<commit_message>
Continuing to clean up dome operations to deal with aligning at home azimuth before opening and closing slit.
</commit_message>
<xml_diff>
--- a/SuperScan/SuperScan Description.docx
+++ b/SuperScan/SuperScan Description.docx
@@ -13,8 +13,6 @@
           <w:u w:val="single"/>
         </w:rPr>
       </w:pPr>
-      <w:bookmarkStart w:id="0" w:name="_GoBack"/>
-      <w:bookmarkEnd w:id="0"/>
       <w:r>
         <w:rPr>
           <w:rFonts w:ascii="Arial" w:hAnsi="Arial" w:cs="Arial"/>
@@ -3828,7 +3826,7 @@
       <w:pPr>
         <w:keepNext/>
         <w:keepLines/>
-        <w:ind w:left="720"/>
+        <w:ind w:firstLine="720"/>
         <w:rPr>
           <w:rFonts w:ascii="Arial" w:hAnsi="Arial" w:cs="Arial"/>
           <w:sz w:val="20"/>
@@ -3913,6 +3911,96 @@
           <w:sz w:val="20"/>
           <w:szCs w:val="20"/>
         </w:rPr>
+        <w:t xml:space="preserve"> SuperScan uses </w:t>
+      </w:r>
+      <w:r>
+        <w:rPr>
+          <w:rFonts w:ascii="Arial" w:hAnsi="Arial" w:cs="Arial"/>
+          <w:sz w:val="20"/>
+          <w:szCs w:val="20"/>
+        </w:rPr>
+        <w:t xml:space="preserve">PlateSolve2 </w:t>
+      </w:r>
+      <w:r>
+        <w:rPr>
+          <w:rFonts w:ascii="Arial" w:hAnsi="Arial" w:cs="Arial"/>
+          <w:sz w:val="20"/>
+          <w:szCs w:val="20"/>
+        </w:rPr>
+        <w:t xml:space="preserve">to display the </w:t>
+      </w:r>
+      <w:r>
+        <w:rPr>
+          <w:rFonts w:ascii="Arial" w:hAnsi="Arial" w:cs="Arial"/>
+          <w:sz w:val="20"/>
+          <w:szCs w:val="20"/>
+        </w:rPr>
+        <w:t xml:space="preserve">current image with cross hairs on the </w:t>
+      </w:r>
+      <w:r>
+        <w:rPr>
+          <w:rFonts w:ascii="Arial" w:hAnsi="Arial" w:cs="Arial"/>
+          <w:sz w:val="20"/>
+          <w:szCs w:val="20"/>
+        </w:rPr>
+        <w:t>position on the suspect light source.</w:t>
+      </w:r>
+      <w:r>
+        <w:rPr>
+          <w:rFonts w:ascii="Arial" w:hAnsi="Arial" w:cs="Arial"/>
+          <w:sz w:val="20"/>
+          <w:szCs w:val="20"/>
+        </w:rPr>
+        <w:t xml:space="preserve">  The TSX chart is centered on the suspect position and FOV is set to the size of the associated galaxy, such that the images can be visually analyzed. </w:t>
+      </w:r>
+      <w:r>
+        <w:rPr>
+          <w:rFonts w:ascii="Arial" w:hAnsi="Arial" w:cs="Arial"/>
+          <w:sz w:val="20"/>
+          <w:szCs w:val="20"/>
+        </w:rPr>
+        <w:t xml:space="preserve"> In addition, a</w:t>
+      </w:r>
+      <w:r>
+        <w:rPr>
+          <w:rFonts w:ascii="Arial" w:hAnsi="Arial" w:cs="Arial"/>
+          <w:sz w:val="20"/>
+          <w:szCs w:val="20"/>
+        </w:rPr>
+        <w:t xml:space="preserve"> web</w:t>
+      </w:r>
+      <w:bookmarkStart w:id="0" w:name="_GoBack"/>
+      <w:bookmarkEnd w:id="0"/>
+      <w:r>
+        <w:rPr>
+          <w:rFonts w:ascii="Arial" w:hAnsi="Arial" w:cs="Arial"/>
+          <w:sz w:val="20"/>
+          <w:szCs w:val="20"/>
+        </w:rPr>
+        <w:t xml:space="preserve"> query is sent to </w:t>
+      </w:r>
+      <w:r>
+        <w:rPr>
+          <w:rFonts w:ascii="Arial" w:hAnsi="Arial" w:cs="Arial"/>
+          <w:sz w:val="20"/>
+          <w:szCs w:val="20"/>
+        </w:rPr>
+        <w:t xml:space="preserve">the Transient Name Server </w:t>
+      </w:r>
+      <w:r>
+        <w:rPr>
+          <w:rFonts w:ascii="Arial" w:hAnsi="Arial" w:cs="Arial"/>
+          <w:sz w:val="20"/>
+          <w:szCs w:val="20"/>
+        </w:rPr>
+        <w:t>that will return and</w:t>
+      </w:r>
+      <w:r>
+        <w:rPr>
+          <w:rFonts w:ascii="Arial" w:hAnsi="Arial" w:cs="Arial"/>
+          <w:sz w:val="20"/>
+          <w:szCs w:val="20"/>
+        </w:rPr>
         <w:t xml:space="preserve"> </w:t>
       </w:r>
       <w:r>
@@ -3921,63 +4009,23 @@
           <w:sz w:val="20"/>
           <w:szCs w:val="20"/>
         </w:rPr>
-        <w:t xml:space="preserve"> </w:t>
-      </w:r>
-      <w:r>
-        <w:rPr>
-          <w:rFonts w:ascii="Arial" w:hAnsi="Arial" w:cs="Arial"/>
-          <w:sz w:val="20"/>
-          <w:szCs w:val="20"/>
-        </w:rPr>
-        <w:t xml:space="preserve">SuperScan uses </w:t>
-      </w:r>
-      <w:r>
-        <w:rPr>
-          <w:rFonts w:ascii="Arial" w:hAnsi="Arial" w:cs="Arial"/>
-          <w:sz w:val="20"/>
-          <w:szCs w:val="20"/>
-        </w:rPr>
-        <w:t xml:space="preserve">PlateSolve2 </w:t>
-      </w:r>
-      <w:r>
-        <w:rPr>
-          <w:rFonts w:ascii="Arial" w:hAnsi="Arial" w:cs="Arial"/>
-          <w:sz w:val="20"/>
-          <w:szCs w:val="20"/>
-        </w:rPr>
-        <w:t xml:space="preserve">to display the </w:t>
-      </w:r>
-      <w:r>
-        <w:rPr>
-          <w:rFonts w:ascii="Arial" w:hAnsi="Arial" w:cs="Arial"/>
-          <w:sz w:val="20"/>
-          <w:szCs w:val="20"/>
-        </w:rPr>
-        <w:t xml:space="preserve">current image with cross hairs on the </w:t>
-      </w:r>
-      <w:r>
-        <w:rPr>
-          <w:rFonts w:ascii="Arial" w:hAnsi="Arial" w:cs="Arial"/>
-          <w:sz w:val="20"/>
-          <w:szCs w:val="20"/>
-        </w:rPr>
-        <w:t>position on the suspect light source.</w:t>
-      </w:r>
-      <w:r>
-        <w:rPr>
-          <w:rFonts w:ascii="Arial" w:hAnsi="Arial" w:cs="Arial"/>
-          <w:sz w:val="20"/>
-          <w:szCs w:val="20"/>
-        </w:rPr>
-        <w:t xml:space="preserve">  The TSX chart is centered on the suspect position and FOV is set to the size of the associated galaxy, such that the images can be visually analyzed. </w:t>
-      </w:r>
-      <w:r>
-        <w:rPr>
-          <w:rFonts w:ascii="Arial" w:hAnsi="Arial" w:cs="Arial"/>
-          <w:sz w:val="20"/>
-          <w:szCs w:val="20"/>
-        </w:rPr>
-        <w:t xml:space="preserve"> If “Blink” is </w:t>
+        <w:t xml:space="preserve">display any recent posting for a </w:t>
+      </w:r>
+      <w:r>
+        <w:rPr>
+          <w:rFonts w:ascii="Arial" w:hAnsi="Arial" w:cs="Arial"/>
+          <w:sz w:val="20"/>
+          <w:szCs w:val="20"/>
+        </w:rPr>
+        <w:t xml:space="preserve">transient event in the target galaxy. </w:t>
+      </w:r>
+      <w:r>
+        <w:rPr>
+          <w:rFonts w:ascii="Arial" w:hAnsi="Arial" w:cs="Arial"/>
+          <w:sz w:val="20"/>
+          <w:szCs w:val="20"/>
+        </w:rPr>
+        <w:t xml:space="preserve">If “Blink” is </w:t>
       </w:r>
       <w:r>
         <w:rPr>

</xml_diff>

<commit_message>
1. Added busy notice for suspect image prep and blink 2. Added command to remove all but best image from image bank. 3.Bundled new Publish directory in zip file and replaced old one.
</commit_message>
<xml_diff>
--- a/SuperScan/SuperScan Description.docx
+++ b/SuperScan/SuperScan Description.docx
@@ -13,6 +13,7 @@
           <w:u w:val="single"/>
         </w:rPr>
       </w:pPr>
+      <w:proofErr w:type="spellStart"/>
       <w:r>
         <w:rPr>
           <w:rFonts w:ascii="Arial" w:hAnsi="Arial" w:cs="Arial"/>
@@ -21,8 +22,9 @@
           <w:szCs w:val="20"/>
           <w:u w:val="single"/>
         </w:rPr>
-        <w:t xml:space="preserve">SuperScan </w:t>
-      </w:r>
+        <w:t>SuperScan</w:t>
+      </w:r>
+      <w:proofErr w:type="spellEnd"/>
       <w:r>
         <w:rPr>
           <w:rFonts w:ascii="Arial" w:hAnsi="Arial" w:cs="Arial"/>
@@ -31,6 +33,16 @@
           <w:szCs w:val="20"/>
           <w:u w:val="single"/>
         </w:rPr>
+        <w:t xml:space="preserve"> </w:t>
+      </w:r>
+      <w:r>
+        <w:rPr>
+          <w:rFonts w:ascii="Arial" w:hAnsi="Arial" w:cs="Arial"/>
+          <w:b/>
+          <w:sz w:val="20"/>
+          <w:szCs w:val="20"/>
+          <w:u w:val="single"/>
+        </w:rPr>
         <w:t xml:space="preserve">Automation </w:t>
       </w:r>
       <w:r>
@@ -107,13 +119,23 @@
           <w:szCs w:val="20"/>
         </w:rPr>
       </w:pPr>
-      <w:r>
-        <w:rPr>
-          <w:rFonts w:ascii="Arial" w:hAnsi="Arial" w:cs="Arial"/>
-          <w:sz w:val="20"/>
-          <w:szCs w:val="20"/>
-        </w:rPr>
-        <w:t>SuperScan is a Windows-compatible</w:t>
+      <w:proofErr w:type="spellStart"/>
+      <w:r>
+        <w:rPr>
+          <w:rFonts w:ascii="Arial" w:hAnsi="Arial" w:cs="Arial"/>
+          <w:sz w:val="20"/>
+          <w:szCs w:val="20"/>
+        </w:rPr>
+        <w:t>SuperScan</w:t>
+      </w:r>
+      <w:proofErr w:type="spellEnd"/>
+      <w:r>
+        <w:rPr>
+          <w:rFonts w:ascii="Arial" w:hAnsi="Arial" w:cs="Arial"/>
+          <w:sz w:val="20"/>
+          <w:szCs w:val="20"/>
+        </w:rPr>
+        <w:t xml:space="preserve"> is a Windows-compatible</w:t>
       </w:r>
       <w:r>
         <w:rPr>
@@ -153,8 +175,18 @@
           <w:sz w:val="20"/>
           <w:szCs w:val="20"/>
         </w:rPr>
-        <w:t>s using the TheSkyX</w:t>
-      </w:r>
+        <w:t xml:space="preserve">s using the </w:t>
+      </w:r>
+      <w:proofErr w:type="spellStart"/>
+      <w:r>
+        <w:rPr>
+          <w:rFonts w:ascii="Arial" w:hAnsi="Arial" w:cs="Arial"/>
+          <w:sz w:val="20"/>
+          <w:szCs w:val="20"/>
+        </w:rPr>
+        <w:t>TheSkyX</w:t>
+      </w:r>
+      <w:proofErr w:type="spellEnd"/>
       <w:r>
         <w:rPr>
           <w:rFonts w:ascii="Arial" w:hAnsi="Arial" w:cs="Arial"/>
@@ -171,6 +203,7 @@
         </w:rPr>
         <w:t xml:space="preserve"> Professional </w:t>
       </w:r>
+      <w:proofErr w:type="spellStart"/>
       <w:r>
         <w:rPr>
           <w:rFonts w:ascii="Arial" w:hAnsi="Arial" w:cs="Arial"/>
@@ -179,6 +212,7 @@
         </w:rPr>
         <w:t>astro</w:t>
       </w:r>
+      <w:proofErr w:type="spellEnd"/>
       <w:r>
         <w:rPr>
           <w:rFonts w:ascii="Arial" w:hAnsi="Arial" w:cs="Arial"/>
@@ -210,7 +244,25 @@
           <w:sz w:val="20"/>
           <w:szCs w:val="20"/>
         </w:rPr>
-        <w:t xml:space="preserve">Each night that SuperScan is run, a fresh set of images is taken of all available galaxies that fit a set of </w:t>
+        <w:t xml:space="preserve">Each night that </w:t>
+      </w:r>
+      <w:proofErr w:type="spellStart"/>
+      <w:r>
+        <w:rPr>
+          <w:rFonts w:ascii="Arial" w:hAnsi="Arial" w:cs="Arial"/>
+          <w:sz w:val="20"/>
+          <w:szCs w:val="20"/>
+        </w:rPr>
+        <w:t>SuperScan</w:t>
+      </w:r>
+      <w:proofErr w:type="spellEnd"/>
+      <w:r>
+        <w:rPr>
+          <w:rFonts w:ascii="Arial" w:hAnsi="Arial" w:cs="Arial"/>
+          <w:sz w:val="20"/>
+          <w:szCs w:val="20"/>
+        </w:rPr>
+        <w:t xml:space="preserve"> is run, a fresh set of images is taken of all available galaxies that fit a set of </w:t>
       </w:r>
       <w:r>
         <w:rPr>
@@ -276,13 +328,23 @@
         </w:rPr>
         <w:t xml:space="preserve">ge from a prior </w:t>
       </w:r>
-      <w:r>
-        <w:rPr>
-          <w:rFonts w:ascii="Arial" w:hAnsi="Arial" w:cs="Arial"/>
-          <w:sz w:val="20"/>
-          <w:szCs w:val="20"/>
-        </w:rPr>
-        <w:t>SuperScan run.  If any new light source</w:t>
+      <w:proofErr w:type="spellStart"/>
+      <w:r>
+        <w:rPr>
+          <w:rFonts w:ascii="Arial" w:hAnsi="Arial" w:cs="Arial"/>
+          <w:sz w:val="20"/>
+          <w:szCs w:val="20"/>
+        </w:rPr>
+        <w:t>SuperScan</w:t>
+      </w:r>
+      <w:proofErr w:type="spellEnd"/>
+      <w:r>
+        <w:rPr>
+          <w:rFonts w:ascii="Arial" w:hAnsi="Arial" w:cs="Arial"/>
+          <w:sz w:val="20"/>
+          <w:szCs w:val="20"/>
+        </w:rPr>
+        <w:t xml:space="preserve"> run.  If any new light source</w:t>
       </w:r>
       <w:r>
         <w:rPr>
@@ -387,7 +449,43 @@
           <w:sz w:val="20"/>
           <w:szCs w:val="20"/>
         </w:rPr>
-        <w:t>As options, SuperScan supports variable exposure length, autofocus, delayed start, execution of pre-scan and post-scan automation scripts, minimum altitude limit, and filter selection.  Additional constraints on the galaxy selection can be made by modifications to the SuperScan database search query.</w:t>
+        <w:t xml:space="preserve">As options, </w:t>
+      </w:r>
+      <w:proofErr w:type="spellStart"/>
+      <w:r>
+        <w:rPr>
+          <w:rFonts w:ascii="Arial" w:hAnsi="Arial" w:cs="Arial"/>
+          <w:sz w:val="20"/>
+          <w:szCs w:val="20"/>
+        </w:rPr>
+        <w:t>SuperScan</w:t>
+      </w:r>
+      <w:proofErr w:type="spellEnd"/>
+      <w:r>
+        <w:rPr>
+          <w:rFonts w:ascii="Arial" w:hAnsi="Arial" w:cs="Arial"/>
+          <w:sz w:val="20"/>
+          <w:szCs w:val="20"/>
+        </w:rPr>
+        <w:t xml:space="preserve"> supports variable exposure length, autofocus, delayed start, execution of pre-scan and post-scan automation scripts, minimum altitude limit, and filter selection.  Additional constraints on the galaxy selection can be made by modifications to the </w:t>
+      </w:r>
+      <w:proofErr w:type="spellStart"/>
+      <w:r>
+        <w:rPr>
+          <w:rFonts w:ascii="Arial" w:hAnsi="Arial" w:cs="Arial"/>
+          <w:sz w:val="20"/>
+          <w:szCs w:val="20"/>
+        </w:rPr>
+        <w:t>SuperScan</w:t>
+      </w:r>
+      <w:proofErr w:type="spellEnd"/>
+      <w:r>
+        <w:rPr>
+          <w:rFonts w:ascii="Arial" w:hAnsi="Arial" w:cs="Arial"/>
+          <w:sz w:val="20"/>
+          <w:szCs w:val="20"/>
+        </w:rPr>
+        <w:t xml:space="preserve"> database search query.</w:t>
       </w:r>
     </w:p>
     <w:p>
@@ -410,13 +508,16 @@
       </w:pPr>
       <w:r>
         <w:rPr>
+          <w:rFonts w:ascii="Arial" w:hAnsi="Arial" w:cs="Arial"/>
           <w:noProof/>
+          <w:sz w:val="20"/>
+          <w:szCs w:val="20"/>
         </w:rPr>
         <w:drawing>
-          <wp:inline distT="0" distB="0" distL="0" distR="0" wp14:anchorId="2756A8CA" wp14:editId="40F2353D">
-            <wp:extent cx="1956741" cy="4953000"/>
-            <wp:effectExtent l="0" t="0" r="5715" b="0"/>
-            <wp:docPr id="45" name="Picture 45"/>
+          <wp:inline distT="0" distB="0" distL="0" distR="0" wp14:anchorId="1A882EED" wp14:editId="145FEC4C">
+            <wp:extent cx="1847850" cy="4881938"/>
+            <wp:effectExtent l="0" t="0" r="0" b="0"/>
+            <wp:docPr id="1" name="Picture 1"/>
             <wp:cNvGraphicFramePr>
               <a:graphicFrameLocks xmlns:a="http://schemas.openxmlformats.org/drawingml/2006/main" noChangeAspect="1"/>
             </wp:cNvGraphicFramePr>
@@ -424,8 +525,10 @@
               <a:graphicData uri="http://schemas.openxmlformats.org/drawingml/2006/picture">
                 <pic:pic xmlns:pic="http://schemas.openxmlformats.org/drawingml/2006/picture">
                   <pic:nvPicPr>
-                    <pic:cNvPr id="1" name=""/>
-                    <pic:cNvPicPr/>
+                    <pic:cNvPr id="0" name="Picture 2"/>
+                    <pic:cNvPicPr>
+                      <a:picLocks noChangeAspect="1" noChangeArrowheads="1"/>
+                    </pic:cNvPicPr>
                   </pic:nvPicPr>
                   <pic:blipFill>
                     <a:blip r:embed="rId7">
@@ -435,18 +538,20 @@
                         </a:ext>
                       </a:extLst>
                     </a:blip>
+                    <a:srcRect/>
                     <a:stretch>
                       <a:fillRect/>
                     </a:stretch>
                   </pic:blipFill>
-                  <pic:spPr>
+                  <pic:spPr bwMode="auto">
                     <a:xfrm>
                       <a:off x="0" y="0"/>
-                      <a:ext cx="1964855" cy="4973539"/>
+                      <a:ext cx="1910654" cy="5047864"/>
                     </a:xfrm>
                     <a:prstGeom prst="rect">
                       <a:avLst/>
                     </a:prstGeom>
+                    <a:noFill/>
                   </pic:spPr>
                 </pic:pic>
               </a:graphicData>
@@ -537,7 +642,43 @@
           <w:sz w:val="20"/>
           <w:szCs w:val="20"/>
         </w:rPr>
-        <w:t xml:space="preserve"> SuperScan uses TheSkyX™ to generate a list </w:t>
+        <w:t xml:space="preserve"> </w:t>
+      </w:r>
+      <w:proofErr w:type="spellStart"/>
+      <w:r>
+        <w:rPr>
+          <w:rFonts w:ascii="Arial" w:hAnsi="Arial" w:cs="Arial"/>
+          <w:sz w:val="20"/>
+          <w:szCs w:val="20"/>
+        </w:rPr>
+        <w:t>SuperScan</w:t>
+      </w:r>
+      <w:proofErr w:type="spellEnd"/>
+      <w:r>
+        <w:rPr>
+          <w:rFonts w:ascii="Arial" w:hAnsi="Arial" w:cs="Arial"/>
+          <w:sz w:val="20"/>
+          <w:szCs w:val="20"/>
+        </w:rPr>
+        <w:t xml:space="preserve"> uses </w:t>
+      </w:r>
+      <w:proofErr w:type="spellStart"/>
+      <w:r>
+        <w:rPr>
+          <w:rFonts w:ascii="Arial" w:hAnsi="Arial" w:cs="Arial"/>
+          <w:sz w:val="20"/>
+          <w:szCs w:val="20"/>
+        </w:rPr>
+        <w:t>TheSkyX</w:t>
+      </w:r>
+      <w:proofErr w:type="spellEnd"/>
+      <w:r>
+        <w:rPr>
+          <w:rFonts w:ascii="Arial" w:hAnsi="Arial" w:cs="Arial"/>
+          <w:sz w:val="20"/>
+          <w:szCs w:val="20"/>
+        </w:rPr>
+        <w:t xml:space="preserve">™ to generate a list </w:t>
       </w:r>
       <w:r>
         <w:rPr>
@@ -561,7 +702,25 @@
           <w:sz w:val="20"/>
           <w:szCs w:val="20"/>
         </w:rPr>
-        <w:t xml:space="preserve">h target galaxy, SuperScan </w:t>
+        <w:t xml:space="preserve">h target galaxy, </w:t>
+      </w:r>
+      <w:proofErr w:type="spellStart"/>
+      <w:r>
+        <w:rPr>
+          <w:rFonts w:ascii="Arial" w:hAnsi="Arial" w:cs="Arial"/>
+          <w:sz w:val="20"/>
+          <w:szCs w:val="20"/>
+        </w:rPr>
+        <w:t>SuperScan</w:t>
+      </w:r>
+      <w:proofErr w:type="spellEnd"/>
+      <w:r>
+        <w:rPr>
+          <w:rFonts w:ascii="Arial" w:hAnsi="Arial" w:cs="Arial"/>
+          <w:sz w:val="20"/>
+          <w:szCs w:val="20"/>
+        </w:rPr>
+        <w:t xml:space="preserve"> </w:t>
       </w:r>
       <w:r>
         <w:rPr>
@@ -883,7 +1042,25 @@
           <w:sz w:val="20"/>
           <w:szCs w:val="20"/>
         </w:rPr>
-        <w:t xml:space="preserve">he detection function of SuperScan can be </w:t>
+        <w:t xml:space="preserve">he detection function of </w:t>
+      </w:r>
+      <w:proofErr w:type="spellStart"/>
+      <w:r>
+        <w:rPr>
+          <w:rFonts w:ascii="Arial" w:hAnsi="Arial" w:cs="Arial"/>
+          <w:sz w:val="20"/>
+          <w:szCs w:val="20"/>
+        </w:rPr>
+        <w:t>SuperScan</w:t>
+      </w:r>
+      <w:proofErr w:type="spellEnd"/>
+      <w:r>
+        <w:rPr>
+          <w:rFonts w:ascii="Arial" w:hAnsi="Arial" w:cs="Arial"/>
+          <w:sz w:val="20"/>
+          <w:szCs w:val="20"/>
+        </w:rPr>
+        <w:t xml:space="preserve"> can be </w:t>
       </w:r>
       <w:r>
         <w:rPr>
@@ -907,7 +1084,25 @@
           <w:sz w:val="20"/>
           <w:szCs w:val="20"/>
         </w:rPr>
-        <w:t xml:space="preserve"> Detection of light sources can take up to several minutes for each target depending upon computer capabilities.  At a later time, the detection function can be executed.  In this mode, no images are acquired, but t</w:t>
+        <w:t xml:space="preserve"> Detection of light sources can take up to several minutes for each target depending upon computer capabilities.  </w:t>
+      </w:r>
+      <w:proofErr w:type="gramStart"/>
+      <w:r>
+        <w:rPr>
+          <w:rFonts w:ascii="Arial" w:hAnsi="Arial" w:cs="Arial"/>
+          <w:sz w:val="20"/>
+          <w:szCs w:val="20"/>
+        </w:rPr>
+        <w:t>At a later time</w:t>
+      </w:r>
+      <w:proofErr w:type="gramEnd"/>
+      <w:r>
+        <w:rPr>
+          <w:rFonts w:ascii="Arial" w:hAnsi="Arial" w:cs="Arial"/>
+          <w:sz w:val="20"/>
+          <w:szCs w:val="20"/>
+        </w:rPr>
+        <w:t>, the detection function can be executed.  In this mode, no images are acquired, but t</w:t>
       </w:r>
       <w:r>
         <w:rPr>
@@ -1119,13 +1314,41 @@
           <w:szCs w:val="20"/>
         </w:rPr>
       </w:pPr>
-      <w:r>
-        <w:rPr>
-          <w:rFonts w:ascii="Arial" w:hAnsi="Arial" w:cs="Arial"/>
-          <w:sz w:val="20"/>
-          <w:szCs w:val="20"/>
-        </w:rPr>
-        <w:t>SuperScan attempts to minimize slew distances and meridian flips.  After a galaxy is imaged, the next galaxy selected will be the closest unimaged galaxy that is on the same side of the meridian as the last, and is still above the minimum altitude.  When the last galaxy on one side of the meridian is imaged, the scan will continue with the northern-most image on the opposite side of the meridian</w:t>
+      <w:proofErr w:type="spellStart"/>
+      <w:r>
+        <w:rPr>
+          <w:rFonts w:ascii="Arial" w:hAnsi="Arial" w:cs="Arial"/>
+          <w:sz w:val="20"/>
+          <w:szCs w:val="20"/>
+        </w:rPr>
+        <w:t>SuperScan</w:t>
+      </w:r>
+      <w:proofErr w:type="spellEnd"/>
+      <w:r>
+        <w:rPr>
+          <w:rFonts w:ascii="Arial" w:hAnsi="Arial" w:cs="Arial"/>
+          <w:sz w:val="20"/>
+          <w:szCs w:val="20"/>
+        </w:rPr>
+        <w:t xml:space="preserve"> attempts to minimize slew distances and meridian flips.  After a galaxy is imaged, the next galaxy selected will be the closest unimaged galaxy that is on the same side of the meridian as the </w:t>
+      </w:r>
+      <w:proofErr w:type="gramStart"/>
+      <w:r>
+        <w:rPr>
+          <w:rFonts w:ascii="Arial" w:hAnsi="Arial" w:cs="Arial"/>
+          <w:sz w:val="20"/>
+          <w:szCs w:val="20"/>
+        </w:rPr>
+        <w:t>last, and</w:t>
+      </w:r>
+      <w:proofErr w:type="gramEnd"/>
+      <w:r>
+        <w:rPr>
+          <w:rFonts w:ascii="Arial" w:hAnsi="Arial" w:cs="Arial"/>
+          <w:sz w:val="20"/>
+          <w:szCs w:val="20"/>
+        </w:rPr>
+        <w:t xml:space="preserve"> is still above the minimum altitude.  When the last galaxy on one side of the meridian is imaged, the scan will continue with the northern-most image on the opposite side of the meridian</w:t>
       </w:r>
     </w:p>
     <w:p>
@@ -1461,6 +1684,7 @@
           <w:szCs w:val="20"/>
         </w:rPr>
       </w:pPr>
+      <w:proofErr w:type="spellStart"/>
       <w:r>
         <w:rPr>
           <w:rFonts w:ascii="Arial" w:hAnsi="Arial" w:cs="Arial"/>
@@ -1468,7 +1692,17 @@
           <w:szCs w:val="20"/>
           <w:u w:val="single"/>
         </w:rPr>
-        <w:t>AutoFocus:</w:t>
+        <w:t>AutoFocus</w:t>
+      </w:r>
+      <w:proofErr w:type="spellEnd"/>
+      <w:r>
+        <w:rPr>
+          <w:rFonts w:ascii="Arial" w:hAnsi="Arial" w:cs="Arial"/>
+          <w:sz w:val="20"/>
+          <w:szCs w:val="20"/>
+          <w:u w:val="single"/>
+        </w:rPr>
+        <w:t>:</w:t>
       </w:r>
       <w:r>
         <w:rPr>
@@ -1507,7 +1741,25 @@
           <w:sz w:val="20"/>
           <w:szCs w:val="20"/>
         </w:rPr>
-        <w:t>: The scan will start at a time designated in a pop up window.  Optionally a pre-scan and post-scan application can be configured to run using the same window.</w:t>
+        <w:t xml:space="preserve">: The scan will start at a time designated in a </w:t>
+      </w:r>
+      <w:proofErr w:type="gramStart"/>
+      <w:r>
+        <w:rPr>
+          <w:rFonts w:ascii="Arial" w:hAnsi="Arial" w:cs="Arial"/>
+          <w:sz w:val="20"/>
+          <w:szCs w:val="20"/>
+        </w:rPr>
+        <w:t>pop up</w:t>
+      </w:r>
+      <w:proofErr w:type="gramEnd"/>
+      <w:r>
+        <w:rPr>
+          <w:rFonts w:ascii="Arial" w:hAnsi="Arial" w:cs="Arial"/>
+          <w:sz w:val="20"/>
+          <w:szCs w:val="20"/>
+        </w:rPr>
+        <w:t xml:space="preserve"> window.  Optionally a pre-scan and post-scan application can be configured to run using the same window.</w:t>
       </w:r>
     </w:p>
     <w:p>
@@ -1542,15 +1794,53 @@
           <w:szCs w:val="20"/>
           <w:u w:val="single"/>
         </w:rPr>
-        <w:t xml:space="preserve"> On Top</w:t>
-      </w:r>
-      <w:r>
-        <w:rPr>
-          <w:rFonts w:ascii="Arial" w:hAnsi="Arial" w:cs="Arial"/>
-          <w:sz w:val="20"/>
-          <w:szCs w:val="20"/>
-        </w:rPr>
-        <w:t>: The SuperScan application window will always show on top of all other windows.</w:t>
+        <w:t xml:space="preserve"> </w:t>
+      </w:r>
+      <w:proofErr w:type="gramStart"/>
+      <w:r>
+        <w:rPr>
+          <w:rFonts w:ascii="Arial" w:hAnsi="Arial" w:cs="Arial"/>
+          <w:sz w:val="20"/>
+          <w:szCs w:val="20"/>
+          <w:u w:val="single"/>
+        </w:rPr>
+        <w:t>On</w:t>
+      </w:r>
+      <w:proofErr w:type="gramEnd"/>
+      <w:r>
+        <w:rPr>
+          <w:rFonts w:ascii="Arial" w:hAnsi="Arial" w:cs="Arial"/>
+          <w:sz w:val="20"/>
+          <w:szCs w:val="20"/>
+          <w:u w:val="single"/>
+        </w:rPr>
+        <w:t xml:space="preserve"> Top</w:t>
+      </w:r>
+      <w:r>
+        <w:rPr>
+          <w:rFonts w:ascii="Arial" w:hAnsi="Arial" w:cs="Arial"/>
+          <w:sz w:val="20"/>
+          <w:szCs w:val="20"/>
+        </w:rPr>
+        <w:t xml:space="preserve">: The </w:t>
+      </w:r>
+      <w:proofErr w:type="spellStart"/>
+      <w:r>
+        <w:rPr>
+          <w:rFonts w:ascii="Arial" w:hAnsi="Arial" w:cs="Arial"/>
+          <w:sz w:val="20"/>
+          <w:szCs w:val="20"/>
+        </w:rPr>
+        <w:t>SuperScan</w:t>
+      </w:r>
+      <w:proofErr w:type="spellEnd"/>
+      <w:r>
+        <w:rPr>
+          <w:rFonts w:ascii="Arial" w:hAnsi="Arial" w:cs="Arial"/>
+          <w:sz w:val="20"/>
+          <w:szCs w:val="20"/>
+        </w:rPr>
+        <w:t xml:space="preserve"> application window will always show on top of all other windows.</w:t>
       </w:r>
     </w:p>
     <w:p>
@@ -1592,7 +1882,43 @@
           <w:sz w:val="20"/>
           <w:szCs w:val="20"/>
         </w:rPr>
-        <w:t>An AAG CloudWatcher file is monitored for unsate weather conditions.</w:t>
+        <w:t xml:space="preserve">An AAG </w:t>
+      </w:r>
+      <w:proofErr w:type="spellStart"/>
+      <w:r>
+        <w:rPr>
+          <w:rFonts w:ascii="Arial" w:hAnsi="Arial" w:cs="Arial"/>
+          <w:sz w:val="20"/>
+          <w:szCs w:val="20"/>
+        </w:rPr>
+        <w:t>CloudWatcher</w:t>
+      </w:r>
+      <w:proofErr w:type="spellEnd"/>
+      <w:r>
+        <w:rPr>
+          <w:rFonts w:ascii="Arial" w:hAnsi="Arial" w:cs="Arial"/>
+          <w:sz w:val="20"/>
+          <w:szCs w:val="20"/>
+        </w:rPr>
+        <w:t xml:space="preserve"> file is monitored for </w:t>
+      </w:r>
+      <w:proofErr w:type="spellStart"/>
+      <w:r>
+        <w:rPr>
+          <w:rFonts w:ascii="Arial" w:hAnsi="Arial" w:cs="Arial"/>
+          <w:sz w:val="20"/>
+          <w:szCs w:val="20"/>
+        </w:rPr>
+        <w:t>unsate</w:t>
+      </w:r>
+      <w:proofErr w:type="spellEnd"/>
+      <w:r>
+        <w:rPr>
+          <w:rFonts w:ascii="Arial" w:hAnsi="Arial" w:cs="Arial"/>
+          <w:sz w:val="20"/>
+          <w:szCs w:val="20"/>
+        </w:rPr>
+        <w:t xml:space="preserve"> weather conditions.</w:t>
       </w:r>
     </w:p>
     <w:p>
@@ -1747,7 +2073,25 @@
           <w:sz w:val="20"/>
           <w:szCs w:val="20"/>
         </w:rPr>
-        <w:t>:  Ends the SuperScan session.</w:t>
+        <w:t xml:space="preserve">:  Ends the </w:t>
+      </w:r>
+      <w:proofErr w:type="spellStart"/>
+      <w:r>
+        <w:rPr>
+          <w:rFonts w:ascii="Arial" w:hAnsi="Arial" w:cs="Arial"/>
+          <w:sz w:val="20"/>
+          <w:szCs w:val="20"/>
+        </w:rPr>
+        <w:t>SuperScan</w:t>
+      </w:r>
+      <w:proofErr w:type="spellEnd"/>
+      <w:r>
+        <w:rPr>
+          <w:rFonts w:ascii="Arial" w:hAnsi="Arial" w:cs="Arial"/>
+          <w:sz w:val="20"/>
+          <w:szCs w:val="20"/>
+        </w:rPr>
+        <w:t xml:space="preserve"> session.</w:t>
       </w:r>
       <w:r>
         <w:rPr>
@@ -1854,13 +2198,41 @@
           <w:szCs w:val="20"/>
         </w:rPr>
       </w:pPr>
-      <w:r>
-        <w:rPr>
-          <w:rFonts w:ascii="Arial" w:hAnsi="Arial" w:cs="Arial"/>
-          <w:sz w:val="20"/>
-          <w:szCs w:val="20"/>
-        </w:rPr>
-        <w:t>SuperScan is a Windows Forms executable, written in Visual C#.  The app requires TheSkyX Professional (Build 10</w:t>
+      <w:proofErr w:type="spellStart"/>
+      <w:r>
+        <w:rPr>
+          <w:rFonts w:ascii="Arial" w:hAnsi="Arial" w:cs="Arial"/>
+          <w:sz w:val="20"/>
+          <w:szCs w:val="20"/>
+        </w:rPr>
+        <w:t>SuperScan</w:t>
+      </w:r>
+      <w:proofErr w:type="spellEnd"/>
+      <w:r>
+        <w:rPr>
+          <w:rFonts w:ascii="Arial" w:hAnsi="Arial" w:cs="Arial"/>
+          <w:sz w:val="20"/>
+          <w:szCs w:val="20"/>
+        </w:rPr>
+        <w:t xml:space="preserve"> is a Windows Forms executable, written in Visual C#.  The app requires </w:t>
+      </w:r>
+      <w:proofErr w:type="spellStart"/>
+      <w:r>
+        <w:rPr>
+          <w:rFonts w:ascii="Arial" w:hAnsi="Arial" w:cs="Arial"/>
+          <w:sz w:val="20"/>
+          <w:szCs w:val="20"/>
+        </w:rPr>
+        <w:t>TheSkyX</w:t>
+      </w:r>
+      <w:proofErr w:type="spellEnd"/>
+      <w:r>
+        <w:rPr>
+          <w:rFonts w:ascii="Arial" w:hAnsi="Arial" w:cs="Arial"/>
+          <w:sz w:val="20"/>
+          <w:szCs w:val="20"/>
+        </w:rPr>
+        <w:t xml:space="preserve"> Professional (Build 10</w:t>
       </w:r>
       <w:r>
         <w:rPr>
@@ -1893,15 +2265,43 @@
           <w:sz w:val="20"/>
           <w:szCs w:val="20"/>
         </w:rPr>
-        <w:t xml:space="preserve">Upon Version 2.0, SuperScan requires </w:t>
-      </w:r>
-      <w:r>
-        <w:rPr>
-          <w:rFonts w:ascii="Arial" w:hAnsi="Arial" w:cs="Arial"/>
-          <w:sz w:val="20"/>
-          <w:szCs w:val="20"/>
-        </w:rPr>
-        <w:t>PlaneWave PlateSolve2</w:t>
+        <w:t xml:space="preserve">Upon Version 2.0, </w:t>
+      </w:r>
+      <w:proofErr w:type="spellStart"/>
+      <w:r>
+        <w:rPr>
+          <w:rFonts w:ascii="Arial" w:hAnsi="Arial" w:cs="Arial"/>
+          <w:sz w:val="20"/>
+          <w:szCs w:val="20"/>
+        </w:rPr>
+        <w:t>SuperScan</w:t>
+      </w:r>
+      <w:proofErr w:type="spellEnd"/>
+      <w:r>
+        <w:rPr>
+          <w:rFonts w:ascii="Arial" w:hAnsi="Arial" w:cs="Arial"/>
+          <w:sz w:val="20"/>
+          <w:szCs w:val="20"/>
+        </w:rPr>
+        <w:t xml:space="preserve"> requires </w:t>
+      </w:r>
+      <w:proofErr w:type="spellStart"/>
+      <w:r>
+        <w:rPr>
+          <w:rFonts w:ascii="Arial" w:hAnsi="Arial" w:cs="Arial"/>
+          <w:sz w:val="20"/>
+          <w:szCs w:val="20"/>
+        </w:rPr>
+        <w:t>PlaneWave</w:t>
+      </w:r>
+      <w:proofErr w:type="spellEnd"/>
+      <w:r>
+        <w:rPr>
+          <w:rFonts w:ascii="Arial" w:hAnsi="Arial" w:cs="Arial"/>
+          <w:sz w:val="20"/>
+          <w:szCs w:val="20"/>
+        </w:rPr>
+        <w:t xml:space="preserve"> PlateSolve2</w:t>
       </w:r>
       <w:r>
         <w:rPr>
@@ -1997,24 +2397,88 @@
           <w:sz w:val="20"/>
           <w:szCs w:val="20"/>
         </w:rPr>
-        <w:t>PlateSolve2 is downloadable for free from the PlaneWave support site.</w:t>
-      </w:r>
-    </w:p>
-    <w:p>
-      <w:pPr>
-        <w:rPr>
-          <w:rFonts w:ascii="Arial" w:hAnsi="Arial" w:cs="Arial"/>
-          <w:sz w:val="20"/>
-          <w:szCs w:val="20"/>
-        </w:rPr>
-      </w:pPr>
-      <w:r>
-        <w:rPr>
-          <w:rFonts w:ascii="Arial" w:hAnsi="Arial" w:cs="Arial"/>
-          <w:sz w:val="20"/>
-          <w:szCs w:val="20"/>
-        </w:rPr>
-        <w:t>SuperScan has been validated on a Paramount™ MX+.  The developer assumes that other precision mounts from such vendors as AstroPhysics can also support accurate imaging over longer exposures without autoguiding, but makes no gu</w:t>
+        <w:t xml:space="preserve">PlateSolve2 is downloadable for free from the </w:t>
+      </w:r>
+      <w:proofErr w:type="spellStart"/>
+      <w:r>
+        <w:rPr>
+          <w:rFonts w:ascii="Arial" w:hAnsi="Arial" w:cs="Arial"/>
+          <w:sz w:val="20"/>
+          <w:szCs w:val="20"/>
+        </w:rPr>
+        <w:t>PlaneWave</w:t>
+      </w:r>
+      <w:proofErr w:type="spellEnd"/>
+      <w:r>
+        <w:rPr>
+          <w:rFonts w:ascii="Arial" w:hAnsi="Arial" w:cs="Arial"/>
+          <w:sz w:val="20"/>
+          <w:szCs w:val="20"/>
+        </w:rPr>
+        <w:t xml:space="preserve"> support site.</w:t>
+      </w:r>
+    </w:p>
+    <w:p>
+      <w:pPr>
+        <w:rPr>
+          <w:rFonts w:ascii="Arial" w:hAnsi="Arial" w:cs="Arial"/>
+          <w:sz w:val="20"/>
+          <w:szCs w:val="20"/>
+        </w:rPr>
+      </w:pPr>
+      <w:proofErr w:type="spellStart"/>
+      <w:r>
+        <w:rPr>
+          <w:rFonts w:ascii="Arial" w:hAnsi="Arial" w:cs="Arial"/>
+          <w:sz w:val="20"/>
+          <w:szCs w:val="20"/>
+        </w:rPr>
+        <w:t>SuperScan</w:t>
+      </w:r>
+      <w:proofErr w:type="spellEnd"/>
+      <w:r>
+        <w:rPr>
+          <w:rFonts w:ascii="Arial" w:hAnsi="Arial" w:cs="Arial"/>
+          <w:sz w:val="20"/>
+          <w:szCs w:val="20"/>
+        </w:rPr>
+        <w:t xml:space="preserve"> has been validated on a Paramount™ MX+.  The developer assumes that other precision mounts from such vendors as </w:t>
+      </w:r>
+      <w:proofErr w:type="spellStart"/>
+      <w:r>
+        <w:rPr>
+          <w:rFonts w:ascii="Arial" w:hAnsi="Arial" w:cs="Arial"/>
+          <w:sz w:val="20"/>
+          <w:szCs w:val="20"/>
+        </w:rPr>
+        <w:t>AstroPhysics</w:t>
+      </w:r>
+      <w:proofErr w:type="spellEnd"/>
+      <w:r>
+        <w:rPr>
+          <w:rFonts w:ascii="Arial" w:hAnsi="Arial" w:cs="Arial"/>
+          <w:sz w:val="20"/>
+          <w:szCs w:val="20"/>
+        </w:rPr>
+        <w:t xml:space="preserve"> can also support accurate imaging over longer exposures without </w:t>
+      </w:r>
+      <w:proofErr w:type="gramStart"/>
+      <w:r>
+        <w:rPr>
+          <w:rFonts w:ascii="Arial" w:hAnsi="Arial" w:cs="Arial"/>
+          <w:sz w:val="20"/>
+          <w:szCs w:val="20"/>
+        </w:rPr>
+        <w:t>autoguiding, but</w:t>
+      </w:r>
+      <w:proofErr w:type="gramEnd"/>
+      <w:r>
+        <w:rPr>
+          <w:rFonts w:ascii="Arial" w:hAnsi="Arial" w:cs="Arial"/>
+          <w:sz w:val="20"/>
+          <w:szCs w:val="20"/>
+        </w:rPr>
+        <w:t xml:space="preserve"> makes no gu</w:t>
       </w:r>
       <w:r>
         <w:rPr>
@@ -2067,7 +2531,43 @@
           <w:sz w:val="20"/>
           <w:szCs w:val="20"/>
         </w:rPr>
-        <w:t>Download the SuperScan_Exe.zip and open. Run the "Setup" application.  Upon completion, an application icon will have been added to the start menu under "TSXToolKit" with the name "SuperScan".  This application can be pinned to the Start if desired.</w:t>
+        <w:t>Download the SuperScan_Exe.zip and open. Run the "Setup" application.  Upon completion, an application icon will have been added to the start menu under "</w:t>
+      </w:r>
+      <w:proofErr w:type="spellStart"/>
+      <w:r>
+        <w:rPr>
+          <w:rFonts w:ascii="Arial" w:hAnsi="Arial" w:cs="Arial"/>
+          <w:sz w:val="20"/>
+          <w:szCs w:val="20"/>
+        </w:rPr>
+        <w:t>TSXToolKit</w:t>
+      </w:r>
+      <w:proofErr w:type="spellEnd"/>
+      <w:r>
+        <w:rPr>
+          <w:rFonts w:ascii="Arial" w:hAnsi="Arial" w:cs="Arial"/>
+          <w:sz w:val="20"/>
+          <w:szCs w:val="20"/>
+        </w:rPr>
+        <w:t>" with the name "</w:t>
+      </w:r>
+      <w:proofErr w:type="spellStart"/>
+      <w:r>
+        <w:rPr>
+          <w:rFonts w:ascii="Arial" w:hAnsi="Arial" w:cs="Arial"/>
+          <w:sz w:val="20"/>
+          <w:szCs w:val="20"/>
+        </w:rPr>
+        <w:t>SuperScan</w:t>
+      </w:r>
+      <w:proofErr w:type="spellEnd"/>
+      <w:r>
+        <w:rPr>
+          <w:rFonts w:ascii="Arial" w:hAnsi="Arial" w:cs="Arial"/>
+          <w:sz w:val="20"/>
+          <w:szCs w:val="20"/>
+        </w:rPr>
+        <w:t>".  This application can be pinned to the Start if desired.</w:t>
       </w:r>
     </w:p>
     <w:p>
@@ -2112,15 +2612,51 @@
           <w:sz w:val="20"/>
           <w:szCs w:val="20"/>
         </w:rPr>
-        <w:t>The developer would happily entertain questions or suggestions, and may update the application occasionally as time permits.  Otherwise, t</w:t>
-      </w:r>
-      <w:r>
-        <w:rPr>
-          <w:rFonts w:ascii="Arial" w:hAnsi="Arial" w:cs="Arial"/>
-          <w:sz w:val="20"/>
-          <w:szCs w:val="20"/>
-        </w:rPr>
-        <w:t xml:space="preserve">he developer wishes you his best and hopes everything works out, but recommends learning Visual C# (it's </w:t>
+        <w:t xml:space="preserve">The developer would happily entertain questions or </w:t>
+      </w:r>
+      <w:proofErr w:type="gramStart"/>
+      <w:r>
+        <w:rPr>
+          <w:rFonts w:ascii="Arial" w:hAnsi="Arial" w:cs="Arial"/>
+          <w:sz w:val="20"/>
+          <w:szCs w:val="20"/>
+        </w:rPr>
+        <w:t>suggestions, and</w:t>
+      </w:r>
+      <w:proofErr w:type="gramEnd"/>
+      <w:r>
+        <w:rPr>
+          <w:rFonts w:ascii="Arial" w:hAnsi="Arial" w:cs="Arial"/>
+          <w:sz w:val="20"/>
+          <w:szCs w:val="20"/>
+        </w:rPr>
+        <w:t xml:space="preserve"> may update the application occasionally as time permits.  Otherwise, t</w:t>
+      </w:r>
+      <w:r>
+        <w:rPr>
+          <w:rFonts w:ascii="Arial" w:hAnsi="Arial" w:cs="Arial"/>
+          <w:sz w:val="20"/>
+          <w:szCs w:val="20"/>
+        </w:rPr>
+        <w:t xml:space="preserve">he developer wishes you his best and hopes everything works </w:t>
+      </w:r>
+      <w:proofErr w:type="gramStart"/>
+      <w:r>
+        <w:rPr>
+          <w:rFonts w:ascii="Arial" w:hAnsi="Arial" w:cs="Arial"/>
+          <w:sz w:val="20"/>
+          <w:szCs w:val="20"/>
+        </w:rPr>
+        <w:t>out, but</w:t>
+      </w:r>
+      <w:proofErr w:type="gramEnd"/>
+      <w:r>
+        <w:rPr>
+          <w:rFonts w:ascii="Arial" w:hAnsi="Arial" w:cs="Arial"/>
+          <w:sz w:val="20"/>
+          <w:szCs w:val="20"/>
+        </w:rPr>
+        <w:t xml:space="preserve"> recommends learning Visual C# (it's </w:t>
       </w:r>
       <w:r>
         <w:rPr>
@@ -2243,13 +2779,41 @@
           <w:szCs w:val="20"/>
         </w:rPr>
       </w:pPr>
-      <w:r>
-        <w:rPr>
-          <w:rFonts w:ascii="Arial" w:hAnsi="Arial" w:cs="Arial"/>
-          <w:sz w:val="20"/>
-          <w:szCs w:val="20"/>
-        </w:rPr>
-        <w:t>SuperScan files are stored in the user’s Documents folder in a folder named “SuperScan”.  In this folder will be stored:</w:t>
+      <w:proofErr w:type="spellStart"/>
+      <w:r>
+        <w:rPr>
+          <w:rFonts w:ascii="Arial" w:hAnsi="Arial" w:cs="Arial"/>
+          <w:sz w:val="20"/>
+          <w:szCs w:val="20"/>
+        </w:rPr>
+        <w:t>SuperScan</w:t>
+      </w:r>
+      <w:proofErr w:type="spellEnd"/>
+      <w:r>
+        <w:rPr>
+          <w:rFonts w:ascii="Arial" w:hAnsi="Arial" w:cs="Arial"/>
+          <w:sz w:val="20"/>
+          <w:szCs w:val="20"/>
+        </w:rPr>
+        <w:t xml:space="preserve"> files are stored in the user’s Documents folder in a folder named “</w:t>
+      </w:r>
+      <w:proofErr w:type="spellStart"/>
+      <w:r>
+        <w:rPr>
+          <w:rFonts w:ascii="Arial" w:hAnsi="Arial" w:cs="Arial"/>
+          <w:sz w:val="20"/>
+          <w:szCs w:val="20"/>
+        </w:rPr>
+        <w:t>SuperScan</w:t>
+      </w:r>
+      <w:proofErr w:type="spellEnd"/>
+      <w:r>
+        <w:rPr>
+          <w:rFonts w:ascii="Arial" w:hAnsi="Arial" w:cs="Arial"/>
+          <w:sz w:val="20"/>
+          <w:szCs w:val="20"/>
+        </w:rPr>
+        <w:t>”.  In this folder will be stored:</w:t>
       </w:r>
     </w:p>
     <w:p>
@@ -2272,8 +2836,18 @@
           <w:sz w:val="20"/>
           <w:szCs w:val="20"/>
         </w:rPr>
-        <w:t>A directory named “Logs” containing daily log files::</w:t>
-      </w:r>
+        <w:t xml:space="preserve">A directory named “Logs” containing daily log </w:t>
+      </w:r>
+      <w:proofErr w:type="gramStart"/>
+      <w:r>
+        <w:rPr>
+          <w:rFonts w:ascii="Arial" w:hAnsi="Arial" w:cs="Arial"/>
+          <w:sz w:val="20"/>
+          <w:szCs w:val="20"/>
+        </w:rPr>
+        <w:t>files::</w:t>
+      </w:r>
+      <w:proofErr w:type="gramEnd"/>
     </w:p>
     <w:p>
       <w:pPr>
@@ -2295,7 +2869,25 @@
           <w:sz w:val="20"/>
           <w:szCs w:val="20"/>
         </w:rPr>
-        <w:t>Text-based log files with dated names:  “dd_mmm_yyyy.txt”</w:t>
+        <w:t>Text-based log files with dated names</w:t>
+      </w:r>
+      <w:proofErr w:type="gramStart"/>
+      <w:r>
+        <w:rPr>
+          <w:rFonts w:ascii="Arial" w:hAnsi="Arial" w:cs="Arial"/>
+          <w:sz w:val="20"/>
+          <w:szCs w:val="20"/>
+        </w:rPr>
+        <w:t>:  “</w:t>
+      </w:r>
+      <w:proofErr w:type="gramEnd"/>
+      <w:r>
+        <w:rPr>
+          <w:rFonts w:ascii="Arial" w:hAnsi="Arial" w:cs="Arial"/>
+          <w:sz w:val="20"/>
+          <w:szCs w:val="20"/>
+        </w:rPr>
+        <w:t>dd_mmm_yyyy.txt”</w:t>
       </w:r>
     </w:p>
     <w:p>
@@ -2349,7 +2941,43 @@
           <w:sz w:val="20"/>
           <w:szCs w:val="20"/>
         </w:rPr>
-        <w:t xml:space="preserve"> with the name “NGC xxxx” where xxxx is the NGC number.</w:t>
+        <w:t xml:space="preserve"> with the name “NGC </w:t>
+      </w:r>
+      <w:proofErr w:type="spellStart"/>
+      <w:r>
+        <w:rPr>
+          <w:rFonts w:ascii="Arial" w:hAnsi="Arial" w:cs="Arial"/>
+          <w:sz w:val="20"/>
+          <w:szCs w:val="20"/>
+        </w:rPr>
+        <w:t>xxxx</w:t>
+      </w:r>
+      <w:proofErr w:type="spellEnd"/>
+      <w:r>
+        <w:rPr>
+          <w:rFonts w:ascii="Arial" w:hAnsi="Arial" w:cs="Arial"/>
+          <w:sz w:val="20"/>
+          <w:szCs w:val="20"/>
+        </w:rPr>
+        <w:t xml:space="preserve">” where </w:t>
+      </w:r>
+      <w:proofErr w:type="spellStart"/>
+      <w:r>
+        <w:rPr>
+          <w:rFonts w:ascii="Arial" w:hAnsi="Arial" w:cs="Arial"/>
+          <w:sz w:val="20"/>
+          <w:szCs w:val="20"/>
+        </w:rPr>
+        <w:t>xxxx</w:t>
+      </w:r>
+      <w:proofErr w:type="spellEnd"/>
+      <w:r>
+        <w:rPr>
+          <w:rFonts w:ascii="Arial" w:hAnsi="Arial" w:cs="Arial"/>
+          <w:sz w:val="20"/>
+          <w:szCs w:val="20"/>
+        </w:rPr>
+        <w:t xml:space="preserve"> is the NGC number.</w:t>
       </w:r>
       <w:r>
         <w:rPr>
@@ -2408,7 +3036,43 @@
           <w:sz w:val="20"/>
           <w:szCs w:val="20"/>
         </w:rPr>
-        <w:t xml:space="preserve"> “NGC xxxx_yyyy-MM-dd HHmm.fit”</w:t>
+        <w:t xml:space="preserve"> “NGC </w:t>
+      </w:r>
+      <w:proofErr w:type="spellStart"/>
+      <w:r>
+        <w:rPr>
+          <w:rFonts w:ascii="Arial" w:hAnsi="Arial" w:cs="Arial"/>
+          <w:sz w:val="20"/>
+          <w:szCs w:val="20"/>
+        </w:rPr>
+        <w:t>xxxx_yyyy</w:t>
+      </w:r>
+      <w:proofErr w:type="spellEnd"/>
+      <w:r>
+        <w:rPr>
+          <w:rFonts w:ascii="Arial" w:hAnsi="Arial" w:cs="Arial"/>
+          <w:sz w:val="20"/>
+          <w:szCs w:val="20"/>
+        </w:rPr>
+        <w:t xml:space="preserve">-MM-dd </w:t>
+      </w:r>
+      <w:proofErr w:type="spellStart"/>
+      <w:r>
+        <w:rPr>
+          <w:rFonts w:ascii="Arial" w:hAnsi="Arial" w:cs="Arial"/>
+          <w:sz w:val="20"/>
+          <w:szCs w:val="20"/>
+        </w:rPr>
+        <w:t>HHmm.fit</w:t>
+      </w:r>
+      <w:proofErr w:type="spellEnd"/>
+      <w:r>
+        <w:rPr>
+          <w:rFonts w:ascii="Arial" w:hAnsi="Arial" w:cs="Arial"/>
+          <w:sz w:val="20"/>
+          <w:szCs w:val="20"/>
+        </w:rPr>
+        <w:t>”</w:t>
       </w:r>
     </w:p>
     <w:p>
@@ -2431,7 +3095,25 @@
           <w:sz w:val="20"/>
           <w:szCs w:val="20"/>
         </w:rPr>
-        <w:t>Cropped image of most recent image: “CurrentImage.fit”</w:t>
+        <w:t>Cropped image of most recent image: “</w:t>
+      </w:r>
+      <w:proofErr w:type="spellStart"/>
+      <w:r>
+        <w:rPr>
+          <w:rFonts w:ascii="Arial" w:hAnsi="Arial" w:cs="Arial"/>
+          <w:sz w:val="20"/>
+          <w:szCs w:val="20"/>
+        </w:rPr>
+        <w:t>CurrentImage.fit</w:t>
+      </w:r>
+      <w:proofErr w:type="spellEnd"/>
+      <w:r>
+        <w:rPr>
+          <w:rFonts w:ascii="Arial" w:hAnsi="Arial" w:cs="Arial"/>
+          <w:sz w:val="20"/>
+          <w:szCs w:val="20"/>
+        </w:rPr>
+        <w:t>”</w:t>
       </w:r>
     </w:p>
     <w:p>
@@ -2454,7 +3136,25 @@
           <w:sz w:val="20"/>
           <w:szCs w:val="20"/>
         </w:rPr>
-        <w:t>Cropped image of next most recent image “Reference.fit”</w:t>
+        <w:t>Cropped image of next most recent image “</w:t>
+      </w:r>
+      <w:proofErr w:type="spellStart"/>
+      <w:r>
+        <w:rPr>
+          <w:rFonts w:ascii="Arial" w:hAnsi="Arial" w:cs="Arial"/>
+          <w:sz w:val="20"/>
+          <w:szCs w:val="20"/>
+        </w:rPr>
+        <w:t>Reference.fit</w:t>
+      </w:r>
+      <w:proofErr w:type="spellEnd"/>
+      <w:r>
+        <w:rPr>
+          <w:rFonts w:ascii="Arial" w:hAnsi="Arial" w:cs="Arial"/>
+          <w:sz w:val="20"/>
+          <w:szCs w:val="20"/>
+        </w:rPr>
+        <w:t>”</w:t>
       </w:r>
     </w:p>
     <w:p>
@@ -2477,7 +3177,25 @@
           <w:sz w:val="20"/>
           <w:szCs w:val="20"/>
         </w:rPr>
-        <w:t>Cropped image of difference image: “Difference.fit”</w:t>
+        <w:t>Cropped image of difference image: “</w:t>
+      </w:r>
+      <w:proofErr w:type="spellStart"/>
+      <w:r>
+        <w:rPr>
+          <w:rFonts w:ascii="Arial" w:hAnsi="Arial" w:cs="Arial"/>
+          <w:sz w:val="20"/>
+          <w:szCs w:val="20"/>
+        </w:rPr>
+        <w:t>Difference.fit</w:t>
+      </w:r>
+      <w:proofErr w:type="spellEnd"/>
+      <w:r>
+        <w:rPr>
+          <w:rFonts w:ascii="Arial" w:hAnsi="Arial" w:cs="Arial"/>
+          <w:sz w:val="20"/>
+          <w:szCs w:val="20"/>
+        </w:rPr>
+        <w:t>”</w:t>
       </w:r>
     </w:p>
     <w:p>
@@ -2641,13 +3359,23 @@
           <w:szCs w:val="20"/>
         </w:rPr>
       </w:pPr>
-      <w:r>
-        <w:rPr>
-          <w:rFonts w:ascii="Arial" w:hAnsi="Arial" w:cs="Arial"/>
-          <w:sz w:val="20"/>
-          <w:szCs w:val="20"/>
-        </w:rPr>
-        <w:t>SuperScan adjusts for differences between image PA when comparing sequential images</w:t>
+      <w:proofErr w:type="spellStart"/>
+      <w:r>
+        <w:rPr>
+          <w:rFonts w:ascii="Arial" w:hAnsi="Arial" w:cs="Arial"/>
+          <w:sz w:val="20"/>
+          <w:szCs w:val="20"/>
+        </w:rPr>
+        <w:t>SuperScan</w:t>
+      </w:r>
+      <w:proofErr w:type="spellEnd"/>
+      <w:r>
+        <w:rPr>
+          <w:rFonts w:ascii="Arial" w:hAnsi="Arial" w:cs="Arial"/>
+          <w:sz w:val="20"/>
+          <w:szCs w:val="20"/>
+        </w:rPr>
+        <w:t xml:space="preserve"> adjusts for differences between image PA when comparing sequential images</w:t>
       </w:r>
     </w:p>
     <w:p>
@@ -2683,7 +3411,25 @@
           <w:sz w:val="20"/>
           <w:szCs w:val="20"/>
         </w:rPr>
-        <w:t>The user can configure the filter to be used for the SuperScan session, based on a zero-based filter number in the filter wheel.</w:t>
+        <w:t xml:space="preserve">The user can configure the filter to be used for the </w:t>
+      </w:r>
+      <w:proofErr w:type="spellStart"/>
+      <w:r>
+        <w:rPr>
+          <w:rFonts w:ascii="Arial" w:hAnsi="Arial" w:cs="Arial"/>
+          <w:sz w:val="20"/>
+          <w:szCs w:val="20"/>
+        </w:rPr>
+        <w:t>SuperScan</w:t>
+      </w:r>
+      <w:proofErr w:type="spellEnd"/>
+      <w:r>
+        <w:rPr>
+          <w:rFonts w:ascii="Arial" w:hAnsi="Arial" w:cs="Arial"/>
+          <w:sz w:val="20"/>
+          <w:szCs w:val="20"/>
+        </w:rPr>
+        <w:t xml:space="preserve"> session, based on a zero-based filter number in the filter wheel.</w:t>
       </w:r>
       <w:r>
         <w:rPr>
@@ -2783,15 +3529,33 @@
           <w:sz w:val="20"/>
           <w:szCs w:val="20"/>
         </w:rPr>
-        <w:t xml:space="preserve"> variation will cause false positives or negatives.</w:t>
-      </w:r>
-      <w:r>
-        <w:rPr>
-          <w:rFonts w:ascii="Arial" w:hAnsi="Arial" w:cs="Arial"/>
-          <w:sz w:val="20"/>
-          <w:szCs w:val="20"/>
-        </w:rPr>
-        <w:t xml:space="preserve">.  </w:t>
+        <w:t xml:space="preserve"> variation will cause false positives or </w:t>
+      </w:r>
+      <w:proofErr w:type="gramStart"/>
+      <w:r>
+        <w:rPr>
+          <w:rFonts w:ascii="Arial" w:hAnsi="Arial" w:cs="Arial"/>
+          <w:sz w:val="20"/>
+          <w:szCs w:val="20"/>
+        </w:rPr>
+        <w:t>negatives.</w:t>
+      </w:r>
+      <w:r>
+        <w:rPr>
+          <w:rFonts w:ascii="Arial" w:hAnsi="Arial" w:cs="Arial"/>
+          <w:sz w:val="20"/>
+          <w:szCs w:val="20"/>
+        </w:rPr>
+        <w:t>.</w:t>
+      </w:r>
+      <w:proofErr w:type="gramEnd"/>
+      <w:r>
+        <w:rPr>
+          <w:rFonts w:ascii="Arial" w:hAnsi="Arial" w:cs="Arial"/>
+          <w:sz w:val="20"/>
+          <w:szCs w:val="20"/>
+        </w:rPr>
+        <w:t xml:space="preserve">  </w:t>
       </w:r>
       <w:r>
         <w:rPr>
@@ -2843,7 +3607,25 @@
           <w:sz w:val="20"/>
           <w:szCs w:val="20"/>
         </w:rPr>
-        <w:t xml:space="preserve">etermines if SuperScan will delay until a proscribed time to begin scanning.  If AutoStart is selected, a configuration window will pop up for the user to enter the location of an executable file to run just before the galaxy scan, the location of an executable file to run just after the galaxy scan, and the time to start the scan.  If the time </w:t>
+        <w:t xml:space="preserve">etermines if </w:t>
+      </w:r>
+      <w:proofErr w:type="spellStart"/>
+      <w:r>
+        <w:rPr>
+          <w:rFonts w:ascii="Arial" w:hAnsi="Arial" w:cs="Arial"/>
+          <w:sz w:val="20"/>
+          <w:szCs w:val="20"/>
+        </w:rPr>
+        <w:t>SuperScan</w:t>
+      </w:r>
+      <w:proofErr w:type="spellEnd"/>
+      <w:r>
+        <w:rPr>
+          <w:rFonts w:ascii="Arial" w:hAnsi="Arial" w:cs="Arial"/>
+          <w:sz w:val="20"/>
+          <w:szCs w:val="20"/>
+        </w:rPr>
+        <w:t xml:space="preserve"> will delay until a proscribed time to begin scanning.  If AutoStart is selected, a configuration window will pop up for the user to enter the location of an executable file to run just before the galaxy scan, the location of an executable file to run just after the galaxy scan, and the time to start the scan.  If the time </w:t>
       </w:r>
       <w:r>
         <w:rPr>
@@ -2895,7 +3677,43 @@
           <w:sz w:val="20"/>
           <w:szCs w:val="20"/>
         </w:rPr>
-        <w:t>The galaxy list is driven by a custom TheSkyX™ Observing List query “SuperScanQuery.dbs”.  This query searches the NGC catalog for all galaxies, within the user’s local horizon who</w:t>
+        <w:t xml:space="preserve">The galaxy list is driven by a custom </w:t>
+      </w:r>
+      <w:proofErr w:type="spellStart"/>
+      <w:r>
+        <w:rPr>
+          <w:rFonts w:ascii="Arial" w:hAnsi="Arial" w:cs="Arial"/>
+          <w:sz w:val="20"/>
+          <w:szCs w:val="20"/>
+        </w:rPr>
+        <w:t>TheSkyX</w:t>
+      </w:r>
+      <w:proofErr w:type="spellEnd"/>
+      <w:r>
+        <w:rPr>
+          <w:rFonts w:ascii="Arial" w:hAnsi="Arial" w:cs="Arial"/>
+          <w:sz w:val="20"/>
+          <w:szCs w:val="20"/>
+        </w:rPr>
+        <w:t>™ Observing List query “</w:t>
+      </w:r>
+      <w:proofErr w:type="spellStart"/>
+      <w:r>
+        <w:rPr>
+          <w:rFonts w:ascii="Arial" w:hAnsi="Arial" w:cs="Arial"/>
+          <w:sz w:val="20"/>
+          <w:szCs w:val="20"/>
+        </w:rPr>
+        <w:t>SuperScanQuery.dbs</w:t>
+      </w:r>
+      <w:proofErr w:type="spellEnd"/>
+      <w:r>
+        <w:rPr>
+          <w:rFonts w:ascii="Arial" w:hAnsi="Arial" w:cs="Arial"/>
+          <w:sz w:val="20"/>
+          <w:szCs w:val="20"/>
+        </w:rPr>
+        <w:t>”.  This query searches the NGC catalog for all galaxies, within the user’s local horizon who</w:t>
       </w:r>
       <w:r>
         <w:rPr>
@@ -3075,7 +3893,25 @@
           <w:sz w:val="20"/>
           <w:szCs w:val="20"/>
         </w:rPr>
-        <w:t xml:space="preserve">  Future versions of SuperScan may make this query more easily configurable.  Maybe not.</w:t>
+        <w:t xml:space="preserve">  Future versions of </w:t>
+      </w:r>
+      <w:proofErr w:type="spellStart"/>
+      <w:r>
+        <w:rPr>
+          <w:rFonts w:ascii="Arial" w:hAnsi="Arial" w:cs="Arial"/>
+          <w:sz w:val="20"/>
+          <w:szCs w:val="20"/>
+        </w:rPr>
+        <w:t>SuperScan</w:t>
+      </w:r>
+      <w:proofErr w:type="spellEnd"/>
+      <w:r>
+        <w:rPr>
+          <w:rFonts w:ascii="Arial" w:hAnsi="Arial" w:cs="Arial"/>
+          <w:sz w:val="20"/>
+          <w:szCs w:val="20"/>
+        </w:rPr>
+        <w:t xml:space="preserve"> may make this query more easily configurable.  Maybe not.</w:t>
       </w:r>
     </w:p>
     <w:p>
@@ -3118,7 +3954,25 @@
           <w:sz w:val="20"/>
           <w:szCs w:val="20"/>
         </w:rPr>
-        <w:t xml:space="preserve">For each galaxy in the list, SuperScan performs a Closed Loop Slew to </w:t>
+        <w:t xml:space="preserve">For each galaxy in the list, </w:t>
+      </w:r>
+      <w:proofErr w:type="spellStart"/>
+      <w:r>
+        <w:rPr>
+          <w:rFonts w:ascii="Arial" w:hAnsi="Arial" w:cs="Arial"/>
+          <w:sz w:val="20"/>
+          <w:szCs w:val="20"/>
+        </w:rPr>
+        <w:t>SuperScan</w:t>
+      </w:r>
+      <w:proofErr w:type="spellEnd"/>
+      <w:r>
+        <w:rPr>
+          <w:rFonts w:ascii="Arial" w:hAnsi="Arial" w:cs="Arial"/>
+          <w:sz w:val="20"/>
+          <w:szCs w:val="20"/>
+        </w:rPr>
+        <w:t xml:space="preserve"> performs a Closed Loop Slew to </w:t>
       </w:r>
       <w:r>
         <w:rPr>
@@ -3182,7 +4036,25 @@
           <w:sz w:val="20"/>
           <w:szCs w:val="20"/>
         </w:rPr>
-        <w:t xml:space="preserve">Calibration is set for AutoDark – no options. </w:t>
+        <w:t xml:space="preserve">Calibration is set for </w:t>
+      </w:r>
+      <w:proofErr w:type="spellStart"/>
+      <w:r>
+        <w:rPr>
+          <w:rFonts w:ascii="Arial" w:hAnsi="Arial" w:cs="Arial"/>
+          <w:sz w:val="20"/>
+          <w:szCs w:val="20"/>
+        </w:rPr>
+        <w:t>AutoDark</w:t>
+      </w:r>
+      <w:proofErr w:type="spellEnd"/>
+      <w:r>
+        <w:rPr>
+          <w:rFonts w:ascii="Arial" w:hAnsi="Arial" w:cs="Arial"/>
+          <w:sz w:val="20"/>
+          <w:szCs w:val="20"/>
+        </w:rPr>
+        <w:t xml:space="preserve"> – no options. </w:t>
       </w:r>
     </w:p>
     <w:p>
@@ -3291,23 +4163,59 @@
           <w:sz w:val="20"/>
           <w:szCs w:val="20"/>
         </w:rPr>
-        <w:t xml:space="preserve"> SuperScan has nothing else to do while waiting</w:t>
-      </w:r>
-      <w:r>
-        <w:rPr>
-          <w:rFonts w:ascii="Arial" w:hAnsi="Arial" w:cs="Arial"/>
-          <w:sz w:val="20"/>
-          <w:szCs w:val="20"/>
-        </w:rPr>
-        <w:t>, for now.</w:t>
-      </w:r>
-      <w:r>
-        <w:rPr>
-          <w:rFonts w:ascii="Arial" w:hAnsi="Arial" w:cs="Arial"/>
-          <w:sz w:val="20"/>
-          <w:szCs w:val="20"/>
-        </w:rPr>
-        <w:t>.  Aborts are not supported at this time.  Upon completion, the image is stored as a temporary file in anticipation of comparison with a previous image.</w:t>
+        <w:t xml:space="preserve"> </w:t>
+      </w:r>
+      <w:proofErr w:type="spellStart"/>
+      <w:r>
+        <w:rPr>
+          <w:rFonts w:ascii="Arial" w:hAnsi="Arial" w:cs="Arial"/>
+          <w:sz w:val="20"/>
+          <w:szCs w:val="20"/>
+        </w:rPr>
+        <w:t>SuperScan</w:t>
+      </w:r>
+      <w:proofErr w:type="spellEnd"/>
+      <w:r>
+        <w:rPr>
+          <w:rFonts w:ascii="Arial" w:hAnsi="Arial" w:cs="Arial"/>
+          <w:sz w:val="20"/>
+          <w:szCs w:val="20"/>
+        </w:rPr>
+        <w:t xml:space="preserve"> has nothing else to do while waiting</w:t>
+      </w:r>
+      <w:r>
+        <w:rPr>
+          <w:rFonts w:ascii="Arial" w:hAnsi="Arial" w:cs="Arial"/>
+          <w:sz w:val="20"/>
+          <w:szCs w:val="20"/>
+        </w:rPr>
+        <w:t xml:space="preserve">, for </w:t>
+      </w:r>
+      <w:proofErr w:type="gramStart"/>
+      <w:r>
+        <w:rPr>
+          <w:rFonts w:ascii="Arial" w:hAnsi="Arial" w:cs="Arial"/>
+          <w:sz w:val="20"/>
+          <w:szCs w:val="20"/>
+        </w:rPr>
+        <w:t>now.</w:t>
+      </w:r>
+      <w:r>
+        <w:rPr>
+          <w:rFonts w:ascii="Arial" w:hAnsi="Arial" w:cs="Arial"/>
+          <w:sz w:val="20"/>
+          <w:szCs w:val="20"/>
+        </w:rPr>
+        <w:t>.</w:t>
+      </w:r>
+      <w:proofErr w:type="gramEnd"/>
+      <w:r>
+        <w:rPr>
+          <w:rFonts w:ascii="Arial" w:hAnsi="Arial" w:cs="Arial"/>
+          <w:sz w:val="20"/>
+          <w:szCs w:val="20"/>
+        </w:rPr>
+        <w:t xml:space="preserve">  Aborts are not supported at this time.  Upon completion, the image is stored as a temporary file in anticipation of comparison with a previous image.</w:t>
       </w:r>
     </w:p>
     <w:p>
@@ -3395,13 +4303,23 @@
           <w:szCs w:val="20"/>
         </w:rPr>
       </w:pPr>
-      <w:r>
-        <w:rPr>
-          <w:rFonts w:ascii="Arial" w:hAnsi="Arial" w:cs="Arial"/>
-          <w:sz w:val="20"/>
-          <w:szCs w:val="20"/>
-        </w:rPr>
-        <w:t>SuperScan expects a supernova explosion to appear as a new, stellar</w:t>
+      <w:proofErr w:type="spellStart"/>
+      <w:r>
+        <w:rPr>
+          <w:rFonts w:ascii="Arial" w:hAnsi="Arial" w:cs="Arial"/>
+          <w:sz w:val="20"/>
+          <w:szCs w:val="20"/>
+        </w:rPr>
+        <w:t>SuperScan</w:t>
+      </w:r>
+      <w:proofErr w:type="spellEnd"/>
+      <w:r>
+        <w:rPr>
+          <w:rFonts w:ascii="Arial" w:hAnsi="Arial" w:cs="Arial"/>
+          <w:sz w:val="20"/>
+          <w:szCs w:val="20"/>
+        </w:rPr>
+        <w:t xml:space="preserve"> expects a supernova explosion to appear as a new, stellar</w:t>
       </w:r>
       <w:r>
         <w:rPr>
@@ -3467,7 +4385,25 @@
           <w:sz w:val="20"/>
           <w:szCs w:val="20"/>
         </w:rPr>
-        <w:t xml:space="preserve">For each galaxy imaged during a session, SuperScan adjusts the </w:t>
+        <w:t xml:space="preserve">For each galaxy imaged during a session, </w:t>
+      </w:r>
+      <w:proofErr w:type="spellStart"/>
+      <w:r>
+        <w:rPr>
+          <w:rFonts w:ascii="Arial" w:hAnsi="Arial" w:cs="Arial"/>
+          <w:sz w:val="20"/>
+          <w:szCs w:val="20"/>
+        </w:rPr>
+        <w:t>SuperScan</w:t>
+      </w:r>
+      <w:proofErr w:type="spellEnd"/>
+      <w:r>
+        <w:rPr>
+          <w:rFonts w:ascii="Arial" w:hAnsi="Arial" w:cs="Arial"/>
+          <w:sz w:val="20"/>
+          <w:szCs w:val="20"/>
+        </w:rPr>
+        <w:t xml:space="preserve"> adjusts the </w:t>
       </w:r>
       <w:r>
         <w:rPr>
@@ -3777,6 +4713,7 @@
         <w:rPr>
           <w:noProof/>
         </w:rPr>
+        <w:lastRenderedPageBreak/>
         <w:drawing>
           <wp:inline distT="0" distB="0" distL="0" distR="0" wp14:anchorId="65272AD2" wp14:editId="6FF5BA11">
             <wp:extent cx="5943600" cy="4309110"/>
@@ -3911,7 +4848,25 @@
           <w:sz w:val="20"/>
           <w:szCs w:val="20"/>
         </w:rPr>
-        <w:t xml:space="preserve"> SuperScan uses </w:t>
+        <w:t xml:space="preserve"> </w:t>
+      </w:r>
+      <w:proofErr w:type="spellStart"/>
+      <w:r>
+        <w:rPr>
+          <w:rFonts w:ascii="Arial" w:hAnsi="Arial" w:cs="Arial"/>
+          <w:sz w:val="20"/>
+          <w:szCs w:val="20"/>
+        </w:rPr>
+        <w:t>SuperScan</w:t>
+      </w:r>
+      <w:proofErr w:type="spellEnd"/>
+      <w:r>
+        <w:rPr>
+          <w:rFonts w:ascii="Arial" w:hAnsi="Arial" w:cs="Arial"/>
+          <w:sz w:val="20"/>
+          <w:szCs w:val="20"/>
+        </w:rPr>
+        <w:t xml:space="preserve"> uses </w:t>
       </w:r>
       <w:r>
         <w:rPr>
@@ -4152,6 +5107,244 @@
           <w:szCs w:val="20"/>
         </w:rPr>
         <w:t>Upon completion, the status of the suspect can be set to “Cleared” or left “Suspected” for later analysis.</w:t>
+      </w:r>
+    </w:p>
+    <w:p>
+      <w:pPr>
+        <w:keepNext/>
+        <w:keepLines/>
+        <w:rPr>
+          <w:rFonts w:ascii="Arial" w:hAnsi="Arial" w:cs="Arial"/>
+          <w:sz w:val="20"/>
+          <w:szCs w:val="20"/>
+        </w:rPr>
+      </w:pPr>
+      <w:r>
+        <w:rPr>
+          <w:rFonts w:ascii="Arial" w:hAnsi="Arial" w:cs="Arial"/>
+          <w:sz w:val="20"/>
+          <w:szCs w:val="20"/>
+        </w:rPr>
+        <w:t>Cull Images</w:t>
+      </w:r>
+    </w:p>
+    <w:p>
+      <w:pPr>
+        <w:keepNext/>
+        <w:keepLines/>
+        <w:rPr>
+          <w:rFonts w:ascii="Arial" w:hAnsi="Arial" w:cs="Arial"/>
+          <w:sz w:val="20"/>
+          <w:szCs w:val="20"/>
+        </w:rPr>
+      </w:pPr>
+      <w:r>
+        <w:rPr>
+          <w:rFonts w:ascii="Arial" w:hAnsi="Arial" w:cs="Arial"/>
+          <w:sz w:val="20"/>
+          <w:szCs w:val="20"/>
+        </w:rPr>
+        <w:t xml:space="preserve">Over time, </w:t>
+      </w:r>
+      <w:r>
+        <w:rPr>
+          <w:rFonts w:ascii="Arial" w:hAnsi="Arial" w:cs="Arial"/>
+          <w:sz w:val="20"/>
+          <w:szCs w:val="20"/>
+        </w:rPr>
+        <w:t xml:space="preserve">galaxy images build up for no particularly good reason.  </w:t>
+      </w:r>
+      <w:r>
+        <w:rPr>
+          <w:rFonts w:ascii="Arial" w:hAnsi="Arial" w:cs="Arial"/>
+          <w:sz w:val="20"/>
+          <w:szCs w:val="20"/>
+        </w:rPr>
+        <w:t xml:space="preserve">Cull images </w:t>
+      </w:r>
+      <w:r>
+        <w:rPr>
+          <w:rFonts w:ascii="Arial" w:hAnsi="Arial" w:cs="Arial"/>
+          <w:sz w:val="20"/>
+          <w:szCs w:val="20"/>
+        </w:rPr>
+        <w:t xml:space="preserve">allows the user to delete </w:t>
+      </w:r>
+      <w:r>
+        <w:rPr>
+          <w:rFonts w:ascii="Arial" w:hAnsi="Arial" w:cs="Arial"/>
+          <w:sz w:val="20"/>
+          <w:szCs w:val="20"/>
+        </w:rPr>
+        <w:t>all but the b</w:t>
+      </w:r>
+      <w:r>
+        <w:rPr>
+          <w:rFonts w:ascii="Arial" w:hAnsi="Arial" w:cs="Arial"/>
+          <w:sz w:val="20"/>
+          <w:szCs w:val="20"/>
+        </w:rPr>
+        <w:t xml:space="preserve">est image of the set.  It is recommended that the user </w:t>
+      </w:r>
+      <w:r>
+        <w:rPr>
+          <w:rFonts w:ascii="Arial" w:hAnsi="Arial" w:cs="Arial"/>
+          <w:sz w:val="20"/>
+          <w:szCs w:val="20"/>
+        </w:rPr>
+        <w:t>back up</w:t>
+      </w:r>
+      <w:r>
+        <w:rPr>
+          <w:rFonts w:ascii="Arial" w:hAnsi="Arial" w:cs="Arial"/>
+          <w:sz w:val="20"/>
+          <w:szCs w:val="20"/>
+        </w:rPr>
+        <w:t xml:space="preserve"> the</w:t>
+      </w:r>
+      <w:r>
+        <w:rPr>
+          <w:rFonts w:ascii="Arial" w:hAnsi="Arial" w:cs="Arial"/>
+          <w:sz w:val="20"/>
+          <w:szCs w:val="20"/>
+        </w:rPr>
+        <w:t xml:space="preserve"> whole</w:t>
+      </w:r>
+      <w:r>
+        <w:rPr>
+          <w:rFonts w:ascii="Arial" w:hAnsi="Arial" w:cs="Arial"/>
+          <w:sz w:val="20"/>
+          <w:szCs w:val="20"/>
+        </w:rPr>
+        <w:t xml:space="preserve"> image bank</w:t>
+      </w:r>
+      <w:r>
+        <w:rPr>
+          <w:rFonts w:ascii="Arial" w:hAnsi="Arial" w:cs="Arial"/>
+          <w:sz w:val="20"/>
+          <w:szCs w:val="20"/>
+        </w:rPr>
+        <w:t xml:space="preserve"> folder</w:t>
+      </w:r>
+      <w:r>
+        <w:rPr>
+          <w:rFonts w:ascii="Arial" w:hAnsi="Arial" w:cs="Arial"/>
+          <w:sz w:val="20"/>
+          <w:szCs w:val="20"/>
+        </w:rPr>
+        <w:t xml:space="preserve"> </w:t>
+      </w:r>
+      <w:r>
+        <w:rPr>
+          <w:rFonts w:ascii="Arial" w:hAnsi="Arial" w:cs="Arial"/>
+          <w:sz w:val="20"/>
+          <w:szCs w:val="20"/>
+        </w:rPr>
+        <w:t xml:space="preserve">before culling, if there is a chance that </w:t>
+      </w:r>
+      <w:r>
+        <w:rPr>
+          <w:rFonts w:ascii="Arial" w:hAnsi="Arial" w:cs="Arial"/>
+          <w:sz w:val="20"/>
+          <w:szCs w:val="20"/>
+        </w:rPr>
+        <w:t xml:space="preserve">any </w:t>
+      </w:r>
+      <w:r>
+        <w:rPr>
+          <w:rFonts w:ascii="Arial" w:hAnsi="Arial" w:cs="Arial"/>
+          <w:sz w:val="20"/>
+          <w:szCs w:val="20"/>
+        </w:rPr>
+        <w:t xml:space="preserve">image but </w:t>
+      </w:r>
+      <w:r>
+        <w:rPr>
+          <w:rFonts w:ascii="Arial" w:hAnsi="Arial" w:cs="Arial"/>
+          <w:sz w:val="20"/>
+          <w:szCs w:val="20"/>
+        </w:rPr>
+        <w:t>the best is going to be wanted in the future.</w:t>
+      </w:r>
+      <w:r>
+        <w:rPr>
+          <w:rFonts w:ascii="Arial" w:hAnsi="Arial" w:cs="Arial"/>
+          <w:sz w:val="20"/>
+          <w:szCs w:val="20"/>
+        </w:rPr>
+        <w:t xml:space="preserve">  </w:t>
+      </w:r>
+      <w:r>
+        <w:rPr>
+          <w:rFonts w:ascii="Arial" w:hAnsi="Arial" w:cs="Arial"/>
+          <w:sz w:val="20"/>
+          <w:szCs w:val="20"/>
+        </w:rPr>
+        <w:t xml:space="preserve">For each galaxy </w:t>
+      </w:r>
+      <w:r>
+        <w:rPr>
+          <w:rFonts w:ascii="Arial" w:hAnsi="Arial" w:cs="Arial"/>
+          <w:sz w:val="20"/>
+          <w:szCs w:val="20"/>
+        </w:rPr>
+        <w:t xml:space="preserve">directory in the Image Bank, </w:t>
+      </w:r>
+      <w:r>
+        <w:rPr>
+          <w:rFonts w:ascii="Arial" w:hAnsi="Arial" w:cs="Arial"/>
+          <w:sz w:val="20"/>
+          <w:szCs w:val="20"/>
+        </w:rPr>
+        <w:t>Cull Images will</w:t>
+      </w:r>
+      <w:r>
+        <w:rPr>
+          <w:rFonts w:ascii="Arial" w:hAnsi="Arial" w:cs="Arial"/>
+          <w:sz w:val="20"/>
+          <w:szCs w:val="20"/>
+        </w:rPr>
+        <w:t xml:space="preserve"> </w:t>
+      </w:r>
+      <w:r>
+        <w:rPr>
+          <w:rFonts w:ascii="Arial" w:hAnsi="Arial" w:cs="Arial"/>
+          <w:sz w:val="20"/>
+          <w:szCs w:val="20"/>
+        </w:rPr>
+        <w:t>Image Link each image</w:t>
+      </w:r>
+      <w:r>
+        <w:rPr>
+          <w:rFonts w:ascii="Arial" w:hAnsi="Arial" w:cs="Arial"/>
+          <w:sz w:val="20"/>
+          <w:szCs w:val="20"/>
+        </w:rPr>
+        <w:t xml:space="preserve"> and assess the star count.  </w:t>
+      </w:r>
+      <w:r>
+        <w:rPr>
+          <w:rFonts w:ascii="Arial" w:hAnsi="Arial" w:cs="Arial"/>
+          <w:sz w:val="20"/>
+          <w:szCs w:val="20"/>
+        </w:rPr>
+        <w:t xml:space="preserve">All images except the image with the </w:t>
+      </w:r>
+      <w:r>
+        <w:rPr>
+          <w:rFonts w:ascii="Arial" w:hAnsi="Arial" w:cs="Arial"/>
+          <w:sz w:val="20"/>
+          <w:szCs w:val="20"/>
+        </w:rPr>
+        <w:t>maximum star count will be deleted.</w:t>
+      </w:r>
+      <w:r>
+        <w:rPr>
+          <w:rFonts w:ascii="Arial" w:hAnsi="Arial" w:cs="Arial"/>
+          <w:sz w:val="20"/>
+          <w:szCs w:val="20"/>
+        </w:rPr>
+        <w:t xml:space="preserve">  This process is also useful for removing old images taken during periods of poor visibility.</w:t>
       </w:r>
     </w:p>
     <w:p>
@@ -4184,13 +5377,41 @@
           <w:szCs w:val="20"/>
         </w:rPr>
       </w:pPr>
-      <w:r>
-        <w:rPr>
-          <w:rFonts w:ascii="Arial" w:hAnsi="Arial" w:cs="Arial"/>
-          <w:sz w:val="20"/>
-          <w:szCs w:val="20"/>
-        </w:rPr>
-        <w:t>SuperScan maintains an xml-based session log in the base folder under the filenames called “SuperScan&lt;date&gt;.xml”.</w:t>
+      <w:proofErr w:type="spellStart"/>
+      <w:r>
+        <w:rPr>
+          <w:rFonts w:ascii="Arial" w:hAnsi="Arial" w:cs="Arial"/>
+          <w:sz w:val="20"/>
+          <w:szCs w:val="20"/>
+        </w:rPr>
+        <w:t>SuperScan</w:t>
+      </w:r>
+      <w:proofErr w:type="spellEnd"/>
+      <w:r>
+        <w:rPr>
+          <w:rFonts w:ascii="Arial" w:hAnsi="Arial" w:cs="Arial"/>
+          <w:sz w:val="20"/>
+          <w:szCs w:val="20"/>
+        </w:rPr>
+        <w:t xml:space="preserve"> maintains an xml-based session log in the base folder under the filenames called “</w:t>
+      </w:r>
+      <w:proofErr w:type="spellStart"/>
+      <w:r>
+        <w:rPr>
+          <w:rFonts w:ascii="Arial" w:hAnsi="Arial" w:cs="Arial"/>
+          <w:sz w:val="20"/>
+          <w:szCs w:val="20"/>
+        </w:rPr>
+        <w:t>SuperScan</w:t>
+      </w:r>
+      <w:proofErr w:type="spellEnd"/>
+      <w:r>
+        <w:rPr>
+          <w:rFonts w:ascii="Arial" w:hAnsi="Arial" w:cs="Arial"/>
+          <w:sz w:val="20"/>
+          <w:szCs w:val="20"/>
+        </w:rPr>
+        <w:t>&lt;date&gt;.xml”.</w:t>
       </w:r>
       <w:r>
         <w:rPr>
@@ -4361,7 +5582,41 @@
           <w:sz w:val="19"/>
           <w:szCs w:val="19"/>
         </w:rPr>
-        <w:t>Modified SuspectReport to disply "no prospect" when no prospects are in the prospect XML file</w:t>
+        <w:t xml:space="preserve">Modified </w:t>
+      </w:r>
+      <w:proofErr w:type="spellStart"/>
+      <w:r>
+        <w:rPr>
+          <w:rFonts w:ascii="Consolas" w:hAnsi="Consolas" w:cs="Consolas"/>
+          <w:sz w:val="19"/>
+          <w:szCs w:val="19"/>
+        </w:rPr>
+        <w:t>SuspectReport</w:t>
+      </w:r>
+      <w:proofErr w:type="spellEnd"/>
+      <w:r>
+        <w:rPr>
+          <w:rFonts w:ascii="Consolas" w:hAnsi="Consolas" w:cs="Consolas"/>
+          <w:sz w:val="19"/>
+          <w:szCs w:val="19"/>
+        </w:rPr>
+        <w:t xml:space="preserve"> to displ</w:t>
+      </w:r>
+      <w:r>
+        <w:rPr>
+          <w:rFonts w:ascii="Consolas" w:hAnsi="Consolas" w:cs="Consolas"/>
+          <w:sz w:val="19"/>
+          <w:szCs w:val="19"/>
+        </w:rPr>
+        <w:t>a</w:t>
+      </w:r>
+      <w:r>
+        <w:rPr>
+          <w:rFonts w:ascii="Consolas" w:hAnsi="Consolas" w:cs="Consolas"/>
+          <w:sz w:val="19"/>
+          <w:szCs w:val="19"/>
+        </w:rPr>
+        <w:t>y "no prospect" when no prospects are in the prospect XML file</w:t>
       </w:r>
       <w:r>
         <w:rPr>
@@ -4421,7 +5676,25 @@
           <w:sz w:val="19"/>
           <w:szCs w:val="19"/>
         </w:rPr>
-        <w:t>Changed SuperScanConfiguration class name to just Configuration</w:t>
+        <w:t xml:space="preserve">Changed </w:t>
+      </w:r>
+      <w:proofErr w:type="spellStart"/>
+      <w:r>
+        <w:rPr>
+          <w:rFonts w:ascii="Consolas" w:hAnsi="Consolas" w:cs="Consolas"/>
+          <w:sz w:val="19"/>
+          <w:szCs w:val="19"/>
+        </w:rPr>
+        <w:t>SuperScanConfiguration</w:t>
+      </w:r>
+      <w:proofErr w:type="spellEnd"/>
+      <w:r>
+        <w:rPr>
+          <w:rFonts w:ascii="Consolas" w:hAnsi="Consolas" w:cs="Consolas"/>
+          <w:sz w:val="19"/>
+          <w:szCs w:val="19"/>
+        </w:rPr>
+        <w:t xml:space="preserve"> class name to just Configuration</w:t>
       </w:r>
     </w:p>
     <w:p>
@@ -4447,8 +5720,36 @@
           <w:sz w:val="19"/>
           <w:szCs w:val="19"/>
         </w:rPr>
-        <w:t>Renamed TSXPrep.Telescope to TSXPrep.TelescopeStartUp</w:t>
-      </w:r>
+        <w:t xml:space="preserve">Renamed </w:t>
+      </w:r>
+      <w:proofErr w:type="spellStart"/>
+      <w:r>
+        <w:rPr>
+          <w:rFonts w:ascii="Consolas" w:hAnsi="Consolas" w:cs="Consolas"/>
+          <w:sz w:val="19"/>
+          <w:szCs w:val="19"/>
+        </w:rPr>
+        <w:t>TSXPrep.Telescope</w:t>
+      </w:r>
+      <w:proofErr w:type="spellEnd"/>
+      <w:r>
+        <w:rPr>
+          <w:rFonts w:ascii="Consolas" w:hAnsi="Consolas" w:cs="Consolas"/>
+          <w:sz w:val="19"/>
+          <w:szCs w:val="19"/>
+        </w:rPr>
+        <w:t xml:space="preserve"> to </w:t>
+      </w:r>
+      <w:proofErr w:type="spellStart"/>
+      <w:r>
+        <w:rPr>
+          <w:rFonts w:ascii="Consolas" w:hAnsi="Consolas" w:cs="Consolas"/>
+          <w:sz w:val="19"/>
+          <w:szCs w:val="19"/>
+        </w:rPr>
+        <w:t>TSXPrep.TelescopeStartUp</w:t>
+      </w:r>
+      <w:proofErr w:type="spellEnd"/>
     </w:p>
     <w:p>
       <w:pPr>
@@ -4473,7 +5774,25 @@
           <w:sz w:val="19"/>
           <w:szCs w:val="19"/>
         </w:rPr>
-        <w:t>Added TSXPrep.TelescopeShutDown method (for scope parking)</w:t>
+        <w:t xml:space="preserve">Added </w:t>
+      </w:r>
+      <w:proofErr w:type="spellStart"/>
+      <w:r>
+        <w:rPr>
+          <w:rFonts w:ascii="Consolas" w:hAnsi="Consolas" w:cs="Consolas"/>
+          <w:sz w:val="19"/>
+          <w:szCs w:val="19"/>
+        </w:rPr>
+        <w:t>TSXPrep.TelescopeShutDown</w:t>
+      </w:r>
+      <w:proofErr w:type="spellEnd"/>
+      <w:r>
+        <w:rPr>
+          <w:rFonts w:ascii="Consolas" w:hAnsi="Consolas" w:cs="Consolas"/>
+          <w:sz w:val="19"/>
+          <w:szCs w:val="19"/>
+        </w:rPr>
+        <w:t xml:space="preserve"> method (for scope parking)</w:t>
       </w:r>
     </w:p>
     <w:p>
@@ -4499,8 +5818,36 @@
           <w:sz w:val="19"/>
           <w:szCs w:val="19"/>
         </w:rPr>
-        <w:t>Renamed TSXPrep class to DeviceControl</w:t>
-      </w:r>
+        <w:t xml:space="preserve">Renamed </w:t>
+      </w:r>
+      <w:proofErr w:type="spellStart"/>
+      <w:r>
+        <w:rPr>
+          <w:rFonts w:ascii="Consolas" w:hAnsi="Consolas" w:cs="Consolas"/>
+          <w:sz w:val="19"/>
+          <w:szCs w:val="19"/>
+        </w:rPr>
+        <w:t>TSXPrep</w:t>
+      </w:r>
+      <w:proofErr w:type="spellEnd"/>
+      <w:r>
+        <w:rPr>
+          <w:rFonts w:ascii="Consolas" w:hAnsi="Consolas" w:cs="Consolas"/>
+          <w:sz w:val="19"/>
+          <w:szCs w:val="19"/>
+        </w:rPr>
+        <w:t xml:space="preserve"> class to </w:t>
+      </w:r>
+      <w:proofErr w:type="spellStart"/>
+      <w:r>
+        <w:rPr>
+          <w:rFonts w:ascii="Consolas" w:hAnsi="Consolas" w:cs="Consolas"/>
+          <w:sz w:val="19"/>
+          <w:szCs w:val="19"/>
+        </w:rPr>
+        <w:t>DeviceControl</w:t>
+      </w:r>
+      <w:proofErr w:type="spellEnd"/>
     </w:p>
     <w:p>
       <w:pPr>
@@ -4585,7 +5932,25 @@
           <w:sz w:val="19"/>
           <w:szCs w:val="19"/>
         </w:rPr>
-        <w:t>Added a configuration item to save a system staging filepath and run time.</w:t>
+        <w:t xml:space="preserve">Added a configuration item to save a system staging </w:t>
+      </w:r>
+      <w:proofErr w:type="spellStart"/>
+      <w:r>
+        <w:rPr>
+          <w:rFonts w:ascii="Consolas" w:hAnsi="Consolas" w:cs="Consolas"/>
+          <w:sz w:val="19"/>
+          <w:szCs w:val="19"/>
+        </w:rPr>
+        <w:t>filepath</w:t>
+      </w:r>
+      <w:proofErr w:type="spellEnd"/>
+      <w:r>
+        <w:rPr>
+          <w:rFonts w:ascii="Consolas" w:hAnsi="Consolas" w:cs="Consolas"/>
+          <w:sz w:val="19"/>
+          <w:szCs w:val="19"/>
+        </w:rPr>
+        <w:t xml:space="preserve"> and run time.</w:t>
       </w:r>
     </w:p>
     <w:p>
@@ -4611,8 +5976,18 @@
           <w:sz w:val="19"/>
           <w:szCs w:val="19"/>
         </w:rPr>
-        <w:t>Added a configuration item to save a drop-dead time for the SuperScan</w:t>
-      </w:r>
+        <w:t xml:space="preserve">Added a configuration item to save a drop-dead time for the </w:t>
+      </w:r>
+      <w:proofErr w:type="spellStart"/>
+      <w:r>
+        <w:rPr>
+          <w:rFonts w:ascii="Consolas" w:hAnsi="Consolas" w:cs="Consolas"/>
+          <w:sz w:val="19"/>
+          <w:szCs w:val="19"/>
+        </w:rPr>
+        <w:t>SuperScan</w:t>
+      </w:r>
+      <w:proofErr w:type="spellEnd"/>
     </w:p>
     <w:p>
       <w:pPr>
@@ -4689,7 +6064,25 @@
           <w:sz w:val="19"/>
           <w:szCs w:val="19"/>
         </w:rPr>
-        <w:t>Changed AutoRun to segue into the scanner, and have the scanner check for the</w:t>
+        <w:t xml:space="preserve">Changed </w:t>
+      </w:r>
+      <w:proofErr w:type="spellStart"/>
+      <w:r>
+        <w:rPr>
+          <w:rFonts w:ascii="Consolas" w:hAnsi="Consolas" w:cs="Consolas"/>
+          <w:sz w:val="19"/>
+          <w:szCs w:val="19"/>
+        </w:rPr>
+        <w:t>AutoRun</w:t>
+      </w:r>
+      <w:proofErr w:type="spellEnd"/>
+      <w:r>
+        <w:rPr>
+          <w:rFonts w:ascii="Consolas" w:hAnsi="Consolas" w:cs="Consolas"/>
+          <w:sz w:val="19"/>
+          <w:szCs w:val="19"/>
+        </w:rPr>
+        <w:t xml:space="preserve"> to segue into the scanner, and have the scanner check for the</w:t>
       </w:r>
     </w:p>
     <w:p>
@@ -4767,7 +6160,25 @@
           <w:sz w:val="19"/>
           <w:szCs w:val="19"/>
         </w:rPr>
-        <w:t>Added feature where suspect RA/Dec is copied to the clipboard for use in WikiSky, etc.</w:t>
+        <w:t xml:space="preserve">Added feature where suspect RA/Dec is copied to the clipboard for use in </w:t>
+      </w:r>
+      <w:proofErr w:type="spellStart"/>
+      <w:r>
+        <w:rPr>
+          <w:rFonts w:ascii="Consolas" w:hAnsi="Consolas" w:cs="Consolas"/>
+          <w:sz w:val="19"/>
+          <w:szCs w:val="19"/>
+        </w:rPr>
+        <w:t>WikiSky</w:t>
+      </w:r>
+      <w:proofErr w:type="spellEnd"/>
+      <w:r>
+        <w:rPr>
+          <w:rFonts w:ascii="Consolas" w:hAnsi="Consolas" w:cs="Consolas"/>
+          <w:sz w:val="19"/>
+          <w:szCs w:val="19"/>
+        </w:rPr>
+        <w:t>, etc.</w:t>
       </w:r>
     </w:p>
     <w:p>
@@ -4827,8 +6238,36 @@
           <w:sz w:val="19"/>
           <w:szCs w:val="19"/>
         </w:rPr>
-        <w:t>Major modifications to the SuperScanForm and SuspectReportForm</w:t>
-      </w:r>
+        <w:t xml:space="preserve">Major modifications to the </w:t>
+      </w:r>
+      <w:proofErr w:type="spellStart"/>
+      <w:r>
+        <w:rPr>
+          <w:rFonts w:ascii="Consolas" w:hAnsi="Consolas" w:cs="Consolas"/>
+          <w:sz w:val="19"/>
+          <w:szCs w:val="19"/>
+        </w:rPr>
+        <w:t>SuperScanForm</w:t>
+      </w:r>
+      <w:proofErr w:type="spellEnd"/>
+      <w:r>
+        <w:rPr>
+          <w:rFonts w:ascii="Consolas" w:hAnsi="Consolas" w:cs="Consolas"/>
+          <w:sz w:val="19"/>
+          <w:szCs w:val="19"/>
+        </w:rPr>
+        <w:t xml:space="preserve"> and </w:t>
+      </w:r>
+      <w:proofErr w:type="spellStart"/>
+      <w:r>
+        <w:rPr>
+          <w:rFonts w:ascii="Consolas" w:hAnsi="Consolas" w:cs="Consolas"/>
+          <w:sz w:val="19"/>
+          <w:szCs w:val="19"/>
+        </w:rPr>
+        <w:t>SuspectReportForm</w:t>
+      </w:r>
+      <w:proofErr w:type="spellEnd"/>
     </w:p>
     <w:p>
       <w:pPr>
@@ -4847,13 +6286,41 @@
           <w:szCs w:val="19"/>
         </w:rPr>
       </w:pPr>
-      <w:r>
-        <w:rPr>
-          <w:rFonts w:ascii="Consolas" w:hAnsi="Consolas" w:cs="Consolas"/>
-          <w:sz w:val="19"/>
-          <w:szCs w:val="19"/>
-        </w:rPr>
-        <w:t>SuperScanForm: added a subroutine to take a 10 minute deep image whenever a suspect is detected.</w:t>
+      <w:proofErr w:type="spellStart"/>
+      <w:r>
+        <w:rPr>
+          <w:rFonts w:ascii="Consolas" w:hAnsi="Consolas" w:cs="Consolas"/>
+          <w:sz w:val="19"/>
+          <w:szCs w:val="19"/>
+        </w:rPr>
+        <w:t>SuperScanForm</w:t>
+      </w:r>
+      <w:proofErr w:type="spellEnd"/>
+      <w:r>
+        <w:rPr>
+          <w:rFonts w:ascii="Consolas" w:hAnsi="Consolas" w:cs="Consolas"/>
+          <w:sz w:val="19"/>
+          <w:szCs w:val="19"/>
+        </w:rPr>
+        <w:t xml:space="preserve">: added a subroutine to take a </w:t>
+      </w:r>
+      <w:proofErr w:type="gramStart"/>
+      <w:r>
+        <w:rPr>
+          <w:rFonts w:ascii="Consolas" w:hAnsi="Consolas" w:cs="Consolas"/>
+          <w:sz w:val="19"/>
+          <w:szCs w:val="19"/>
+        </w:rPr>
+        <w:t>10 minute deep</w:t>
+      </w:r>
+      <w:proofErr w:type="gramEnd"/>
+      <w:r>
+        <w:rPr>
+          <w:rFonts w:ascii="Consolas" w:hAnsi="Consolas" w:cs="Consolas"/>
+          <w:sz w:val="19"/>
+          <w:szCs w:val="19"/>
+        </w:rPr>
+        <w:t xml:space="preserve"> image whenever a suspect is detected.</w:t>
       </w:r>
     </w:p>
     <w:p>
@@ -4879,7 +6346,43 @@
           <w:sz w:val="19"/>
           <w:szCs w:val="19"/>
         </w:rPr>
-        <w:t>The image is stored inside a new subdirectory in SuperScan called FollowUp/MM-DD-YY/.  This</w:t>
+        <w:t xml:space="preserve">The image is stored inside a new subdirectory in </w:t>
+      </w:r>
+      <w:proofErr w:type="spellStart"/>
+      <w:r>
+        <w:rPr>
+          <w:rFonts w:ascii="Consolas" w:hAnsi="Consolas" w:cs="Consolas"/>
+          <w:sz w:val="19"/>
+          <w:szCs w:val="19"/>
+        </w:rPr>
+        <w:t>SuperScan</w:t>
+      </w:r>
+      <w:proofErr w:type="spellEnd"/>
+      <w:r>
+        <w:rPr>
+          <w:rFonts w:ascii="Consolas" w:hAnsi="Consolas" w:cs="Consolas"/>
+          <w:sz w:val="19"/>
+          <w:szCs w:val="19"/>
+        </w:rPr>
+        <w:t xml:space="preserve"> called </w:t>
+      </w:r>
+      <w:proofErr w:type="spellStart"/>
+      <w:r>
+        <w:rPr>
+          <w:rFonts w:ascii="Consolas" w:hAnsi="Consolas" w:cs="Consolas"/>
+          <w:sz w:val="19"/>
+          <w:szCs w:val="19"/>
+        </w:rPr>
+        <w:t>FollowUp</w:t>
+      </w:r>
+      <w:proofErr w:type="spellEnd"/>
+      <w:r>
+        <w:rPr>
+          <w:rFonts w:ascii="Consolas" w:hAnsi="Consolas" w:cs="Consolas"/>
+          <w:sz w:val="19"/>
+          <w:szCs w:val="19"/>
+        </w:rPr>
+        <w:t>/MM-DD-YY/.  This</w:t>
       </w:r>
     </w:p>
     <w:p>
@@ -4925,13 +6428,23 @@
           <w:szCs w:val="19"/>
         </w:rPr>
       </w:pPr>
-      <w:r>
-        <w:rPr>
-          <w:rFonts w:ascii="Consolas" w:hAnsi="Consolas" w:cs="Consolas"/>
-          <w:sz w:val="19"/>
-          <w:szCs w:val="19"/>
-        </w:rPr>
-        <w:t>SuspectReportForm: deleted code to display reference, difference and current images on TSX.</w:t>
+      <w:proofErr w:type="spellStart"/>
+      <w:r>
+        <w:rPr>
+          <w:rFonts w:ascii="Consolas" w:hAnsi="Consolas" w:cs="Consolas"/>
+          <w:sz w:val="19"/>
+          <w:szCs w:val="19"/>
+        </w:rPr>
+        <w:t>SuspectReportForm</w:t>
+      </w:r>
+      <w:proofErr w:type="spellEnd"/>
+      <w:r>
+        <w:rPr>
+          <w:rFonts w:ascii="Consolas" w:hAnsi="Consolas" w:cs="Consolas"/>
+          <w:sz w:val="19"/>
+          <w:szCs w:val="19"/>
+        </w:rPr>
+        <w:t>: deleted code to display reference, difference and current images on TSX.</w:t>
       </w:r>
     </w:p>
     <w:p>
@@ -4951,13 +6464,23 @@
           <w:szCs w:val="19"/>
         </w:rPr>
       </w:pPr>
-      <w:r>
-        <w:rPr>
-          <w:rFonts w:ascii="Consolas" w:hAnsi="Consolas" w:cs="Consolas"/>
-          <w:sz w:val="19"/>
-          <w:szCs w:val="19"/>
-        </w:rPr>
-        <w:t>SuspectReportForm: added code to display the deep image, centering on the suspect location.</w:t>
+      <w:proofErr w:type="spellStart"/>
+      <w:r>
+        <w:rPr>
+          <w:rFonts w:ascii="Consolas" w:hAnsi="Consolas" w:cs="Consolas"/>
+          <w:sz w:val="19"/>
+          <w:szCs w:val="19"/>
+        </w:rPr>
+        <w:t>SuspectReportForm</w:t>
+      </w:r>
+      <w:proofErr w:type="spellEnd"/>
+      <w:r>
+        <w:rPr>
+          <w:rFonts w:ascii="Consolas" w:hAnsi="Consolas" w:cs="Consolas"/>
+          <w:sz w:val="19"/>
+          <w:szCs w:val="19"/>
+        </w:rPr>
+        <w:t>: added code to display the deep image, centering on the suspect location.</w:t>
       </w:r>
     </w:p>
     <w:p>
@@ -4983,7 +6506,25 @@
           <w:sz w:val="19"/>
           <w:szCs w:val="19"/>
         </w:rPr>
-        <w:t>The RA/Dec location will be loaded in the clipboard for use in WikiSky.</w:t>
+        <w:t xml:space="preserve">The RA/Dec location will be loaded in the clipboard for use in </w:t>
+      </w:r>
+      <w:proofErr w:type="spellStart"/>
+      <w:r>
+        <w:rPr>
+          <w:rFonts w:ascii="Consolas" w:hAnsi="Consolas" w:cs="Consolas"/>
+          <w:sz w:val="19"/>
+          <w:szCs w:val="19"/>
+        </w:rPr>
+        <w:t>WikiSky</w:t>
+      </w:r>
+      <w:proofErr w:type="spellEnd"/>
+      <w:r>
+        <w:rPr>
+          <w:rFonts w:ascii="Consolas" w:hAnsi="Consolas" w:cs="Consolas"/>
+          <w:sz w:val="19"/>
+          <w:szCs w:val="19"/>
+        </w:rPr>
+        <w:t>.</w:t>
       </w:r>
     </w:p>
     <w:p>
@@ -5035,7 +6576,25 @@
           <w:sz w:val="19"/>
           <w:szCs w:val="19"/>
         </w:rPr>
-        <w:t>Created own version of FindNearest -- TSX's version does not have control of the nearness.</w:t>
+        <w:t xml:space="preserve">Created own version of </w:t>
+      </w:r>
+      <w:proofErr w:type="spellStart"/>
+      <w:r>
+        <w:rPr>
+          <w:rFonts w:ascii="Consolas" w:hAnsi="Consolas" w:cs="Consolas"/>
+          <w:sz w:val="19"/>
+          <w:szCs w:val="19"/>
+        </w:rPr>
+        <w:t>FindNearest</w:t>
+      </w:r>
+      <w:proofErr w:type="spellEnd"/>
+      <w:r>
+        <w:rPr>
+          <w:rFonts w:ascii="Consolas" w:hAnsi="Consolas" w:cs="Consolas"/>
+          <w:sz w:val="19"/>
+          <w:szCs w:val="19"/>
+        </w:rPr>
+        <w:t xml:space="preserve"> -- TSX's version does not have control of the nearness.</w:t>
       </w:r>
     </w:p>
     <w:p>
@@ -5204,7 +6763,25 @@
           <w:sz w:val="19"/>
           <w:szCs w:val="19"/>
         </w:rPr>
-        <w:t>Fixed so Mininmum Altitude could be set/changed</w:t>
+        <w:t xml:space="preserve">Fixed so </w:t>
+      </w:r>
+      <w:proofErr w:type="spellStart"/>
+      <w:r>
+        <w:rPr>
+          <w:rFonts w:ascii="Consolas" w:hAnsi="Consolas" w:cs="Consolas"/>
+          <w:sz w:val="19"/>
+          <w:szCs w:val="19"/>
+        </w:rPr>
+        <w:t>Mininmum</w:t>
+      </w:r>
+      <w:proofErr w:type="spellEnd"/>
+      <w:r>
+        <w:rPr>
+          <w:rFonts w:ascii="Consolas" w:hAnsi="Consolas" w:cs="Consolas"/>
+          <w:sz w:val="19"/>
+          <w:szCs w:val="19"/>
+        </w:rPr>
+        <w:t xml:space="preserve"> Altitude could be set/changed</w:t>
       </w:r>
     </w:p>
     <w:p>
@@ -5317,7 +6894,25 @@
           <w:sz w:val="19"/>
           <w:szCs w:val="19"/>
         </w:rPr>
-        <w:t>Fixed CLS slew, again (and actually tested it)</w:t>
+        <w:t xml:space="preserve">Fixed CLS slew, again (and </w:t>
+      </w:r>
+      <w:proofErr w:type="gramStart"/>
+      <w:r>
+        <w:rPr>
+          <w:rFonts w:ascii="Consolas" w:hAnsi="Consolas" w:cs="Consolas"/>
+          <w:sz w:val="19"/>
+          <w:szCs w:val="19"/>
+        </w:rPr>
+        <w:t>actually tested</w:t>
+      </w:r>
+      <w:proofErr w:type="gramEnd"/>
+      <w:r>
+        <w:rPr>
+          <w:rFonts w:ascii="Consolas" w:hAnsi="Consolas" w:cs="Consolas"/>
+          <w:sz w:val="19"/>
+          <w:szCs w:val="19"/>
+        </w:rPr>
+        <w:t xml:space="preserve"> it)</w:t>
       </w:r>
     </w:p>
     <w:p>
@@ -5482,8 +7077,36 @@
           <w:sz w:val="19"/>
           <w:szCs w:val="19"/>
         </w:rPr>
-        <w:t>Added AAGCloudWatcher ASCOM weather monitor and safety (e.g. weather) checks]\</w:t>
-      </w:r>
+        <w:t xml:space="preserve">Added </w:t>
+      </w:r>
+      <w:proofErr w:type="spellStart"/>
+      <w:r>
+        <w:rPr>
+          <w:rFonts w:ascii="Consolas" w:hAnsi="Consolas" w:cs="Consolas"/>
+          <w:sz w:val="19"/>
+          <w:szCs w:val="19"/>
+        </w:rPr>
+        <w:t>AAGCloudWatcher</w:t>
+      </w:r>
+      <w:proofErr w:type="spellEnd"/>
+      <w:r>
+        <w:rPr>
+          <w:rFonts w:ascii="Consolas" w:hAnsi="Consolas" w:cs="Consolas"/>
+          <w:sz w:val="19"/>
+          <w:szCs w:val="19"/>
+        </w:rPr>
+        <w:t xml:space="preserve"> ASCOM weather monitor and safety (e.g. weather) </w:t>
+      </w:r>
+      <w:proofErr w:type="gramStart"/>
+      <w:r>
+        <w:rPr>
+          <w:rFonts w:ascii="Consolas" w:hAnsi="Consolas" w:cs="Consolas"/>
+          <w:sz w:val="19"/>
+          <w:szCs w:val="19"/>
+        </w:rPr>
+        <w:t>checks]\</w:t>
+      </w:r>
+      <w:proofErr w:type="gramEnd"/>
     </w:p>
     <w:p>
       <w:pPr>
@@ -5628,7 +7251,25 @@
           <w:sz w:val="19"/>
           <w:szCs w:val="19"/>
         </w:rPr>
-        <w:t>Modified AutoFocus to move off the meridian to no more than 80 degrees altitude to avoid a meridian flip</w:t>
+        <w:t xml:space="preserve">Modified </w:t>
+      </w:r>
+      <w:proofErr w:type="spellStart"/>
+      <w:r>
+        <w:rPr>
+          <w:rFonts w:ascii="Consolas" w:hAnsi="Consolas" w:cs="Consolas"/>
+          <w:sz w:val="19"/>
+          <w:szCs w:val="19"/>
+        </w:rPr>
+        <w:t>AutoFocus</w:t>
+      </w:r>
+      <w:proofErr w:type="spellEnd"/>
+      <w:r>
+        <w:rPr>
+          <w:rFonts w:ascii="Consolas" w:hAnsi="Consolas" w:cs="Consolas"/>
+          <w:sz w:val="19"/>
+          <w:szCs w:val="19"/>
+        </w:rPr>
+        <w:t xml:space="preserve"> to move off the meridian to no more than 80 degrees altitude to avoid a meridian flip</w:t>
       </w:r>
     </w:p>
     <w:p>
@@ -5688,7 +7329,79 @@
           <w:sz w:val="19"/>
           <w:szCs w:val="19"/>
         </w:rPr>
-        <w:t>Added wait before IsDomeClosed and IsDomeOpened check because of inability of TSX or ASCOM driver tohandle with out throwing exception</w:t>
+        <w:t xml:space="preserve">Added wait before </w:t>
+      </w:r>
+      <w:proofErr w:type="spellStart"/>
+      <w:r>
+        <w:rPr>
+          <w:rFonts w:ascii="Consolas" w:hAnsi="Consolas" w:cs="Consolas"/>
+          <w:sz w:val="19"/>
+          <w:szCs w:val="19"/>
+        </w:rPr>
+        <w:t>IsDomeClosed</w:t>
+      </w:r>
+      <w:proofErr w:type="spellEnd"/>
+      <w:r>
+        <w:rPr>
+          <w:rFonts w:ascii="Consolas" w:hAnsi="Consolas" w:cs="Consolas"/>
+          <w:sz w:val="19"/>
+          <w:szCs w:val="19"/>
+        </w:rPr>
+        <w:t xml:space="preserve"> and </w:t>
+      </w:r>
+      <w:proofErr w:type="spellStart"/>
+      <w:r>
+        <w:rPr>
+          <w:rFonts w:ascii="Consolas" w:hAnsi="Consolas" w:cs="Consolas"/>
+          <w:sz w:val="19"/>
+          <w:szCs w:val="19"/>
+        </w:rPr>
+        <w:t>IsDomeOpened</w:t>
+      </w:r>
+      <w:proofErr w:type="spellEnd"/>
+      <w:r>
+        <w:rPr>
+          <w:rFonts w:ascii="Consolas" w:hAnsi="Consolas" w:cs="Consolas"/>
+          <w:sz w:val="19"/>
+          <w:szCs w:val="19"/>
+        </w:rPr>
+        <w:t xml:space="preserve"> check because of inability of TSX or ASCOM driver </w:t>
+      </w:r>
+      <w:proofErr w:type="spellStart"/>
+      <w:r>
+        <w:rPr>
+          <w:rFonts w:ascii="Consolas" w:hAnsi="Consolas" w:cs="Consolas"/>
+          <w:sz w:val="19"/>
+          <w:szCs w:val="19"/>
+        </w:rPr>
+        <w:t>tohandle</w:t>
+      </w:r>
+      <w:proofErr w:type="spellEnd"/>
+      <w:r>
+        <w:rPr>
+          <w:rFonts w:ascii="Consolas" w:hAnsi="Consolas" w:cs="Consolas"/>
+          <w:sz w:val="19"/>
+          <w:szCs w:val="19"/>
+        </w:rPr>
+        <w:t xml:space="preserve"> </w:t>
+      </w:r>
+      <w:proofErr w:type="spellStart"/>
+      <w:r>
+        <w:rPr>
+          <w:rFonts w:ascii="Consolas" w:hAnsi="Consolas" w:cs="Consolas"/>
+          <w:sz w:val="19"/>
+          <w:szCs w:val="19"/>
+        </w:rPr>
+        <w:t>with out</w:t>
+      </w:r>
+      <w:proofErr w:type="spellEnd"/>
+      <w:r>
+        <w:rPr>
+          <w:rFonts w:ascii="Consolas" w:hAnsi="Consolas" w:cs="Consolas"/>
+          <w:sz w:val="19"/>
+          <w:szCs w:val="19"/>
+        </w:rPr>
+        <w:t xml:space="preserve"> throwing exception</w:t>
       </w:r>
     </w:p>
     <w:p>
@@ -5748,7 +7461,61 @@
           <w:sz w:val="19"/>
           <w:szCs w:val="19"/>
         </w:rPr>
-        <w:t>1.Changed "Threading.Sleep" to "Task.Delay" in FreshImage to allow moving the form around during image capture</w:t>
+        <w:t>1.Changed "</w:t>
+      </w:r>
+      <w:proofErr w:type="spellStart"/>
+      <w:r>
+        <w:rPr>
+          <w:rFonts w:ascii="Consolas" w:hAnsi="Consolas" w:cs="Consolas"/>
+          <w:sz w:val="19"/>
+          <w:szCs w:val="19"/>
+        </w:rPr>
+        <w:t>Threading.Sleep</w:t>
+      </w:r>
+      <w:proofErr w:type="spellEnd"/>
+      <w:r>
+        <w:rPr>
+          <w:rFonts w:ascii="Consolas" w:hAnsi="Consolas" w:cs="Consolas"/>
+          <w:sz w:val="19"/>
+          <w:szCs w:val="19"/>
+        </w:rPr>
+        <w:t>" to "</w:t>
+      </w:r>
+      <w:proofErr w:type="spellStart"/>
+      <w:r>
+        <w:rPr>
+          <w:rFonts w:ascii="Consolas" w:hAnsi="Consolas" w:cs="Consolas"/>
+          <w:sz w:val="19"/>
+          <w:szCs w:val="19"/>
+        </w:rPr>
+        <w:t>Task.Delay</w:t>
+      </w:r>
+      <w:proofErr w:type="spellEnd"/>
+      <w:r>
+        <w:rPr>
+          <w:rFonts w:ascii="Consolas" w:hAnsi="Consolas" w:cs="Consolas"/>
+          <w:sz w:val="19"/>
+          <w:szCs w:val="19"/>
+        </w:rPr>
+        <w:t xml:space="preserve">" in </w:t>
+      </w:r>
+      <w:proofErr w:type="spellStart"/>
+      <w:r>
+        <w:rPr>
+          <w:rFonts w:ascii="Consolas" w:hAnsi="Consolas" w:cs="Consolas"/>
+          <w:sz w:val="19"/>
+          <w:szCs w:val="19"/>
+        </w:rPr>
+        <w:t>FreshImage</w:t>
+      </w:r>
+      <w:proofErr w:type="spellEnd"/>
+      <w:r>
+        <w:rPr>
+          <w:rFonts w:ascii="Consolas" w:hAnsi="Consolas" w:cs="Consolas"/>
+          <w:sz w:val="19"/>
+          <w:szCs w:val="19"/>
+        </w:rPr>
+        <w:t xml:space="preserve"> to allow moving the form around during image capture</w:t>
       </w:r>
     </w:p>
     <w:p>
@@ -5774,7 +7541,25 @@
           <w:sz w:val="19"/>
           <w:szCs w:val="19"/>
         </w:rPr>
-        <w:t>2.Added WatchWeather as a checkbox and stored in configuration to disable weather monitoring function</w:t>
+        <w:t xml:space="preserve">2.Added </w:t>
+      </w:r>
+      <w:proofErr w:type="spellStart"/>
+      <w:r>
+        <w:rPr>
+          <w:rFonts w:ascii="Consolas" w:hAnsi="Consolas" w:cs="Consolas"/>
+          <w:sz w:val="19"/>
+          <w:szCs w:val="19"/>
+        </w:rPr>
+        <w:t>WatchWeather</w:t>
+      </w:r>
+      <w:proofErr w:type="spellEnd"/>
+      <w:r>
+        <w:rPr>
+          <w:rFonts w:ascii="Consolas" w:hAnsi="Consolas" w:cs="Consolas"/>
+          <w:sz w:val="19"/>
+          <w:szCs w:val="19"/>
+        </w:rPr>
+        <w:t xml:space="preserve"> as a checkbox and stored in configuration to disable weather monitoring function</w:t>
       </w:r>
     </w:p>
     <w:p>
@@ -5993,7 +7778,25 @@
           <w:sz w:val="19"/>
           <w:szCs w:val="19"/>
         </w:rPr>
-        <w:t>1.11.0 --  10/30/19</w:t>
+        <w:t xml:space="preserve">1.11.0 </w:t>
+      </w:r>
+      <w:proofErr w:type="gramStart"/>
+      <w:r>
+        <w:rPr>
+          <w:rFonts w:ascii="Consolas" w:hAnsi="Consolas" w:cs="Consolas"/>
+          <w:sz w:val="19"/>
+          <w:szCs w:val="19"/>
+        </w:rPr>
+        <w:t>--  10</w:t>
+      </w:r>
+      <w:proofErr w:type="gramEnd"/>
+      <w:r>
+        <w:rPr>
+          <w:rFonts w:ascii="Consolas" w:hAnsi="Consolas" w:cs="Consolas"/>
+          <w:sz w:val="19"/>
+          <w:szCs w:val="19"/>
+        </w:rPr>
+        <w:t>/30/19</w:t>
       </w:r>
     </w:p>
     <w:p>
@@ -6047,6 +7850,7 @@
           <w:szCs w:val="19"/>
         </w:rPr>
       </w:pPr>
+      <w:proofErr w:type="gramStart"/>
       <w:r>
         <w:rPr>
           <w:rFonts w:ascii="Consolas" w:hAnsi="Consolas" w:cs="Consolas"/>
@@ -6061,7 +7865,16 @@
           <w:sz w:val="19"/>
           <w:szCs w:val="19"/>
         </w:rPr>
-        <w:t>--  11/11/19</w:t>
+        <w:t>--</w:t>
+      </w:r>
+      <w:proofErr w:type="gramEnd"/>
+      <w:r>
+        <w:rPr>
+          <w:rFonts w:ascii="Consolas" w:hAnsi="Consolas" w:cs="Consolas"/>
+          <w:sz w:val="19"/>
+          <w:szCs w:val="19"/>
+        </w:rPr>
+        <w:t xml:space="preserve">  11/11/19</w:t>
       </w:r>
     </w:p>
     <w:p>
@@ -6105,8 +7918,6 @@
         </w:rPr>
         <w:t>ewave PlateSolve2 for operation.</w:t>
       </w:r>
-      <w:bookmarkStart w:id="0" w:name="_GoBack"/>
-      <w:bookmarkEnd w:id="0"/>
     </w:p>
     <w:p>
       <w:pPr>
@@ -6141,6 +7952,7 @@
           <w:szCs w:val="19"/>
         </w:rPr>
       </w:pPr>
+      <w:proofErr w:type="gramStart"/>
       <w:r>
         <w:rPr>
           <w:rFonts w:ascii="Consolas" w:hAnsi="Consolas" w:cs="Consolas"/>
@@ -6155,7 +7967,16 @@
           <w:sz w:val="19"/>
           <w:szCs w:val="19"/>
         </w:rPr>
-        <w:t>--  12/28/19</w:t>
+        <w:t>--</w:t>
+      </w:r>
+      <w:proofErr w:type="gramEnd"/>
+      <w:r>
+        <w:rPr>
+          <w:rFonts w:ascii="Consolas" w:hAnsi="Consolas" w:cs="Consolas"/>
+          <w:sz w:val="19"/>
+          <w:szCs w:val="19"/>
+        </w:rPr>
+        <w:t xml:space="preserve">  12/28/19</w:t>
       </w:r>
     </w:p>
     <w:p>
@@ -6301,6 +8122,48 @@
           <w:szCs w:val="19"/>
         </w:rPr>
       </w:pPr>
+      <w:r>
+        <w:rPr>
+          <w:rFonts w:ascii="Consolas" w:hAnsi="Consolas" w:cs="Consolas"/>
+          <w:sz w:val="19"/>
+          <w:szCs w:val="19"/>
+        </w:rPr>
+        <w:t>2.</w:t>
+      </w:r>
+      <w:r>
+        <w:rPr>
+          <w:rFonts w:ascii="Consolas" w:hAnsi="Consolas" w:cs="Consolas"/>
+          <w:sz w:val="19"/>
+          <w:szCs w:val="19"/>
+        </w:rPr>
+        <w:t>1.0</w:t>
+      </w:r>
+      <w:r>
+        <w:rPr>
+          <w:rFonts w:ascii="Consolas" w:hAnsi="Consolas" w:cs="Consolas"/>
+          <w:sz w:val="19"/>
+          <w:szCs w:val="19"/>
+        </w:rPr>
+        <w:tab/>
+      </w:r>
+      <w:proofErr w:type="gramStart"/>
+      <w:r>
+        <w:rPr>
+          <w:rFonts w:ascii="Consolas" w:hAnsi="Consolas" w:cs="Consolas"/>
+          <w:sz w:val="19"/>
+          <w:szCs w:val="19"/>
+        </w:rPr>
+        <w:t>--  Not</w:t>
+      </w:r>
+      <w:proofErr w:type="gramEnd"/>
+      <w:r>
+        <w:rPr>
+          <w:rFonts w:ascii="Consolas" w:hAnsi="Consolas" w:cs="Consolas"/>
+          <w:sz w:val="19"/>
+          <w:szCs w:val="19"/>
+        </w:rPr>
+        <w:t xml:space="preserve"> sure what I did</w:t>
+      </w:r>
     </w:p>
     <w:p>
       <w:pPr>
@@ -6317,6 +8180,147 @@
     </w:p>
     <w:p>
       <w:pPr>
+        <w:autoSpaceDE w:val="0"/>
+        <w:autoSpaceDN w:val="0"/>
+        <w:adjustRightInd w:val="0"/>
+        <w:spacing w:after="0" w:line="240" w:lineRule="auto"/>
+        <w:rPr>
+          <w:rFonts w:ascii="Consolas" w:hAnsi="Consolas" w:cs="Consolas"/>
+          <w:sz w:val="19"/>
+          <w:szCs w:val="19"/>
+        </w:rPr>
+      </w:pPr>
+      <w:r>
+        <w:rPr>
+          <w:rFonts w:ascii="Consolas" w:hAnsi="Consolas" w:cs="Consolas"/>
+          <w:sz w:val="19"/>
+          <w:szCs w:val="19"/>
+        </w:rPr>
+        <w:t>2.2.0</w:t>
+      </w:r>
+    </w:p>
+    <w:p>
+      <w:pPr>
+        <w:autoSpaceDE w:val="0"/>
+        <w:autoSpaceDN w:val="0"/>
+        <w:adjustRightInd w:val="0"/>
+        <w:spacing w:after="0" w:line="240" w:lineRule="auto"/>
+        <w:rPr>
+          <w:rFonts w:ascii="Consolas" w:hAnsi="Consolas" w:cs="Consolas"/>
+          <w:sz w:val="19"/>
+          <w:szCs w:val="19"/>
+        </w:rPr>
+      </w:pPr>
+      <w:r>
+        <w:rPr>
+          <w:rFonts w:ascii="Consolas" w:hAnsi="Consolas" w:cs="Consolas"/>
+          <w:sz w:val="19"/>
+          <w:szCs w:val="19"/>
+        </w:rPr>
+        <w:tab/>
+        <w:t xml:space="preserve">1. Added </w:t>
+      </w:r>
+      <w:proofErr w:type="spellStart"/>
+      <w:r>
+        <w:rPr>
+          <w:rFonts w:ascii="Consolas" w:hAnsi="Consolas" w:cs="Consolas"/>
+          <w:sz w:val="19"/>
+          <w:szCs w:val="19"/>
+        </w:rPr>
+        <w:t>CullImage</w:t>
+      </w:r>
+      <w:proofErr w:type="spellEnd"/>
+      <w:r>
+        <w:rPr>
+          <w:rFonts w:ascii="Consolas" w:hAnsi="Consolas" w:cs="Consolas"/>
+          <w:sz w:val="19"/>
+          <w:szCs w:val="19"/>
+        </w:rPr>
+        <w:t xml:space="preserve"> static class to </w:t>
+      </w:r>
+      <w:r>
+        <w:rPr>
+          <w:rFonts w:ascii="Consolas" w:hAnsi="Consolas" w:cs="Consolas"/>
+          <w:sz w:val="19"/>
+          <w:szCs w:val="19"/>
+        </w:rPr>
+        <w:t>clear old images</w:t>
+      </w:r>
+      <w:r>
+        <w:rPr>
+          <w:rFonts w:ascii="Consolas" w:hAnsi="Consolas" w:cs="Consolas"/>
+          <w:sz w:val="19"/>
+          <w:szCs w:val="19"/>
+        </w:rPr>
+        <w:t>.</w:t>
+      </w:r>
+    </w:p>
+    <w:p>
+      <w:pPr>
+        <w:autoSpaceDE w:val="0"/>
+        <w:autoSpaceDN w:val="0"/>
+        <w:adjustRightInd w:val="0"/>
+        <w:spacing w:after="0" w:line="240" w:lineRule="auto"/>
+        <w:rPr>
+          <w:rFonts w:ascii="Consolas" w:hAnsi="Consolas" w:cs="Consolas"/>
+          <w:sz w:val="19"/>
+          <w:szCs w:val="19"/>
+        </w:rPr>
+      </w:pPr>
+      <w:r>
+        <w:rPr>
+          <w:rFonts w:ascii="Consolas" w:hAnsi="Consolas" w:cs="Consolas"/>
+          <w:sz w:val="19"/>
+          <w:szCs w:val="19"/>
+        </w:rPr>
+        <w:tab/>
+        <w:t xml:space="preserve">2. Added wait </w:t>
+      </w:r>
+      <w:r>
+        <w:rPr>
+          <w:rFonts w:ascii="Consolas" w:hAnsi="Consolas" w:cs="Consolas"/>
+          <w:sz w:val="19"/>
+          <w:szCs w:val="19"/>
+        </w:rPr>
+        <w:t>warning for suspect processing and blink</w:t>
+      </w:r>
+      <w:r>
+        <w:rPr>
+          <w:rFonts w:ascii="Consolas" w:hAnsi="Consolas" w:cs="Consolas"/>
+          <w:sz w:val="19"/>
+          <w:szCs w:val="19"/>
+        </w:rPr>
+        <w:t xml:space="preserve"> and cull image.</w:t>
+      </w:r>
+    </w:p>
+    <w:p>
+      <w:pPr>
+        <w:autoSpaceDE w:val="0"/>
+        <w:autoSpaceDN w:val="0"/>
+        <w:adjustRightInd w:val="0"/>
+        <w:spacing w:after="0" w:line="240" w:lineRule="auto"/>
+        <w:rPr>
+          <w:rFonts w:ascii="Consolas" w:hAnsi="Consolas" w:cs="Consolas"/>
+          <w:sz w:val="19"/>
+          <w:szCs w:val="19"/>
+        </w:rPr>
+      </w:pPr>
+    </w:p>
+    <w:p>
+      <w:pPr>
+        <w:autoSpaceDE w:val="0"/>
+        <w:autoSpaceDN w:val="0"/>
+        <w:adjustRightInd w:val="0"/>
+        <w:spacing w:after="0" w:line="240" w:lineRule="auto"/>
+        <w:rPr>
+          <w:rFonts w:ascii="Consolas" w:hAnsi="Consolas" w:cs="Consolas"/>
+          <w:sz w:val="19"/>
+          <w:szCs w:val="19"/>
+        </w:rPr>
+      </w:pPr>
+    </w:p>
+    <w:p>
+      <w:pPr>
         <w:pStyle w:val="ListParagraph"/>
         <w:spacing w:line="240" w:lineRule="auto"/>
         <w:ind w:left="0"/>
@@ -6332,7 +8336,17 @@
           <w:sz w:val="19"/>
           <w:szCs w:val="19"/>
         </w:rPr>
-        <w:t>------------------------------------------------------------------------</w:t>
+        <w:t>----------------------------------------------</w:t>
+      </w:r>
+      <w:bookmarkStart w:id="0" w:name="_GoBack"/>
+      <w:bookmarkEnd w:id="0"/>
+      <w:r>
+        <w:rPr>
+          <w:rFonts w:ascii="Consolas" w:hAnsi="Consolas" w:cs="Consolas"/>
+          <w:sz w:val="19"/>
+          <w:szCs w:val="19"/>
+        </w:rPr>
+        <w:t>--------------------------</w:t>
       </w:r>
     </w:p>
     <w:sectPr>
@@ -6480,11 +8494,19 @@
     <w:pPr>
       <w:pStyle w:val="Header"/>
     </w:pPr>
+    <w:proofErr w:type="spellStart"/>
     <w:r>
-      <w:t xml:space="preserve">SuperScan Ver </w:t>
+      <w:t>SuperScan</w:t>
+    </w:r>
+    <w:proofErr w:type="spellEnd"/>
+    <w:r>
+      <w:t xml:space="preserve"> Ver </w:t>
     </w:r>
     <w:r>
-      <w:t>2.0.2</w:t>
+      <w:t>2.</w:t>
+    </w:r>
+    <w:r>
+      <w:t>2.0</w:t>
     </w:r>
     <w:r>
       <w:tab/>

</xml_diff>

<commit_message>
1. Made Launcher class static 2. Code clean up 3. Made dome control selectable
</commit_message>
<xml_diff>
--- a/SuperScan/SuperScan Description.docx
+++ b/SuperScan/SuperScan Description.docx
@@ -4545,6 +4545,8 @@
     <w:p>
       <w:pPr>
         <w:pStyle w:val="ListParagraph"/>
+        <w:keepNext/>
+        <w:keepLines/>
         <w:numPr>
           <w:ilvl w:val="0"/>
           <w:numId w:val="4"/>
@@ -4561,6 +4563,7 @@
           <w:sz w:val="20"/>
           <w:szCs w:val="20"/>
         </w:rPr>
+        <w:lastRenderedPageBreak/>
         <w:t>R</w:t>
       </w:r>
       <w:r>
@@ -4633,16 +4636,7 @@
           <w:sz w:val="20"/>
           <w:szCs w:val="20"/>
         </w:rPr>
-        <w:t xml:space="preserve">difference image light </w:t>
-      </w:r>
-      <w:r>
-        <w:rPr>
-          <w:rFonts w:ascii="Arial" w:hAnsi="Arial" w:cs="Arial"/>
-          <w:sz w:val="20"/>
-          <w:szCs w:val="20"/>
-        </w:rPr>
-        <w:lastRenderedPageBreak/>
-        <w:t xml:space="preserve">sources </w:t>
+        <w:t xml:space="preserve">difference image light sources </w:t>
       </w:r>
       <w:r>
         <w:rPr>
@@ -4672,6 +4666,8 @@
     <w:p>
       <w:pPr>
         <w:pStyle w:val="ListParagraph"/>
+        <w:keepNext/>
+        <w:keepLines/>
         <w:numPr>
           <w:ilvl w:val="0"/>
           <w:numId w:val="4"/>
@@ -4682,6 +4678,8 @@
           <w:szCs w:val="20"/>
         </w:rPr>
       </w:pPr>
+      <w:bookmarkStart w:id="0" w:name="_GoBack"/>
+      <w:bookmarkEnd w:id="0"/>
       <w:r>
         <w:rPr>
           <w:rFonts w:ascii="Arial" w:hAnsi="Arial" w:cs="Arial"/>
@@ -4713,11 +4711,18 @@
         <w:rPr>
           <w:noProof/>
         </w:rPr>
-        <w:lastRenderedPageBreak/>
         <w:drawing>
-          <wp:inline distT="0" distB="0" distL="0" distR="0" wp14:anchorId="65272AD2" wp14:editId="6FF5BA11">
-            <wp:extent cx="5943600" cy="4309110"/>
-            <wp:effectExtent l="0" t="0" r="0" b="0"/>
+          <wp:anchor distT="0" distB="0" distL="114300" distR="114300" simplePos="0" relativeHeight="251658240" behindDoc="0" locked="0" layoutInCell="1" allowOverlap="1" wp14:anchorId="65272AD2" wp14:editId="2915D5E1">
+            <wp:simplePos x="0" y="0"/>
+            <wp:positionH relativeFrom="margin">
+              <wp:align>right</wp:align>
+            </wp:positionH>
+            <wp:positionV relativeFrom="paragraph">
+              <wp:posOffset>212731</wp:posOffset>
+            </wp:positionV>
+            <wp:extent cx="5940425" cy="4306570"/>
+            <wp:effectExtent l="0" t="0" r="3175" b="0"/>
+            <wp:wrapTopAndBottom/>
             <wp:docPr id="44" name="Picture 44"/>
             <wp:cNvGraphicFramePr>
               <a:graphicFrameLocks xmlns:a="http://schemas.openxmlformats.org/drawingml/2006/main" noChangeAspect="1"/>
@@ -4730,7 +4735,13 @@
                     <pic:cNvPicPr/>
                   </pic:nvPicPr>
                   <pic:blipFill>
-                    <a:blip r:embed="rId9"/>
+                    <a:blip r:embed="rId9">
+                      <a:extLst>
+                        <a:ext uri="{28A0092B-C50C-407E-A947-70E740481C1C}">
+                          <a14:useLocalDpi xmlns:a14="http://schemas.microsoft.com/office/drawing/2010/main" val="0"/>
+                        </a:ext>
+                      </a:extLst>
+                    </a:blip>
                     <a:stretch>
                       <a:fillRect/>
                     </a:stretch>
@@ -4738,7 +4749,7 @@
                   <pic:spPr>
                     <a:xfrm>
                       <a:off x="0" y="0"/>
-                      <a:ext cx="5943600" cy="4309110"/>
+                      <a:ext cx="5940425" cy="4306570"/>
                     </a:xfrm>
                     <a:prstGeom prst="rect">
                       <a:avLst/>
@@ -4747,9 +4758,23 @@
                 </pic:pic>
               </a:graphicData>
             </a:graphic>
-          </wp:inline>
+            <wp14:sizeRelV relativeFrom="margin">
+              <wp14:pctHeight>0</wp14:pctHeight>
+            </wp14:sizeRelV>
+          </wp:anchor>
         </w:drawing>
       </w:r>
+    </w:p>
+    <w:p>
+      <w:pPr>
+        <w:keepNext/>
+        <w:keepLines/>
+        <w:rPr>
+          <w:rFonts w:ascii="Arial" w:hAnsi="Arial" w:cs="Arial"/>
+          <w:sz w:val="20"/>
+          <w:szCs w:val="20"/>
+        </w:rPr>
+      </w:pPr>
       <w:r>
         <w:rPr>
           <w:rFonts w:ascii="Arial" w:hAnsi="Arial" w:cs="Arial"/>
@@ -5144,6 +5169,7 @@
           <w:sz w:val="20"/>
           <w:szCs w:val="20"/>
         </w:rPr>
+        <w:lastRenderedPageBreak/>
         <w:t xml:space="preserve">Over time, </w:t>
       </w:r>
       <w:r>
@@ -5426,16 +5452,6 @@
       <w:pPr>
         <w:rPr>
           <w:rFonts w:ascii="Arial" w:hAnsi="Arial" w:cs="Arial"/>
-          <w:bCs/>
-          <w:sz w:val="20"/>
-          <w:szCs w:val="20"/>
-        </w:rPr>
-      </w:pPr>
-    </w:p>
-    <w:p>
-      <w:pPr>
-        <w:rPr>
-          <w:rFonts w:ascii="Arial" w:hAnsi="Arial" w:cs="Arial"/>
           <w:sz w:val="20"/>
           <w:szCs w:val="20"/>
         </w:rPr>
@@ -5448,18 +5464,6 @@
         </w:rPr>
         <w:br w:type="page"/>
       </w:r>
-    </w:p>
-    <w:p>
-      <w:pPr>
-        <w:pStyle w:val="ListParagraph"/>
-        <w:spacing w:line="240" w:lineRule="auto"/>
-        <w:ind w:left="0"/>
-        <w:rPr>
-          <w:rFonts w:ascii="Arial" w:hAnsi="Arial" w:cs="Arial"/>
-          <w:sz w:val="20"/>
-          <w:szCs w:val="20"/>
-        </w:rPr>
-      </w:pPr>
       <w:r>
         <w:rPr>
           <w:rFonts w:ascii="Arial" w:hAnsi="Arial" w:cs="Arial"/>
@@ -8336,17 +8340,7 @@
           <w:sz w:val="19"/>
           <w:szCs w:val="19"/>
         </w:rPr>
-        <w:t>----------------------------------------------</w:t>
-      </w:r>
-      <w:bookmarkStart w:id="0" w:name="_GoBack"/>
-      <w:bookmarkEnd w:id="0"/>
-      <w:r>
-        <w:rPr>
-          <w:rFonts w:ascii="Consolas" w:hAnsi="Consolas" w:cs="Consolas"/>
-          <w:sz w:val="19"/>
-          <w:szCs w:val="19"/>
-        </w:rPr>
-        <w:t>--------------------------</w:t>
+        <w:t>------------------------------------------------------------------------</w:t>
       </w:r>
     </w:p>
     <w:sectPr>

</xml_diff>

<commit_message>
1. Added "Form On Top" configuration item and made it and "AutoRun" and "Uses Dome" so that the settings propagate with each new launch. 2. Changed "SuperScanForm" to "FormSuperScan" module name to make it easier to find in the list. 3. Updated the user doc.
</commit_message>
<xml_diff>
--- a/SuperScan/SuperScan Description.docx
+++ b/SuperScan/SuperScan Description.docx
@@ -506,18 +506,32 @@
           <w:szCs w:val="20"/>
         </w:rPr>
       </w:pPr>
-      <w:r>
-        <w:rPr>
-          <w:rFonts w:ascii="Arial" w:hAnsi="Arial" w:cs="Arial"/>
+    </w:p>
+    <w:p>
+      <w:pPr>
+        <w:jc w:val="center"/>
+        <w:rPr>
+          <w:rFonts w:ascii="Arial" w:hAnsi="Arial" w:cs="Arial"/>
+          <w:b/>
+          <w:sz w:val="20"/>
+          <w:szCs w:val="20"/>
+          <w:u w:val="single"/>
+        </w:rPr>
+      </w:pPr>
+      <w:r>
+        <w:rPr>
+          <w:rFonts w:ascii="Arial" w:hAnsi="Arial" w:cs="Arial"/>
+          <w:b/>
           <w:noProof/>
           <w:sz w:val="20"/>
           <w:szCs w:val="20"/>
+          <w:u w:val="single"/>
         </w:rPr>
         <w:drawing>
-          <wp:inline distT="0" distB="0" distL="0" distR="0" wp14:anchorId="1A882EED" wp14:editId="145FEC4C">
-            <wp:extent cx="1847850" cy="4881938"/>
-            <wp:effectExtent l="0" t="0" r="0" b="0"/>
-            <wp:docPr id="1" name="Picture 1"/>
+          <wp:inline distT="0" distB="0" distL="0" distR="0" wp14:anchorId="62838C89" wp14:editId="0D6CAFEA">
+            <wp:extent cx="1956484" cy="5001895"/>
+            <wp:effectExtent l="0" t="0" r="5715" b="8255"/>
+            <wp:docPr id="2" name="Picture 2"/>
             <wp:cNvGraphicFramePr>
               <a:graphicFrameLocks xmlns:a="http://schemas.openxmlformats.org/drawingml/2006/main" noChangeAspect="1"/>
             </wp:cNvGraphicFramePr>
@@ -546,7 +560,7 @@
                   <pic:spPr bwMode="auto">
                     <a:xfrm>
                       <a:off x="0" y="0"/>
-                      <a:ext cx="1910654" cy="5047864"/>
+                      <a:ext cx="1972208" cy="5042096"/>
                     </a:xfrm>
                     <a:prstGeom prst="rect">
                       <a:avLst/>
@@ -559,18 +573,6 @@
           </wp:inline>
         </w:drawing>
       </w:r>
-    </w:p>
-    <w:p>
-      <w:pPr>
-        <w:jc w:val="center"/>
-        <w:rPr>
-          <w:rFonts w:ascii="Arial" w:hAnsi="Arial" w:cs="Arial"/>
-          <w:b/>
-          <w:sz w:val="20"/>
-          <w:szCs w:val="20"/>
-          <w:u w:val="single"/>
-        </w:rPr>
-      </w:pPr>
       <w:r>
         <w:rPr>
           <w:rFonts w:ascii="Arial" w:hAnsi="Arial" w:cs="Arial"/>
@@ -1432,6 +1434,83 @@
           <w:szCs w:val="20"/>
         </w:rPr>
         <w:t>focus temperature changes by at least one degree.</w:t>
+      </w:r>
+    </w:p>
+    <w:p>
+      <w:pPr>
+        <w:rPr>
+          <w:rFonts w:ascii="Arial" w:hAnsi="Arial" w:cs="Arial"/>
+          <w:sz w:val="20"/>
+          <w:szCs w:val="20"/>
+        </w:rPr>
+      </w:pPr>
+      <w:r>
+        <w:rPr>
+          <w:rFonts w:ascii="Arial" w:hAnsi="Arial" w:cs="Arial"/>
+          <w:sz w:val="20"/>
+          <w:szCs w:val="20"/>
+        </w:rPr>
+        <w:t xml:space="preserve">Lastly, the user can </w:t>
+      </w:r>
+      <w:r>
+        <w:rPr>
+          <w:rFonts w:ascii="Arial" w:hAnsi="Arial" w:cs="Arial"/>
+          <w:sz w:val="20"/>
+          <w:szCs w:val="20"/>
+        </w:rPr>
+        <w:t xml:space="preserve">choose for the form to always be visible (Always </w:t>
+      </w:r>
+      <w:proofErr w:type="gramStart"/>
+      <w:r>
+        <w:rPr>
+          <w:rFonts w:ascii="Arial" w:hAnsi="Arial" w:cs="Arial"/>
+          <w:sz w:val="20"/>
+          <w:szCs w:val="20"/>
+        </w:rPr>
+        <w:t>On</w:t>
+      </w:r>
+      <w:proofErr w:type="gramEnd"/>
+      <w:r>
+        <w:rPr>
+          <w:rFonts w:ascii="Arial" w:hAnsi="Arial" w:cs="Arial"/>
+          <w:sz w:val="20"/>
+          <w:szCs w:val="20"/>
+        </w:rPr>
+        <w:t xml:space="preserve"> Top), </w:t>
+      </w:r>
+      <w:r>
+        <w:rPr>
+          <w:rFonts w:ascii="Arial" w:hAnsi="Arial" w:cs="Arial"/>
+          <w:sz w:val="20"/>
+          <w:szCs w:val="20"/>
+        </w:rPr>
+        <w:t xml:space="preserve">have </w:t>
+      </w:r>
+      <w:proofErr w:type="spellStart"/>
+      <w:r>
+        <w:rPr>
+          <w:rFonts w:ascii="Arial" w:hAnsi="Arial" w:cs="Arial"/>
+          <w:sz w:val="20"/>
+          <w:szCs w:val="20"/>
+        </w:rPr>
+        <w:t>SuperScan</w:t>
+      </w:r>
+      <w:proofErr w:type="spellEnd"/>
+      <w:r>
+        <w:rPr>
+          <w:rFonts w:ascii="Arial" w:hAnsi="Arial" w:cs="Arial"/>
+          <w:sz w:val="20"/>
+          <w:szCs w:val="20"/>
+        </w:rPr>
+        <w:t xml:space="preserve"> monitor and take action on weather events (Watch Weather), and control a </w:t>
+      </w:r>
+      <w:r>
+        <w:rPr>
+          <w:rFonts w:ascii="Arial" w:hAnsi="Arial" w:cs="Arial"/>
+          <w:sz w:val="20"/>
+          <w:szCs w:val="20"/>
+        </w:rPr>
+        <w:t>dome (Dome).</w:t>
       </w:r>
     </w:p>
     <w:p>
@@ -3659,6 +3738,178 @@
           <w:sz w:val="20"/>
           <w:szCs w:val="20"/>
         </w:rPr>
+        <w:t xml:space="preserve">Always </w:t>
+      </w:r>
+      <w:proofErr w:type="gramStart"/>
+      <w:r>
+        <w:rPr>
+          <w:rFonts w:ascii="Arial" w:hAnsi="Arial" w:cs="Arial"/>
+          <w:sz w:val="20"/>
+          <w:szCs w:val="20"/>
+        </w:rPr>
+        <w:t>On</w:t>
+      </w:r>
+      <w:proofErr w:type="gramEnd"/>
+      <w:r>
+        <w:rPr>
+          <w:rFonts w:ascii="Arial" w:hAnsi="Arial" w:cs="Arial"/>
+          <w:sz w:val="20"/>
+          <w:szCs w:val="20"/>
+        </w:rPr>
+        <w:t xml:space="preserve"> Top:</w:t>
+      </w:r>
+    </w:p>
+    <w:p>
+      <w:pPr>
+        <w:rPr>
+          <w:rFonts w:ascii="Arial" w:hAnsi="Arial" w:cs="Arial"/>
+          <w:sz w:val="20"/>
+          <w:szCs w:val="20"/>
+        </w:rPr>
+      </w:pPr>
+      <w:r>
+        <w:rPr>
+          <w:rFonts w:ascii="Arial" w:hAnsi="Arial" w:cs="Arial"/>
+          <w:sz w:val="20"/>
+          <w:szCs w:val="20"/>
+        </w:rPr>
+        <w:tab/>
+      </w:r>
+      <w:proofErr w:type="gramStart"/>
+      <w:r>
+        <w:rPr>
+          <w:rFonts w:ascii="Arial" w:hAnsi="Arial" w:cs="Arial"/>
+          <w:sz w:val="20"/>
+          <w:szCs w:val="20"/>
+        </w:rPr>
+        <w:t>Select to keep the app showing at all times</w:t>
+      </w:r>
+      <w:proofErr w:type="gramEnd"/>
+      <w:r>
+        <w:rPr>
+          <w:rFonts w:ascii="Arial" w:hAnsi="Arial" w:cs="Arial"/>
+          <w:sz w:val="20"/>
+          <w:szCs w:val="20"/>
+        </w:rPr>
+        <w:t>.</w:t>
+      </w:r>
+    </w:p>
+    <w:p>
+      <w:pPr>
+        <w:rPr>
+          <w:rFonts w:ascii="Arial" w:hAnsi="Arial" w:cs="Arial"/>
+          <w:sz w:val="20"/>
+          <w:szCs w:val="20"/>
+        </w:rPr>
+      </w:pPr>
+      <w:r>
+        <w:rPr>
+          <w:rFonts w:ascii="Arial" w:hAnsi="Arial" w:cs="Arial"/>
+          <w:sz w:val="20"/>
+          <w:szCs w:val="20"/>
+        </w:rPr>
+        <w:t>Weather Watch:</w:t>
+      </w:r>
+    </w:p>
+    <w:p>
+      <w:pPr>
+        <w:ind w:left="720"/>
+        <w:rPr>
+          <w:rFonts w:ascii="Arial" w:hAnsi="Arial" w:cs="Arial"/>
+          <w:sz w:val="20"/>
+          <w:szCs w:val="20"/>
+        </w:rPr>
+      </w:pPr>
+      <w:r>
+        <w:rPr>
+          <w:rFonts w:ascii="Arial" w:hAnsi="Arial" w:cs="Arial"/>
+          <w:sz w:val="20"/>
+          <w:szCs w:val="20"/>
+        </w:rPr>
+        <w:t xml:space="preserve">Select to </w:t>
+      </w:r>
+      <w:r>
+        <w:rPr>
+          <w:rFonts w:ascii="Arial" w:hAnsi="Arial" w:cs="Arial"/>
+          <w:sz w:val="20"/>
+          <w:szCs w:val="20"/>
+        </w:rPr>
+        <w:t xml:space="preserve">monitor a Cloud Watcher type </w:t>
+      </w:r>
+      <w:r>
+        <w:rPr>
+          <w:rFonts w:ascii="Arial" w:hAnsi="Arial" w:cs="Arial"/>
+          <w:sz w:val="20"/>
+          <w:szCs w:val="20"/>
+        </w:rPr>
+        <w:t>folder for unsafe weather events.  Will close dome if dome is selected in the</w:t>
+      </w:r>
+      <w:r>
+        <w:rPr>
+          <w:rFonts w:ascii="Arial" w:hAnsi="Arial" w:cs="Arial"/>
+          <w:sz w:val="20"/>
+          <w:szCs w:val="20"/>
+        </w:rPr>
+        <w:t xml:space="preserve"> event of unsafe weather.  Will close, and reopen, during cloudiness event.</w:t>
+      </w:r>
+    </w:p>
+    <w:p>
+      <w:pPr>
+        <w:rPr>
+          <w:rFonts w:ascii="Arial" w:hAnsi="Arial" w:cs="Arial"/>
+          <w:sz w:val="20"/>
+          <w:szCs w:val="20"/>
+        </w:rPr>
+      </w:pPr>
+      <w:r>
+        <w:rPr>
+          <w:rFonts w:ascii="Arial" w:hAnsi="Arial" w:cs="Arial"/>
+          <w:sz w:val="20"/>
+          <w:szCs w:val="20"/>
+        </w:rPr>
+        <w:t>Dome:</w:t>
+      </w:r>
+    </w:p>
+    <w:p>
+      <w:pPr>
+        <w:ind w:left="720"/>
+        <w:rPr>
+          <w:rFonts w:ascii="Arial" w:hAnsi="Arial" w:cs="Arial"/>
+          <w:sz w:val="20"/>
+          <w:szCs w:val="20"/>
+        </w:rPr>
+      </w:pPr>
+      <w:r>
+        <w:rPr>
+          <w:rFonts w:ascii="Arial" w:hAnsi="Arial" w:cs="Arial"/>
+          <w:sz w:val="20"/>
+          <w:szCs w:val="20"/>
+        </w:rPr>
+        <w:t>Select to turn on dome management</w:t>
+      </w:r>
+      <w:r>
+        <w:rPr>
+          <w:rFonts w:ascii="Arial" w:hAnsi="Arial" w:cs="Arial"/>
+          <w:sz w:val="20"/>
+          <w:szCs w:val="20"/>
+        </w:rPr>
+        <w:t>.  Works in conjunction with Weather Watch to close (and reopen) a dome cover if needed.</w:t>
+      </w:r>
+    </w:p>
+    <w:p>
+      <w:pPr>
+        <w:rPr>
+          <w:rFonts w:ascii="Arial" w:hAnsi="Arial" w:cs="Arial"/>
+          <w:sz w:val="20"/>
+          <w:szCs w:val="20"/>
+        </w:rPr>
+      </w:pPr>
+      <w:r>
+        <w:rPr>
+          <w:rFonts w:ascii="Arial" w:hAnsi="Arial" w:cs="Arial"/>
+          <w:sz w:val="20"/>
+          <w:szCs w:val="20"/>
+        </w:rPr>
         <w:t>Galaxy List Generation</w:t>
       </w:r>
     </w:p>
@@ -4385,6 +4636,7 @@
           <w:sz w:val="20"/>
           <w:szCs w:val="20"/>
         </w:rPr>
+        <w:lastRenderedPageBreak/>
         <w:t xml:space="preserve">For each galaxy imaged during a session, </w:t>
       </w:r>
       <w:proofErr w:type="spellStart"/>
@@ -4638,13 +4890,23 @@
         </w:rPr>
         <w:t xml:space="preserve">difference image light sources </w:t>
       </w:r>
-      <w:r>
-        <w:rPr>
-          <w:rFonts w:ascii="Arial" w:hAnsi="Arial" w:cs="Arial"/>
-          <w:sz w:val="20"/>
-          <w:szCs w:val="20"/>
-        </w:rPr>
-        <w:t xml:space="preserve">has no </w:t>
+      <w:proofErr w:type="gramStart"/>
+      <w:r>
+        <w:rPr>
+          <w:rFonts w:ascii="Arial" w:hAnsi="Arial" w:cs="Arial"/>
+          <w:sz w:val="20"/>
+          <w:szCs w:val="20"/>
+        </w:rPr>
+        <w:t>has</w:t>
+      </w:r>
+      <w:proofErr w:type="gramEnd"/>
+      <w:r>
+        <w:rPr>
+          <w:rFonts w:ascii="Arial" w:hAnsi="Arial" w:cs="Arial"/>
+          <w:sz w:val="20"/>
+          <w:szCs w:val="20"/>
+        </w:rPr>
+        <w:t xml:space="preserve"> no </w:t>
       </w:r>
       <w:r>
         <w:rPr>
@@ -4678,8 +4940,6 @@
           <w:szCs w:val="20"/>
         </w:rPr>
       </w:pPr>
-      <w:bookmarkStart w:id="0" w:name="_GoBack"/>
-      <w:bookmarkEnd w:id="0"/>
       <w:r>
         <w:rPr>
           <w:rFonts w:ascii="Arial" w:hAnsi="Arial" w:cs="Arial"/>
@@ -8322,6 +8582,283 @@
           <w:szCs w:val="19"/>
         </w:rPr>
       </w:pPr>
+      <w:r>
+        <w:rPr>
+          <w:rFonts w:ascii="Consolas" w:hAnsi="Consolas" w:cs="Consolas"/>
+          <w:sz w:val="19"/>
+          <w:szCs w:val="19"/>
+        </w:rPr>
+        <w:lastRenderedPageBreak/>
+        <w:t>2.3.0</w:t>
+      </w:r>
+    </w:p>
+    <w:p>
+      <w:pPr>
+        <w:autoSpaceDE w:val="0"/>
+        <w:autoSpaceDN w:val="0"/>
+        <w:adjustRightInd w:val="0"/>
+        <w:spacing w:after="0" w:line="240" w:lineRule="auto"/>
+        <w:ind w:left="720"/>
+        <w:rPr>
+          <w:rFonts w:ascii="Consolas" w:hAnsi="Consolas" w:cs="Consolas"/>
+          <w:sz w:val="19"/>
+          <w:szCs w:val="19"/>
+        </w:rPr>
+      </w:pPr>
+      <w:r>
+        <w:rPr>
+          <w:rFonts w:ascii="Consolas" w:hAnsi="Consolas" w:cs="Consolas"/>
+          <w:sz w:val="19"/>
+          <w:szCs w:val="19"/>
+        </w:rPr>
+        <w:t>1. Changed “</w:t>
+      </w:r>
+      <w:proofErr w:type="spellStart"/>
+      <w:r>
+        <w:rPr>
+          <w:rFonts w:ascii="Consolas" w:hAnsi="Consolas" w:cs="Consolas"/>
+          <w:sz w:val="19"/>
+          <w:szCs w:val="19"/>
+        </w:rPr>
+        <w:t>SuperScanForm</w:t>
+      </w:r>
+      <w:proofErr w:type="spellEnd"/>
+      <w:r>
+        <w:rPr>
+          <w:rFonts w:ascii="Consolas" w:hAnsi="Consolas" w:cs="Consolas"/>
+          <w:sz w:val="19"/>
+          <w:szCs w:val="19"/>
+        </w:rPr>
+        <w:t>” name to “</w:t>
+      </w:r>
+      <w:proofErr w:type="spellStart"/>
+      <w:r>
+        <w:rPr>
+          <w:rFonts w:ascii="Consolas" w:hAnsi="Consolas" w:cs="Consolas"/>
+          <w:sz w:val="19"/>
+          <w:szCs w:val="19"/>
+        </w:rPr>
+        <w:t>FormSuperScan</w:t>
+      </w:r>
+      <w:proofErr w:type="spellEnd"/>
+      <w:r>
+        <w:rPr>
+          <w:rFonts w:ascii="Consolas" w:hAnsi="Consolas" w:cs="Consolas"/>
+          <w:sz w:val="19"/>
+          <w:szCs w:val="19"/>
+        </w:rPr>
+        <w:t>” to make it easier to find in the list</w:t>
+      </w:r>
+      <w:r>
+        <w:rPr>
+          <w:rFonts w:ascii="Consolas" w:hAnsi="Consolas" w:cs="Consolas"/>
+          <w:sz w:val="19"/>
+          <w:szCs w:val="19"/>
+        </w:rPr>
+        <w:t>.</w:t>
+      </w:r>
+    </w:p>
+    <w:p>
+      <w:pPr>
+        <w:autoSpaceDE w:val="0"/>
+        <w:autoSpaceDN w:val="0"/>
+        <w:adjustRightInd w:val="0"/>
+        <w:spacing w:after="0" w:line="240" w:lineRule="auto"/>
+        <w:ind w:left="720"/>
+        <w:rPr>
+          <w:rFonts w:ascii="Consolas" w:hAnsi="Consolas" w:cs="Consolas"/>
+          <w:sz w:val="19"/>
+          <w:szCs w:val="19"/>
+        </w:rPr>
+      </w:pPr>
+      <w:r>
+        <w:rPr>
+          <w:rFonts w:ascii="Consolas" w:hAnsi="Consolas" w:cs="Consolas"/>
+          <w:sz w:val="19"/>
+          <w:szCs w:val="19"/>
+        </w:rPr>
+        <w:t xml:space="preserve">2. </w:t>
+      </w:r>
+      <w:r>
+        <w:rPr>
+          <w:rFonts w:ascii="Consolas" w:hAnsi="Consolas" w:cs="Consolas"/>
+          <w:sz w:val="19"/>
+          <w:szCs w:val="19"/>
+        </w:rPr>
+        <w:t>Changed the way</w:t>
+      </w:r>
+      <w:r>
+        <w:rPr>
+          <w:rFonts w:ascii="Consolas" w:hAnsi="Consolas" w:cs="Consolas"/>
+          <w:sz w:val="19"/>
+          <w:szCs w:val="19"/>
+        </w:rPr>
+        <w:t xml:space="preserve"> </w:t>
+      </w:r>
+      <w:r>
+        <w:rPr>
+          <w:rFonts w:ascii="Consolas" w:hAnsi="Consolas" w:cs="Consolas"/>
+          <w:sz w:val="19"/>
+          <w:szCs w:val="19"/>
+        </w:rPr>
+        <w:t>check items “Dome”, “</w:t>
+      </w:r>
+      <w:proofErr w:type="spellStart"/>
+      <w:r>
+        <w:rPr>
+          <w:rFonts w:ascii="Consolas" w:hAnsi="Consolas" w:cs="Consolas"/>
+          <w:sz w:val="19"/>
+          <w:szCs w:val="19"/>
+        </w:rPr>
+        <w:t>AutoRun</w:t>
+      </w:r>
+      <w:proofErr w:type="spellEnd"/>
+      <w:r>
+        <w:rPr>
+          <w:rFonts w:ascii="Consolas" w:hAnsi="Consolas" w:cs="Consolas"/>
+          <w:sz w:val="19"/>
+          <w:szCs w:val="19"/>
+        </w:rPr>
+        <w:t>”, and “</w:t>
+      </w:r>
+      <w:proofErr w:type="spellStart"/>
+      <w:r>
+        <w:rPr>
+          <w:rFonts w:ascii="Consolas" w:hAnsi="Consolas" w:cs="Consolas"/>
+          <w:sz w:val="19"/>
+          <w:szCs w:val="19"/>
+        </w:rPr>
+        <w:t>FormOnTop</w:t>
+      </w:r>
+      <w:proofErr w:type="spellEnd"/>
+      <w:r>
+        <w:rPr>
+          <w:rFonts w:ascii="Consolas" w:hAnsi="Consolas" w:cs="Consolas"/>
+          <w:sz w:val="19"/>
+          <w:szCs w:val="19"/>
+        </w:rPr>
+        <w:t>”</w:t>
+      </w:r>
+      <w:r>
+        <w:rPr>
+          <w:rFonts w:ascii="Consolas" w:hAnsi="Consolas" w:cs="Consolas"/>
+          <w:sz w:val="19"/>
+          <w:szCs w:val="19"/>
+        </w:rPr>
+        <w:t xml:space="preserve"> </w:t>
+      </w:r>
+      <w:r>
+        <w:rPr>
+          <w:rFonts w:ascii="Consolas" w:hAnsi="Consolas" w:cs="Consolas"/>
+          <w:sz w:val="19"/>
+          <w:szCs w:val="19"/>
+        </w:rPr>
+        <w:t>are restored on launch</w:t>
+      </w:r>
+      <w:r>
+        <w:rPr>
+          <w:rFonts w:ascii="Consolas" w:hAnsi="Consolas" w:cs="Consolas"/>
+          <w:sz w:val="19"/>
+          <w:szCs w:val="19"/>
+        </w:rPr>
+        <w:t xml:space="preserve"> (from the “configuration.xml file)</w:t>
+      </w:r>
+      <w:r>
+        <w:rPr>
+          <w:rFonts w:ascii="Consolas" w:hAnsi="Consolas" w:cs="Consolas"/>
+          <w:sz w:val="19"/>
+          <w:szCs w:val="19"/>
+        </w:rPr>
+        <w:t xml:space="preserve"> so the</w:t>
+      </w:r>
+      <w:r>
+        <w:rPr>
+          <w:rFonts w:ascii="Consolas" w:hAnsi="Consolas" w:cs="Consolas"/>
+          <w:sz w:val="19"/>
+          <w:szCs w:val="19"/>
+        </w:rPr>
+        <w:t>se configuration items</w:t>
+      </w:r>
+      <w:r>
+        <w:rPr>
+          <w:rFonts w:ascii="Consolas" w:hAnsi="Consolas" w:cs="Consolas"/>
+          <w:sz w:val="19"/>
+          <w:szCs w:val="19"/>
+        </w:rPr>
+        <w:t xml:space="preserve"> </w:t>
+      </w:r>
+      <w:r>
+        <w:rPr>
+          <w:rFonts w:ascii="Consolas" w:hAnsi="Consolas" w:cs="Consolas"/>
+          <w:sz w:val="19"/>
+          <w:szCs w:val="19"/>
+        </w:rPr>
+        <w:t xml:space="preserve">propagate with </w:t>
+      </w:r>
+      <w:r>
+        <w:rPr>
+          <w:rFonts w:ascii="Consolas" w:hAnsi="Consolas" w:cs="Consolas"/>
+          <w:sz w:val="19"/>
+          <w:szCs w:val="19"/>
+        </w:rPr>
+        <w:t xml:space="preserve">each launch of </w:t>
+      </w:r>
+      <w:r>
+        <w:rPr>
+          <w:rFonts w:ascii="Consolas" w:hAnsi="Consolas" w:cs="Consolas"/>
+          <w:sz w:val="19"/>
+          <w:szCs w:val="19"/>
+        </w:rPr>
+        <w:t>the app.</w:t>
+      </w:r>
+    </w:p>
+    <w:p>
+      <w:pPr>
+        <w:autoSpaceDE w:val="0"/>
+        <w:autoSpaceDN w:val="0"/>
+        <w:adjustRightInd w:val="0"/>
+        <w:spacing w:after="0" w:line="240" w:lineRule="auto"/>
+        <w:ind w:left="720"/>
+        <w:rPr>
+          <w:rFonts w:ascii="Consolas" w:hAnsi="Consolas" w:cs="Consolas"/>
+          <w:sz w:val="19"/>
+          <w:szCs w:val="19"/>
+        </w:rPr>
+      </w:pPr>
+      <w:r>
+        <w:rPr>
+          <w:rFonts w:ascii="Consolas" w:hAnsi="Consolas" w:cs="Consolas"/>
+          <w:sz w:val="19"/>
+          <w:szCs w:val="19"/>
+        </w:rPr>
+        <w:t>3. Updated this doc.</w:t>
+      </w:r>
+    </w:p>
+    <w:p>
+      <w:pPr>
+        <w:autoSpaceDE w:val="0"/>
+        <w:autoSpaceDN w:val="0"/>
+        <w:adjustRightInd w:val="0"/>
+        <w:spacing w:after="0" w:line="240" w:lineRule="auto"/>
+        <w:rPr>
+          <w:rFonts w:ascii="Consolas" w:hAnsi="Consolas" w:cs="Consolas"/>
+          <w:sz w:val="19"/>
+          <w:szCs w:val="19"/>
+        </w:rPr>
+      </w:pPr>
+    </w:p>
+    <w:p>
+      <w:pPr>
+        <w:autoSpaceDE w:val="0"/>
+        <w:autoSpaceDN w:val="0"/>
+        <w:adjustRightInd w:val="0"/>
+        <w:spacing w:after="0" w:line="240" w:lineRule="auto"/>
+        <w:rPr>
+          <w:rFonts w:ascii="Consolas" w:hAnsi="Consolas" w:cs="Consolas"/>
+          <w:sz w:val="19"/>
+          <w:szCs w:val="19"/>
+        </w:rPr>
+      </w:pPr>
     </w:p>
     <w:p>
       <w:pPr>
@@ -8344,8 +8881,12 @@
       </w:r>
     </w:p>
     <w:sectPr>
-      <w:headerReference w:type="default" r:id="rId10"/>
-      <w:footerReference w:type="default" r:id="rId11"/>
+      <w:headerReference w:type="even" r:id="rId10"/>
+      <w:headerReference w:type="default" r:id="rId11"/>
+      <w:footerReference w:type="even" r:id="rId12"/>
+      <w:footerReference w:type="default" r:id="rId13"/>
+      <w:headerReference w:type="first" r:id="rId14"/>
+      <w:footerReference w:type="first" r:id="rId15"/>
       <w:pgSz w:w="12240" w:h="15840" w:code="1"/>
       <w:pgMar w:top="1440" w:right="1440" w:bottom="1440" w:left="1440" w:header="720" w:footer="720" w:gutter="0"/>
       <w:cols w:space="720"/>
@@ -8388,6 +8929,16 @@
 </file>
 
 <file path=word/footer1.xml><?xml version="1.0" encoding="utf-8"?>
+<w:ftr xmlns:wpc="http://schemas.microsoft.com/office/word/2010/wordprocessingCanvas" xmlns:cx="http://schemas.microsoft.com/office/drawing/2014/chartex" xmlns:cx1="http://schemas.microsoft.com/office/drawing/2015/9/8/chartex" xmlns:cx2="http://schemas.microsoft.com/office/drawing/2015/10/21/chartex" xmlns:cx3="http://schemas.microsoft.com/office/drawing/2016/5/9/chartex" xmlns:cx4="http://schemas.microsoft.com/office/drawing/2016/5/10/chartex" xmlns:cx5="http://schemas.microsoft.com/office/drawing/2016/5/11/chartex" xmlns:cx6="http://schemas.microsoft.com/office/drawing/2016/5/12/chartex" xmlns:cx7="http://schemas.microsoft.com/office/drawing/2016/5/13/chartex" xmlns:cx8="http://schemas.microsoft.com/office/drawing/2016/5/14/chartex" xmlns:mc="http://schemas.openxmlformats.org/markup-compatibility/2006" xmlns:aink="http://schemas.microsoft.com/office/drawing/2016/ink" xmlns:am3d="http://schemas.microsoft.com/office/drawing/2017/model3d" xmlns:o="urn:schemas-microsoft-com:office:office" xmlns:r="http://schemas.openxmlformats.org/officeDocument/2006/relationships" xmlns:m="http://schemas.openxmlformats.org/officeDocument/2006/math" xmlns:v="urn:schemas-microsoft-com:vml" xmlns:wp14="http://schemas.microsoft.com/office/word/2010/wordprocessingDrawing" xmlns:wp="http://schemas.openxmlformats.org/drawingml/2006/wordprocessingDrawing" xmlns:w10="urn:schemas-microsoft-com:office:word" xmlns:w="http://schemas.openxmlformats.org/wordprocessingml/2006/main" xmlns:w14="http://schemas.microsoft.com/office/word/2010/wordml" xmlns:w15="http://schemas.microsoft.com/office/word/2012/wordml" xmlns:w16cid="http://schemas.microsoft.com/office/word/2016/wordml/cid" xmlns:w16se="http://schemas.microsoft.com/office/word/2015/wordml/symex" xmlns:wpg="http://schemas.microsoft.com/office/word/2010/wordprocessingGroup" xmlns:wpi="http://schemas.microsoft.com/office/word/2010/wordprocessingInk" xmlns:wne="http://schemas.microsoft.com/office/word/2006/wordml" xmlns:wps="http://schemas.microsoft.com/office/word/2010/wordprocessingShape" mc:Ignorable="w14 w15 w16se w16cid wp14">
+  <w:p>
+    <w:pPr>
+      <w:pStyle w:val="Footer"/>
+    </w:pPr>
+  </w:p>
+</w:ftr>
+</file>
+
+<file path=word/footer2.xml><?xml version="1.0" encoding="utf-8"?>
 <w:ftr xmlns:wpc="http://schemas.microsoft.com/office/word/2010/wordprocessingCanvas" xmlns:cx="http://schemas.microsoft.com/office/drawing/2014/chartex" xmlns:cx1="http://schemas.microsoft.com/office/drawing/2015/9/8/chartex" xmlns:cx2="http://schemas.microsoft.com/office/drawing/2015/10/21/chartex" xmlns:cx3="http://schemas.microsoft.com/office/drawing/2016/5/9/chartex" xmlns:cx4="http://schemas.microsoft.com/office/drawing/2016/5/10/chartex" xmlns:cx5="http://schemas.microsoft.com/office/drawing/2016/5/11/chartex" xmlns:cx6="http://schemas.microsoft.com/office/drawing/2016/5/12/chartex" xmlns:cx7="http://schemas.microsoft.com/office/drawing/2016/5/13/chartex" xmlns:cx8="http://schemas.microsoft.com/office/drawing/2016/5/14/chartex" xmlns:mc="http://schemas.openxmlformats.org/markup-compatibility/2006" xmlns:aink="http://schemas.microsoft.com/office/drawing/2016/ink" xmlns:am3d="http://schemas.microsoft.com/office/drawing/2017/model3d" xmlns:o="urn:schemas-microsoft-com:office:office" xmlns:r="http://schemas.openxmlformats.org/officeDocument/2006/relationships" xmlns:m="http://schemas.openxmlformats.org/officeDocument/2006/math" xmlns:v="urn:schemas-microsoft-com:vml" xmlns:wp14="http://schemas.microsoft.com/office/word/2010/wordprocessingDrawing" xmlns:wp="http://schemas.openxmlformats.org/drawingml/2006/wordprocessingDrawing" xmlns:w10="urn:schemas-microsoft-com:office:word" xmlns:w="http://schemas.openxmlformats.org/wordprocessingml/2006/main" xmlns:w14="http://schemas.microsoft.com/office/word/2010/wordml" xmlns:w15="http://schemas.microsoft.com/office/word/2012/wordml" xmlns:w16cid="http://schemas.microsoft.com/office/word/2016/wordml/cid" xmlns:w16se="http://schemas.microsoft.com/office/word/2015/wordml/symex" xmlns:wpg="http://schemas.microsoft.com/office/word/2010/wordprocessingGroup" xmlns:wpi="http://schemas.microsoft.com/office/word/2010/wordprocessingInk" xmlns:wne="http://schemas.microsoft.com/office/word/2006/wordml" xmlns:wps="http://schemas.microsoft.com/office/word/2010/wordprocessingShape" mc:Ignorable="w14 w15 w16se w16cid wp14">
   <w:p>
     <w:pPr>
@@ -8450,6 +9001,16 @@
 </w:ftr>
 </file>
 
+<file path=word/footer3.xml><?xml version="1.0" encoding="utf-8"?>
+<w:ftr xmlns:wpc="http://schemas.microsoft.com/office/word/2010/wordprocessingCanvas" xmlns:cx="http://schemas.microsoft.com/office/drawing/2014/chartex" xmlns:cx1="http://schemas.microsoft.com/office/drawing/2015/9/8/chartex" xmlns:cx2="http://schemas.microsoft.com/office/drawing/2015/10/21/chartex" xmlns:cx3="http://schemas.microsoft.com/office/drawing/2016/5/9/chartex" xmlns:cx4="http://schemas.microsoft.com/office/drawing/2016/5/10/chartex" xmlns:cx5="http://schemas.microsoft.com/office/drawing/2016/5/11/chartex" xmlns:cx6="http://schemas.microsoft.com/office/drawing/2016/5/12/chartex" xmlns:cx7="http://schemas.microsoft.com/office/drawing/2016/5/13/chartex" xmlns:cx8="http://schemas.microsoft.com/office/drawing/2016/5/14/chartex" xmlns:mc="http://schemas.openxmlformats.org/markup-compatibility/2006" xmlns:aink="http://schemas.microsoft.com/office/drawing/2016/ink" xmlns:am3d="http://schemas.microsoft.com/office/drawing/2017/model3d" xmlns:o="urn:schemas-microsoft-com:office:office" xmlns:r="http://schemas.openxmlformats.org/officeDocument/2006/relationships" xmlns:m="http://schemas.openxmlformats.org/officeDocument/2006/math" xmlns:v="urn:schemas-microsoft-com:vml" xmlns:wp14="http://schemas.microsoft.com/office/word/2010/wordprocessingDrawing" xmlns:wp="http://schemas.openxmlformats.org/drawingml/2006/wordprocessingDrawing" xmlns:w10="urn:schemas-microsoft-com:office:word" xmlns:w="http://schemas.openxmlformats.org/wordprocessingml/2006/main" xmlns:w14="http://schemas.microsoft.com/office/word/2010/wordml" xmlns:w15="http://schemas.microsoft.com/office/word/2012/wordml" xmlns:w16cid="http://schemas.microsoft.com/office/word/2016/wordml/cid" xmlns:w16se="http://schemas.microsoft.com/office/word/2015/wordml/symex" xmlns:wpg="http://schemas.microsoft.com/office/word/2010/wordprocessingGroup" xmlns:wpi="http://schemas.microsoft.com/office/word/2010/wordprocessingInk" xmlns:wne="http://schemas.microsoft.com/office/word/2006/wordml" xmlns:wps="http://schemas.microsoft.com/office/word/2010/wordprocessingShape" mc:Ignorable="w14 w15 w16se w16cid wp14">
+  <w:p>
+    <w:pPr>
+      <w:pStyle w:val="Footer"/>
+    </w:pPr>
+  </w:p>
+</w:ftr>
+</file>
+
 <file path=word/footnotes.xml><?xml version="1.0" encoding="utf-8"?>
 <w:footnotes xmlns:wpc="http://schemas.microsoft.com/office/word/2010/wordprocessingCanvas" xmlns:cx="http://schemas.microsoft.com/office/drawing/2014/chartex" xmlns:cx1="http://schemas.microsoft.com/office/drawing/2015/9/8/chartex" xmlns:cx2="http://schemas.microsoft.com/office/drawing/2015/10/21/chartex" xmlns:cx3="http://schemas.microsoft.com/office/drawing/2016/5/9/chartex" xmlns:cx4="http://schemas.microsoft.com/office/drawing/2016/5/10/chartex" xmlns:cx5="http://schemas.microsoft.com/office/drawing/2016/5/11/chartex" xmlns:cx6="http://schemas.microsoft.com/office/drawing/2016/5/12/chartex" xmlns:cx7="http://schemas.microsoft.com/office/drawing/2016/5/13/chartex" xmlns:cx8="http://schemas.microsoft.com/office/drawing/2016/5/14/chartex" xmlns:mc="http://schemas.openxmlformats.org/markup-compatibility/2006" xmlns:aink="http://schemas.microsoft.com/office/drawing/2016/ink" xmlns:am3d="http://schemas.microsoft.com/office/drawing/2017/model3d" xmlns:o="urn:schemas-microsoft-com:office:office" xmlns:r="http://schemas.openxmlformats.org/officeDocument/2006/relationships" xmlns:m="http://schemas.openxmlformats.org/officeDocument/2006/math" xmlns:v="urn:schemas-microsoft-com:vml" xmlns:wp14="http://schemas.microsoft.com/office/word/2010/wordprocessingDrawing" xmlns:wp="http://schemas.openxmlformats.org/drawingml/2006/wordprocessingDrawing" xmlns:w10="urn:schemas-microsoft-com:office:word" xmlns:w="http://schemas.openxmlformats.org/wordprocessingml/2006/main" xmlns:w14="http://schemas.microsoft.com/office/word/2010/wordml" xmlns:w15="http://schemas.microsoft.com/office/word/2012/wordml" xmlns:w16cid="http://schemas.microsoft.com/office/word/2016/wordml/cid" xmlns:w16se="http://schemas.microsoft.com/office/word/2015/wordml/symex" xmlns:wpg="http://schemas.microsoft.com/office/word/2010/wordprocessingGroup" xmlns:wpi="http://schemas.microsoft.com/office/word/2010/wordprocessingInk" xmlns:wne="http://schemas.microsoft.com/office/word/2006/wordml" xmlns:wps="http://schemas.microsoft.com/office/word/2010/wordprocessingShape" mc:Ignorable="w14 w15 w16se w16cid wp14">
   <w:footnote w:type="separator" w:id="-1">
@@ -8483,6 +9044,16 @@
 </file>
 
 <file path=word/header1.xml><?xml version="1.0" encoding="utf-8"?>
+<w:hdr xmlns:wpc="http://schemas.microsoft.com/office/word/2010/wordprocessingCanvas" xmlns:cx="http://schemas.microsoft.com/office/drawing/2014/chartex" xmlns:cx1="http://schemas.microsoft.com/office/drawing/2015/9/8/chartex" xmlns:cx2="http://schemas.microsoft.com/office/drawing/2015/10/21/chartex" xmlns:cx3="http://schemas.microsoft.com/office/drawing/2016/5/9/chartex" xmlns:cx4="http://schemas.microsoft.com/office/drawing/2016/5/10/chartex" xmlns:cx5="http://schemas.microsoft.com/office/drawing/2016/5/11/chartex" xmlns:cx6="http://schemas.microsoft.com/office/drawing/2016/5/12/chartex" xmlns:cx7="http://schemas.microsoft.com/office/drawing/2016/5/13/chartex" xmlns:cx8="http://schemas.microsoft.com/office/drawing/2016/5/14/chartex" xmlns:mc="http://schemas.openxmlformats.org/markup-compatibility/2006" xmlns:aink="http://schemas.microsoft.com/office/drawing/2016/ink" xmlns:am3d="http://schemas.microsoft.com/office/drawing/2017/model3d" xmlns:o="urn:schemas-microsoft-com:office:office" xmlns:r="http://schemas.openxmlformats.org/officeDocument/2006/relationships" xmlns:m="http://schemas.openxmlformats.org/officeDocument/2006/math" xmlns:v="urn:schemas-microsoft-com:vml" xmlns:wp14="http://schemas.microsoft.com/office/word/2010/wordprocessingDrawing" xmlns:wp="http://schemas.openxmlformats.org/drawingml/2006/wordprocessingDrawing" xmlns:w10="urn:schemas-microsoft-com:office:word" xmlns:w="http://schemas.openxmlformats.org/wordprocessingml/2006/main" xmlns:w14="http://schemas.microsoft.com/office/word/2010/wordml" xmlns:w15="http://schemas.microsoft.com/office/word/2012/wordml" xmlns:w16cid="http://schemas.microsoft.com/office/word/2016/wordml/cid" xmlns:w16se="http://schemas.microsoft.com/office/word/2015/wordml/symex" xmlns:wpg="http://schemas.microsoft.com/office/word/2010/wordprocessingGroup" xmlns:wpi="http://schemas.microsoft.com/office/word/2010/wordprocessingInk" xmlns:wne="http://schemas.microsoft.com/office/word/2006/wordml" xmlns:wps="http://schemas.microsoft.com/office/word/2010/wordprocessingShape" mc:Ignorable="w14 w15 w16se w16cid wp14">
+  <w:p>
+    <w:pPr>
+      <w:pStyle w:val="Header"/>
+    </w:pPr>
+  </w:p>
+</w:hdr>
+</file>
+
+<file path=word/header2.xml><?xml version="1.0" encoding="utf-8"?>
 <w:hdr xmlns:wpc="http://schemas.microsoft.com/office/word/2010/wordprocessingCanvas" xmlns:cx="http://schemas.microsoft.com/office/drawing/2014/chartex" xmlns:cx1="http://schemas.microsoft.com/office/drawing/2015/9/8/chartex" xmlns:cx2="http://schemas.microsoft.com/office/drawing/2015/10/21/chartex" xmlns:cx3="http://schemas.microsoft.com/office/drawing/2016/5/9/chartex" xmlns:cx4="http://schemas.microsoft.com/office/drawing/2016/5/10/chartex" xmlns:cx5="http://schemas.microsoft.com/office/drawing/2016/5/11/chartex" xmlns:cx6="http://schemas.microsoft.com/office/drawing/2016/5/12/chartex" xmlns:cx7="http://schemas.microsoft.com/office/drawing/2016/5/13/chartex" xmlns:cx8="http://schemas.microsoft.com/office/drawing/2016/5/14/chartex" xmlns:mc="http://schemas.openxmlformats.org/markup-compatibility/2006" xmlns:aink="http://schemas.microsoft.com/office/drawing/2016/ink" xmlns:am3d="http://schemas.microsoft.com/office/drawing/2017/model3d" xmlns:o="urn:schemas-microsoft-com:office:office" xmlns:r="http://schemas.openxmlformats.org/officeDocument/2006/relationships" xmlns:m="http://schemas.openxmlformats.org/officeDocument/2006/math" xmlns:v="urn:schemas-microsoft-com:vml" xmlns:wp14="http://schemas.microsoft.com/office/word/2010/wordprocessingDrawing" xmlns:wp="http://schemas.openxmlformats.org/drawingml/2006/wordprocessingDrawing" xmlns:w10="urn:schemas-microsoft-com:office:word" xmlns:w="http://schemas.openxmlformats.org/wordprocessingml/2006/main" xmlns:w14="http://schemas.microsoft.com/office/word/2010/wordml" xmlns:w15="http://schemas.microsoft.com/office/word/2012/wordml" xmlns:w16cid="http://schemas.microsoft.com/office/word/2016/wordml/cid" xmlns:w16se="http://schemas.microsoft.com/office/word/2015/wordml/symex" xmlns:wpg="http://schemas.microsoft.com/office/word/2010/wordprocessingGroup" xmlns:wpi="http://schemas.microsoft.com/office/word/2010/wordprocessingInk" xmlns:wne="http://schemas.microsoft.com/office/word/2006/wordml" xmlns:wps="http://schemas.microsoft.com/office/word/2010/wordprocessingShape" mc:Ignorable="w14 w15 w16se w16cid wp14">
   <w:p>
     <w:pPr>
@@ -8497,10 +9068,18 @@
       <w:t xml:space="preserve"> Ver </w:t>
     </w:r>
     <w:r>
-      <w:t>2.</w:t>
+      <w:t>2</w:t>
     </w:r>
     <w:r>
-      <w:t>2.0</w:t>
+      <w:t>.</w:t>
+    </w:r>
+    <w:bookmarkStart w:id="0" w:name="_GoBack"/>
+    <w:bookmarkEnd w:id="0"/>
+    <w:r>
+      <w:t>3</w:t>
+    </w:r>
+    <w:r>
+      <w:t>.0</w:t>
     </w:r>
     <w:r>
       <w:tab/>
@@ -8515,6 +9094,16 @@
     <w:r>
       <w:t>/2018</w:t>
     </w:r>
+  </w:p>
+</w:hdr>
+</file>
+
+<file path=word/header3.xml><?xml version="1.0" encoding="utf-8"?>
+<w:hdr xmlns:wpc="http://schemas.microsoft.com/office/word/2010/wordprocessingCanvas" xmlns:cx="http://schemas.microsoft.com/office/drawing/2014/chartex" xmlns:cx1="http://schemas.microsoft.com/office/drawing/2015/9/8/chartex" xmlns:cx2="http://schemas.microsoft.com/office/drawing/2015/10/21/chartex" xmlns:cx3="http://schemas.microsoft.com/office/drawing/2016/5/9/chartex" xmlns:cx4="http://schemas.microsoft.com/office/drawing/2016/5/10/chartex" xmlns:cx5="http://schemas.microsoft.com/office/drawing/2016/5/11/chartex" xmlns:cx6="http://schemas.microsoft.com/office/drawing/2016/5/12/chartex" xmlns:cx7="http://schemas.microsoft.com/office/drawing/2016/5/13/chartex" xmlns:cx8="http://schemas.microsoft.com/office/drawing/2016/5/14/chartex" xmlns:mc="http://schemas.openxmlformats.org/markup-compatibility/2006" xmlns:aink="http://schemas.microsoft.com/office/drawing/2016/ink" xmlns:am3d="http://schemas.microsoft.com/office/drawing/2017/model3d" xmlns:o="urn:schemas-microsoft-com:office:office" xmlns:r="http://schemas.openxmlformats.org/officeDocument/2006/relationships" xmlns:m="http://schemas.openxmlformats.org/officeDocument/2006/math" xmlns:v="urn:schemas-microsoft-com:vml" xmlns:wp14="http://schemas.microsoft.com/office/word/2010/wordprocessingDrawing" xmlns:wp="http://schemas.openxmlformats.org/drawingml/2006/wordprocessingDrawing" xmlns:w10="urn:schemas-microsoft-com:office:word" xmlns:w="http://schemas.openxmlformats.org/wordprocessingml/2006/main" xmlns:w14="http://schemas.microsoft.com/office/word/2010/wordml" xmlns:w15="http://schemas.microsoft.com/office/word/2012/wordml" xmlns:w16cid="http://schemas.microsoft.com/office/word/2016/wordml/cid" xmlns:w16se="http://schemas.microsoft.com/office/word/2015/wordml/symex" xmlns:wpg="http://schemas.microsoft.com/office/word/2010/wordprocessingGroup" xmlns:wpi="http://schemas.microsoft.com/office/word/2010/wordprocessingInk" xmlns:wne="http://schemas.microsoft.com/office/word/2006/wordml" xmlns:wps="http://schemas.microsoft.com/office/word/2010/wordprocessingShape" mc:Ignorable="w14 w15 w16se w16cid wp14">
+  <w:p>
+    <w:pPr>
+      <w:pStyle w:val="Header"/>
+    </w:pPr>
   </w:p>
 </w:hdr>
 </file>

</xml_diff>

<commit_message>
1. Added logging info for Follow Up imaging. 2. Added running count on number of suspects 3. Added a dialog to allow detection to run on a single target. 4. Changed parameters to persist between launches 5. Up-reved to 2.5 6. Added capability to load galaxy list from previously exported TSX Observing List 7. Up-reved to 2.6 8. made dome control code run only when dome enabled
</commit_message>
<xml_diff>
--- a/SuperScan/SuperScan Description.docx
+++ b/SuperScan/SuperScan Description.docx
@@ -1,6 +1,6 @@
 
 <file path=word/document.xml><?xml version="1.0" encoding="utf-8"?>
-<w:document xmlns:wpc="http://schemas.microsoft.com/office/word/2010/wordprocessingCanvas" xmlns:cx="http://schemas.microsoft.com/office/drawing/2014/chartex" xmlns:cx1="http://schemas.microsoft.com/office/drawing/2015/9/8/chartex" xmlns:cx2="http://schemas.microsoft.com/office/drawing/2015/10/21/chartex" xmlns:cx3="http://schemas.microsoft.com/office/drawing/2016/5/9/chartex" xmlns:cx4="http://schemas.microsoft.com/office/drawing/2016/5/10/chartex" xmlns:cx5="http://schemas.microsoft.com/office/drawing/2016/5/11/chartex" xmlns:cx6="http://schemas.microsoft.com/office/drawing/2016/5/12/chartex" xmlns:cx7="http://schemas.microsoft.com/office/drawing/2016/5/13/chartex" xmlns:cx8="http://schemas.microsoft.com/office/drawing/2016/5/14/chartex" xmlns:mc="http://schemas.openxmlformats.org/markup-compatibility/2006" xmlns:aink="http://schemas.microsoft.com/office/drawing/2016/ink" xmlns:am3d="http://schemas.microsoft.com/office/drawing/2017/model3d" xmlns:o="urn:schemas-microsoft-com:office:office" xmlns:r="http://schemas.openxmlformats.org/officeDocument/2006/relationships" xmlns:m="http://schemas.openxmlformats.org/officeDocument/2006/math" xmlns:v="urn:schemas-microsoft-com:vml" xmlns:wp14="http://schemas.microsoft.com/office/word/2010/wordprocessingDrawing" xmlns:wp="http://schemas.openxmlformats.org/drawingml/2006/wordprocessingDrawing" xmlns:w10="urn:schemas-microsoft-com:office:word" xmlns:w="http://schemas.openxmlformats.org/wordprocessingml/2006/main" xmlns:w14="http://schemas.microsoft.com/office/word/2010/wordml" xmlns:w15="http://schemas.microsoft.com/office/word/2012/wordml" xmlns:w16cid="http://schemas.microsoft.com/office/word/2016/wordml/cid" xmlns:w16se="http://schemas.microsoft.com/office/word/2015/wordml/symex" xmlns:wpg="http://schemas.microsoft.com/office/word/2010/wordprocessingGroup" xmlns:wpi="http://schemas.microsoft.com/office/word/2010/wordprocessingInk" xmlns:wne="http://schemas.microsoft.com/office/word/2006/wordml" xmlns:wps="http://schemas.microsoft.com/office/word/2010/wordprocessingShape" mc:Ignorable="w14 w15 w16se w16cid wp14">
+<w:document xmlns:wpc="http://schemas.microsoft.com/office/word/2010/wordprocessingCanvas" xmlns:cx="http://schemas.microsoft.com/office/drawing/2014/chartex" xmlns:cx1="http://schemas.microsoft.com/office/drawing/2015/9/8/chartex" xmlns:cx2="http://schemas.microsoft.com/office/drawing/2015/10/21/chartex" xmlns:cx3="http://schemas.microsoft.com/office/drawing/2016/5/9/chartex" xmlns:cx4="http://schemas.microsoft.com/office/drawing/2016/5/10/chartex" xmlns:cx5="http://schemas.microsoft.com/office/drawing/2016/5/11/chartex" xmlns:cx6="http://schemas.microsoft.com/office/drawing/2016/5/12/chartex" xmlns:cx7="http://schemas.microsoft.com/office/drawing/2016/5/13/chartex" xmlns:cx8="http://schemas.microsoft.com/office/drawing/2016/5/14/chartex" xmlns:mc="http://schemas.openxmlformats.org/markup-compatibility/2006" xmlns:aink="http://schemas.microsoft.com/office/drawing/2016/ink" xmlns:am3d="http://schemas.microsoft.com/office/drawing/2017/model3d" xmlns:o="urn:schemas-microsoft-com:office:office" xmlns:r="http://schemas.openxmlformats.org/officeDocument/2006/relationships" xmlns:m="http://schemas.openxmlformats.org/officeDocument/2006/math" xmlns:v="urn:schemas-microsoft-com:vml" xmlns:wp14="http://schemas.microsoft.com/office/word/2010/wordprocessingDrawing" xmlns:wp="http://schemas.openxmlformats.org/drawingml/2006/wordprocessingDrawing" xmlns:w10="urn:schemas-microsoft-com:office:word" xmlns:w="http://schemas.openxmlformats.org/wordprocessingml/2006/main" xmlns:w14="http://schemas.microsoft.com/office/word/2010/wordml" xmlns:w15="http://schemas.microsoft.com/office/word/2012/wordml" xmlns:w16cex="http://schemas.microsoft.com/office/word/2018/wordml/cex" xmlns:w16cid="http://schemas.microsoft.com/office/word/2016/wordml/cid" xmlns:w16="http://schemas.microsoft.com/office/word/2018/wordml" xmlns:w16se="http://schemas.microsoft.com/office/word/2015/wordml/symex" xmlns:wpg="http://schemas.microsoft.com/office/word/2010/wordprocessingGroup" xmlns:wpi="http://schemas.microsoft.com/office/word/2010/wordprocessingInk" xmlns:wne="http://schemas.microsoft.com/office/word/2006/wordml" xmlns:wps="http://schemas.microsoft.com/office/word/2010/wordprocessingShape" mc:Ignorable="w14 w15 w16se w16cid w16 w16cex wp14">
   <w:body>
     <w:p>
       <w:pPr>
@@ -13,7 +13,6 @@
           <w:u w:val="single"/>
         </w:rPr>
       </w:pPr>
-      <w:proofErr w:type="spellStart"/>
       <w:r>
         <w:rPr>
           <w:rFonts w:ascii="Arial" w:hAnsi="Arial" w:cs="Arial"/>
@@ -22,9 +21,8 @@
           <w:szCs w:val="20"/>
           <w:u w:val="single"/>
         </w:rPr>
-        <w:t>SuperScan</w:t>
-      </w:r>
-      <w:proofErr w:type="spellEnd"/>
+        <w:t xml:space="preserve">SuperScan </w:t>
+      </w:r>
       <w:r>
         <w:rPr>
           <w:rFonts w:ascii="Arial" w:hAnsi="Arial" w:cs="Arial"/>
@@ -33,28 +31,373 @@
           <w:szCs w:val="20"/>
           <w:u w:val="single"/>
         </w:rPr>
+        <w:t xml:space="preserve">Automation </w:t>
+      </w:r>
+      <w:r>
+        <w:rPr>
+          <w:rFonts w:ascii="Arial" w:hAnsi="Arial" w:cs="Arial"/>
+          <w:b/>
+          <w:sz w:val="20"/>
+          <w:szCs w:val="20"/>
+          <w:u w:val="single"/>
+        </w:rPr>
+        <w:t>Application</w:t>
+      </w:r>
+    </w:p>
+    <w:p>
+      <w:pPr>
+        <w:jc w:val="center"/>
+        <w:rPr>
+          <w:rFonts w:ascii="Arial" w:hAnsi="Arial" w:cs="Arial"/>
+          <w:sz w:val="20"/>
+          <w:szCs w:val="20"/>
+        </w:rPr>
+      </w:pPr>
+      <w:r>
+        <w:rPr>
+          <w:rFonts w:ascii="Arial" w:hAnsi="Arial" w:cs="Arial"/>
+          <w:sz w:val="20"/>
+          <w:szCs w:val="20"/>
+        </w:rPr>
+        <w:t>(</w:t>
+      </w:r>
+      <w:r>
+        <w:rPr>
+          <w:rFonts w:ascii="Arial" w:hAnsi="Arial" w:cs="Arial"/>
+          <w:sz w:val="20"/>
+          <w:szCs w:val="20"/>
+        </w:rPr>
+        <w:t>Ver 2.3.0</w:t>
+      </w:r>
+      <w:r>
+        <w:rPr>
+          <w:rFonts w:ascii="Arial" w:hAnsi="Arial" w:cs="Arial"/>
+          <w:sz w:val="20"/>
+          <w:szCs w:val="20"/>
+        </w:rPr>
+        <w:t>)</w:t>
+      </w:r>
+    </w:p>
+    <w:p>
+      <w:pPr>
+        <w:rPr>
+          <w:rFonts w:ascii="Arial" w:hAnsi="Arial" w:cs="Arial"/>
+          <w:b/>
+          <w:sz w:val="20"/>
+          <w:szCs w:val="20"/>
+          <w:u w:val="single"/>
+        </w:rPr>
+      </w:pPr>
+      <w:r>
+        <w:rPr>
+          <w:rFonts w:ascii="Arial" w:hAnsi="Arial" w:cs="Arial"/>
+          <w:b/>
+          <w:sz w:val="20"/>
+          <w:szCs w:val="20"/>
+          <w:u w:val="single"/>
+        </w:rPr>
+        <w:t>Overview</w:t>
+      </w:r>
+    </w:p>
+    <w:p>
+      <w:pPr>
+        <w:rPr>
+          <w:rFonts w:ascii="Arial" w:hAnsi="Arial" w:cs="Arial"/>
+          <w:sz w:val="20"/>
+          <w:szCs w:val="20"/>
+        </w:rPr>
+      </w:pPr>
+      <w:r>
+        <w:rPr>
+          <w:rFonts w:ascii="Arial" w:hAnsi="Arial" w:cs="Arial"/>
+          <w:sz w:val="20"/>
+          <w:szCs w:val="20"/>
+        </w:rPr>
+        <w:t>SuperScan is a Windows-compatible</w:t>
+      </w:r>
+      <w:r>
+        <w:rPr>
+          <w:rFonts w:ascii="Arial" w:hAnsi="Arial" w:cs="Arial"/>
+          <w:sz w:val="20"/>
+          <w:szCs w:val="20"/>
+        </w:rPr>
         <w:t xml:space="preserve"> </w:t>
       </w:r>
       <w:r>
         <w:rPr>
           <w:rFonts w:ascii="Arial" w:hAnsi="Arial" w:cs="Arial"/>
-          <w:b/>
-          <w:sz w:val="20"/>
-          <w:szCs w:val="20"/>
-          <w:u w:val="single"/>
-        </w:rPr>
-        <w:t xml:space="preserve">Automation </w:t>
-      </w:r>
-      <w:r>
-        <w:rPr>
-          <w:rFonts w:ascii="Arial" w:hAnsi="Arial" w:cs="Arial"/>
-          <w:b/>
-          <w:sz w:val="20"/>
-          <w:szCs w:val="20"/>
-          <w:u w:val="single"/>
-        </w:rPr>
-        <w:t>Application</w:t>
-      </w:r>
+          <w:sz w:val="20"/>
+          <w:szCs w:val="20"/>
+        </w:rPr>
+        <w:t xml:space="preserve">application </w:t>
+      </w:r>
+      <w:r>
+        <w:rPr>
+          <w:rFonts w:ascii="Arial" w:hAnsi="Arial" w:cs="Arial"/>
+          <w:sz w:val="20"/>
+          <w:szCs w:val="20"/>
+        </w:rPr>
+        <w:t>whose purpose is to automate t</w:t>
+      </w:r>
+      <w:r>
+        <w:rPr>
+          <w:rFonts w:ascii="Arial" w:hAnsi="Arial" w:cs="Arial"/>
+          <w:sz w:val="20"/>
+          <w:szCs w:val="20"/>
+        </w:rPr>
+        <w:t>he search for supernova suspect</w:t>
+      </w:r>
+      <w:r>
+        <w:rPr>
+          <w:rFonts w:ascii="Arial" w:hAnsi="Arial" w:cs="Arial"/>
+          <w:sz w:val="20"/>
+          <w:szCs w:val="20"/>
+        </w:rPr>
+        <w:t>s using the TheSkyX</w:t>
+      </w:r>
+      <w:r>
+        <w:rPr>
+          <w:rFonts w:ascii="Arial" w:hAnsi="Arial" w:cs="Arial"/>
+          <w:sz w:val="20"/>
+          <w:szCs w:val="20"/>
+        </w:rPr>
+        <w:t>™</w:t>
+      </w:r>
+      <w:r>
+        <w:rPr>
+          <w:rFonts w:ascii="Arial" w:hAnsi="Arial" w:cs="Arial"/>
+          <w:sz w:val="20"/>
+          <w:szCs w:val="20"/>
+        </w:rPr>
+        <w:t xml:space="preserve"> Professional </w:t>
+      </w:r>
+      <w:r>
+        <w:rPr>
+          <w:rFonts w:ascii="Arial" w:hAnsi="Arial" w:cs="Arial"/>
+          <w:sz w:val="20"/>
+          <w:szCs w:val="20"/>
+        </w:rPr>
+        <w:t>astro</w:t>
+      </w:r>
+      <w:r>
+        <w:rPr>
+          <w:rFonts w:ascii="Arial" w:hAnsi="Arial" w:cs="Arial"/>
+          <w:sz w:val="20"/>
+          <w:szCs w:val="20"/>
+        </w:rPr>
+        <w:t>-</w:t>
+      </w:r>
+      <w:r>
+        <w:rPr>
+          <w:rFonts w:ascii="Arial" w:hAnsi="Arial" w:cs="Arial"/>
+          <w:sz w:val="20"/>
+          <w:szCs w:val="20"/>
+        </w:rPr>
+        <w:t xml:space="preserve">imaging platform.  </w:t>
+      </w:r>
+    </w:p>
+    <w:p>
+      <w:pPr>
+        <w:rPr>
+          <w:rFonts w:ascii="Arial" w:hAnsi="Arial" w:cs="Arial"/>
+          <w:sz w:val="20"/>
+          <w:szCs w:val="20"/>
+        </w:rPr>
+      </w:pPr>
+      <w:r>
+        <w:rPr>
+          <w:rFonts w:ascii="Arial" w:hAnsi="Arial" w:cs="Arial"/>
+          <w:sz w:val="20"/>
+          <w:szCs w:val="20"/>
+        </w:rPr>
+        <w:t xml:space="preserve">Each night that SuperScan is run, a fresh set of images is taken of all available galaxies that fit a set of </w:t>
+      </w:r>
+      <w:r>
+        <w:rPr>
+          <w:rFonts w:ascii="Arial" w:hAnsi="Arial" w:cs="Arial"/>
+          <w:sz w:val="20"/>
+          <w:szCs w:val="20"/>
+        </w:rPr>
+        <w:t>user-stipulated criteria.  Each galactic</w:t>
+      </w:r>
+      <w:r>
+        <w:rPr>
+          <w:rFonts w:ascii="Arial" w:hAnsi="Arial" w:cs="Arial"/>
+          <w:sz w:val="20"/>
+          <w:szCs w:val="20"/>
+        </w:rPr>
+        <w:t xml:space="preserve"> image</w:t>
+      </w:r>
+      <w:r>
+        <w:rPr>
+          <w:rFonts w:ascii="Arial" w:hAnsi="Arial" w:cs="Arial"/>
+          <w:sz w:val="20"/>
+          <w:szCs w:val="20"/>
+        </w:rPr>
+        <w:t xml:space="preserve"> is</w:t>
+      </w:r>
+      <w:r>
+        <w:rPr>
+          <w:rFonts w:ascii="Arial" w:hAnsi="Arial" w:cs="Arial"/>
+          <w:sz w:val="20"/>
+          <w:szCs w:val="20"/>
+        </w:rPr>
+        <w:t xml:space="preserve"> compared against</w:t>
+      </w:r>
+      <w:r>
+        <w:rPr>
+          <w:rFonts w:ascii="Arial" w:hAnsi="Arial" w:cs="Arial"/>
+          <w:sz w:val="20"/>
+          <w:szCs w:val="20"/>
+        </w:rPr>
+        <w:t xml:space="preserve"> </w:t>
+      </w:r>
+      <w:r>
+        <w:rPr>
+          <w:rFonts w:ascii="Arial" w:hAnsi="Arial" w:cs="Arial"/>
+          <w:sz w:val="20"/>
+          <w:szCs w:val="20"/>
+        </w:rPr>
+        <w:t xml:space="preserve">the most recent equivalent </w:t>
+      </w:r>
+      <w:r>
+        <w:rPr>
+          <w:rFonts w:ascii="Arial" w:hAnsi="Arial" w:cs="Arial"/>
+          <w:sz w:val="20"/>
+          <w:szCs w:val="20"/>
+        </w:rPr>
+        <w:t>ima</w:t>
+      </w:r>
+      <w:r>
+        <w:rPr>
+          <w:rFonts w:ascii="Arial" w:hAnsi="Arial" w:cs="Arial"/>
+          <w:sz w:val="20"/>
+          <w:szCs w:val="20"/>
+        </w:rPr>
+        <w:t xml:space="preserve">ge from a prior </w:t>
+      </w:r>
+      <w:r>
+        <w:rPr>
+          <w:rFonts w:ascii="Arial" w:hAnsi="Arial" w:cs="Arial"/>
+          <w:sz w:val="20"/>
+          <w:szCs w:val="20"/>
+        </w:rPr>
+        <w:t>SuperScan run.  If any new light source</w:t>
+      </w:r>
+      <w:r>
+        <w:rPr>
+          <w:rFonts w:ascii="Arial" w:hAnsi="Arial" w:cs="Arial"/>
+          <w:sz w:val="20"/>
+          <w:szCs w:val="20"/>
+        </w:rPr>
+        <w:t>s appear</w:t>
+      </w:r>
+      <w:r>
+        <w:rPr>
+          <w:rFonts w:ascii="Arial" w:hAnsi="Arial" w:cs="Arial"/>
+          <w:sz w:val="20"/>
+          <w:szCs w:val="20"/>
+        </w:rPr>
+        <w:t xml:space="preserve"> within the bounda</w:t>
+      </w:r>
+      <w:r>
+        <w:rPr>
+          <w:rFonts w:ascii="Arial" w:hAnsi="Arial" w:cs="Arial"/>
+          <w:sz w:val="20"/>
+          <w:szCs w:val="20"/>
+        </w:rPr>
+        <w:t>ries of</w:t>
+      </w:r>
+      <w:r>
+        <w:rPr>
+          <w:rFonts w:ascii="Arial" w:hAnsi="Arial" w:cs="Arial"/>
+          <w:sz w:val="20"/>
+          <w:szCs w:val="20"/>
+        </w:rPr>
+        <w:t xml:space="preserve"> the</w:t>
+      </w:r>
+      <w:r>
+        <w:rPr>
+          <w:rFonts w:ascii="Arial" w:hAnsi="Arial" w:cs="Arial"/>
+          <w:sz w:val="20"/>
+          <w:szCs w:val="20"/>
+        </w:rPr>
+        <w:t xml:space="preserve"> imaged galaxy, their</w:t>
+      </w:r>
+      <w:r>
+        <w:rPr>
+          <w:rFonts w:ascii="Arial" w:hAnsi="Arial" w:cs="Arial"/>
+          <w:sz w:val="20"/>
+          <w:szCs w:val="20"/>
+        </w:rPr>
+        <w:t xml:space="preserve"> location is derived and flagged.  Upon completion of a scan, the images </w:t>
+      </w:r>
+      <w:r>
+        <w:rPr>
+          <w:rFonts w:ascii="Arial" w:hAnsi="Arial" w:cs="Arial"/>
+          <w:sz w:val="20"/>
+          <w:szCs w:val="20"/>
+        </w:rPr>
+        <w:t>that contain</w:t>
+      </w:r>
+      <w:r>
+        <w:rPr>
+          <w:rFonts w:ascii="Arial" w:hAnsi="Arial" w:cs="Arial"/>
+          <w:sz w:val="20"/>
+          <w:szCs w:val="20"/>
+        </w:rPr>
+        <w:t xml:space="preserve"> flagged suspect</w:t>
+      </w:r>
+      <w:r>
+        <w:rPr>
+          <w:rFonts w:ascii="Arial" w:hAnsi="Arial" w:cs="Arial"/>
+          <w:sz w:val="20"/>
+          <w:szCs w:val="20"/>
+        </w:rPr>
+        <w:t>s</w:t>
+      </w:r>
+      <w:r>
+        <w:rPr>
+          <w:rFonts w:ascii="Arial" w:hAnsi="Arial" w:cs="Arial"/>
+          <w:sz w:val="20"/>
+          <w:szCs w:val="20"/>
+        </w:rPr>
+        <w:t xml:space="preserve"> are displ</w:t>
+      </w:r>
+      <w:r>
+        <w:rPr>
+          <w:rFonts w:ascii="Arial" w:hAnsi="Arial" w:cs="Arial"/>
+          <w:sz w:val="20"/>
+          <w:szCs w:val="20"/>
+        </w:rPr>
+        <w:t>ayed for visual analysis and any follow up work a user might want to prove the source real.</w:t>
+      </w:r>
+    </w:p>
+    <w:p>
+      <w:pPr>
+        <w:rPr>
+          <w:rFonts w:ascii="Arial" w:hAnsi="Arial" w:cs="Arial"/>
+          <w:sz w:val="20"/>
+          <w:szCs w:val="20"/>
+        </w:rPr>
+      </w:pPr>
+      <w:r>
+        <w:rPr>
+          <w:rFonts w:ascii="Arial" w:hAnsi="Arial" w:cs="Arial"/>
+          <w:sz w:val="20"/>
+          <w:szCs w:val="20"/>
+        </w:rPr>
+        <w:t>As options, SuperScan supports variable exposure length, autofocus, delayed start, execution of pre-scan and post-scan automation scripts, minimum altitude limit, and filter selection.  Additional constraints on the galaxy selection can be made by modifications to the SuperScan database search query.</w:t>
+      </w:r>
+    </w:p>
+    <w:p>
+      <w:pPr>
+        <w:rPr>
+          <w:rFonts w:ascii="Arial" w:hAnsi="Arial" w:cs="Arial"/>
+          <w:sz w:val="20"/>
+          <w:szCs w:val="20"/>
+        </w:rPr>
+      </w:pPr>
     </w:p>
     <w:p>
       <w:pPr>
@@ -68,470 +411,15 @@
       <w:r>
         <w:rPr>
           <w:rFonts w:ascii="Arial" w:hAnsi="Arial" w:cs="Arial"/>
-          <w:sz w:val="20"/>
-          <w:szCs w:val="20"/>
-        </w:rPr>
-        <w:t>(</w:t>
-      </w:r>
-      <w:r>
-        <w:rPr>
-          <w:rFonts w:ascii="Arial" w:hAnsi="Arial" w:cs="Arial"/>
-          <w:sz w:val="20"/>
-          <w:szCs w:val="20"/>
-        </w:rPr>
-        <w:t>Beta</w:t>
-      </w:r>
-      <w:r>
-        <w:rPr>
-          <w:rFonts w:ascii="Arial" w:hAnsi="Arial" w:cs="Arial"/>
-          <w:sz w:val="20"/>
-          <w:szCs w:val="20"/>
-        </w:rPr>
-        <w:t>)</w:t>
-      </w:r>
-    </w:p>
-    <w:p>
-      <w:pPr>
-        <w:rPr>
-          <w:rFonts w:ascii="Arial" w:hAnsi="Arial" w:cs="Arial"/>
-          <w:b/>
-          <w:sz w:val="20"/>
-          <w:szCs w:val="20"/>
-          <w:u w:val="single"/>
-        </w:rPr>
-      </w:pPr>
-      <w:r>
-        <w:rPr>
-          <w:rFonts w:ascii="Arial" w:hAnsi="Arial" w:cs="Arial"/>
-          <w:b/>
-          <w:sz w:val="20"/>
-          <w:szCs w:val="20"/>
-          <w:u w:val="single"/>
-        </w:rPr>
-        <w:t>Overview</w:t>
-      </w:r>
-    </w:p>
-    <w:p>
-      <w:pPr>
-        <w:rPr>
-          <w:rFonts w:ascii="Arial" w:hAnsi="Arial" w:cs="Arial"/>
-          <w:sz w:val="20"/>
-          <w:szCs w:val="20"/>
-        </w:rPr>
-      </w:pPr>
-      <w:proofErr w:type="spellStart"/>
-      <w:r>
-        <w:rPr>
-          <w:rFonts w:ascii="Arial" w:hAnsi="Arial" w:cs="Arial"/>
-          <w:sz w:val="20"/>
-          <w:szCs w:val="20"/>
-        </w:rPr>
-        <w:t>SuperScan</w:t>
-      </w:r>
-      <w:proofErr w:type="spellEnd"/>
-      <w:r>
-        <w:rPr>
-          <w:rFonts w:ascii="Arial" w:hAnsi="Arial" w:cs="Arial"/>
-          <w:sz w:val="20"/>
-          <w:szCs w:val="20"/>
-        </w:rPr>
-        <w:t xml:space="preserve"> is a Windows-compatible</w:t>
-      </w:r>
-      <w:r>
-        <w:rPr>
-          <w:rFonts w:ascii="Arial" w:hAnsi="Arial" w:cs="Arial"/>
-          <w:sz w:val="20"/>
-          <w:szCs w:val="20"/>
-        </w:rPr>
-        <w:t xml:space="preserve"> </w:t>
-      </w:r>
-      <w:r>
-        <w:rPr>
-          <w:rFonts w:ascii="Arial" w:hAnsi="Arial" w:cs="Arial"/>
-          <w:sz w:val="20"/>
-          <w:szCs w:val="20"/>
-        </w:rPr>
-        <w:t xml:space="preserve">application </w:t>
-      </w:r>
-      <w:r>
-        <w:rPr>
-          <w:rFonts w:ascii="Arial" w:hAnsi="Arial" w:cs="Arial"/>
-          <w:sz w:val="20"/>
-          <w:szCs w:val="20"/>
-        </w:rPr>
-        <w:t>whose purpose is to automate t</w:t>
-      </w:r>
-      <w:r>
-        <w:rPr>
-          <w:rFonts w:ascii="Arial" w:hAnsi="Arial" w:cs="Arial"/>
-          <w:sz w:val="20"/>
-          <w:szCs w:val="20"/>
-        </w:rPr>
-        <w:t>he search for supernova suspect</w:t>
-      </w:r>
-      <w:r>
-        <w:rPr>
-          <w:rFonts w:ascii="Arial" w:hAnsi="Arial" w:cs="Arial"/>
-          <w:sz w:val="20"/>
-          <w:szCs w:val="20"/>
-        </w:rPr>
-        <w:t xml:space="preserve">s using the </w:t>
-      </w:r>
-      <w:proofErr w:type="spellStart"/>
-      <w:r>
-        <w:rPr>
-          <w:rFonts w:ascii="Arial" w:hAnsi="Arial" w:cs="Arial"/>
-          <w:sz w:val="20"/>
-          <w:szCs w:val="20"/>
-        </w:rPr>
-        <w:t>TheSkyX</w:t>
-      </w:r>
-      <w:proofErr w:type="spellEnd"/>
-      <w:r>
-        <w:rPr>
-          <w:rFonts w:ascii="Arial" w:hAnsi="Arial" w:cs="Arial"/>
-          <w:sz w:val="20"/>
-          <w:szCs w:val="20"/>
-        </w:rPr>
-        <w:t>™</w:t>
-      </w:r>
-      <w:r>
-        <w:rPr>
-          <w:rFonts w:ascii="Arial" w:hAnsi="Arial" w:cs="Arial"/>
-          <w:sz w:val="20"/>
-          <w:szCs w:val="20"/>
-        </w:rPr>
-        <w:t xml:space="preserve"> Professional </w:t>
-      </w:r>
-      <w:proofErr w:type="spellStart"/>
-      <w:r>
-        <w:rPr>
-          <w:rFonts w:ascii="Arial" w:hAnsi="Arial" w:cs="Arial"/>
-          <w:sz w:val="20"/>
-          <w:szCs w:val="20"/>
-        </w:rPr>
-        <w:t>astro</w:t>
-      </w:r>
-      <w:proofErr w:type="spellEnd"/>
-      <w:r>
-        <w:rPr>
-          <w:rFonts w:ascii="Arial" w:hAnsi="Arial" w:cs="Arial"/>
-          <w:sz w:val="20"/>
-          <w:szCs w:val="20"/>
-        </w:rPr>
-        <w:t>-</w:t>
-      </w:r>
-      <w:r>
-        <w:rPr>
-          <w:rFonts w:ascii="Arial" w:hAnsi="Arial" w:cs="Arial"/>
-          <w:sz w:val="20"/>
-          <w:szCs w:val="20"/>
-        </w:rPr>
-        <w:t xml:space="preserve">imaging platform.  </w:t>
-      </w:r>
-    </w:p>
-    <w:p>
-      <w:pPr>
-        <w:rPr>
-          <w:rFonts w:ascii="Arial" w:hAnsi="Arial" w:cs="Arial"/>
-          <w:sz w:val="20"/>
-          <w:szCs w:val="20"/>
-        </w:rPr>
-      </w:pPr>
-      <w:r>
-        <w:rPr>
-          <w:rFonts w:ascii="Arial" w:hAnsi="Arial" w:cs="Arial"/>
-          <w:sz w:val="20"/>
-          <w:szCs w:val="20"/>
-        </w:rPr>
-        <w:t xml:space="preserve">Each night that </w:t>
-      </w:r>
-      <w:proofErr w:type="spellStart"/>
-      <w:r>
-        <w:rPr>
-          <w:rFonts w:ascii="Arial" w:hAnsi="Arial" w:cs="Arial"/>
-          <w:sz w:val="20"/>
-          <w:szCs w:val="20"/>
-        </w:rPr>
-        <w:t>SuperScan</w:t>
-      </w:r>
-      <w:proofErr w:type="spellEnd"/>
-      <w:r>
-        <w:rPr>
-          <w:rFonts w:ascii="Arial" w:hAnsi="Arial" w:cs="Arial"/>
-          <w:sz w:val="20"/>
-          <w:szCs w:val="20"/>
-        </w:rPr>
-        <w:t xml:space="preserve"> is run, a fresh set of images is taken of all available galaxies that fit a set of </w:t>
-      </w:r>
-      <w:r>
-        <w:rPr>
-          <w:rFonts w:ascii="Arial" w:hAnsi="Arial" w:cs="Arial"/>
-          <w:sz w:val="20"/>
-          <w:szCs w:val="20"/>
-        </w:rPr>
-        <w:t>user-stipulated criteria.  Each galactic</w:t>
-      </w:r>
-      <w:r>
-        <w:rPr>
-          <w:rFonts w:ascii="Arial" w:hAnsi="Arial" w:cs="Arial"/>
-          <w:sz w:val="20"/>
-          <w:szCs w:val="20"/>
-        </w:rPr>
-        <w:t xml:space="preserve"> image</w:t>
-      </w:r>
-      <w:r>
-        <w:rPr>
-          <w:rFonts w:ascii="Arial" w:hAnsi="Arial" w:cs="Arial"/>
-          <w:sz w:val="20"/>
-          <w:szCs w:val="20"/>
-        </w:rPr>
-        <w:t xml:space="preserve"> is</w:t>
-      </w:r>
-      <w:r>
-        <w:rPr>
-          <w:rFonts w:ascii="Arial" w:hAnsi="Arial" w:cs="Arial"/>
-          <w:sz w:val="20"/>
-          <w:szCs w:val="20"/>
-        </w:rPr>
-        <w:t xml:space="preserve"> compared against</w:t>
-      </w:r>
-      <w:r>
-        <w:rPr>
-          <w:rFonts w:ascii="Arial" w:hAnsi="Arial" w:cs="Arial"/>
-          <w:sz w:val="20"/>
-          <w:szCs w:val="20"/>
-        </w:rPr>
-        <w:t xml:space="preserve"> </w:t>
-      </w:r>
-      <w:r>
-        <w:rPr>
-          <w:rFonts w:ascii="Arial" w:hAnsi="Arial" w:cs="Arial"/>
-          <w:sz w:val="20"/>
-          <w:szCs w:val="20"/>
-        </w:rPr>
-        <w:t xml:space="preserve">the most recent equivalent </w:t>
-      </w:r>
-      <w:r>
-        <w:rPr>
-          <w:rFonts w:ascii="Arial" w:hAnsi="Arial" w:cs="Arial"/>
-          <w:sz w:val="20"/>
-          <w:szCs w:val="20"/>
-        </w:rPr>
-        <w:t>ima</w:t>
-      </w:r>
-      <w:r>
-        <w:rPr>
-          <w:rFonts w:ascii="Arial" w:hAnsi="Arial" w:cs="Arial"/>
-          <w:sz w:val="20"/>
-          <w:szCs w:val="20"/>
-        </w:rPr>
-        <w:t xml:space="preserve">ge from a prior </w:t>
-      </w:r>
-      <w:proofErr w:type="spellStart"/>
-      <w:r>
-        <w:rPr>
-          <w:rFonts w:ascii="Arial" w:hAnsi="Arial" w:cs="Arial"/>
-          <w:sz w:val="20"/>
-          <w:szCs w:val="20"/>
-        </w:rPr>
-        <w:t>SuperScan</w:t>
-      </w:r>
-      <w:proofErr w:type="spellEnd"/>
-      <w:r>
-        <w:rPr>
-          <w:rFonts w:ascii="Arial" w:hAnsi="Arial" w:cs="Arial"/>
-          <w:sz w:val="20"/>
-          <w:szCs w:val="20"/>
-        </w:rPr>
-        <w:t xml:space="preserve"> run.  If any new light source</w:t>
-      </w:r>
-      <w:r>
-        <w:rPr>
-          <w:rFonts w:ascii="Arial" w:hAnsi="Arial" w:cs="Arial"/>
-          <w:sz w:val="20"/>
-          <w:szCs w:val="20"/>
-        </w:rPr>
-        <w:t>s appear</w:t>
-      </w:r>
-      <w:r>
-        <w:rPr>
-          <w:rFonts w:ascii="Arial" w:hAnsi="Arial" w:cs="Arial"/>
-          <w:sz w:val="20"/>
-          <w:szCs w:val="20"/>
-        </w:rPr>
-        <w:t xml:space="preserve"> within the bounda</w:t>
-      </w:r>
-      <w:r>
-        <w:rPr>
-          <w:rFonts w:ascii="Arial" w:hAnsi="Arial" w:cs="Arial"/>
-          <w:sz w:val="20"/>
-          <w:szCs w:val="20"/>
-        </w:rPr>
-        <w:t>ries of</w:t>
-      </w:r>
-      <w:r>
-        <w:rPr>
-          <w:rFonts w:ascii="Arial" w:hAnsi="Arial" w:cs="Arial"/>
-          <w:sz w:val="20"/>
-          <w:szCs w:val="20"/>
-        </w:rPr>
-        <w:t xml:space="preserve"> the</w:t>
-      </w:r>
-      <w:r>
-        <w:rPr>
-          <w:rFonts w:ascii="Arial" w:hAnsi="Arial" w:cs="Arial"/>
-          <w:sz w:val="20"/>
-          <w:szCs w:val="20"/>
-        </w:rPr>
-        <w:t xml:space="preserve"> imaged galaxy, their</w:t>
-      </w:r>
-      <w:r>
-        <w:rPr>
-          <w:rFonts w:ascii="Arial" w:hAnsi="Arial" w:cs="Arial"/>
-          <w:sz w:val="20"/>
-          <w:szCs w:val="20"/>
-        </w:rPr>
-        <w:t xml:space="preserve"> location is derived and flagged.  Upon completion of a scan, the images </w:t>
-      </w:r>
-      <w:r>
-        <w:rPr>
-          <w:rFonts w:ascii="Arial" w:hAnsi="Arial" w:cs="Arial"/>
-          <w:sz w:val="20"/>
-          <w:szCs w:val="20"/>
-        </w:rPr>
-        <w:t>that contain</w:t>
-      </w:r>
-      <w:r>
-        <w:rPr>
-          <w:rFonts w:ascii="Arial" w:hAnsi="Arial" w:cs="Arial"/>
-          <w:sz w:val="20"/>
-          <w:szCs w:val="20"/>
-        </w:rPr>
-        <w:t xml:space="preserve"> flagged suspect</w:t>
-      </w:r>
-      <w:r>
-        <w:rPr>
-          <w:rFonts w:ascii="Arial" w:hAnsi="Arial" w:cs="Arial"/>
-          <w:sz w:val="20"/>
-          <w:szCs w:val="20"/>
-        </w:rPr>
-        <w:t>s</w:t>
-      </w:r>
-      <w:r>
-        <w:rPr>
-          <w:rFonts w:ascii="Arial" w:hAnsi="Arial" w:cs="Arial"/>
-          <w:sz w:val="20"/>
-          <w:szCs w:val="20"/>
-        </w:rPr>
-        <w:t xml:space="preserve"> are displ</w:t>
-      </w:r>
-      <w:r>
-        <w:rPr>
-          <w:rFonts w:ascii="Arial" w:hAnsi="Arial" w:cs="Arial"/>
-          <w:sz w:val="20"/>
-          <w:szCs w:val="20"/>
-        </w:rPr>
-        <w:t>ayed for visual analysis and any follow up work a user might want to prove the source real.</w:t>
-      </w:r>
-    </w:p>
-    <w:p>
-      <w:pPr>
-        <w:rPr>
-          <w:rFonts w:ascii="Arial" w:hAnsi="Arial" w:cs="Arial"/>
-          <w:sz w:val="20"/>
-          <w:szCs w:val="20"/>
-        </w:rPr>
-      </w:pPr>
-      <w:r>
-        <w:rPr>
-          <w:rFonts w:ascii="Arial" w:hAnsi="Arial" w:cs="Arial"/>
-          <w:sz w:val="20"/>
-          <w:szCs w:val="20"/>
-        </w:rPr>
-        <w:t xml:space="preserve">As options, </w:t>
-      </w:r>
-      <w:proofErr w:type="spellStart"/>
-      <w:r>
-        <w:rPr>
-          <w:rFonts w:ascii="Arial" w:hAnsi="Arial" w:cs="Arial"/>
-          <w:sz w:val="20"/>
-          <w:szCs w:val="20"/>
-        </w:rPr>
-        <w:t>SuperScan</w:t>
-      </w:r>
-      <w:proofErr w:type="spellEnd"/>
-      <w:r>
-        <w:rPr>
-          <w:rFonts w:ascii="Arial" w:hAnsi="Arial" w:cs="Arial"/>
-          <w:sz w:val="20"/>
-          <w:szCs w:val="20"/>
-        </w:rPr>
-        <w:t xml:space="preserve"> supports variable exposure length, autofocus, delayed start, execution of pre-scan and post-scan automation scripts, minimum altitude limit, and filter selection.  Additional constraints on the galaxy selection can be made by modifications to the </w:t>
-      </w:r>
-      <w:proofErr w:type="spellStart"/>
-      <w:r>
-        <w:rPr>
-          <w:rFonts w:ascii="Arial" w:hAnsi="Arial" w:cs="Arial"/>
-          <w:sz w:val="20"/>
-          <w:szCs w:val="20"/>
-        </w:rPr>
-        <w:t>SuperScan</w:t>
-      </w:r>
-      <w:proofErr w:type="spellEnd"/>
-      <w:r>
-        <w:rPr>
-          <w:rFonts w:ascii="Arial" w:hAnsi="Arial" w:cs="Arial"/>
-          <w:sz w:val="20"/>
-          <w:szCs w:val="20"/>
-        </w:rPr>
-        <w:t xml:space="preserve"> database search query.</w:t>
-      </w:r>
-    </w:p>
-    <w:p>
-      <w:pPr>
-        <w:rPr>
-          <w:rFonts w:ascii="Arial" w:hAnsi="Arial" w:cs="Arial"/>
-          <w:sz w:val="20"/>
-          <w:szCs w:val="20"/>
-        </w:rPr>
-      </w:pPr>
-    </w:p>
-    <w:p>
-      <w:pPr>
-        <w:jc w:val="center"/>
-        <w:rPr>
-          <w:rFonts w:ascii="Arial" w:hAnsi="Arial" w:cs="Arial"/>
-          <w:sz w:val="20"/>
-          <w:szCs w:val="20"/>
-        </w:rPr>
-      </w:pPr>
-    </w:p>
-    <w:p>
-      <w:pPr>
-        <w:jc w:val="center"/>
-        <w:rPr>
-          <w:rFonts w:ascii="Arial" w:hAnsi="Arial" w:cs="Arial"/>
-          <w:b/>
-          <w:sz w:val="20"/>
-          <w:szCs w:val="20"/>
-          <w:u w:val="single"/>
-        </w:rPr>
-      </w:pPr>
-      <w:r>
-        <w:rPr>
-          <w:rFonts w:ascii="Arial" w:hAnsi="Arial" w:cs="Arial"/>
-          <w:b/>
           <w:noProof/>
           <w:sz w:val="20"/>
           <w:szCs w:val="20"/>
-          <w:u w:val="single"/>
         </w:rPr>
         <w:drawing>
-          <wp:inline distT="0" distB="0" distL="0" distR="0" wp14:anchorId="62838C89" wp14:editId="0D6CAFEA">
-            <wp:extent cx="1956484" cy="5001895"/>
-            <wp:effectExtent l="0" t="0" r="5715" b="8255"/>
-            <wp:docPr id="2" name="Picture 2"/>
+          <wp:inline distT="0" distB="0" distL="0" distR="0" wp14:anchorId="34FD97B1" wp14:editId="771826F4">
+            <wp:extent cx="1922490" cy="5057140"/>
+            <wp:effectExtent l="0" t="0" r="1905" b="0"/>
+            <wp:docPr id="3" name="Picture 3"/>
             <wp:cNvGraphicFramePr>
               <a:graphicFrameLocks xmlns:a="http://schemas.openxmlformats.org/drawingml/2006/main" noChangeAspect="1"/>
             </wp:cNvGraphicFramePr>
@@ -560,7 +448,7 @@
                   <pic:spPr bwMode="auto">
                     <a:xfrm>
                       <a:off x="0" y="0"/>
-                      <a:ext cx="1972208" cy="5042096"/>
+                      <a:ext cx="1979568" cy="5207285"/>
                     </a:xfrm>
                     <a:prstGeom prst="rect">
                       <a:avLst/>
@@ -573,7 +461,10 @@
           </wp:inline>
         </w:drawing>
       </w:r>
-      <w:r>
+    </w:p>
+    <w:p>
+      <w:pPr>
+        <w:jc w:val="center"/>
         <w:rPr>
           <w:rFonts w:ascii="Arial" w:hAnsi="Arial" w:cs="Arial"/>
           <w:b/>
@@ -581,19 +472,17 @@
           <w:szCs w:val="20"/>
           <w:u w:val="single"/>
         </w:rPr>
+      </w:pPr>
+      <w:r>
+        <w:rPr>
+          <w:rFonts w:ascii="Arial" w:hAnsi="Arial" w:cs="Arial"/>
+          <w:b/>
+          <w:sz w:val="20"/>
+          <w:szCs w:val="20"/>
+          <w:u w:val="single"/>
+        </w:rPr>
         <w:br w:type="page"/>
       </w:r>
-    </w:p>
-    <w:p>
-      <w:pPr>
-        <w:rPr>
-          <w:rFonts w:ascii="Arial" w:hAnsi="Arial" w:cs="Arial"/>
-          <w:b/>
-          <w:sz w:val="20"/>
-          <w:szCs w:val="20"/>
-          <w:u w:val="single"/>
-        </w:rPr>
-      </w:pPr>
       <w:r>
         <w:rPr>
           <w:rFonts w:ascii="Arial" w:hAnsi="Arial" w:cs="Arial"/>
@@ -644,246 +533,216 @@
           <w:sz w:val="20"/>
           <w:szCs w:val="20"/>
         </w:rPr>
+        <w:t xml:space="preserve"> SuperScan uses TheSkyX™ to generate a list </w:t>
+      </w:r>
+      <w:r>
+        <w:rPr>
+          <w:rFonts w:ascii="Arial" w:hAnsi="Arial" w:cs="Arial"/>
+          <w:sz w:val="20"/>
+          <w:szCs w:val="20"/>
+        </w:rPr>
+        <w:t xml:space="preserve">of imageable target galaxies in the form of a </w:t>
+      </w:r>
+      <w:r>
+        <w:rPr>
+          <w:rFonts w:ascii="Arial" w:hAnsi="Arial" w:cs="Arial"/>
+          <w:sz w:val="20"/>
+          <w:szCs w:val="20"/>
+        </w:rPr>
+        <w:t>constrained Observing List</w:t>
+      </w:r>
+      <w:r>
+        <w:rPr>
+          <w:rFonts w:ascii="Arial" w:hAnsi="Arial" w:cs="Arial"/>
+          <w:sz w:val="20"/>
+          <w:szCs w:val="20"/>
+        </w:rPr>
+        <w:t xml:space="preserve"> (or uses pre</w:t>
+      </w:r>
+      <w:r>
+        <w:rPr>
+          <w:rFonts w:ascii="Arial" w:hAnsi="Arial" w:cs="Arial"/>
+          <w:sz w:val="20"/>
+          <w:szCs w:val="20"/>
+        </w:rPr>
+        <w:t>vious list – see below)</w:t>
+      </w:r>
+      <w:r>
+        <w:rPr>
+          <w:rFonts w:ascii="Arial" w:hAnsi="Arial" w:cs="Arial"/>
+          <w:sz w:val="20"/>
+          <w:szCs w:val="20"/>
+        </w:rPr>
+        <w:t>.  For eac</w:t>
+      </w:r>
+      <w:r>
+        <w:rPr>
+          <w:rFonts w:ascii="Arial" w:hAnsi="Arial" w:cs="Arial"/>
+          <w:sz w:val="20"/>
+          <w:szCs w:val="20"/>
+        </w:rPr>
+        <w:t xml:space="preserve">h target galaxy, SuperScan </w:t>
+      </w:r>
+      <w:r>
+        <w:rPr>
+          <w:rFonts w:ascii="Arial" w:hAnsi="Arial" w:cs="Arial"/>
+          <w:sz w:val="20"/>
+          <w:szCs w:val="20"/>
+        </w:rPr>
+        <w:t xml:space="preserve">takes </w:t>
+      </w:r>
+      <w:r>
+        <w:rPr>
+          <w:rFonts w:ascii="Arial" w:hAnsi="Arial" w:cs="Arial"/>
+          <w:sz w:val="20"/>
+          <w:szCs w:val="20"/>
+        </w:rPr>
+        <w:t xml:space="preserve">and stores </w:t>
+      </w:r>
+      <w:r>
+        <w:rPr>
+          <w:rFonts w:ascii="Arial" w:hAnsi="Arial" w:cs="Arial"/>
+          <w:sz w:val="20"/>
+          <w:szCs w:val="20"/>
+        </w:rPr>
+        <w:t xml:space="preserve">an image using a single filter, normally clear.  </w:t>
+      </w:r>
+      <w:r>
+        <w:rPr>
+          <w:rFonts w:ascii="Arial" w:hAnsi="Arial" w:cs="Arial"/>
+          <w:sz w:val="20"/>
+          <w:szCs w:val="20"/>
+        </w:rPr>
+        <w:t xml:space="preserve">Unless this is the first image of that galaxy, this </w:t>
+      </w:r>
+      <w:r>
+        <w:rPr>
+          <w:rFonts w:ascii="Arial" w:hAnsi="Arial" w:cs="Arial"/>
+          <w:sz w:val="20"/>
+          <w:szCs w:val="20"/>
+        </w:rPr>
+        <w:t xml:space="preserve">new </w:t>
+      </w:r>
+      <w:r>
+        <w:rPr>
+          <w:rFonts w:ascii="Arial" w:hAnsi="Arial" w:cs="Arial"/>
+          <w:sz w:val="20"/>
+          <w:szCs w:val="20"/>
+        </w:rPr>
+        <w:t>image</w:t>
+      </w:r>
+      <w:r>
+        <w:rPr>
+          <w:rFonts w:ascii="Arial" w:hAnsi="Arial" w:cs="Arial"/>
+          <w:sz w:val="20"/>
+          <w:szCs w:val="20"/>
+        </w:rPr>
+        <w:t xml:space="preserve"> is compared against the most recent</w:t>
+      </w:r>
+      <w:r>
+        <w:rPr>
+          <w:rFonts w:ascii="Arial" w:hAnsi="Arial" w:cs="Arial"/>
+          <w:sz w:val="20"/>
+          <w:szCs w:val="20"/>
+        </w:rPr>
+        <w:t xml:space="preserve"> prior</w:t>
+      </w:r>
+      <w:r>
+        <w:rPr>
+          <w:rFonts w:ascii="Arial" w:hAnsi="Arial" w:cs="Arial"/>
+          <w:sz w:val="20"/>
+          <w:szCs w:val="20"/>
+        </w:rPr>
+        <w:t xml:space="preserve"> image taken </w:t>
+      </w:r>
+      <w:r>
+        <w:rPr>
+          <w:rFonts w:ascii="Arial" w:hAnsi="Arial" w:cs="Arial"/>
+          <w:sz w:val="20"/>
+          <w:szCs w:val="20"/>
+        </w:rPr>
+        <w:t>of that target</w:t>
+      </w:r>
+      <w:r>
+        <w:rPr>
+          <w:rFonts w:ascii="Arial" w:hAnsi="Arial" w:cs="Arial"/>
+          <w:sz w:val="20"/>
+          <w:szCs w:val="20"/>
+        </w:rPr>
+        <w:t>.</w:t>
+      </w:r>
+      <w:r>
+        <w:rPr>
+          <w:rFonts w:ascii="Arial" w:hAnsi="Arial" w:cs="Arial"/>
+          <w:sz w:val="20"/>
+          <w:szCs w:val="20"/>
+        </w:rPr>
+        <w:t xml:space="preserve">  If a</w:t>
+      </w:r>
+      <w:r>
+        <w:rPr>
+          <w:rFonts w:ascii="Arial" w:hAnsi="Arial" w:cs="Arial"/>
+          <w:sz w:val="20"/>
+          <w:szCs w:val="20"/>
+        </w:rPr>
+        <w:t>n unexpected</w:t>
+      </w:r>
+      <w:r>
+        <w:rPr>
+          <w:rFonts w:ascii="Arial" w:hAnsi="Arial" w:cs="Arial"/>
+          <w:sz w:val="20"/>
+          <w:szCs w:val="20"/>
+        </w:rPr>
+        <w:t xml:space="preserve"> light source is detected, then the target is flagged for the user’s subsequent attention</w:t>
+      </w:r>
+      <w:r>
+        <w:rPr>
+          <w:rFonts w:ascii="Arial" w:hAnsi="Arial" w:cs="Arial"/>
+          <w:sz w:val="20"/>
+          <w:szCs w:val="20"/>
+        </w:rPr>
+        <w:t xml:space="preserve"> as a suspect</w:t>
+      </w:r>
+      <w:r>
+        <w:rPr>
+          <w:rFonts w:ascii="Arial" w:hAnsi="Arial" w:cs="Arial"/>
+          <w:sz w:val="20"/>
+          <w:szCs w:val="20"/>
+        </w:rPr>
+        <w:t xml:space="preserve"> and a </w:t>
+      </w:r>
+      <w:r>
+        <w:rPr>
+          <w:rFonts w:ascii="Arial" w:hAnsi="Arial" w:cs="Arial"/>
+          <w:sz w:val="20"/>
+          <w:szCs w:val="20"/>
+        </w:rPr>
+        <w:t>300 s</w:t>
+      </w:r>
+      <w:r>
+        <w:rPr>
+          <w:rFonts w:ascii="Arial" w:hAnsi="Arial" w:cs="Arial"/>
+          <w:sz w:val="20"/>
+          <w:szCs w:val="20"/>
+        </w:rPr>
+        <w:t>econd</w:t>
+      </w:r>
+      <w:r>
+        <w:rPr>
+          <w:rFonts w:ascii="Arial" w:hAnsi="Arial" w:cs="Arial"/>
+          <w:sz w:val="20"/>
+          <w:szCs w:val="20"/>
+        </w:rPr>
+        <w:t xml:space="preserve"> exposure is imaged and stored for subsequent</w:t>
+      </w:r>
+      <w:r>
+        <w:rPr>
+          <w:rFonts w:ascii="Arial" w:hAnsi="Arial" w:cs="Arial"/>
+          <w:sz w:val="20"/>
+          <w:szCs w:val="20"/>
+        </w:rPr>
         <w:t xml:space="preserve"> </w:t>
       </w:r>
-      <w:proofErr w:type="spellStart"/>
-      <w:r>
-        <w:rPr>
-          <w:rFonts w:ascii="Arial" w:hAnsi="Arial" w:cs="Arial"/>
-          <w:sz w:val="20"/>
-          <w:szCs w:val="20"/>
-        </w:rPr>
-        <w:t>SuperScan</w:t>
-      </w:r>
-      <w:proofErr w:type="spellEnd"/>
-      <w:r>
-        <w:rPr>
-          <w:rFonts w:ascii="Arial" w:hAnsi="Arial" w:cs="Arial"/>
-          <w:sz w:val="20"/>
-          <w:szCs w:val="20"/>
-        </w:rPr>
-        <w:t xml:space="preserve"> uses </w:t>
-      </w:r>
-      <w:proofErr w:type="spellStart"/>
-      <w:r>
-        <w:rPr>
-          <w:rFonts w:ascii="Arial" w:hAnsi="Arial" w:cs="Arial"/>
-          <w:sz w:val="20"/>
-          <w:szCs w:val="20"/>
-        </w:rPr>
-        <w:t>TheSkyX</w:t>
-      </w:r>
-      <w:proofErr w:type="spellEnd"/>
-      <w:r>
-        <w:rPr>
-          <w:rFonts w:ascii="Arial" w:hAnsi="Arial" w:cs="Arial"/>
-          <w:sz w:val="20"/>
-          <w:szCs w:val="20"/>
-        </w:rPr>
-        <w:t xml:space="preserve">™ to generate a list </w:t>
-      </w:r>
-      <w:r>
-        <w:rPr>
-          <w:rFonts w:ascii="Arial" w:hAnsi="Arial" w:cs="Arial"/>
-          <w:sz w:val="20"/>
-          <w:szCs w:val="20"/>
-        </w:rPr>
-        <w:t xml:space="preserve">of imageable target galaxies in the form of a </w:t>
-      </w:r>
-      <w:r>
-        <w:rPr>
-          <w:rFonts w:ascii="Arial" w:hAnsi="Arial" w:cs="Arial"/>
-          <w:sz w:val="20"/>
-          <w:szCs w:val="20"/>
-        </w:rPr>
-        <w:t>constrained Observing List.  For eac</w:t>
-      </w:r>
-      <w:r>
-        <w:rPr>
-          <w:rFonts w:ascii="Arial" w:hAnsi="Arial" w:cs="Arial"/>
-          <w:sz w:val="20"/>
-          <w:szCs w:val="20"/>
-        </w:rPr>
-        <w:t xml:space="preserve">h target galaxy, </w:t>
-      </w:r>
-      <w:proofErr w:type="spellStart"/>
-      <w:r>
-        <w:rPr>
-          <w:rFonts w:ascii="Arial" w:hAnsi="Arial" w:cs="Arial"/>
-          <w:sz w:val="20"/>
-          <w:szCs w:val="20"/>
-        </w:rPr>
-        <w:t>SuperScan</w:t>
-      </w:r>
-      <w:proofErr w:type="spellEnd"/>
-      <w:r>
-        <w:rPr>
-          <w:rFonts w:ascii="Arial" w:hAnsi="Arial" w:cs="Arial"/>
-          <w:sz w:val="20"/>
-          <w:szCs w:val="20"/>
-        </w:rPr>
-        <w:t xml:space="preserve"> </w:t>
-      </w:r>
-      <w:r>
-        <w:rPr>
-          <w:rFonts w:ascii="Arial" w:hAnsi="Arial" w:cs="Arial"/>
-          <w:sz w:val="20"/>
-          <w:szCs w:val="20"/>
-        </w:rPr>
-        <w:t xml:space="preserve">takes </w:t>
-      </w:r>
-      <w:r>
-        <w:rPr>
-          <w:rFonts w:ascii="Arial" w:hAnsi="Arial" w:cs="Arial"/>
-          <w:sz w:val="20"/>
-          <w:szCs w:val="20"/>
-        </w:rPr>
-        <w:t xml:space="preserve">and stores </w:t>
-      </w:r>
-      <w:r>
-        <w:rPr>
-          <w:rFonts w:ascii="Arial" w:hAnsi="Arial" w:cs="Arial"/>
-          <w:sz w:val="20"/>
-          <w:szCs w:val="20"/>
-        </w:rPr>
-        <w:t xml:space="preserve">an image using a single filter, normally clear.  </w:t>
-      </w:r>
-      <w:r>
-        <w:rPr>
-          <w:rFonts w:ascii="Arial" w:hAnsi="Arial" w:cs="Arial"/>
-          <w:sz w:val="20"/>
-          <w:szCs w:val="20"/>
-        </w:rPr>
-        <w:t xml:space="preserve">Unless this is the first image of that galaxy, this </w:t>
-      </w:r>
-      <w:r>
-        <w:rPr>
-          <w:rFonts w:ascii="Arial" w:hAnsi="Arial" w:cs="Arial"/>
-          <w:sz w:val="20"/>
-          <w:szCs w:val="20"/>
-        </w:rPr>
-        <w:t xml:space="preserve">new </w:t>
-      </w:r>
-      <w:r>
-        <w:rPr>
-          <w:rFonts w:ascii="Arial" w:hAnsi="Arial" w:cs="Arial"/>
-          <w:sz w:val="20"/>
-          <w:szCs w:val="20"/>
-        </w:rPr>
-        <w:t>image</w:t>
-      </w:r>
-      <w:r>
-        <w:rPr>
-          <w:rFonts w:ascii="Arial" w:hAnsi="Arial" w:cs="Arial"/>
-          <w:sz w:val="20"/>
-          <w:szCs w:val="20"/>
-        </w:rPr>
-        <w:t xml:space="preserve"> is compared against the most recent</w:t>
-      </w:r>
-      <w:r>
-        <w:rPr>
-          <w:rFonts w:ascii="Arial" w:hAnsi="Arial" w:cs="Arial"/>
-          <w:sz w:val="20"/>
-          <w:szCs w:val="20"/>
-        </w:rPr>
-        <w:t xml:space="preserve"> prior</w:t>
-      </w:r>
-      <w:r>
-        <w:rPr>
-          <w:rFonts w:ascii="Arial" w:hAnsi="Arial" w:cs="Arial"/>
-          <w:sz w:val="20"/>
-          <w:szCs w:val="20"/>
-        </w:rPr>
-        <w:t xml:space="preserve"> image taken </w:t>
-      </w:r>
-      <w:r>
-        <w:rPr>
-          <w:rFonts w:ascii="Arial" w:hAnsi="Arial" w:cs="Arial"/>
-          <w:sz w:val="20"/>
-          <w:szCs w:val="20"/>
-        </w:rPr>
-        <w:t>of that target</w:t>
-      </w:r>
-      <w:r>
-        <w:rPr>
-          <w:rFonts w:ascii="Arial" w:hAnsi="Arial" w:cs="Arial"/>
-          <w:sz w:val="20"/>
-          <w:szCs w:val="20"/>
-        </w:rPr>
-        <w:t>.</w:t>
-      </w:r>
-      <w:r>
-        <w:rPr>
-          <w:rFonts w:ascii="Arial" w:hAnsi="Arial" w:cs="Arial"/>
-          <w:sz w:val="20"/>
-          <w:szCs w:val="20"/>
-        </w:rPr>
-        <w:t xml:space="preserve">  If a</w:t>
-      </w:r>
-      <w:r>
-        <w:rPr>
-          <w:rFonts w:ascii="Arial" w:hAnsi="Arial" w:cs="Arial"/>
-          <w:sz w:val="20"/>
-          <w:szCs w:val="20"/>
-        </w:rPr>
-        <w:t>n unexpected</w:t>
-      </w:r>
-      <w:r>
-        <w:rPr>
-          <w:rFonts w:ascii="Arial" w:hAnsi="Arial" w:cs="Arial"/>
-          <w:sz w:val="20"/>
-          <w:szCs w:val="20"/>
-        </w:rPr>
-        <w:t xml:space="preserve"> light source is detected, then the target is flagged for the user’s subsequent attention</w:t>
-      </w:r>
-      <w:r>
-        <w:rPr>
-          <w:rFonts w:ascii="Arial" w:hAnsi="Arial" w:cs="Arial"/>
-          <w:sz w:val="20"/>
-          <w:szCs w:val="20"/>
-        </w:rPr>
-        <w:t xml:space="preserve"> as a suspect</w:t>
-      </w:r>
-      <w:r>
-        <w:rPr>
-          <w:rFonts w:ascii="Arial" w:hAnsi="Arial" w:cs="Arial"/>
-          <w:sz w:val="20"/>
-          <w:szCs w:val="20"/>
-        </w:rPr>
-        <w:t xml:space="preserve"> and a </w:t>
-      </w:r>
-      <w:r>
-        <w:rPr>
-          <w:rFonts w:ascii="Arial" w:hAnsi="Arial" w:cs="Arial"/>
-          <w:sz w:val="20"/>
-          <w:szCs w:val="20"/>
-        </w:rPr>
-        <w:t>300 s</w:t>
-      </w:r>
-      <w:r>
-        <w:rPr>
-          <w:rFonts w:ascii="Arial" w:hAnsi="Arial" w:cs="Arial"/>
-          <w:sz w:val="20"/>
-          <w:szCs w:val="20"/>
-        </w:rPr>
-        <w:t>econd</w:t>
-      </w:r>
-      <w:r>
-        <w:rPr>
-          <w:rFonts w:ascii="Arial" w:hAnsi="Arial" w:cs="Arial"/>
-          <w:sz w:val="20"/>
-          <w:szCs w:val="20"/>
-        </w:rPr>
-        <w:t xml:space="preserve"> exposure is imaged and stored for subsequent</w:t>
-      </w:r>
-      <w:r>
-        <w:rPr>
-          <w:rFonts w:ascii="Arial" w:hAnsi="Arial" w:cs="Arial"/>
-          <w:sz w:val="20"/>
-          <w:szCs w:val="20"/>
-        </w:rPr>
-        <w:t xml:space="preserve"> </w:t>
-      </w:r>
       <w:r>
         <w:rPr>
           <w:rFonts w:ascii="Arial" w:hAnsi="Arial" w:cs="Arial"/>
@@ -1044,25 +903,7 @@
           <w:sz w:val="20"/>
           <w:szCs w:val="20"/>
         </w:rPr>
-        <w:t xml:space="preserve">he detection function of </w:t>
-      </w:r>
-      <w:proofErr w:type="spellStart"/>
-      <w:r>
-        <w:rPr>
-          <w:rFonts w:ascii="Arial" w:hAnsi="Arial" w:cs="Arial"/>
-          <w:sz w:val="20"/>
-          <w:szCs w:val="20"/>
-        </w:rPr>
-        <w:t>SuperScan</w:t>
-      </w:r>
-      <w:proofErr w:type="spellEnd"/>
-      <w:r>
-        <w:rPr>
-          <w:rFonts w:ascii="Arial" w:hAnsi="Arial" w:cs="Arial"/>
-          <w:sz w:val="20"/>
-          <w:szCs w:val="20"/>
-        </w:rPr>
-        <w:t xml:space="preserve"> can be </w:t>
+        <w:t xml:space="preserve">he detection function of SuperScan can be </w:t>
       </w:r>
       <w:r>
         <w:rPr>
@@ -1086,25 +927,7 @@
           <w:sz w:val="20"/>
           <w:szCs w:val="20"/>
         </w:rPr>
-        <w:t xml:space="preserve"> Detection of light sources can take up to several minutes for each target depending upon computer capabilities.  </w:t>
-      </w:r>
-      <w:proofErr w:type="gramStart"/>
-      <w:r>
-        <w:rPr>
-          <w:rFonts w:ascii="Arial" w:hAnsi="Arial" w:cs="Arial"/>
-          <w:sz w:val="20"/>
-          <w:szCs w:val="20"/>
-        </w:rPr>
-        <w:t>At a later time</w:t>
-      </w:r>
-      <w:proofErr w:type="gramEnd"/>
-      <w:r>
-        <w:rPr>
-          <w:rFonts w:ascii="Arial" w:hAnsi="Arial" w:cs="Arial"/>
-          <w:sz w:val="20"/>
-          <w:szCs w:val="20"/>
-        </w:rPr>
-        <w:t>, the detection function can be executed.  In this mode, no images are acquired, but t</w:t>
+        <w:t xml:space="preserve"> Detection of light sources can take up to several minutes for each target depending upon computer capabilities.  At a later time, the detection function can be executed.  In this mode, no images are acquired, but t</w:t>
       </w:r>
       <w:r>
         <w:rPr>
@@ -1316,41 +1139,13 @@
           <w:szCs w:val="20"/>
         </w:rPr>
       </w:pPr>
-      <w:proofErr w:type="spellStart"/>
-      <w:r>
-        <w:rPr>
-          <w:rFonts w:ascii="Arial" w:hAnsi="Arial" w:cs="Arial"/>
-          <w:sz w:val="20"/>
-          <w:szCs w:val="20"/>
-        </w:rPr>
-        <w:t>SuperScan</w:t>
-      </w:r>
-      <w:proofErr w:type="spellEnd"/>
-      <w:r>
-        <w:rPr>
-          <w:rFonts w:ascii="Arial" w:hAnsi="Arial" w:cs="Arial"/>
-          <w:sz w:val="20"/>
-          <w:szCs w:val="20"/>
-        </w:rPr>
-        <w:t xml:space="preserve"> attempts to minimize slew distances and meridian flips.  After a galaxy is imaged, the next galaxy selected will be the closest unimaged galaxy that is on the same side of the meridian as the </w:t>
-      </w:r>
-      <w:proofErr w:type="gramStart"/>
-      <w:r>
-        <w:rPr>
-          <w:rFonts w:ascii="Arial" w:hAnsi="Arial" w:cs="Arial"/>
-          <w:sz w:val="20"/>
-          <w:szCs w:val="20"/>
-        </w:rPr>
-        <w:t>last, and</w:t>
-      </w:r>
-      <w:proofErr w:type="gramEnd"/>
-      <w:r>
-        <w:rPr>
-          <w:rFonts w:ascii="Arial" w:hAnsi="Arial" w:cs="Arial"/>
-          <w:sz w:val="20"/>
-          <w:szCs w:val="20"/>
-        </w:rPr>
-        <w:t xml:space="preserve"> is still above the minimum altitude.  When the last galaxy on one side of the meridian is imaged, the scan will continue with the northern-most image on the opposite side of the meridian</w:t>
+      <w:r>
+        <w:rPr>
+          <w:rFonts w:ascii="Arial" w:hAnsi="Arial" w:cs="Arial"/>
+          <w:sz w:val="20"/>
+          <w:szCs w:val="20"/>
+        </w:rPr>
+        <w:t>SuperScan attempts to minimize slew distances and meridian flips.  After a galaxy is imaged, the next galaxy selected will be the closest unimaged galaxy that is on the same side of the meridian as the last, and is still above the minimum altitude.  When the last galaxy on one side of the meridian is imaged, the scan will continue with the northern-most image on the opposite side of the meridian</w:t>
       </w:r>
     </w:p>
     <w:p>
@@ -1389,11 +1184,137 @@
       <w:r>
         <w:rPr>
           <w:rFonts w:ascii="Arial" w:hAnsi="Arial" w:cs="Arial"/>
+          <w:noProof/>
+          <w:sz w:val="20"/>
+          <w:szCs w:val="20"/>
+        </w:rPr>
+        <w:drawing>
+          <wp:inline distT="0" distB="0" distL="0" distR="0" wp14:anchorId="745010C9" wp14:editId="78E83E37">
+            <wp:extent cx="5943600" cy="1899920"/>
+            <wp:effectExtent l="0" t="0" r="0" b="5080"/>
+            <wp:docPr id="1" name="Picture 1"/>
+            <wp:cNvGraphicFramePr>
+              <a:graphicFrameLocks xmlns:a="http://schemas.openxmlformats.org/drawingml/2006/main" noChangeAspect="1"/>
+            </wp:cNvGraphicFramePr>
+            <a:graphic xmlns:a="http://schemas.openxmlformats.org/drawingml/2006/main">
+              <a:graphicData uri="http://schemas.openxmlformats.org/drawingml/2006/picture">
+                <pic:pic xmlns:pic="http://schemas.openxmlformats.org/drawingml/2006/picture">
+                  <pic:nvPicPr>
+                    <pic:cNvPr id="1" name=""/>
+                    <pic:cNvPicPr/>
+                  </pic:nvPicPr>
+                  <pic:blipFill>
+                    <a:blip r:embed="rId8"/>
+                    <a:stretch>
+                      <a:fillRect/>
+                    </a:stretch>
+                  </pic:blipFill>
+                  <pic:spPr>
+                    <a:xfrm>
+                      <a:off x="0" y="0"/>
+                      <a:ext cx="5943600" cy="1899920"/>
+                    </a:xfrm>
+                    <a:prstGeom prst="rect">
+                      <a:avLst/>
+                    </a:prstGeom>
+                  </pic:spPr>
+                </pic:pic>
+              </a:graphicData>
+            </a:graphic>
+          </wp:inline>
+        </w:drawing>
+      </w:r>
+    </w:p>
+    <w:p>
+      <w:pPr>
+        <w:rPr>
+          <w:rFonts w:ascii="Arial" w:hAnsi="Arial" w:cs="Arial"/>
+          <w:sz w:val="20"/>
+          <w:szCs w:val="20"/>
+        </w:rPr>
+      </w:pPr>
+      <w:r>
+        <w:rPr>
+          <w:rFonts w:ascii="Arial" w:hAnsi="Arial" w:cs="Arial"/>
           <w:sz w:val="20"/>
           <w:szCs w:val="20"/>
         </w:rPr>
         <w:t>Another feature is the capability to run start the galaxy scan at a user-defined time.  When using “AutoStart”, the user sets the start time and selects optional, user-built, automation script files for running before and after the galaxy scan.  These scripts can be used for opening and closing a dome, for instance.</w:t>
       </w:r>
+      <w:r>
+        <w:rPr>
+          <w:rFonts w:ascii="Arial" w:hAnsi="Arial" w:cs="Arial"/>
+          <w:sz w:val="20"/>
+          <w:szCs w:val="20"/>
+        </w:rPr>
+        <w:t xml:space="preserve">  </w:t>
+      </w:r>
+      <w:r>
+        <w:rPr>
+          <w:rFonts w:ascii="Arial" w:hAnsi="Arial" w:cs="Arial"/>
+          <w:sz w:val="20"/>
+          <w:szCs w:val="20"/>
+        </w:rPr>
+        <w:t xml:space="preserve">If any the “Times” are set to a date/time earlier than the current date/time, then the Staging and </w:t>
+      </w:r>
+      <w:r>
+        <w:rPr>
+          <w:rFonts w:ascii="Arial" w:hAnsi="Arial" w:cs="Arial"/>
+          <w:sz w:val="20"/>
+          <w:szCs w:val="20"/>
+        </w:rPr>
+        <w:lastRenderedPageBreak/>
+        <w:t>Starting date/times are reset to the current date/time and the Ending Time is set to the morning of the current overnighter.</w:t>
+      </w:r>
+    </w:p>
+    <w:p>
+      <w:pPr>
+        <w:rPr>
+          <w:rFonts w:ascii="Arial" w:hAnsi="Arial" w:cs="Arial"/>
+          <w:sz w:val="20"/>
+          <w:szCs w:val="20"/>
+        </w:rPr>
+      </w:pPr>
+      <w:r>
+        <w:rPr>
+          <w:rFonts w:ascii="Arial" w:hAnsi="Arial" w:cs="Arial"/>
+          <w:sz w:val="20"/>
+          <w:szCs w:val="20"/>
+        </w:rPr>
+        <w:t xml:space="preserve">If AutoRun has been previously selected, SuperScan will open with this window automatically </w:t>
+      </w:r>
+      <w:r>
+        <w:rPr>
+          <w:rFonts w:ascii="Arial" w:hAnsi="Arial" w:cs="Arial"/>
+          <w:sz w:val="20"/>
+          <w:szCs w:val="20"/>
+        </w:rPr>
+        <w:t xml:space="preserve">in the expectation that the Autorun configuration times will need </w:t>
+      </w:r>
+      <w:r>
+        <w:rPr>
+          <w:rFonts w:ascii="Arial" w:hAnsi="Arial" w:cs="Arial"/>
+          <w:sz w:val="20"/>
+          <w:szCs w:val="20"/>
+        </w:rPr>
+        <w:t>re</w:t>
+      </w:r>
+      <w:r>
+        <w:rPr>
+          <w:rFonts w:ascii="Arial" w:hAnsi="Arial" w:cs="Arial"/>
+          <w:sz w:val="20"/>
+          <w:szCs w:val="20"/>
+        </w:rPr>
+        <w:t>setting</w:t>
+      </w:r>
+      <w:r>
+        <w:rPr>
+          <w:rFonts w:ascii="Arial" w:hAnsi="Arial" w:cs="Arial"/>
+          <w:sz w:val="20"/>
+          <w:szCs w:val="20"/>
+        </w:rPr>
+        <w:t xml:space="preserve"> for the current run.</w:t>
+      </w:r>
     </w:p>
     <w:p>
       <w:pPr>
@@ -1458,51 +1379,15 @@
           <w:sz w:val="20"/>
           <w:szCs w:val="20"/>
         </w:rPr>
-        <w:t xml:space="preserve">choose for the form to always be visible (Always </w:t>
-      </w:r>
-      <w:proofErr w:type="gramStart"/>
-      <w:r>
-        <w:rPr>
-          <w:rFonts w:ascii="Arial" w:hAnsi="Arial" w:cs="Arial"/>
-          <w:sz w:val="20"/>
-          <w:szCs w:val="20"/>
-        </w:rPr>
-        <w:t>On</w:t>
-      </w:r>
-      <w:proofErr w:type="gramEnd"/>
-      <w:r>
-        <w:rPr>
-          <w:rFonts w:ascii="Arial" w:hAnsi="Arial" w:cs="Arial"/>
-          <w:sz w:val="20"/>
-          <w:szCs w:val="20"/>
-        </w:rPr>
-        <w:t xml:space="preserve"> Top), </w:t>
-      </w:r>
-      <w:r>
-        <w:rPr>
-          <w:rFonts w:ascii="Arial" w:hAnsi="Arial" w:cs="Arial"/>
-          <w:sz w:val="20"/>
-          <w:szCs w:val="20"/>
-        </w:rPr>
-        <w:t xml:space="preserve">have </w:t>
-      </w:r>
-      <w:proofErr w:type="spellStart"/>
-      <w:r>
-        <w:rPr>
-          <w:rFonts w:ascii="Arial" w:hAnsi="Arial" w:cs="Arial"/>
-          <w:sz w:val="20"/>
-          <w:szCs w:val="20"/>
-        </w:rPr>
-        <w:t>SuperScan</w:t>
-      </w:r>
-      <w:proofErr w:type="spellEnd"/>
-      <w:r>
-        <w:rPr>
-          <w:rFonts w:ascii="Arial" w:hAnsi="Arial" w:cs="Arial"/>
-          <w:sz w:val="20"/>
-          <w:szCs w:val="20"/>
-        </w:rPr>
-        <w:t xml:space="preserve"> monitor and take action on weather events (Watch Weather), and control a </w:t>
+        <w:t xml:space="preserve">choose for the form to always be visible (Always On Top), </w:t>
+      </w:r>
+      <w:r>
+        <w:rPr>
+          <w:rFonts w:ascii="Arial" w:hAnsi="Arial" w:cs="Arial"/>
+          <w:sz w:val="20"/>
+          <w:szCs w:val="20"/>
+        </w:rPr>
+        <w:t xml:space="preserve">have SuperScan monitor and take action on weather events (Watch Weather), and control a </w:t>
       </w:r>
       <w:r>
         <w:rPr>
@@ -1548,7 +1433,7 @@
           <w:szCs w:val="20"/>
         </w:rPr>
       </w:pPr>
-      <w:hyperlink r:id="rId8" w:history="1">
+      <w:hyperlink r:id="rId9" w:history="1">
         <w:r>
           <w:rPr>
             <w:rStyle w:val="Hyperlink"/>
@@ -1763,7 +1648,6 @@
           <w:szCs w:val="20"/>
         </w:rPr>
       </w:pPr>
-      <w:proofErr w:type="spellStart"/>
       <w:r>
         <w:rPr>
           <w:rFonts w:ascii="Arial" w:hAnsi="Arial" w:cs="Arial"/>
@@ -1771,17 +1655,7 @@
           <w:szCs w:val="20"/>
           <w:u w:val="single"/>
         </w:rPr>
-        <w:t>AutoFocus</w:t>
-      </w:r>
-      <w:proofErr w:type="spellEnd"/>
-      <w:r>
-        <w:rPr>
-          <w:rFonts w:ascii="Arial" w:hAnsi="Arial" w:cs="Arial"/>
-          <w:sz w:val="20"/>
-          <w:szCs w:val="20"/>
-          <w:u w:val="single"/>
-        </w:rPr>
-        <w:t>:</w:t>
+        <w:t>AutoFocus:</w:t>
       </w:r>
       <w:r>
         <w:rPr>
@@ -1820,25 +1694,7 @@
           <w:sz w:val="20"/>
           <w:szCs w:val="20"/>
         </w:rPr>
-        <w:t xml:space="preserve">: The scan will start at a time designated in a </w:t>
-      </w:r>
-      <w:proofErr w:type="gramStart"/>
-      <w:r>
-        <w:rPr>
-          <w:rFonts w:ascii="Arial" w:hAnsi="Arial" w:cs="Arial"/>
-          <w:sz w:val="20"/>
-          <w:szCs w:val="20"/>
-        </w:rPr>
-        <w:t>pop up</w:t>
-      </w:r>
-      <w:proofErr w:type="gramEnd"/>
-      <w:r>
-        <w:rPr>
-          <w:rFonts w:ascii="Arial" w:hAnsi="Arial" w:cs="Arial"/>
-          <w:sz w:val="20"/>
-          <w:szCs w:val="20"/>
-        </w:rPr>
-        <w:t xml:space="preserve"> window.  Optionally a pre-scan and post-scan application can be configured to run using the same window.</w:t>
+        <w:t>: The scan will start at a time designated in a pop up window.  Optionally a pre-scan and post-scan application can be configured to run using the same window.</w:t>
       </w:r>
     </w:p>
     <w:p>
@@ -1873,53 +1729,15 @@
           <w:szCs w:val="20"/>
           <w:u w:val="single"/>
         </w:rPr>
-        <w:t xml:space="preserve"> </w:t>
-      </w:r>
-      <w:proofErr w:type="gramStart"/>
-      <w:r>
-        <w:rPr>
-          <w:rFonts w:ascii="Arial" w:hAnsi="Arial" w:cs="Arial"/>
-          <w:sz w:val="20"/>
-          <w:szCs w:val="20"/>
-          <w:u w:val="single"/>
-        </w:rPr>
-        <w:t>On</w:t>
-      </w:r>
-      <w:proofErr w:type="gramEnd"/>
-      <w:r>
-        <w:rPr>
-          <w:rFonts w:ascii="Arial" w:hAnsi="Arial" w:cs="Arial"/>
-          <w:sz w:val="20"/>
-          <w:szCs w:val="20"/>
-          <w:u w:val="single"/>
-        </w:rPr>
-        <w:t xml:space="preserve"> Top</w:t>
-      </w:r>
-      <w:r>
-        <w:rPr>
-          <w:rFonts w:ascii="Arial" w:hAnsi="Arial" w:cs="Arial"/>
-          <w:sz w:val="20"/>
-          <w:szCs w:val="20"/>
-        </w:rPr>
-        <w:t xml:space="preserve">: The </w:t>
-      </w:r>
-      <w:proofErr w:type="spellStart"/>
-      <w:r>
-        <w:rPr>
-          <w:rFonts w:ascii="Arial" w:hAnsi="Arial" w:cs="Arial"/>
-          <w:sz w:val="20"/>
-          <w:szCs w:val="20"/>
-        </w:rPr>
-        <w:t>SuperScan</w:t>
-      </w:r>
-      <w:proofErr w:type="spellEnd"/>
-      <w:r>
-        <w:rPr>
-          <w:rFonts w:ascii="Arial" w:hAnsi="Arial" w:cs="Arial"/>
-          <w:sz w:val="20"/>
-          <w:szCs w:val="20"/>
-        </w:rPr>
-        <w:t xml:space="preserve"> application window will always show on top of all other windows.</w:t>
+        <w:t xml:space="preserve"> On Top</w:t>
+      </w:r>
+      <w:r>
+        <w:rPr>
+          <w:rFonts w:ascii="Arial" w:hAnsi="Arial" w:cs="Arial"/>
+          <w:sz w:val="20"/>
+          <w:szCs w:val="20"/>
+        </w:rPr>
+        <w:t>: The SuperScan application window will always show on top of all other windows.</w:t>
       </w:r>
     </w:p>
     <w:p>
@@ -1961,43 +1779,90 @@
           <w:sz w:val="20"/>
           <w:szCs w:val="20"/>
         </w:rPr>
-        <w:t xml:space="preserve">An AAG </w:t>
-      </w:r>
-      <w:proofErr w:type="spellStart"/>
-      <w:r>
-        <w:rPr>
-          <w:rFonts w:ascii="Arial" w:hAnsi="Arial" w:cs="Arial"/>
-          <w:sz w:val="20"/>
-          <w:szCs w:val="20"/>
-        </w:rPr>
-        <w:t>CloudWatcher</w:t>
-      </w:r>
-      <w:proofErr w:type="spellEnd"/>
-      <w:r>
-        <w:rPr>
-          <w:rFonts w:ascii="Arial" w:hAnsi="Arial" w:cs="Arial"/>
-          <w:sz w:val="20"/>
-          <w:szCs w:val="20"/>
-        </w:rPr>
-        <w:t xml:space="preserve"> file is monitored for </w:t>
-      </w:r>
-      <w:proofErr w:type="spellStart"/>
-      <w:r>
-        <w:rPr>
-          <w:rFonts w:ascii="Arial" w:hAnsi="Arial" w:cs="Arial"/>
-          <w:sz w:val="20"/>
-          <w:szCs w:val="20"/>
-        </w:rPr>
-        <w:t>unsate</w:t>
-      </w:r>
-      <w:proofErr w:type="spellEnd"/>
-      <w:r>
-        <w:rPr>
-          <w:rFonts w:ascii="Arial" w:hAnsi="Arial" w:cs="Arial"/>
-          <w:sz w:val="20"/>
-          <w:szCs w:val="20"/>
-        </w:rPr>
-        <w:t xml:space="preserve"> weather conditions.</w:t>
+        <w:t>An AAG CloudWatcher file is monitored for unsate weather conditions.</w:t>
+      </w:r>
+    </w:p>
+    <w:p>
+      <w:pPr>
+        <w:pStyle w:val="ListParagraph"/>
+        <w:keepNext/>
+        <w:keepLines/>
+        <w:numPr>
+          <w:ilvl w:val="0"/>
+          <w:numId w:val="6"/>
+        </w:numPr>
+        <w:rPr>
+          <w:rFonts w:ascii="Arial" w:hAnsi="Arial" w:cs="Arial"/>
+          <w:sz w:val="20"/>
+          <w:szCs w:val="20"/>
+          <w:u w:val="single"/>
+        </w:rPr>
+      </w:pPr>
+      <w:r>
+        <w:rPr>
+          <w:rFonts w:ascii="Arial" w:hAnsi="Arial" w:cs="Arial"/>
+          <w:sz w:val="20"/>
+          <w:szCs w:val="20"/>
+          <w:u w:val="single"/>
+        </w:rPr>
+        <w:t xml:space="preserve">Refresh </w:t>
+      </w:r>
+      <w:r>
+        <w:rPr>
+          <w:rFonts w:ascii="Arial" w:hAnsi="Arial" w:cs="Arial"/>
+          <w:sz w:val="20"/>
+          <w:szCs w:val="20"/>
+          <w:u w:val="single"/>
+        </w:rPr>
+        <w:t>Targets:</w:t>
+      </w:r>
+      <w:r>
+        <w:rPr>
+          <w:rFonts w:ascii="Arial" w:hAnsi="Arial" w:cs="Arial"/>
+          <w:sz w:val="20"/>
+          <w:szCs w:val="20"/>
+        </w:rPr>
+        <w:t xml:space="preserve">  If selected, SuperScan </w:t>
+      </w:r>
+      <w:r>
+        <w:rPr>
+          <w:rFonts w:ascii="Arial" w:hAnsi="Arial" w:cs="Arial"/>
+          <w:sz w:val="20"/>
+          <w:szCs w:val="20"/>
+        </w:rPr>
+        <w:t xml:space="preserve">gets a fresh list of observable galaxies from TSX using the SuperScan database query.  If not, SuperScans reads in </w:t>
+      </w:r>
+      <w:r>
+        <w:rPr>
+          <w:rFonts w:ascii="Arial" w:hAnsi="Arial" w:cs="Arial"/>
+          <w:sz w:val="20"/>
+          <w:szCs w:val="20"/>
+        </w:rPr>
+        <w:t xml:space="preserve">a saved Observation List from the file SuperScanObservationList.txt.  This file must be previously created </w:t>
+      </w:r>
+      <w:r>
+        <w:rPr>
+          <w:rFonts w:ascii="Arial" w:hAnsi="Arial" w:cs="Arial"/>
+          <w:sz w:val="20"/>
+          <w:szCs w:val="20"/>
+        </w:rPr>
+        <w:t xml:space="preserve">and exported using the SuperScan query in the Observing List Management windows. This </w:t>
+      </w:r>
+      <w:r>
+        <w:rPr>
+          <w:rFonts w:ascii="Arial" w:hAnsi="Arial" w:cs="Arial"/>
+          <w:sz w:val="20"/>
+          <w:szCs w:val="20"/>
+        </w:rPr>
+        <w:t>file can repeatedly imported to TSX Observing List Management for addition and/or deletion of targets</w:t>
+      </w:r>
+      <w:r>
+        <w:rPr>
+          <w:rFonts w:ascii="Arial" w:hAnsi="Arial" w:cs="Arial"/>
+          <w:sz w:val="20"/>
+          <w:szCs w:val="20"/>
+        </w:rPr>
+        <w:t>, but must be exported again after changes.</w:t>
       </w:r>
     </w:p>
     <w:p>
@@ -2135,51 +2000,9 @@
           <w:rFonts w:ascii="Arial" w:hAnsi="Arial" w:cs="Arial"/>
           <w:sz w:val="20"/>
           <w:szCs w:val="20"/>
-        </w:rPr>
-      </w:pPr>
-      <w:r>
-        <w:rPr>
-          <w:rFonts w:ascii="Arial" w:hAnsi="Arial" w:cs="Arial"/>
-          <w:sz w:val="20"/>
-          <w:szCs w:val="20"/>
           <w:u w:val="single"/>
         </w:rPr>
-        <w:t>Close</w:t>
-      </w:r>
-      <w:r>
-        <w:rPr>
-          <w:rFonts w:ascii="Arial" w:hAnsi="Arial" w:cs="Arial"/>
-          <w:sz w:val="20"/>
-          <w:szCs w:val="20"/>
-        </w:rPr>
-        <w:t xml:space="preserve">:  Ends the </w:t>
-      </w:r>
-      <w:proofErr w:type="spellStart"/>
-      <w:r>
-        <w:rPr>
-          <w:rFonts w:ascii="Arial" w:hAnsi="Arial" w:cs="Arial"/>
-          <w:sz w:val="20"/>
-          <w:szCs w:val="20"/>
-        </w:rPr>
-        <w:t>SuperScan</w:t>
-      </w:r>
-      <w:proofErr w:type="spellEnd"/>
-      <w:r>
-        <w:rPr>
-          <w:rFonts w:ascii="Arial" w:hAnsi="Arial" w:cs="Arial"/>
-          <w:sz w:val="20"/>
-          <w:szCs w:val="20"/>
-        </w:rPr>
-        <w:t xml:space="preserve"> session.</w:t>
-      </w:r>
-      <w:r>
-        <w:rPr>
-          <w:rFonts w:ascii="Arial" w:hAnsi="Arial" w:cs="Arial"/>
-          <w:sz w:val="20"/>
-          <w:szCs w:val="20"/>
-        </w:rPr>
-        <w:t xml:space="preserve">  </w:t>
-      </w:r>
+      </w:pPr>
       <w:r>
         <w:rPr>
           <w:rFonts w:ascii="Arial" w:hAnsi="Arial" w:cs="Arial"/>
@@ -2187,15 +2010,24 @@
           <w:szCs w:val="20"/>
           <w:u w:val="single"/>
         </w:rPr>
-        <w:t>Close</w:t>
-      </w:r>
-      <w:r>
-        <w:rPr>
-          <w:rFonts w:ascii="Arial" w:hAnsi="Arial" w:cs="Arial"/>
-          <w:sz w:val="20"/>
-          <w:szCs w:val="20"/>
-        </w:rPr>
-        <w:t xml:space="preserve"> also serves to abort the scan session after completion of the current image capture, if desired.</w:t>
+        <w:t>Cull</w:t>
+      </w:r>
+      <w:r>
+        <w:rPr>
+          <w:rFonts w:ascii="Arial" w:hAnsi="Arial" w:cs="Arial"/>
+          <w:sz w:val="20"/>
+          <w:szCs w:val="20"/>
+          <w:u w:val="single"/>
+        </w:rPr>
+        <w:t>:</w:t>
+      </w:r>
+      <w:r>
+        <w:rPr>
+          <w:rFonts w:ascii="Arial" w:hAnsi="Arial" w:cs="Arial"/>
+          <w:sz w:val="20"/>
+          <w:szCs w:val="20"/>
+        </w:rPr>
+        <w:t xml:space="preserve">  Remove all but the clearest images for each of the galaxies from the image bank.</w:t>
       </w:r>
     </w:p>
     <w:p>
@@ -2218,6 +2050,62 @@
           <w:szCs w:val="20"/>
           <w:u w:val="single"/>
         </w:rPr>
+        <w:t>Close</w:t>
+      </w:r>
+      <w:r>
+        <w:rPr>
+          <w:rFonts w:ascii="Arial" w:hAnsi="Arial" w:cs="Arial"/>
+          <w:sz w:val="20"/>
+          <w:szCs w:val="20"/>
+        </w:rPr>
+        <w:t>:  Ends the SuperScan session.</w:t>
+      </w:r>
+      <w:r>
+        <w:rPr>
+          <w:rFonts w:ascii="Arial" w:hAnsi="Arial" w:cs="Arial"/>
+          <w:sz w:val="20"/>
+          <w:szCs w:val="20"/>
+        </w:rPr>
+        <w:t xml:space="preserve">  </w:t>
+      </w:r>
+      <w:r>
+        <w:rPr>
+          <w:rFonts w:ascii="Arial" w:hAnsi="Arial" w:cs="Arial"/>
+          <w:sz w:val="20"/>
+          <w:szCs w:val="20"/>
+          <w:u w:val="single"/>
+        </w:rPr>
+        <w:t>Close</w:t>
+      </w:r>
+      <w:r>
+        <w:rPr>
+          <w:rFonts w:ascii="Arial" w:hAnsi="Arial" w:cs="Arial"/>
+          <w:sz w:val="20"/>
+          <w:szCs w:val="20"/>
+        </w:rPr>
+        <w:t xml:space="preserve"> also serves to abort the scan session after completion of the current image capture, if desired.</w:t>
+      </w:r>
+    </w:p>
+    <w:p>
+      <w:pPr>
+        <w:pStyle w:val="ListParagraph"/>
+        <w:numPr>
+          <w:ilvl w:val="0"/>
+          <w:numId w:val="6"/>
+        </w:numPr>
+        <w:rPr>
+          <w:rFonts w:ascii="Arial" w:hAnsi="Arial" w:cs="Arial"/>
+          <w:sz w:val="20"/>
+          <w:szCs w:val="20"/>
+        </w:rPr>
+      </w:pPr>
+      <w:r>
+        <w:rPr>
+          <w:rFonts w:ascii="Arial" w:hAnsi="Arial" w:cs="Arial"/>
+          <w:sz w:val="20"/>
+          <w:szCs w:val="20"/>
+          <w:u w:val="single"/>
+        </w:rPr>
         <w:t>Abort</w:t>
       </w:r>
       <w:r>
@@ -2277,41 +2165,13 @@
           <w:szCs w:val="20"/>
         </w:rPr>
       </w:pPr>
-      <w:proofErr w:type="spellStart"/>
-      <w:r>
-        <w:rPr>
-          <w:rFonts w:ascii="Arial" w:hAnsi="Arial" w:cs="Arial"/>
-          <w:sz w:val="20"/>
-          <w:szCs w:val="20"/>
-        </w:rPr>
-        <w:t>SuperScan</w:t>
-      </w:r>
-      <w:proofErr w:type="spellEnd"/>
-      <w:r>
-        <w:rPr>
-          <w:rFonts w:ascii="Arial" w:hAnsi="Arial" w:cs="Arial"/>
-          <w:sz w:val="20"/>
-          <w:szCs w:val="20"/>
-        </w:rPr>
-        <w:t xml:space="preserve"> is a Windows Forms executable, written in Visual C#.  The app requires </w:t>
-      </w:r>
-      <w:proofErr w:type="spellStart"/>
-      <w:r>
-        <w:rPr>
-          <w:rFonts w:ascii="Arial" w:hAnsi="Arial" w:cs="Arial"/>
-          <w:sz w:val="20"/>
-          <w:szCs w:val="20"/>
-        </w:rPr>
-        <w:t>TheSkyX</w:t>
-      </w:r>
-      <w:proofErr w:type="spellEnd"/>
-      <w:r>
-        <w:rPr>
-          <w:rFonts w:ascii="Arial" w:hAnsi="Arial" w:cs="Arial"/>
-          <w:sz w:val="20"/>
-          <w:szCs w:val="20"/>
-        </w:rPr>
-        <w:t xml:space="preserve"> Professional (Build 10</w:t>
+      <w:r>
+        <w:rPr>
+          <w:rFonts w:ascii="Arial" w:hAnsi="Arial" w:cs="Arial"/>
+          <w:sz w:val="20"/>
+          <w:szCs w:val="20"/>
+        </w:rPr>
+        <w:t>SuperScan is a Windows Forms executable, written in Visual C#.  The app requires TheSkyX Professional (Build 10</w:t>
       </w:r>
       <w:r>
         <w:rPr>
@@ -2344,43 +2204,15 @@
           <w:sz w:val="20"/>
           <w:szCs w:val="20"/>
         </w:rPr>
-        <w:t xml:space="preserve">Upon Version 2.0, </w:t>
-      </w:r>
-      <w:proofErr w:type="spellStart"/>
-      <w:r>
-        <w:rPr>
-          <w:rFonts w:ascii="Arial" w:hAnsi="Arial" w:cs="Arial"/>
-          <w:sz w:val="20"/>
-          <w:szCs w:val="20"/>
-        </w:rPr>
-        <w:t>SuperScan</w:t>
-      </w:r>
-      <w:proofErr w:type="spellEnd"/>
-      <w:r>
-        <w:rPr>
-          <w:rFonts w:ascii="Arial" w:hAnsi="Arial" w:cs="Arial"/>
-          <w:sz w:val="20"/>
-          <w:szCs w:val="20"/>
-        </w:rPr>
-        <w:t xml:space="preserve"> requires </w:t>
-      </w:r>
-      <w:proofErr w:type="spellStart"/>
-      <w:r>
-        <w:rPr>
-          <w:rFonts w:ascii="Arial" w:hAnsi="Arial" w:cs="Arial"/>
-          <w:sz w:val="20"/>
-          <w:szCs w:val="20"/>
-        </w:rPr>
-        <w:t>PlaneWave</w:t>
-      </w:r>
-      <w:proofErr w:type="spellEnd"/>
-      <w:r>
-        <w:rPr>
-          <w:rFonts w:ascii="Arial" w:hAnsi="Arial" w:cs="Arial"/>
-          <w:sz w:val="20"/>
-          <w:szCs w:val="20"/>
-        </w:rPr>
-        <w:t xml:space="preserve"> PlateSolve2</w:t>
+        <w:t xml:space="preserve">Upon Version 2.0, SuperScan requires </w:t>
+      </w:r>
+      <w:r>
+        <w:rPr>
+          <w:rFonts w:ascii="Arial" w:hAnsi="Arial" w:cs="Arial"/>
+          <w:sz w:val="20"/>
+          <w:szCs w:val="20"/>
+        </w:rPr>
+        <w:t>PlaneWave PlateSolve2</w:t>
       </w:r>
       <w:r>
         <w:rPr>
@@ -2476,88 +2308,24 @@
           <w:sz w:val="20"/>
           <w:szCs w:val="20"/>
         </w:rPr>
-        <w:t xml:space="preserve">PlateSolve2 is downloadable for free from the </w:t>
-      </w:r>
-      <w:proofErr w:type="spellStart"/>
-      <w:r>
-        <w:rPr>
-          <w:rFonts w:ascii="Arial" w:hAnsi="Arial" w:cs="Arial"/>
-          <w:sz w:val="20"/>
-          <w:szCs w:val="20"/>
-        </w:rPr>
-        <w:t>PlaneWave</w:t>
-      </w:r>
-      <w:proofErr w:type="spellEnd"/>
-      <w:r>
-        <w:rPr>
-          <w:rFonts w:ascii="Arial" w:hAnsi="Arial" w:cs="Arial"/>
-          <w:sz w:val="20"/>
-          <w:szCs w:val="20"/>
-        </w:rPr>
-        <w:t xml:space="preserve"> support site.</w:t>
-      </w:r>
-    </w:p>
-    <w:p>
-      <w:pPr>
-        <w:rPr>
-          <w:rFonts w:ascii="Arial" w:hAnsi="Arial" w:cs="Arial"/>
-          <w:sz w:val="20"/>
-          <w:szCs w:val="20"/>
-        </w:rPr>
-      </w:pPr>
-      <w:proofErr w:type="spellStart"/>
-      <w:r>
-        <w:rPr>
-          <w:rFonts w:ascii="Arial" w:hAnsi="Arial" w:cs="Arial"/>
-          <w:sz w:val="20"/>
-          <w:szCs w:val="20"/>
-        </w:rPr>
-        <w:t>SuperScan</w:t>
-      </w:r>
-      <w:proofErr w:type="spellEnd"/>
-      <w:r>
-        <w:rPr>
-          <w:rFonts w:ascii="Arial" w:hAnsi="Arial" w:cs="Arial"/>
-          <w:sz w:val="20"/>
-          <w:szCs w:val="20"/>
-        </w:rPr>
-        <w:t xml:space="preserve"> has been validated on a Paramount™ MX+.  The developer assumes that other precision mounts from such vendors as </w:t>
-      </w:r>
-      <w:proofErr w:type="spellStart"/>
-      <w:r>
-        <w:rPr>
-          <w:rFonts w:ascii="Arial" w:hAnsi="Arial" w:cs="Arial"/>
-          <w:sz w:val="20"/>
-          <w:szCs w:val="20"/>
-        </w:rPr>
-        <w:t>AstroPhysics</w:t>
-      </w:r>
-      <w:proofErr w:type="spellEnd"/>
-      <w:r>
-        <w:rPr>
-          <w:rFonts w:ascii="Arial" w:hAnsi="Arial" w:cs="Arial"/>
-          <w:sz w:val="20"/>
-          <w:szCs w:val="20"/>
-        </w:rPr>
-        <w:t xml:space="preserve"> can also support accurate imaging over longer exposures without </w:t>
-      </w:r>
-      <w:proofErr w:type="gramStart"/>
-      <w:r>
-        <w:rPr>
-          <w:rFonts w:ascii="Arial" w:hAnsi="Arial" w:cs="Arial"/>
-          <w:sz w:val="20"/>
-          <w:szCs w:val="20"/>
-        </w:rPr>
-        <w:t>autoguiding, but</w:t>
-      </w:r>
-      <w:proofErr w:type="gramEnd"/>
-      <w:r>
-        <w:rPr>
-          <w:rFonts w:ascii="Arial" w:hAnsi="Arial" w:cs="Arial"/>
-          <w:sz w:val="20"/>
-          <w:szCs w:val="20"/>
-        </w:rPr>
-        <w:t xml:space="preserve"> makes no gu</w:t>
+        <w:t>PlateSolve2 is downloadable for free from the PlaneWave support site.</w:t>
+      </w:r>
+    </w:p>
+    <w:p>
+      <w:pPr>
+        <w:rPr>
+          <w:rFonts w:ascii="Arial" w:hAnsi="Arial" w:cs="Arial"/>
+          <w:sz w:val="20"/>
+          <w:szCs w:val="20"/>
+        </w:rPr>
+      </w:pPr>
+      <w:r>
+        <w:rPr>
+          <w:rFonts w:ascii="Arial" w:hAnsi="Arial" w:cs="Arial"/>
+          <w:sz w:val="20"/>
+          <w:szCs w:val="20"/>
+        </w:rPr>
+        <w:t>SuperScan has been validated on a Paramount™ MX+.  The developer assumes that other precision mounts from such vendors as AstroPhysics can also support accurate imaging over longer exposures without autoguiding, but makes no gu</w:t>
       </w:r>
       <w:r>
         <w:rPr>
@@ -2610,43 +2378,7 @@
           <w:sz w:val="20"/>
           <w:szCs w:val="20"/>
         </w:rPr>
-        <w:t>Download the SuperScan_Exe.zip and open. Run the "Setup" application.  Upon completion, an application icon will have been added to the start menu under "</w:t>
-      </w:r>
-      <w:proofErr w:type="spellStart"/>
-      <w:r>
-        <w:rPr>
-          <w:rFonts w:ascii="Arial" w:hAnsi="Arial" w:cs="Arial"/>
-          <w:sz w:val="20"/>
-          <w:szCs w:val="20"/>
-        </w:rPr>
-        <w:t>TSXToolKit</w:t>
-      </w:r>
-      <w:proofErr w:type="spellEnd"/>
-      <w:r>
-        <w:rPr>
-          <w:rFonts w:ascii="Arial" w:hAnsi="Arial" w:cs="Arial"/>
-          <w:sz w:val="20"/>
-          <w:szCs w:val="20"/>
-        </w:rPr>
-        <w:t>" with the name "</w:t>
-      </w:r>
-      <w:proofErr w:type="spellStart"/>
-      <w:r>
-        <w:rPr>
-          <w:rFonts w:ascii="Arial" w:hAnsi="Arial" w:cs="Arial"/>
-          <w:sz w:val="20"/>
-          <w:szCs w:val="20"/>
-        </w:rPr>
-        <w:t>SuperScan</w:t>
-      </w:r>
-      <w:proofErr w:type="spellEnd"/>
-      <w:r>
-        <w:rPr>
-          <w:rFonts w:ascii="Arial" w:hAnsi="Arial" w:cs="Arial"/>
-          <w:sz w:val="20"/>
-          <w:szCs w:val="20"/>
-        </w:rPr>
-        <w:t>".  This application can be pinned to the Start if desired.</w:t>
+        <w:t>Download the SuperScan_Exe.zip and open. Run the "Setup" application.  Upon completion, an application icon will have been added to the start menu under "TSXToolKit" with the name "SuperScan".  This application can be pinned to the Start if desired.</w:t>
       </w:r>
     </w:p>
     <w:p>
@@ -2683,6 +2415,7 @@
           <w:sz w:val="20"/>
           <w:szCs w:val="20"/>
         </w:rPr>
+        <w:lastRenderedPageBreak/>
         <w:t xml:space="preserve">This application was written for the public domain and as such is unsupported. </w:t>
       </w:r>
       <w:r>
@@ -2691,51 +2424,15 @@
           <w:sz w:val="20"/>
           <w:szCs w:val="20"/>
         </w:rPr>
-        <w:t xml:space="preserve">The developer would happily entertain questions or </w:t>
-      </w:r>
-      <w:proofErr w:type="gramStart"/>
-      <w:r>
-        <w:rPr>
-          <w:rFonts w:ascii="Arial" w:hAnsi="Arial" w:cs="Arial"/>
-          <w:sz w:val="20"/>
-          <w:szCs w:val="20"/>
-        </w:rPr>
-        <w:t>suggestions, and</w:t>
-      </w:r>
-      <w:proofErr w:type="gramEnd"/>
-      <w:r>
-        <w:rPr>
-          <w:rFonts w:ascii="Arial" w:hAnsi="Arial" w:cs="Arial"/>
-          <w:sz w:val="20"/>
-          <w:szCs w:val="20"/>
-        </w:rPr>
-        <w:t xml:space="preserve"> may update the application occasionally as time permits.  Otherwise, t</w:t>
-      </w:r>
-      <w:r>
-        <w:rPr>
-          <w:rFonts w:ascii="Arial" w:hAnsi="Arial" w:cs="Arial"/>
-          <w:sz w:val="20"/>
-          <w:szCs w:val="20"/>
-        </w:rPr>
-        <w:t xml:space="preserve">he developer wishes you his best and hopes everything works </w:t>
-      </w:r>
-      <w:proofErr w:type="gramStart"/>
-      <w:r>
-        <w:rPr>
-          <w:rFonts w:ascii="Arial" w:hAnsi="Arial" w:cs="Arial"/>
-          <w:sz w:val="20"/>
-          <w:szCs w:val="20"/>
-        </w:rPr>
-        <w:t>out, but</w:t>
-      </w:r>
-      <w:proofErr w:type="gramEnd"/>
-      <w:r>
-        <w:rPr>
-          <w:rFonts w:ascii="Arial" w:hAnsi="Arial" w:cs="Arial"/>
-          <w:sz w:val="20"/>
-          <w:szCs w:val="20"/>
-        </w:rPr>
-        <w:t xml:space="preserve"> recommends learning Visual C# (it's </w:t>
+        <w:t>The developer would happily entertain questions or suggestions, and may update the application occasionally as time permits.  Otherwise, t</w:t>
+      </w:r>
+      <w:r>
+        <w:rPr>
+          <w:rFonts w:ascii="Arial" w:hAnsi="Arial" w:cs="Arial"/>
+          <w:sz w:val="20"/>
+          <w:szCs w:val="20"/>
+        </w:rPr>
+        <w:t xml:space="preserve">he developer wishes you his best and hopes everything works out, but recommends learning Visual C# (it's </w:t>
       </w:r>
       <w:r>
         <w:rPr>
@@ -2858,41 +2555,13 @@
           <w:szCs w:val="20"/>
         </w:rPr>
       </w:pPr>
-      <w:proofErr w:type="spellStart"/>
-      <w:r>
-        <w:rPr>
-          <w:rFonts w:ascii="Arial" w:hAnsi="Arial" w:cs="Arial"/>
-          <w:sz w:val="20"/>
-          <w:szCs w:val="20"/>
-        </w:rPr>
-        <w:t>SuperScan</w:t>
-      </w:r>
-      <w:proofErr w:type="spellEnd"/>
-      <w:r>
-        <w:rPr>
-          <w:rFonts w:ascii="Arial" w:hAnsi="Arial" w:cs="Arial"/>
-          <w:sz w:val="20"/>
-          <w:szCs w:val="20"/>
-        </w:rPr>
-        <w:t xml:space="preserve"> files are stored in the user’s Documents folder in a folder named “</w:t>
-      </w:r>
-      <w:proofErr w:type="spellStart"/>
-      <w:r>
-        <w:rPr>
-          <w:rFonts w:ascii="Arial" w:hAnsi="Arial" w:cs="Arial"/>
-          <w:sz w:val="20"/>
-          <w:szCs w:val="20"/>
-        </w:rPr>
-        <w:t>SuperScan</w:t>
-      </w:r>
-      <w:proofErr w:type="spellEnd"/>
-      <w:r>
-        <w:rPr>
-          <w:rFonts w:ascii="Arial" w:hAnsi="Arial" w:cs="Arial"/>
-          <w:sz w:val="20"/>
-          <w:szCs w:val="20"/>
-        </w:rPr>
-        <w:t>”.  In this folder will be stored:</w:t>
+      <w:r>
+        <w:rPr>
+          <w:rFonts w:ascii="Arial" w:hAnsi="Arial" w:cs="Arial"/>
+          <w:sz w:val="20"/>
+          <w:szCs w:val="20"/>
+        </w:rPr>
+        <w:t>SuperScan files are stored in the user’s Documents folder in a folder named “SuperScan”.  In this folder will be stored:</w:t>
       </w:r>
     </w:p>
     <w:p>
@@ -2915,18 +2584,8 @@
           <w:sz w:val="20"/>
           <w:szCs w:val="20"/>
         </w:rPr>
-        <w:t xml:space="preserve">A directory named “Logs” containing daily log </w:t>
-      </w:r>
-      <w:proofErr w:type="gramStart"/>
-      <w:r>
-        <w:rPr>
-          <w:rFonts w:ascii="Arial" w:hAnsi="Arial" w:cs="Arial"/>
-          <w:sz w:val="20"/>
-          <w:szCs w:val="20"/>
-        </w:rPr>
-        <w:t>files::</w:t>
-      </w:r>
-      <w:proofErr w:type="gramEnd"/>
+        <w:t>A directory named “Logs” containing daily log files::</w:t>
+      </w:r>
     </w:p>
     <w:p>
       <w:pPr>
@@ -2948,25 +2607,7 @@
           <w:sz w:val="20"/>
           <w:szCs w:val="20"/>
         </w:rPr>
-        <w:t>Text-based log files with dated names</w:t>
-      </w:r>
-      <w:proofErr w:type="gramStart"/>
-      <w:r>
-        <w:rPr>
-          <w:rFonts w:ascii="Arial" w:hAnsi="Arial" w:cs="Arial"/>
-          <w:sz w:val="20"/>
-          <w:szCs w:val="20"/>
-        </w:rPr>
-        <w:t>:  “</w:t>
-      </w:r>
-      <w:proofErr w:type="gramEnd"/>
-      <w:r>
-        <w:rPr>
-          <w:rFonts w:ascii="Arial" w:hAnsi="Arial" w:cs="Arial"/>
-          <w:sz w:val="20"/>
-          <w:szCs w:val="20"/>
-        </w:rPr>
-        <w:t>dd_mmm_yyyy.txt”</w:t>
+        <w:t>Text-based log files with dated names:  “dd_mmm_yyyy.txt”</w:t>
       </w:r>
     </w:p>
     <w:p>
@@ -3020,43 +2661,7 @@
           <w:sz w:val="20"/>
           <w:szCs w:val="20"/>
         </w:rPr>
-        <w:t xml:space="preserve"> with the name “NGC </w:t>
-      </w:r>
-      <w:proofErr w:type="spellStart"/>
-      <w:r>
-        <w:rPr>
-          <w:rFonts w:ascii="Arial" w:hAnsi="Arial" w:cs="Arial"/>
-          <w:sz w:val="20"/>
-          <w:szCs w:val="20"/>
-        </w:rPr>
-        <w:t>xxxx</w:t>
-      </w:r>
-      <w:proofErr w:type="spellEnd"/>
-      <w:r>
-        <w:rPr>
-          <w:rFonts w:ascii="Arial" w:hAnsi="Arial" w:cs="Arial"/>
-          <w:sz w:val="20"/>
-          <w:szCs w:val="20"/>
-        </w:rPr>
-        <w:t xml:space="preserve">” where </w:t>
-      </w:r>
-      <w:proofErr w:type="spellStart"/>
-      <w:r>
-        <w:rPr>
-          <w:rFonts w:ascii="Arial" w:hAnsi="Arial" w:cs="Arial"/>
-          <w:sz w:val="20"/>
-          <w:szCs w:val="20"/>
-        </w:rPr>
-        <w:t>xxxx</w:t>
-      </w:r>
-      <w:proofErr w:type="spellEnd"/>
-      <w:r>
-        <w:rPr>
-          <w:rFonts w:ascii="Arial" w:hAnsi="Arial" w:cs="Arial"/>
-          <w:sz w:val="20"/>
-          <w:szCs w:val="20"/>
-        </w:rPr>
-        <w:t xml:space="preserve"> is the NGC number.</w:t>
+        <w:t xml:space="preserve"> with the name “NGC xxxx” where xxxx is the NGC number.</w:t>
       </w:r>
       <w:r>
         <w:rPr>
@@ -3115,43 +2720,7 @@
           <w:sz w:val="20"/>
           <w:szCs w:val="20"/>
         </w:rPr>
-        <w:t xml:space="preserve"> “NGC </w:t>
-      </w:r>
-      <w:proofErr w:type="spellStart"/>
-      <w:r>
-        <w:rPr>
-          <w:rFonts w:ascii="Arial" w:hAnsi="Arial" w:cs="Arial"/>
-          <w:sz w:val="20"/>
-          <w:szCs w:val="20"/>
-        </w:rPr>
-        <w:t>xxxx_yyyy</w:t>
-      </w:r>
-      <w:proofErr w:type="spellEnd"/>
-      <w:r>
-        <w:rPr>
-          <w:rFonts w:ascii="Arial" w:hAnsi="Arial" w:cs="Arial"/>
-          <w:sz w:val="20"/>
-          <w:szCs w:val="20"/>
-        </w:rPr>
-        <w:t xml:space="preserve">-MM-dd </w:t>
-      </w:r>
-      <w:proofErr w:type="spellStart"/>
-      <w:r>
-        <w:rPr>
-          <w:rFonts w:ascii="Arial" w:hAnsi="Arial" w:cs="Arial"/>
-          <w:sz w:val="20"/>
-          <w:szCs w:val="20"/>
-        </w:rPr>
-        <w:t>HHmm.fit</w:t>
-      </w:r>
-      <w:proofErr w:type="spellEnd"/>
-      <w:r>
-        <w:rPr>
-          <w:rFonts w:ascii="Arial" w:hAnsi="Arial" w:cs="Arial"/>
-          <w:sz w:val="20"/>
-          <w:szCs w:val="20"/>
-        </w:rPr>
-        <w:t>”</w:t>
+        <w:t xml:space="preserve"> “NGC xxxx_yyyy-MM-dd HHmm.fit”</w:t>
       </w:r>
     </w:p>
     <w:p>
@@ -3174,25 +2743,7 @@
           <w:sz w:val="20"/>
           <w:szCs w:val="20"/>
         </w:rPr>
-        <w:t>Cropped image of most recent image: “</w:t>
-      </w:r>
-      <w:proofErr w:type="spellStart"/>
-      <w:r>
-        <w:rPr>
-          <w:rFonts w:ascii="Arial" w:hAnsi="Arial" w:cs="Arial"/>
-          <w:sz w:val="20"/>
-          <w:szCs w:val="20"/>
-        </w:rPr>
-        <w:t>CurrentImage.fit</w:t>
-      </w:r>
-      <w:proofErr w:type="spellEnd"/>
-      <w:r>
-        <w:rPr>
-          <w:rFonts w:ascii="Arial" w:hAnsi="Arial" w:cs="Arial"/>
-          <w:sz w:val="20"/>
-          <w:szCs w:val="20"/>
-        </w:rPr>
-        <w:t>”</w:t>
+        <w:t>Cropped image of most recent image: “CurrentImage.fit”</w:t>
       </w:r>
     </w:p>
     <w:p>
@@ -3215,25 +2766,7 @@
           <w:sz w:val="20"/>
           <w:szCs w:val="20"/>
         </w:rPr>
-        <w:t>Cropped image of next most recent image “</w:t>
-      </w:r>
-      <w:proofErr w:type="spellStart"/>
-      <w:r>
-        <w:rPr>
-          <w:rFonts w:ascii="Arial" w:hAnsi="Arial" w:cs="Arial"/>
-          <w:sz w:val="20"/>
-          <w:szCs w:val="20"/>
-        </w:rPr>
-        <w:t>Reference.fit</w:t>
-      </w:r>
-      <w:proofErr w:type="spellEnd"/>
-      <w:r>
-        <w:rPr>
-          <w:rFonts w:ascii="Arial" w:hAnsi="Arial" w:cs="Arial"/>
-          <w:sz w:val="20"/>
-          <w:szCs w:val="20"/>
-        </w:rPr>
-        <w:t>”</w:t>
+        <w:t>Cropped image of next most recent image “Reference.fit”</w:t>
       </w:r>
     </w:p>
     <w:p>
@@ -3256,25 +2789,7 @@
           <w:sz w:val="20"/>
           <w:szCs w:val="20"/>
         </w:rPr>
-        <w:t>Cropped image of difference image: “</w:t>
-      </w:r>
-      <w:proofErr w:type="spellStart"/>
-      <w:r>
-        <w:rPr>
-          <w:rFonts w:ascii="Arial" w:hAnsi="Arial" w:cs="Arial"/>
-          <w:sz w:val="20"/>
-          <w:szCs w:val="20"/>
-        </w:rPr>
-        <w:t>Difference.fit</w:t>
-      </w:r>
-      <w:proofErr w:type="spellEnd"/>
-      <w:r>
-        <w:rPr>
-          <w:rFonts w:ascii="Arial" w:hAnsi="Arial" w:cs="Arial"/>
-          <w:sz w:val="20"/>
-          <w:szCs w:val="20"/>
-        </w:rPr>
-        <w:t>”</w:t>
+        <w:t>Cropped image of difference image: “Difference.fit”</w:t>
       </w:r>
     </w:p>
     <w:p>
@@ -3438,23 +2953,13 @@
           <w:szCs w:val="20"/>
         </w:rPr>
       </w:pPr>
-      <w:proofErr w:type="spellStart"/>
-      <w:r>
-        <w:rPr>
-          <w:rFonts w:ascii="Arial" w:hAnsi="Arial" w:cs="Arial"/>
-          <w:sz w:val="20"/>
-          <w:szCs w:val="20"/>
-        </w:rPr>
-        <w:t>SuperScan</w:t>
-      </w:r>
-      <w:proofErr w:type="spellEnd"/>
-      <w:r>
-        <w:rPr>
-          <w:rFonts w:ascii="Arial" w:hAnsi="Arial" w:cs="Arial"/>
-          <w:sz w:val="20"/>
-          <w:szCs w:val="20"/>
-        </w:rPr>
-        <w:t xml:space="preserve"> adjusts for differences between image PA when comparing sequential images</w:t>
+      <w:r>
+        <w:rPr>
+          <w:rFonts w:ascii="Arial" w:hAnsi="Arial" w:cs="Arial"/>
+          <w:sz w:val="20"/>
+          <w:szCs w:val="20"/>
+        </w:rPr>
+        <w:t>SuperScan adjusts for differences between image PA when comparing sequential images</w:t>
       </w:r>
     </w:p>
     <w:p>
@@ -3490,25 +2995,7 @@
           <w:sz w:val="20"/>
           <w:szCs w:val="20"/>
         </w:rPr>
-        <w:t xml:space="preserve">The user can configure the filter to be used for the </w:t>
-      </w:r>
-      <w:proofErr w:type="spellStart"/>
-      <w:r>
-        <w:rPr>
-          <w:rFonts w:ascii="Arial" w:hAnsi="Arial" w:cs="Arial"/>
-          <w:sz w:val="20"/>
-          <w:szCs w:val="20"/>
-        </w:rPr>
-        <w:t>SuperScan</w:t>
-      </w:r>
-      <w:proofErr w:type="spellEnd"/>
-      <w:r>
-        <w:rPr>
-          <w:rFonts w:ascii="Arial" w:hAnsi="Arial" w:cs="Arial"/>
-          <w:sz w:val="20"/>
-          <w:szCs w:val="20"/>
-        </w:rPr>
-        <w:t xml:space="preserve"> session, based on a zero-based filter number in the filter wheel.</w:t>
+        <w:t>The user can configure the filter to be used for the SuperScan session, based on a zero-based filter number in the filter wheel.</w:t>
       </w:r>
       <w:r>
         <w:rPr>
@@ -3608,33 +3095,15 @@
           <w:sz w:val="20"/>
           <w:szCs w:val="20"/>
         </w:rPr>
-        <w:t xml:space="preserve"> variation will cause false positives or </w:t>
-      </w:r>
-      <w:proofErr w:type="gramStart"/>
-      <w:r>
-        <w:rPr>
-          <w:rFonts w:ascii="Arial" w:hAnsi="Arial" w:cs="Arial"/>
-          <w:sz w:val="20"/>
-          <w:szCs w:val="20"/>
-        </w:rPr>
-        <w:t>negatives.</w:t>
-      </w:r>
-      <w:r>
-        <w:rPr>
-          <w:rFonts w:ascii="Arial" w:hAnsi="Arial" w:cs="Arial"/>
-          <w:sz w:val="20"/>
-          <w:szCs w:val="20"/>
-        </w:rPr>
-        <w:t>.</w:t>
-      </w:r>
-      <w:proofErr w:type="gramEnd"/>
-      <w:r>
-        <w:rPr>
-          <w:rFonts w:ascii="Arial" w:hAnsi="Arial" w:cs="Arial"/>
-          <w:sz w:val="20"/>
-          <w:szCs w:val="20"/>
-        </w:rPr>
-        <w:t xml:space="preserve">  </w:t>
+        <w:t xml:space="preserve"> variation will cause false positives or negatives.</w:t>
+      </w:r>
+      <w:r>
+        <w:rPr>
+          <w:rFonts w:ascii="Arial" w:hAnsi="Arial" w:cs="Arial"/>
+          <w:sz w:val="20"/>
+          <w:szCs w:val="20"/>
+        </w:rPr>
+        <w:t xml:space="preserve">.  </w:t>
       </w:r>
       <w:r>
         <w:rPr>
@@ -3686,25 +3155,7 @@
           <w:sz w:val="20"/>
           <w:szCs w:val="20"/>
         </w:rPr>
-        <w:t xml:space="preserve">etermines if </w:t>
-      </w:r>
-      <w:proofErr w:type="spellStart"/>
-      <w:r>
-        <w:rPr>
-          <w:rFonts w:ascii="Arial" w:hAnsi="Arial" w:cs="Arial"/>
-          <w:sz w:val="20"/>
-          <w:szCs w:val="20"/>
-        </w:rPr>
-        <w:t>SuperScan</w:t>
-      </w:r>
-      <w:proofErr w:type="spellEnd"/>
-      <w:r>
-        <w:rPr>
-          <w:rFonts w:ascii="Arial" w:hAnsi="Arial" w:cs="Arial"/>
-          <w:sz w:val="20"/>
-          <w:szCs w:val="20"/>
-        </w:rPr>
-        <w:t xml:space="preserve"> will delay until a proscribed time to begin scanning.  If AutoStart is selected, a configuration window will pop up for the user to enter the location of an executable file to run just before the galaxy scan, the location of an executable file to run just after the galaxy scan, and the time to start the scan.  If the time </w:t>
+        <w:t xml:space="preserve">etermines if SuperScan will delay until a proscribed time to begin scanning.  If AutoStart is selected, a configuration window will pop up for the user to enter the location of an executable file to run just before the galaxy scan, the location of an executable file to run just after the galaxy scan, and the time to start the scan.  If the time </w:t>
       </w:r>
       <w:r>
         <w:rPr>
@@ -3738,25 +3189,7 @@
           <w:sz w:val="20"/>
           <w:szCs w:val="20"/>
         </w:rPr>
-        <w:t xml:space="preserve">Always </w:t>
-      </w:r>
-      <w:proofErr w:type="gramStart"/>
-      <w:r>
-        <w:rPr>
-          <w:rFonts w:ascii="Arial" w:hAnsi="Arial" w:cs="Arial"/>
-          <w:sz w:val="20"/>
-          <w:szCs w:val="20"/>
-        </w:rPr>
-        <w:t>On</w:t>
-      </w:r>
-      <w:proofErr w:type="gramEnd"/>
-      <w:r>
-        <w:rPr>
-          <w:rFonts w:ascii="Arial" w:hAnsi="Arial" w:cs="Arial"/>
-          <w:sz w:val="20"/>
-          <w:szCs w:val="20"/>
-        </w:rPr>
-        <w:t xml:space="preserve"> Top:</w:t>
+        <w:t>Always On Top:</w:t>
       </w:r>
     </w:p>
     <w:p>
@@ -3775,23 +3208,13 @@
         </w:rPr>
         <w:tab/>
       </w:r>
-      <w:proofErr w:type="gramStart"/>
-      <w:r>
-        <w:rPr>
-          <w:rFonts w:ascii="Arial" w:hAnsi="Arial" w:cs="Arial"/>
-          <w:sz w:val="20"/>
-          <w:szCs w:val="20"/>
-        </w:rPr>
-        <w:t>Select to keep the app showing at all times</w:t>
-      </w:r>
-      <w:proofErr w:type="gramEnd"/>
-      <w:r>
-        <w:rPr>
-          <w:rFonts w:ascii="Arial" w:hAnsi="Arial" w:cs="Arial"/>
-          <w:sz w:val="20"/>
-          <w:szCs w:val="20"/>
-        </w:rPr>
-        <w:t>.</w:t>
+      <w:r>
+        <w:rPr>
+          <w:rFonts w:ascii="Arial" w:hAnsi="Arial" w:cs="Arial"/>
+          <w:sz w:val="20"/>
+          <w:szCs w:val="20"/>
+        </w:rPr>
+        <w:t>Select to keep the app showing at all times.</w:t>
       </w:r>
     </w:p>
     <w:p>
@@ -3928,43 +3351,7 @@
           <w:sz w:val="20"/>
           <w:szCs w:val="20"/>
         </w:rPr>
-        <w:t xml:space="preserve">The galaxy list is driven by a custom </w:t>
-      </w:r>
-      <w:proofErr w:type="spellStart"/>
-      <w:r>
-        <w:rPr>
-          <w:rFonts w:ascii="Arial" w:hAnsi="Arial" w:cs="Arial"/>
-          <w:sz w:val="20"/>
-          <w:szCs w:val="20"/>
-        </w:rPr>
-        <w:t>TheSkyX</w:t>
-      </w:r>
-      <w:proofErr w:type="spellEnd"/>
-      <w:r>
-        <w:rPr>
-          <w:rFonts w:ascii="Arial" w:hAnsi="Arial" w:cs="Arial"/>
-          <w:sz w:val="20"/>
-          <w:szCs w:val="20"/>
-        </w:rPr>
-        <w:t>™ Observing List query “</w:t>
-      </w:r>
-      <w:proofErr w:type="spellStart"/>
-      <w:r>
-        <w:rPr>
-          <w:rFonts w:ascii="Arial" w:hAnsi="Arial" w:cs="Arial"/>
-          <w:sz w:val="20"/>
-          <w:szCs w:val="20"/>
-        </w:rPr>
-        <w:t>SuperScanQuery.dbs</w:t>
-      </w:r>
-      <w:proofErr w:type="spellEnd"/>
-      <w:r>
-        <w:rPr>
-          <w:rFonts w:ascii="Arial" w:hAnsi="Arial" w:cs="Arial"/>
-          <w:sz w:val="20"/>
-          <w:szCs w:val="20"/>
-        </w:rPr>
-        <w:t>”.  This query searches the NGC catalog for all galaxies, within the user’s local horizon who</w:t>
+        <w:t>The galaxy list is driven by a custom TheSkyX™ Observing List query “SuperScanQuery.dbs”.  This query searches the NGC catalog for all galaxies, within the user’s local horizon who</w:t>
       </w:r>
       <w:r>
         <w:rPr>
@@ -4144,25 +3531,7 @@
           <w:sz w:val="20"/>
           <w:szCs w:val="20"/>
         </w:rPr>
-        <w:t xml:space="preserve">  Future versions of </w:t>
-      </w:r>
-      <w:proofErr w:type="spellStart"/>
-      <w:r>
-        <w:rPr>
-          <w:rFonts w:ascii="Arial" w:hAnsi="Arial" w:cs="Arial"/>
-          <w:sz w:val="20"/>
-          <w:szCs w:val="20"/>
-        </w:rPr>
-        <w:t>SuperScan</w:t>
-      </w:r>
-      <w:proofErr w:type="spellEnd"/>
-      <w:r>
-        <w:rPr>
-          <w:rFonts w:ascii="Arial" w:hAnsi="Arial" w:cs="Arial"/>
-          <w:sz w:val="20"/>
-          <w:szCs w:val="20"/>
-        </w:rPr>
-        <w:t xml:space="preserve"> may make this query more easily configurable.  Maybe not.</w:t>
+        <w:t xml:space="preserve">  Future versions of SuperScan may make this query more easily configurable.  Maybe not.</w:t>
       </w:r>
     </w:p>
     <w:p>
@@ -4205,25 +3574,7 @@
           <w:sz w:val="20"/>
           <w:szCs w:val="20"/>
         </w:rPr>
-        <w:t xml:space="preserve">For each galaxy in the list, </w:t>
-      </w:r>
-      <w:proofErr w:type="spellStart"/>
-      <w:r>
-        <w:rPr>
-          <w:rFonts w:ascii="Arial" w:hAnsi="Arial" w:cs="Arial"/>
-          <w:sz w:val="20"/>
-          <w:szCs w:val="20"/>
-        </w:rPr>
-        <w:t>SuperScan</w:t>
-      </w:r>
-      <w:proofErr w:type="spellEnd"/>
-      <w:r>
-        <w:rPr>
-          <w:rFonts w:ascii="Arial" w:hAnsi="Arial" w:cs="Arial"/>
-          <w:sz w:val="20"/>
-          <w:szCs w:val="20"/>
-        </w:rPr>
-        <w:t xml:space="preserve"> performs a Closed Loop Slew to </w:t>
+        <w:t xml:space="preserve">For each galaxy in the list, SuperScan performs a Closed Loop Slew to </w:t>
       </w:r>
       <w:r>
         <w:rPr>
@@ -4287,25 +3638,7 @@
           <w:sz w:val="20"/>
           <w:szCs w:val="20"/>
         </w:rPr>
-        <w:t xml:space="preserve">Calibration is set for </w:t>
-      </w:r>
-      <w:proofErr w:type="spellStart"/>
-      <w:r>
-        <w:rPr>
-          <w:rFonts w:ascii="Arial" w:hAnsi="Arial" w:cs="Arial"/>
-          <w:sz w:val="20"/>
-          <w:szCs w:val="20"/>
-        </w:rPr>
-        <w:t>AutoDark</w:t>
-      </w:r>
-      <w:proofErr w:type="spellEnd"/>
-      <w:r>
-        <w:rPr>
-          <w:rFonts w:ascii="Arial" w:hAnsi="Arial" w:cs="Arial"/>
-          <w:sz w:val="20"/>
-          <w:szCs w:val="20"/>
-        </w:rPr>
-        <w:t xml:space="preserve"> – no options. </w:t>
+        <w:t xml:space="preserve">Calibration is set for AutoDark – no options. </w:t>
       </w:r>
     </w:p>
     <w:p>
@@ -4414,84 +3747,165 @@
           <w:sz w:val="20"/>
           <w:szCs w:val="20"/>
         </w:rPr>
+        <w:t xml:space="preserve"> SuperScan has nothing else to do while waiting</w:t>
+      </w:r>
+      <w:r>
+        <w:rPr>
+          <w:rFonts w:ascii="Arial" w:hAnsi="Arial" w:cs="Arial"/>
+          <w:sz w:val="20"/>
+          <w:szCs w:val="20"/>
+        </w:rPr>
+        <w:t>, for now.</w:t>
+      </w:r>
+      <w:r>
+        <w:rPr>
+          <w:rFonts w:ascii="Arial" w:hAnsi="Arial" w:cs="Arial"/>
+          <w:sz w:val="20"/>
+          <w:szCs w:val="20"/>
+        </w:rPr>
+        <w:t>.  Aborts are not supported at this time.  Upon completion, the image is stored as a temporary file in anticipation of comparison with a previous image.</w:t>
+      </w:r>
+    </w:p>
+    <w:p>
+      <w:pPr>
+        <w:rPr>
+          <w:rFonts w:ascii="Arial" w:hAnsi="Arial" w:cs="Arial"/>
+          <w:sz w:val="20"/>
+          <w:szCs w:val="20"/>
+        </w:rPr>
+      </w:pPr>
+      <w:r>
+        <w:rPr>
+          <w:rFonts w:ascii="Arial" w:hAnsi="Arial" w:cs="Arial"/>
+          <w:sz w:val="20"/>
+          <w:szCs w:val="20"/>
+        </w:rPr>
+        <w:t xml:space="preserve">Galaxy </w:t>
+      </w:r>
+      <w:r>
+        <w:rPr>
+          <w:rFonts w:ascii="Arial" w:hAnsi="Arial" w:cs="Arial"/>
+          <w:sz w:val="20"/>
+          <w:szCs w:val="20"/>
+        </w:rPr>
+        <w:t>Image Bank</w:t>
+      </w:r>
+    </w:p>
+    <w:p>
+      <w:pPr>
+        <w:ind w:left="720"/>
+        <w:rPr>
+          <w:rFonts w:ascii="Arial" w:hAnsi="Arial" w:cs="Arial"/>
+          <w:sz w:val="20"/>
+          <w:szCs w:val="20"/>
+        </w:rPr>
+      </w:pPr>
+      <w:r>
+        <w:rPr>
+          <w:rFonts w:ascii="Arial" w:hAnsi="Arial" w:cs="Arial"/>
+          <w:sz w:val="20"/>
+          <w:szCs w:val="20"/>
+        </w:rPr>
+        <w:t xml:space="preserve">The Image Bank is a set of folders where previously taken images of each galaxy are sorted and stored.  Each folder is named with the NGC number of the galaxy, e.g. “NGC 2331” to allow easy lookup.  </w:t>
+      </w:r>
+      <w:r>
+        <w:rPr>
+          <w:rFonts w:ascii="Arial" w:hAnsi="Arial" w:cs="Arial"/>
+          <w:sz w:val="20"/>
+          <w:szCs w:val="20"/>
+        </w:rPr>
+        <w:t>See Configuration.</w:t>
+      </w:r>
+      <w:r>
+        <w:rPr>
+          <w:rFonts w:ascii="Arial" w:hAnsi="Arial" w:cs="Arial"/>
+          <w:sz w:val="20"/>
+          <w:szCs w:val="20"/>
+        </w:rPr>
+        <w:t xml:space="preserve">  Once an imaged is processed, it is stored in the Image Bank.</w:t>
+      </w:r>
+    </w:p>
+    <w:p>
+      <w:pPr>
+        <w:rPr>
+          <w:rFonts w:ascii="Arial" w:hAnsi="Arial" w:cs="Arial"/>
+          <w:sz w:val="20"/>
+          <w:szCs w:val="20"/>
+        </w:rPr>
+      </w:pPr>
+      <w:r>
+        <w:rPr>
+          <w:rFonts w:ascii="Arial" w:hAnsi="Arial" w:cs="Arial"/>
+          <w:sz w:val="20"/>
+          <w:szCs w:val="20"/>
+        </w:rPr>
+        <w:t>New Light Source Detection</w:t>
+      </w:r>
+    </w:p>
+    <w:p>
+      <w:pPr>
+        <w:ind w:left="720"/>
+        <w:rPr>
+          <w:rFonts w:ascii="Arial" w:hAnsi="Arial" w:cs="Arial"/>
+          <w:sz w:val="20"/>
+          <w:szCs w:val="20"/>
+        </w:rPr>
+      </w:pPr>
+      <w:r>
+        <w:rPr>
+          <w:rFonts w:ascii="Arial" w:hAnsi="Arial" w:cs="Arial"/>
+          <w:sz w:val="20"/>
+          <w:szCs w:val="20"/>
+        </w:rPr>
+        <w:t>SuperScan expects a supernova explosion to appear as a new, stellar</w:t>
+      </w:r>
+      <w:r>
+        <w:rPr>
+          <w:rFonts w:ascii="Arial" w:hAnsi="Arial" w:cs="Arial"/>
+          <w:sz w:val="20"/>
+          <w:szCs w:val="20"/>
+        </w:rPr>
+        <w:t>-</w:t>
+      </w:r>
+      <w:r>
+        <w:rPr>
+          <w:rFonts w:ascii="Arial" w:hAnsi="Arial" w:cs="Arial"/>
+          <w:sz w:val="20"/>
+          <w:szCs w:val="20"/>
+        </w:rPr>
+        <w:t>size light source within a galactic image.  “New” in this case means that TSX astrometry (Image</w:t>
+      </w:r>
+      <w:r>
+        <w:rPr>
+          <w:rFonts w:ascii="Arial" w:hAnsi="Arial" w:cs="Arial"/>
+          <w:sz w:val="20"/>
+          <w:szCs w:val="20"/>
+        </w:rPr>
         <w:t xml:space="preserve"> </w:t>
       </w:r>
-      <w:proofErr w:type="spellStart"/>
-      <w:r>
-        <w:rPr>
-          <w:rFonts w:ascii="Arial" w:hAnsi="Arial" w:cs="Arial"/>
-          <w:sz w:val="20"/>
-          <w:szCs w:val="20"/>
-        </w:rPr>
-        <w:t>SuperScan</w:t>
-      </w:r>
-      <w:proofErr w:type="spellEnd"/>
-      <w:r>
-        <w:rPr>
-          <w:rFonts w:ascii="Arial" w:hAnsi="Arial" w:cs="Arial"/>
-          <w:sz w:val="20"/>
-          <w:szCs w:val="20"/>
-        </w:rPr>
-        <w:t xml:space="preserve"> has nothing else to do while waiting</w:t>
-      </w:r>
-      <w:r>
-        <w:rPr>
-          <w:rFonts w:ascii="Arial" w:hAnsi="Arial" w:cs="Arial"/>
-          <w:sz w:val="20"/>
-          <w:szCs w:val="20"/>
-        </w:rPr>
-        <w:t xml:space="preserve">, for </w:t>
-      </w:r>
-      <w:proofErr w:type="gramStart"/>
-      <w:r>
-        <w:rPr>
-          <w:rFonts w:ascii="Arial" w:hAnsi="Arial" w:cs="Arial"/>
-          <w:sz w:val="20"/>
-          <w:szCs w:val="20"/>
-        </w:rPr>
-        <w:t>now.</w:t>
-      </w:r>
-      <w:r>
-        <w:rPr>
-          <w:rFonts w:ascii="Arial" w:hAnsi="Arial" w:cs="Arial"/>
-          <w:sz w:val="20"/>
-          <w:szCs w:val="20"/>
-        </w:rPr>
-        <w:t>.</w:t>
-      </w:r>
-      <w:proofErr w:type="gramEnd"/>
-      <w:r>
-        <w:rPr>
-          <w:rFonts w:ascii="Arial" w:hAnsi="Arial" w:cs="Arial"/>
-          <w:sz w:val="20"/>
-          <w:szCs w:val="20"/>
-        </w:rPr>
-        <w:t xml:space="preserve">  Aborts are not supported at this time.  Upon completion, the image is stored as a temporary file in anticipation of comparison with a previous image.</w:t>
-      </w:r>
-    </w:p>
-    <w:p>
-      <w:pPr>
-        <w:rPr>
-          <w:rFonts w:ascii="Arial" w:hAnsi="Arial" w:cs="Arial"/>
-          <w:sz w:val="20"/>
-          <w:szCs w:val="20"/>
-        </w:rPr>
-      </w:pPr>
-      <w:r>
-        <w:rPr>
-          <w:rFonts w:ascii="Arial" w:hAnsi="Arial" w:cs="Arial"/>
-          <w:sz w:val="20"/>
-          <w:szCs w:val="20"/>
-        </w:rPr>
-        <w:t xml:space="preserve">Galaxy </w:t>
-      </w:r>
-      <w:r>
-        <w:rPr>
-          <w:rFonts w:ascii="Arial" w:hAnsi="Arial" w:cs="Arial"/>
-          <w:sz w:val="20"/>
-          <w:szCs w:val="20"/>
-        </w:rPr>
-        <w:t>Image Bank</w:t>
+      <w:r>
+        <w:rPr>
+          <w:rFonts w:ascii="Arial" w:hAnsi="Arial" w:cs="Arial"/>
+          <w:sz w:val="20"/>
+          <w:szCs w:val="20"/>
+        </w:rPr>
+        <w:t>Link) detects a light source the current image that is not detected in the most recent prior image.  “Within the galactic image</w:t>
+      </w:r>
+      <w:r>
+        <w:rPr>
+          <w:rFonts w:ascii="Arial" w:hAnsi="Arial" w:cs="Arial"/>
+          <w:sz w:val="20"/>
+          <w:szCs w:val="20"/>
+        </w:rPr>
+        <w:t>”</w:t>
+      </w:r>
+      <w:r>
+        <w:rPr>
+          <w:rFonts w:ascii="Arial" w:hAnsi="Arial" w:cs="Arial"/>
+          <w:sz w:val="20"/>
+          <w:szCs w:val="20"/>
+        </w:rPr>
+        <w:t xml:space="preserve"> means that the light source is within the area of the galaxy as defined by the major and minor axis.  </w:t>
       </w:r>
     </w:p>
     <w:p>
@@ -4509,153 +3923,8 @@
           <w:sz w:val="20"/>
           <w:szCs w:val="20"/>
         </w:rPr>
-        <w:t xml:space="preserve">The Image Bank is a set of folders where previously taken images of each galaxy are sorted and stored.  Each folder is named with the NGC number of the galaxy, e.g. “NGC 2331” to allow easy lookup.  </w:t>
-      </w:r>
-      <w:r>
-        <w:rPr>
-          <w:rFonts w:ascii="Arial" w:hAnsi="Arial" w:cs="Arial"/>
-          <w:sz w:val="20"/>
-          <w:szCs w:val="20"/>
-        </w:rPr>
-        <w:t>See Configuration.</w:t>
-      </w:r>
-      <w:r>
-        <w:rPr>
-          <w:rFonts w:ascii="Arial" w:hAnsi="Arial" w:cs="Arial"/>
-          <w:sz w:val="20"/>
-          <w:szCs w:val="20"/>
-        </w:rPr>
-        <w:t xml:space="preserve">  Once an imaged is processed, it is stored in the Image Bank.</w:t>
-      </w:r>
-    </w:p>
-    <w:p>
-      <w:pPr>
-        <w:rPr>
-          <w:rFonts w:ascii="Arial" w:hAnsi="Arial" w:cs="Arial"/>
-          <w:sz w:val="20"/>
-          <w:szCs w:val="20"/>
-        </w:rPr>
-      </w:pPr>
-      <w:r>
-        <w:rPr>
-          <w:rFonts w:ascii="Arial" w:hAnsi="Arial" w:cs="Arial"/>
-          <w:sz w:val="20"/>
-          <w:szCs w:val="20"/>
-        </w:rPr>
-        <w:t>New Light Source Detection</w:t>
-      </w:r>
-    </w:p>
-    <w:p>
-      <w:pPr>
-        <w:ind w:left="720"/>
-        <w:rPr>
-          <w:rFonts w:ascii="Arial" w:hAnsi="Arial" w:cs="Arial"/>
-          <w:sz w:val="20"/>
-          <w:szCs w:val="20"/>
-        </w:rPr>
-      </w:pPr>
-      <w:proofErr w:type="spellStart"/>
-      <w:r>
-        <w:rPr>
-          <w:rFonts w:ascii="Arial" w:hAnsi="Arial" w:cs="Arial"/>
-          <w:sz w:val="20"/>
-          <w:szCs w:val="20"/>
-        </w:rPr>
-        <w:t>SuperScan</w:t>
-      </w:r>
-      <w:proofErr w:type="spellEnd"/>
-      <w:r>
-        <w:rPr>
-          <w:rFonts w:ascii="Arial" w:hAnsi="Arial" w:cs="Arial"/>
-          <w:sz w:val="20"/>
-          <w:szCs w:val="20"/>
-        </w:rPr>
-        <w:t xml:space="preserve"> expects a supernova explosion to appear as a new, stellar</w:t>
-      </w:r>
-      <w:r>
-        <w:rPr>
-          <w:rFonts w:ascii="Arial" w:hAnsi="Arial" w:cs="Arial"/>
-          <w:sz w:val="20"/>
-          <w:szCs w:val="20"/>
-        </w:rPr>
-        <w:t>-</w:t>
-      </w:r>
-      <w:r>
-        <w:rPr>
-          <w:rFonts w:ascii="Arial" w:hAnsi="Arial" w:cs="Arial"/>
-          <w:sz w:val="20"/>
-          <w:szCs w:val="20"/>
-        </w:rPr>
-        <w:t>size light source within a galactic image.  “New” in this case means that TSX astrometry (Image</w:t>
-      </w:r>
-      <w:r>
-        <w:rPr>
-          <w:rFonts w:ascii="Arial" w:hAnsi="Arial" w:cs="Arial"/>
-          <w:sz w:val="20"/>
-          <w:szCs w:val="20"/>
-        </w:rPr>
-        <w:t xml:space="preserve"> </w:t>
-      </w:r>
-      <w:r>
-        <w:rPr>
-          <w:rFonts w:ascii="Arial" w:hAnsi="Arial" w:cs="Arial"/>
-          <w:sz w:val="20"/>
-          <w:szCs w:val="20"/>
-        </w:rPr>
-        <w:t>Link) detects a light source the current image that is not detected in the most recent prior image.  “Within the galactic image</w:t>
-      </w:r>
-      <w:r>
-        <w:rPr>
-          <w:rFonts w:ascii="Arial" w:hAnsi="Arial" w:cs="Arial"/>
-          <w:sz w:val="20"/>
-          <w:szCs w:val="20"/>
-        </w:rPr>
-        <w:t>”</w:t>
-      </w:r>
-      <w:r>
-        <w:rPr>
-          <w:rFonts w:ascii="Arial" w:hAnsi="Arial" w:cs="Arial"/>
-          <w:sz w:val="20"/>
-          <w:szCs w:val="20"/>
-        </w:rPr>
-        <w:t xml:space="preserve"> means that the light source is within the area of the galaxy as defined by the major and minor axis.  </w:t>
-      </w:r>
-    </w:p>
-    <w:p>
-      <w:pPr>
-        <w:ind w:left="720"/>
-        <w:rPr>
-          <w:rFonts w:ascii="Arial" w:hAnsi="Arial" w:cs="Arial"/>
-          <w:sz w:val="20"/>
-          <w:szCs w:val="20"/>
-        </w:rPr>
-      </w:pPr>
-      <w:r>
-        <w:rPr>
-          <w:rFonts w:ascii="Arial" w:hAnsi="Arial" w:cs="Arial"/>
-          <w:sz w:val="20"/>
-          <w:szCs w:val="20"/>
-        </w:rPr>
         <w:lastRenderedPageBreak/>
-        <w:t xml:space="preserve">For each galaxy imaged during a session, </w:t>
-      </w:r>
-      <w:proofErr w:type="spellStart"/>
-      <w:r>
-        <w:rPr>
-          <w:rFonts w:ascii="Arial" w:hAnsi="Arial" w:cs="Arial"/>
-          <w:sz w:val="20"/>
-          <w:szCs w:val="20"/>
-        </w:rPr>
-        <w:t>SuperScan</w:t>
-      </w:r>
-      <w:proofErr w:type="spellEnd"/>
-      <w:r>
-        <w:rPr>
-          <w:rFonts w:ascii="Arial" w:hAnsi="Arial" w:cs="Arial"/>
-          <w:sz w:val="20"/>
-          <w:szCs w:val="20"/>
-        </w:rPr>
-        <w:t xml:space="preserve"> adjusts the </w:t>
+        <w:t xml:space="preserve">For each galaxy imaged during a session, SuperScan adjusts the </w:t>
       </w:r>
       <w:r>
         <w:rPr>
@@ -4890,23 +4159,13 @@
         </w:rPr>
         <w:t xml:space="preserve">difference image light sources </w:t>
       </w:r>
-      <w:proofErr w:type="gramStart"/>
-      <w:r>
-        <w:rPr>
-          <w:rFonts w:ascii="Arial" w:hAnsi="Arial" w:cs="Arial"/>
-          <w:sz w:val="20"/>
-          <w:szCs w:val="20"/>
-        </w:rPr>
-        <w:t>has</w:t>
-      </w:r>
-      <w:proofErr w:type="gramEnd"/>
-      <w:r>
-        <w:rPr>
-          <w:rFonts w:ascii="Arial" w:hAnsi="Arial" w:cs="Arial"/>
-          <w:sz w:val="20"/>
-          <w:szCs w:val="20"/>
-        </w:rPr>
-        <w:t xml:space="preserve"> no </w:t>
+      <w:r>
+        <w:rPr>
+          <w:rFonts w:ascii="Arial" w:hAnsi="Arial" w:cs="Arial"/>
+          <w:sz w:val="20"/>
+          <w:szCs w:val="20"/>
+        </w:rPr>
+        <w:t xml:space="preserve">has no </w:t>
       </w:r>
       <w:r>
         <w:rPr>
@@ -4995,7 +4254,7 @@
                     <pic:cNvPicPr/>
                   </pic:nvPicPr>
                   <pic:blipFill>
-                    <a:blip r:embed="rId9">
+                    <a:blip r:embed="rId10">
                       <a:extLst>
                         <a:ext uri="{28A0092B-C50C-407E-A947-70E740481C1C}">
                           <a14:useLocalDpi xmlns:a14="http://schemas.microsoft.com/office/drawing/2010/main" val="0"/>
@@ -5133,25 +4392,7 @@
           <w:sz w:val="20"/>
           <w:szCs w:val="20"/>
         </w:rPr>
-        <w:t xml:space="preserve"> </w:t>
-      </w:r>
-      <w:proofErr w:type="spellStart"/>
-      <w:r>
-        <w:rPr>
-          <w:rFonts w:ascii="Arial" w:hAnsi="Arial" w:cs="Arial"/>
-          <w:sz w:val="20"/>
-          <w:szCs w:val="20"/>
-        </w:rPr>
-        <w:t>SuperScan</w:t>
-      </w:r>
-      <w:proofErr w:type="spellEnd"/>
-      <w:r>
-        <w:rPr>
-          <w:rFonts w:ascii="Arial" w:hAnsi="Arial" w:cs="Arial"/>
-          <w:sz w:val="20"/>
-          <w:szCs w:val="20"/>
-        </w:rPr>
-        <w:t xml:space="preserve"> uses </w:t>
+        <w:t xml:space="preserve"> SuperScan uses </w:t>
       </w:r>
       <w:r>
         <w:rPr>
@@ -5663,41 +4904,13 @@
           <w:szCs w:val="20"/>
         </w:rPr>
       </w:pPr>
-      <w:proofErr w:type="spellStart"/>
-      <w:r>
-        <w:rPr>
-          <w:rFonts w:ascii="Arial" w:hAnsi="Arial" w:cs="Arial"/>
-          <w:sz w:val="20"/>
-          <w:szCs w:val="20"/>
-        </w:rPr>
-        <w:t>SuperScan</w:t>
-      </w:r>
-      <w:proofErr w:type="spellEnd"/>
-      <w:r>
-        <w:rPr>
-          <w:rFonts w:ascii="Arial" w:hAnsi="Arial" w:cs="Arial"/>
-          <w:sz w:val="20"/>
-          <w:szCs w:val="20"/>
-        </w:rPr>
-        <w:t xml:space="preserve"> maintains an xml-based session log in the base folder under the filenames called “</w:t>
-      </w:r>
-      <w:proofErr w:type="spellStart"/>
-      <w:r>
-        <w:rPr>
-          <w:rFonts w:ascii="Arial" w:hAnsi="Arial" w:cs="Arial"/>
-          <w:sz w:val="20"/>
-          <w:szCs w:val="20"/>
-        </w:rPr>
-        <w:t>SuperScan</w:t>
-      </w:r>
-      <w:proofErr w:type="spellEnd"/>
-      <w:r>
-        <w:rPr>
-          <w:rFonts w:ascii="Arial" w:hAnsi="Arial" w:cs="Arial"/>
-          <w:sz w:val="20"/>
-          <w:szCs w:val="20"/>
-        </w:rPr>
-        <w:t>&lt;date&gt;.xml”.</w:t>
+      <w:r>
+        <w:rPr>
+          <w:rFonts w:ascii="Arial" w:hAnsi="Arial" w:cs="Arial"/>
+          <w:sz w:val="20"/>
+          <w:szCs w:val="20"/>
+        </w:rPr>
+        <w:t>SuperScan maintains an xml-based session log in the base folder under the filenames called “SuperScan&lt;date&gt;.xml”.</w:t>
       </w:r>
       <w:r>
         <w:rPr>
@@ -5846,25 +5059,7 @@
           <w:sz w:val="19"/>
           <w:szCs w:val="19"/>
         </w:rPr>
-        <w:t xml:space="preserve">Modified </w:t>
-      </w:r>
-      <w:proofErr w:type="spellStart"/>
-      <w:r>
-        <w:rPr>
-          <w:rFonts w:ascii="Consolas" w:hAnsi="Consolas" w:cs="Consolas"/>
-          <w:sz w:val="19"/>
-          <w:szCs w:val="19"/>
-        </w:rPr>
-        <w:t>SuspectReport</w:t>
-      </w:r>
-      <w:proofErr w:type="spellEnd"/>
-      <w:r>
-        <w:rPr>
-          <w:rFonts w:ascii="Consolas" w:hAnsi="Consolas" w:cs="Consolas"/>
-          <w:sz w:val="19"/>
-          <w:szCs w:val="19"/>
-        </w:rPr>
-        <w:t xml:space="preserve"> to displ</w:t>
+        <w:t>Modified SuspectReport to displ</w:t>
       </w:r>
       <w:r>
         <w:rPr>
@@ -5940,25 +5135,7 @@
           <w:sz w:val="19"/>
           <w:szCs w:val="19"/>
         </w:rPr>
-        <w:t xml:space="preserve">Changed </w:t>
-      </w:r>
-      <w:proofErr w:type="spellStart"/>
-      <w:r>
-        <w:rPr>
-          <w:rFonts w:ascii="Consolas" w:hAnsi="Consolas" w:cs="Consolas"/>
-          <w:sz w:val="19"/>
-          <w:szCs w:val="19"/>
-        </w:rPr>
-        <w:t>SuperScanConfiguration</w:t>
-      </w:r>
-      <w:proofErr w:type="spellEnd"/>
-      <w:r>
-        <w:rPr>
-          <w:rFonts w:ascii="Consolas" w:hAnsi="Consolas" w:cs="Consolas"/>
-          <w:sz w:val="19"/>
-          <w:szCs w:val="19"/>
-        </w:rPr>
-        <w:t xml:space="preserve"> class name to just Configuration</w:t>
+        <w:t>Changed SuperScanConfiguration class name to just Configuration</w:t>
       </w:r>
     </w:p>
     <w:p>
@@ -5984,36 +5161,8 @@
           <w:sz w:val="19"/>
           <w:szCs w:val="19"/>
         </w:rPr>
-        <w:t xml:space="preserve">Renamed </w:t>
-      </w:r>
-      <w:proofErr w:type="spellStart"/>
-      <w:r>
-        <w:rPr>
-          <w:rFonts w:ascii="Consolas" w:hAnsi="Consolas" w:cs="Consolas"/>
-          <w:sz w:val="19"/>
-          <w:szCs w:val="19"/>
-        </w:rPr>
-        <w:t>TSXPrep.Telescope</w:t>
-      </w:r>
-      <w:proofErr w:type="spellEnd"/>
-      <w:r>
-        <w:rPr>
-          <w:rFonts w:ascii="Consolas" w:hAnsi="Consolas" w:cs="Consolas"/>
-          <w:sz w:val="19"/>
-          <w:szCs w:val="19"/>
-        </w:rPr>
-        <w:t xml:space="preserve"> to </w:t>
-      </w:r>
-      <w:proofErr w:type="spellStart"/>
-      <w:r>
-        <w:rPr>
-          <w:rFonts w:ascii="Consolas" w:hAnsi="Consolas" w:cs="Consolas"/>
-          <w:sz w:val="19"/>
-          <w:szCs w:val="19"/>
-        </w:rPr>
-        <w:t>TSXPrep.TelescopeStartUp</w:t>
-      </w:r>
-      <w:proofErr w:type="spellEnd"/>
+        <w:t>Renamed TSXPrep.Telescope to TSXPrep.TelescopeStartUp</w:t>
+      </w:r>
     </w:p>
     <w:p>
       <w:pPr>
@@ -6038,25 +5187,7 @@
           <w:sz w:val="19"/>
           <w:szCs w:val="19"/>
         </w:rPr>
-        <w:t xml:space="preserve">Added </w:t>
-      </w:r>
-      <w:proofErr w:type="spellStart"/>
-      <w:r>
-        <w:rPr>
-          <w:rFonts w:ascii="Consolas" w:hAnsi="Consolas" w:cs="Consolas"/>
-          <w:sz w:val="19"/>
-          <w:szCs w:val="19"/>
-        </w:rPr>
-        <w:t>TSXPrep.TelescopeShutDown</w:t>
-      </w:r>
-      <w:proofErr w:type="spellEnd"/>
-      <w:r>
-        <w:rPr>
-          <w:rFonts w:ascii="Consolas" w:hAnsi="Consolas" w:cs="Consolas"/>
-          <w:sz w:val="19"/>
-          <w:szCs w:val="19"/>
-        </w:rPr>
-        <w:t xml:space="preserve"> method (for scope parking)</w:t>
+        <w:t>Added TSXPrep.TelescopeShutDown method (for scope parking)</w:t>
       </w:r>
     </w:p>
     <w:p>
@@ -6082,36 +5213,8 @@
           <w:sz w:val="19"/>
           <w:szCs w:val="19"/>
         </w:rPr>
-        <w:t xml:space="preserve">Renamed </w:t>
-      </w:r>
-      <w:proofErr w:type="spellStart"/>
-      <w:r>
-        <w:rPr>
-          <w:rFonts w:ascii="Consolas" w:hAnsi="Consolas" w:cs="Consolas"/>
-          <w:sz w:val="19"/>
-          <w:szCs w:val="19"/>
-        </w:rPr>
-        <w:t>TSXPrep</w:t>
-      </w:r>
-      <w:proofErr w:type="spellEnd"/>
-      <w:r>
-        <w:rPr>
-          <w:rFonts w:ascii="Consolas" w:hAnsi="Consolas" w:cs="Consolas"/>
-          <w:sz w:val="19"/>
-          <w:szCs w:val="19"/>
-        </w:rPr>
-        <w:t xml:space="preserve"> class to </w:t>
-      </w:r>
-      <w:proofErr w:type="spellStart"/>
-      <w:r>
-        <w:rPr>
-          <w:rFonts w:ascii="Consolas" w:hAnsi="Consolas" w:cs="Consolas"/>
-          <w:sz w:val="19"/>
-          <w:szCs w:val="19"/>
-        </w:rPr>
-        <w:t>DeviceControl</w:t>
-      </w:r>
-      <w:proofErr w:type="spellEnd"/>
+        <w:t>Renamed TSXPrep class to DeviceControl</w:t>
+      </w:r>
     </w:p>
     <w:p>
       <w:pPr>
@@ -6196,25 +5299,7 @@
           <w:sz w:val="19"/>
           <w:szCs w:val="19"/>
         </w:rPr>
-        <w:t xml:space="preserve">Added a configuration item to save a system staging </w:t>
-      </w:r>
-      <w:proofErr w:type="spellStart"/>
-      <w:r>
-        <w:rPr>
-          <w:rFonts w:ascii="Consolas" w:hAnsi="Consolas" w:cs="Consolas"/>
-          <w:sz w:val="19"/>
-          <w:szCs w:val="19"/>
-        </w:rPr>
-        <w:t>filepath</w:t>
-      </w:r>
-      <w:proofErr w:type="spellEnd"/>
-      <w:r>
-        <w:rPr>
-          <w:rFonts w:ascii="Consolas" w:hAnsi="Consolas" w:cs="Consolas"/>
-          <w:sz w:val="19"/>
-          <w:szCs w:val="19"/>
-        </w:rPr>
-        <w:t xml:space="preserve"> and run time.</w:t>
+        <w:t>Added a configuration item to save a system staging filepath and run time.</w:t>
       </w:r>
     </w:p>
     <w:p>
@@ -6240,18 +5325,8 @@
           <w:sz w:val="19"/>
           <w:szCs w:val="19"/>
         </w:rPr>
-        <w:t xml:space="preserve">Added a configuration item to save a drop-dead time for the </w:t>
-      </w:r>
-      <w:proofErr w:type="spellStart"/>
-      <w:r>
-        <w:rPr>
-          <w:rFonts w:ascii="Consolas" w:hAnsi="Consolas" w:cs="Consolas"/>
-          <w:sz w:val="19"/>
-          <w:szCs w:val="19"/>
-        </w:rPr>
-        <w:t>SuperScan</w:t>
-      </w:r>
-      <w:proofErr w:type="spellEnd"/>
+        <w:t>Added a configuration item to save a drop-dead time for the SuperScan</w:t>
+      </w:r>
     </w:p>
     <w:p>
       <w:pPr>
@@ -6328,25 +5403,7 @@
           <w:sz w:val="19"/>
           <w:szCs w:val="19"/>
         </w:rPr>
-        <w:t xml:space="preserve">Changed </w:t>
-      </w:r>
-      <w:proofErr w:type="spellStart"/>
-      <w:r>
-        <w:rPr>
-          <w:rFonts w:ascii="Consolas" w:hAnsi="Consolas" w:cs="Consolas"/>
-          <w:sz w:val="19"/>
-          <w:szCs w:val="19"/>
-        </w:rPr>
-        <w:t>AutoRun</w:t>
-      </w:r>
-      <w:proofErr w:type="spellEnd"/>
-      <w:r>
-        <w:rPr>
-          <w:rFonts w:ascii="Consolas" w:hAnsi="Consolas" w:cs="Consolas"/>
-          <w:sz w:val="19"/>
-          <w:szCs w:val="19"/>
-        </w:rPr>
-        <w:t xml:space="preserve"> to segue into the scanner, and have the scanner check for the</w:t>
+        <w:t>Changed AutoRun to segue into the scanner, and have the scanner check for the</w:t>
       </w:r>
     </w:p>
     <w:p>
@@ -6424,25 +5481,7 @@
           <w:sz w:val="19"/>
           <w:szCs w:val="19"/>
         </w:rPr>
-        <w:t xml:space="preserve">Added feature where suspect RA/Dec is copied to the clipboard for use in </w:t>
-      </w:r>
-      <w:proofErr w:type="spellStart"/>
-      <w:r>
-        <w:rPr>
-          <w:rFonts w:ascii="Consolas" w:hAnsi="Consolas" w:cs="Consolas"/>
-          <w:sz w:val="19"/>
-          <w:szCs w:val="19"/>
-        </w:rPr>
-        <w:t>WikiSky</w:t>
-      </w:r>
-      <w:proofErr w:type="spellEnd"/>
-      <w:r>
-        <w:rPr>
-          <w:rFonts w:ascii="Consolas" w:hAnsi="Consolas" w:cs="Consolas"/>
-          <w:sz w:val="19"/>
-          <w:szCs w:val="19"/>
-        </w:rPr>
-        <w:t>, etc.</w:t>
+        <w:t>Added feature where suspect RA/Dec is copied to the clipboard for use in WikiSky, etc.</w:t>
       </w:r>
     </w:p>
     <w:p>
@@ -6502,36 +5541,8 @@
           <w:sz w:val="19"/>
           <w:szCs w:val="19"/>
         </w:rPr>
-        <w:t xml:space="preserve">Major modifications to the </w:t>
-      </w:r>
-      <w:proofErr w:type="spellStart"/>
-      <w:r>
-        <w:rPr>
-          <w:rFonts w:ascii="Consolas" w:hAnsi="Consolas" w:cs="Consolas"/>
-          <w:sz w:val="19"/>
-          <w:szCs w:val="19"/>
-        </w:rPr>
-        <w:t>SuperScanForm</w:t>
-      </w:r>
-      <w:proofErr w:type="spellEnd"/>
-      <w:r>
-        <w:rPr>
-          <w:rFonts w:ascii="Consolas" w:hAnsi="Consolas" w:cs="Consolas"/>
-          <w:sz w:val="19"/>
-          <w:szCs w:val="19"/>
-        </w:rPr>
-        <w:t xml:space="preserve"> and </w:t>
-      </w:r>
-      <w:proofErr w:type="spellStart"/>
-      <w:r>
-        <w:rPr>
-          <w:rFonts w:ascii="Consolas" w:hAnsi="Consolas" w:cs="Consolas"/>
-          <w:sz w:val="19"/>
-          <w:szCs w:val="19"/>
-        </w:rPr>
-        <w:t>SuspectReportForm</w:t>
-      </w:r>
-      <w:proofErr w:type="spellEnd"/>
+        <w:t>Major modifications to the SuperScanForm and SuspectReportForm</w:t>
+      </w:r>
     </w:p>
     <w:p>
       <w:pPr>
@@ -6550,41 +5561,13 @@
           <w:szCs w:val="19"/>
         </w:rPr>
       </w:pPr>
-      <w:proofErr w:type="spellStart"/>
-      <w:r>
-        <w:rPr>
-          <w:rFonts w:ascii="Consolas" w:hAnsi="Consolas" w:cs="Consolas"/>
-          <w:sz w:val="19"/>
-          <w:szCs w:val="19"/>
-        </w:rPr>
-        <w:t>SuperScanForm</w:t>
-      </w:r>
-      <w:proofErr w:type="spellEnd"/>
-      <w:r>
-        <w:rPr>
-          <w:rFonts w:ascii="Consolas" w:hAnsi="Consolas" w:cs="Consolas"/>
-          <w:sz w:val="19"/>
-          <w:szCs w:val="19"/>
-        </w:rPr>
-        <w:t xml:space="preserve">: added a subroutine to take a </w:t>
-      </w:r>
-      <w:proofErr w:type="gramStart"/>
-      <w:r>
-        <w:rPr>
-          <w:rFonts w:ascii="Consolas" w:hAnsi="Consolas" w:cs="Consolas"/>
-          <w:sz w:val="19"/>
-          <w:szCs w:val="19"/>
-        </w:rPr>
-        <w:t>10 minute deep</w:t>
-      </w:r>
-      <w:proofErr w:type="gramEnd"/>
-      <w:r>
-        <w:rPr>
-          <w:rFonts w:ascii="Consolas" w:hAnsi="Consolas" w:cs="Consolas"/>
-          <w:sz w:val="19"/>
-          <w:szCs w:val="19"/>
-        </w:rPr>
-        <w:t xml:space="preserve"> image whenever a suspect is detected.</w:t>
+      <w:r>
+        <w:rPr>
+          <w:rFonts w:ascii="Consolas" w:hAnsi="Consolas" w:cs="Consolas"/>
+          <w:sz w:val="19"/>
+          <w:szCs w:val="19"/>
+        </w:rPr>
+        <w:t>SuperScanForm: added a subroutine to take a 10 minute deep image whenever a suspect is detected.</w:t>
       </w:r>
     </w:p>
     <w:p>
@@ -6610,43 +5593,7 @@
           <w:sz w:val="19"/>
           <w:szCs w:val="19"/>
         </w:rPr>
-        <w:t xml:space="preserve">The image is stored inside a new subdirectory in </w:t>
-      </w:r>
-      <w:proofErr w:type="spellStart"/>
-      <w:r>
-        <w:rPr>
-          <w:rFonts w:ascii="Consolas" w:hAnsi="Consolas" w:cs="Consolas"/>
-          <w:sz w:val="19"/>
-          <w:szCs w:val="19"/>
-        </w:rPr>
-        <w:t>SuperScan</w:t>
-      </w:r>
-      <w:proofErr w:type="spellEnd"/>
-      <w:r>
-        <w:rPr>
-          <w:rFonts w:ascii="Consolas" w:hAnsi="Consolas" w:cs="Consolas"/>
-          <w:sz w:val="19"/>
-          <w:szCs w:val="19"/>
-        </w:rPr>
-        <w:t xml:space="preserve"> called </w:t>
-      </w:r>
-      <w:proofErr w:type="spellStart"/>
-      <w:r>
-        <w:rPr>
-          <w:rFonts w:ascii="Consolas" w:hAnsi="Consolas" w:cs="Consolas"/>
-          <w:sz w:val="19"/>
-          <w:szCs w:val="19"/>
-        </w:rPr>
-        <w:t>FollowUp</w:t>
-      </w:r>
-      <w:proofErr w:type="spellEnd"/>
-      <w:r>
-        <w:rPr>
-          <w:rFonts w:ascii="Consolas" w:hAnsi="Consolas" w:cs="Consolas"/>
-          <w:sz w:val="19"/>
-          <w:szCs w:val="19"/>
-        </w:rPr>
-        <w:t>/MM-DD-YY/.  This</w:t>
+        <w:t>The image is stored inside a new subdirectory in SuperScan called FollowUp/MM-DD-YY/.  This</w:t>
       </w:r>
     </w:p>
     <w:p>
@@ -6692,23 +5639,13 @@
           <w:szCs w:val="19"/>
         </w:rPr>
       </w:pPr>
-      <w:proofErr w:type="spellStart"/>
-      <w:r>
-        <w:rPr>
-          <w:rFonts w:ascii="Consolas" w:hAnsi="Consolas" w:cs="Consolas"/>
-          <w:sz w:val="19"/>
-          <w:szCs w:val="19"/>
-        </w:rPr>
-        <w:t>SuspectReportForm</w:t>
-      </w:r>
-      <w:proofErr w:type="spellEnd"/>
-      <w:r>
-        <w:rPr>
-          <w:rFonts w:ascii="Consolas" w:hAnsi="Consolas" w:cs="Consolas"/>
-          <w:sz w:val="19"/>
-          <w:szCs w:val="19"/>
-        </w:rPr>
-        <w:t>: deleted code to display reference, difference and current images on TSX.</w:t>
+      <w:r>
+        <w:rPr>
+          <w:rFonts w:ascii="Consolas" w:hAnsi="Consolas" w:cs="Consolas"/>
+          <w:sz w:val="19"/>
+          <w:szCs w:val="19"/>
+        </w:rPr>
+        <w:t>SuspectReportForm: deleted code to display reference, difference and current images on TSX.</w:t>
       </w:r>
     </w:p>
     <w:p>
@@ -6728,23 +5665,13 @@
           <w:szCs w:val="19"/>
         </w:rPr>
       </w:pPr>
-      <w:proofErr w:type="spellStart"/>
-      <w:r>
-        <w:rPr>
-          <w:rFonts w:ascii="Consolas" w:hAnsi="Consolas" w:cs="Consolas"/>
-          <w:sz w:val="19"/>
-          <w:szCs w:val="19"/>
-        </w:rPr>
-        <w:t>SuspectReportForm</w:t>
-      </w:r>
-      <w:proofErr w:type="spellEnd"/>
-      <w:r>
-        <w:rPr>
-          <w:rFonts w:ascii="Consolas" w:hAnsi="Consolas" w:cs="Consolas"/>
-          <w:sz w:val="19"/>
-          <w:szCs w:val="19"/>
-        </w:rPr>
-        <w:t>: added code to display the deep image, centering on the suspect location.</w:t>
+      <w:r>
+        <w:rPr>
+          <w:rFonts w:ascii="Consolas" w:hAnsi="Consolas" w:cs="Consolas"/>
+          <w:sz w:val="19"/>
+          <w:szCs w:val="19"/>
+        </w:rPr>
+        <w:t>SuspectReportForm: added code to display the deep image, centering on the suspect location.</w:t>
       </w:r>
     </w:p>
     <w:p>
@@ -6770,25 +5697,7 @@
           <w:sz w:val="19"/>
           <w:szCs w:val="19"/>
         </w:rPr>
-        <w:t xml:space="preserve">The RA/Dec location will be loaded in the clipboard for use in </w:t>
-      </w:r>
-      <w:proofErr w:type="spellStart"/>
-      <w:r>
-        <w:rPr>
-          <w:rFonts w:ascii="Consolas" w:hAnsi="Consolas" w:cs="Consolas"/>
-          <w:sz w:val="19"/>
-          <w:szCs w:val="19"/>
-        </w:rPr>
-        <w:t>WikiSky</w:t>
-      </w:r>
-      <w:proofErr w:type="spellEnd"/>
-      <w:r>
-        <w:rPr>
-          <w:rFonts w:ascii="Consolas" w:hAnsi="Consolas" w:cs="Consolas"/>
-          <w:sz w:val="19"/>
-          <w:szCs w:val="19"/>
-        </w:rPr>
-        <w:t>.</w:t>
+        <w:t>The RA/Dec location will be loaded in the clipboard for use in WikiSky.</w:t>
       </w:r>
     </w:p>
     <w:p>
@@ -6840,25 +5749,7 @@
           <w:sz w:val="19"/>
           <w:szCs w:val="19"/>
         </w:rPr>
-        <w:t xml:space="preserve">Created own version of </w:t>
-      </w:r>
-      <w:proofErr w:type="spellStart"/>
-      <w:r>
-        <w:rPr>
-          <w:rFonts w:ascii="Consolas" w:hAnsi="Consolas" w:cs="Consolas"/>
-          <w:sz w:val="19"/>
-          <w:szCs w:val="19"/>
-        </w:rPr>
-        <w:t>FindNearest</w:t>
-      </w:r>
-      <w:proofErr w:type="spellEnd"/>
-      <w:r>
-        <w:rPr>
-          <w:rFonts w:ascii="Consolas" w:hAnsi="Consolas" w:cs="Consolas"/>
-          <w:sz w:val="19"/>
-          <w:szCs w:val="19"/>
-        </w:rPr>
-        <w:t xml:space="preserve"> -- TSX's version does not have control of the nearness.</w:t>
+        <w:t>Created own version of FindNearest -- TSX's version does not have control of the nearness.</w:t>
       </w:r>
     </w:p>
     <w:p>
@@ -7027,25 +5918,7 @@
           <w:sz w:val="19"/>
           <w:szCs w:val="19"/>
         </w:rPr>
-        <w:t xml:space="preserve">Fixed so </w:t>
-      </w:r>
-      <w:proofErr w:type="spellStart"/>
-      <w:r>
-        <w:rPr>
-          <w:rFonts w:ascii="Consolas" w:hAnsi="Consolas" w:cs="Consolas"/>
-          <w:sz w:val="19"/>
-          <w:szCs w:val="19"/>
-        </w:rPr>
-        <w:t>Mininmum</w:t>
-      </w:r>
-      <w:proofErr w:type="spellEnd"/>
-      <w:r>
-        <w:rPr>
-          <w:rFonts w:ascii="Consolas" w:hAnsi="Consolas" w:cs="Consolas"/>
-          <w:sz w:val="19"/>
-          <w:szCs w:val="19"/>
-        </w:rPr>
-        <w:t xml:space="preserve"> Altitude could be set/changed</w:t>
+        <w:t>Fixed so Mininmum Altitude could be set/changed</w:t>
       </w:r>
     </w:p>
     <w:p>
@@ -7158,25 +6031,7 @@
           <w:sz w:val="19"/>
           <w:szCs w:val="19"/>
         </w:rPr>
-        <w:t xml:space="preserve">Fixed CLS slew, again (and </w:t>
-      </w:r>
-      <w:proofErr w:type="gramStart"/>
-      <w:r>
-        <w:rPr>
-          <w:rFonts w:ascii="Consolas" w:hAnsi="Consolas" w:cs="Consolas"/>
-          <w:sz w:val="19"/>
-          <w:szCs w:val="19"/>
-        </w:rPr>
-        <w:t>actually tested</w:t>
-      </w:r>
-      <w:proofErr w:type="gramEnd"/>
-      <w:r>
-        <w:rPr>
-          <w:rFonts w:ascii="Consolas" w:hAnsi="Consolas" w:cs="Consolas"/>
-          <w:sz w:val="19"/>
-          <w:szCs w:val="19"/>
-        </w:rPr>
-        <w:t xml:space="preserve"> it)</w:t>
+        <w:t>Fixed CLS slew, again (and actually tested it)</w:t>
       </w:r>
     </w:p>
     <w:p>
@@ -7341,36 +6196,8 @@
           <w:sz w:val="19"/>
           <w:szCs w:val="19"/>
         </w:rPr>
-        <w:t xml:space="preserve">Added </w:t>
-      </w:r>
-      <w:proofErr w:type="spellStart"/>
-      <w:r>
-        <w:rPr>
-          <w:rFonts w:ascii="Consolas" w:hAnsi="Consolas" w:cs="Consolas"/>
-          <w:sz w:val="19"/>
-          <w:szCs w:val="19"/>
-        </w:rPr>
-        <w:t>AAGCloudWatcher</w:t>
-      </w:r>
-      <w:proofErr w:type="spellEnd"/>
-      <w:r>
-        <w:rPr>
-          <w:rFonts w:ascii="Consolas" w:hAnsi="Consolas" w:cs="Consolas"/>
-          <w:sz w:val="19"/>
-          <w:szCs w:val="19"/>
-        </w:rPr>
-        <w:t xml:space="preserve"> ASCOM weather monitor and safety (e.g. weather) </w:t>
-      </w:r>
-      <w:proofErr w:type="gramStart"/>
-      <w:r>
-        <w:rPr>
-          <w:rFonts w:ascii="Consolas" w:hAnsi="Consolas" w:cs="Consolas"/>
-          <w:sz w:val="19"/>
-          <w:szCs w:val="19"/>
-        </w:rPr>
-        <w:t>checks]\</w:t>
-      </w:r>
-      <w:proofErr w:type="gramEnd"/>
+        <w:t>Added AAGCloudWatcher ASCOM weather monitor and safety (e.g. weather) checks]\</w:t>
+      </w:r>
     </w:p>
     <w:p>
       <w:pPr>
@@ -7515,25 +6342,7 @@
           <w:sz w:val="19"/>
           <w:szCs w:val="19"/>
         </w:rPr>
-        <w:t xml:space="preserve">Modified </w:t>
-      </w:r>
-      <w:proofErr w:type="spellStart"/>
-      <w:r>
-        <w:rPr>
-          <w:rFonts w:ascii="Consolas" w:hAnsi="Consolas" w:cs="Consolas"/>
-          <w:sz w:val="19"/>
-          <w:szCs w:val="19"/>
-        </w:rPr>
-        <w:t>AutoFocus</w:t>
-      </w:r>
-      <w:proofErr w:type="spellEnd"/>
-      <w:r>
-        <w:rPr>
-          <w:rFonts w:ascii="Consolas" w:hAnsi="Consolas" w:cs="Consolas"/>
-          <w:sz w:val="19"/>
-          <w:szCs w:val="19"/>
-        </w:rPr>
-        <w:t xml:space="preserve"> to move off the meridian to no more than 80 degrees altitude to avoid a meridian flip</w:t>
+        <w:t>Modified AutoFocus to move off the meridian to no more than 80 degrees altitude to avoid a meridian flip</w:t>
       </w:r>
     </w:p>
     <w:p>
@@ -7593,79 +6402,7 @@
           <w:sz w:val="19"/>
           <w:szCs w:val="19"/>
         </w:rPr>
-        <w:t xml:space="preserve">Added wait before </w:t>
-      </w:r>
-      <w:proofErr w:type="spellStart"/>
-      <w:r>
-        <w:rPr>
-          <w:rFonts w:ascii="Consolas" w:hAnsi="Consolas" w:cs="Consolas"/>
-          <w:sz w:val="19"/>
-          <w:szCs w:val="19"/>
-        </w:rPr>
-        <w:t>IsDomeClosed</w:t>
-      </w:r>
-      <w:proofErr w:type="spellEnd"/>
-      <w:r>
-        <w:rPr>
-          <w:rFonts w:ascii="Consolas" w:hAnsi="Consolas" w:cs="Consolas"/>
-          <w:sz w:val="19"/>
-          <w:szCs w:val="19"/>
-        </w:rPr>
-        <w:t xml:space="preserve"> and </w:t>
-      </w:r>
-      <w:proofErr w:type="spellStart"/>
-      <w:r>
-        <w:rPr>
-          <w:rFonts w:ascii="Consolas" w:hAnsi="Consolas" w:cs="Consolas"/>
-          <w:sz w:val="19"/>
-          <w:szCs w:val="19"/>
-        </w:rPr>
-        <w:t>IsDomeOpened</w:t>
-      </w:r>
-      <w:proofErr w:type="spellEnd"/>
-      <w:r>
-        <w:rPr>
-          <w:rFonts w:ascii="Consolas" w:hAnsi="Consolas" w:cs="Consolas"/>
-          <w:sz w:val="19"/>
-          <w:szCs w:val="19"/>
-        </w:rPr>
-        <w:t xml:space="preserve"> check because of inability of TSX or ASCOM driver </w:t>
-      </w:r>
-      <w:proofErr w:type="spellStart"/>
-      <w:r>
-        <w:rPr>
-          <w:rFonts w:ascii="Consolas" w:hAnsi="Consolas" w:cs="Consolas"/>
-          <w:sz w:val="19"/>
-          <w:szCs w:val="19"/>
-        </w:rPr>
-        <w:t>tohandle</w:t>
-      </w:r>
-      <w:proofErr w:type="spellEnd"/>
-      <w:r>
-        <w:rPr>
-          <w:rFonts w:ascii="Consolas" w:hAnsi="Consolas" w:cs="Consolas"/>
-          <w:sz w:val="19"/>
-          <w:szCs w:val="19"/>
-        </w:rPr>
-        <w:t xml:space="preserve"> </w:t>
-      </w:r>
-      <w:proofErr w:type="spellStart"/>
-      <w:r>
-        <w:rPr>
-          <w:rFonts w:ascii="Consolas" w:hAnsi="Consolas" w:cs="Consolas"/>
-          <w:sz w:val="19"/>
-          <w:szCs w:val="19"/>
-        </w:rPr>
-        <w:t>with out</w:t>
-      </w:r>
-      <w:proofErr w:type="spellEnd"/>
-      <w:r>
-        <w:rPr>
-          <w:rFonts w:ascii="Consolas" w:hAnsi="Consolas" w:cs="Consolas"/>
-          <w:sz w:val="19"/>
-          <w:szCs w:val="19"/>
-        </w:rPr>
-        <w:t xml:space="preserve"> throwing exception</w:t>
+        <w:t>Added wait before IsDomeClosed and IsDomeOpened check because of inability of TSX or ASCOM driver tohandle with out throwing exception</w:t>
       </w:r>
     </w:p>
     <w:p>
@@ -7725,61 +6462,7 @@
           <w:sz w:val="19"/>
           <w:szCs w:val="19"/>
         </w:rPr>
-        <w:t>1.Changed "</w:t>
-      </w:r>
-      <w:proofErr w:type="spellStart"/>
-      <w:r>
-        <w:rPr>
-          <w:rFonts w:ascii="Consolas" w:hAnsi="Consolas" w:cs="Consolas"/>
-          <w:sz w:val="19"/>
-          <w:szCs w:val="19"/>
-        </w:rPr>
-        <w:t>Threading.Sleep</w:t>
-      </w:r>
-      <w:proofErr w:type="spellEnd"/>
-      <w:r>
-        <w:rPr>
-          <w:rFonts w:ascii="Consolas" w:hAnsi="Consolas" w:cs="Consolas"/>
-          <w:sz w:val="19"/>
-          <w:szCs w:val="19"/>
-        </w:rPr>
-        <w:t>" to "</w:t>
-      </w:r>
-      <w:proofErr w:type="spellStart"/>
-      <w:r>
-        <w:rPr>
-          <w:rFonts w:ascii="Consolas" w:hAnsi="Consolas" w:cs="Consolas"/>
-          <w:sz w:val="19"/>
-          <w:szCs w:val="19"/>
-        </w:rPr>
-        <w:t>Task.Delay</w:t>
-      </w:r>
-      <w:proofErr w:type="spellEnd"/>
-      <w:r>
-        <w:rPr>
-          <w:rFonts w:ascii="Consolas" w:hAnsi="Consolas" w:cs="Consolas"/>
-          <w:sz w:val="19"/>
-          <w:szCs w:val="19"/>
-        </w:rPr>
-        <w:t xml:space="preserve">" in </w:t>
-      </w:r>
-      <w:proofErr w:type="spellStart"/>
-      <w:r>
-        <w:rPr>
-          <w:rFonts w:ascii="Consolas" w:hAnsi="Consolas" w:cs="Consolas"/>
-          <w:sz w:val="19"/>
-          <w:szCs w:val="19"/>
-        </w:rPr>
-        <w:t>FreshImage</w:t>
-      </w:r>
-      <w:proofErr w:type="spellEnd"/>
-      <w:r>
-        <w:rPr>
-          <w:rFonts w:ascii="Consolas" w:hAnsi="Consolas" w:cs="Consolas"/>
-          <w:sz w:val="19"/>
-          <w:szCs w:val="19"/>
-        </w:rPr>
-        <w:t xml:space="preserve"> to allow moving the form around during image capture</w:t>
+        <w:t>1.Changed "Threading.Sleep" to "Task.Delay" in FreshImage to allow moving the form around during image capture</w:t>
       </w:r>
     </w:p>
     <w:p>
@@ -7805,25 +6488,7 @@
           <w:sz w:val="19"/>
           <w:szCs w:val="19"/>
         </w:rPr>
-        <w:t xml:space="preserve">2.Added </w:t>
-      </w:r>
-      <w:proofErr w:type="spellStart"/>
-      <w:r>
-        <w:rPr>
-          <w:rFonts w:ascii="Consolas" w:hAnsi="Consolas" w:cs="Consolas"/>
-          <w:sz w:val="19"/>
-          <w:szCs w:val="19"/>
-        </w:rPr>
-        <w:t>WatchWeather</w:t>
-      </w:r>
-      <w:proofErr w:type="spellEnd"/>
-      <w:r>
-        <w:rPr>
-          <w:rFonts w:ascii="Consolas" w:hAnsi="Consolas" w:cs="Consolas"/>
-          <w:sz w:val="19"/>
-          <w:szCs w:val="19"/>
-        </w:rPr>
-        <w:t xml:space="preserve"> as a checkbox and stored in configuration to disable weather monitoring function</w:t>
+        <w:t>2.Added WatchWeather as a checkbox and stored in configuration to disable weather monitoring function</w:t>
       </w:r>
     </w:p>
     <w:p>
@@ -8042,25 +6707,7 @@
           <w:sz w:val="19"/>
           <w:szCs w:val="19"/>
         </w:rPr>
-        <w:t xml:space="preserve">1.11.0 </w:t>
-      </w:r>
-      <w:proofErr w:type="gramStart"/>
-      <w:r>
-        <w:rPr>
-          <w:rFonts w:ascii="Consolas" w:hAnsi="Consolas" w:cs="Consolas"/>
-          <w:sz w:val="19"/>
-          <w:szCs w:val="19"/>
-        </w:rPr>
-        <w:t>--  10</w:t>
-      </w:r>
-      <w:proofErr w:type="gramEnd"/>
-      <w:r>
-        <w:rPr>
-          <w:rFonts w:ascii="Consolas" w:hAnsi="Consolas" w:cs="Consolas"/>
-          <w:sz w:val="19"/>
-          <w:szCs w:val="19"/>
-        </w:rPr>
-        <w:t>/30/19</w:t>
+        <w:t>1.11.0 --  10/30/19</w:t>
       </w:r>
     </w:p>
     <w:p>
@@ -8114,7 +6761,6 @@
           <w:szCs w:val="19"/>
         </w:rPr>
       </w:pPr>
-      <w:proofErr w:type="gramStart"/>
       <w:r>
         <w:rPr>
           <w:rFonts w:ascii="Consolas" w:hAnsi="Consolas" w:cs="Consolas"/>
@@ -8129,16 +6775,7 @@
           <w:sz w:val="19"/>
           <w:szCs w:val="19"/>
         </w:rPr>
-        <w:t>--</w:t>
-      </w:r>
-      <w:proofErr w:type="gramEnd"/>
-      <w:r>
-        <w:rPr>
-          <w:rFonts w:ascii="Consolas" w:hAnsi="Consolas" w:cs="Consolas"/>
-          <w:sz w:val="19"/>
-          <w:szCs w:val="19"/>
-        </w:rPr>
-        <w:t xml:space="preserve">  11/11/19</w:t>
+        <w:t>--  11/11/19</w:t>
       </w:r>
     </w:p>
     <w:p>
@@ -8216,7 +6853,6 @@
           <w:szCs w:val="19"/>
         </w:rPr>
       </w:pPr>
-      <w:proofErr w:type="gramStart"/>
       <w:r>
         <w:rPr>
           <w:rFonts w:ascii="Consolas" w:hAnsi="Consolas" w:cs="Consolas"/>
@@ -8231,16 +6867,7 @@
           <w:sz w:val="19"/>
           <w:szCs w:val="19"/>
         </w:rPr>
-        <w:t>--</w:t>
-      </w:r>
-      <w:proofErr w:type="gramEnd"/>
-      <w:r>
-        <w:rPr>
-          <w:rFonts w:ascii="Consolas" w:hAnsi="Consolas" w:cs="Consolas"/>
-          <w:sz w:val="19"/>
-          <w:szCs w:val="19"/>
-        </w:rPr>
-        <w:t xml:space="preserve">  12/28/19</w:t>
+        <w:t>--  12/28/19</w:t>
       </w:r>
     </w:p>
     <w:p>
@@ -8410,23 +7037,13 @@
         </w:rPr>
         <w:tab/>
       </w:r>
-      <w:proofErr w:type="gramStart"/>
-      <w:r>
-        <w:rPr>
-          <w:rFonts w:ascii="Consolas" w:hAnsi="Consolas" w:cs="Consolas"/>
-          <w:sz w:val="19"/>
-          <w:szCs w:val="19"/>
-        </w:rPr>
-        <w:t>--  Not</w:t>
-      </w:r>
-      <w:proofErr w:type="gramEnd"/>
-      <w:r>
-        <w:rPr>
-          <w:rFonts w:ascii="Consolas" w:hAnsi="Consolas" w:cs="Consolas"/>
-          <w:sz w:val="19"/>
-          <w:szCs w:val="19"/>
-        </w:rPr>
-        <w:t xml:space="preserve"> sure what I did</w:t>
+      <w:r>
+        <w:rPr>
+          <w:rFonts w:ascii="Consolas" w:hAnsi="Consolas" w:cs="Consolas"/>
+          <w:sz w:val="19"/>
+          <w:szCs w:val="19"/>
+        </w:rPr>
+        <w:t>--  Not sure what I did</w:t>
       </w:r>
     </w:p>
     <w:p>
@@ -8484,23 +7101,13 @@
         <w:tab/>
         <w:t xml:space="preserve">1. Added </w:t>
       </w:r>
-      <w:proofErr w:type="spellStart"/>
-      <w:r>
-        <w:rPr>
-          <w:rFonts w:ascii="Consolas" w:hAnsi="Consolas" w:cs="Consolas"/>
-          <w:sz w:val="19"/>
-          <w:szCs w:val="19"/>
-        </w:rPr>
-        <w:t>CullImage</w:t>
-      </w:r>
-      <w:proofErr w:type="spellEnd"/>
-      <w:r>
-        <w:rPr>
-          <w:rFonts w:ascii="Consolas" w:hAnsi="Consolas" w:cs="Consolas"/>
-          <w:sz w:val="19"/>
-          <w:szCs w:val="19"/>
-        </w:rPr>
-        <w:t xml:space="preserve"> static class to </w:t>
+      <w:r>
+        <w:rPr>
+          <w:rFonts w:ascii="Consolas" w:hAnsi="Consolas" w:cs="Consolas"/>
+          <w:sz w:val="19"/>
+          <w:szCs w:val="19"/>
+        </w:rPr>
+        <w:t xml:space="preserve">CullImage static class to </w:t>
       </w:r>
       <w:r>
         <w:rPr>
@@ -8611,43 +7218,7 @@
           <w:sz w:val="19"/>
           <w:szCs w:val="19"/>
         </w:rPr>
-        <w:t>1. Changed “</w:t>
-      </w:r>
-      <w:proofErr w:type="spellStart"/>
-      <w:r>
-        <w:rPr>
-          <w:rFonts w:ascii="Consolas" w:hAnsi="Consolas" w:cs="Consolas"/>
-          <w:sz w:val="19"/>
-          <w:szCs w:val="19"/>
-        </w:rPr>
-        <w:t>SuperScanForm</w:t>
-      </w:r>
-      <w:proofErr w:type="spellEnd"/>
-      <w:r>
-        <w:rPr>
-          <w:rFonts w:ascii="Consolas" w:hAnsi="Consolas" w:cs="Consolas"/>
-          <w:sz w:val="19"/>
-          <w:szCs w:val="19"/>
-        </w:rPr>
-        <w:t>” name to “</w:t>
-      </w:r>
-      <w:proofErr w:type="spellStart"/>
-      <w:r>
-        <w:rPr>
-          <w:rFonts w:ascii="Consolas" w:hAnsi="Consolas" w:cs="Consolas"/>
-          <w:sz w:val="19"/>
-          <w:szCs w:val="19"/>
-        </w:rPr>
-        <w:t>FormSuperScan</w:t>
-      </w:r>
-      <w:proofErr w:type="spellEnd"/>
-      <w:r>
-        <w:rPr>
-          <w:rFonts w:ascii="Consolas" w:hAnsi="Consolas" w:cs="Consolas"/>
-          <w:sz w:val="19"/>
-          <w:szCs w:val="19"/>
-        </w:rPr>
-        <w:t>” to make it easier to find in the list</w:t>
+        <w:t>1. Changed “SuperScanForm” name to “FormSuperScan” to make it easier to find in the list</w:t>
       </w:r>
       <w:r>
         <w:rPr>
@@ -8701,43 +7272,15 @@
           <w:sz w:val="19"/>
           <w:szCs w:val="19"/>
         </w:rPr>
-        <w:t>check items “Dome”, “</w:t>
-      </w:r>
-      <w:proofErr w:type="spellStart"/>
-      <w:r>
-        <w:rPr>
-          <w:rFonts w:ascii="Consolas" w:hAnsi="Consolas" w:cs="Consolas"/>
-          <w:sz w:val="19"/>
-          <w:szCs w:val="19"/>
-        </w:rPr>
-        <w:t>AutoRun</w:t>
-      </w:r>
-      <w:proofErr w:type="spellEnd"/>
-      <w:r>
-        <w:rPr>
-          <w:rFonts w:ascii="Consolas" w:hAnsi="Consolas" w:cs="Consolas"/>
-          <w:sz w:val="19"/>
-          <w:szCs w:val="19"/>
-        </w:rPr>
-        <w:t>”, and “</w:t>
-      </w:r>
-      <w:proofErr w:type="spellStart"/>
-      <w:r>
-        <w:rPr>
-          <w:rFonts w:ascii="Consolas" w:hAnsi="Consolas" w:cs="Consolas"/>
-          <w:sz w:val="19"/>
-          <w:szCs w:val="19"/>
-        </w:rPr>
-        <w:t>FormOnTop</w:t>
-      </w:r>
-      <w:proofErr w:type="spellEnd"/>
-      <w:r>
-        <w:rPr>
-          <w:rFonts w:ascii="Consolas" w:hAnsi="Consolas" w:cs="Consolas"/>
-          <w:sz w:val="19"/>
-          <w:szCs w:val="19"/>
-        </w:rPr>
-        <w:t>”</w:t>
+        <w:t>check items “Dome”, “AutoRun”, and “</w:t>
+      </w:r>
+      <w:r>
+        <w:rPr>
+          <w:rFonts w:ascii="Consolas" w:hAnsi="Consolas" w:cs="Consolas"/>
+          <w:sz w:val="19"/>
+          <w:szCs w:val="19"/>
+        </w:rPr>
+        <w:t>FormOnTop”</w:t>
       </w:r>
       <w:r>
         <w:rPr>
@@ -8859,6 +7402,64 @@
           <w:szCs w:val="19"/>
         </w:rPr>
       </w:pPr>
+      <w:r>
+        <w:rPr>
+          <w:rFonts w:ascii="Consolas" w:hAnsi="Consolas" w:cs="Consolas"/>
+          <w:sz w:val="19"/>
+          <w:szCs w:val="19"/>
+        </w:rPr>
+        <w:t>2.6</w:t>
+      </w:r>
+      <w:r>
+        <w:rPr>
+          <w:rFonts w:ascii="Consolas" w:hAnsi="Consolas" w:cs="Consolas"/>
+          <w:sz w:val="19"/>
+          <w:szCs w:val="19"/>
+        </w:rPr>
+        <w:t>.0</w:t>
+      </w:r>
+    </w:p>
+    <w:p>
+      <w:pPr>
+        <w:autoSpaceDE w:val="0"/>
+        <w:autoSpaceDN w:val="0"/>
+        <w:adjustRightInd w:val="0"/>
+        <w:spacing w:after="0" w:line="240" w:lineRule="auto"/>
+        <w:rPr>
+          <w:rFonts w:ascii="Consolas" w:hAnsi="Consolas" w:cs="Consolas"/>
+          <w:sz w:val="19"/>
+          <w:szCs w:val="19"/>
+        </w:rPr>
+      </w:pPr>
+      <w:r>
+        <w:rPr>
+          <w:rFonts w:ascii="Consolas" w:hAnsi="Consolas" w:cs="Consolas"/>
+          <w:sz w:val="19"/>
+          <w:szCs w:val="19"/>
+        </w:rPr>
+        <w:t xml:space="preserve">1. Added </w:t>
+      </w:r>
+      <w:r>
+        <w:rPr>
+          <w:rFonts w:ascii="Consolas" w:hAnsi="Consolas" w:cs="Consolas"/>
+          <w:sz w:val="19"/>
+          <w:szCs w:val="19"/>
+        </w:rPr>
+        <w:t>capability to load galaxies from previous Observing List</w:t>
+      </w:r>
+    </w:p>
+    <w:p>
+      <w:pPr>
+        <w:autoSpaceDE w:val="0"/>
+        <w:autoSpaceDN w:val="0"/>
+        <w:adjustRightInd w:val="0"/>
+        <w:spacing w:after="0" w:line="240" w:lineRule="auto"/>
+        <w:rPr>
+          <w:rFonts w:ascii="Consolas" w:hAnsi="Consolas" w:cs="Consolas"/>
+          <w:sz w:val="19"/>
+          <w:szCs w:val="19"/>
+        </w:rPr>
+      </w:pPr>
     </w:p>
     <w:p>
       <w:pPr>
@@ -8881,12 +7482,12 @@
       </w:r>
     </w:p>
     <w:sectPr>
-      <w:headerReference w:type="even" r:id="rId10"/>
-      <w:headerReference w:type="default" r:id="rId11"/>
-      <w:footerReference w:type="even" r:id="rId12"/>
-      <w:footerReference w:type="default" r:id="rId13"/>
-      <w:headerReference w:type="first" r:id="rId14"/>
-      <w:footerReference w:type="first" r:id="rId15"/>
+      <w:headerReference w:type="even" r:id="rId11"/>
+      <w:headerReference w:type="default" r:id="rId12"/>
+      <w:footerReference w:type="even" r:id="rId13"/>
+      <w:footerReference w:type="default" r:id="rId14"/>
+      <w:headerReference w:type="first" r:id="rId15"/>
+      <w:footerReference w:type="first" r:id="rId16"/>
       <w:pgSz w:w="12240" w:h="15840" w:code="1"/>
       <w:pgMar w:top="1440" w:right="1440" w:bottom="1440" w:left="1440" w:header="720" w:footer="720" w:gutter="0"/>
       <w:cols w:space="720"/>
@@ -8897,7 +7498,7 @@
 </file>
 
 <file path=word/endnotes.xml><?xml version="1.0" encoding="utf-8"?>
-<w:endnotes xmlns:wpc="http://schemas.microsoft.com/office/word/2010/wordprocessingCanvas" xmlns:cx="http://schemas.microsoft.com/office/drawing/2014/chartex" xmlns:cx1="http://schemas.microsoft.com/office/drawing/2015/9/8/chartex" xmlns:cx2="http://schemas.microsoft.com/office/drawing/2015/10/21/chartex" xmlns:cx3="http://schemas.microsoft.com/office/drawing/2016/5/9/chartex" xmlns:cx4="http://schemas.microsoft.com/office/drawing/2016/5/10/chartex" xmlns:cx5="http://schemas.microsoft.com/office/drawing/2016/5/11/chartex" xmlns:cx6="http://schemas.microsoft.com/office/drawing/2016/5/12/chartex" xmlns:cx7="http://schemas.microsoft.com/office/drawing/2016/5/13/chartex" xmlns:cx8="http://schemas.microsoft.com/office/drawing/2016/5/14/chartex" xmlns:mc="http://schemas.openxmlformats.org/markup-compatibility/2006" xmlns:aink="http://schemas.microsoft.com/office/drawing/2016/ink" xmlns:am3d="http://schemas.microsoft.com/office/drawing/2017/model3d" xmlns:o="urn:schemas-microsoft-com:office:office" xmlns:r="http://schemas.openxmlformats.org/officeDocument/2006/relationships" xmlns:m="http://schemas.openxmlformats.org/officeDocument/2006/math" xmlns:v="urn:schemas-microsoft-com:vml" xmlns:wp14="http://schemas.microsoft.com/office/word/2010/wordprocessingDrawing" xmlns:wp="http://schemas.openxmlformats.org/drawingml/2006/wordprocessingDrawing" xmlns:w10="urn:schemas-microsoft-com:office:word" xmlns:w="http://schemas.openxmlformats.org/wordprocessingml/2006/main" xmlns:w14="http://schemas.microsoft.com/office/word/2010/wordml" xmlns:w15="http://schemas.microsoft.com/office/word/2012/wordml" xmlns:w16cid="http://schemas.microsoft.com/office/word/2016/wordml/cid" xmlns:w16se="http://schemas.microsoft.com/office/word/2015/wordml/symex" xmlns:wpg="http://schemas.microsoft.com/office/word/2010/wordprocessingGroup" xmlns:wpi="http://schemas.microsoft.com/office/word/2010/wordprocessingInk" xmlns:wne="http://schemas.microsoft.com/office/word/2006/wordml" xmlns:wps="http://schemas.microsoft.com/office/word/2010/wordprocessingShape" mc:Ignorable="w14 w15 w16se w16cid wp14">
+<w:endnotes xmlns:wpc="http://schemas.microsoft.com/office/word/2010/wordprocessingCanvas" xmlns:cx="http://schemas.microsoft.com/office/drawing/2014/chartex" xmlns:cx1="http://schemas.microsoft.com/office/drawing/2015/9/8/chartex" xmlns:cx2="http://schemas.microsoft.com/office/drawing/2015/10/21/chartex" xmlns:cx3="http://schemas.microsoft.com/office/drawing/2016/5/9/chartex" xmlns:cx4="http://schemas.microsoft.com/office/drawing/2016/5/10/chartex" xmlns:cx5="http://schemas.microsoft.com/office/drawing/2016/5/11/chartex" xmlns:cx6="http://schemas.microsoft.com/office/drawing/2016/5/12/chartex" xmlns:cx7="http://schemas.microsoft.com/office/drawing/2016/5/13/chartex" xmlns:cx8="http://schemas.microsoft.com/office/drawing/2016/5/14/chartex" xmlns:mc="http://schemas.openxmlformats.org/markup-compatibility/2006" xmlns:aink="http://schemas.microsoft.com/office/drawing/2016/ink" xmlns:am3d="http://schemas.microsoft.com/office/drawing/2017/model3d" xmlns:o="urn:schemas-microsoft-com:office:office" xmlns:r="http://schemas.openxmlformats.org/officeDocument/2006/relationships" xmlns:m="http://schemas.openxmlformats.org/officeDocument/2006/math" xmlns:v="urn:schemas-microsoft-com:vml" xmlns:wp14="http://schemas.microsoft.com/office/word/2010/wordprocessingDrawing" xmlns:wp="http://schemas.openxmlformats.org/drawingml/2006/wordprocessingDrawing" xmlns:w10="urn:schemas-microsoft-com:office:word" xmlns:w="http://schemas.openxmlformats.org/wordprocessingml/2006/main" xmlns:w14="http://schemas.microsoft.com/office/word/2010/wordml" xmlns:w15="http://schemas.microsoft.com/office/word/2012/wordml" xmlns:w16cex="http://schemas.microsoft.com/office/word/2018/wordml/cex" xmlns:w16cid="http://schemas.microsoft.com/office/word/2016/wordml/cid" xmlns:w16="http://schemas.microsoft.com/office/word/2018/wordml" xmlns:w16se="http://schemas.microsoft.com/office/word/2015/wordml/symex" xmlns:wpg="http://schemas.microsoft.com/office/word/2010/wordprocessingGroup" xmlns:wpi="http://schemas.microsoft.com/office/word/2010/wordprocessingInk" xmlns:wne="http://schemas.microsoft.com/office/word/2006/wordml" xmlns:wps="http://schemas.microsoft.com/office/word/2010/wordprocessingShape" mc:Ignorable="w14 w15 w16se w16cid w16 w16cex wp14">
   <w:endnote w:type="separator" w:id="-1">
     <w:p>
       <w:pPr>
@@ -8929,7 +7530,7 @@
 </file>
 
 <file path=word/footer1.xml><?xml version="1.0" encoding="utf-8"?>
-<w:ftr xmlns:wpc="http://schemas.microsoft.com/office/word/2010/wordprocessingCanvas" xmlns:cx="http://schemas.microsoft.com/office/drawing/2014/chartex" xmlns:cx1="http://schemas.microsoft.com/office/drawing/2015/9/8/chartex" xmlns:cx2="http://schemas.microsoft.com/office/drawing/2015/10/21/chartex" xmlns:cx3="http://schemas.microsoft.com/office/drawing/2016/5/9/chartex" xmlns:cx4="http://schemas.microsoft.com/office/drawing/2016/5/10/chartex" xmlns:cx5="http://schemas.microsoft.com/office/drawing/2016/5/11/chartex" xmlns:cx6="http://schemas.microsoft.com/office/drawing/2016/5/12/chartex" xmlns:cx7="http://schemas.microsoft.com/office/drawing/2016/5/13/chartex" xmlns:cx8="http://schemas.microsoft.com/office/drawing/2016/5/14/chartex" xmlns:mc="http://schemas.openxmlformats.org/markup-compatibility/2006" xmlns:aink="http://schemas.microsoft.com/office/drawing/2016/ink" xmlns:am3d="http://schemas.microsoft.com/office/drawing/2017/model3d" xmlns:o="urn:schemas-microsoft-com:office:office" xmlns:r="http://schemas.openxmlformats.org/officeDocument/2006/relationships" xmlns:m="http://schemas.openxmlformats.org/officeDocument/2006/math" xmlns:v="urn:schemas-microsoft-com:vml" xmlns:wp14="http://schemas.microsoft.com/office/word/2010/wordprocessingDrawing" xmlns:wp="http://schemas.openxmlformats.org/drawingml/2006/wordprocessingDrawing" xmlns:w10="urn:schemas-microsoft-com:office:word" xmlns:w="http://schemas.openxmlformats.org/wordprocessingml/2006/main" xmlns:w14="http://schemas.microsoft.com/office/word/2010/wordml" xmlns:w15="http://schemas.microsoft.com/office/word/2012/wordml" xmlns:w16cid="http://schemas.microsoft.com/office/word/2016/wordml/cid" xmlns:w16se="http://schemas.microsoft.com/office/word/2015/wordml/symex" xmlns:wpg="http://schemas.microsoft.com/office/word/2010/wordprocessingGroup" xmlns:wpi="http://schemas.microsoft.com/office/word/2010/wordprocessingInk" xmlns:wne="http://schemas.microsoft.com/office/word/2006/wordml" xmlns:wps="http://schemas.microsoft.com/office/word/2010/wordprocessingShape" mc:Ignorable="w14 w15 w16se w16cid wp14">
+<w:ftr xmlns:wpc="http://schemas.microsoft.com/office/word/2010/wordprocessingCanvas" xmlns:cx="http://schemas.microsoft.com/office/drawing/2014/chartex" xmlns:cx1="http://schemas.microsoft.com/office/drawing/2015/9/8/chartex" xmlns:cx2="http://schemas.microsoft.com/office/drawing/2015/10/21/chartex" xmlns:cx3="http://schemas.microsoft.com/office/drawing/2016/5/9/chartex" xmlns:cx4="http://schemas.microsoft.com/office/drawing/2016/5/10/chartex" xmlns:cx5="http://schemas.microsoft.com/office/drawing/2016/5/11/chartex" xmlns:cx6="http://schemas.microsoft.com/office/drawing/2016/5/12/chartex" xmlns:cx7="http://schemas.microsoft.com/office/drawing/2016/5/13/chartex" xmlns:cx8="http://schemas.microsoft.com/office/drawing/2016/5/14/chartex" xmlns:mc="http://schemas.openxmlformats.org/markup-compatibility/2006" xmlns:aink="http://schemas.microsoft.com/office/drawing/2016/ink" xmlns:am3d="http://schemas.microsoft.com/office/drawing/2017/model3d" xmlns:o="urn:schemas-microsoft-com:office:office" xmlns:r="http://schemas.openxmlformats.org/officeDocument/2006/relationships" xmlns:m="http://schemas.openxmlformats.org/officeDocument/2006/math" xmlns:v="urn:schemas-microsoft-com:vml" xmlns:wp14="http://schemas.microsoft.com/office/word/2010/wordprocessingDrawing" xmlns:wp="http://schemas.openxmlformats.org/drawingml/2006/wordprocessingDrawing" xmlns:w10="urn:schemas-microsoft-com:office:word" xmlns:w="http://schemas.openxmlformats.org/wordprocessingml/2006/main" xmlns:w14="http://schemas.microsoft.com/office/word/2010/wordml" xmlns:w15="http://schemas.microsoft.com/office/word/2012/wordml" xmlns:w16cex="http://schemas.microsoft.com/office/word/2018/wordml/cex" xmlns:w16cid="http://schemas.microsoft.com/office/word/2016/wordml/cid" xmlns:w16="http://schemas.microsoft.com/office/word/2018/wordml" xmlns:w16se="http://schemas.microsoft.com/office/word/2015/wordml/symex" xmlns:wpg="http://schemas.microsoft.com/office/word/2010/wordprocessingGroup" xmlns:wpi="http://schemas.microsoft.com/office/word/2010/wordprocessingInk" xmlns:wne="http://schemas.microsoft.com/office/word/2006/wordml" xmlns:wps="http://schemas.microsoft.com/office/word/2010/wordprocessingShape" mc:Ignorable="w14 w15 w16se w16cid w16 w16cex wp14">
   <w:p>
     <w:pPr>
       <w:pStyle w:val="Footer"/>
@@ -8939,7 +7540,7 @@
 </file>
 
 <file path=word/footer2.xml><?xml version="1.0" encoding="utf-8"?>
-<w:ftr xmlns:wpc="http://schemas.microsoft.com/office/word/2010/wordprocessingCanvas" xmlns:cx="http://schemas.microsoft.com/office/drawing/2014/chartex" xmlns:cx1="http://schemas.microsoft.com/office/drawing/2015/9/8/chartex" xmlns:cx2="http://schemas.microsoft.com/office/drawing/2015/10/21/chartex" xmlns:cx3="http://schemas.microsoft.com/office/drawing/2016/5/9/chartex" xmlns:cx4="http://schemas.microsoft.com/office/drawing/2016/5/10/chartex" xmlns:cx5="http://schemas.microsoft.com/office/drawing/2016/5/11/chartex" xmlns:cx6="http://schemas.microsoft.com/office/drawing/2016/5/12/chartex" xmlns:cx7="http://schemas.microsoft.com/office/drawing/2016/5/13/chartex" xmlns:cx8="http://schemas.microsoft.com/office/drawing/2016/5/14/chartex" xmlns:mc="http://schemas.openxmlformats.org/markup-compatibility/2006" xmlns:aink="http://schemas.microsoft.com/office/drawing/2016/ink" xmlns:am3d="http://schemas.microsoft.com/office/drawing/2017/model3d" xmlns:o="urn:schemas-microsoft-com:office:office" xmlns:r="http://schemas.openxmlformats.org/officeDocument/2006/relationships" xmlns:m="http://schemas.openxmlformats.org/officeDocument/2006/math" xmlns:v="urn:schemas-microsoft-com:vml" xmlns:wp14="http://schemas.microsoft.com/office/word/2010/wordprocessingDrawing" xmlns:wp="http://schemas.openxmlformats.org/drawingml/2006/wordprocessingDrawing" xmlns:w10="urn:schemas-microsoft-com:office:word" xmlns:w="http://schemas.openxmlformats.org/wordprocessingml/2006/main" xmlns:w14="http://schemas.microsoft.com/office/word/2010/wordml" xmlns:w15="http://schemas.microsoft.com/office/word/2012/wordml" xmlns:w16cid="http://schemas.microsoft.com/office/word/2016/wordml/cid" xmlns:w16se="http://schemas.microsoft.com/office/word/2015/wordml/symex" xmlns:wpg="http://schemas.microsoft.com/office/word/2010/wordprocessingGroup" xmlns:wpi="http://schemas.microsoft.com/office/word/2010/wordprocessingInk" xmlns:wne="http://schemas.microsoft.com/office/word/2006/wordml" xmlns:wps="http://schemas.microsoft.com/office/word/2010/wordprocessingShape" mc:Ignorable="w14 w15 w16se w16cid wp14">
+<w:ftr xmlns:wpc="http://schemas.microsoft.com/office/word/2010/wordprocessingCanvas" xmlns:cx="http://schemas.microsoft.com/office/drawing/2014/chartex" xmlns:cx1="http://schemas.microsoft.com/office/drawing/2015/9/8/chartex" xmlns:cx2="http://schemas.microsoft.com/office/drawing/2015/10/21/chartex" xmlns:cx3="http://schemas.microsoft.com/office/drawing/2016/5/9/chartex" xmlns:cx4="http://schemas.microsoft.com/office/drawing/2016/5/10/chartex" xmlns:cx5="http://schemas.microsoft.com/office/drawing/2016/5/11/chartex" xmlns:cx6="http://schemas.microsoft.com/office/drawing/2016/5/12/chartex" xmlns:cx7="http://schemas.microsoft.com/office/drawing/2016/5/13/chartex" xmlns:cx8="http://schemas.microsoft.com/office/drawing/2016/5/14/chartex" xmlns:mc="http://schemas.openxmlformats.org/markup-compatibility/2006" xmlns:aink="http://schemas.microsoft.com/office/drawing/2016/ink" xmlns:am3d="http://schemas.microsoft.com/office/drawing/2017/model3d" xmlns:o="urn:schemas-microsoft-com:office:office" xmlns:r="http://schemas.openxmlformats.org/officeDocument/2006/relationships" xmlns:m="http://schemas.openxmlformats.org/officeDocument/2006/math" xmlns:v="urn:schemas-microsoft-com:vml" xmlns:wp14="http://schemas.microsoft.com/office/word/2010/wordprocessingDrawing" xmlns:wp="http://schemas.openxmlformats.org/drawingml/2006/wordprocessingDrawing" xmlns:w10="urn:schemas-microsoft-com:office:word" xmlns:w="http://schemas.openxmlformats.org/wordprocessingml/2006/main" xmlns:w14="http://schemas.microsoft.com/office/word/2010/wordml" xmlns:w15="http://schemas.microsoft.com/office/word/2012/wordml" xmlns:w16cex="http://schemas.microsoft.com/office/word/2018/wordml/cex" xmlns:w16cid="http://schemas.microsoft.com/office/word/2016/wordml/cid" xmlns:w16="http://schemas.microsoft.com/office/word/2018/wordml" xmlns:w16se="http://schemas.microsoft.com/office/word/2015/wordml/symex" xmlns:wpg="http://schemas.microsoft.com/office/word/2010/wordprocessingGroup" xmlns:wpi="http://schemas.microsoft.com/office/word/2010/wordprocessingInk" xmlns:wne="http://schemas.microsoft.com/office/word/2006/wordml" xmlns:wps="http://schemas.microsoft.com/office/word/2010/wordprocessingShape" mc:Ignorable="w14 w15 w16se w16cid w16 w16cex wp14">
   <w:p>
     <w:pPr>
       <w:pStyle w:val="Footer"/>
@@ -9002,7 +7603,7 @@
 </file>
 
 <file path=word/footer3.xml><?xml version="1.0" encoding="utf-8"?>
-<w:ftr xmlns:wpc="http://schemas.microsoft.com/office/word/2010/wordprocessingCanvas" xmlns:cx="http://schemas.microsoft.com/office/drawing/2014/chartex" xmlns:cx1="http://schemas.microsoft.com/office/drawing/2015/9/8/chartex" xmlns:cx2="http://schemas.microsoft.com/office/drawing/2015/10/21/chartex" xmlns:cx3="http://schemas.microsoft.com/office/drawing/2016/5/9/chartex" xmlns:cx4="http://schemas.microsoft.com/office/drawing/2016/5/10/chartex" xmlns:cx5="http://schemas.microsoft.com/office/drawing/2016/5/11/chartex" xmlns:cx6="http://schemas.microsoft.com/office/drawing/2016/5/12/chartex" xmlns:cx7="http://schemas.microsoft.com/office/drawing/2016/5/13/chartex" xmlns:cx8="http://schemas.microsoft.com/office/drawing/2016/5/14/chartex" xmlns:mc="http://schemas.openxmlformats.org/markup-compatibility/2006" xmlns:aink="http://schemas.microsoft.com/office/drawing/2016/ink" xmlns:am3d="http://schemas.microsoft.com/office/drawing/2017/model3d" xmlns:o="urn:schemas-microsoft-com:office:office" xmlns:r="http://schemas.openxmlformats.org/officeDocument/2006/relationships" xmlns:m="http://schemas.openxmlformats.org/officeDocument/2006/math" xmlns:v="urn:schemas-microsoft-com:vml" xmlns:wp14="http://schemas.microsoft.com/office/word/2010/wordprocessingDrawing" xmlns:wp="http://schemas.openxmlformats.org/drawingml/2006/wordprocessingDrawing" xmlns:w10="urn:schemas-microsoft-com:office:word" xmlns:w="http://schemas.openxmlformats.org/wordprocessingml/2006/main" xmlns:w14="http://schemas.microsoft.com/office/word/2010/wordml" xmlns:w15="http://schemas.microsoft.com/office/word/2012/wordml" xmlns:w16cid="http://schemas.microsoft.com/office/word/2016/wordml/cid" xmlns:w16se="http://schemas.microsoft.com/office/word/2015/wordml/symex" xmlns:wpg="http://schemas.microsoft.com/office/word/2010/wordprocessingGroup" xmlns:wpi="http://schemas.microsoft.com/office/word/2010/wordprocessingInk" xmlns:wne="http://schemas.microsoft.com/office/word/2006/wordml" xmlns:wps="http://schemas.microsoft.com/office/word/2010/wordprocessingShape" mc:Ignorable="w14 w15 w16se w16cid wp14">
+<w:ftr xmlns:wpc="http://schemas.microsoft.com/office/word/2010/wordprocessingCanvas" xmlns:cx="http://schemas.microsoft.com/office/drawing/2014/chartex" xmlns:cx1="http://schemas.microsoft.com/office/drawing/2015/9/8/chartex" xmlns:cx2="http://schemas.microsoft.com/office/drawing/2015/10/21/chartex" xmlns:cx3="http://schemas.microsoft.com/office/drawing/2016/5/9/chartex" xmlns:cx4="http://schemas.microsoft.com/office/drawing/2016/5/10/chartex" xmlns:cx5="http://schemas.microsoft.com/office/drawing/2016/5/11/chartex" xmlns:cx6="http://schemas.microsoft.com/office/drawing/2016/5/12/chartex" xmlns:cx7="http://schemas.microsoft.com/office/drawing/2016/5/13/chartex" xmlns:cx8="http://schemas.microsoft.com/office/drawing/2016/5/14/chartex" xmlns:mc="http://schemas.openxmlformats.org/markup-compatibility/2006" xmlns:aink="http://schemas.microsoft.com/office/drawing/2016/ink" xmlns:am3d="http://schemas.microsoft.com/office/drawing/2017/model3d" xmlns:o="urn:schemas-microsoft-com:office:office" xmlns:r="http://schemas.openxmlformats.org/officeDocument/2006/relationships" xmlns:m="http://schemas.openxmlformats.org/officeDocument/2006/math" xmlns:v="urn:schemas-microsoft-com:vml" xmlns:wp14="http://schemas.microsoft.com/office/word/2010/wordprocessingDrawing" xmlns:wp="http://schemas.openxmlformats.org/drawingml/2006/wordprocessingDrawing" xmlns:w10="urn:schemas-microsoft-com:office:word" xmlns:w="http://schemas.openxmlformats.org/wordprocessingml/2006/main" xmlns:w14="http://schemas.microsoft.com/office/word/2010/wordml" xmlns:w15="http://schemas.microsoft.com/office/word/2012/wordml" xmlns:w16cex="http://schemas.microsoft.com/office/word/2018/wordml/cex" xmlns:w16cid="http://schemas.microsoft.com/office/word/2016/wordml/cid" xmlns:w16="http://schemas.microsoft.com/office/word/2018/wordml" xmlns:w16se="http://schemas.microsoft.com/office/word/2015/wordml/symex" xmlns:wpg="http://schemas.microsoft.com/office/word/2010/wordprocessingGroup" xmlns:wpi="http://schemas.microsoft.com/office/word/2010/wordprocessingInk" xmlns:wne="http://schemas.microsoft.com/office/word/2006/wordml" xmlns:wps="http://schemas.microsoft.com/office/word/2010/wordprocessingShape" mc:Ignorable="w14 w15 w16se w16cid w16 w16cex wp14">
   <w:p>
     <w:pPr>
       <w:pStyle w:val="Footer"/>
@@ -9012,7 +7613,7 @@
 </file>
 
 <file path=word/footnotes.xml><?xml version="1.0" encoding="utf-8"?>
-<w:footnotes xmlns:wpc="http://schemas.microsoft.com/office/word/2010/wordprocessingCanvas" xmlns:cx="http://schemas.microsoft.com/office/drawing/2014/chartex" xmlns:cx1="http://schemas.microsoft.com/office/drawing/2015/9/8/chartex" xmlns:cx2="http://schemas.microsoft.com/office/drawing/2015/10/21/chartex" xmlns:cx3="http://schemas.microsoft.com/office/drawing/2016/5/9/chartex" xmlns:cx4="http://schemas.microsoft.com/office/drawing/2016/5/10/chartex" xmlns:cx5="http://schemas.microsoft.com/office/drawing/2016/5/11/chartex" xmlns:cx6="http://schemas.microsoft.com/office/drawing/2016/5/12/chartex" xmlns:cx7="http://schemas.microsoft.com/office/drawing/2016/5/13/chartex" xmlns:cx8="http://schemas.microsoft.com/office/drawing/2016/5/14/chartex" xmlns:mc="http://schemas.openxmlformats.org/markup-compatibility/2006" xmlns:aink="http://schemas.microsoft.com/office/drawing/2016/ink" xmlns:am3d="http://schemas.microsoft.com/office/drawing/2017/model3d" xmlns:o="urn:schemas-microsoft-com:office:office" xmlns:r="http://schemas.openxmlformats.org/officeDocument/2006/relationships" xmlns:m="http://schemas.openxmlformats.org/officeDocument/2006/math" xmlns:v="urn:schemas-microsoft-com:vml" xmlns:wp14="http://schemas.microsoft.com/office/word/2010/wordprocessingDrawing" xmlns:wp="http://schemas.openxmlformats.org/drawingml/2006/wordprocessingDrawing" xmlns:w10="urn:schemas-microsoft-com:office:word" xmlns:w="http://schemas.openxmlformats.org/wordprocessingml/2006/main" xmlns:w14="http://schemas.microsoft.com/office/word/2010/wordml" xmlns:w15="http://schemas.microsoft.com/office/word/2012/wordml" xmlns:w16cid="http://schemas.microsoft.com/office/word/2016/wordml/cid" xmlns:w16se="http://schemas.microsoft.com/office/word/2015/wordml/symex" xmlns:wpg="http://schemas.microsoft.com/office/word/2010/wordprocessingGroup" xmlns:wpi="http://schemas.microsoft.com/office/word/2010/wordprocessingInk" xmlns:wne="http://schemas.microsoft.com/office/word/2006/wordml" xmlns:wps="http://schemas.microsoft.com/office/word/2010/wordprocessingShape" mc:Ignorable="w14 w15 w16se w16cid wp14">
+<w:footnotes xmlns:wpc="http://schemas.microsoft.com/office/word/2010/wordprocessingCanvas" xmlns:cx="http://schemas.microsoft.com/office/drawing/2014/chartex" xmlns:cx1="http://schemas.microsoft.com/office/drawing/2015/9/8/chartex" xmlns:cx2="http://schemas.microsoft.com/office/drawing/2015/10/21/chartex" xmlns:cx3="http://schemas.microsoft.com/office/drawing/2016/5/9/chartex" xmlns:cx4="http://schemas.microsoft.com/office/drawing/2016/5/10/chartex" xmlns:cx5="http://schemas.microsoft.com/office/drawing/2016/5/11/chartex" xmlns:cx6="http://schemas.microsoft.com/office/drawing/2016/5/12/chartex" xmlns:cx7="http://schemas.microsoft.com/office/drawing/2016/5/13/chartex" xmlns:cx8="http://schemas.microsoft.com/office/drawing/2016/5/14/chartex" xmlns:mc="http://schemas.openxmlformats.org/markup-compatibility/2006" xmlns:aink="http://schemas.microsoft.com/office/drawing/2016/ink" xmlns:am3d="http://schemas.microsoft.com/office/drawing/2017/model3d" xmlns:o="urn:schemas-microsoft-com:office:office" xmlns:r="http://schemas.openxmlformats.org/officeDocument/2006/relationships" xmlns:m="http://schemas.openxmlformats.org/officeDocument/2006/math" xmlns:v="urn:schemas-microsoft-com:vml" xmlns:wp14="http://schemas.microsoft.com/office/word/2010/wordprocessingDrawing" xmlns:wp="http://schemas.openxmlformats.org/drawingml/2006/wordprocessingDrawing" xmlns:w10="urn:schemas-microsoft-com:office:word" xmlns:w="http://schemas.openxmlformats.org/wordprocessingml/2006/main" xmlns:w14="http://schemas.microsoft.com/office/word/2010/wordml" xmlns:w15="http://schemas.microsoft.com/office/word/2012/wordml" xmlns:w16cex="http://schemas.microsoft.com/office/word/2018/wordml/cex" xmlns:w16cid="http://schemas.microsoft.com/office/word/2016/wordml/cid" xmlns:w16="http://schemas.microsoft.com/office/word/2018/wordml" xmlns:w16se="http://schemas.microsoft.com/office/word/2015/wordml/symex" xmlns:wpg="http://schemas.microsoft.com/office/word/2010/wordprocessingGroup" xmlns:wpi="http://schemas.microsoft.com/office/word/2010/wordprocessingInk" xmlns:wne="http://schemas.microsoft.com/office/word/2006/wordml" xmlns:wps="http://schemas.microsoft.com/office/word/2010/wordprocessingShape" mc:Ignorable="w14 w15 w16se w16cid w16 w16cex wp14">
   <w:footnote w:type="separator" w:id="-1">
     <w:p>
       <w:pPr>
@@ -9044,7 +7645,7 @@
 </file>
 
 <file path=word/header1.xml><?xml version="1.0" encoding="utf-8"?>
-<w:hdr xmlns:wpc="http://schemas.microsoft.com/office/word/2010/wordprocessingCanvas" xmlns:cx="http://schemas.microsoft.com/office/drawing/2014/chartex" xmlns:cx1="http://schemas.microsoft.com/office/drawing/2015/9/8/chartex" xmlns:cx2="http://schemas.microsoft.com/office/drawing/2015/10/21/chartex" xmlns:cx3="http://schemas.microsoft.com/office/drawing/2016/5/9/chartex" xmlns:cx4="http://schemas.microsoft.com/office/drawing/2016/5/10/chartex" xmlns:cx5="http://schemas.microsoft.com/office/drawing/2016/5/11/chartex" xmlns:cx6="http://schemas.microsoft.com/office/drawing/2016/5/12/chartex" xmlns:cx7="http://schemas.microsoft.com/office/drawing/2016/5/13/chartex" xmlns:cx8="http://schemas.microsoft.com/office/drawing/2016/5/14/chartex" xmlns:mc="http://schemas.openxmlformats.org/markup-compatibility/2006" xmlns:aink="http://schemas.microsoft.com/office/drawing/2016/ink" xmlns:am3d="http://schemas.microsoft.com/office/drawing/2017/model3d" xmlns:o="urn:schemas-microsoft-com:office:office" xmlns:r="http://schemas.openxmlformats.org/officeDocument/2006/relationships" xmlns:m="http://schemas.openxmlformats.org/officeDocument/2006/math" xmlns:v="urn:schemas-microsoft-com:vml" xmlns:wp14="http://schemas.microsoft.com/office/word/2010/wordprocessingDrawing" xmlns:wp="http://schemas.openxmlformats.org/drawingml/2006/wordprocessingDrawing" xmlns:w10="urn:schemas-microsoft-com:office:word" xmlns:w="http://schemas.openxmlformats.org/wordprocessingml/2006/main" xmlns:w14="http://schemas.microsoft.com/office/word/2010/wordml" xmlns:w15="http://schemas.microsoft.com/office/word/2012/wordml" xmlns:w16cid="http://schemas.microsoft.com/office/word/2016/wordml/cid" xmlns:w16se="http://schemas.microsoft.com/office/word/2015/wordml/symex" xmlns:wpg="http://schemas.microsoft.com/office/word/2010/wordprocessingGroup" xmlns:wpi="http://schemas.microsoft.com/office/word/2010/wordprocessingInk" xmlns:wne="http://schemas.microsoft.com/office/word/2006/wordml" xmlns:wps="http://schemas.microsoft.com/office/word/2010/wordprocessingShape" mc:Ignorable="w14 w15 w16se w16cid wp14">
+<w:hdr xmlns:wpc="http://schemas.microsoft.com/office/word/2010/wordprocessingCanvas" xmlns:cx="http://schemas.microsoft.com/office/drawing/2014/chartex" xmlns:cx1="http://schemas.microsoft.com/office/drawing/2015/9/8/chartex" xmlns:cx2="http://schemas.microsoft.com/office/drawing/2015/10/21/chartex" xmlns:cx3="http://schemas.microsoft.com/office/drawing/2016/5/9/chartex" xmlns:cx4="http://schemas.microsoft.com/office/drawing/2016/5/10/chartex" xmlns:cx5="http://schemas.microsoft.com/office/drawing/2016/5/11/chartex" xmlns:cx6="http://schemas.microsoft.com/office/drawing/2016/5/12/chartex" xmlns:cx7="http://schemas.microsoft.com/office/drawing/2016/5/13/chartex" xmlns:cx8="http://schemas.microsoft.com/office/drawing/2016/5/14/chartex" xmlns:mc="http://schemas.openxmlformats.org/markup-compatibility/2006" xmlns:aink="http://schemas.microsoft.com/office/drawing/2016/ink" xmlns:am3d="http://schemas.microsoft.com/office/drawing/2017/model3d" xmlns:o="urn:schemas-microsoft-com:office:office" xmlns:r="http://schemas.openxmlformats.org/officeDocument/2006/relationships" xmlns:m="http://schemas.openxmlformats.org/officeDocument/2006/math" xmlns:v="urn:schemas-microsoft-com:vml" xmlns:wp14="http://schemas.microsoft.com/office/word/2010/wordprocessingDrawing" xmlns:wp="http://schemas.openxmlformats.org/drawingml/2006/wordprocessingDrawing" xmlns:w10="urn:schemas-microsoft-com:office:word" xmlns:w="http://schemas.openxmlformats.org/wordprocessingml/2006/main" xmlns:w14="http://schemas.microsoft.com/office/word/2010/wordml" xmlns:w15="http://schemas.microsoft.com/office/word/2012/wordml" xmlns:w16cex="http://schemas.microsoft.com/office/word/2018/wordml/cex" xmlns:w16cid="http://schemas.microsoft.com/office/word/2016/wordml/cid" xmlns:w16="http://schemas.microsoft.com/office/word/2018/wordml" xmlns:w16se="http://schemas.microsoft.com/office/word/2015/wordml/symex" xmlns:wpg="http://schemas.microsoft.com/office/word/2010/wordprocessingGroup" xmlns:wpi="http://schemas.microsoft.com/office/word/2010/wordprocessingInk" xmlns:wne="http://schemas.microsoft.com/office/word/2006/wordml" xmlns:wps="http://schemas.microsoft.com/office/word/2010/wordprocessingShape" mc:Ignorable="w14 w15 w16se w16cid w16 w16cex wp14">
   <w:p>
     <w:pPr>
       <w:pStyle w:val="Header"/>
@@ -9054,29 +7655,19 @@
 </file>
 
 <file path=word/header2.xml><?xml version="1.0" encoding="utf-8"?>
-<w:hdr xmlns:wpc="http://schemas.microsoft.com/office/word/2010/wordprocessingCanvas" xmlns:cx="http://schemas.microsoft.com/office/drawing/2014/chartex" xmlns:cx1="http://schemas.microsoft.com/office/drawing/2015/9/8/chartex" xmlns:cx2="http://schemas.microsoft.com/office/drawing/2015/10/21/chartex" xmlns:cx3="http://schemas.microsoft.com/office/drawing/2016/5/9/chartex" xmlns:cx4="http://schemas.microsoft.com/office/drawing/2016/5/10/chartex" xmlns:cx5="http://schemas.microsoft.com/office/drawing/2016/5/11/chartex" xmlns:cx6="http://schemas.microsoft.com/office/drawing/2016/5/12/chartex" xmlns:cx7="http://schemas.microsoft.com/office/drawing/2016/5/13/chartex" xmlns:cx8="http://schemas.microsoft.com/office/drawing/2016/5/14/chartex" xmlns:mc="http://schemas.openxmlformats.org/markup-compatibility/2006" xmlns:aink="http://schemas.microsoft.com/office/drawing/2016/ink" xmlns:am3d="http://schemas.microsoft.com/office/drawing/2017/model3d" xmlns:o="urn:schemas-microsoft-com:office:office" xmlns:r="http://schemas.openxmlformats.org/officeDocument/2006/relationships" xmlns:m="http://schemas.openxmlformats.org/officeDocument/2006/math" xmlns:v="urn:schemas-microsoft-com:vml" xmlns:wp14="http://schemas.microsoft.com/office/word/2010/wordprocessingDrawing" xmlns:wp="http://schemas.openxmlformats.org/drawingml/2006/wordprocessingDrawing" xmlns:w10="urn:schemas-microsoft-com:office:word" xmlns:w="http://schemas.openxmlformats.org/wordprocessingml/2006/main" xmlns:w14="http://schemas.microsoft.com/office/word/2010/wordml" xmlns:w15="http://schemas.microsoft.com/office/word/2012/wordml" xmlns:w16cid="http://schemas.microsoft.com/office/word/2016/wordml/cid" xmlns:w16se="http://schemas.microsoft.com/office/word/2015/wordml/symex" xmlns:wpg="http://schemas.microsoft.com/office/word/2010/wordprocessingGroup" xmlns:wpi="http://schemas.microsoft.com/office/word/2010/wordprocessingInk" xmlns:wne="http://schemas.microsoft.com/office/word/2006/wordml" xmlns:wps="http://schemas.microsoft.com/office/word/2010/wordprocessingShape" mc:Ignorable="w14 w15 w16se w16cid wp14">
+<w:hdr xmlns:wpc="http://schemas.microsoft.com/office/word/2010/wordprocessingCanvas" xmlns:cx="http://schemas.microsoft.com/office/drawing/2014/chartex" xmlns:cx1="http://schemas.microsoft.com/office/drawing/2015/9/8/chartex" xmlns:cx2="http://schemas.microsoft.com/office/drawing/2015/10/21/chartex" xmlns:cx3="http://schemas.microsoft.com/office/drawing/2016/5/9/chartex" xmlns:cx4="http://schemas.microsoft.com/office/drawing/2016/5/10/chartex" xmlns:cx5="http://schemas.microsoft.com/office/drawing/2016/5/11/chartex" xmlns:cx6="http://schemas.microsoft.com/office/drawing/2016/5/12/chartex" xmlns:cx7="http://schemas.microsoft.com/office/drawing/2016/5/13/chartex" xmlns:cx8="http://schemas.microsoft.com/office/drawing/2016/5/14/chartex" xmlns:mc="http://schemas.openxmlformats.org/markup-compatibility/2006" xmlns:aink="http://schemas.microsoft.com/office/drawing/2016/ink" xmlns:am3d="http://schemas.microsoft.com/office/drawing/2017/model3d" xmlns:o="urn:schemas-microsoft-com:office:office" xmlns:r="http://schemas.openxmlformats.org/officeDocument/2006/relationships" xmlns:m="http://schemas.openxmlformats.org/officeDocument/2006/math" xmlns:v="urn:schemas-microsoft-com:vml" xmlns:wp14="http://schemas.microsoft.com/office/word/2010/wordprocessingDrawing" xmlns:wp="http://schemas.openxmlformats.org/drawingml/2006/wordprocessingDrawing" xmlns:w10="urn:schemas-microsoft-com:office:word" xmlns:w="http://schemas.openxmlformats.org/wordprocessingml/2006/main" xmlns:w14="http://schemas.microsoft.com/office/word/2010/wordml" xmlns:w15="http://schemas.microsoft.com/office/word/2012/wordml" xmlns:w16cex="http://schemas.microsoft.com/office/word/2018/wordml/cex" xmlns:w16cid="http://schemas.microsoft.com/office/word/2016/wordml/cid" xmlns:w16="http://schemas.microsoft.com/office/word/2018/wordml" xmlns:w16se="http://schemas.microsoft.com/office/word/2015/wordml/symex" xmlns:wpg="http://schemas.microsoft.com/office/word/2010/wordprocessingGroup" xmlns:wpi="http://schemas.microsoft.com/office/word/2010/wordprocessingInk" xmlns:wne="http://schemas.microsoft.com/office/word/2006/wordml" xmlns:wps="http://schemas.microsoft.com/office/word/2010/wordprocessingShape" mc:Ignorable="w14 w15 w16se w16cid w16 w16cex wp14">
   <w:p>
     <w:pPr>
       <w:pStyle w:val="Header"/>
     </w:pPr>
-    <w:proofErr w:type="spellStart"/>
     <w:r>
-      <w:t>SuperScan</w:t>
-    </w:r>
-    <w:proofErr w:type="spellEnd"/>
-    <w:r>
-      <w:t xml:space="preserve"> Ver </w:t>
+      <w:t xml:space="preserve">SuperScan Ver </w:t>
     </w:r>
     <w:r>
       <w:t>2</w:t>
     </w:r>
     <w:r>
-      <w:t>.</w:t>
-    </w:r>
-    <w:bookmarkStart w:id="0" w:name="_GoBack"/>
-    <w:bookmarkEnd w:id="0"/>
-    <w:r>
-      <w:t>3</w:t>
+      <w:t>.3</w:t>
     </w:r>
     <w:r>
       <w:t>.0</w:t>
@@ -9099,7 +7690,7 @@
 </file>
 
 <file path=word/header3.xml><?xml version="1.0" encoding="utf-8"?>
-<w:hdr xmlns:wpc="http://schemas.microsoft.com/office/word/2010/wordprocessingCanvas" xmlns:cx="http://schemas.microsoft.com/office/drawing/2014/chartex" xmlns:cx1="http://schemas.microsoft.com/office/drawing/2015/9/8/chartex" xmlns:cx2="http://schemas.microsoft.com/office/drawing/2015/10/21/chartex" xmlns:cx3="http://schemas.microsoft.com/office/drawing/2016/5/9/chartex" xmlns:cx4="http://schemas.microsoft.com/office/drawing/2016/5/10/chartex" xmlns:cx5="http://schemas.microsoft.com/office/drawing/2016/5/11/chartex" xmlns:cx6="http://schemas.microsoft.com/office/drawing/2016/5/12/chartex" xmlns:cx7="http://schemas.microsoft.com/office/drawing/2016/5/13/chartex" xmlns:cx8="http://schemas.microsoft.com/office/drawing/2016/5/14/chartex" xmlns:mc="http://schemas.openxmlformats.org/markup-compatibility/2006" xmlns:aink="http://schemas.microsoft.com/office/drawing/2016/ink" xmlns:am3d="http://schemas.microsoft.com/office/drawing/2017/model3d" xmlns:o="urn:schemas-microsoft-com:office:office" xmlns:r="http://schemas.openxmlformats.org/officeDocument/2006/relationships" xmlns:m="http://schemas.openxmlformats.org/officeDocument/2006/math" xmlns:v="urn:schemas-microsoft-com:vml" xmlns:wp14="http://schemas.microsoft.com/office/word/2010/wordprocessingDrawing" xmlns:wp="http://schemas.openxmlformats.org/drawingml/2006/wordprocessingDrawing" xmlns:w10="urn:schemas-microsoft-com:office:word" xmlns:w="http://schemas.openxmlformats.org/wordprocessingml/2006/main" xmlns:w14="http://schemas.microsoft.com/office/word/2010/wordml" xmlns:w15="http://schemas.microsoft.com/office/word/2012/wordml" xmlns:w16cid="http://schemas.microsoft.com/office/word/2016/wordml/cid" xmlns:w16se="http://schemas.microsoft.com/office/word/2015/wordml/symex" xmlns:wpg="http://schemas.microsoft.com/office/word/2010/wordprocessingGroup" xmlns:wpi="http://schemas.microsoft.com/office/word/2010/wordprocessingInk" xmlns:wne="http://schemas.microsoft.com/office/word/2006/wordml" xmlns:wps="http://schemas.microsoft.com/office/word/2010/wordprocessingShape" mc:Ignorable="w14 w15 w16se w16cid wp14">
+<w:hdr xmlns:wpc="http://schemas.microsoft.com/office/word/2010/wordprocessingCanvas" xmlns:cx="http://schemas.microsoft.com/office/drawing/2014/chartex" xmlns:cx1="http://schemas.microsoft.com/office/drawing/2015/9/8/chartex" xmlns:cx2="http://schemas.microsoft.com/office/drawing/2015/10/21/chartex" xmlns:cx3="http://schemas.microsoft.com/office/drawing/2016/5/9/chartex" xmlns:cx4="http://schemas.microsoft.com/office/drawing/2016/5/10/chartex" xmlns:cx5="http://schemas.microsoft.com/office/drawing/2016/5/11/chartex" xmlns:cx6="http://schemas.microsoft.com/office/drawing/2016/5/12/chartex" xmlns:cx7="http://schemas.microsoft.com/office/drawing/2016/5/13/chartex" xmlns:cx8="http://schemas.microsoft.com/office/drawing/2016/5/14/chartex" xmlns:mc="http://schemas.openxmlformats.org/markup-compatibility/2006" xmlns:aink="http://schemas.microsoft.com/office/drawing/2016/ink" xmlns:am3d="http://schemas.microsoft.com/office/drawing/2017/model3d" xmlns:o="urn:schemas-microsoft-com:office:office" xmlns:r="http://schemas.openxmlformats.org/officeDocument/2006/relationships" xmlns:m="http://schemas.openxmlformats.org/officeDocument/2006/math" xmlns:v="urn:schemas-microsoft-com:vml" xmlns:wp14="http://schemas.microsoft.com/office/word/2010/wordprocessingDrawing" xmlns:wp="http://schemas.openxmlformats.org/drawingml/2006/wordprocessingDrawing" xmlns:w10="urn:schemas-microsoft-com:office:word" xmlns:w="http://schemas.openxmlformats.org/wordprocessingml/2006/main" xmlns:w14="http://schemas.microsoft.com/office/word/2010/wordml" xmlns:w15="http://schemas.microsoft.com/office/word/2012/wordml" xmlns:w16cex="http://schemas.microsoft.com/office/word/2018/wordml/cex" xmlns:w16cid="http://schemas.microsoft.com/office/word/2016/wordml/cid" xmlns:w16="http://schemas.microsoft.com/office/word/2018/wordml" xmlns:w16se="http://schemas.microsoft.com/office/word/2015/wordml/symex" xmlns:wpg="http://schemas.microsoft.com/office/word/2010/wordprocessingGroup" xmlns:wpi="http://schemas.microsoft.com/office/word/2010/wordprocessingInk" xmlns:wne="http://schemas.microsoft.com/office/word/2006/wordml" xmlns:wps="http://schemas.microsoft.com/office/word/2010/wordprocessingShape" mc:Ignorable="w14 w15 w16se w16cid w16 w16cex wp14">
   <w:p>
     <w:pPr>
       <w:pStyle w:val="Header"/>
@@ -9109,7 +7700,7 @@
 </file>
 
 <file path=word/numbering.xml><?xml version="1.0" encoding="utf-8"?>
-<w:numbering xmlns:wpc="http://schemas.microsoft.com/office/word/2010/wordprocessingCanvas" xmlns:cx="http://schemas.microsoft.com/office/drawing/2014/chartex" xmlns:cx1="http://schemas.microsoft.com/office/drawing/2015/9/8/chartex" xmlns:cx2="http://schemas.microsoft.com/office/drawing/2015/10/21/chartex" xmlns:cx3="http://schemas.microsoft.com/office/drawing/2016/5/9/chartex" xmlns:cx4="http://schemas.microsoft.com/office/drawing/2016/5/10/chartex" xmlns:cx5="http://schemas.microsoft.com/office/drawing/2016/5/11/chartex" xmlns:cx6="http://schemas.microsoft.com/office/drawing/2016/5/12/chartex" xmlns:cx7="http://schemas.microsoft.com/office/drawing/2016/5/13/chartex" xmlns:cx8="http://schemas.microsoft.com/office/drawing/2016/5/14/chartex" xmlns:mc="http://schemas.openxmlformats.org/markup-compatibility/2006" xmlns:aink="http://schemas.microsoft.com/office/drawing/2016/ink" xmlns:am3d="http://schemas.microsoft.com/office/drawing/2017/model3d" xmlns:o="urn:schemas-microsoft-com:office:office" xmlns:r="http://schemas.openxmlformats.org/officeDocument/2006/relationships" xmlns:m="http://schemas.openxmlformats.org/officeDocument/2006/math" xmlns:v="urn:schemas-microsoft-com:vml" xmlns:wp14="http://schemas.microsoft.com/office/word/2010/wordprocessingDrawing" xmlns:wp="http://schemas.openxmlformats.org/drawingml/2006/wordprocessingDrawing" xmlns:w10="urn:schemas-microsoft-com:office:word" xmlns:w="http://schemas.openxmlformats.org/wordprocessingml/2006/main" xmlns:w14="http://schemas.microsoft.com/office/word/2010/wordml" xmlns:w15="http://schemas.microsoft.com/office/word/2012/wordml" xmlns:w16cid="http://schemas.microsoft.com/office/word/2016/wordml/cid" xmlns:w16se="http://schemas.microsoft.com/office/word/2015/wordml/symex" xmlns:wpg="http://schemas.microsoft.com/office/word/2010/wordprocessingGroup" xmlns:wpi="http://schemas.microsoft.com/office/word/2010/wordprocessingInk" xmlns:wne="http://schemas.microsoft.com/office/word/2006/wordml" xmlns:wps="http://schemas.microsoft.com/office/word/2010/wordprocessingShape" mc:Ignorable="w14 w15 w16se w16cid wp14">
+<w:numbering xmlns:wpc="http://schemas.microsoft.com/office/word/2010/wordprocessingCanvas" xmlns:cx="http://schemas.microsoft.com/office/drawing/2014/chartex" xmlns:cx1="http://schemas.microsoft.com/office/drawing/2015/9/8/chartex" xmlns:cx2="http://schemas.microsoft.com/office/drawing/2015/10/21/chartex" xmlns:cx3="http://schemas.microsoft.com/office/drawing/2016/5/9/chartex" xmlns:cx4="http://schemas.microsoft.com/office/drawing/2016/5/10/chartex" xmlns:cx5="http://schemas.microsoft.com/office/drawing/2016/5/11/chartex" xmlns:cx6="http://schemas.microsoft.com/office/drawing/2016/5/12/chartex" xmlns:cx7="http://schemas.microsoft.com/office/drawing/2016/5/13/chartex" xmlns:cx8="http://schemas.microsoft.com/office/drawing/2016/5/14/chartex" xmlns:mc="http://schemas.openxmlformats.org/markup-compatibility/2006" xmlns:aink="http://schemas.microsoft.com/office/drawing/2016/ink" xmlns:am3d="http://schemas.microsoft.com/office/drawing/2017/model3d" xmlns:o="urn:schemas-microsoft-com:office:office" xmlns:r="http://schemas.openxmlformats.org/officeDocument/2006/relationships" xmlns:m="http://schemas.openxmlformats.org/officeDocument/2006/math" xmlns:v="urn:schemas-microsoft-com:vml" xmlns:wp14="http://schemas.microsoft.com/office/word/2010/wordprocessingDrawing" xmlns:wp="http://schemas.openxmlformats.org/drawingml/2006/wordprocessingDrawing" xmlns:w10="urn:schemas-microsoft-com:office:word" xmlns:w="http://schemas.openxmlformats.org/wordprocessingml/2006/main" xmlns:w14="http://schemas.microsoft.com/office/word/2010/wordml" xmlns:w15="http://schemas.microsoft.com/office/word/2012/wordml" xmlns:w16cex="http://schemas.microsoft.com/office/word/2018/wordml/cex" xmlns:w16cid="http://schemas.microsoft.com/office/word/2016/wordml/cid" xmlns:w16="http://schemas.microsoft.com/office/word/2018/wordml" xmlns:w16se="http://schemas.microsoft.com/office/word/2015/wordml/symex" xmlns:wpg="http://schemas.microsoft.com/office/word/2010/wordprocessingGroup" xmlns:wpi="http://schemas.microsoft.com/office/word/2010/wordprocessingInk" xmlns:wne="http://schemas.microsoft.com/office/word/2006/wordml" xmlns:wps="http://schemas.microsoft.com/office/word/2010/wordprocessingShape" mc:Ignorable="w14 w15 w16se w16cid w16 w16cex wp14">
   <w:abstractNum w:abstractNumId="0" w15:restartNumberingAfterBreak="0">
     <w:nsid w:val="00A14B62"/>
     <w:multiLevelType w:val="hybridMultilevel"/>
@@ -11763,7 +10354,7 @@
 </file>
 
 <file path=word/styles.xml><?xml version="1.0" encoding="utf-8"?>
-<w:styles xmlns:mc="http://schemas.openxmlformats.org/markup-compatibility/2006" xmlns:r="http://schemas.openxmlformats.org/officeDocument/2006/relationships" xmlns:w="http://schemas.openxmlformats.org/wordprocessingml/2006/main" xmlns:w14="http://schemas.microsoft.com/office/word/2010/wordml" xmlns:w15="http://schemas.microsoft.com/office/word/2012/wordml" xmlns:w16cid="http://schemas.microsoft.com/office/word/2016/wordml/cid" xmlns:w16se="http://schemas.microsoft.com/office/word/2015/wordml/symex" mc:Ignorable="w14 w15 w16se w16cid">
+<w:styles xmlns:mc="http://schemas.openxmlformats.org/markup-compatibility/2006" xmlns:r="http://schemas.openxmlformats.org/officeDocument/2006/relationships" xmlns:w="http://schemas.openxmlformats.org/wordprocessingml/2006/main" xmlns:w14="http://schemas.microsoft.com/office/word/2010/wordml" xmlns:w15="http://schemas.microsoft.com/office/word/2012/wordml" xmlns:w16cex="http://schemas.microsoft.com/office/word/2018/wordml/cex" xmlns:w16cid="http://schemas.microsoft.com/office/word/2016/wordml/cid" xmlns:w16="http://schemas.microsoft.com/office/word/2018/wordml" xmlns:w16se="http://schemas.microsoft.com/office/word/2015/wordml/symex" mc:Ignorable="w14 w15 w16se w16cid w16 w16cex">
   <w:docDefaults>
     <w:rPrDefault>
       <w:rPr>

</xml_diff>

<commit_message>
1. Removed hard-wiring for no SubFrame 2. Added field to set image reduction (None, Auto, Full) 3. Activated MiniGalaxySize algo:  now culls galaxy list for all major axis below this value.  SuperScan.dbq defaults to list with minimum size of 5 arcsec.  Can be changed by user. 4. Moved the fields around a bit on the main form.
</commit_message>
<xml_diff>
--- a/SuperScan/SuperScan Description.docx
+++ b/SuperScan/SuperScan Description.docx
@@ -177,227 +177,8 @@
           <w:sz w:val="20"/>
           <w:szCs w:val="20"/>
         </w:rPr>
-        <w:t>astro</w:t>
-      </w:r>
-      <w:r>
-        <w:rPr>
-          <w:rFonts w:ascii="Arial" w:hAnsi="Arial" w:cs="Arial"/>
-          <w:sz w:val="20"/>
-          <w:szCs w:val="20"/>
-        </w:rPr>
-        <w:t>-</w:t>
-      </w:r>
-      <w:r>
-        <w:rPr>
-          <w:rFonts w:ascii="Arial" w:hAnsi="Arial" w:cs="Arial"/>
-          <w:sz w:val="20"/>
-          <w:szCs w:val="20"/>
-        </w:rPr>
-        <w:t xml:space="preserve">imaging platform.  </w:t>
-      </w:r>
-    </w:p>
-    <w:p>
-      <w:pPr>
-        <w:rPr>
-          <w:rFonts w:ascii="Arial" w:hAnsi="Arial" w:cs="Arial"/>
-          <w:sz w:val="20"/>
-          <w:szCs w:val="20"/>
-        </w:rPr>
-      </w:pPr>
-      <w:r>
-        <w:rPr>
-          <w:rFonts w:ascii="Arial" w:hAnsi="Arial" w:cs="Arial"/>
-          <w:sz w:val="20"/>
-          <w:szCs w:val="20"/>
-        </w:rPr>
-        <w:t xml:space="preserve">Each night that SuperScan is run, a fresh set of images is taken of all available galaxies that fit a set of </w:t>
-      </w:r>
-      <w:r>
-        <w:rPr>
-          <w:rFonts w:ascii="Arial" w:hAnsi="Arial" w:cs="Arial"/>
-          <w:sz w:val="20"/>
-          <w:szCs w:val="20"/>
-        </w:rPr>
-        <w:t>user-stipulated criteria.  Each galactic</w:t>
-      </w:r>
-      <w:r>
-        <w:rPr>
-          <w:rFonts w:ascii="Arial" w:hAnsi="Arial" w:cs="Arial"/>
-          <w:sz w:val="20"/>
-          <w:szCs w:val="20"/>
-        </w:rPr>
-        <w:t xml:space="preserve"> image</w:t>
-      </w:r>
-      <w:r>
-        <w:rPr>
-          <w:rFonts w:ascii="Arial" w:hAnsi="Arial" w:cs="Arial"/>
-          <w:sz w:val="20"/>
-          <w:szCs w:val="20"/>
-        </w:rPr>
-        <w:t xml:space="preserve"> is</w:t>
-      </w:r>
-      <w:r>
-        <w:rPr>
-          <w:rFonts w:ascii="Arial" w:hAnsi="Arial" w:cs="Arial"/>
-          <w:sz w:val="20"/>
-          <w:szCs w:val="20"/>
-        </w:rPr>
-        <w:t xml:space="preserve"> compared against</w:t>
-      </w:r>
-      <w:r>
-        <w:rPr>
-          <w:rFonts w:ascii="Arial" w:hAnsi="Arial" w:cs="Arial"/>
-          <w:sz w:val="20"/>
-          <w:szCs w:val="20"/>
-        </w:rPr>
-        <w:t xml:space="preserve"> </w:t>
-      </w:r>
-      <w:r>
-        <w:rPr>
-          <w:rFonts w:ascii="Arial" w:hAnsi="Arial" w:cs="Arial"/>
-          <w:sz w:val="20"/>
-          <w:szCs w:val="20"/>
-        </w:rPr>
-        <w:t xml:space="preserve">the most recent equivalent </w:t>
-      </w:r>
-      <w:r>
-        <w:rPr>
-          <w:rFonts w:ascii="Arial" w:hAnsi="Arial" w:cs="Arial"/>
-          <w:sz w:val="20"/>
-          <w:szCs w:val="20"/>
-        </w:rPr>
-        <w:t>ima</w:t>
-      </w:r>
-      <w:r>
-        <w:rPr>
-          <w:rFonts w:ascii="Arial" w:hAnsi="Arial" w:cs="Arial"/>
-          <w:sz w:val="20"/>
-          <w:szCs w:val="20"/>
-        </w:rPr>
-        <w:t xml:space="preserve">ge from a prior </w:t>
-      </w:r>
-      <w:r>
-        <w:rPr>
-          <w:rFonts w:ascii="Arial" w:hAnsi="Arial" w:cs="Arial"/>
-          <w:sz w:val="20"/>
-          <w:szCs w:val="20"/>
-        </w:rPr>
-        <w:t>SuperScan run.  If any new light source</w:t>
-      </w:r>
-      <w:r>
-        <w:rPr>
-          <w:rFonts w:ascii="Arial" w:hAnsi="Arial" w:cs="Arial"/>
-          <w:sz w:val="20"/>
-          <w:szCs w:val="20"/>
-        </w:rPr>
-        <w:t>s appear</w:t>
-      </w:r>
-      <w:r>
-        <w:rPr>
-          <w:rFonts w:ascii="Arial" w:hAnsi="Arial" w:cs="Arial"/>
-          <w:sz w:val="20"/>
-          <w:szCs w:val="20"/>
-        </w:rPr>
-        <w:t xml:space="preserve"> within the bounda</w:t>
-      </w:r>
-      <w:r>
-        <w:rPr>
-          <w:rFonts w:ascii="Arial" w:hAnsi="Arial" w:cs="Arial"/>
-          <w:sz w:val="20"/>
-          <w:szCs w:val="20"/>
-        </w:rPr>
-        <w:t>ries of</w:t>
-      </w:r>
-      <w:r>
-        <w:rPr>
-          <w:rFonts w:ascii="Arial" w:hAnsi="Arial" w:cs="Arial"/>
-          <w:sz w:val="20"/>
-          <w:szCs w:val="20"/>
-        </w:rPr>
-        <w:t xml:space="preserve"> the</w:t>
-      </w:r>
-      <w:r>
-        <w:rPr>
-          <w:rFonts w:ascii="Arial" w:hAnsi="Arial" w:cs="Arial"/>
-          <w:sz w:val="20"/>
-          <w:szCs w:val="20"/>
-        </w:rPr>
-        <w:t xml:space="preserve"> imaged galaxy, their</w:t>
-      </w:r>
-      <w:r>
-        <w:rPr>
-          <w:rFonts w:ascii="Arial" w:hAnsi="Arial" w:cs="Arial"/>
-          <w:sz w:val="20"/>
-          <w:szCs w:val="20"/>
-        </w:rPr>
-        <w:t xml:space="preserve"> location is derived and flagged.  Upon completion of a scan, the images </w:t>
-      </w:r>
-      <w:r>
-        <w:rPr>
-          <w:rFonts w:ascii="Arial" w:hAnsi="Arial" w:cs="Arial"/>
-          <w:sz w:val="20"/>
-          <w:szCs w:val="20"/>
-        </w:rPr>
-        <w:t>that contain</w:t>
-      </w:r>
-      <w:r>
-        <w:rPr>
-          <w:rFonts w:ascii="Arial" w:hAnsi="Arial" w:cs="Arial"/>
-          <w:sz w:val="20"/>
-          <w:szCs w:val="20"/>
-        </w:rPr>
-        <w:t xml:space="preserve"> flagged suspect</w:t>
-      </w:r>
-      <w:r>
-        <w:rPr>
-          <w:rFonts w:ascii="Arial" w:hAnsi="Arial" w:cs="Arial"/>
-          <w:sz w:val="20"/>
-          <w:szCs w:val="20"/>
-        </w:rPr>
-        <w:t>s</w:t>
-      </w:r>
-      <w:r>
-        <w:rPr>
-          <w:rFonts w:ascii="Arial" w:hAnsi="Arial" w:cs="Arial"/>
-          <w:sz w:val="20"/>
-          <w:szCs w:val="20"/>
-        </w:rPr>
-        <w:t xml:space="preserve"> are displ</w:t>
-      </w:r>
-      <w:r>
-        <w:rPr>
-          <w:rFonts w:ascii="Arial" w:hAnsi="Arial" w:cs="Arial"/>
-          <w:sz w:val="20"/>
-          <w:szCs w:val="20"/>
-        </w:rPr>
-        <w:t>ayed for visual analysis and any follow up work a user might want to prove the source real.</w:t>
-      </w:r>
-    </w:p>
-    <w:p>
-      <w:pPr>
-        <w:rPr>
-          <w:rFonts w:ascii="Arial" w:hAnsi="Arial" w:cs="Arial"/>
-          <w:sz w:val="20"/>
-          <w:szCs w:val="20"/>
-        </w:rPr>
-      </w:pPr>
-      <w:r>
-        <w:rPr>
-          <w:rFonts w:ascii="Arial" w:hAnsi="Arial" w:cs="Arial"/>
-          <w:sz w:val="20"/>
-          <w:szCs w:val="20"/>
-        </w:rPr>
-        <w:t>As options, SuperScan supports variable exposure length, autofocus, delayed start, execution of pre-scan and post-scan automation scripts, minimum altitude limit, and filter selection.  Additional constraints on the galaxy selection can be made by modifications to the SuperScan database search query.</w:t>
-      </w:r>
-    </w:p>
-    <w:p>
-      <w:pPr>
-        <w:rPr>
-          <w:rFonts w:ascii="Arial" w:hAnsi="Arial" w:cs="Arial"/>
-          <w:sz w:val="20"/>
-          <w:szCs w:val="20"/>
-        </w:rPr>
-      </w:pPr>
+        <w:t xml:space="preserve">astroimaging platform.  </w:t>
+      </w:r>
     </w:p>
     <w:p>
       <w:pPr>
@@ -411,15 +192,17 @@
       <w:r>
         <w:rPr>
           <w:rFonts w:ascii="Arial" w:hAnsi="Arial" w:cs="Arial"/>
+          <w:b/>
           <w:noProof/>
           <w:sz w:val="20"/>
           <w:szCs w:val="20"/>
+          <w:u w:val="single"/>
         </w:rPr>
         <w:drawing>
-          <wp:inline distT="0" distB="0" distL="0" distR="0" wp14:anchorId="34FD97B1" wp14:editId="771826F4">
-            <wp:extent cx="1922490" cy="5057140"/>
-            <wp:effectExtent l="0" t="0" r="1905" b="0"/>
-            <wp:docPr id="3" name="Picture 3"/>
+          <wp:inline distT="0" distB="0" distL="0" distR="0" wp14:anchorId="2FC74A24" wp14:editId="1136E44C">
+            <wp:extent cx="2314575" cy="6048210"/>
+            <wp:effectExtent l="0" t="0" r="0" b="0"/>
+            <wp:docPr id="4" name="Picture 4"/>
             <wp:cNvGraphicFramePr>
               <a:graphicFrameLocks xmlns:a="http://schemas.openxmlformats.org/drawingml/2006/main" noChangeAspect="1"/>
             </wp:cNvGraphicFramePr>
@@ -448,7 +231,7 @@
                   <pic:spPr bwMode="auto">
                     <a:xfrm>
                       <a:off x="0" y="0"/>
-                      <a:ext cx="1979568" cy="5207285"/>
+                      <a:ext cx="2358341" cy="6162574"/>
                     </a:xfrm>
                     <a:prstGeom prst="rect">
                       <a:avLst/>
@@ -464,9 +247,212 @@
     </w:p>
     <w:p>
       <w:pPr>
+        <w:rPr>
+          <w:rFonts w:ascii="Arial" w:hAnsi="Arial" w:cs="Arial"/>
+          <w:sz w:val="20"/>
+          <w:szCs w:val="20"/>
+        </w:rPr>
+      </w:pPr>
+      <w:r>
+        <w:rPr>
+          <w:rFonts w:ascii="Arial" w:hAnsi="Arial" w:cs="Arial"/>
+          <w:sz w:val="20"/>
+          <w:szCs w:val="20"/>
+        </w:rPr>
+        <w:t xml:space="preserve">Each night that SuperScan is run, a fresh set of images is taken of all available galaxies that fit a set of </w:t>
+      </w:r>
+      <w:r>
+        <w:rPr>
+          <w:rFonts w:ascii="Arial" w:hAnsi="Arial" w:cs="Arial"/>
+          <w:sz w:val="20"/>
+          <w:szCs w:val="20"/>
+        </w:rPr>
+        <w:t>user-stipulated criteria.  Each galactic</w:t>
+      </w:r>
+      <w:r>
+        <w:rPr>
+          <w:rFonts w:ascii="Arial" w:hAnsi="Arial" w:cs="Arial"/>
+          <w:sz w:val="20"/>
+          <w:szCs w:val="20"/>
+        </w:rPr>
+        <w:t xml:space="preserve"> image</w:t>
+      </w:r>
+      <w:r>
+        <w:rPr>
+          <w:rFonts w:ascii="Arial" w:hAnsi="Arial" w:cs="Arial"/>
+          <w:sz w:val="20"/>
+          <w:szCs w:val="20"/>
+        </w:rPr>
+        <w:t xml:space="preserve"> is</w:t>
+      </w:r>
+      <w:r>
+        <w:rPr>
+          <w:rFonts w:ascii="Arial" w:hAnsi="Arial" w:cs="Arial"/>
+          <w:sz w:val="20"/>
+          <w:szCs w:val="20"/>
+        </w:rPr>
+        <w:t xml:space="preserve"> compared against</w:t>
+      </w:r>
+      <w:r>
+        <w:rPr>
+          <w:rFonts w:ascii="Arial" w:hAnsi="Arial" w:cs="Arial"/>
+          <w:sz w:val="20"/>
+          <w:szCs w:val="20"/>
+        </w:rPr>
+        <w:t xml:space="preserve"> </w:t>
+      </w:r>
+      <w:r>
+        <w:rPr>
+          <w:rFonts w:ascii="Arial" w:hAnsi="Arial" w:cs="Arial"/>
+          <w:sz w:val="20"/>
+          <w:szCs w:val="20"/>
+        </w:rPr>
+        <w:t xml:space="preserve">the most recent equivalent </w:t>
+      </w:r>
+      <w:r>
+        <w:rPr>
+          <w:rFonts w:ascii="Arial" w:hAnsi="Arial" w:cs="Arial"/>
+          <w:sz w:val="20"/>
+          <w:szCs w:val="20"/>
+        </w:rPr>
+        <w:t>ima</w:t>
+      </w:r>
+      <w:r>
+        <w:rPr>
+          <w:rFonts w:ascii="Arial" w:hAnsi="Arial" w:cs="Arial"/>
+          <w:sz w:val="20"/>
+          <w:szCs w:val="20"/>
+        </w:rPr>
+        <w:t xml:space="preserve">ge from a prior </w:t>
+      </w:r>
+      <w:r>
+        <w:rPr>
+          <w:rFonts w:ascii="Arial" w:hAnsi="Arial" w:cs="Arial"/>
+          <w:sz w:val="20"/>
+          <w:szCs w:val="20"/>
+        </w:rPr>
+        <w:t>SuperScan run.  If any new light source</w:t>
+      </w:r>
+      <w:r>
+        <w:rPr>
+          <w:rFonts w:ascii="Arial" w:hAnsi="Arial" w:cs="Arial"/>
+          <w:sz w:val="20"/>
+          <w:szCs w:val="20"/>
+        </w:rPr>
+        <w:t>s appear</w:t>
+      </w:r>
+      <w:r>
+        <w:rPr>
+          <w:rFonts w:ascii="Arial" w:hAnsi="Arial" w:cs="Arial"/>
+          <w:sz w:val="20"/>
+          <w:szCs w:val="20"/>
+        </w:rPr>
+        <w:t xml:space="preserve"> within the bounda</w:t>
+      </w:r>
+      <w:r>
+        <w:rPr>
+          <w:rFonts w:ascii="Arial" w:hAnsi="Arial" w:cs="Arial"/>
+          <w:sz w:val="20"/>
+          <w:szCs w:val="20"/>
+        </w:rPr>
+        <w:t>ries of</w:t>
+      </w:r>
+      <w:r>
+        <w:rPr>
+          <w:rFonts w:ascii="Arial" w:hAnsi="Arial" w:cs="Arial"/>
+          <w:sz w:val="20"/>
+          <w:szCs w:val="20"/>
+        </w:rPr>
+        <w:t xml:space="preserve"> the</w:t>
+      </w:r>
+      <w:r>
+        <w:rPr>
+          <w:rFonts w:ascii="Arial" w:hAnsi="Arial" w:cs="Arial"/>
+          <w:sz w:val="20"/>
+          <w:szCs w:val="20"/>
+        </w:rPr>
+        <w:t xml:space="preserve"> imaged galaxy, their</w:t>
+      </w:r>
+      <w:r>
+        <w:rPr>
+          <w:rFonts w:ascii="Arial" w:hAnsi="Arial" w:cs="Arial"/>
+          <w:sz w:val="20"/>
+          <w:szCs w:val="20"/>
+        </w:rPr>
+        <w:t xml:space="preserve"> location is derived and flagged.  Upon completion of a scan, the images </w:t>
+      </w:r>
+      <w:r>
+        <w:rPr>
+          <w:rFonts w:ascii="Arial" w:hAnsi="Arial" w:cs="Arial"/>
+          <w:sz w:val="20"/>
+          <w:szCs w:val="20"/>
+        </w:rPr>
+        <w:t>that contain</w:t>
+      </w:r>
+      <w:r>
+        <w:rPr>
+          <w:rFonts w:ascii="Arial" w:hAnsi="Arial" w:cs="Arial"/>
+          <w:sz w:val="20"/>
+          <w:szCs w:val="20"/>
+        </w:rPr>
+        <w:t xml:space="preserve"> flagged suspect</w:t>
+      </w:r>
+      <w:r>
+        <w:rPr>
+          <w:rFonts w:ascii="Arial" w:hAnsi="Arial" w:cs="Arial"/>
+          <w:sz w:val="20"/>
+          <w:szCs w:val="20"/>
+        </w:rPr>
+        <w:t>s</w:t>
+      </w:r>
+      <w:r>
+        <w:rPr>
+          <w:rFonts w:ascii="Arial" w:hAnsi="Arial" w:cs="Arial"/>
+          <w:sz w:val="20"/>
+          <w:szCs w:val="20"/>
+        </w:rPr>
+        <w:t xml:space="preserve"> are displ</w:t>
+      </w:r>
+      <w:r>
+        <w:rPr>
+          <w:rFonts w:ascii="Arial" w:hAnsi="Arial" w:cs="Arial"/>
+          <w:sz w:val="20"/>
+          <w:szCs w:val="20"/>
+        </w:rPr>
+        <w:t>ayed for visual analysis and any follow up work a user might want to prove the source real.</w:t>
+      </w:r>
+    </w:p>
+    <w:p>
+      <w:pPr>
         <w:jc w:val="center"/>
         <w:rPr>
           <w:rFonts w:ascii="Arial" w:hAnsi="Arial" w:cs="Arial"/>
+          <w:sz w:val="20"/>
+          <w:szCs w:val="20"/>
+        </w:rPr>
+      </w:pPr>
+    </w:p>
+    <w:p>
+      <w:pPr>
+        <w:rPr>
+          <w:rFonts w:ascii="Arial" w:hAnsi="Arial" w:cs="Arial"/>
+          <w:sz w:val="20"/>
+          <w:szCs w:val="20"/>
+        </w:rPr>
+      </w:pPr>
+      <w:r>
+        <w:rPr>
+          <w:rFonts w:ascii="Arial" w:hAnsi="Arial" w:cs="Arial"/>
+          <w:sz w:val="20"/>
+          <w:szCs w:val="20"/>
+        </w:rPr>
+        <w:t>As options, SuperScan supports variable exposure length, autofocus, delayed start, execution of pre-scan and post-scan automation scripts, minimum altitude limit, and filter selection.  Additional constraints on the galaxy selection can be made by modifications to the SuperScan database search query.</w:t>
+      </w:r>
+    </w:p>
+    <w:p>
+      <w:pPr>
+        <w:rPr>
+          <w:rFonts w:ascii="Arial" w:hAnsi="Arial" w:cs="Arial"/>
           <w:b/>
           <w:sz w:val="20"/>
           <w:szCs w:val="20"/>
@@ -481,713 +467,944 @@
           <w:szCs w:val="20"/>
           <w:u w:val="single"/>
         </w:rPr>
-        <w:br w:type="page"/>
-      </w:r>
-      <w:r>
-        <w:rPr>
-          <w:rFonts w:ascii="Arial" w:hAnsi="Arial" w:cs="Arial"/>
-          <w:b/>
-          <w:sz w:val="20"/>
-          <w:szCs w:val="20"/>
-          <w:u w:val="single"/>
+        <w:t>Description</w:t>
+      </w:r>
+    </w:p>
+    <w:p>
+      <w:pPr>
+        <w:rPr>
+          <w:rFonts w:ascii="Arial" w:hAnsi="Arial" w:cs="Arial"/>
+          <w:sz w:val="20"/>
+          <w:szCs w:val="20"/>
+        </w:rPr>
+      </w:pPr>
+      <w:r>
+        <w:rPr>
+          <w:rFonts w:ascii="Arial" w:hAnsi="Arial" w:cs="Arial"/>
+          <w:sz w:val="20"/>
+          <w:szCs w:val="20"/>
+        </w:rPr>
+        <w:t>For e</w:t>
+      </w:r>
+      <w:r>
+        <w:rPr>
+          <w:rFonts w:ascii="Arial" w:hAnsi="Arial" w:cs="Arial"/>
+          <w:sz w:val="20"/>
+          <w:szCs w:val="20"/>
+        </w:rPr>
+        <w:t>ach night</w:t>
+      </w:r>
+      <w:r>
+        <w:rPr>
+          <w:rFonts w:ascii="Arial" w:hAnsi="Arial" w:cs="Arial"/>
+          <w:sz w:val="20"/>
+          <w:szCs w:val="20"/>
+        </w:rPr>
+        <w:t>’s session,</w:t>
+      </w:r>
+      <w:r>
+        <w:rPr>
+          <w:rFonts w:ascii="Arial" w:hAnsi="Arial" w:cs="Arial"/>
+          <w:sz w:val="20"/>
+          <w:szCs w:val="20"/>
+        </w:rPr>
+        <w:t xml:space="preserve"> SuperScan uses TheSkyX™ to generate a list </w:t>
+      </w:r>
+      <w:r>
+        <w:rPr>
+          <w:rFonts w:ascii="Arial" w:hAnsi="Arial" w:cs="Arial"/>
+          <w:sz w:val="20"/>
+          <w:szCs w:val="20"/>
+        </w:rPr>
+        <w:t xml:space="preserve">of imageable target galaxies in the form of a </w:t>
+      </w:r>
+      <w:r>
+        <w:rPr>
+          <w:rFonts w:ascii="Arial" w:hAnsi="Arial" w:cs="Arial"/>
+          <w:sz w:val="20"/>
+          <w:szCs w:val="20"/>
+        </w:rPr>
+        <w:t>constrained Observing List</w:t>
+      </w:r>
+      <w:r>
+        <w:rPr>
+          <w:rFonts w:ascii="Arial" w:hAnsi="Arial" w:cs="Arial"/>
+          <w:sz w:val="20"/>
+          <w:szCs w:val="20"/>
+        </w:rPr>
+        <w:t xml:space="preserve"> (or uses pre</w:t>
+      </w:r>
+      <w:r>
+        <w:rPr>
+          <w:rFonts w:ascii="Arial" w:hAnsi="Arial" w:cs="Arial"/>
+          <w:sz w:val="20"/>
+          <w:szCs w:val="20"/>
+        </w:rPr>
+        <w:t>vious list – see below)</w:t>
+      </w:r>
+      <w:r>
+        <w:rPr>
+          <w:rFonts w:ascii="Arial" w:hAnsi="Arial" w:cs="Arial"/>
+          <w:sz w:val="20"/>
+          <w:szCs w:val="20"/>
+        </w:rPr>
+        <w:t>.  For eac</w:t>
+      </w:r>
+      <w:r>
+        <w:rPr>
+          <w:rFonts w:ascii="Arial" w:hAnsi="Arial" w:cs="Arial"/>
+          <w:sz w:val="20"/>
+          <w:szCs w:val="20"/>
+        </w:rPr>
+        <w:t xml:space="preserve">h target galaxy, SuperScan </w:t>
+      </w:r>
+      <w:r>
+        <w:rPr>
+          <w:rFonts w:ascii="Arial" w:hAnsi="Arial" w:cs="Arial"/>
+          <w:sz w:val="20"/>
+          <w:szCs w:val="20"/>
+        </w:rPr>
+        <w:t xml:space="preserve">takes </w:t>
+      </w:r>
+      <w:r>
+        <w:rPr>
+          <w:rFonts w:ascii="Arial" w:hAnsi="Arial" w:cs="Arial"/>
+          <w:sz w:val="20"/>
+          <w:szCs w:val="20"/>
+        </w:rPr>
+        <w:t xml:space="preserve">and stores </w:t>
+      </w:r>
+      <w:r>
+        <w:rPr>
+          <w:rFonts w:ascii="Arial" w:hAnsi="Arial" w:cs="Arial"/>
+          <w:sz w:val="20"/>
+          <w:szCs w:val="20"/>
+        </w:rPr>
+        <w:t xml:space="preserve">an image using a single filter, normally clear.  </w:t>
+      </w:r>
+      <w:r>
+        <w:rPr>
+          <w:rFonts w:ascii="Arial" w:hAnsi="Arial" w:cs="Arial"/>
+          <w:sz w:val="20"/>
+          <w:szCs w:val="20"/>
+        </w:rPr>
+        <w:t>Unless this is the first image of that galaxy,</w:t>
+      </w:r>
+      <w:r>
+        <w:rPr>
+          <w:rFonts w:ascii="Arial" w:hAnsi="Arial" w:cs="Arial"/>
+          <w:sz w:val="20"/>
+          <w:szCs w:val="20"/>
+        </w:rPr>
+        <w:t xml:space="preserve"> a</w:t>
+      </w:r>
+      <w:r>
+        <w:rPr>
+          <w:rFonts w:ascii="Arial" w:hAnsi="Arial" w:cs="Arial"/>
+          <w:sz w:val="20"/>
+          <w:szCs w:val="20"/>
+        </w:rPr>
+        <w:t xml:space="preserve"> </w:t>
+      </w:r>
+      <w:r>
+        <w:rPr>
+          <w:rFonts w:ascii="Arial" w:hAnsi="Arial" w:cs="Arial"/>
+          <w:sz w:val="20"/>
+          <w:szCs w:val="20"/>
+        </w:rPr>
+        <w:t xml:space="preserve"> prior</w:t>
+      </w:r>
+      <w:r>
+        <w:rPr>
+          <w:rFonts w:ascii="Arial" w:hAnsi="Arial" w:cs="Arial"/>
+          <w:sz w:val="20"/>
+          <w:szCs w:val="20"/>
+        </w:rPr>
+        <w:t xml:space="preserve"> image is aligned and subtracted from </w:t>
+      </w:r>
+      <w:r>
+        <w:rPr>
+          <w:rFonts w:ascii="Arial" w:hAnsi="Arial" w:cs="Arial"/>
+          <w:sz w:val="20"/>
+          <w:szCs w:val="20"/>
+        </w:rPr>
+        <w:t>the current</w:t>
+      </w:r>
+      <w:r>
+        <w:rPr>
+          <w:rFonts w:ascii="Arial" w:hAnsi="Arial" w:cs="Arial"/>
+          <w:sz w:val="20"/>
+          <w:szCs w:val="20"/>
+        </w:rPr>
+        <w:t xml:space="preserve"> image</w:t>
+      </w:r>
+      <w:r>
+        <w:rPr>
+          <w:rFonts w:ascii="Arial" w:hAnsi="Arial" w:cs="Arial"/>
+          <w:sz w:val="20"/>
+          <w:szCs w:val="20"/>
+        </w:rPr>
+        <w:t xml:space="preserve"> leaving an image of </w:t>
+      </w:r>
+      <w:r>
+        <w:rPr>
+          <w:rFonts w:ascii="Arial" w:hAnsi="Arial" w:cs="Arial"/>
+          <w:sz w:val="20"/>
+          <w:szCs w:val="20"/>
+        </w:rPr>
+        <w:t>residual</w:t>
+      </w:r>
+      <w:r>
+        <w:rPr>
+          <w:rFonts w:ascii="Arial" w:hAnsi="Arial" w:cs="Arial"/>
+          <w:sz w:val="20"/>
+          <w:szCs w:val="20"/>
+        </w:rPr>
+        <w:t xml:space="preserve"> light sources</w:t>
+      </w:r>
+      <w:r>
+        <w:rPr>
+          <w:rFonts w:ascii="Arial" w:hAnsi="Arial" w:cs="Arial"/>
+          <w:sz w:val="20"/>
+          <w:szCs w:val="20"/>
+        </w:rPr>
+        <w:t xml:space="preserve">. </w:t>
+      </w:r>
+      <w:r>
+        <w:rPr>
+          <w:rFonts w:ascii="Arial" w:hAnsi="Arial" w:cs="Arial"/>
+          <w:sz w:val="20"/>
+          <w:szCs w:val="20"/>
+        </w:rPr>
+        <w:t xml:space="preserve">These remaining light sources are compared against </w:t>
+      </w:r>
+      <w:r>
+        <w:rPr>
+          <w:rFonts w:ascii="Arial" w:hAnsi="Arial" w:cs="Arial"/>
+          <w:sz w:val="20"/>
+          <w:szCs w:val="20"/>
+        </w:rPr>
+        <w:t xml:space="preserve">cataloged </w:t>
+      </w:r>
+      <w:r>
+        <w:rPr>
+          <w:rFonts w:ascii="Arial" w:hAnsi="Arial" w:cs="Arial"/>
+          <w:sz w:val="20"/>
+          <w:szCs w:val="20"/>
+        </w:rPr>
+        <w:t xml:space="preserve">star positions. </w:t>
+      </w:r>
+      <w:r>
+        <w:rPr>
+          <w:rFonts w:ascii="Arial" w:hAnsi="Arial" w:cs="Arial"/>
+          <w:sz w:val="20"/>
+          <w:szCs w:val="20"/>
+        </w:rPr>
+        <w:t xml:space="preserve"> </w:t>
+      </w:r>
+      <w:r>
+        <w:rPr>
+          <w:rFonts w:ascii="Arial" w:hAnsi="Arial" w:cs="Arial"/>
+          <w:sz w:val="20"/>
+          <w:szCs w:val="20"/>
+        </w:rPr>
+        <w:t>If a</w:t>
+      </w:r>
+      <w:r>
+        <w:rPr>
+          <w:rFonts w:ascii="Arial" w:hAnsi="Arial" w:cs="Arial"/>
+          <w:sz w:val="20"/>
+          <w:szCs w:val="20"/>
+        </w:rPr>
+        <w:t>n unexpected</w:t>
+      </w:r>
+      <w:r>
+        <w:rPr>
+          <w:rFonts w:ascii="Arial" w:hAnsi="Arial" w:cs="Arial"/>
+          <w:sz w:val="20"/>
+          <w:szCs w:val="20"/>
+        </w:rPr>
+        <w:t xml:space="preserve"> light source is detected, then the target is flagged for the user’s subsequent attention</w:t>
+      </w:r>
+      <w:r>
+        <w:rPr>
+          <w:rFonts w:ascii="Arial" w:hAnsi="Arial" w:cs="Arial"/>
+          <w:sz w:val="20"/>
+          <w:szCs w:val="20"/>
+        </w:rPr>
+        <w:t xml:space="preserve"> as a </w:t>
+      </w:r>
+      <w:r>
+        <w:rPr>
+          <w:rFonts w:ascii="Arial" w:hAnsi="Arial" w:cs="Arial"/>
+          <w:sz w:val="20"/>
+          <w:szCs w:val="20"/>
+        </w:rPr>
+        <w:t>“</w:t>
+      </w:r>
+      <w:r>
+        <w:rPr>
+          <w:rFonts w:ascii="Arial" w:hAnsi="Arial" w:cs="Arial"/>
+          <w:sz w:val="20"/>
+          <w:szCs w:val="20"/>
+        </w:rPr>
+        <w:t>suspect</w:t>
+      </w:r>
+      <w:r>
+        <w:rPr>
+          <w:rFonts w:ascii="Arial" w:hAnsi="Arial" w:cs="Arial"/>
+          <w:sz w:val="20"/>
+          <w:szCs w:val="20"/>
+        </w:rPr>
+        <w:t>”</w:t>
+      </w:r>
+      <w:r>
+        <w:rPr>
+          <w:rFonts w:ascii="Arial" w:hAnsi="Arial" w:cs="Arial"/>
+          <w:sz w:val="20"/>
+          <w:szCs w:val="20"/>
+        </w:rPr>
+        <w:t xml:space="preserve"> </w:t>
+      </w:r>
+      <w:r>
+        <w:rPr>
+          <w:rFonts w:ascii="Arial" w:hAnsi="Arial" w:cs="Arial"/>
+          <w:sz w:val="20"/>
+          <w:szCs w:val="20"/>
+        </w:rPr>
+        <w:t>whereupon</w:t>
+      </w:r>
+      <w:r>
+        <w:rPr>
+          <w:rFonts w:ascii="Arial" w:hAnsi="Arial" w:cs="Arial"/>
+          <w:sz w:val="20"/>
+          <w:szCs w:val="20"/>
+        </w:rPr>
+        <w:t xml:space="preserve"> a </w:t>
+      </w:r>
+      <w:r>
+        <w:rPr>
+          <w:rFonts w:ascii="Arial" w:hAnsi="Arial" w:cs="Arial"/>
+          <w:sz w:val="20"/>
+          <w:szCs w:val="20"/>
+        </w:rPr>
+        <w:t>10 minute</w:t>
+      </w:r>
+      <w:r>
+        <w:rPr>
+          <w:rFonts w:ascii="Arial" w:hAnsi="Arial" w:cs="Arial"/>
+          <w:sz w:val="20"/>
+          <w:szCs w:val="20"/>
+        </w:rPr>
+        <w:t xml:space="preserve"> exposure is imaged and stored for subsequent</w:t>
+      </w:r>
+      <w:r>
+        <w:rPr>
+          <w:rFonts w:ascii="Arial" w:hAnsi="Arial" w:cs="Arial"/>
+          <w:sz w:val="20"/>
+          <w:szCs w:val="20"/>
+        </w:rPr>
+        <w:t xml:space="preserve"> </w:t>
+      </w:r>
+      <w:r>
+        <w:rPr>
+          <w:rFonts w:ascii="Arial" w:hAnsi="Arial" w:cs="Arial"/>
+          <w:sz w:val="20"/>
+          <w:szCs w:val="20"/>
+        </w:rPr>
+        <w:t>review</w:t>
+      </w:r>
+      <w:r>
+        <w:rPr>
+          <w:rFonts w:ascii="Arial" w:hAnsi="Arial" w:cs="Arial"/>
+          <w:sz w:val="20"/>
+          <w:szCs w:val="20"/>
+        </w:rPr>
+        <w:t xml:space="preserve">.  </w:t>
+      </w:r>
+    </w:p>
+    <w:p>
+      <w:pPr>
+        <w:rPr>
+          <w:rFonts w:ascii="Arial" w:hAnsi="Arial" w:cs="Arial"/>
+          <w:sz w:val="20"/>
+          <w:szCs w:val="20"/>
+        </w:rPr>
+      </w:pPr>
+      <w:r>
+        <w:rPr>
+          <w:rFonts w:ascii="Arial" w:hAnsi="Arial" w:cs="Arial"/>
+          <w:sz w:val="20"/>
+          <w:szCs w:val="20"/>
+        </w:rPr>
+        <w:t xml:space="preserve">Once the light source processing on </w:t>
+      </w:r>
+      <w:r>
+        <w:rPr>
+          <w:rFonts w:ascii="Arial" w:hAnsi="Arial" w:cs="Arial"/>
+          <w:sz w:val="20"/>
+          <w:szCs w:val="20"/>
+        </w:rPr>
+        <w:t>the set of galaxies</w:t>
+      </w:r>
+      <w:r>
+        <w:rPr>
+          <w:rFonts w:ascii="Arial" w:hAnsi="Arial" w:cs="Arial"/>
+          <w:sz w:val="20"/>
+          <w:szCs w:val="20"/>
+        </w:rPr>
+        <w:t xml:space="preserve"> is completed, the list of</w:t>
+      </w:r>
+      <w:r>
+        <w:rPr>
+          <w:rFonts w:ascii="Arial" w:hAnsi="Arial" w:cs="Arial"/>
+          <w:sz w:val="20"/>
+          <w:szCs w:val="20"/>
+        </w:rPr>
+        <w:t xml:space="preserve"> galaxies containing suspect light sources</w:t>
+      </w:r>
+      <w:r>
+        <w:rPr>
+          <w:rFonts w:ascii="Arial" w:hAnsi="Arial" w:cs="Arial"/>
+          <w:sz w:val="20"/>
+          <w:szCs w:val="20"/>
+        </w:rPr>
+        <w:t xml:space="preserve"> i</w:t>
+      </w:r>
+      <w:r>
+        <w:rPr>
+          <w:rFonts w:ascii="Arial" w:hAnsi="Arial" w:cs="Arial"/>
+          <w:sz w:val="20"/>
+          <w:szCs w:val="20"/>
+        </w:rPr>
+        <w:t>s</w:t>
+      </w:r>
+      <w:r>
+        <w:rPr>
+          <w:rFonts w:ascii="Arial" w:hAnsi="Arial" w:cs="Arial"/>
+          <w:sz w:val="20"/>
+          <w:szCs w:val="20"/>
+        </w:rPr>
+        <w:t xml:space="preserve"> available for visual ana</w:t>
+      </w:r>
+      <w:r>
+        <w:rPr>
+          <w:rFonts w:ascii="Arial" w:hAnsi="Arial" w:cs="Arial"/>
+          <w:sz w:val="20"/>
+          <w:szCs w:val="20"/>
+        </w:rPr>
+        <w:t xml:space="preserve">lysis.  </w:t>
+      </w:r>
+      <w:r>
+        <w:rPr>
+          <w:rFonts w:ascii="Arial" w:hAnsi="Arial" w:cs="Arial"/>
+          <w:sz w:val="20"/>
+          <w:szCs w:val="20"/>
+        </w:rPr>
+        <w:t xml:space="preserve">The light source anomaly is centered on the TSX chart.  </w:t>
+      </w:r>
+      <w:r>
+        <w:rPr>
+          <w:rFonts w:ascii="Arial" w:hAnsi="Arial" w:cs="Arial"/>
+          <w:sz w:val="20"/>
+          <w:szCs w:val="20"/>
+        </w:rPr>
+        <w:t>Then, u</w:t>
+      </w:r>
+      <w:r>
+        <w:rPr>
+          <w:rFonts w:ascii="Arial" w:hAnsi="Arial" w:cs="Arial"/>
+          <w:sz w:val="20"/>
+          <w:szCs w:val="20"/>
+        </w:rPr>
+        <w:t xml:space="preserve">sing </w:t>
+      </w:r>
+      <w:r>
+        <w:rPr>
+          <w:rFonts w:ascii="Arial" w:hAnsi="Arial" w:cs="Arial"/>
+          <w:sz w:val="20"/>
+          <w:szCs w:val="20"/>
+        </w:rPr>
+        <w:t>Plane Wave PlateSolve2</w:t>
+      </w:r>
+      <w:r>
+        <w:rPr>
+          <w:rFonts w:ascii="Arial" w:hAnsi="Arial" w:cs="Arial"/>
+          <w:sz w:val="20"/>
+          <w:szCs w:val="20"/>
+        </w:rPr>
+        <w:t xml:space="preserve">, the </w:t>
+      </w:r>
+      <w:r>
+        <w:rPr>
+          <w:rFonts w:ascii="Arial" w:hAnsi="Arial" w:cs="Arial"/>
+          <w:sz w:val="20"/>
+          <w:szCs w:val="20"/>
+        </w:rPr>
+        <w:t>long exposure with pointers to the suspect location</w:t>
+      </w:r>
+      <w:r>
+        <w:rPr>
+          <w:rFonts w:ascii="Arial" w:hAnsi="Arial" w:cs="Arial"/>
+          <w:sz w:val="20"/>
+          <w:szCs w:val="20"/>
+        </w:rPr>
+        <w:t xml:space="preserve"> is</w:t>
+      </w:r>
+      <w:r>
+        <w:rPr>
+          <w:rFonts w:ascii="Arial" w:hAnsi="Arial" w:cs="Arial"/>
+          <w:sz w:val="20"/>
+          <w:szCs w:val="20"/>
+        </w:rPr>
+        <w:t xml:space="preserve"> displayed.  </w:t>
+      </w:r>
+      <w:r>
+        <w:rPr>
+          <w:rFonts w:ascii="Arial" w:hAnsi="Arial" w:cs="Arial"/>
+          <w:sz w:val="20"/>
+          <w:szCs w:val="20"/>
+        </w:rPr>
+        <w:t xml:space="preserve">The Transient Name Server is queried for recent reports of supernova events for this </w:t>
+      </w:r>
+      <w:r>
+        <w:rPr>
+          <w:rFonts w:ascii="Arial" w:hAnsi="Arial" w:cs="Arial"/>
+          <w:sz w:val="20"/>
+          <w:szCs w:val="20"/>
+        </w:rPr>
+        <w:t>galaxy</w:t>
+      </w:r>
+      <w:r>
+        <w:rPr>
+          <w:rFonts w:ascii="Arial" w:hAnsi="Arial" w:cs="Arial"/>
+          <w:sz w:val="20"/>
+          <w:szCs w:val="20"/>
+        </w:rPr>
+        <w:t xml:space="preserve">.  </w:t>
+      </w:r>
+      <w:r>
+        <w:rPr>
+          <w:rFonts w:ascii="Arial" w:hAnsi="Arial" w:cs="Arial"/>
+          <w:sz w:val="20"/>
+          <w:szCs w:val="20"/>
+        </w:rPr>
+        <w:t xml:space="preserve">The </w:t>
+      </w:r>
+      <w:r>
+        <w:rPr>
+          <w:rFonts w:ascii="Arial" w:hAnsi="Arial" w:cs="Arial"/>
+          <w:sz w:val="20"/>
+          <w:szCs w:val="20"/>
+        </w:rPr>
+        <w:t xml:space="preserve">RA/Dec position of the light source is saved to the clipboard.  </w:t>
+      </w:r>
+      <w:r>
+        <w:rPr>
+          <w:rFonts w:ascii="Arial" w:hAnsi="Arial" w:cs="Arial"/>
+          <w:sz w:val="20"/>
+          <w:szCs w:val="20"/>
+        </w:rPr>
+        <w:t xml:space="preserve">Using the Blink command, the user can </w:t>
+      </w:r>
+      <w:r>
+        <w:rPr>
+          <w:rFonts w:ascii="Arial" w:hAnsi="Arial" w:cs="Arial"/>
+          <w:sz w:val="20"/>
+          <w:szCs w:val="20"/>
+        </w:rPr>
+        <w:t xml:space="preserve">also </w:t>
+      </w:r>
+      <w:r>
+        <w:rPr>
+          <w:rFonts w:ascii="Arial" w:hAnsi="Arial" w:cs="Arial"/>
+          <w:sz w:val="20"/>
+          <w:szCs w:val="20"/>
+        </w:rPr>
+        <w:t>compare</w:t>
+      </w:r>
+      <w:r>
+        <w:rPr>
+          <w:rFonts w:ascii="Arial" w:hAnsi="Arial" w:cs="Arial"/>
+          <w:sz w:val="20"/>
+          <w:szCs w:val="20"/>
+        </w:rPr>
+        <w:t xml:space="preserve"> rapid</w:t>
+      </w:r>
+      <w:r>
+        <w:rPr>
+          <w:rFonts w:ascii="Arial" w:hAnsi="Arial" w:cs="Arial"/>
+          <w:sz w:val="20"/>
+          <w:szCs w:val="20"/>
+        </w:rPr>
+        <w:t xml:space="preserve"> overlays of the current and prior </w:t>
+      </w:r>
+      <w:r>
+        <w:rPr>
+          <w:rFonts w:ascii="Arial" w:hAnsi="Arial" w:cs="Arial"/>
+          <w:sz w:val="20"/>
+          <w:szCs w:val="20"/>
+        </w:rPr>
+        <w:t xml:space="preserve">images.  </w:t>
+      </w:r>
+    </w:p>
+    <w:p>
+      <w:pPr>
+        <w:rPr>
+          <w:rFonts w:ascii="Arial" w:hAnsi="Arial" w:cs="Arial"/>
+          <w:sz w:val="20"/>
+          <w:szCs w:val="20"/>
+        </w:rPr>
+      </w:pPr>
+      <w:r>
+        <w:rPr>
+          <w:rFonts w:ascii="Arial" w:hAnsi="Arial" w:cs="Arial"/>
+          <w:sz w:val="20"/>
+          <w:szCs w:val="20"/>
+        </w:rPr>
+        <w:t xml:space="preserve">The user can then </w:t>
+      </w:r>
+      <w:r>
+        <w:rPr>
+          <w:rFonts w:ascii="Arial" w:hAnsi="Arial" w:cs="Arial"/>
+          <w:sz w:val="20"/>
+          <w:szCs w:val="20"/>
+        </w:rPr>
+        <w:t xml:space="preserve">mark the </w:t>
+      </w:r>
+      <w:r>
+        <w:rPr>
+          <w:rFonts w:ascii="Arial" w:hAnsi="Arial" w:cs="Arial"/>
+          <w:sz w:val="20"/>
+          <w:szCs w:val="20"/>
+        </w:rPr>
+        <w:t xml:space="preserve">suspect </w:t>
+      </w:r>
+      <w:r>
+        <w:rPr>
+          <w:rFonts w:ascii="Arial" w:hAnsi="Arial" w:cs="Arial"/>
+          <w:sz w:val="20"/>
+          <w:szCs w:val="20"/>
+        </w:rPr>
+        <w:t xml:space="preserve">as cleared </w:t>
+      </w:r>
+      <w:r>
+        <w:rPr>
+          <w:rFonts w:ascii="Arial" w:hAnsi="Arial" w:cs="Arial"/>
+          <w:sz w:val="20"/>
+          <w:szCs w:val="20"/>
+        </w:rPr>
+        <w:t>or leave for follow up imaging and analysis.  Suspect information is retained in an XML file.</w:t>
+      </w:r>
+    </w:p>
+    <w:p>
+      <w:pPr>
+        <w:rPr>
+          <w:rFonts w:ascii="Arial" w:hAnsi="Arial" w:cs="Arial"/>
+          <w:sz w:val="20"/>
+          <w:szCs w:val="20"/>
+        </w:rPr>
+      </w:pPr>
+      <w:r>
+        <w:rPr>
+          <w:rFonts w:ascii="Arial" w:hAnsi="Arial" w:cs="Arial"/>
+          <w:sz w:val="20"/>
+          <w:szCs w:val="20"/>
+        </w:rPr>
+        <w:t>If the user wishes to optimize the use of available imaging time during a scan, t</w:t>
+      </w:r>
+      <w:r>
+        <w:rPr>
+          <w:rFonts w:ascii="Arial" w:hAnsi="Arial" w:cs="Arial"/>
+          <w:sz w:val="20"/>
+          <w:szCs w:val="20"/>
+        </w:rPr>
+        <w:t xml:space="preserve">he detection function of SuperScan can be </w:t>
+      </w:r>
+      <w:r>
+        <w:rPr>
+          <w:rFonts w:ascii="Arial" w:hAnsi="Arial" w:cs="Arial"/>
+          <w:sz w:val="20"/>
+          <w:szCs w:val="20"/>
+        </w:rPr>
+        <w:t>suspended</w:t>
+      </w:r>
+      <w:r>
+        <w:rPr>
+          <w:rFonts w:ascii="Arial" w:hAnsi="Arial" w:cs="Arial"/>
+          <w:sz w:val="20"/>
+          <w:szCs w:val="20"/>
+        </w:rPr>
+        <w:t xml:space="preserve">. </w:t>
+      </w:r>
+      <w:r>
+        <w:rPr>
+          <w:rFonts w:ascii="Arial" w:hAnsi="Arial" w:cs="Arial"/>
+          <w:sz w:val="20"/>
+          <w:szCs w:val="20"/>
+        </w:rPr>
+        <w:t xml:space="preserve"> Detection of light sources can take up to several minutes for each target depending upon computer capabilities.  At a later time, the detection function can be executed.  In this mode, no images are acquired, but t</w:t>
+      </w:r>
+      <w:r>
+        <w:rPr>
+          <w:rFonts w:ascii="Arial" w:hAnsi="Arial" w:cs="Arial"/>
+          <w:sz w:val="20"/>
+          <w:szCs w:val="20"/>
+        </w:rPr>
+        <w:t>he two most recent images for e</w:t>
+      </w:r>
+      <w:r>
+        <w:rPr>
+          <w:rFonts w:ascii="Arial" w:hAnsi="Arial" w:cs="Arial"/>
+          <w:sz w:val="20"/>
+          <w:szCs w:val="20"/>
+        </w:rPr>
+        <w:t>very</w:t>
+      </w:r>
+      <w:r>
+        <w:rPr>
+          <w:rFonts w:ascii="Arial" w:hAnsi="Arial" w:cs="Arial"/>
+          <w:sz w:val="20"/>
+          <w:szCs w:val="20"/>
+        </w:rPr>
+        <w:t xml:space="preserve"> galaxy in the image bank are </w:t>
+      </w:r>
+      <w:r>
+        <w:rPr>
+          <w:rFonts w:ascii="Arial" w:hAnsi="Arial" w:cs="Arial"/>
+          <w:sz w:val="20"/>
+          <w:szCs w:val="20"/>
+        </w:rPr>
+        <w:t>compared and analyzed.</w:t>
+      </w:r>
+    </w:p>
+    <w:p>
+      <w:pPr>
+        <w:rPr>
+          <w:rFonts w:ascii="Arial" w:hAnsi="Arial" w:cs="Arial"/>
+          <w:sz w:val="20"/>
+          <w:szCs w:val="20"/>
+        </w:rPr>
+      </w:pPr>
+      <w:r>
+        <w:rPr>
+          <w:rFonts w:ascii="Arial" w:hAnsi="Arial" w:cs="Arial"/>
+          <w:sz w:val="20"/>
+          <w:szCs w:val="20"/>
+        </w:rPr>
+        <w:t xml:space="preserve">The scan does not use </w:t>
+      </w:r>
+      <w:r>
+        <w:rPr>
+          <w:rFonts w:ascii="Arial" w:hAnsi="Arial" w:cs="Arial"/>
+          <w:sz w:val="20"/>
+          <w:szCs w:val="20"/>
+        </w:rPr>
+        <w:t>autoguiding but</w:t>
+      </w:r>
+      <w:r>
+        <w:rPr>
+          <w:rFonts w:ascii="Arial" w:hAnsi="Arial" w:cs="Arial"/>
+          <w:sz w:val="20"/>
+          <w:szCs w:val="20"/>
+        </w:rPr>
+        <w:t xml:space="preserve"> relies on the </w:t>
+      </w:r>
+      <w:r>
+        <w:rPr>
+          <w:rFonts w:ascii="Arial" w:hAnsi="Arial" w:cs="Arial"/>
+          <w:sz w:val="20"/>
+          <w:szCs w:val="20"/>
+        </w:rPr>
+        <w:t>inhere</w:t>
+      </w:r>
+      <w:r>
+        <w:rPr>
+          <w:rFonts w:ascii="Arial" w:hAnsi="Arial" w:cs="Arial"/>
+          <w:sz w:val="20"/>
+          <w:szCs w:val="20"/>
+        </w:rPr>
+        <w:t>nt tracking precision of mount</w:t>
+      </w:r>
+      <w:r>
+        <w:rPr>
+          <w:rFonts w:ascii="Arial" w:hAnsi="Arial" w:cs="Arial"/>
+          <w:sz w:val="20"/>
+          <w:szCs w:val="20"/>
+        </w:rPr>
+        <w:t>s such as the Software Bisque Param</w:t>
+      </w:r>
+      <w:r>
+        <w:rPr>
+          <w:rFonts w:ascii="Arial" w:hAnsi="Arial" w:cs="Arial"/>
+          <w:sz w:val="20"/>
+          <w:szCs w:val="20"/>
+        </w:rPr>
+        <w:t>ount™ family</w:t>
+      </w:r>
+      <w:r>
+        <w:rPr>
+          <w:rFonts w:ascii="Arial" w:hAnsi="Arial" w:cs="Arial"/>
+          <w:sz w:val="20"/>
+          <w:szCs w:val="20"/>
+        </w:rPr>
+        <w:t xml:space="preserve">.  </w:t>
+      </w:r>
+      <w:r>
+        <w:rPr>
+          <w:rFonts w:ascii="Arial" w:hAnsi="Arial" w:cs="Arial"/>
+          <w:sz w:val="20"/>
+          <w:szCs w:val="20"/>
+        </w:rPr>
+        <w:t>Once such a mount is f</w:t>
+      </w:r>
+      <w:r>
+        <w:rPr>
+          <w:rFonts w:ascii="Arial" w:hAnsi="Arial" w:cs="Arial"/>
+          <w:sz w:val="20"/>
+          <w:szCs w:val="20"/>
+        </w:rPr>
+        <w:t xml:space="preserve">ully </w:t>
+      </w:r>
+      <w:r>
+        <w:rPr>
+          <w:rFonts w:ascii="Arial" w:hAnsi="Arial" w:cs="Arial"/>
+          <w:sz w:val="20"/>
+          <w:szCs w:val="20"/>
+        </w:rPr>
+        <w:t>dialed-in</w:t>
+      </w:r>
+      <w:r>
+        <w:rPr>
+          <w:rFonts w:ascii="Arial" w:hAnsi="Arial" w:cs="Arial"/>
+          <w:sz w:val="20"/>
+          <w:szCs w:val="20"/>
+        </w:rPr>
+        <w:t xml:space="preserve">, </w:t>
+      </w:r>
+      <w:r>
+        <w:rPr>
+          <w:rFonts w:ascii="Arial" w:hAnsi="Arial" w:cs="Arial"/>
+          <w:sz w:val="20"/>
+          <w:szCs w:val="20"/>
+        </w:rPr>
+        <w:t>images of</w:t>
+      </w:r>
+      <w:r>
+        <w:rPr>
+          <w:rFonts w:ascii="Arial" w:hAnsi="Arial" w:cs="Arial"/>
+          <w:sz w:val="20"/>
+          <w:szCs w:val="20"/>
+        </w:rPr>
+        <w:t xml:space="preserve"> up to five minutes exhibit light source trailing artifacts that are indistinguishable from the noise contributions of seeing and bloom</w:t>
+      </w:r>
+      <w:r>
+        <w:rPr>
+          <w:rFonts w:ascii="Arial" w:hAnsi="Arial" w:cs="Arial"/>
+          <w:sz w:val="20"/>
+          <w:szCs w:val="20"/>
+        </w:rPr>
+        <w:t xml:space="preserve">.  </w:t>
+      </w:r>
+      <w:r>
+        <w:rPr>
+          <w:rFonts w:ascii="Arial" w:hAnsi="Arial" w:cs="Arial"/>
+          <w:sz w:val="20"/>
+          <w:szCs w:val="20"/>
+        </w:rPr>
+        <w:t xml:space="preserve">This attribute may limit the </w:t>
+      </w:r>
+      <w:r>
+        <w:rPr>
+          <w:rFonts w:ascii="Arial" w:hAnsi="Arial" w:cs="Arial"/>
+          <w:sz w:val="20"/>
+          <w:szCs w:val="20"/>
+        </w:rPr>
+        <w:t>minimum magnitude</w:t>
+      </w:r>
+      <w:r>
+        <w:rPr>
+          <w:rFonts w:ascii="Arial" w:hAnsi="Arial" w:cs="Arial"/>
+          <w:sz w:val="20"/>
+          <w:szCs w:val="20"/>
+        </w:rPr>
+        <w:t xml:space="preserve"> of viable targets, but signific</w:t>
+      </w:r>
+      <w:r>
+        <w:rPr>
+          <w:rFonts w:ascii="Arial" w:hAnsi="Arial" w:cs="Arial"/>
+          <w:sz w:val="20"/>
+          <w:szCs w:val="20"/>
+        </w:rPr>
+        <w:t>antly reduces the complexity of targeting</w:t>
+      </w:r>
+      <w:r>
+        <w:rPr>
+          <w:rFonts w:ascii="Arial" w:hAnsi="Arial" w:cs="Arial"/>
+          <w:sz w:val="20"/>
+          <w:szCs w:val="20"/>
+        </w:rPr>
+        <w:t>, as well as improves its speed and reliability.</w:t>
+      </w:r>
+    </w:p>
+    <w:p>
+      <w:pPr>
+        <w:rPr>
+          <w:rFonts w:ascii="Arial" w:hAnsi="Arial" w:cs="Arial"/>
+          <w:sz w:val="20"/>
+          <w:szCs w:val="20"/>
+        </w:rPr>
+      </w:pPr>
+      <w:r>
+        <w:rPr>
+          <w:rFonts w:ascii="Arial" w:hAnsi="Arial" w:cs="Arial"/>
+          <w:sz w:val="20"/>
+          <w:szCs w:val="20"/>
+        </w:rPr>
+        <w:t>SuperScan attempts to minimize slew distances and meridian flips.  After a galaxy is imaged, the next galaxy selected will be the closest unimaged galaxy that is on the same side of the meridian as the last, and is still above the minimum altitude.  When the last galaxy on one side of the meridian is imaged, the scan will continue with the northern-most image on the opposite side of the meridian</w:t>
+      </w:r>
+    </w:p>
+    <w:p>
+      <w:pPr>
+        <w:rPr>
+          <w:rFonts w:ascii="Arial" w:hAnsi="Arial" w:cs="Arial"/>
+          <w:sz w:val="20"/>
+          <w:szCs w:val="20"/>
+        </w:rPr>
+      </w:pPr>
+      <w:r>
+        <w:rPr>
+          <w:rFonts w:ascii="Arial" w:hAnsi="Arial" w:cs="Arial"/>
+          <w:sz w:val="20"/>
+          <w:szCs w:val="20"/>
+        </w:rPr>
+        <w:t>By way of configuration, the user may choose exposure time, minimum target altitude and imaging filter.  The user can also modify the galaxy search query to control the characteristics of the galaxies chosen for scanning.</w:t>
+      </w:r>
+      <w:r>
+        <w:rPr>
+          <w:rFonts w:ascii="Arial" w:hAnsi="Arial" w:cs="Arial"/>
+          <w:sz w:val="20"/>
+          <w:szCs w:val="20"/>
+        </w:rPr>
+        <w:t xml:space="preserve">  </w:t>
+      </w:r>
+    </w:p>
+    <w:p>
+      <w:pPr>
+        <w:rPr>
+          <w:rFonts w:ascii="Arial" w:hAnsi="Arial" w:cs="Arial"/>
+          <w:sz w:val="20"/>
+          <w:szCs w:val="20"/>
+        </w:rPr>
+      </w:pPr>
+      <w:r>
+        <w:rPr>
+          <w:rFonts w:ascii="Arial" w:hAnsi="Arial" w:cs="Arial"/>
+          <w:noProof/>
+          <w:sz w:val="20"/>
+          <w:szCs w:val="20"/>
         </w:rPr>
         <w:lastRenderedPageBreak/>
-        <w:t>Description</w:t>
-      </w:r>
-    </w:p>
-    <w:p>
-      <w:pPr>
-        <w:rPr>
-          <w:rFonts w:ascii="Arial" w:hAnsi="Arial" w:cs="Arial"/>
-          <w:sz w:val="20"/>
-          <w:szCs w:val="20"/>
-        </w:rPr>
-      </w:pPr>
-      <w:r>
-        <w:rPr>
-          <w:rFonts w:ascii="Arial" w:hAnsi="Arial" w:cs="Arial"/>
-          <w:sz w:val="20"/>
-          <w:szCs w:val="20"/>
-        </w:rPr>
-        <w:t>For e</w:t>
-      </w:r>
-      <w:r>
-        <w:rPr>
-          <w:rFonts w:ascii="Arial" w:hAnsi="Arial" w:cs="Arial"/>
-          <w:sz w:val="20"/>
-          <w:szCs w:val="20"/>
-        </w:rPr>
-        <w:t>ach night</w:t>
-      </w:r>
-      <w:r>
-        <w:rPr>
-          <w:rFonts w:ascii="Arial" w:hAnsi="Arial" w:cs="Arial"/>
-          <w:sz w:val="20"/>
-          <w:szCs w:val="20"/>
-        </w:rPr>
-        <w:t>’s session,</w:t>
-      </w:r>
-      <w:r>
-        <w:rPr>
-          <w:rFonts w:ascii="Arial" w:hAnsi="Arial" w:cs="Arial"/>
-          <w:sz w:val="20"/>
-          <w:szCs w:val="20"/>
-        </w:rPr>
-        <w:t xml:space="preserve"> SuperScan uses TheSkyX™ to generate a list </w:t>
-      </w:r>
-      <w:r>
-        <w:rPr>
-          <w:rFonts w:ascii="Arial" w:hAnsi="Arial" w:cs="Arial"/>
-          <w:sz w:val="20"/>
-          <w:szCs w:val="20"/>
-        </w:rPr>
-        <w:t xml:space="preserve">of imageable target galaxies in the form of a </w:t>
-      </w:r>
-      <w:r>
-        <w:rPr>
-          <w:rFonts w:ascii="Arial" w:hAnsi="Arial" w:cs="Arial"/>
-          <w:sz w:val="20"/>
-          <w:szCs w:val="20"/>
-        </w:rPr>
-        <w:t>constrained Observing List</w:t>
-      </w:r>
-      <w:r>
-        <w:rPr>
-          <w:rFonts w:ascii="Arial" w:hAnsi="Arial" w:cs="Arial"/>
-          <w:sz w:val="20"/>
-          <w:szCs w:val="20"/>
-        </w:rPr>
-        <w:t xml:space="preserve"> (or uses pre</w:t>
-      </w:r>
-      <w:r>
-        <w:rPr>
-          <w:rFonts w:ascii="Arial" w:hAnsi="Arial" w:cs="Arial"/>
-          <w:sz w:val="20"/>
-          <w:szCs w:val="20"/>
-        </w:rPr>
-        <w:t>vious list – see below)</w:t>
-      </w:r>
-      <w:r>
-        <w:rPr>
-          <w:rFonts w:ascii="Arial" w:hAnsi="Arial" w:cs="Arial"/>
-          <w:sz w:val="20"/>
-          <w:szCs w:val="20"/>
-        </w:rPr>
-        <w:t>.  For eac</w:t>
-      </w:r>
-      <w:r>
-        <w:rPr>
-          <w:rFonts w:ascii="Arial" w:hAnsi="Arial" w:cs="Arial"/>
-          <w:sz w:val="20"/>
-          <w:szCs w:val="20"/>
-        </w:rPr>
-        <w:t xml:space="preserve">h target galaxy, SuperScan </w:t>
-      </w:r>
-      <w:r>
-        <w:rPr>
-          <w:rFonts w:ascii="Arial" w:hAnsi="Arial" w:cs="Arial"/>
-          <w:sz w:val="20"/>
-          <w:szCs w:val="20"/>
-        </w:rPr>
-        <w:t xml:space="preserve">takes </w:t>
-      </w:r>
-      <w:r>
-        <w:rPr>
-          <w:rFonts w:ascii="Arial" w:hAnsi="Arial" w:cs="Arial"/>
-          <w:sz w:val="20"/>
-          <w:szCs w:val="20"/>
-        </w:rPr>
-        <w:t xml:space="preserve">and stores </w:t>
-      </w:r>
-      <w:r>
-        <w:rPr>
-          <w:rFonts w:ascii="Arial" w:hAnsi="Arial" w:cs="Arial"/>
-          <w:sz w:val="20"/>
-          <w:szCs w:val="20"/>
-        </w:rPr>
-        <w:t xml:space="preserve">an image using a single filter, normally clear.  </w:t>
-      </w:r>
-      <w:r>
-        <w:rPr>
-          <w:rFonts w:ascii="Arial" w:hAnsi="Arial" w:cs="Arial"/>
-          <w:sz w:val="20"/>
-          <w:szCs w:val="20"/>
-        </w:rPr>
-        <w:t xml:space="preserve">Unless this is the first image of that galaxy, this </w:t>
-      </w:r>
-      <w:r>
-        <w:rPr>
-          <w:rFonts w:ascii="Arial" w:hAnsi="Arial" w:cs="Arial"/>
-          <w:sz w:val="20"/>
-          <w:szCs w:val="20"/>
-        </w:rPr>
-        <w:t xml:space="preserve">new </w:t>
-      </w:r>
-      <w:r>
-        <w:rPr>
-          <w:rFonts w:ascii="Arial" w:hAnsi="Arial" w:cs="Arial"/>
-          <w:sz w:val="20"/>
-          <w:szCs w:val="20"/>
-        </w:rPr>
-        <w:t>image</w:t>
-      </w:r>
-      <w:r>
-        <w:rPr>
-          <w:rFonts w:ascii="Arial" w:hAnsi="Arial" w:cs="Arial"/>
-          <w:sz w:val="20"/>
-          <w:szCs w:val="20"/>
-        </w:rPr>
-        <w:t xml:space="preserve"> is compared against the most recent</w:t>
-      </w:r>
-      <w:r>
-        <w:rPr>
-          <w:rFonts w:ascii="Arial" w:hAnsi="Arial" w:cs="Arial"/>
-          <w:sz w:val="20"/>
-          <w:szCs w:val="20"/>
-        </w:rPr>
-        <w:t xml:space="preserve"> prior</w:t>
-      </w:r>
-      <w:r>
-        <w:rPr>
-          <w:rFonts w:ascii="Arial" w:hAnsi="Arial" w:cs="Arial"/>
-          <w:sz w:val="20"/>
-          <w:szCs w:val="20"/>
-        </w:rPr>
-        <w:t xml:space="preserve"> image taken </w:t>
-      </w:r>
-      <w:r>
-        <w:rPr>
-          <w:rFonts w:ascii="Arial" w:hAnsi="Arial" w:cs="Arial"/>
-          <w:sz w:val="20"/>
-          <w:szCs w:val="20"/>
-        </w:rPr>
-        <w:t>of that target</w:t>
-      </w:r>
-      <w:r>
-        <w:rPr>
-          <w:rFonts w:ascii="Arial" w:hAnsi="Arial" w:cs="Arial"/>
-          <w:sz w:val="20"/>
-          <w:szCs w:val="20"/>
-        </w:rPr>
-        <w:t>.</w:t>
-      </w:r>
-      <w:r>
-        <w:rPr>
-          <w:rFonts w:ascii="Arial" w:hAnsi="Arial" w:cs="Arial"/>
-          <w:sz w:val="20"/>
-          <w:szCs w:val="20"/>
-        </w:rPr>
-        <w:t xml:space="preserve">  If a</w:t>
-      </w:r>
-      <w:r>
-        <w:rPr>
-          <w:rFonts w:ascii="Arial" w:hAnsi="Arial" w:cs="Arial"/>
-          <w:sz w:val="20"/>
-          <w:szCs w:val="20"/>
-        </w:rPr>
-        <w:t>n unexpected</w:t>
-      </w:r>
-      <w:r>
-        <w:rPr>
-          <w:rFonts w:ascii="Arial" w:hAnsi="Arial" w:cs="Arial"/>
-          <w:sz w:val="20"/>
-          <w:szCs w:val="20"/>
-        </w:rPr>
-        <w:t xml:space="preserve"> light source is detected, then the target is flagged for the user’s subsequent attention</w:t>
-      </w:r>
-      <w:r>
-        <w:rPr>
-          <w:rFonts w:ascii="Arial" w:hAnsi="Arial" w:cs="Arial"/>
-          <w:sz w:val="20"/>
-          <w:szCs w:val="20"/>
-        </w:rPr>
-        <w:t xml:space="preserve"> as a suspect</w:t>
-      </w:r>
-      <w:r>
-        <w:rPr>
-          <w:rFonts w:ascii="Arial" w:hAnsi="Arial" w:cs="Arial"/>
-          <w:sz w:val="20"/>
-          <w:szCs w:val="20"/>
-        </w:rPr>
-        <w:t xml:space="preserve"> and a </w:t>
-      </w:r>
-      <w:r>
-        <w:rPr>
-          <w:rFonts w:ascii="Arial" w:hAnsi="Arial" w:cs="Arial"/>
-          <w:sz w:val="20"/>
-          <w:szCs w:val="20"/>
-        </w:rPr>
-        <w:t>300 s</w:t>
-      </w:r>
-      <w:r>
-        <w:rPr>
-          <w:rFonts w:ascii="Arial" w:hAnsi="Arial" w:cs="Arial"/>
-          <w:sz w:val="20"/>
-          <w:szCs w:val="20"/>
-        </w:rPr>
-        <w:t>econd</w:t>
-      </w:r>
-      <w:r>
-        <w:rPr>
-          <w:rFonts w:ascii="Arial" w:hAnsi="Arial" w:cs="Arial"/>
-          <w:sz w:val="20"/>
-          <w:szCs w:val="20"/>
-        </w:rPr>
-        <w:t xml:space="preserve"> exposure is imaged and stored for subsequent</w:t>
-      </w:r>
-      <w:r>
-        <w:rPr>
-          <w:rFonts w:ascii="Arial" w:hAnsi="Arial" w:cs="Arial"/>
-          <w:sz w:val="20"/>
-          <w:szCs w:val="20"/>
-        </w:rPr>
-        <w:t xml:space="preserve"> </w:t>
-      </w:r>
-      <w:r>
-        <w:rPr>
-          <w:rFonts w:ascii="Arial" w:hAnsi="Arial" w:cs="Arial"/>
-          <w:sz w:val="20"/>
-          <w:szCs w:val="20"/>
-        </w:rPr>
-        <w:t>review</w:t>
-      </w:r>
-      <w:r>
-        <w:rPr>
-          <w:rFonts w:ascii="Arial" w:hAnsi="Arial" w:cs="Arial"/>
-          <w:sz w:val="20"/>
-          <w:szCs w:val="20"/>
-        </w:rPr>
-        <w:t xml:space="preserve">.  </w:t>
-      </w:r>
-    </w:p>
-    <w:p>
-      <w:pPr>
-        <w:rPr>
-          <w:rFonts w:ascii="Arial" w:hAnsi="Arial" w:cs="Arial"/>
-          <w:sz w:val="20"/>
-          <w:szCs w:val="20"/>
-        </w:rPr>
-      </w:pPr>
-      <w:r>
-        <w:rPr>
-          <w:rFonts w:ascii="Arial" w:hAnsi="Arial" w:cs="Arial"/>
-          <w:sz w:val="20"/>
-          <w:szCs w:val="20"/>
-        </w:rPr>
-        <w:t>Once the light source processing on a scan is completed, the list of suspects is made available for visual ana</w:t>
-      </w:r>
-      <w:r>
-        <w:rPr>
-          <w:rFonts w:ascii="Arial" w:hAnsi="Arial" w:cs="Arial"/>
-          <w:sz w:val="20"/>
-          <w:szCs w:val="20"/>
-        </w:rPr>
-        <w:t>lysis.  Using TSX, the prior</w:t>
-      </w:r>
-      <w:r>
-        <w:rPr>
-          <w:rFonts w:ascii="Arial" w:hAnsi="Arial" w:cs="Arial"/>
-          <w:sz w:val="20"/>
-          <w:szCs w:val="20"/>
-        </w:rPr>
-        <w:t xml:space="preserve"> image, current image and diff</w:t>
-      </w:r>
-      <w:r>
-        <w:rPr>
-          <w:rFonts w:ascii="Arial" w:hAnsi="Arial" w:cs="Arial"/>
-          <w:sz w:val="20"/>
-          <w:szCs w:val="20"/>
-        </w:rPr>
-        <w:t>erence image are displayed.  T</w:t>
-      </w:r>
-      <w:r>
-        <w:rPr>
-          <w:rFonts w:ascii="Arial" w:hAnsi="Arial" w:cs="Arial"/>
-          <w:sz w:val="20"/>
-          <w:szCs w:val="20"/>
-        </w:rPr>
-        <w:t xml:space="preserve">he light source anomaly </w:t>
-      </w:r>
-      <w:r>
-        <w:rPr>
-          <w:rFonts w:ascii="Arial" w:hAnsi="Arial" w:cs="Arial"/>
-          <w:sz w:val="20"/>
-          <w:szCs w:val="20"/>
-        </w:rPr>
-        <w:t xml:space="preserve">is </w:t>
-      </w:r>
-      <w:r>
-        <w:rPr>
-          <w:rFonts w:ascii="Arial" w:hAnsi="Arial" w:cs="Arial"/>
-          <w:sz w:val="20"/>
-          <w:szCs w:val="20"/>
-        </w:rPr>
-        <w:t xml:space="preserve">centered on the TSX chart.  </w:t>
-      </w:r>
-      <w:r>
-        <w:rPr>
-          <w:rFonts w:ascii="Arial" w:hAnsi="Arial" w:cs="Arial"/>
-          <w:sz w:val="20"/>
-          <w:szCs w:val="20"/>
-        </w:rPr>
-        <w:t xml:space="preserve">The </w:t>
-      </w:r>
-      <w:r>
-        <w:rPr>
-          <w:rFonts w:ascii="Arial" w:hAnsi="Arial" w:cs="Arial"/>
-          <w:sz w:val="20"/>
-          <w:szCs w:val="20"/>
-        </w:rPr>
-        <w:t xml:space="preserve">RA/Dec position of the light source is saved to the clipboard.  </w:t>
-      </w:r>
-      <w:r>
-        <w:rPr>
-          <w:rFonts w:ascii="Arial" w:hAnsi="Arial" w:cs="Arial"/>
-          <w:sz w:val="20"/>
-          <w:szCs w:val="20"/>
-        </w:rPr>
-        <w:t xml:space="preserve">The user can then </w:t>
-      </w:r>
-      <w:r>
-        <w:rPr>
-          <w:rFonts w:ascii="Arial" w:hAnsi="Arial" w:cs="Arial"/>
-          <w:sz w:val="20"/>
-          <w:szCs w:val="20"/>
-        </w:rPr>
-        <w:t xml:space="preserve">mark the </w:t>
-      </w:r>
-      <w:r>
-        <w:rPr>
-          <w:rFonts w:ascii="Arial" w:hAnsi="Arial" w:cs="Arial"/>
-          <w:sz w:val="20"/>
-          <w:szCs w:val="20"/>
-        </w:rPr>
-        <w:t xml:space="preserve">suspect </w:t>
-      </w:r>
-      <w:r>
-        <w:rPr>
-          <w:rFonts w:ascii="Arial" w:hAnsi="Arial" w:cs="Arial"/>
-          <w:sz w:val="20"/>
-          <w:szCs w:val="20"/>
-        </w:rPr>
-        <w:t xml:space="preserve">as cleared </w:t>
-      </w:r>
-      <w:r>
-        <w:rPr>
-          <w:rFonts w:ascii="Arial" w:hAnsi="Arial" w:cs="Arial"/>
-          <w:sz w:val="20"/>
-          <w:szCs w:val="20"/>
-        </w:rPr>
-        <w:t>or leave for follow up imaging and analysis.  Suspect information is retained in an XML file.</w:t>
-      </w:r>
-    </w:p>
-    <w:p>
-      <w:pPr>
-        <w:rPr>
-          <w:rFonts w:ascii="Arial" w:hAnsi="Arial" w:cs="Arial"/>
-          <w:sz w:val="20"/>
-          <w:szCs w:val="20"/>
-        </w:rPr>
-      </w:pPr>
-      <w:r>
-        <w:rPr>
-          <w:rFonts w:ascii="Arial" w:hAnsi="Arial" w:cs="Arial"/>
-          <w:sz w:val="20"/>
-          <w:szCs w:val="20"/>
-        </w:rPr>
-        <w:t>If the user wishes to optimize the use of available imaging time during a scan, t</w:t>
-      </w:r>
-      <w:r>
-        <w:rPr>
-          <w:rFonts w:ascii="Arial" w:hAnsi="Arial" w:cs="Arial"/>
-          <w:sz w:val="20"/>
-          <w:szCs w:val="20"/>
-        </w:rPr>
-        <w:t xml:space="preserve">he detection function of SuperScan can be </w:t>
-      </w:r>
-      <w:r>
-        <w:rPr>
-          <w:rFonts w:ascii="Arial" w:hAnsi="Arial" w:cs="Arial"/>
-          <w:sz w:val="20"/>
-          <w:szCs w:val="20"/>
-        </w:rPr>
-        <w:t>suspended</w:t>
-      </w:r>
-      <w:r>
-        <w:rPr>
-          <w:rFonts w:ascii="Arial" w:hAnsi="Arial" w:cs="Arial"/>
-          <w:sz w:val="20"/>
-          <w:szCs w:val="20"/>
-        </w:rPr>
-        <w:t xml:space="preserve">. </w:t>
-      </w:r>
-      <w:r>
-        <w:rPr>
-          <w:rFonts w:ascii="Arial" w:hAnsi="Arial" w:cs="Arial"/>
-          <w:sz w:val="20"/>
-          <w:szCs w:val="20"/>
-        </w:rPr>
-        <w:t xml:space="preserve"> Detection of light sources can take up to several minutes for each target depending upon computer capabilities.  At a later time, the detection function can be executed.  In this mode, no images are acquired, but t</w:t>
-      </w:r>
-      <w:r>
-        <w:rPr>
-          <w:rFonts w:ascii="Arial" w:hAnsi="Arial" w:cs="Arial"/>
-          <w:sz w:val="20"/>
-          <w:szCs w:val="20"/>
-        </w:rPr>
-        <w:t>he two most recent images for e</w:t>
-      </w:r>
-      <w:r>
-        <w:rPr>
-          <w:rFonts w:ascii="Arial" w:hAnsi="Arial" w:cs="Arial"/>
-          <w:sz w:val="20"/>
-          <w:szCs w:val="20"/>
-        </w:rPr>
-        <w:t>very</w:t>
-      </w:r>
-      <w:r>
-        <w:rPr>
-          <w:rFonts w:ascii="Arial" w:hAnsi="Arial" w:cs="Arial"/>
-          <w:sz w:val="20"/>
-          <w:szCs w:val="20"/>
-        </w:rPr>
-        <w:t xml:space="preserve"> galaxy in the image bank are </w:t>
-      </w:r>
-      <w:r>
-        <w:rPr>
-          <w:rFonts w:ascii="Arial" w:hAnsi="Arial" w:cs="Arial"/>
-          <w:sz w:val="20"/>
-          <w:szCs w:val="20"/>
-        </w:rPr>
-        <w:t>compared and analyzed.</w:t>
-      </w:r>
-    </w:p>
-    <w:p>
-      <w:pPr>
-        <w:rPr>
-          <w:rFonts w:ascii="Arial" w:hAnsi="Arial" w:cs="Arial"/>
-          <w:sz w:val="20"/>
-          <w:szCs w:val="20"/>
-        </w:rPr>
-      </w:pPr>
-      <w:r>
-        <w:rPr>
-          <w:rFonts w:ascii="Arial" w:hAnsi="Arial" w:cs="Arial"/>
-          <w:sz w:val="20"/>
-          <w:szCs w:val="20"/>
-        </w:rPr>
-        <w:t xml:space="preserve">The scan does not use </w:t>
-      </w:r>
-      <w:r>
-        <w:rPr>
-          <w:rFonts w:ascii="Arial" w:hAnsi="Arial" w:cs="Arial"/>
-          <w:sz w:val="20"/>
-          <w:szCs w:val="20"/>
-        </w:rPr>
-        <w:t>autoguiding but</w:t>
-      </w:r>
-      <w:r>
-        <w:rPr>
-          <w:rFonts w:ascii="Arial" w:hAnsi="Arial" w:cs="Arial"/>
-          <w:sz w:val="20"/>
-          <w:szCs w:val="20"/>
-        </w:rPr>
-        <w:t xml:space="preserve"> relies on the </w:t>
-      </w:r>
-      <w:r>
-        <w:rPr>
-          <w:rFonts w:ascii="Arial" w:hAnsi="Arial" w:cs="Arial"/>
-          <w:sz w:val="20"/>
-          <w:szCs w:val="20"/>
-        </w:rPr>
-        <w:t>inhere</w:t>
-      </w:r>
-      <w:r>
-        <w:rPr>
-          <w:rFonts w:ascii="Arial" w:hAnsi="Arial" w:cs="Arial"/>
-          <w:sz w:val="20"/>
-          <w:szCs w:val="20"/>
-        </w:rPr>
-        <w:t>nt tracking precision of mount</w:t>
-      </w:r>
-      <w:r>
-        <w:rPr>
-          <w:rFonts w:ascii="Arial" w:hAnsi="Arial" w:cs="Arial"/>
-          <w:sz w:val="20"/>
-          <w:szCs w:val="20"/>
-        </w:rPr>
-        <w:t>s such as the Software Bisque Param</w:t>
-      </w:r>
-      <w:r>
-        <w:rPr>
-          <w:rFonts w:ascii="Arial" w:hAnsi="Arial" w:cs="Arial"/>
-          <w:sz w:val="20"/>
-          <w:szCs w:val="20"/>
-        </w:rPr>
-        <w:t>ount™ family</w:t>
-      </w:r>
-      <w:r>
-        <w:rPr>
-          <w:rFonts w:ascii="Arial" w:hAnsi="Arial" w:cs="Arial"/>
-          <w:sz w:val="20"/>
-          <w:szCs w:val="20"/>
-        </w:rPr>
-        <w:t xml:space="preserve">.  </w:t>
-      </w:r>
-      <w:r>
-        <w:rPr>
-          <w:rFonts w:ascii="Arial" w:hAnsi="Arial" w:cs="Arial"/>
-          <w:sz w:val="20"/>
-          <w:szCs w:val="20"/>
-        </w:rPr>
-        <w:t>Once such a mount is f</w:t>
-      </w:r>
-      <w:r>
-        <w:rPr>
-          <w:rFonts w:ascii="Arial" w:hAnsi="Arial" w:cs="Arial"/>
-          <w:sz w:val="20"/>
-          <w:szCs w:val="20"/>
-        </w:rPr>
-        <w:t xml:space="preserve">ully </w:t>
-      </w:r>
-      <w:r>
-        <w:rPr>
-          <w:rFonts w:ascii="Arial" w:hAnsi="Arial" w:cs="Arial"/>
-          <w:sz w:val="20"/>
-          <w:szCs w:val="20"/>
-        </w:rPr>
-        <w:t>dialed-in</w:t>
-      </w:r>
-      <w:r>
-        <w:rPr>
-          <w:rFonts w:ascii="Arial" w:hAnsi="Arial" w:cs="Arial"/>
-          <w:sz w:val="20"/>
-          <w:szCs w:val="20"/>
-        </w:rPr>
-        <w:t xml:space="preserve">, </w:t>
-      </w:r>
-      <w:r>
-        <w:rPr>
-          <w:rFonts w:ascii="Arial" w:hAnsi="Arial" w:cs="Arial"/>
-          <w:sz w:val="20"/>
-          <w:szCs w:val="20"/>
-        </w:rPr>
-        <w:t>images of</w:t>
-      </w:r>
-      <w:r>
-        <w:rPr>
-          <w:rFonts w:ascii="Arial" w:hAnsi="Arial" w:cs="Arial"/>
-          <w:sz w:val="20"/>
-          <w:szCs w:val="20"/>
-        </w:rPr>
-        <w:t xml:space="preserve"> up to five minutes exhibit light source trailing artifacts that are indistinguishable from the noise contributions of seeing and bloom</w:t>
-      </w:r>
-      <w:r>
-        <w:rPr>
-          <w:rFonts w:ascii="Arial" w:hAnsi="Arial" w:cs="Arial"/>
-          <w:sz w:val="20"/>
-          <w:szCs w:val="20"/>
-        </w:rPr>
-        <w:t xml:space="preserve">.  </w:t>
-      </w:r>
-      <w:r>
-        <w:rPr>
-          <w:rFonts w:ascii="Arial" w:hAnsi="Arial" w:cs="Arial"/>
-          <w:sz w:val="20"/>
-          <w:szCs w:val="20"/>
-        </w:rPr>
-        <w:t xml:space="preserve">This attribute may limit the </w:t>
-      </w:r>
-      <w:r>
-        <w:rPr>
-          <w:rFonts w:ascii="Arial" w:hAnsi="Arial" w:cs="Arial"/>
-          <w:sz w:val="20"/>
-          <w:szCs w:val="20"/>
-        </w:rPr>
-        <w:t>minimum magnitude</w:t>
-      </w:r>
-      <w:r>
-        <w:rPr>
-          <w:rFonts w:ascii="Arial" w:hAnsi="Arial" w:cs="Arial"/>
-          <w:sz w:val="20"/>
-          <w:szCs w:val="20"/>
-        </w:rPr>
-        <w:t xml:space="preserve"> of viable targets, but signific</w:t>
-      </w:r>
-      <w:r>
-        <w:rPr>
-          <w:rFonts w:ascii="Arial" w:hAnsi="Arial" w:cs="Arial"/>
-          <w:sz w:val="20"/>
-          <w:szCs w:val="20"/>
-        </w:rPr>
-        <w:t>antly reduces the complexity of targeting</w:t>
-      </w:r>
-      <w:r>
-        <w:rPr>
-          <w:rFonts w:ascii="Arial" w:hAnsi="Arial" w:cs="Arial"/>
-          <w:sz w:val="20"/>
-          <w:szCs w:val="20"/>
-        </w:rPr>
-        <w:t>, as well as improves its speed and reliability.</w:t>
-      </w:r>
-    </w:p>
-    <w:p>
-      <w:pPr>
-        <w:rPr>
-          <w:rFonts w:ascii="Arial" w:hAnsi="Arial" w:cs="Arial"/>
-          <w:sz w:val="20"/>
-          <w:szCs w:val="20"/>
-        </w:rPr>
-      </w:pPr>
-      <w:r>
-        <w:rPr>
-          <w:rFonts w:ascii="Arial" w:hAnsi="Arial" w:cs="Arial"/>
-          <w:sz w:val="20"/>
-          <w:szCs w:val="20"/>
-        </w:rPr>
-        <w:t>SuperScan attempts to minimize slew distances and meridian flips.  After a galaxy is imaged, the next galaxy selected will be the closest unimaged galaxy that is on the same side of the meridian as the last, and is still above the minimum altitude.  When the last galaxy on one side of the meridian is imaged, the scan will continue with the northern-most image on the opposite side of the meridian</w:t>
-      </w:r>
-    </w:p>
-    <w:p>
-      <w:pPr>
-        <w:rPr>
-          <w:rFonts w:ascii="Arial" w:hAnsi="Arial" w:cs="Arial"/>
-          <w:sz w:val="20"/>
-          <w:szCs w:val="20"/>
-        </w:rPr>
-      </w:pPr>
-      <w:r>
-        <w:rPr>
-          <w:rFonts w:ascii="Arial" w:hAnsi="Arial" w:cs="Arial"/>
-          <w:sz w:val="20"/>
-          <w:szCs w:val="20"/>
-        </w:rPr>
-        <w:t>By way of configuration, the user may choose exposure time, minimum target altitude and imaging filter.  The user can also modify the galaxy search query to control the characteristics of the galaxies chosen for scanning.</w:t>
-      </w:r>
-      <w:r>
-        <w:rPr>
-          <w:rFonts w:ascii="Arial" w:hAnsi="Arial" w:cs="Arial"/>
-          <w:sz w:val="20"/>
-          <w:szCs w:val="20"/>
-        </w:rPr>
-        <w:t xml:space="preserve">  </w:t>
-      </w:r>
-    </w:p>
-    <w:p>
-      <w:pPr>
-        <w:rPr>
-          <w:rFonts w:ascii="Arial" w:hAnsi="Arial" w:cs="Arial"/>
-          <w:sz w:val="20"/>
-          <w:szCs w:val="20"/>
-        </w:rPr>
-      </w:pPr>
-      <w:r>
-        <w:rPr>
-          <w:rFonts w:ascii="Arial" w:hAnsi="Arial" w:cs="Arial"/>
-          <w:noProof/>
-          <w:sz w:val="20"/>
-          <w:szCs w:val="20"/>
-        </w:rPr>
         <w:drawing>
           <wp:inline distT="0" distB="0" distL="0" distR="0" wp14:anchorId="745010C9" wp14:editId="78E83E37">
             <wp:extent cx="5943600" cy="1899920"/>
@@ -1255,16 +1472,7 @@
           <w:sz w:val="20"/>
           <w:szCs w:val="20"/>
         </w:rPr>
-        <w:t xml:space="preserve">If any the “Times” are set to a date/time earlier than the current date/time, then the Staging and </w:t>
-      </w:r>
-      <w:r>
-        <w:rPr>
-          <w:rFonts w:ascii="Arial" w:hAnsi="Arial" w:cs="Arial"/>
-          <w:sz w:val="20"/>
-          <w:szCs w:val="20"/>
-        </w:rPr>
-        <w:lastRenderedPageBreak/>
-        <w:t>Starting date/times are reset to the current date/time and the Ending Time is set to the morning of the current overnighter.</w:t>
+        <w:t>If any the “Times” are set to a date/time earlier than the current date/time, then the Staging and Starting date/times are reset to the current date/time and the Ending Time is set to the morning of the current overnighter.</w:t>
       </w:r>
     </w:p>
     <w:p>
@@ -1780,6 +1988,49 @@
           <w:szCs w:val="20"/>
         </w:rPr>
         <w:t>An AAG CloudWatcher file is monitored for unsate weather conditions.</w:t>
+      </w:r>
+    </w:p>
+    <w:p>
+      <w:pPr>
+        <w:pStyle w:val="ListParagraph"/>
+        <w:keepNext/>
+        <w:keepLines/>
+        <w:numPr>
+          <w:ilvl w:val="0"/>
+          <w:numId w:val="6"/>
+        </w:numPr>
+        <w:rPr>
+          <w:rFonts w:ascii="Arial" w:hAnsi="Arial" w:cs="Arial"/>
+          <w:sz w:val="20"/>
+          <w:szCs w:val="20"/>
+          <w:u w:val="single"/>
+        </w:rPr>
+      </w:pPr>
+      <w:r>
+        <w:rPr>
+          <w:rFonts w:ascii="Arial" w:hAnsi="Arial" w:cs="Arial"/>
+          <w:sz w:val="20"/>
+          <w:szCs w:val="20"/>
+          <w:u w:val="single"/>
+        </w:rPr>
+        <w:t>Calibration</w:t>
+      </w:r>
+      <w:r>
+        <w:rPr>
+          <w:rFonts w:ascii="Arial" w:hAnsi="Arial" w:cs="Arial"/>
+          <w:sz w:val="20"/>
+          <w:szCs w:val="20"/>
+          <w:u w:val="single"/>
+        </w:rPr>
+        <w:t>:</w:t>
+      </w:r>
+      <w:r>
+        <w:rPr>
+          <w:rFonts w:ascii="Arial" w:hAnsi="Arial" w:cs="Arial"/>
+          <w:sz w:val="20"/>
+          <w:szCs w:val="20"/>
+        </w:rPr>
+        <w:t xml:space="preserve"> Choose the image reduction type:  None, Auto or Full.  Auto is recommended.</w:t>
       </w:r>
     </w:p>
     <w:p>

</xml_diff>

<commit_message>
Added documentation pdf to publish folder and zip
</commit_message>
<xml_diff>
--- a/SuperScan/SuperScan Description.docx
+++ b/SuperScan/SuperScan Description.docx
@@ -1,6 +1,6 @@
 
 <file path=word/document.xml><?xml version="1.0" encoding="utf-8"?>
-<w:document xmlns:wpc="http://schemas.microsoft.com/office/word/2010/wordprocessingCanvas" xmlns:cx="http://schemas.microsoft.com/office/drawing/2014/chartex" xmlns:cx1="http://schemas.microsoft.com/office/drawing/2015/9/8/chartex" xmlns:cx2="http://schemas.microsoft.com/office/drawing/2015/10/21/chartex" xmlns:cx3="http://schemas.microsoft.com/office/drawing/2016/5/9/chartex" xmlns:cx4="http://schemas.microsoft.com/office/drawing/2016/5/10/chartex" xmlns:cx5="http://schemas.microsoft.com/office/drawing/2016/5/11/chartex" xmlns:cx6="http://schemas.microsoft.com/office/drawing/2016/5/12/chartex" xmlns:cx7="http://schemas.microsoft.com/office/drawing/2016/5/13/chartex" xmlns:cx8="http://schemas.microsoft.com/office/drawing/2016/5/14/chartex" xmlns:mc="http://schemas.openxmlformats.org/markup-compatibility/2006" xmlns:aink="http://schemas.microsoft.com/office/drawing/2016/ink" xmlns:am3d="http://schemas.microsoft.com/office/drawing/2017/model3d" xmlns:o="urn:schemas-microsoft-com:office:office" xmlns:r="http://schemas.openxmlformats.org/officeDocument/2006/relationships" xmlns:m="http://schemas.openxmlformats.org/officeDocument/2006/math" xmlns:v="urn:schemas-microsoft-com:vml" xmlns:wp14="http://schemas.microsoft.com/office/word/2010/wordprocessingDrawing" xmlns:wp="http://schemas.openxmlformats.org/drawingml/2006/wordprocessingDrawing" xmlns:w10="urn:schemas-microsoft-com:office:word" xmlns:w="http://schemas.openxmlformats.org/wordprocessingml/2006/main" xmlns:w14="http://schemas.microsoft.com/office/word/2010/wordml" xmlns:w15="http://schemas.microsoft.com/office/word/2012/wordml" xmlns:w16cex="http://schemas.microsoft.com/office/word/2018/wordml/cex" xmlns:w16cid="http://schemas.microsoft.com/office/word/2016/wordml/cid" xmlns:w16="http://schemas.microsoft.com/office/word/2018/wordml" xmlns:w16se="http://schemas.microsoft.com/office/word/2015/wordml/symex" xmlns:wpg="http://schemas.microsoft.com/office/word/2010/wordprocessingGroup" xmlns:wpi="http://schemas.microsoft.com/office/word/2010/wordprocessingInk" xmlns:wne="http://schemas.microsoft.com/office/word/2006/wordml" xmlns:wps="http://schemas.microsoft.com/office/word/2010/wordprocessingShape" mc:Ignorable="w14 w15 w16se w16cid w16 w16cex wp14">
+<w:document xmlns:wpc="http://schemas.microsoft.com/office/word/2010/wordprocessingCanvas" xmlns:cx="http://schemas.microsoft.com/office/drawing/2014/chartex" xmlns:cx1="http://schemas.microsoft.com/office/drawing/2015/9/8/chartex" xmlns:cx2="http://schemas.microsoft.com/office/drawing/2015/10/21/chartex" xmlns:cx3="http://schemas.microsoft.com/office/drawing/2016/5/9/chartex" xmlns:cx4="http://schemas.microsoft.com/office/drawing/2016/5/10/chartex" xmlns:cx5="http://schemas.microsoft.com/office/drawing/2016/5/11/chartex" xmlns:cx6="http://schemas.microsoft.com/office/drawing/2016/5/12/chartex" xmlns:cx7="http://schemas.microsoft.com/office/drawing/2016/5/13/chartex" xmlns:cx8="http://schemas.microsoft.com/office/drawing/2016/5/14/chartex" xmlns:mc="http://schemas.openxmlformats.org/markup-compatibility/2006" xmlns:aink="http://schemas.microsoft.com/office/drawing/2016/ink" xmlns:am3d="http://schemas.microsoft.com/office/drawing/2017/model3d" xmlns:o="urn:schemas-microsoft-com:office:office" xmlns:r="http://schemas.openxmlformats.org/officeDocument/2006/relationships" xmlns:m="http://schemas.openxmlformats.org/officeDocument/2006/math" xmlns:v="urn:schemas-microsoft-com:vml" xmlns:wp14="http://schemas.microsoft.com/office/word/2010/wordprocessingDrawing" xmlns:wp="http://schemas.openxmlformats.org/drawingml/2006/wordprocessingDrawing" xmlns:w10="urn:schemas-microsoft-com:office:word" xmlns:w="http://schemas.openxmlformats.org/wordprocessingml/2006/main" xmlns:w14="http://schemas.microsoft.com/office/word/2010/wordml" xmlns:w15="http://schemas.microsoft.com/office/word/2012/wordml" xmlns:w16cex="http://schemas.microsoft.com/office/word/2018/wordml/cex" xmlns:w16cid="http://schemas.microsoft.com/office/word/2016/wordml/cid" xmlns:w16="http://schemas.microsoft.com/office/word/2018/wordml" xmlns:w16sdtdh="http://schemas.microsoft.com/office/word/2020/wordml/sdtdatahash" xmlns:w16se="http://schemas.microsoft.com/office/word/2015/wordml/symex" xmlns:wpg="http://schemas.microsoft.com/office/word/2010/wordprocessingGroup" xmlns:wpi="http://schemas.microsoft.com/office/word/2010/wordprocessingInk" xmlns:wne="http://schemas.microsoft.com/office/word/2006/wordml" xmlns:wps="http://schemas.microsoft.com/office/word/2010/wordprocessingShape" mc:Ignorable="w14 w15 w16se w16cid w16 w16cex w16sdtdh wp14">
   <w:body>
     <w:p>
       <w:pPr>
@@ -7643,77 +7643,6 @@
     </w:p>
     <w:p>
       <w:pPr>
-        <w:autoSpaceDE w:val="0"/>
-        <w:autoSpaceDN w:val="0"/>
-        <w:adjustRightInd w:val="0"/>
-        <w:spacing w:after="0" w:line="240" w:lineRule="auto"/>
-        <w:rPr>
-          <w:rFonts w:ascii="Consolas" w:hAnsi="Consolas" w:cs="Consolas"/>
-          <w:sz w:val="19"/>
-          <w:szCs w:val="19"/>
-        </w:rPr>
-      </w:pPr>
-      <w:r>
-        <w:rPr>
-          <w:rFonts w:ascii="Consolas" w:hAnsi="Consolas" w:cs="Consolas"/>
-          <w:sz w:val="19"/>
-          <w:szCs w:val="19"/>
-        </w:rPr>
-        <w:t>2.6</w:t>
-      </w:r>
-      <w:r>
-        <w:rPr>
-          <w:rFonts w:ascii="Consolas" w:hAnsi="Consolas" w:cs="Consolas"/>
-          <w:sz w:val="19"/>
-          <w:szCs w:val="19"/>
-        </w:rPr>
-        <w:t>.0</w:t>
-      </w:r>
-    </w:p>
-    <w:p>
-      <w:pPr>
-        <w:autoSpaceDE w:val="0"/>
-        <w:autoSpaceDN w:val="0"/>
-        <w:adjustRightInd w:val="0"/>
-        <w:spacing w:after="0" w:line="240" w:lineRule="auto"/>
-        <w:rPr>
-          <w:rFonts w:ascii="Consolas" w:hAnsi="Consolas" w:cs="Consolas"/>
-          <w:sz w:val="19"/>
-          <w:szCs w:val="19"/>
-        </w:rPr>
-      </w:pPr>
-      <w:r>
-        <w:rPr>
-          <w:rFonts w:ascii="Consolas" w:hAnsi="Consolas" w:cs="Consolas"/>
-          <w:sz w:val="19"/>
-          <w:szCs w:val="19"/>
-        </w:rPr>
-        <w:t xml:space="preserve">1. Added </w:t>
-      </w:r>
-      <w:r>
-        <w:rPr>
-          <w:rFonts w:ascii="Consolas" w:hAnsi="Consolas" w:cs="Consolas"/>
-          <w:sz w:val="19"/>
-          <w:szCs w:val="19"/>
-        </w:rPr>
-        <w:t>capability to load galaxies from previous Observing List</w:t>
-      </w:r>
-    </w:p>
-    <w:p>
-      <w:pPr>
-        <w:autoSpaceDE w:val="0"/>
-        <w:autoSpaceDN w:val="0"/>
-        <w:adjustRightInd w:val="0"/>
-        <w:spacing w:after="0" w:line="240" w:lineRule="auto"/>
-        <w:rPr>
-          <w:rFonts w:ascii="Consolas" w:hAnsi="Consolas" w:cs="Consolas"/>
-          <w:sz w:val="19"/>
-          <w:szCs w:val="19"/>
-        </w:rPr>
-      </w:pPr>
-    </w:p>
-    <w:p>
-      <w:pPr>
         <w:pStyle w:val="ListParagraph"/>
         <w:spacing w:line="240" w:lineRule="auto"/>
         <w:ind w:left="0"/>
@@ -7749,7 +7678,7 @@
 </file>
 
 <file path=word/endnotes.xml><?xml version="1.0" encoding="utf-8"?>
-<w:endnotes xmlns:wpc="http://schemas.microsoft.com/office/word/2010/wordprocessingCanvas" xmlns:cx="http://schemas.microsoft.com/office/drawing/2014/chartex" xmlns:cx1="http://schemas.microsoft.com/office/drawing/2015/9/8/chartex" xmlns:cx2="http://schemas.microsoft.com/office/drawing/2015/10/21/chartex" xmlns:cx3="http://schemas.microsoft.com/office/drawing/2016/5/9/chartex" xmlns:cx4="http://schemas.microsoft.com/office/drawing/2016/5/10/chartex" xmlns:cx5="http://schemas.microsoft.com/office/drawing/2016/5/11/chartex" xmlns:cx6="http://schemas.microsoft.com/office/drawing/2016/5/12/chartex" xmlns:cx7="http://schemas.microsoft.com/office/drawing/2016/5/13/chartex" xmlns:cx8="http://schemas.microsoft.com/office/drawing/2016/5/14/chartex" xmlns:mc="http://schemas.openxmlformats.org/markup-compatibility/2006" xmlns:aink="http://schemas.microsoft.com/office/drawing/2016/ink" xmlns:am3d="http://schemas.microsoft.com/office/drawing/2017/model3d" xmlns:o="urn:schemas-microsoft-com:office:office" xmlns:r="http://schemas.openxmlformats.org/officeDocument/2006/relationships" xmlns:m="http://schemas.openxmlformats.org/officeDocument/2006/math" xmlns:v="urn:schemas-microsoft-com:vml" xmlns:wp14="http://schemas.microsoft.com/office/word/2010/wordprocessingDrawing" xmlns:wp="http://schemas.openxmlformats.org/drawingml/2006/wordprocessingDrawing" xmlns:w10="urn:schemas-microsoft-com:office:word" xmlns:w="http://schemas.openxmlformats.org/wordprocessingml/2006/main" xmlns:w14="http://schemas.microsoft.com/office/word/2010/wordml" xmlns:w15="http://schemas.microsoft.com/office/word/2012/wordml" xmlns:w16cex="http://schemas.microsoft.com/office/word/2018/wordml/cex" xmlns:w16cid="http://schemas.microsoft.com/office/word/2016/wordml/cid" xmlns:w16="http://schemas.microsoft.com/office/word/2018/wordml" xmlns:w16se="http://schemas.microsoft.com/office/word/2015/wordml/symex" xmlns:wpg="http://schemas.microsoft.com/office/word/2010/wordprocessingGroup" xmlns:wpi="http://schemas.microsoft.com/office/word/2010/wordprocessingInk" xmlns:wne="http://schemas.microsoft.com/office/word/2006/wordml" xmlns:wps="http://schemas.microsoft.com/office/word/2010/wordprocessingShape" mc:Ignorable="w14 w15 w16se w16cid w16 w16cex wp14">
+<w:endnotes xmlns:wpc="http://schemas.microsoft.com/office/word/2010/wordprocessingCanvas" xmlns:cx="http://schemas.microsoft.com/office/drawing/2014/chartex" xmlns:cx1="http://schemas.microsoft.com/office/drawing/2015/9/8/chartex" xmlns:cx2="http://schemas.microsoft.com/office/drawing/2015/10/21/chartex" xmlns:cx3="http://schemas.microsoft.com/office/drawing/2016/5/9/chartex" xmlns:cx4="http://schemas.microsoft.com/office/drawing/2016/5/10/chartex" xmlns:cx5="http://schemas.microsoft.com/office/drawing/2016/5/11/chartex" xmlns:cx6="http://schemas.microsoft.com/office/drawing/2016/5/12/chartex" xmlns:cx7="http://schemas.microsoft.com/office/drawing/2016/5/13/chartex" xmlns:cx8="http://schemas.microsoft.com/office/drawing/2016/5/14/chartex" xmlns:mc="http://schemas.openxmlformats.org/markup-compatibility/2006" xmlns:aink="http://schemas.microsoft.com/office/drawing/2016/ink" xmlns:am3d="http://schemas.microsoft.com/office/drawing/2017/model3d" xmlns:o="urn:schemas-microsoft-com:office:office" xmlns:r="http://schemas.openxmlformats.org/officeDocument/2006/relationships" xmlns:m="http://schemas.openxmlformats.org/officeDocument/2006/math" xmlns:v="urn:schemas-microsoft-com:vml" xmlns:wp14="http://schemas.microsoft.com/office/word/2010/wordprocessingDrawing" xmlns:wp="http://schemas.openxmlformats.org/drawingml/2006/wordprocessingDrawing" xmlns:w10="urn:schemas-microsoft-com:office:word" xmlns:w="http://schemas.openxmlformats.org/wordprocessingml/2006/main" xmlns:w14="http://schemas.microsoft.com/office/word/2010/wordml" xmlns:w15="http://schemas.microsoft.com/office/word/2012/wordml" xmlns:w16cex="http://schemas.microsoft.com/office/word/2018/wordml/cex" xmlns:w16cid="http://schemas.microsoft.com/office/word/2016/wordml/cid" xmlns:w16="http://schemas.microsoft.com/office/word/2018/wordml" xmlns:w16sdtdh="http://schemas.microsoft.com/office/word/2020/wordml/sdtdatahash" xmlns:w16se="http://schemas.microsoft.com/office/word/2015/wordml/symex" xmlns:wpg="http://schemas.microsoft.com/office/word/2010/wordprocessingGroup" xmlns:wpi="http://schemas.microsoft.com/office/word/2010/wordprocessingInk" xmlns:wne="http://schemas.microsoft.com/office/word/2006/wordml" xmlns:wps="http://schemas.microsoft.com/office/word/2010/wordprocessingShape" mc:Ignorable="w14 w15 w16se w16cid w16 w16cex w16sdtdh wp14">
   <w:endnote w:type="separator" w:id="-1">
     <w:p>
       <w:pPr>
@@ -7781,7 +7710,7 @@
 </file>
 
 <file path=word/footer1.xml><?xml version="1.0" encoding="utf-8"?>
-<w:ftr xmlns:wpc="http://schemas.microsoft.com/office/word/2010/wordprocessingCanvas" xmlns:cx="http://schemas.microsoft.com/office/drawing/2014/chartex" xmlns:cx1="http://schemas.microsoft.com/office/drawing/2015/9/8/chartex" xmlns:cx2="http://schemas.microsoft.com/office/drawing/2015/10/21/chartex" xmlns:cx3="http://schemas.microsoft.com/office/drawing/2016/5/9/chartex" xmlns:cx4="http://schemas.microsoft.com/office/drawing/2016/5/10/chartex" xmlns:cx5="http://schemas.microsoft.com/office/drawing/2016/5/11/chartex" xmlns:cx6="http://schemas.microsoft.com/office/drawing/2016/5/12/chartex" xmlns:cx7="http://schemas.microsoft.com/office/drawing/2016/5/13/chartex" xmlns:cx8="http://schemas.microsoft.com/office/drawing/2016/5/14/chartex" xmlns:mc="http://schemas.openxmlformats.org/markup-compatibility/2006" xmlns:aink="http://schemas.microsoft.com/office/drawing/2016/ink" xmlns:am3d="http://schemas.microsoft.com/office/drawing/2017/model3d" xmlns:o="urn:schemas-microsoft-com:office:office" xmlns:r="http://schemas.openxmlformats.org/officeDocument/2006/relationships" xmlns:m="http://schemas.openxmlformats.org/officeDocument/2006/math" xmlns:v="urn:schemas-microsoft-com:vml" xmlns:wp14="http://schemas.microsoft.com/office/word/2010/wordprocessingDrawing" xmlns:wp="http://schemas.openxmlformats.org/drawingml/2006/wordprocessingDrawing" xmlns:w10="urn:schemas-microsoft-com:office:word" xmlns:w="http://schemas.openxmlformats.org/wordprocessingml/2006/main" xmlns:w14="http://schemas.microsoft.com/office/word/2010/wordml" xmlns:w15="http://schemas.microsoft.com/office/word/2012/wordml" xmlns:w16cex="http://schemas.microsoft.com/office/word/2018/wordml/cex" xmlns:w16cid="http://schemas.microsoft.com/office/word/2016/wordml/cid" xmlns:w16="http://schemas.microsoft.com/office/word/2018/wordml" xmlns:w16se="http://schemas.microsoft.com/office/word/2015/wordml/symex" xmlns:wpg="http://schemas.microsoft.com/office/word/2010/wordprocessingGroup" xmlns:wpi="http://schemas.microsoft.com/office/word/2010/wordprocessingInk" xmlns:wne="http://schemas.microsoft.com/office/word/2006/wordml" xmlns:wps="http://schemas.microsoft.com/office/word/2010/wordprocessingShape" mc:Ignorable="w14 w15 w16se w16cid w16 w16cex wp14">
+<w:ftr xmlns:wpc="http://schemas.microsoft.com/office/word/2010/wordprocessingCanvas" xmlns:cx="http://schemas.microsoft.com/office/drawing/2014/chartex" xmlns:cx1="http://schemas.microsoft.com/office/drawing/2015/9/8/chartex" xmlns:cx2="http://schemas.microsoft.com/office/drawing/2015/10/21/chartex" xmlns:cx3="http://schemas.microsoft.com/office/drawing/2016/5/9/chartex" xmlns:cx4="http://schemas.microsoft.com/office/drawing/2016/5/10/chartex" xmlns:cx5="http://schemas.microsoft.com/office/drawing/2016/5/11/chartex" xmlns:cx6="http://schemas.microsoft.com/office/drawing/2016/5/12/chartex" xmlns:cx7="http://schemas.microsoft.com/office/drawing/2016/5/13/chartex" xmlns:cx8="http://schemas.microsoft.com/office/drawing/2016/5/14/chartex" xmlns:mc="http://schemas.openxmlformats.org/markup-compatibility/2006" xmlns:aink="http://schemas.microsoft.com/office/drawing/2016/ink" xmlns:am3d="http://schemas.microsoft.com/office/drawing/2017/model3d" xmlns:o="urn:schemas-microsoft-com:office:office" xmlns:r="http://schemas.openxmlformats.org/officeDocument/2006/relationships" xmlns:m="http://schemas.openxmlformats.org/officeDocument/2006/math" xmlns:v="urn:schemas-microsoft-com:vml" xmlns:wp14="http://schemas.microsoft.com/office/word/2010/wordprocessingDrawing" xmlns:wp="http://schemas.openxmlformats.org/drawingml/2006/wordprocessingDrawing" xmlns:w10="urn:schemas-microsoft-com:office:word" xmlns:w="http://schemas.openxmlformats.org/wordprocessingml/2006/main" xmlns:w14="http://schemas.microsoft.com/office/word/2010/wordml" xmlns:w15="http://schemas.microsoft.com/office/word/2012/wordml" xmlns:w16cex="http://schemas.microsoft.com/office/word/2018/wordml/cex" xmlns:w16cid="http://schemas.microsoft.com/office/word/2016/wordml/cid" xmlns:w16="http://schemas.microsoft.com/office/word/2018/wordml" xmlns:w16sdtdh="http://schemas.microsoft.com/office/word/2020/wordml/sdtdatahash" xmlns:w16se="http://schemas.microsoft.com/office/word/2015/wordml/symex" xmlns:wpg="http://schemas.microsoft.com/office/word/2010/wordprocessingGroup" xmlns:wpi="http://schemas.microsoft.com/office/word/2010/wordprocessingInk" xmlns:wne="http://schemas.microsoft.com/office/word/2006/wordml" xmlns:wps="http://schemas.microsoft.com/office/word/2010/wordprocessingShape" mc:Ignorable="w14 w15 w16se w16cid w16 w16cex w16sdtdh wp14">
   <w:p>
     <w:pPr>
       <w:pStyle w:val="Footer"/>
@@ -7791,7 +7720,7 @@
 </file>
 
 <file path=word/footer2.xml><?xml version="1.0" encoding="utf-8"?>
-<w:ftr xmlns:wpc="http://schemas.microsoft.com/office/word/2010/wordprocessingCanvas" xmlns:cx="http://schemas.microsoft.com/office/drawing/2014/chartex" xmlns:cx1="http://schemas.microsoft.com/office/drawing/2015/9/8/chartex" xmlns:cx2="http://schemas.microsoft.com/office/drawing/2015/10/21/chartex" xmlns:cx3="http://schemas.microsoft.com/office/drawing/2016/5/9/chartex" xmlns:cx4="http://schemas.microsoft.com/office/drawing/2016/5/10/chartex" xmlns:cx5="http://schemas.microsoft.com/office/drawing/2016/5/11/chartex" xmlns:cx6="http://schemas.microsoft.com/office/drawing/2016/5/12/chartex" xmlns:cx7="http://schemas.microsoft.com/office/drawing/2016/5/13/chartex" xmlns:cx8="http://schemas.microsoft.com/office/drawing/2016/5/14/chartex" xmlns:mc="http://schemas.openxmlformats.org/markup-compatibility/2006" xmlns:aink="http://schemas.microsoft.com/office/drawing/2016/ink" xmlns:am3d="http://schemas.microsoft.com/office/drawing/2017/model3d" xmlns:o="urn:schemas-microsoft-com:office:office" xmlns:r="http://schemas.openxmlformats.org/officeDocument/2006/relationships" xmlns:m="http://schemas.openxmlformats.org/officeDocument/2006/math" xmlns:v="urn:schemas-microsoft-com:vml" xmlns:wp14="http://schemas.microsoft.com/office/word/2010/wordprocessingDrawing" xmlns:wp="http://schemas.openxmlformats.org/drawingml/2006/wordprocessingDrawing" xmlns:w10="urn:schemas-microsoft-com:office:word" xmlns:w="http://schemas.openxmlformats.org/wordprocessingml/2006/main" xmlns:w14="http://schemas.microsoft.com/office/word/2010/wordml" xmlns:w15="http://schemas.microsoft.com/office/word/2012/wordml" xmlns:w16cex="http://schemas.microsoft.com/office/word/2018/wordml/cex" xmlns:w16cid="http://schemas.microsoft.com/office/word/2016/wordml/cid" xmlns:w16="http://schemas.microsoft.com/office/word/2018/wordml" xmlns:w16se="http://schemas.microsoft.com/office/word/2015/wordml/symex" xmlns:wpg="http://schemas.microsoft.com/office/word/2010/wordprocessingGroup" xmlns:wpi="http://schemas.microsoft.com/office/word/2010/wordprocessingInk" xmlns:wne="http://schemas.microsoft.com/office/word/2006/wordml" xmlns:wps="http://schemas.microsoft.com/office/word/2010/wordprocessingShape" mc:Ignorable="w14 w15 w16se w16cid w16 w16cex wp14">
+<w:ftr xmlns:wpc="http://schemas.microsoft.com/office/word/2010/wordprocessingCanvas" xmlns:cx="http://schemas.microsoft.com/office/drawing/2014/chartex" xmlns:cx1="http://schemas.microsoft.com/office/drawing/2015/9/8/chartex" xmlns:cx2="http://schemas.microsoft.com/office/drawing/2015/10/21/chartex" xmlns:cx3="http://schemas.microsoft.com/office/drawing/2016/5/9/chartex" xmlns:cx4="http://schemas.microsoft.com/office/drawing/2016/5/10/chartex" xmlns:cx5="http://schemas.microsoft.com/office/drawing/2016/5/11/chartex" xmlns:cx6="http://schemas.microsoft.com/office/drawing/2016/5/12/chartex" xmlns:cx7="http://schemas.microsoft.com/office/drawing/2016/5/13/chartex" xmlns:cx8="http://schemas.microsoft.com/office/drawing/2016/5/14/chartex" xmlns:mc="http://schemas.openxmlformats.org/markup-compatibility/2006" xmlns:aink="http://schemas.microsoft.com/office/drawing/2016/ink" xmlns:am3d="http://schemas.microsoft.com/office/drawing/2017/model3d" xmlns:o="urn:schemas-microsoft-com:office:office" xmlns:r="http://schemas.openxmlformats.org/officeDocument/2006/relationships" xmlns:m="http://schemas.openxmlformats.org/officeDocument/2006/math" xmlns:v="urn:schemas-microsoft-com:vml" xmlns:wp14="http://schemas.microsoft.com/office/word/2010/wordprocessingDrawing" xmlns:wp="http://schemas.openxmlformats.org/drawingml/2006/wordprocessingDrawing" xmlns:w10="urn:schemas-microsoft-com:office:word" xmlns:w="http://schemas.openxmlformats.org/wordprocessingml/2006/main" xmlns:w14="http://schemas.microsoft.com/office/word/2010/wordml" xmlns:w15="http://schemas.microsoft.com/office/word/2012/wordml" xmlns:w16cex="http://schemas.microsoft.com/office/word/2018/wordml/cex" xmlns:w16cid="http://schemas.microsoft.com/office/word/2016/wordml/cid" xmlns:w16="http://schemas.microsoft.com/office/word/2018/wordml" xmlns:w16sdtdh="http://schemas.microsoft.com/office/word/2020/wordml/sdtdatahash" xmlns:w16se="http://schemas.microsoft.com/office/word/2015/wordml/symex" xmlns:wpg="http://schemas.microsoft.com/office/word/2010/wordprocessingGroup" xmlns:wpi="http://schemas.microsoft.com/office/word/2010/wordprocessingInk" xmlns:wne="http://schemas.microsoft.com/office/word/2006/wordml" xmlns:wps="http://schemas.microsoft.com/office/word/2010/wordprocessingShape" mc:Ignorable="w14 w15 w16se w16cid w16 w16cex w16sdtdh wp14">
   <w:p>
     <w:pPr>
       <w:pStyle w:val="Footer"/>
@@ -7854,7 +7783,7 @@
 </file>
 
 <file path=word/footer3.xml><?xml version="1.0" encoding="utf-8"?>
-<w:ftr xmlns:wpc="http://schemas.microsoft.com/office/word/2010/wordprocessingCanvas" xmlns:cx="http://schemas.microsoft.com/office/drawing/2014/chartex" xmlns:cx1="http://schemas.microsoft.com/office/drawing/2015/9/8/chartex" xmlns:cx2="http://schemas.microsoft.com/office/drawing/2015/10/21/chartex" xmlns:cx3="http://schemas.microsoft.com/office/drawing/2016/5/9/chartex" xmlns:cx4="http://schemas.microsoft.com/office/drawing/2016/5/10/chartex" xmlns:cx5="http://schemas.microsoft.com/office/drawing/2016/5/11/chartex" xmlns:cx6="http://schemas.microsoft.com/office/drawing/2016/5/12/chartex" xmlns:cx7="http://schemas.microsoft.com/office/drawing/2016/5/13/chartex" xmlns:cx8="http://schemas.microsoft.com/office/drawing/2016/5/14/chartex" xmlns:mc="http://schemas.openxmlformats.org/markup-compatibility/2006" xmlns:aink="http://schemas.microsoft.com/office/drawing/2016/ink" xmlns:am3d="http://schemas.microsoft.com/office/drawing/2017/model3d" xmlns:o="urn:schemas-microsoft-com:office:office" xmlns:r="http://schemas.openxmlformats.org/officeDocument/2006/relationships" xmlns:m="http://schemas.openxmlformats.org/officeDocument/2006/math" xmlns:v="urn:schemas-microsoft-com:vml" xmlns:wp14="http://schemas.microsoft.com/office/word/2010/wordprocessingDrawing" xmlns:wp="http://schemas.openxmlformats.org/drawingml/2006/wordprocessingDrawing" xmlns:w10="urn:schemas-microsoft-com:office:word" xmlns:w="http://schemas.openxmlformats.org/wordprocessingml/2006/main" xmlns:w14="http://schemas.microsoft.com/office/word/2010/wordml" xmlns:w15="http://schemas.microsoft.com/office/word/2012/wordml" xmlns:w16cex="http://schemas.microsoft.com/office/word/2018/wordml/cex" xmlns:w16cid="http://schemas.microsoft.com/office/word/2016/wordml/cid" xmlns:w16="http://schemas.microsoft.com/office/word/2018/wordml" xmlns:w16se="http://schemas.microsoft.com/office/word/2015/wordml/symex" xmlns:wpg="http://schemas.microsoft.com/office/word/2010/wordprocessingGroup" xmlns:wpi="http://schemas.microsoft.com/office/word/2010/wordprocessingInk" xmlns:wne="http://schemas.microsoft.com/office/word/2006/wordml" xmlns:wps="http://schemas.microsoft.com/office/word/2010/wordprocessingShape" mc:Ignorable="w14 w15 w16se w16cid w16 w16cex wp14">
+<w:ftr xmlns:wpc="http://schemas.microsoft.com/office/word/2010/wordprocessingCanvas" xmlns:cx="http://schemas.microsoft.com/office/drawing/2014/chartex" xmlns:cx1="http://schemas.microsoft.com/office/drawing/2015/9/8/chartex" xmlns:cx2="http://schemas.microsoft.com/office/drawing/2015/10/21/chartex" xmlns:cx3="http://schemas.microsoft.com/office/drawing/2016/5/9/chartex" xmlns:cx4="http://schemas.microsoft.com/office/drawing/2016/5/10/chartex" xmlns:cx5="http://schemas.microsoft.com/office/drawing/2016/5/11/chartex" xmlns:cx6="http://schemas.microsoft.com/office/drawing/2016/5/12/chartex" xmlns:cx7="http://schemas.microsoft.com/office/drawing/2016/5/13/chartex" xmlns:cx8="http://schemas.microsoft.com/office/drawing/2016/5/14/chartex" xmlns:mc="http://schemas.openxmlformats.org/markup-compatibility/2006" xmlns:aink="http://schemas.microsoft.com/office/drawing/2016/ink" xmlns:am3d="http://schemas.microsoft.com/office/drawing/2017/model3d" xmlns:o="urn:schemas-microsoft-com:office:office" xmlns:r="http://schemas.openxmlformats.org/officeDocument/2006/relationships" xmlns:m="http://schemas.openxmlformats.org/officeDocument/2006/math" xmlns:v="urn:schemas-microsoft-com:vml" xmlns:wp14="http://schemas.microsoft.com/office/word/2010/wordprocessingDrawing" xmlns:wp="http://schemas.openxmlformats.org/drawingml/2006/wordprocessingDrawing" xmlns:w10="urn:schemas-microsoft-com:office:word" xmlns:w="http://schemas.openxmlformats.org/wordprocessingml/2006/main" xmlns:w14="http://schemas.microsoft.com/office/word/2010/wordml" xmlns:w15="http://schemas.microsoft.com/office/word/2012/wordml" xmlns:w16cex="http://schemas.microsoft.com/office/word/2018/wordml/cex" xmlns:w16cid="http://schemas.microsoft.com/office/word/2016/wordml/cid" xmlns:w16="http://schemas.microsoft.com/office/word/2018/wordml" xmlns:w16sdtdh="http://schemas.microsoft.com/office/word/2020/wordml/sdtdatahash" xmlns:w16se="http://schemas.microsoft.com/office/word/2015/wordml/symex" xmlns:wpg="http://schemas.microsoft.com/office/word/2010/wordprocessingGroup" xmlns:wpi="http://schemas.microsoft.com/office/word/2010/wordprocessingInk" xmlns:wne="http://schemas.microsoft.com/office/word/2006/wordml" xmlns:wps="http://schemas.microsoft.com/office/word/2010/wordprocessingShape" mc:Ignorable="w14 w15 w16se w16cid w16 w16cex w16sdtdh wp14">
   <w:p>
     <w:pPr>
       <w:pStyle w:val="Footer"/>
@@ -7864,7 +7793,7 @@
 </file>
 
 <file path=word/footnotes.xml><?xml version="1.0" encoding="utf-8"?>
-<w:footnotes xmlns:wpc="http://schemas.microsoft.com/office/word/2010/wordprocessingCanvas" xmlns:cx="http://schemas.microsoft.com/office/drawing/2014/chartex" xmlns:cx1="http://schemas.microsoft.com/office/drawing/2015/9/8/chartex" xmlns:cx2="http://schemas.microsoft.com/office/drawing/2015/10/21/chartex" xmlns:cx3="http://schemas.microsoft.com/office/drawing/2016/5/9/chartex" xmlns:cx4="http://schemas.microsoft.com/office/drawing/2016/5/10/chartex" xmlns:cx5="http://schemas.microsoft.com/office/drawing/2016/5/11/chartex" xmlns:cx6="http://schemas.microsoft.com/office/drawing/2016/5/12/chartex" xmlns:cx7="http://schemas.microsoft.com/office/drawing/2016/5/13/chartex" xmlns:cx8="http://schemas.microsoft.com/office/drawing/2016/5/14/chartex" xmlns:mc="http://schemas.openxmlformats.org/markup-compatibility/2006" xmlns:aink="http://schemas.microsoft.com/office/drawing/2016/ink" xmlns:am3d="http://schemas.microsoft.com/office/drawing/2017/model3d" xmlns:o="urn:schemas-microsoft-com:office:office" xmlns:r="http://schemas.openxmlformats.org/officeDocument/2006/relationships" xmlns:m="http://schemas.openxmlformats.org/officeDocument/2006/math" xmlns:v="urn:schemas-microsoft-com:vml" xmlns:wp14="http://schemas.microsoft.com/office/word/2010/wordprocessingDrawing" xmlns:wp="http://schemas.openxmlformats.org/drawingml/2006/wordprocessingDrawing" xmlns:w10="urn:schemas-microsoft-com:office:word" xmlns:w="http://schemas.openxmlformats.org/wordprocessingml/2006/main" xmlns:w14="http://schemas.microsoft.com/office/word/2010/wordml" xmlns:w15="http://schemas.microsoft.com/office/word/2012/wordml" xmlns:w16cex="http://schemas.microsoft.com/office/word/2018/wordml/cex" xmlns:w16cid="http://schemas.microsoft.com/office/word/2016/wordml/cid" xmlns:w16="http://schemas.microsoft.com/office/word/2018/wordml" xmlns:w16se="http://schemas.microsoft.com/office/word/2015/wordml/symex" xmlns:wpg="http://schemas.microsoft.com/office/word/2010/wordprocessingGroup" xmlns:wpi="http://schemas.microsoft.com/office/word/2010/wordprocessingInk" xmlns:wne="http://schemas.microsoft.com/office/word/2006/wordml" xmlns:wps="http://schemas.microsoft.com/office/word/2010/wordprocessingShape" mc:Ignorable="w14 w15 w16se w16cid w16 w16cex wp14">
+<w:footnotes xmlns:wpc="http://schemas.microsoft.com/office/word/2010/wordprocessingCanvas" xmlns:cx="http://schemas.microsoft.com/office/drawing/2014/chartex" xmlns:cx1="http://schemas.microsoft.com/office/drawing/2015/9/8/chartex" xmlns:cx2="http://schemas.microsoft.com/office/drawing/2015/10/21/chartex" xmlns:cx3="http://schemas.microsoft.com/office/drawing/2016/5/9/chartex" xmlns:cx4="http://schemas.microsoft.com/office/drawing/2016/5/10/chartex" xmlns:cx5="http://schemas.microsoft.com/office/drawing/2016/5/11/chartex" xmlns:cx6="http://schemas.microsoft.com/office/drawing/2016/5/12/chartex" xmlns:cx7="http://schemas.microsoft.com/office/drawing/2016/5/13/chartex" xmlns:cx8="http://schemas.microsoft.com/office/drawing/2016/5/14/chartex" xmlns:mc="http://schemas.openxmlformats.org/markup-compatibility/2006" xmlns:aink="http://schemas.microsoft.com/office/drawing/2016/ink" xmlns:am3d="http://schemas.microsoft.com/office/drawing/2017/model3d" xmlns:o="urn:schemas-microsoft-com:office:office" xmlns:r="http://schemas.openxmlformats.org/officeDocument/2006/relationships" xmlns:m="http://schemas.openxmlformats.org/officeDocument/2006/math" xmlns:v="urn:schemas-microsoft-com:vml" xmlns:wp14="http://schemas.microsoft.com/office/word/2010/wordprocessingDrawing" xmlns:wp="http://schemas.openxmlformats.org/drawingml/2006/wordprocessingDrawing" xmlns:w10="urn:schemas-microsoft-com:office:word" xmlns:w="http://schemas.openxmlformats.org/wordprocessingml/2006/main" xmlns:w14="http://schemas.microsoft.com/office/word/2010/wordml" xmlns:w15="http://schemas.microsoft.com/office/word/2012/wordml" xmlns:w16cex="http://schemas.microsoft.com/office/word/2018/wordml/cex" xmlns:w16cid="http://schemas.microsoft.com/office/word/2016/wordml/cid" xmlns:w16="http://schemas.microsoft.com/office/word/2018/wordml" xmlns:w16sdtdh="http://schemas.microsoft.com/office/word/2020/wordml/sdtdatahash" xmlns:w16se="http://schemas.microsoft.com/office/word/2015/wordml/symex" xmlns:wpg="http://schemas.microsoft.com/office/word/2010/wordprocessingGroup" xmlns:wpi="http://schemas.microsoft.com/office/word/2010/wordprocessingInk" xmlns:wne="http://schemas.microsoft.com/office/word/2006/wordml" xmlns:wps="http://schemas.microsoft.com/office/word/2010/wordprocessingShape" mc:Ignorable="w14 w15 w16se w16cid w16 w16cex w16sdtdh wp14">
   <w:footnote w:type="separator" w:id="-1">
     <w:p>
       <w:pPr>
@@ -7896,7 +7825,7 @@
 </file>
 
 <file path=word/header1.xml><?xml version="1.0" encoding="utf-8"?>
-<w:hdr xmlns:wpc="http://schemas.microsoft.com/office/word/2010/wordprocessingCanvas" xmlns:cx="http://schemas.microsoft.com/office/drawing/2014/chartex" xmlns:cx1="http://schemas.microsoft.com/office/drawing/2015/9/8/chartex" xmlns:cx2="http://schemas.microsoft.com/office/drawing/2015/10/21/chartex" xmlns:cx3="http://schemas.microsoft.com/office/drawing/2016/5/9/chartex" xmlns:cx4="http://schemas.microsoft.com/office/drawing/2016/5/10/chartex" xmlns:cx5="http://schemas.microsoft.com/office/drawing/2016/5/11/chartex" xmlns:cx6="http://schemas.microsoft.com/office/drawing/2016/5/12/chartex" xmlns:cx7="http://schemas.microsoft.com/office/drawing/2016/5/13/chartex" xmlns:cx8="http://schemas.microsoft.com/office/drawing/2016/5/14/chartex" xmlns:mc="http://schemas.openxmlformats.org/markup-compatibility/2006" xmlns:aink="http://schemas.microsoft.com/office/drawing/2016/ink" xmlns:am3d="http://schemas.microsoft.com/office/drawing/2017/model3d" xmlns:o="urn:schemas-microsoft-com:office:office" xmlns:r="http://schemas.openxmlformats.org/officeDocument/2006/relationships" xmlns:m="http://schemas.openxmlformats.org/officeDocument/2006/math" xmlns:v="urn:schemas-microsoft-com:vml" xmlns:wp14="http://schemas.microsoft.com/office/word/2010/wordprocessingDrawing" xmlns:wp="http://schemas.openxmlformats.org/drawingml/2006/wordprocessingDrawing" xmlns:w10="urn:schemas-microsoft-com:office:word" xmlns:w="http://schemas.openxmlformats.org/wordprocessingml/2006/main" xmlns:w14="http://schemas.microsoft.com/office/word/2010/wordml" xmlns:w15="http://schemas.microsoft.com/office/word/2012/wordml" xmlns:w16cex="http://schemas.microsoft.com/office/word/2018/wordml/cex" xmlns:w16cid="http://schemas.microsoft.com/office/word/2016/wordml/cid" xmlns:w16="http://schemas.microsoft.com/office/word/2018/wordml" xmlns:w16se="http://schemas.microsoft.com/office/word/2015/wordml/symex" xmlns:wpg="http://schemas.microsoft.com/office/word/2010/wordprocessingGroup" xmlns:wpi="http://schemas.microsoft.com/office/word/2010/wordprocessingInk" xmlns:wne="http://schemas.microsoft.com/office/word/2006/wordml" xmlns:wps="http://schemas.microsoft.com/office/word/2010/wordprocessingShape" mc:Ignorable="w14 w15 w16se w16cid w16 w16cex wp14">
+<w:hdr xmlns:wpc="http://schemas.microsoft.com/office/word/2010/wordprocessingCanvas" xmlns:cx="http://schemas.microsoft.com/office/drawing/2014/chartex" xmlns:cx1="http://schemas.microsoft.com/office/drawing/2015/9/8/chartex" xmlns:cx2="http://schemas.microsoft.com/office/drawing/2015/10/21/chartex" xmlns:cx3="http://schemas.microsoft.com/office/drawing/2016/5/9/chartex" xmlns:cx4="http://schemas.microsoft.com/office/drawing/2016/5/10/chartex" xmlns:cx5="http://schemas.microsoft.com/office/drawing/2016/5/11/chartex" xmlns:cx6="http://schemas.microsoft.com/office/drawing/2016/5/12/chartex" xmlns:cx7="http://schemas.microsoft.com/office/drawing/2016/5/13/chartex" xmlns:cx8="http://schemas.microsoft.com/office/drawing/2016/5/14/chartex" xmlns:mc="http://schemas.openxmlformats.org/markup-compatibility/2006" xmlns:aink="http://schemas.microsoft.com/office/drawing/2016/ink" xmlns:am3d="http://schemas.microsoft.com/office/drawing/2017/model3d" xmlns:o="urn:schemas-microsoft-com:office:office" xmlns:r="http://schemas.openxmlformats.org/officeDocument/2006/relationships" xmlns:m="http://schemas.openxmlformats.org/officeDocument/2006/math" xmlns:v="urn:schemas-microsoft-com:vml" xmlns:wp14="http://schemas.microsoft.com/office/word/2010/wordprocessingDrawing" xmlns:wp="http://schemas.openxmlformats.org/drawingml/2006/wordprocessingDrawing" xmlns:w10="urn:schemas-microsoft-com:office:word" xmlns:w="http://schemas.openxmlformats.org/wordprocessingml/2006/main" xmlns:w14="http://schemas.microsoft.com/office/word/2010/wordml" xmlns:w15="http://schemas.microsoft.com/office/word/2012/wordml" xmlns:w16cex="http://schemas.microsoft.com/office/word/2018/wordml/cex" xmlns:w16cid="http://schemas.microsoft.com/office/word/2016/wordml/cid" xmlns:w16="http://schemas.microsoft.com/office/word/2018/wordml" xmlns:w16sdtdh="http://schemas.microsoft.com/office/word/2020/wordml/sdtdatahash" xmlns:w16se="http://schemas.microsoft.com/office/word/2015/wordml/symex" xmlns:wpg="http://schemas.microsoft.com/office/word/2010/wordprocessingGroup" xmlns:wpi="http://schemas.microsoft.com/office/word/2010/wordprocessingInk" xmlns:wne="http://schemas.microsoft.com/office/word/2006/wordml" xmlns:wps="http://schemas.microsoft.com/office/word/2010/wordprocessingShape" mc:Ignorable="w14 w15 w16se w16cid w16 w16cex w16sdtdh wp14">
   <w:p>
     <w:pPr>
       <w:pStyle w:val="Header"/>
@@ -7906,7 +7835,7 @@
 </file>
 
 <file path=word/header2.xml><?xml version="1.0" encoding="utf-8"?>
-<w:hdr xmlns:wpc="http://schemas.microsoft.com/office/word/2010/wordprocessingCanvas" xmlns:cx="http://schemas.microsoft.com/office/drawing/2014/chartex" xmlns:cx1="http://schemas.microsoft.com/office/drawing/2015/9/8/chartex" xmlns:cx2="http://schemas.microsoft.com/office/drawing/2015/10/21/chartex" xmlns:cx3="http://schemas.microsoft.com/office/drawing/2016/5/9/chartex" xmlns:cx4="http://schemas.microsoft.com/office/drawing/2016/5/10/chartex" xmlns:cx5="http://schemas.microsoft.com/office/drawing/2016/5/11/chartex" xmlns:cx6="http://schemas.microsoft.com/office/drawing/2016/5/12/chartex" xmlns:cx7="http://schemas.microsoft.com/office/drawing/2016/5/13/chartex" xmlns:cx8="http://schemas.microsoft.com/office/drawing/2016/5/14/chartex" xmlns:mc="http://schemas.openxmlformats.org/markup-compatibility/2006" xmlns:aink="http://schemas.microsoft.com/office/drawing/2016/ink" xmlns:am3d="http://schemas.microsoft.com/office/drawing/2017/model3d" xmlns:o="urn:schemas-microsoft-com:office:office" xmlns:r="http://schemas.openxmlformats.org/officeDocument/2006/relationships" xmlns:m="http://schemas.openxmlformats.org/officeDocument/2006/math" xmlns:v="urn:schemas-microsoft-com:vml" xmlns:wp14="http://schemas.microsoft.com/office/word/2010/wordprocessingDrawing" xmlns:wp="http://schemas.openxmlformats.org/drawingml/2006/wordprocessingDrawing" xmlns:w10="urn:schemas-microsoft-com:office:word" xmlns:w="http://schemas.openxmlformats.org/wordprocessingml/2006/main" xmlns:w14="http://schemas.microsoft.com/office/word/2010/wordml" xmlns:w15="http://schemas.microsoft.com/office/word/2012/wordml" xmlns:w16cex="http://schemas.microsoft.com/office/word/2018/wordml/cex" xmlns:w16cid="http://schemas.microsoft.com/office/word/2016/wordml/cid" xmlns:w16="http://schemas.microsoft.com/office/word/2018/wordml" xmlns:w16se="http://schemas.microsoft.com/office/word/2015/wordml/symex" xmlns:wpg="http://schemas.microsoft.com/office/word/2010/wordprocessingGroup" xmlns:wpi="http://schemas.microsoft.com/office/word/2010/wordprocessingInk" xmlns:wne="http://schemas.microsoft.com/office/word/2006/wordml" xmlns:wps="http://schemas.microsoft.com/office/word/2010/wordprocessingShape" mc:Ignorable="w14 w15 w16se w16cid w16 w16cex wp14">
+<w:hdr xmlns:wpc="http://schemas.microsoft.com/office/word/2010/wordprocessingCanvas" xmlns:cx="http://schemas.microsoft.com/office/drawing/2014/chartex" xmlns:cx1="http://schemas.microsoft.com/office/drawing/2015/9/8/chartex" xmlns:cx2="http://schemas.microsoft.com/office/drawing/2015/10/21/chartex" xmlns:cx3="http://schemas.microsoft.com/office/drawing/2016/5/9/chartex" xmlns:cx4="http://schemas.microsoft.com/office/drawing/2016/5/10/chartex" xmlns:cx5="http://schemas.microsoft.com/office/drawing/2016/5/11/chartex" xmlns:cx6="http://schemas.microsoft.com/office/drawing/2016/5/12/chartex" xmlns:cx7="http://schemas.microsoft.com/office/drawing/2016/5/13/chartex" xmlns:cx8="http://schemas.microsoft.com/office/drawing/2016/5/14/chartex" xmlns:mc="http://schemas.openxmlformats.org/markup-compatibility/2006" xmlns:aink="http://schemas.microsoft.com/office/drawing/2016/ink" xmlns:am3d="http://schemas.microsoft.com/office/drawing/2017/model3d" xmlns:o="urn:schemas-microsoft-com:office:office" xmlns:r="http://schemas.openxmlformats.org/officeDocument/2006/relationships" xmlns:m="http://schemas.openxmlformats.org/officeDocument/2006/math" xmlns:v="urn:schemas-microsoft-com:vml" xmlns:wp14="http://schemas.microsoft.com/office/word/2010/wordprocessingDrawing" xmlns:wp="http://schemas.openxmlformats.org/drawingml/2006/wordprocessingDrawing" xmlns:w10="urn:schemas-microsoft-com:office:word" xmlns:w="http://schemas.openxmlformats.org/wordprocessingml/2006/main" xmlns:w14="http://schemas.microsoft.com/office/word/2010/wordml" xmlns:w15="http://schemas.microsoft.com/office/word/2012/wordml" xmlns:w16cex="http://schemas.microsoft.com/office/word/2018/wordml/cex" xmlns:w16cid="http://schemas.microsoft.com/office/word/2016/wordml/cid" xmlns:w16="http://schemas.microsoft.com/office/word/2018/wordml" xmlns:w16sdtdh="http://schemas.microsoft.com/office/word/2020/wordml/sdtdatahash" xmlns:w16se="http://schemas.microsoft.com/office/word/2015/wordml/symex" xmlns:wpg="http://schemas.microsoft.com/office/word/2010/wordprocessingGroup" xmlns:wpi="http://schemas.microsoft.com/office/word/2010/wordprocessingInk" xmlns:wne="http://schemas.microsoft.com/office/word/2006/wordml" xmlns:wps="http://schemas.microsoft.com/office/word/2010/wordprocessingShape" mc:Ignorable="w14 w15 w16se w16cid w16 w16cex w16sdtdh wp14">
   <w:p>
     <w:pPr>
       <w:pStyle w:val="Header"/>
@@ -7941,7 +7870,7 @@
 </file>
 
 <file path=word/header3.xml><?xml version="1.0" encoding="utf-8"?>
-<w:hdr xmlns:wpc="http://schemas.microsoft.com/office/word/2010/wordprocessingCanvas" xmlns:cx="http://schemas.microsoft.com/office/drawing/2014/chartex" xmlns:cx1="http://schemas.microsoft.com/office/drawing/2015/9/8/chartex" xmlns:cx2="http://schemas.microsoft.com/office/drawing/2015/10/21/chartex" xmlns:cx3="http://schemas.microsoft.com/office/drawing/2016/5/9/chartex" xmlns:cx4="http://schemas.microsoft.com/office/drawing/2016/5/10/chartex" xmlns:cx5="http://schemas.microsoft.com/office/drawing/2016/5/11/chartex" xmlns:cx6="http://schemas.microsoft.com/office/drawing/2016/5/12/chartex" xmlns:cx7="http://schemas.microsoft.com/office/drawing/2016/5/13/chartex" xmlns:cx8="http://schemas.microsoft.com/office/drawing/2016/5/14/chartex" xmlns:mc="http://schemas.openxmlformats.org/markup-compatibility/2006" xmlns:aink="http://schemas.microsoft.com/office/drawing/2016/ink" xmlns:am3d="http://schemas.microsoft.com/office/drawing/2017/model3d" xmlns:o="urn:schemas-microsoft-com:office:office" xmlns:r="http://schemas.openxmlformats.org/officeDocument/2006/relationships" xmlns:m="http://schemas.openxmlformats.org/officeDocument/2006/math" xmlns:v="urn:schemas-microsoft-com:vml" xmlns:wp14="http://schemas.microsoft.com/office/word/2010/wordprocessingDrawing" xmlns:wp="http://schemas.openxmlformats.org/drawingml/2006/wordprocessingDrawing" xmlns:w10="urn:schemas-microsoft-com:office:word" xmlns:w="http://schemas.openxmlformats.org/wordprocessingml/2006/main" xmlns:w14="http://schemas.microsoft.com/office/word/2010/wordml" xmlns:w15="http://schemas.microsoft.com/office/word/2012/wordml" xmlns:w16cex="http://schemas.microsoft.com/office/word/2018/wordml/cex" xmlns:w16cid="http://schemas.microsoft.com/office/word/2016/wordml/cid" xmlns:w16="http://schemas.microsoft.com/office/word/2018/wordml" xmlns:w16se="http://schemas.microsoft.com/office/word/2015/wordml/symex" xmlns:wpg="http://schemas.microsoft.com/office/word/2010/wordprocessingGroup" xmlns:wpi="http://schemas.microsoft.com/office/word/2010/wordprocessingInk" xmlns:wne="http://schemas.microsoft.com/office/word/2006/wordml" xmlns:wps="http://schemas.microsoft.com/office/word/2010/wordprocessingShape" mc:Ignorable="w14 w15 w16se w16cid w16 w16cex wp14">
+<w:hdr xmlns:wpc="http://schemas.microsoft.com/office/word/2010/wordprocessingCanvas" xmlns:cx="http://schemas.microsoft.com/office/drawing/2014/chartex" xmlns:cx1="http://schemas.microsoft.com/office/drawing/2015/9/8/chartex" xmlns:cx2="http://schemas.microsoft.com/office/drawing/2015/10/21/chartex" xmlns:cx3="http://schemas.microsoft.com/office/drawing/2016/5/9/chartex" xmlns:cx4="http://schemas.microsoft.com/office/drawing/2016/5/10/chartex" xmlns:cx5="http://schemas.microsoft.com/office/drawing/2016/5/11/chartex" xmlns:cx6="http://schemas.microsoft.com/office/drawing/2016/5/12/chartex" xmlns:cx7="http://schemas.microsoft.com/office/drawing/2016/5/13/chartex" xmlns:cx8="http://schemas.microsoft.com/office/drawing/2016/5/14/chartex" xmlns:mc="http://schemas.openxmlformats.org/markup-compatibility/2006" xmlns:aink="http://schemas.microsoft.com/office/drawing/2016/ink" xmlns:am3d="http://schemas.microsoft.com/office/drawing/2017/model3d" xmlns:o="urn:schemas-microsoft-com:office:office" xmlns:r="http://schemas.openxmlformats.org/officeDocument/2006/relationships" xmlns:m="http://schemas.openxmlformats.org/officeDocument/2006/math" xmlns:v="urn:schemas-microsoft-com:vml" xmlns:wp14="http://schemas.microsoft.com/office/word/2010/wordprocessingDrawing" xmlns:wp="http://schemas.openxmlformats.org/drawingml/2006/wordprocessingDrawing" xmlns:w10="urn:schemas-microsoft-com:office:word" xmlns:w="http://schemas.openxmlformats.org/wordprocessingml/2006/main" xmlns:w14="http://schemas.microsoft.com/office/word/2010/wordml" xmlns:w15="http://schemas.microsoft.com/office/word/2012/wordml" xmlns:w16cex="http://schemas.microsoft.com/office/word/2018/wordml/cex" xmlns:w16cid="http://schemas.microsoft.com/office/word/2016/wordml/cid" xmlns:w16="http://schemas.microsoft.com/office/word/2018/wordml" xmlns:w16sdtdh="http://schemas.microsoft.com/office/word/2020/wordml/sdtdatahash" xmlns:w16se="http://schemas.microsoft.com/office/word/2015/wordml/symex" xmlns:wpg="http://schemas.microsoft.com/office/word/2010/wordprocessingGroup" xmlns:wpi="http://schemas.microsoft.com/office/word/2010/wordprocessingInk" xmlns:wne="http://schemas.microsoft.com/office/word/2006/wordml" xmlns:wps="http://schemas.microsoft.com/office/word/2010/wordprocessingShape" mc:Ignorable="w14 w15 w16se w16cid w16 w16cex w16sdtdh wp14">
   <w:p>
     <w:pPr>
       <w:pStyle w:val="Header"/>
@@ -7951,7 +7880,7 @@
 </file>
 
 <file path=word/numbering.xml><?xml version="1.0" encoding="utf-8"?>
-<w:numbering xmlns:wpc="http://schemas.microsoft.com/office/word/2010/wordprocessingCanvas" xmlns:cx="http://schemas.microsoft.com/office/drawing/2014/chartex" xmlns:cx1="http://schemas.microsoft.com/office/drawing/2015/9/8/chartex" xmlns:cx2="http://schemas.microsoft.com/office/drawing/2015/10/21/chartex" xmlns:cx3="http://schemas.microsoft.com/office/drawing/2016/5/9/chartex" xmlns:cx4="http://schemas.microsoft.com/office/drawing/2016/5/10/chartex" xmlns:cx5="http://schemas.microsoft.com/office/drawing/2016/5/11/chartex" xmlns:cx6="http://schemas.microsoft.com/office/drawing/2016/5/12/chartex" xmlns:cx7="http://schemas.microsoft.com/office/drawing/2016/5/13/chartex" xmlns:cx8="http://schemas.microsoft.com/office/drawing/2016/5/14/chartex" xmlns:mc="http://schemas.openxmlformats.org/markup-compatibility/2006" xmlns:aink="http://schemas.microsoft.com/office/drawing/2016/ink" xmlns:am3d="http://schemas.microsoft.com/office/drawing/2017/model3d" xmlns:o="urn:schemas-microsoft-com:office:office" xmlns:r="http://schemas.openxmlformats.org/officeDocument/2006/relationships" xmlns:m="http://schemas.openxmlformats.org/officeDocument/2006/math" xmlns:v="urn:schemas-microsoft-com:vml" xmlns:wp14="http://schemas.microsoft.com/office/word/2010/wordprocessingDrawing" xmlns:wp="http://schemas.openxmlformats.org/drawingml/2006/wordprocessingDrawing" xmlns:w10="urn:schemas-microsoft-com:office:word" xmlns:w="http://schemas.openxmlformats.org/wordprocessingml/2006/main" xmlns:w14="http://schemas.microsoft.com/office/word/2010/wordml" xmlns:w15="http://schemas.microsoft.com/office/word/2012/wordml" xmlns:w16cex="http://schemas.microsoft.com/office/word/2018/wordml/cex" xmlns:w16cid="http://schemas.microsoft.com/office/word/2016/wordml/cid" xmlns:w16="http://schemas.microsoft.com/office/word/2018/wordml" xmlns:w16se="http://schemas.microsoft.com/office/word/2015/wordml/symex" xmlns:wpg="http://schemas.microsoft.com/office/word/2010/wordprocessingGroup" xmlns:wpi="http://schemas.microsoft.com/office/word/2010/wordprocessingInk" xmlns:wne="http://schemas.microsoft.com/office/word/2006/wordml" xmlns:wps="http://schemas.microsoft.com/office/word/2010/wordprocessingShape" mc:Ignorable="w14 w15 w16se w16cid w16 w16cex wp14">
+<w:numbering xmlns:wpc="http://schemas.microsoft.com/office/word/2010/wordprocessingCanvas" xmlns:cx="http://schemas.microsoft.com/office/drawing/2014/chartex" xmlns:cx1="http://schemas.microsoft.com/office/drawing/2015/9/8/chartex" xmlns:cx2="http://schemas.microsoft.com/office/drawing/2015/10/21/chartex" xmlns:cx3="http://schemas.microsoft.com/office/drawing/2016/5/9/chartex" xmlns:cx4="http://schemas.microsoft.com/office/drawing/2016/5/10/chartex" xmlns:cx5="http://schemas.microsoft.com/office/drawing/2016/5/11/chartex" xmlns:cx6="http://schemas.microsoft.com/office/drawing/2016/5/12/chartex" xmlns:cx7="http://schemas.microsoft.com/office/drawing/2016/5/13/chartex" xmlns:cx8="http://schemas.microsoft.com/office/drawing/2016/5/14/chartex" xmlns:mc="http://schemas.openxmlformats.org/markup-compatibility/2006" xmlns:aink="http://schemas.microsoft.com/office/drawing/2016/ink" xmlns:am3d="http://schemas.microsoft.com/office/drawing/2017/model3d" xmlns:o="urn:schemas-microsoft-com:office:office" xmlns:r="http://schemas.openxmlformats.org/officeDocument/2006/relationships" xmlns:m="http://schemas.openxmlformats.org/officeDocument/2006/math" xmlns:v="urn:schemas-microsoft-com:vml" xmlns:wp14="http://schemas.microsoft.com/office/word/2010/wordprocessingDrawing" xmlns:wp="http://schemas.openxmlformats.org/drawingml/2006/wordprocessingDrawing" xmlns:w10="urn:schemas-microsoft-com:office:word" xmlns:w="http://schemas.openxmlformats.org/wordprocessingml/2006/main" xmlns:w14="http://schemas.microsoft.com/office/word/2010/wordml" xmlns:w15="http://schemas.microsoft.com/office/word/2012/wordml" xmlns:w16cex="http://schemas.microsoft.com/office/word/2018/wordml/cex" xmlns:w16cid="http://schemas.microsoft.com/office/word/2016/wordml/cid" xmlns:w16="http://schemas.microsoft.com/office/word/2018/wordml" xmlns:w16sdtdh="http://schemas.microsoft.com/office/word/2020/wordml/sdtdatahash" xmlns:w16se="http://schemas.microsoft.com/office/word/2015/wordml/symex" xmlns:wpg="http://schemas.microsoft.com/office/word/2010/wordprocessingGroup" xmlns:wpi="http://schemas.microsoft.com/office/word/2010/wordprocessingInk" xmlns:wne="http://schemas.microsoft.com/office/word/2006/wordml" xmlns:wps="http://schemas.microsoft.com/office/word/2010/wordprocessingShape" mc:Ignorable="w14 w15 w16se w16cid w16 w16cex w16sdtdh wp14">
   <w:abstractNum w:abstractNumId="0" w15:restartNumberingAfterBreak="0">
     <w:nsid w:val="00A14B62"/>
     <w:multiLevelType w:val="hybridMultilevel"/>
@@ -10522,82 +10451,82 @@
       </w:pPr>
     </w:lvl>
   </w:abstractNum>
-  <w:num w:numId="1">
+  <w:num w:numId="1" w16cid:durableId="2047364462">
     <w:abstractNumId w:val="12"/>
   </w:num>
-  <w:num w:numId="2">
+  <w:num w:numId="2" w16cid:durableId="1755131790">
     <w:abstractNumId w:val="15"/>
   </w:num>
-  <w:num w:numId="3">
+  <w:num w:numId="3" w16cid:durableId="28841308">
     <w:abstractNumId w:val="1"/>
   </w:num>
-  <w:num w:numId="4">
+  <w:num w:numId="4" w16cid:durableId="745541419">
     <w:abstractNumId w:val="6"/>
   </w:num>
-  <w:num w:numId="5">
+  <w:num w:numId="5" w16cid:durableId="576938985">
     <w:abstractNumId w:val="13"/>
   </w:num>
-  <w:num w:numId="6">
+  <w:num w:numId="6" w16cid:durableId="1049651912">
     <w:abstractNumId w:val="9"/>
   </w:num>
-  <w:num w:numId="7">
+  <w:num w:numId="7" w16cid:durableId="1475558834">
     <w:abstractNumId w:val="21"/>
   </w:num>
-  <w:num w:numId="8">
+  <w:num w:numId="8" w16cid:durableId="2127843614">
     <w:abstractNumId w:val="7"/>
   </w:num>
-  <w:num w:numId="9">
+  <w:num w:numId="9" w16cid:durableId="654379611">
     <w:abstractNumId w:val="3"/>
   </w:num>
-  <w:num w:numId="10">
+  <w:num w:numId="10" w16cid:durableId="1980186559">
     <w:abstractNumId w:val="10"/>
   </w:num>
-  <w:num w:numId="11">
+  <w:num w:numId="11" w16cid:durableId="1761297701">
     <w:abstractNumId w:val="5"/>
   </w:num>
-  <w:num w:numId="12">
+  <w:num w:numId="12" w16cid:durableId="1532525051">
     <w:abstractNumId w:val="19"/>
   </w:num>
-  <w:num w:numId="13">
+  <w:num w:numId="13" w16cid:durableId="1422877581">
     <w:abstractNumId w:val="24"/>
   </w:num>
-  <w:num w:numId="14">
+  <w:num w:numId="14" w16cid:durableId="500969163">
     <w:abstractNumId w:val="4"/>
   </w:num>
-  <w:num w:numId="15">
+  <w:num w:numId="15" w16cid:durableId="311176859">
     <w:abstractNumId w:val="2"/>
   </w:num>
-  <w:num w:numId="16">
+  <w:num w:numId="16" w16cid:durableId="242499015">
     <w:abstractNumId w:val="8"/>
   </w:num>
-  <w:num w:numId="17">
+  <w:num w:numId="17" w16cid:durableId="1693452873">
     <w:abstractNumId w:val="11"/>
   </w:num>
-  <w:num w:numId="18">
+  <w:num w:numId="18" w16cid:durableId="981739730">
     <w:abstractNumId w:val="22"/>
   </w:num>
-  <w:num w:numId="19">
+  <w:num w:numId="19" w16cid:durableId="784693397">
     <w:abstractNumId w:val="16"/>
   </w:num>
-  <w:num w:numId="20">
+  <w:num w:numId="20" w16cid:durableId="339745962">
     <w:abstractNumId w:val="14"/>
   </w:num>
-  <w:num w:numId="21">
+  <w:num w:numId="21" w16cid:durableId="1114788597">
     <w:abstractNumId w:val="17"/>
   </w:num>
-  <w:num w:numId="22">
+  <w:num w:numId="22" w16cid:durableId="1433748157">
     <w:abstractNumId w:val="18"/>
   </w:num>
-  <w:num w:numId="23">
+  <w:num w:numId="23" w16cid:durableId="943849873">
     <w:abstractNumId w:val="25"/>
   </w:num>
-  <w:num w:numId="24">
+  <w:num w:numId="24" w16cid:durableId="322634550">
     <w:abstractNumId w:val="23"/>
   </w:num>
-  <w:num w:numId="25">
+  <w:num w:numId="25" w16cid:durableId="1418290627">
     <w:abstractNumId w:val="20"/>
   </w:num>
-  <w:num w:numId="26">
+  <w:num w:numId="26" w16cid:durableId="697967289">
     <w:abstractNumId w:val="0"/>
   </w:num>
   <w:numIdMacAtCleanup w:val="21"/>
@@ -10605,7 +10534,7 @@
 </file>
 
 <file path=word/styles.xml><?xml version="1.0" encoding="utf-8"?>
-<w:styles xmlns:mc="http://schemas.openxmlformats.org/markup-compatibility/2006" xmlns:r="http://schemas.openxmlformats.org/officeDocument/2006/relationships" xmlns:w="http://schemas.openxmlformats.org/wordprocessingml/2006/main" xmlns:w14="http://schemas.microsoft.com/office/word/2010/wordml" xmlns:w15="http://schemas.microsoft.com/office/word/2012/wordml" xmlns:w16cex="http://schemas.microsoft.com/office/word/2018/wordml/cex" xmlns:w16cid="http://schemas.microsoft.com/office/word/2016/wordml/cid" xmlns:w16="http://schemas.microsoft.com/office/word/2018/wordml" xmlns:w16se="http://schemas.microsoft.com/office/word/2015/wordml/symex" mc:Ignorable="w14 w15 w16se w16cid w16 w16cex">
+<w:styles xmlns:mc="http://schemas.openxmlformats.org/markup-compatibility/2006" xmlns:r="http://schemas.openxmlformats.org/officeDocument/2006/relationships" xmlns:w="http://schemas.openxmlformats.org/wordprocessingml/2006/main" xmlns:w14="http://schemas.microsoft.com/office/word/2010/wordml" xmlns:w15="http://schemas.microsoft.com/office/word/2012/wordml" xmlns:w16cex="http://schemas.microsoft.com/office/word/2018/wordml/cex" xmlns:w16cid="http://schemas.microsoft.com/office/word/2016/wordml/cid" xmlns:w16="http://schemas.microsoft.com/office/word/2018/wordml" xmlns:w16sdtdh="http://schemas.microsoft.com/office/word/2020/wordml/sdtdatahash" xmlns:w16se="http://schemas.microsoft.com/office/word/2015/wordml/symex" mc:Ignorable="w14 w15 w16se w16cid w16 w16cex w16sdtdh">
   <w:docDefaults>
     <w:rPrDefault>
       <w:rPr>

</xml_diff>

<commit_message>
Fixed a problem with InsertWCS
</commit_message>
<xml_diff>
--- a/SuperScan/SuperScan Description.docx
+++ b/SuperScan/SuperScan Description.docx
@@ -13,6 +13,7 @@
           <w:u w:val="single"/>
         </w:rPr>
       </w:pPr>
+      <w:proofErr w:type="spellStart"/>
       <w:r>
         <w:rPr>
           <w:rFonts w:ascii="Arial" w:hAnsi="Arial" w:cs="Arial"/>
@@ -21,8 +22,9 @@
           <w:szCs w:val="20"/>
           <w:u w:val="single"/>
         </w:rPr>
-        <w:t xml:space="preserve">SuperScan </w:t>
-      </w:r>
+        <w:t>SuperScan</w:t>
+      </w:r>
+      <w:proofErr w:type="spellEnd"/>
       <w:r>
         <w:rPr>
           <w:rFonts w:ascii="Arial" w:hAnsi="Arial" w:cs="Arial"/>
@@ -31,6 +33,16 @@
           <w:szCs w:val="20"/>
           <w:u w:val="single"/>
         </w:rPr>
+        <w:t xml:space="preserve"> </w:t>
+      </w:r>
+      <w:r>
+        <w:rPr>
+          <w:rFonts w:ascii="Arial" w:hAnsi="Arial" w:cs="Arial"/>
+          <w:b/>
+          <w:sz w:val="20"/>
+          <w:szCs w:val="20"/>
+          <w:u w:val="single"/>
+        </w:rPr>
         <w:t xml:space="preserve">Automation </w:t>
       </w:r>
       <w:r>
@@ -107,13 +119,23 @@
           <w:szCs w:val="20"/>
         </w:rPr>
       </w:pPr>
-      <w:r>
-        <w:rPr>
-          <w:rFonts w:ascii="Arial" w:hAnsi="Arial" w:cs="Arial"/>
-          <w:sz w:val="20"/>
-          <w:szCs w:val="20"/>
-        </w:rPr>
-        <w:t>SuperScan is a Windows-compatible</w:t>
+      <w:proofErr w:type="spellStart"/>
+      <w:r>
+        <w:rPr>
+          <w:rFonts w:ascii="Arial" w:hAnsi="Arial" w:cs="Arial"/>
+          <w:sz w:val="20"/>
+          <w:szCs w:val="20"/>
+        </w:rPr>
+        <w:t>SuperScan</w:t>
+      </w:r>
+      <w:proofErr w:type="spellEnd"/>
+      <w:r>
+        <w:rPr>
+          <w:rFonts w:ascii="Arial" w:hAnsi="Arial" w:cs="Arial"/>
+          <w:sz w:val="20"/>
+          <w:szCs w:val="20"/>
+        </w:rPr>
+        <w:t xml:space="preserve"> is a Windows-compatible</w:t>
       </w:r>
       <w:r>
         <w:rPr>
@@ -153,8 +175,18 @@
           <w:sz w:val="20"/>
           <w:szCs w:val="20"/>
         </w:rPr>
-        <w:t>s using the TheSkyX</w:t>
-      </w:r>
+        <w:t xml:space="preserve">s using the </w:t>
+      </w:r>
+      <w:proofErr w:type="spellStart"/>
+      <w:r>
+        <w:rPr>
+          <w:rFonts w:ascii="Arial" w:hAnsi="Arial" w:cs="Arial"/>
+          <w:sz w:val="20"/>
+          <w:szCs w:val="20"/>
+        </w:rPr>
+        <w:t>TheSkyX</w:t>
+      </w:r>
+      <w:proofErr w:type="spellEnd"/>
       <w:r>
         <w:rPr>
           <w:rFonts w:ascii="Arial" w:hAnsi="Arial" w:cs="Arial"/>
@@ -259,7 +291,25 @@
           <w:sz w:val="20"/>
           <w:szCs w:val="20"/>
         </w:rPr>
-        <w:t xml:space="preserve">Each night that SuperScan is run, a fresh set of images is taken of all available galaxies that fit a set of </w:t>
+        <w:t xml:space="preserve">Each night that </w:t>
+      </w:r>
+      <w:proofErr w:type="spellStart"/>
+      <w:r>
+        <w:rPr>
+          <w:rFonts w:ascii="Arial" w:hAnsi="Arial" w:cs="Arial"/>
+          <w:sz w:val="20"/>
+          <w:szCs w:val="20"/>
+        </w:rPr>
+        <w:t>SuperScan</w:t>
+      </w:r>
+      <w:proofErr w:type="spellEnd"/>
+      <w:r>
+        <w:rPr>
+          <w:rFonts w:ascii="Arial" w:hAnsi="Arial" w:cs="Arial"/>
+          <w:sz w:val="20"/>
+          <w:szCs w:val="20"/>
+        </w:rPr>
+        <w:t xml:space="preserve"> is run, a fresh set of images is taken of all available galaxies that fit a set of </w:t>
       </w:r>
       <w:r>
         <w:rPr>
@@ -325,13 +375,23 @@
         </w:rPr>
         <w:t xml:space="preserve">ge from a prior </w:t>
       </w:r>
-      <w:r>
-        <w:rPr>
-          <w:rFonts w:ascii="Arial" w:hAnsi="Arial" w:cs="Arial"/>
-          <w:sz w:val="20"/>
-          <w:szCs w:val="20"/>
-        </w:rPr>
-        <w:t>SuperScan run.  If any new light source</w:t>
+      <w:proofErr w:type="spellStart"/>
+      <w:r>
+        <w:rPr>
+          <w:rFonts w:ascii="Arial" w:hAnsi="Arial" w:cs="Arial"/>
+          <w:sz w:val="20"/>
+          <w:szCs w:val="20"/>
+        </w:rPr>
+        <w:t>SuperScan</w:t>
+      </w:r>
+      <w:proofErr w:type="spellEnd"/>
+      <w:r>
+        <w:rPr>
+          <w:rFonts w:ascii="Arial" w:hAnsi="Arial" w:cs="Arial"/>
+          <w:sz w:val="20"/>
+          <w:szCs w:val="20"/>
+        </w:rPr>
+        <w:t xml:space="preserve"> run.  If any new light source</w:t>
       </w:r>
       <w:r>
         <w:rPr>
@@ -446,7 +506,43 @@
           <w:sz w:val="20"/>
           <w:szCs w:val="20"/>
         </w:rPr>
-        <w:t>As options, SuperScan supports variable exposure length, autofocus, delayed start, execution of pre-scan and post-scan automation scripts, minimum altitude limit, and filter selection.  Additional constraints on the galaxy selection can be made by modifications to the SuperScan database search query.</w:t>
+        <w:t xml:space="preserve">As options, </w:t>
+      </w:r>
+      <w:proofErr w:type="spellStart"/>
+      <w:r>
+        <w:rPr>
+          <w:rFonts w:ascii="Arial" w:hAnsi="Arial" w:cs="Arial"/>
+          <w:sz w:val="20"/>
+          <w:szCs w:val="20"/>
+        </w:rPr>
+        <w:t>SuperScan</w:t>
+      </w:r>
+      <w:proofErr w:type="spellEnd"/>
+      <w:r>
+        <w:rPr>
+          <w:rFonts w:ascii="Arial" w:hAnsi="Arial" w:cs="Arial"/>
+          <w:sz w:val="20"/>
+          <w:szCs w:val="20"/>
+        </w:rPr>
+        <w:t xml:space="preserve"> supports variable exposure length, autofocus, delayed start, execution of pre-scan and post-scan automation scripts, minimum altitude limit, and filter selection.  Additional constraints on the galaxy selection can be made by modifications to the </w:t>
+      </w:r>
+      <w:proofErr w:type="spellStart"/>
+      <w:r>
+        <w:rPr>
+          <w:rFonts w:ascii="Arial" w:hAnsi="Arial" w:cs="Arial"/>
+          <w:sz w:val="20"/>
+          <w:szCs w:val="20"/>
+        </w:rPr>
+        <w:t>SuperScan</w:t>
+      </w:r>
+      <w:proofErr w:type="spellEnd"/>
+      <w:r>
+        <w:rPr>
+          <w:rFonts w:ascii="Arial" w:hAnsi="Arial" w:cs="Arial"/>
+          <w:sz w:val="20"/>
+          <w:szCs w:val="20"/>
+        </w:rPr>
+        <w:t xml:space="preserve"> database search query.</w:t>
       </w:r>
     </w:p>
     <w:p>
@@ -508,7 +604,43 @@
           <w:sz w:val="20"/>
           <w:szCs w:val="20"/>
         </w:rPr>
-        <w:t xml:space="preserve"> SuperScan uses TheSkyX™ to generate a list </w:t>
+        <w:t xml:space="preserve"> </w:t>
+      </w:r>
+      <w:proofErr w:type="spellStart"/>
+      <w:r>
+        <w:rPr>
+          <w:rFonts w:ascii="Arial" w:hAnsi="Arial" w:cs="Arial"/>
+          <w:sz w:val="20"/>
+          <w:szCs w:val="20"/>
+        </w:rPr>
+        <w:t>SuperScan</w:t>
+      </w:r>
+      <w:proofErr w:type="spellEnd"/>
+      <w:r>
+        <w:rPr>
+          <w:rFonts w:ascii="Arial" w:hAnsi="Arial" w:cs="Arial"/>
+          <w:sz w:val="20"/>
+          <w:szCs w:val="20"/>
+        </w:rPr>
+        <w:t xml:space="preserve"> uses </w:t>
+      </w:r>
+      <w:proofErr w:type="spellStart"/>
+      <w:r>
+        <w:rPr>
+          <w:rFonts w:ascii="Arial" w:hAnsi="Arial" w:cs="Arial"/>
+          <w:sz w:val="20"/>
+          <w:szCs w:val="20"/>
+        </w:rPr>
+        <w:t>TheSkyX</w:t>
+      </w:r>
+      <w:proofErr w:type="spellEnd"/>
+      <w:r>
+        <w:rPr>
+          <w:rFonts w:ascii="Arial" w:hAnsi="Arial" w:cs="Arial"/>
+          <w:sz w:val="20"/>
+          <w:szCs w:val="20"/>
+        </w:rPr>
+        <w:t xml:space="preserve">™ to generate a list </w:t>
       </w:r>
       <w:r>
         <w:rPr>
@@ -556,7 +688,25 @@
           <w:sz w:val="20"/>
           <w:szCs w:val="20"/>
         </w:rPr>
-        <w:t xml:space="preserve">h target galaxy, SuperScan </w:t>
+        <w:t xml:space="preserve">h target galaxy, </w:t>
+      </w:r>
+      <w:proofErr w:type="spellStart"/>
+      <w:r>
+        <w:rPr>
+          <w:rFonts w:ascii="Arial" w:hAnsi="Arial" w:cs="Arial"/>
+          <w:sz w:val="20"/>
+          <w:szCs w:val="20"/>
+        </w:rPr>
+        <w:t>SuperScan</w:t>
+      </w:r>
+      <w:proofErr w:type="spellEnd"/>
+      <w:r>
+        <w:rPr>
+          <w:rFonts w:ascii="Arial" w:hAnsi="Arial" w:cs="Arial"/>
+          <w:sz w:val="20"/>
+          <w:szCs w:val="20"/>
+        </w:rPr>
+        <w:t xml:space="preserve"> </w:t>
       </w:r>
       <w:r>
         <w:rPr>
@@ -596,16 +746,25 @@
           <w:sz w:val="20"/>
           <w:szCs w:val="20"/>
         </w:rPr>
-        <w:t xml:space="preserve"> a</w:t>
-      </w:r>
-      <w:r>
-        <w:rPr>
-          <w:rFonts w:ascii="Arial" w:hAnsi="Arial" w:cs="Arial"/>
-          <w:sz w:val="20"/>
-          <w:szCs w:val="20"/>
-        </w:rPr>
         <w:t xml:space="preserve"> </w:t>
       </w:r>
+      <w:proofErr w:type="gramStart"/>
+      <w:r>
+        <w:rPr>
+          <w:rFonts w:ascii="Arial" w:hAnsi="Arial" w:cs="Arial"/>
+          <w:sz w:val="20"/>
+          <w:szCs w:val="20"/>
+        </w:rPr>
+        <w:t>a</w:t>
+      </w:r>
+      <w:r>
+        <w:rPr>
+          <w:rFonts w:ascii="Arial" w:hAnsi="Arial" w:cs="Arial"/>
+          <w:sz w:val="20"/>
+          <w:szCs w:val="20"/>
+        </w:rPr>
+        <w:t xml:space="preserve"> </w:t>
+      </w:r>
       <w:r>
         <w:rPr>
           <w:rFonts w:ascii="Arial" w:hAnsi="Arial" w:cs="Arial"/>
@@ -614,6 +773,7 @@
         </w:rPr>
         <w:t xml:space="preserve"> prior</w:t>
       </w:r>
+      <w:proofErr w:type="gramEnd"/>
       <w:r>
         <w:rPr>
           <w:rFonts w:ascii="Arial" w:hAnsi="Arial" w:cs="Arial"/>
@@ -782,6 +942,7 @@
         </w:rPr>
         <w:t xml:space="preserve"> a </w:t>
       </w:r>
+      <w:proofErr w:type="gramStart"/>
       <w:r>
         <w:rPr>
           <w:rFonts w:ascii="Arial" w:hAnsi="Arial" w:cs="Arial"/>
@@ -790,6 +951,7 @@
         </w:rPr>
         <w:t>10 minute</w:t>
       </w:r>
+      <w:proofErr w:type="gramEnd"/>
       <w:r>
         <w:rPr>
           <w:rFonts w:ascii="Arial" w:hAnsi="Arial" w:cs="Arial"/>
@@ -1119,7 +1281,25 @@
           <w:sz w:val="20"/>
           <w:szCs w:val="20"/>
         </w:rPr>
-        <w:t xml:space="preserve">he detection function of SuperScan can be </w:t>
+        <w:t xml:space="preserve">he detection function of </w:t>
+      </w:r>
+      <w:proofErr w:type="spellStart"/>
+      <w:r>
+        <w:rPr>
+          <w:rFonts w:ascii="Arial" w:hAnsi="Arial" w:cs="Arial"/>
+          <w:sz w:val="20"/>
+          <w:szCs w:val="20"/>
+        </w:rPr>
+        <w:t>SuperScan</w:t>
+      </w:r>
+      <w:proofErr w:type="spellEnd"/>
+      <w:r>
+        <w:rPr>
+          <w:rFonts w:ascii="Arial" w:hAnsi="Arial" w:cs="Arial"/>
+          <w:sz w:val="20"/>
+          <w:szCs w:val="20"/>
+        </w:rPr>
+        <w:t xml:space="preserve"> can be </w:t>
       </w:r>
       <w:r>
         <w:rPr>
@@ -1143,7 +1323,25 @@
           <w:sz w:val="20"/>
           <w:szCs w:val="20"/>
         </w:rPr>
-        <w:t xml:space="preserve"> Detection of light sources can take up to several minutes for each target depending upon computer capabilities.  At a later time, the detection function can be executed.  In this mode, no images are acquired, but t</w:t>
+        <w:t xml:space="preserve"> Detection of light sources can take up to several minutes for each target depending upon computer capabilities.  </w:t>
+      </w:r>
+      <w:proofErr w:type="gramStart"/>
+      <w:r>
+        <w:rPr>
+          <w:rFonts w:ascii="Arial" w:hAnsi="Arial" w:cs="Arial"/>
+          <w:sz w:val="20"/>
+          <w:szCs w:val="20"/>
+        </w:rPr>
+        <w:t>At a later time</w:t>
+      </w:r>
+      <w:proofErr w:type="gramEnd"/>
+      <w:r>
+        <w:rPr>
+          <w:rFonts w:ascii="Arial" w:hAnsi="Arial" w:cs="Arial"/>
+          <w:sz w:val="20"/>
+          <w:szCs w:val="20"/>
+        </w:rPr>
+        <w:t>, the detection function can be executed.  In this mode, no images are acquired, but t</w:t>
       </w:r>
       <w:r>
         <w:rPr>
@@ -1355,13 +1553,41 @@
           <w:szCs w:val="20"/>
         </w:rPr>
       </w:pPr>
-      <w:r>
-        <w:rPr>
-          <w:rFonts w:ascii="Arial" w:hAnsi="Arial" w:cs="Arial"/>
-          <w:sz w:val="20"/>
-          <w:szCs w:val="20"/>
-        </w:rPr>
-        <w:t>SuperScan attempts to minimize slew distances and meridian flips.  After a galaxy is imaged, the next galaxy selected will be the closest unimaged galaxy that is on the same side of the meridian as the last, and is still above the minimum altitude.  When the last galaxy on one side of the meridian is imaged, the scan will continue with the northern-most image on the opposite side of the meridian</w:t>
+      <w:proofErr w:type="spellStart"/>
+      <w:r>
+        <w:rPr>
+          <w:rFonts w:ascii="Arial" w:hAnsi="Arial" w:cs="Arial"/>
+          <w:sz w:val="20"/>
+          <w:szCs w:val="20"/>
+        </w:rPr>
+        <w:t>SuperScan</w:t>
+      </w:r>
+      <w:proofErr w:type="spellEnd"/>
+      <w:r>
+        <w:rPr>
+          <w:rFonts w:ascii="Arial" w:hAnsi="Arial" w:cs="Arial"/>
+          <w:sz w:val="20"/>
+          <w:szCs w:val="20"/>
+        </w:rPr>
+        <w:t xml:space="preserve"> attempts to minimize slew distances and meridian flips.  After a galaxy is imaged, the next galaxy selected will be the closest unimaged galaxy that is on the same side of the meridian as the </w:t>
+      </w:r>
+      <w:proofErr w:type="gramStart"/>
+      <w:r>
+        <w:rPr>
+          <w:rFonts w:ascii="Arial" w:hAnsi="Arial" w:cs="Arial"/>
+          <w:sz w:val="20"/>
+          <w:szCs w:val="20"/>
+        </w:rPr>
+        <w:t>last, and</w:t>
+      </w:r>
+      <w:proofErr w:type="gramEnd"/>
+      <w:r>
+        <w:rPr>
+          <w:rFonts w:ascii="Arial" w:hAnsi="Arial" w:cs="Arial"/>
+          <w:sz w:val="20"/>
+          <w:szCs w:val="20"/>
+        </w:rPr>
+        <w:t xml:space="preserve"> is still above the minimum altitude.  When the last galaxy on one side of the meridian is imaged, the scan will continue with the northern-most image on the opposite side of the meridian</w:t>
       </w:r>
     </w:p>
     <w:p>
@@ -1489,7 +1715,43 @@
           <w:sz w:val="20"/>
           <w:szCs w:val="20"/>
         </w:rPr>
-        <w:t xml:space="preserve">If AutoRun has been previously selected, SuperScan will open with this window automatically </w:t>
+        <w:t xml:space="preserve">If </w:t>
+      </w:r>
+      <w:proofErr w:type="spellStart"/>
+      <w:r>
+        <w:rPr>
+          <w:rFonts w:ascii="Arial" w:hAnsi="Arial" w:cs="Arial"/>
+          <w:sz w:val="20"/>
+          <w:szCs w:val="20"/>
+        </w:rPr>
+        <w:t>AutoRun</w:t>
+      </w:r>
+      <w:proofErr w:type="spellEnd"/>
+      <w:r>
+        <w:rPr>
+          <w:rFonts w:ascii="Arial" w:hAnsi="Arial" w:cs="Arial"/>
+          <w:sz w:val="20"/>
+          <w:szCs w:val="20"/>
+        </w:rPr>
+        <w:t xml:space="preserve"> has been previously selected, </w:t>
+      </w:r>
+      <w:proofErr w:type="spellStart"/>
+      <w:r>
+        <w:rPr>
+          <w:rFonts w:ascii="Arial" w:hAnsi="Arial" w:cs="Arial"/>
+          <w:sz w:val="20"/>
+          <w:szCs w:val="20"/>
+        </w:rPr>
+        <w:t>SuperScan</w:t>
+      </w:r>
+      <w:proofErr w:type="spellEnd"/>
+      <w:r>
+        <w:rPr>
+          <w:rFonts w:ascii="Arial" w:hAnsi="Arial" w:cs="Arial"/>
+          <w:sz w:val="20"/>
+          <w:szCs w:val="20"/>
+        </w:rPr>
+        <w:t xml:space="preserve"> will open with this window automatically </w:t>
       </w:r>
       <w:r>
         <w:rPr>
@@ -1587,15 +1849,51 @@
           <w:sz w:val="20"/>
           <w:szCs w:val="20"/>
         </w:rPr>
-        <w:t xml:space="preserve">choose for the form to always be visible (Always On Top), </w:t>
-      </w:r>
-      <w:r>
-        <w:rPr>
-          <w:rFonts w:ascii="Arial" w:hAnsi="Arial" w:cs="Arial"/>
-          <w:sz w:val="20"/>
-          <w:szCs w:val="20"/>
-        </w:rPr>
-        <w:t xml:space="preserve">have SuperScan monitor and take action on weather events (Watch Weather), and control a </w:t>
+        <w:t xml:space="preserve">choose for the form to always be visible (Always </w:t>
+      </w:r>
+      <w:proofErr w:type="gramStart"/>
+      <w:r>
+        <w:rPr>
+          <w:rFonts w:ascii="Arial" w:hAnsi="Arial" w:cs="Arial"/>
+          <w:sz w:val="20"/>
+          <w:szCs w:val="20"/>
+        </w:rPr>
+        <w:t>On</w:t>
+      </w:r>
+      <w:proofErr w:type="gramEnd"/>
+      <w:r>
+        <w:rPr>
+          <w:rFonts w:ascii="Arial" w:hAnsi="Arial" w:cs="Arial"/>
+          <w:sz w:val="20"/>
+          <w:szCs w:val="20"/>
+        </w:rPr>
+        <w:t xml:space="preserve"> Top), </w:t>
+      </w:r>
+      <w:r>
+        <w:rPr>
+          <w:rFonts w:ascii="Arial" w:hAnsi="Arial" w:cs="Arial"/>
+          <w:sz w:val="20"/>
+          <w:szCs w:val="20"/>
+        </w:rPr>
+        <w:t xml:space="preserve">have </w:t>
+      </w:r>
+      <w:proofErr w:type="spellStart"/>
+      <w:r>
+        <w:rPr>
+          <w:rFonts w:ascii="Arial" w:hAnsi="Arial" w:cs="Arial"/>
+          <w:sz w:val="20"/>
+          <w:szCs w:val="20"/>
+        </w:rPr>
+        <w:t>SuperScan</w:t>
+      </w:r>
+      <w:proofErr w:type="spellEnd"/>
+      <w:r>
+        <w:rPr>
+          <w:rFonts w:ascii="Arial" w:hAnsi="Arial" w:cs="Arial"/>
+          <w:sz w:val="20"/>
+          <w:szCs w:val="20"/>
+        </w:rPr>
+        <w:t xml:space="preserve"> monitor and take action on weather events (Watch Weather), and control a </w:t>
       </w:r>
       <w:r>
         <w:rPr>
@@ -1856,6 +2154,7 @@
           <w:szCs w:val="20"/>
         </w:rPr>
       </w:pPr>
+      <w:proofErr w:type="spellStart"/>
       <w:r>
         <w:rPr>
           <w:rFonts w:ascii="Arial" w:hAnsi="Arial" w:cs="Arial"/>
@@ -1863,15 +2162,43 @@
           <w:szCs w:val="20"/>
           <w:u w:val="single"/>
         </w:rPr>
-        <w:t>AutoFocus:</w:t>
-      </w:r>
-      <w:r>
-        <w:rPr>
-          <w:rFonts w:ascii="Arial" w:hAnsi="Arial" w:cs="Arial"/>
-          <w:sz w:val="20"/>
-          <w:szCs w:val="20"/>
-        </w:rPr>
-        <w:t xml:space="preserve"> The camera will be focused at the start and whenever the temperature changes by one degree while the scan is underway.</w:t>
+        <w:t>AutoFocus</w:t>
+      </w:r>
+      <w:proofErr w:type="spellEnd"/>
+      <w:r>
+        <w:rPr>
+          <w:rFonts w:ascii="Arial" w:hAnsi="Arial" w:cs="Arial"/>
+          <w:sz w:val="20"/>
+          <w:szCs w:val="20"/>
+          <w:u w:val="single"/>
+        </w:rPr>
+        <w:t>:</w:t>
+      </w:r>
+      <w:r>
+        <w:rPr>
+          <w:rFonts w:ascii="Arial" w:hAnsi="Arial" w:cs="Arial"/>
+          <w:sz w:val="20"/>
+          <w:szCs w:val="20"/>
+        </w:rPr>
+        <w:t xml:space="preserve"> The camera will be focused </w:t>
+      </w:r>
+      <w:proofErr w:type="gramStart"/>
+      <w:r>
+        <w:rPr>
+          <w:rFonts w:ascii="Arial" w:hAnsi="Arial" w:cs="Arial"/>
+          <w:sz w:val="20"/>
+          <w:szCs w:val="20"/>
+        </w:rPr>
+        <w:t>at</w:t>
+      </w:r>
+      <w:proofErr w:type="gramEnd"/>
+      <w:r>
+        <w:rPr>
+          <w:rFonts w:ascii="Arial" w:hAnsi="Arial" w:cs="Arial"/>
+          <w:sz w:val="20"/>
+          <w:szCs w:val="20"/>
+        </w:rPr>
+        <w:t xml:space="preserve"> the start and whenever the temperature changes by one degree while the scan is underway.</w:t>
       </w:r>
     </w:p>
     <w:p>
@@ -1902,7 +2229,25 @@
           <w:sz w:val="20"/>
           <w:szCs w:val="20"/>
         </w:rPr>
-        <w:t>: The scan will start at a time designated in a pop up window.  Optionally a pre-scan and post-scan application can be configured to run using the same window.</w:t>
+        <w:t xml:space="preserve">: The scan will start at a time designated in a </w:t>
+      </w:r>
+      <w:proofErr w:type="gramStart"/>
+      <w:r>
+        <w:rPr>
+          <w:rFonts w:ascii="Arial" w:hAnsi="Arial" w:cs="Arial"/>
+          <w:sz w:val="20"/>
+          <w:szCs w:val="20"/>
+        </w:rPr>
+        <w:t>pop up</w:t>
+      </w:r>
+      <w:proofErr w:type="gramEnd"/>
+      <w:r>
+        <w:rPr>
+          <w:rFonts w:ascii="Arial" w:hAnsi="Arial" w:cs="Arial"/>
+          <w:sz w:val="20"/>
+          <w:szCs w:val="20"/>
+        </w:rPr>
+        <w:t xml:space="preserve"> window.  Optionally a pre-scan and post-scan application can be configured to run using the same window.</w:t>
       </w:r>
     </w:p>
     <w:p>
@@ -1945,7 +2290,25 @@
           <w:sz w:val="20"/>
           <w:szCs w:val="20"/>
         </w:rPr>
-        <w:t>: The SuperScan application window will always show on top of all other windows.</w:t>
+        <w:t xml:space="preserve">: The </w:t>
+      </w:r>
+      <w:proofErr w:type="spellStart"/>
+      <w:r>
+        <w:rPr>
+          <w:rFonts w:ascii="Arial" w:hAnsi="Arial" w:cs="Arial"/>
+          <w:sz w:val="20"/>
+          <w:szCs w:val="20"/>
+        </w:rPr>
+        <w:t>SuperScan</w:t>
+      </w:r>
+      <w:proofErr w:type="spellEnd"/>
+      <w:r>
+        <w:rPr>
+          <w:rFonts w:ascii="Arial" w:hAnsi="Arial" w:cs="Arial"/>
+          <w:sz w:val="20"/>
+          <w:szCs w:val="20"/>
+        </w:rPr>
+        <w:t xml:space="preserve"> application window will always show on top of all other windows.</w:t>
       </w:r>
     </w:p>
     <w:p>
@@ -1987,7 +2350,43 @@
           <w:sz w:val="20"/>
           <w:szCs w:val="20"/>
         </w:rPr>
-        <w:t>An AAG CloudWatcher file is monitored for unsate weather conditions.</w:t>
+        <w:t xml:space="preserve">An AAG </w:t>
+      </w:r>
+      <w:proofErr w:type="spellStart"/>
+      <w:r>
+        <w:rPr>
+          <w:rFonts w:ascii="Arial" w:hAnsi="Arial" w:cs="Arial"/>
+          <w:sz w:val="20"/>
+          <w:szCs w:val="20"/>
+        </w:rPr>
+        <w:t>CloudWatcher</w:t>
+      </w:r>
+      <w:proofErr w:type="spellEnd"/>
+      <w:r>
+        <w:rPr>
+          <w:rFonts w:ascii="Arial" w:hAnsi="Arial" w:cs="Arial"/>
+          <w:sz w:val="20"/>
+          <w:szCs w:val="20"/>
+        </w:rPr>
+        <w:t xml:space="preserve"> file is monitored for </w:t>
+      </w:r>
+      <w:proofErr w:type="spellStart"/>
+      <w:r>
+        <w:rPr>
+          <w:rFonts w:ascii="Arial" w:hAnsi="Arial" w:cs="Arial"/>
+          <w:sz w:val="20"/>
+          <w:szCs w:val="20"/>
+        </w:rPr>
+        <w:t>unsate</w:t>
+      </w:r>
+      <w:proofErr w:type="spellEnd"/>
+      <w:r>
+        <w:rPr>
+          <w:rFonts w:ascii="Arial" w:hAnsi="Arial" w:cs="Arial"/>
+          <w:sz w:val="20"/>
+          <w:szCs w:val="20"/>
+        </w:rPr>
+        <w:t xml:space="preserve"> weather conditions.</w:t>
       </w:r>
     </w:p>
     <w:p>
@@ -2073,15 +2472,69 @@
           <w:sz w:val="20"/>
           <w:szCs w:val="20"/>
         </w:rPr>
-        <w:t xml:space="preserve">  If selected, SuperScan </w:t>
-      </w:r>
-      <w:r>
-        <w:rPr>
-          <w:rFonts w:ascii="Arial" w:hAnsi="Arial" w:cs="Arial"/>
-          <w:sz w:val="20"/>
-          <w:szCs w:val="20"/>
-        </w:rPr>
-        <w:t xml:space="preserve">gets a fresh list of observable galaxies from TSX using the SuperScan database query.  If not, SuperScans reads in </w:t>
+        <w:t xml:space="preserve">  If selected, </w:t>
+      </w:r>
+      <w:proofErr w:type="spellStart"/>
+      <w:r>
+        <w:rPr>
+          <w:rFonts w:ascii="Arial" w:hAnsi="Arial" w:cs="Arial"/>
+          <w:sz w:val="20"/>
+          <w:szCs w:val="20"/>
+        </w:rPr>
+        <w:t>SuperScan</w:t>
+      </w:r>
+      <w:proofErr w:type="spellEnd"/>
+      <w:r>
+        <w:rPr>
+          <w:rFonts w:ascii="Arial" w:hAnsi="Arial" w:cs="Arial"/>
+          <w:sz w:val="20"/>
+          <w:szCs w:val="20"/>
+        </w:rPr>
+        <w:t xml:space="preserve"> </w:t>
+      </w:r>
+      <w:r>
+        <w:rPr>
+          <w:rFonts w:ascii="Arial" w:hAnsi="Arial" w:cs="Arial"/>
+          <w:sz w:val="20"/>
+          <w:szCs w:val="20"/>
+        </w:rPr>
+        <w:t xml:space="preserve">gets a fresh list of observable galaxies from TSX using the </w:t>
+      </w:r>
+      <w:proofErr w:type="spellStart"/>
+      <w:r>
+        <w:rPr>
+          <w:rFonts w:ascii="Arial" w:hAnsi="Arial" w:cs="Arial"/>
+          <w:sz w:val="20"/>
+          <w:szCs w:val="20"/>
+        </w:rPr>
+        <w:t>SuperScan</w:t>
+      </w:r>
+      <w:proofErr w:type="spellEnd"/>
+      <w:r>
+        <w:rPr>
+          <w:rFonts w:ascii="Arial" w:hAnsi="Arial" w:cs="Arial"/>
+          <w:sz w:val="20"/>
+          <w:szCs w:val="20"/>
+        </w:rPr>
+        <w:t xml:space="preserve"> database query.  If not, </w:t>
+      </w:r>
+      <w:proofErr w:type="spellStart"/>
+      <w:r>
+        <w:rPr>
+          <w:rFonts w:ascii="Arial" w:hAnsi="Arial" w:cs="Arial"/>
+          <w:sz w:val="20"/>
+          <w:szCs w:val="20"/>
+        </w:rPr>
+        <w:t>SuperScans</w:t>
+      </w:r>
+      <w:proofErr w:type="spellEnd"/>
+      <w:r>
+        <w:rPr>
+          <w:rFonts w:ascii="Arial" w:hAnsi="Arial" w:cs="Arial"/>
+          <w:sz w:val="20"/>
+          <w:szCs w:val="20"/>
+        </w:rPr>
+        <w:t xml:space="preserve"> reads in </w:t>
       </w:r>
       <w:r>
         <w:rPr>
@@ -2097,15 +2550,51 @@
           <w:sz w:val="20"/>
           <w:szCs w:val="20"/>
         </w:rPr>
-        <w:t xml:space="preserve">and exported using the SuperScan query in the Observing List Management windows. This </w:t>
-      </w:r>
-      <w:r>
-        <w:rPr>
-          <w:rFonts w:ascii="Arial" w:hAnsi="Arial" w:cs="Arial"/>
-          <w:sz w:val="20"/>
-          <w:szCs w:val="20"/>
-        </w:rPr>
-        <w:t>file can repeatedly imported to TSX Observing List Management for addition and/or deletion of targets</w:t>
+        <w:t xml:space="preserve">and exported using the </w:t>
+      </w:r>
+      <w:proofErr w:type="spellStart"/>
+      <w:r>
+        <w:rPr>
+          <w:rFonts w:ascii="Arial" w:hAnsi="Arial" w:cs="Arial"/>
+          <w:sz w:val="20"/>
+          <w:szCs w:val="20"/>
+        </w:rPr>
+        <w:t>SuperScan</w:t>
+      </w:r>
+      <w:proofErr w:type="spellEnd"/>
+      <w:r>
+        <w:rPr>
+          <w:rFonts w:ascii="Arial" w:hAnsi="Arial" w:cs="Arial"/>
+          <w:sz w:val="20"/>
+          <w:szCs w:val="20"/>
+        </w:rPr>
+        <w:t xml:space="preserve"> query in the Observing List Management windows. This </w:t>
+      </w:r>
+      <w:r>
+        <w:rPr>
+          <w:rFonts w:ascii="Arial" w:hAnsi="Arial" w:cs="Arial"/>
+          <w:sz w:val="20"/>
+          <w:szCs w:val="20"/>
+        </w:rPr>
+        <w:t xml:space="preserve">file can repeatedly </w:t>
+      </w:r>
+      <w:proofErr w:type="gramStart"/>
+      <w:r>
+        <w:rPr>
+          <w:rFonts w:ascii="Arial" w:hAnsi="Arial" w:cs="Arial"/>
+          <w:sz w:val="20"/>
+          <w:szCs w:val="20"/>
+        </w:rPr>
+        <w:t>imported</w:t>
+      </w:r>
+      <w:proofErr w:type="gramEnd"/>
+      <w:r>
+        <w:rPr>
+          <w:rFonts w:ascii="Arial" w:hAnsi="Arial" w:cs="Arial"/>
+          <w:sz w:val="20"/>
+          <w:szCs w:val="20"/>
+        </w:rPr>
+        <w:t xml:space="preserve"> to TSX Observing List Management for addition and/or deletion of targets</w:t>
       </w:r>
       <w:r>
         <w:rPr>
@@ -2309,7 +2798,25 @@
           <w:sz w:val="20"/>
           <w:szCs w:val="20"/>
         </w:rPr>
-        <w:t>:  Ends the SuperScan session.</w:t>
+        <w:t xml:space="preserve">:  Ends the </w:t>
+      </w:r>
+      <w:proofErr w:type="spellStart"/>
+      <w:r>
+        <w:rPr>
+          <w:rFonts w:ascii="Arial" w:hAnsi="Arial" w:cs="Arial"/>
+          <w:sz w:val="20"/>
+          <w:szCs w:val="20"/>
+        </w:rPr>
+        <w:t>SuperScan</w:t>
+      </w:r>
+      <w:proofErr w:type="spellEnd"/>
+      <w:r>
+        <w:rPr>
+          <w:rFonts w:ascii="Arial" w:hAnsi="Arial" w:cs="Arial"/>
+          <w:sz w:val="20"/>
+          <w:szCs w:val="20"/>
+        </w:rPr>
+        <w:t xml:space="preserve"> session.</w:t>
       </w:r>
       <w:r>
         <w:rPr>
@@ -2416,13 +2923,41 @@
           <w:szCs w:val="20"/>
         </w:rPr>
       </w:pPr>
-      <w:r>
-        <w:rPr>
-          <w:rFonts w:ascii="Arial" w:hAnsi="Arial" w:cs="Arial"/>
-          <w:sz w:val="20"/>
-          <w:szCs w:val="20"/>
-        </w:rPr>
-        <w:t>SuperScan is a Windows Forms executable, written in Visual C#.  The app requires TheSkyX Professional (Build 10</w:t>
+      <w:proofErr w:type="spellStart"/>
+      <w:r>
+        <w:rPr>
+          <w:rFonts w:ascii="Arial" w:hAnsi="Arial" w:cs="Arial"/>
+          <w:sz w:val="20"/>
+          <w:szCs w:val="20"/>
+        </w:rPr>
+        <w:t>SuperScan</w:t>
+      </w:r>
+      <w:proofErr w:type="spellEnd"/>
+      <w:r>
+        <w:rPr>
+          <w:rFonts w:ascii="Arial" w:hAnsi="Arial" w:cs="Arial"/>
+          <w:sz w:val="20"/>
+          <w:szCs w:val="20"/>
+        </w:rPr>
+        <w:t xml:space="preserve"> is a Windows Forms executable, written in Visual C#.  The app requires </w:t>
+      </w:r>
+      <w:proofErr w:type="spellStart"/>
+      <w:r>
+        <w:rPr>
+          <w:rFonts w:ascii="Arial" w:hAnsi="Arial" w:cs="Arial"/>
+          <w:sz w:val="20"/>
+          <w:szCs w:val="20"/>
+        </w:rPr>
+        <w:t>TheSkyX</w:t>
+      </w:r>
+      <w:proofErr w:type="spellEnd"/>
+      <w:r>
+        <w:rPr>
+          <w:rFonts w:ascii="Arial" w:hAnsi="Arial" w:cs="Arial"/>
+          <w:sz w:val="20"/>
+          <w:szCs w:val="20"/>
+        </w:rPr>
+        <w:t xml:space="preserve"> Professional (Build 10</w:t>
       </w:r>
       <w:r>
         <w:rPr>
@@ -2455,15 +2990,43 @@
           <w:sz w:val="20"/>
           <w:szCs w:val="20"/>
         </w:rPr>
-        <w:t xml:space="preserve">Upon Version 2.0, SuperScan requires </w:t>
-      </w:r>
-      <w:r>
-        <w:rPr>
-          <w:rFonts w:ascii="Arial" w:hAnsi="Arial" w:cs="Arial"/>
-          <w:sz w:val="20"/>
-          <w:szCs w:val="20"/>
-        </w:rPr>
-        <w:t>PlaneWave PlateSolve2</w:t>
+        <w:t xml:space="preserve">Upon Version 2.0, </w:t>
+      </w:r>
+      <w:proofErr w:type="spellStart"/>
+      <w:r>
+        <w:rPr>
+          <w:rFonts w:ascii="Arial" w:hAnsi="Arial" w:cs="Arial"/>
+          <w:sz w:val="20"/>
+          <w:szCs w:val="20"/>
+        </w:rPr>
+        <w:t>SuperScan</w:t>
+      </w:r>
+      <w:proofErr w:type="spellEnd"/>
+      <w:r>
+        <w:rPr>
+          <w:rFonts w:ascii="Arial" w:hAnsi="Arial" w:cs="Arial"/>
+          <w:sz w:val="20"/>
+          <w:szCs w:val="20"/>
+        </w:rPr>
+        <w:t xml:space="preserve"> requires </w:t>
+      </w:r>
+      <w:proofErr w:type="spellStart"/>
+      <w:r>
+        <w:rPr>
+          <w:rFonts w:ascii="Arial" w:hAnsi="Arial" w:cs="Arial"/>
+          <w:sz w:val="20"/>
+          <w:szCs w:val="20"/>
+        </w:rPr>
+        <w:t>PlaneWave</w:t>
+      </w:r>
+      <w:proofErr w:type="spellEnd"/>
+      <w:r>
+        <w:rPr>
+          <w:rFonts w:ascii="Arial" w:hAnsi="Arial" w:cs="Arial"/>
+          <w:sz w:val="20"/>
+          <w:szCs w:val="20"/>
+        </w:rPr>
+        <w:t xml:space="preserve"> PlateSolve2</w:t>
       </w:r>
       <w:r>
         <w:rPr>
@@ -2559,24 +3122,88 @@
           <w:sz w:val="20"/>
           <w:szCs w:val="20"/>
         </w:rPr>
-        <w:t>PlateSolve2 is downloadable for free from the PlaneWave support site.</w:t>
-      </w:r>
-    </w:p>
-    <w:p>
-      <w:pPr>
-        <w:rPr>
-          <w:rFonts w:ascii="Arial" w:hAnsi="Arial" w:cs="Arial"/>
-          <w:sz w:val="20"/>
-          <w:szCs w:val="20"/>
-        </w:rPr>
-      </w:pPr>
-      <w:r>
-        <w:rPr>
-          <w:rFonts w:ascii="Arial" w:hAnsi="Arial" w:cs="Arial"/>
-          <w:sz w:val="20"/>
-          <w:szCs w:val="20"/>
-        </w:rPr>
-        <w:t>SuperScan has been validated on a Paramount™ MX+.  The developer assumes that other precision mounts from such vendors as AstroPhysics can also support accurate imaging over longer exposures without autoguiding, but makes no gu</w:t>
+        <w:t xml:space="preserve">PlateSolve2 is downloadable for free from the </w:t>
+      </w:r>
+      <w:proofErr w:type="spellStart"/>
+      <w:r>
+        <w:rPr>
+          <w:rFonts w:ascii="Arial" w:hAnsi="Arial" w:cs="Arial"/>
+          <w:sz w:val="20"/>
+          <w:szCs w:val="20"/>
+        </w:rPr>
+        <w:t>PlaneWave</w:t>
+      </w:r>
+      <w:proofErr w:type="spellEnd"/>
+      <w:r>
+        <w:rPr>
+          <w:rFonts w:ascii="Arial" w:hAnsi="Arial" w:cs="Arial"/>
+          <w:sz w:val="20"/>
+          <w:szCs w:val="20"/>
+        </w:rPr>
+        <w:t xml:space="preserve"> support site.</w:t>
+      </w:r>
+    </w:p>
+    <w:p>
+      <w:pPr>
+        <w:rPr>
+          <w:rFonts w:ascii="Arial" w:hAnsi="Arial" w:cs="Arial"/>
+          <w:sz w:val="20"/>
+          <w:szCs w:val="20"/>
+        </w:rPr>
+      </w:pPr>
+      <w:proofErr w:type="spellStart"/>
+      <w:r>
+        <w:rPr>
+          <w:rFonts w:ascii="Arial" w:hAnsi="Arial" w:cs="Arial"/>
+          <w:sz w:val="20"/>
+          <w:szCs w:val="20"/>
+        </w:rPr>
+        <w:t>SuperScan</w:t>
+      </w:r>
+      <w:proofErr w:type="spellEnd"/>
+      <w:r>
+        <w:rPr>
+          <w:rFonts w:ascii="Arial" w:hAnsi="Arial" w:cs="Arial"/>
+          <w:sz w:val="20"/>
+          <w:szCs w:val="20"/>
+        </w:rPr>
+        <w:t xml:space="preserve"> has been validated on a Paramount™ MX+.  The developer assumes that other precision mounts from such vendors as </w:t>
+      </w:r>
+      <w:proofErr w:type="spellStart"/>
+      <w:r>
+        <w:rPr>
+          <w:rFonts w:ascii="Arial" w:hAnsi="Arial" w:cs="Arial"/>
+          <w:sz w:val="20"/>
+          <w:szCs w:val="20"/>
+        </w:rPr>
+        <w:t>AstroPhysics</w:t>
+      </w:r>
+      <w:proofErr w:type="spellEnd"/>
+      <w:r>
+        <w:rPr>
+          <w:rFonts w:ascii="Arial" w:hAnsi="Arial" w:cs="Arial"/>
+          <w:sz w:val="20"/>
+          <w:szCs w:val="20"/>
+        </w:rPr>
+        <w:t xml:space="preserve"> can also support accurate imaging over longer exposures without </w:t>
+      </w:r>
+      <w:proofErr w:type="gramStart"/>
+      <w:r>
+        <w:rPr>
+          <w:rFonts w:ascii="Arial" w:hAnsi="Arial" w:cs="Arial"/>
+          <w:sz w:val="20"/>
+          <w:szCs w:val="20"/>
+        </w:rPr>
+        <w:t>autoguiding, but</w:t>
+      </w:r>
+      <w:proofErr w:type="gramEnd"/>
+      <w:r>
+        <w:rPr>
+          <w:rFonts w:ascii="Arial" w:hAnsi="Arial" w:cs="Arial"/>
+          <w:sz w:val="20"/>
+          <w:szCs w:val="20"/>
+        </w:rPr>
+        <w:t xml:space="preserve"> makes no gu</w:t>
       </w:r>
       <w:r>
         <w:rPr>
@@ -2629,7 +3256,43 @@
           <w:sz w:val="20"/>
           <w:szCs w:val="20"/>
         </w:rPr>
-        <w:t>Download the SuperScan_Exe.zip and open. Run the "Setup" application.  Upon completion, an application icon will have been added to the start menu under "TSXToolKit" with the name "SuperScan".  This application can be pinned to the Start if desired.</w:t>
+        <w:t>Download the SuperScan_Exe.zip and open. Run the "Setup" application.  Upon completion, an application icon will have been added to the start menu under "</w:t>
+      </w:r>
+      <w:proofErr w:type="spellStart"/>
+      <w:r>
+        <w:rPr>
+          <w:rFonts w:ascii="Arial" w:hAnsi="Arial" w:cs="Arial"/>
+          <w:sz w:val="20"/>
+          <w:szCs w:val="20"/>
+        </w:rPr>
+        <w:t>TSXToolKit</w:t>
+      </w:r>
+      <w:proofErr w:type="spellEnd"/>
+      <w:r>
+        <w:rPr>
+          <w:rFonts w:ascii="Arial" w:hAnsi="Arial" w:cs="Arial"/>
+          <w:sz w:val="20"/>
+          <w:szCs w:val="20"/>
+        </w:rPr>
+        <w:t>" with the name "</w:t>
+      </w:r>
+      <w:proofErr w:type="spellStart"/>
+      <w:r>
+        <w:rPr>
+          <w:rFonts w:ascii="Arial" w:hAnsi="Arial" w:cs="Arial"/>
+          <w:sz w:val="20"/>
+          <w:szCs w:val="20"/>
+        </w:rPr>
+        <w:t>SuperScan</w:t>
+      </w:r>
+      <w:proofErr w:type="spellEnd"/>
+      <w:r>
+        <w:rPr>
+          <w:rFonts w:ascii="Arial" w:hAnsi="Arial" w:cs="Arial"/>
+          <w:sz w:val="20"/>
+          <w:szCs w:val="20"/>
+        </w:rPr>
+        <w:t>".  This application can be pinned to the Start if desired.</w:t>
       </w:r>
     </w:p>
     <w:p>
@@ -2675,15 +3338,51 @@
           <w:sz w:val="20"/>
           <w:szCs w:val="20"/>
         </w:rPr>
-        <w:t>The developer would happily entertain questions or suggestions, and may update the application occasionally as time permits.  Otherwise, t</w:t>
-      </w:r>
-      <w:r>
-        <w:rPr>
-          <w:rFonts w:ascii="Arial" w:hAnsi="Arial" w:cs="Arial"/>
-          <w:sz w:val="20"/>
-          <w:szCs w:val="20"/>
-        </w:rPr>
-        <w:t xml:space="preserve">he developer wishes you his best and hopes everything works out, but recommends learning Visual C# (it's </w:t>
+        <w:t xml:space="preserve">The developer would happily entertain questions or </w:t>
+      </w:r>
+      <w:proofErr w:type="gramStart"/>
+      <w:r>
+        <w:rPr>
+          <w:rFonts w:ascii="Arial" w:hAnsi="Arial" w:cs="Arial"/>
+          <w:sz w:val="20"/>
+          <w:szCs w:val="20"/>
+        </w:rPr>
+        <w:t>suggestions, and</w:t>
+      </w:r>
+      <w:proofErr w:type="gramEnd"/>
+      <w:r>
+        <w:rPr>
+          <w:rFonts w:ascii="Arial" w:hAnsi="Arial" w:cs="Arial"/>
+          <w:sz w:val="20"/>
+          <w:szCs w:val="20"/>
+        </w:rPr>
+        <w:t xml:space="preserve"> may update the application occasionally as time permits.  Otherwise, t</w:t>
+      </w:r>
+      <w:r>
+        <w:rPr>
+          <w:rFonts w:ascii="Arial" w:hAnsi="Arial" w:cs="Arial"/>
+          <w:sz w:val="20"/>
+          <w:szCs w:val="20"/>
+        </w:rPr>
+        <w:t xml:space="preserve">he developer wishes you his best and hopes everything works </w:t>
+      </w:r>
+      <w:proofErr w:type="gramStart"/>
+      <w:r>
+        <w:rPr>
+          <w:rFonts w:ascii="Arial" w:hAnsi="Arial" w:cs="Arial"/>
+          <w:sz w:val="20"/>
+          <w:szCs w:val="20"/>
+        </w:rPr>
+        <w:t>out, but</w:t>
+      </w:r>
+      <w:proofErr w:type="gramEnd"/>
+      <w:r>
+        <w:rPr>
+          <w:rFonts w:ascii="Arial" w:hAnsi="Arial" w:cs="Arial"/>
+          <w:sz w:val="20"/>
+          <w:szCs w:val="20"/>
+        </w:rPr>
+        <w:t xml:space="preserve"> recommends learning Visual C# (it's </w:t>
       </w:r>
       <w:r>
         <w:rPr>
@@ -2806,13 +3505,41 @@
           <w:szCs w:val="20"/>
         </w:rPr>
       </w:pPr>
-      <w:r>
-        <w:rPr>
-          <w:rFonts w:ascii="Arial" w:hAnsi="Arial" w:cs="Arial"/>
-          <w:sz w:val="20"/>
-          <w:szCs w:val="20"/>
-        </w:rPr>
-        <w:t>SuperScan files are stored in the user’s Documents folder in a folder named “SuperScan”.  In this folder will be stored:</w:t>
+      <w:proofErr w:type="spellStart"/>
+      <w:r>
+        <w:rPr>
+          <w:rFonts w:ascii="Arial" w:hAnsi="Arial" w:cs="Arial"/>
+          <w:sz w:val="20"/>
+          <w:szCs w:val="20"/>
+        </w:rPr>
+        <w:t>SuperScan</w:t>
+      </w:r>
+      <w:proofErr w:type="spellEnd"/>
+      <w:r>
+        <w:rPr>
+          <w:rFonts w:ascii="Arial" w:hAnsi="Arial" w:cs="Arial"/>
+          <w:sz w:val="20"/>
+          <w:szCs w:val="20"/>
+        </w:rPr>
+        <w:t xml:space="preserve"> files are stored in the user’s Documents folder in a folder named “</w:t>
+      </w:r>
+      <w:proofErr w:type="spellStart"/>
+      <w:r>
+        <w:rPr>
+          <w:rFonts w:ascii="Arial" w:hAnsi="Arial" w:cs="Arial"/>
+          <w:sz w:val="20"/>
+          <w:szCs w:val="20"/>
+        </w:rPr>
+        <w:t>SuperScan</w:t>
+      </w:r>
+      <w:proofErr w:type="spellEnd"/>
+      <w:r>
+        <w:rPr>
+          <w:rFonts w:ascii="Arial" w:hAnsi="Arial" w:cs="Arial"/>
+          <w:sz w:val="20"/>
+          <w:szCs w:val="20"/>
+        </w:rPr>
+        <w:t>”.  In this folder will be stored:</w:t>
       </w:r>
     </w:p>
     <w:p>
@@ -2835,8 +3562,18 @@
           <w:sz w:val="20"/>
           <w:szCs w:val="20"/>
         </w:rPr>
-        <w:t>A directory named “Logs” containing daily log files::</w:t>
-      </w:r>
+        <w:t xml:space="preserve">A directory named “Logs” containing daily log </w:t>
+      </w:r>
+      <w:proofErr w:type="gramStart"/>
+      <w:r>
+        <w:rPr>
+          <w:rFonts w:ascii="Arial" w:hAnsi="Arial" w:cs="Arial"/>
+          <w:sz w:val="20"/>
+          <w:szCs w:val="20"/>
+        </w:rPr>
+        <w:t>files::</w:t>
+      </w:r>
+      <w:proofErr w:type="gramEnd"/>
     </w:p>
     <w:p>
       <w:pPr>
@@ -2858,7 +3595,25 @@
           <w:sz w:val="20"/>
           <w:szCs w:val="20"/>
         </w:rPr>
-        <w:t>Text-based log files with dated names:  “dd_mmm_yyyy.txt”</w:t>
+        <w:t>Text-based log files with dated names</w:t>
+      </w:r>
+      <w:proofErr w:type="gramStart"/>
+      <w:r>
+        <w:rPr>
+          <w:rFonts w:ascii="Arial" w:hAnsi="Arial" w:cs="Arial"/>
+          <w:sz w:val="20"/>
+          <w:szCs w:val="20"/>
+        </w:rPr>
+        <w:t>:  “</w:t>
+      </w:r>
+      <w:proofErr w:type="gramEnd"/>
+      <w:r>
+        <w:rPr>
+          <w:rFonts w:ascii="Arial" w:hAnsi="Arial" w:cs="Arial"/>
+          <w:sz w:val="20"/>
+          <w:szCs w:val="20"/>
+        </w:rPr>
+        <w:t>dd_mmm_yyyy.txt”</w:t>
       </w:r>
     </w:p>
     <w:p>
@@ -2912,7 +3667,43 @@
           <w:sz w:val="20"/>
           <w:szCs w:val="20"/>
         </w:rPr>
-        <w:t xml:space="preserve"> with the name “NGC xxxx” where xxxx is the NGC number.</w:t>
+        <w:t xml:space="preserve"> with the name “NGC </w:t>
+      </w:r>
+      <w:proofErr w:type="spellStart"/>
+      <w:r>
+        <w:rPr>
+          <w:rFonts w:ascii="Arial" w:hAnsi="Arial" w:cs="Arial"/>
+          <w:sz w:val="20"/>
+          <w:szCs w:val="20"/>
+        </w:rPr>
+        <w:t>xxxx</w:t>
+      </w:r>
+      <w:proofErr w:type="spellEnd"/>
+      <w:r>
+        <w:rPr>
+          <w:rFonts w:ascii="Arial" w:hAnsi="Arial" w:cs="Arial"/>
+          <w:sz w:val="20"/>
+          <w:szCs w:val="20"/>
+        </w:rPr>
+        <w:t xml:space="preserve">” where </w:t>
+      </w:r>
+      <w:proofErr w:type="spellStart"/>
+      <w:r>
+        <w:rPr>
+          <w:rFonts w:ascii="Arial" w:hAnsi="Arial" w:cs="Arial"/>
+          <w:sz w:val="20"/>
+          <w:szCs w:val="20"/>
+        </w:rPr>
+        <w:t>xxxx</w:t>
+      </w:r>
+      <w:proofErr w:type="spellEnd"/>
+      <w:r>
+        <w:rPr>
+          <w:rFonts w:ascii="Arial" w:hAnsi="Arial" w:cs="Arial"/>
+          <w:sz w:val="20"/>
+          <w:szCs w:val="20"/>
+        </w:rPr>
+        <w:t xml:space="preserve"> is the NGC number.</w:t>
       </w:r>
       <w:r>
         <w:rPr>
@@ -2971,7 +3762,43 @@
           <w:sz w:val="20"/>
           <w:szCs w:val="20"/>
         </w:rPr>
-        <w:t xml:space="preserve"> “NGC xxxx_yyyy-MM-dd HHmm.fit”</w:t>
+        <w:t xml:space="preserve"> “NGC </w:t>
+      </w:r>
+      <w:proofErr w:type="spellStart"/>
+      <w:r>
+        <w:rPr>
+          <w:rFonts w:ascii="Arial" w:hAnsi="Arial" w:cs="Arial"/>
+          <w:sz w:val="20"/>
+          <w:szCs w:val="20"/>
+        </w:rPr>
+        <w:t>xxxx_yyyy</w:t>
+      </w:r>
+      <w:proofErr w:type="spellEnd"/>
+      <w:r>
+        <w:rPr>
+          <w:rFonts w:ascii="Arial" w:hAnsi="Arial" w:cs="Arial"/>
+          <w:sz w:val="20"/>
+          <w:szCs w:val="20"/>
+        </w:rPr>
+        <w:t xml:space="preserve">-MM-dd </w:t>
+      </w:r>
+      <w:proofErr w:type="spellStart"/>
+      <w:r>
+        <w:rPr>
+          <w:rFonts w:ascii="Arial" w:hAnsi="Arial" w:cs="Arial"/>
+          <w:sz w:val="20"/>
+          <w:szCs w:val="20"/>
+        </w:rPr>
+        <w:t>HHmm.fit</w:t>
+      </w:r>
+      <w:proofErr w:type="spellEnd"/>
+      <w:r>
+        <w:rPr>
+          <w:rFonts w:ascii="Arial" w:hAnsi="Arial" w:cs="Arial"/>
+          <w:sz w:val="20"/>
+          <w:szCs w:val="20"/>
+        </w:rPr>
+        <w:t>”</w:t>
       </w:r>
     </w:p>
     <w:p>
@@ -2994,7 +3821,25 @@
           <w:sz w:val="20"/>
           <w:szCs w:val="20"/>
         </w:rPr>
-        <w:t>Cropped image of most recent image: “CurrentImage.fit”</w:t>
+        <w:t>Cropped image of most recent image: “</w:t>
+      </w:r>
+      <w:proofErr w:type="spellStart"/>
+      <w:r>
+        <w:rPr>
+          <w:rFonts w:ascii="Arial" w:hAnsi="Arial" w:cs="Arial"/>
+          <w:sz w:val="20"/>
+          <w:szCs w:val="20"/>
+        </w:rPr>
+        <w:t>CurrentImage.fit</w:t>
+      </w:r>
+      <w:proofErr w:type="spellEnd"/>
+      <w:r>
+        <w:rPr>
+          <w:rFonts w:ascii="Arial" w:hAnsi="Arial" w:cs="Arial"/>
+          <w:sz w:val="20"/>
+          <w:szCs w:val="20"/>
+        </w:rPr>
+        <w:t>”</w:t>
       </w:r>
     </w:p>
     <w:p>
@@ -3017,7 +3862,25 @@
           <w:sz w:val="20"/>
           <w:szCs w:val="20"/>
         </w:rPr>
-        <w:t>Cropped image of next most recent image “Reference.fit”</w:t>
+        <w:t>Cropped image of next most recent image “</w:t>
+      </w:r>
+      <w:proofErr w:type="spellStart"/>
+      <w:r>
+        <w:rPr>
+          <w:rFonts w:ascii="Arial" w:hAnsi="Arial" w:cs="Arial"/>
+          <w:sz w:val="20"/>
+          <w:szCs w:val="20"/>
+        </w:rPr>
+        <w:t>Reference.fit</w:t>
+      </w:r>
+      <w:proofErr w:type="spellEnd"/>
+      <w:r>
+        <w:rPr>
+          <w:rFonts w:ascii="Arial" w:hAnsi="Arial" w:cs="Arial"/>
+          <w:sz w:val="20"/>
+          <w:szCs w:val="20"/>
+        </w:rPr>
+        <w:t>”</w:t>
       </w:r>
     </w:p>
     <w:p>
@@ -3040,7 +3903,25 @@
           <w:sz w:val="20"/>
           <w:szCs w:val="20"/>
         </w:rPr>
-        <w:t>Cropped image of difference image: “Difference.fit”</w:t>
+        <w:t>Cropped image of difference image: “</w:t>
+      </w:r>
+      <w:proofErr w:type="spellStart"/>
+      <w:r>
+        <w:rPr>
+          <w:rFonts w:ascii="Arial" w:hAnsi="Arial" w:cs="Arial"/>
+          <w:sz w:val="20"/>
+          <w:szCs w:val="20"/>
+        </w:rPr>
+        <w:t>Difference.fit</w:t>
+      </w:r>
+      <w:proofErr w:type="spellEnd"/>
+      <w:r>
+        <w:rPr>
+          <w:rFonts w:ascii="Arial" w:hAnsi="Arial" w:cs="Arial"/>
+          <w:sz w:val="20"/>
+          <w:szCs w:val="20"/>
+        </w:rPr>
+        <w:t>”</w:t>
       </w:r>
     </w:p>
     <w:p>
@@ -3204,13 +4085,23 @@
           <w:szCs w:val="20"/>
         </w:rPr>
       </w:pPr>
-      <w:r>
-        <w:rPr>
-          <w:rFonts w:ascii="Arial" w:hAnsi="Arial" w:cs="Arial"/>
-          <w:sz w:val="20"/>
-          <w:szCs w:val="20"/>
-        </w:rPr>
-        <w:t>SuperScan adjusts for differences between image PA when comparing sequential images</w:t>
+      <w:proofErr w:type="spellStart"/>
+      <w:r>
+        <w:rPr>
+          <w:rFonts w:ascii="Arial" w:hAnsi="Arial" w:cs="Arial"/>
+          <w:sz w:val="20"/>
+          <w:szCs w:val="20"/>
+        </w:rPr>
+        <w:t>SuperScan</w:t>
+      </w:r>
+      <w:proofErr w:type="spellEnd"/>
+      <w:r>
+        <w:rPr>
+          <w:rFonts w:ascii="Arial" w:hAnsi="Arial" w:cs="Arial"/>
+          <w:sz w:val="20"/>
+          <w:szCs w:val="20"/>
+        </w:rPr>
+        <w:t xml:space="preserve"> adjusts for differences between image PA when comparing sequential images</w:t>
       </w:r>
     </w:p>
     <w:p>
@@ -3246,7 +4137,25 @@
           <w:sz w:val="20"/>
           <w:szCs w:val="20"/>
         </w:rPr>
-        <w:t>The user can configure the filter to be used for the SuperScan session, based on a zero-based filter number in the filter wheel.</w:t>
+        <w:t xml:space="preserve">The user can configure the filter to be used for the </w:t>
+      </w:r>
+      <w:proofErr w:type="spellStart"/>
+      <w:r>
+        <w:rPr>
+          <w:rFonts w:ascii="Arial" w:hAnsi="Arial" w:cs="Arial"/>
+          <w:sz w:val="20"/>
+          <w:szCs w:val="20"/>
+        </w:rPr>
+        <w:t>SuperScan</w:t>
+      </w:r>
+      <w:proofErr w:type="spellEnd"/>
+      <w:r>
+        <w:rPr>
+          <w:rFonts w:ascii="Arial" w:hAnsi="Arial" w:cs="Arial"/>
+          <w:sz w:val="20"/>
+          <w:szCs w:val="20"/>
+        </w:rPr>
+        <w:t xml:space="preserve"> session, based on a zero-based filter number in the filter wheel.</w:t>
       </w:r>
       <w:r>
         <w:rPr>
@@ -3346,15 +4255,33 @@
           <w:sz w:val="20"/>
           <w:szCs w:val="20"/>
         </w:rPr>
-        <w:t xml:space="preserve"> variation will cause false positives or negatives.</w:t>
-      </w:r>
-      <w:r>
-        <w:rPr>
-          <w:rFonts w:ascii="Arial" w:hAnsi="Arial" w:cs="Arial"/>
-          <w:sz w:val="20"/>
-          <w:szCs w:val="20"/>
-        </w:rPr>
-        <w:t xml:space="preserve">.  </w:t>
+        <w:t xml:space="preserve"> variation will cause false positives or </w:t>
+      </w:r>
+      <w:proofErr w:type="gramStart"/>
+      <w:r>
+        <w:rPr>
+          <w:rFonts w:ascii="Arial" w:hAnsi="Arial" w:cs="Arial"/>
+          <w:sz w:val="20"/>
+          <w:szCs w:val="20"/>
+        </w:rPr>
+        <w:t>negatives.</w:t>
+      </w:r>
+      <w:r>
+        <w:rPr>
+          <w:rFonts w:ascii="Arial" w:hAnsi="Arial" w:cs="Arial"/>
+          <w:sz w:val="20"/>
+          <w:szCs w:val="20"/>
+        </w:rPr>
+        <w:t>.</w:t>
+      </w:r>
+      <w:proofErr w:type="gramEnd"/>
+      <w:r>
+        <w:rPr>
+          <w:rFonts w:ascii="Arial" w:hAnsi="Arial" w:cs="Arial"/>
+          <w:sz w:val="20"/>
+          <w:szCs w:val="20"/>
+        </w:rPr>
+        <w:t xml:space="preserve">  </w:t>
       </w:r>
       <w:r>
         <w:rPr>
@@ -3406,7 +4333,25 @@
           <w:sz w:val="20"/>
           <w:szCs w:val="20"/>
         </w:rPr>
-        <w:t xml:space="preserve">etermines if SuperScan will delay until a proscribed time to begin scanning.  If AutoStart is selected, a configuration window will pop up for the user to enter the location of an executable file to run just before the galaxy scan, the location of an executable file to run just after the galaxy scan, and the time to start the scan.  If the time </w:t>
+        <w:t xml:space="preserve">etermines if </w:t>
+      </w:r>
+      <w:proofErr w:type="spellStart"/>
+      <w:r>
+        <w:rPr>
+          <w:rFonts w:ascii="Arial" w:hAnsi="Arial" w:cs="Arial"/>
+          <w:sz w:val="20"/>
+          <w:szCs w:val="20"/>
+        </w:rPr>
+        <w:t>SuperScan</w:t>
+      </w:r>
+      <w:proofErr w:type="spellEnd"/>
+      <w:r>
+        <w:rPr>
+          <w:rFonts w:ascii="Arial" w:hAnsi="Arial" w:cs="Arial"/>
+          <w:sz w:val="20"/>
+          <w:szCs w:val="20"/>
+        </w:rPr>
+        <w:t xml:space="preserve"> will delay until a proscribed time to begin scanning.  If AutoStart is selected, a configuration window will pop up for the user to enter the location of an executable file to run just before the galaxy scan, the location of an executable file to run just after the galaxy scan, and the time to start the scan.  If the time </w:t>
       </w:r>
       <w:r>
         <w:rPr>
@@ -3423,7 +4368,25 @@
           <w:sz w:val="20"/>
           <w:szCs w:val="20"/>
         </w:rPr>
-        <w:t xml:space="preserve"> will be set for the next day, e.g. after midnight of the current day.</w:t>
+        <w:t xml:space="preserve"> will be set for the next day, </w:t>
+      </w:r>
+      <w:proofErr w:type="gramStart"/>
+      <w:r>
+        <w:rPr>
+          <w:rFonts w:ascii="Arial" w:hAnsi="Arial" w:cs="Arial"/>
+          <w:sz w:val="20"/>
+          <w:szCs w:val="20"/>
+        </w:rPr>
+        <w:t>e.g.</w:t>
+      </w:r>
+      <w:proofErr w:type="gramEnd"/>
+      <w:r>
+        <w:rPr>
+          <w:rFonts w:ascii="Arial" w:hAnsi="Arial" w:cs="Arial"/>
+          <w:sz w:val="20"/>
+          <w:szCs w:val="20"/>
+        </w:rPr>
+        <w:t xml:space="preserve"> after midnight of the current day.</w:t>
       </w:r>
     </w:p>
     <w:p>
@@ -3465,7 +4428,25 @@
           <w:sz w:val="20"/>
           <w:szCs w:val="20"/>
         </w:rPr>
-        <w:t>Select to keep the app showing at all times.</w:t>
+        <w:t xml:space="preserve">Select to keep the app </w:t>
+      </w:r>
+      <w:proofErr w:type="gramStart"/>
+      <w:r>
+        <w:rPr>
+          <w:rFonts w:ascii="Arial" w:hAnsi="Arial" w:cs="Arial"/>
+          <w:sz w:val="20"/>
+          <w:szCs w:val="20"/>
+        </w:rPr>
+        <w:t>showing at all times</w:t>
+      </w:r>
+      <w:proofErr w:type="gramEnd"/>
+      <w:r>
+        <w:rPr>
+          <w:rFonts w:ascii="Arial" w:hAnsi="Arial" w:cs="Arial"/>
+          <w:sz w:val="20"/>
+          <w:szCs w:val="20"/>
+        </w:rPr>
+        <w:t>.</w:t>
       </w:r>
     </w:p>
     <w:p>
@@ -3602,7 +4583,43 @@
           <w:sz w:val="20"/>
           <w:szCs w:val="20"/>
         </w:rPr>
-        <w:t>The galaxy list is driven by a custom TheSkyX™ Observing List query “SuperScanQuery.dbs”.  This query searches the NGC catalog for all galaxies, within the user’s local horizon who</w:t>
+        <w:t xml:space="preserve">The galaxy list is driven by a custom </w:t>
+      </w:r>
+      <w:proofErr w:type="spellStart"/>
+      <w:r>
+        <w:rPr>
+          <w:rFonts w:ascii="Arial" w:hAnsi="Arial" w:cs="Arial"/>
+          <w:sz w:val="20"/>
+          <w:szCs w:val="20"/>
+        </w:rPr>
+        <w:t>TheSkyX</w:t>
+      </w:r>
+      <w:proofErr w:type="spellEnd"/>
+      <w:r>
+        <w:rPr>
+          <w:rFonts w:ascii="Arial" w:hAnsi="Arial" w:cs="Arial"/>
+          <w:sz w:val="20"/>
+          <w:szCs w:val="20"/>
+        </w:rPr>
+        <w:t>™ Observing List query “</w:t>
+      </w:r>
+      <w:proofErr w:type="spellStart"/>
+      <w:r>
+        <w:rPr>
+          <w:rFonts w:ascii="Arial" w:hAnsi="Arial" w:cs="Arial"/>
+          <w:sz w:val="20"/>
+          <w:szCs w:val="20"/>
+        </w:rPr>
+        <w:t>SuperScanQuery.dbs</w:t>
+      </w:r>
+      <w:proofErr w:type="spellEnd"/>
+      <w:r>
+        <w:rPr>
+          <w:rFonts w:ascii="Arial" w:hAnsi="Arial" w:cs="Arial"/>
+          <w:sz w:val="20"/>
+          <w:szCs w:val="20"/>
+        </w:rPr>
+        <w:t>”.  This query searches the NGC catalog for all galaxies, within the user’s local horizon who</w:t>
       </w:r>
       <w:r>
         <w:rPr>
@@ -3782,7 +4799,25 @@
           <w:sz w:val="20"/>
           <w:szCs w:val="20"/>
         </w:rPr>
-        <w:t xml:space="preserve">  Future versions of SuperScan may make this query more easily configurable.  Maybe not.</w:t>
+        <w:t xml:space="preserve">  Future versions of </w:t>
+      </w:r>
+      <w:proofErr w:type="spellStart"/>
+      <w:r>
+        <w:rPr>
+          <w:rFonts w:ascii="Arial" w:hAnsi="Arial" w:cs="Arial"/>
+          <w:sz w:val="20"/>
+          <w:szCs w:val="20"/>
+        </w:rPr>
+        <w:t>SuperScan</w:t>
+      </w:r>
+      <w:proofErr w:type="spellEnd"/>
+      <w:r>
+        <w:rPr>
+          <w:rFonts w:ascii="Arial" w:hAnsi="Arial" w:cs="Arial"/>
+          <w:sz w:val="20"/>
+          <w:szCs w:val="20"/>
+        </w:rPr>
+        <w:t xml:space="preserve"> may make this query more easily configurable.  Maybe not.</w:t>
       </w:r>
     </w:p>
     <w:p>
@@ -3825,7 +4860,25 @@
           <w:sz w:val="20"/>
           <w:szCs w:val="20"/>
         </w:rPr>
-        <w:t xml:space="preserve">For each galaxy in the list, SuperScan performs a Closed Loop Slew to </w:t>
+        <w:t xml:space="preserve">For each galaxy in the list, </w:t>
+      </w:r>
+      <w:proofErr w:type="spellStart"/>
+      <w:r>
+        <w:rPr>
+          <w:rFonts w:ascii="Arial" w:hAnsi="Arial" w:cs="Arial"/>
+          <w:sz w:val="20"/>
+          <w:szCs w:val="20"/>
+        </w:rPr>
+        <w:t>SuperScan</w:t>
+      </w:r>
+      <w:proofErr w:type="spellEnd"/>
+      <w:r>
+        <w:rPr>
+          <w:rFonts w:ascii="Arial" w:hAnsi="Arial" w:cs="Arial"/>
+          <w:sz w:val="20"/>
+          <w:szCs w:val="20"/>
+        </w:rPr>
+        <w:t xml:space="preserve"> performs a Closed Loop Slew to </w:t>
       </w:r>
       <w:r>
         <w:rPr>
@@ -3889,7 +4942,25 @@
           <w:sz w:val="20"/>
           <w:szCs w:val="20"/>
         </w:rPr>
-        <w:t xml:space="preserve">Calibration is set for AutoDark – no options. </w:t>
+        <w:t xml:space="preserve">Calibration is set for </w:t>
+      </w:r>
+      <w:proofErr w:type="spellStart"/>
+      <w:r>
+        <w:rPr>
+          <w:rFonts w:ascii="Arial" w:hAnsi="Arial" w:cs="Arial"/>
+          <w:sz w:val="20"/>
+          <w:szCs w:val="20"/>
+        </w:rPr>
+        <w:t>AutoDark</w:t>
+      </w:r>
+      <w:proofErr w:type="spellEnd"/>
+      <w:r>
+        <w:rPr>
+          <w:rFonts w:ascii="Arial" w:hAnsi="Arial" w:cs="Arial"/>
+          <w:sz w:val="20"/>
+          <w:szCs w:val="20"/>
+        </w:rPr>
+        <w:t xml:space="preserve"> – no options. </w:t>
       </w:r>
     </w:p>
     <w:p>
@@ -3998,23 +5069,59 @@
           <w:sz w:val="20"/>
           <w:szCs w:val="20"/>
         </w:rPr>
-        <w:t xml:space="preserve"> SuperScan has nothing else to do while waiting</w:t>
-      </w:r>
-      <w:r>
-        <w:rPr>
-          <w:rFonts w:ascii="Arial" w:hAnsi="Arial" w:cs="Arial"/>
-          <w:sz w:val="20"/>
-          <w:szCs w:val="20"/>
-        </w:rPr>
-        <w:t>, for now.</w:t>
-      </w:r>
-      <w:r>
-        <w:rPr>
-          <w:rFonts w:ascii="Arial" w:hAnsi="Arial" w:cs="Arial"/>
-          <w:sz w:val="20"/>
-          <w:szCs w:val="20"/>
-        </w:rPr>
-        <w:t>.  Aborts are not supported at this time.  Upon completion, the image is stored as a temporary file in anticipation of comparison with a previous image.</w:t>
+        <w:t xml:space="preserve"> </w:t>
+      </w:r>
+      <w:proofErr w:type="spellStart"/>
+      <w:r>
+        <w:rPr>
+          <w:rFonts w:ascii="Arial" w:hAnsi="Arial" w:cs="Arial"/>
+          <w:sz w:val="20"/>
+          <w:szCs w:val="20"/>
+        </w:rPr>
+        <w:t>SuperScan</w:t>
+      </w:r>
+      <w:proofErr w:type="spellEnd"/>
+      <w:r>
+        <w:rPr>
+          <w:rFonts w:ascii="Arial" w:hAnsi="Arial" w:cs="Arial"/>
+          <w:sz w:val="20"/>
+          <w:szCs w:val="20"/>
+        </w:rPr>
+        <w:t xml:space="preserve"> has nothing else to do while waiting</w:t>
+      </w:r>
+      <w:r>
+        <w:rPr>
+          <w:rFonts w:ascii="Arial" w:hAnsi="Arial" w:cs="Arial"/>
+          <w:sz w:val="20"/>
+          <w:szCs w:val="20"/>
+        </w:rPr>
+        <w:t xml:space="preserve">, for </w:t>
+      </w:r>
+      <w:proofErr w:type="gramStart"/>
+      <w:r>
+        <w:rPr>
+          <w:rFonts w:ascii="Arial" w:hAnsi="Arial" w:cs="Arial"/>
+          <w:sz w:val="20"/>
+          <w:szCs w:val="20"/>
+        </w:rPr>
+        <w:t>now.</w:t>
+      </w:r>
+      <w:r>
+        <w:rPr>
+          <w:rFonts w:ascii="Arial" w:hAnsi="Arial" w:cs="Arial"/>
+          <w:sz w:val="20"/>
+          <w:szCs w:val="20"/>
+        </w:rPr>
+        <w:t>.</w:t>
+      </w:r>
+      <w:proofErr w:type="gramEnd"/>
+      <w:r>
+        <w:rPr>
+          <w:rFonts w:ascii="Arial" w:hAnsi="Arial" w:cs="Arial"/>
+          <w:sz w:val="20"/>
+          <w:szCs w:val="20"/>
+        </w:rPr>
+        <w:t xml:space="preserve">  Aborts are not supported at this time.  Upon completion, the image is stored as a temporary file in anticipation of comparison with a previous image.</w:t>
       </w:r>
     </w:p>
     <w:p>
@@ -4057,7 +5164,25 @@
           <w:sz w:val="20"/>
           <w:szCs w:val="20"/>
         </w:rPr>
-        <w:t xml:space="preserve">The Image Bank is a set of folders where previously taken images of each galaxy are sorted and stored.  Each folder is named with the NGC number of the galaxy, e.g. “NGC 2331” to allow easy lookup.  </w:t>
+        <w:t xml:space="preserve">The Image Bank is a set of folders where previously taken images of each galaxy are sorted and stored.  Each folder is named with the NGC number of the galaxy, </w:t>
+      </w:r>
+      <w:proofErr w:type="gramStart"/>
+      <w:r>
+        <w:rPr>
+          <w:rFonts w:ascii="Arial" w:hAnsi="Arial" w:cs="Arial"/>
+          <w:sz w:val="20"/>
+          <w:szCs w:val="20"/>
+        </w:rPr>
+        <w:t>e.g.</w:t>
+      </w:r>
+      <w:proofErr w:type="gramEnd"/>
+      <w:r>
+        <w:rPr>
+          <w:rFonts w:ascii="Arial" w:hAnsi="Arial" w:cs="Arial"/>
+          <w:sz w:val="20"/>
+          <w:szCs w:val="20"/>
+        </w:rPr>
+        <w:t xml:space="preserve"> “NGC 2331” to allow easy lookup.  </w:t>
       </w:r>
       <w:r>
         <w:rPr>
@@ -4102,13 +5227,23 @@
           <w:szCs w:val="20"/>
         </w:rPr>
       </w:pPr>
-      <w:r>
-        <w:rPr>
-          <w:rFonts w:ascii="Arial" w:hAnsi="Arial" w:cs="Arial"/>
-          <w:sz w:val="20"/>
-          <w:szCs w:val="20"/>
-        </w:rPr>
-        <w:t>SuperScan expects a supernova explosion to appear as a new, stellar</w:t>
+      <w:proofErr w:type="spellStart"/>
+      <w:r>
+        <w:rPr>
+          <w:rFonts w:ascii="Arial" w:hAnsi="Arial" w:cs="Arial"/>
+          <w:sz w:val="20"/>
+          <w:szCs w:val="20"/>
+        </w:rPr>
+        <w:t>SuperScan</w:t>
+      </w:r>
+      <w:proofErr w:type="spellEnd"/>
+      <w:r>
+        <w:rPr>
+          <w:rFonts w:ascii="Arial" w:hAnsi="Arial" w:cs="Arial"/>
+          <w:sz w:val="20"/>
+          <w:szCs w:val="20"/>
+        </w:rPr>
+        <w:t xml:space="preserve"> expects a supernova explosion to appear as a new, stellar</w:t>
       </w:r>
       <w:r>
         <w:rPr>
@@ -4175,7 +5310,25 @@
           <w:szCs w:val="20"/>
         </w:rPr>
         <w:lastRenderedPageBreak/>
-        <w:t xml:space="preserve">For each galaxy imaged during a session, SuperScan adjusts the </w:t>
+        <w:t xml:space="preserve">For each galaxy imaged during a session, </w:t>
+      </w:r>
+      <w:proofErr w:type="spellStart"/>
+      <w:r>
+        <w:rPr>
+          <w:rFonts w:ascii="Arial" w:hAnsi="Arial" w:cs="Arial"/>
+          <w:sz w:val="20"/>
+          <w:szCs w:val="20"/>
+        </w:rPr>
+        <w:t>SuperScan</w:t>
+      </w:r>
+      <w:proofErr w:type="spellEnd"/>
+      <w:r>
+        <w:rPr>
+          <w:rFonts w:ascii="Arial" w:hAnsi="Arial" w:cs="Arial"/>
+          <w:sz w:val="20"/>
+          <w:szCs w:val="20"/>
+        </w:rPr>
+        <w:t xml:space="preserve"> adjusts the </w:t>
       </w:r>
       <w:r>
         <w:rPr>
@@ -4227,7 +5380,25 @@
           <w:sz w:val="20"/>
           <w:szCs w:val="20"/>
         </w:rPr>
-        <w:t>Crop images based on galaxy major axis.  Convert cropped images to image arrays and apply bias, rotation and translation adjustments.</w:t>
+        <w:t xml:space="preserve">Crop images based on galaxy major axis.  Convert cropped images to image arrays and apply bias, </w:t>
+      </w:r>
+      <w:proofErr w:type="gramStart"/>
+      <w:r>
+        <w:rPr>
+          <w:rFonts w:ascii="Arial" w:hAnsi="Arial" w:cs="Arial"/>
+          <w:sz w:val="20"/>
+          <w:szCs w:val="20"/>
+        </w:rPr>
+        <w:t>rotation</w:t>
+      </w:r>
+      <w:proofErr w:type="gramEnd"/>
+      <w:r>
+        <w:rPr>
+          <w:rFonts w:ascii="Arial" w:hAnsi="Arial" w:cs="Arial"/>
+          <w:sz w:val="20"/>
+          <w:szCs w:val="20"/>
+        </w:rPr>
+        <w:t xml:space="preserve"> and translation adjustments.</w:t>
       </w:r>
     </w:p>
     <w:p>
@@ -4643,7 +5814,25 @@
           <w:sz w:val="20"/>
           <w:szCs w:val="20"/>
         </w:rPr>
-        <w:t xml:space="preserve"> SuperScan uses </w:t>
+        <w:t xml:space="preserve"> </w:t>
+      </w:r>
+      <w:proofErr w:type="spellStart"/>
+      <w:r>
+        <w:rPr>
+          <w:rFonts w:ascii="Arial" w:hAnsi="Arial" w:cs="Arial"/>
+          <w:sz w:val="20"/>
+          <w:szCs w:val="20"/>
+        </w:rPr>
+        <w:t>SuperScan</w:t>
+      </w:r>
+      <w:proofErr w:type="spellEnd"/>
+      <w:r>
+        <w:rPr>
+          <w:rFonts w:ascii="Arial" w:hAnsi="Arial" w:cs="Arial"/>
+          <w:sz w:val="20"/>
+          <w:szCs w:val="20"/>
+        </w:rPr>
+        <w:t xml:space="preserve"> uses </w:t>
       </w:r>
       <w:r>
         <w:rPr>
@@ -5155,13 +6344,41 @@
           <w:szCs w:val="20"/>
         </w:rPr>
       </w:pPr>
-      <w:r>
-        <w:rPr>
-          <w:rFonts w:ascii="Arial" w:hAnsi="Arial" w:cs="Arial"/>
-          <w:sz w:val="20"/>
-          <w:szCs w:val="20"/>
-        </w:rPr>
-        <w:t>SuperScan maintains an xml-based session log in the base folder under the filenames called “SuperScan&lt;date&gt;.xml”.</w:t>
+      <w:proofErr w:type="spellStart"/>
+      <w:r>
+        <w:rPr>
+          <w:rFonts w:ascii="Arial" w:hAnsi="Arial" w:cs="Arial"/>
+          <w:sz w:val="20"/>
+          <w:szCs w:val="20"/>
+        </w:rPr>
+        <w:t>SuperScan</w:t>
+      </w:r>
+      <w:proofErr w:type="spellEnd"/>
+      <w:r>
+        <w:rPr>
+          <w:rFonts w:ascii="Arial" w:hAnsi="Arial" w:cs="Arial"/>
+          <w:sz w:val="20"/>
+          <w:szCs w:val="20"/>
+        </w:rPr>
+        <w:t xml:space="preserve"> maintains an xml-based session log in the base folder under the filenames called “</w:t>
+      </w:r>
+      <w:proofErr w:type="spellStart"/>
+      <w:r>
+        <w:rPr>
+          <w:rFonts w:ascii="Arial" w:hAnsi="Arial" w:cs="Arial"/>
+          <w:sz w:val="20"/>
+          <w:szCs w:val="20"/>
+        </w:rPr>
+        <w:t>SuperScan</w:t>
+      </w:r>
+      <w:proofErr w:type="spellEnd"/>
+      <w:r>
+        <w:rPr>
+          <w:rFonts w:ascii="Arial" w:hAnsi="Arial" w:cs="Arial"/>
+          <w:sz w:val="20"/>
+          <w:szCs w:val="20"/>
+        </w:rPr>
+        <w:t>&lt;date&gt;.xml”.</w:t>
       </w:r>
       <w:r>
         <w:rPr>
@@ -5176,8 +6393,10 @@
       <w:pPr>
         <w:rPr>
           <w:rFonts w:ascii="Arial" w:hAnsi="Arial" w:cs="Arial"/>
-          <w:sz w:val="20"/>
-          <w:szCs w:val="20"/>
+          <w:b/>
+          <w:sz w:val="24"/>
+          <w:szCs w:val="24"/>
+          <w:u w:val="single"/>
         </w:rPr>
       </w:pPr>
       <w:r>
@@ -5188,6 +6407,858 @@
         </w:rPr>
         <w:br w:type="page"/>
       </w:r>
+      <w:r>
+        <w:rPr>
+          <w:rFonts w:ascii="Arial" w:hAnsi="Arial" w:cs="Arial"/>
+          <w:b/>
+          <w:sz w:val="24"/>
+          <w:szCs w:val="24"/>
+          <w:u w:val="single"/>
+        </w:rPr>
+        <w:lastRenderedPageBreak/>
+        <w:t xml:space="preserve">Appendix 1:  </w:t>
+      </w:r>
+      <w:r>
+        <w:rPr>
+          <w:rFonts w:ascii="Arial" w:hAnsi="Arial" w:cs="Arial"/>
+          <w:b/>
+          <w:sz w:val="24"/>
+          <w:szCs w:val="24"/>
+          <w:u w:val="single"/>
+        </w:rPr>
+        <w:t>Image Calibration Library Set Up</w:t>
+      </w:r>
+    </w:p>
+    <w:p>
+      <w:pPr>
+        <w:autoSpaceDE w:val="0"/>
+        <w:autoSpaceDN w:val="0"/>
+        <w:adjustRightInd w:val="0"/>
+        <w:spacing w:after="0" w:line="240" w:lineRule="auto"/>
+        <w:rPr>
+          <w:rFonts w:ascii="Arial" w:hAnsi="Arial" w:cs="Arial"/>
+          <w:color w:val="008000"/>
+          <w:sz w:val="24"/>
+          <w:szCs w:val="24"/>
+        </w:rPr>
+      </w:pPr>
+      <w:r>
+        <w:rPr>
+          <w:rFonts w:ascii="Arial" w:hAnsi="Arial" w:cs="Arial"/>
+          <w:color w:val="000000"/>
+          <w:sz w:val="24"/>
+          <w:szCs w:val="24"/>
+        </w:rPr>
+        <w:t xml:space="preserve">       </w:t>
+      </w:r>
+    </w:p>
+    <w:p>
+      <w:pPr>
+        <w:autoSpaceDE w:val="0"/>
+        <w:autoSpaceDN w:val="0"/>
+        <w:adjustRightInd w:val="0"/>
+        <w:spacing w:after="0" w:line="240" w:lineRule="auto"/>
+        <w:rPr>
+          <w:rFonts w:ascii="Arial" w:hAnsi="Arial" w:cs="Arial"/>
+          <w:sz w:val="20"/>
+          <w:szCs w:val="20"/>
+        </w:rPr>
+      </w:pPr>
+      <w:r>
+        <w:rPr>
+          <w:rFonts w:ascii="Arial" w:hAnsi="Arial" w:cs="Arial"/>
+          <w:sz w:val="20"/>
+          <w:szCs w:val="20"/>
+        </w:rPr>
+        <w:t xml:space="preserve">To use full reduction </w:t>
+      </w:r>
+      <w:r>
+        <w:rPr>
+          <w:rFonts w:ascii="Arial" w:hAnsi="Arial" w:cs="Arial"/>
+          <w:sz w:val="20"/>
+          <w:szCs w:val="20"/>
+        </w:rPr>
+        <w:t xml:space="preserve">image </w:t>
+      </w:r>
+      <w:r>
+        <w:rPr>
+          <w:rFonts w:ascii="Arial" w:hAnsi="Arial" w:cs="Arial"/>
+          <w:sz w:val="20"/>
+          <w:szCs w:val="20"/>
+        </w:rPr>
+        <w:t xml:space="preserve">calibration, </w:t>
+      </w:r>
+      <w:proofErr w:type="spellStart"/>
+      <w:r>
+        <w:rPr>
+          <w:rFonts w:ascii="Arial" w:hAnsi="Arial" w:cs="Arial"/>
+          <w:sz w:val="20"/>
+          <w:szCs w:val="20"/>
+        </w:rPr>
+        <w:t>SuperScan</w:t>
+      </w:r>
+      <w:proofErr w:type="spellEnd"/>
+      <w:r>
+        <w:rPr>
+          <w:rFonts w:ascii="Arial" w:hAnsi="Arial" w:cs="Arial"/>
+          <w:sz w:val="20"/>
+          <w:szCs w:val="20"/>
+        </w:rPr>
+        <w:t xml:space="preserve"> requires </w:t>
+      </w:r>
+      <w:r>
+        <w:rPr>
+          <w:rFonts w:ascii="Arial" w:hAnsi="Arial" w:cs="Arial"/>
+          <w:sz w:val="20"/>
+          <w:szCs w:val="20"/>
+        </w:rPr>
+        <w:t>a calibration library with</w:t>
+      </w:r>
+      <w:r>
+        <w:rPr>
+          <w:rFonts w:ascii="Arial" w:hAnsi="Arial" w:cs="Arial"/>
+          <w:sz w:val="20"/>
+          <w:szCs w:val="20"/>
+        </w:rPr>
+        <w:t xml:space="preserve"> </w:t>
+      </w:r>
+      <w:r>
+        <w:rPr>
+          <w:rFonts w:ascii="Arial" w:hAnsi="Arial" w:cs="Arial"/>
+          <w:sz w:val="20"/>
+          <w:szCs w:val="20"/>
+        </w:rPr>
+        <w:t>groups</w:t>
+      </w:r>
+      <w:r>
+        <w:rPr>
+          <w:rFonts w:ascii="Arial" w:hAnsi="Arial" w:cs="Arial"/>
+          <w:sz w:val="20"/>
+          <w:szCs w:val="20"/>
+        </w:rPr>
+        <w:t xml:space="preserve"> that have the format:</w:t>
+      </w:r>
+    </w:p>
+    <w:p>
+      <w:pPr>
+        <w:autoSpaceDE w:val="0"/>
+        <w:autoSpaceDN w:val="0"/>
+        <w:adjustRightInd w:val="0"/>
+        <w:spacing w:after="0" w:line="240" w:lineRule="auto"/>
+        <w:ind w:left="720"/>
+        <w:rPr>
+          <w:rFonts w:ascii="Arial" w:hAnsi="Arial" w:cs="Arial"/>
+          <w:sz w:val="20"/>
+          <w:szCs w:val="20"/>
+        </w:rPr>
+      </w:pPr>
+    </w:p>
+    <w:p>
+      <w:pPr>
+        <w:autoSpaceDE w:val="0"/>
+        <w:autoSpaceDN w:val="0"/>
+        <w:adjustRightInd w:val="0"/>
+        <w:spacing w:after="0" w:line="240" w:lineRule="auto"/>
+        <w:ind w:left="720" w:firstLine="720"/>
+        <w:rPr>
+          <w:rFonts w:ascii="Arial" w:hAnsi="Arial" w:cs="Arial"/>
+          <w:sz w:val="20"/>
+          <w:szCs w:val="20"/>
+        </w:rPr>
+      </w:pPr>
+      <w:r>
+        <w:rPr>
+          <w:rFonts w:ascii="Arial" w:hAnsi="Arial" w:cs="Arial"/>
+          <w:sz w:val="20"/>
+          <w:szCs w:val="20"/>
+        </w:rPr>
+        <w:t>B&lt;b&gt;_T&lt;t&gt;_E&lt;e&gt;_F&lt;f&gt;</w:t>
+      </w:r>
+    </w:p>
+    <w:p>
+      <w:pPr>
+        <w:autoSpaceDE w:val="0"/>
+        <w:autoSpaceDN w:val="0"/>
+        <w:adjustRightInd w:val="0"/>
+        <w:spacing w:after="0" w:line="240" w:lineRule="auto"/>
+        <w:ind w:left="720"/>
+        <w:rPr>
+          <w:rFonts w:ascii="Arial" w:hAnsi="Arial" w:cs="Arial"/>
+          <w:sz w:val="20"/>
+          <w:szCs w:val="20"/>
+        </w:rPr>
+      </w:pPr>
+    </w:p>
+    <w:p>
+      <w:pPr>
+        <w:autoSpaceDE w:val="0"/>
+        <w:autoSpaceDN w:val="0"/>
+        <w:adjustRightInd w:val="0"/>
+        <w:spacing w:after="0" w:line="240" w:lineRule="auto"/>
+        <w:ind w:left="720"/>
+        <w:rPr>
+          <w:rFonts w:ascii="Arial" w:hAnsi="Arial" w:cs="Arial"/>
+          <w:sz w:val="20"/>
+          <w:szCs w:val="20"/>
+        </w:rPr>
+      </w:pPr>
+      <w:r>
+        <w:rPr>
+          <w:rFonts w:ascii="Arial" w:hAnsi="Arial" w:cs="Arial"/>
+          <w:color w:val="008000"/>
+          <w:sz w:val="20"/>
+          <w:szCs w:val="20"/>
+        </w:rPr>
+        <w:t xml:space="preserve"> </w:t>
+      </w:r>
+      <w:proofErr w:type="gramStart"/>
+      <w:r>
+        <w:rPr>
+          <w:rFonts w:ascii="Arial" w:hAnsi="Arial" w:cs="Arial"/>
+          <w:sz w:val="20"/>
+          <w:szCs w:val="20"/>
+        </w:rPr>
+        <w:t>where</w:t>
+      </w:r>
+      <w:proofErr w:type="gramEnd"/>
+      <w:r>
+        <w:rPr>
+          <w:rFonts w:ascii="Arial" w:hAnsi="Arial" w:cs="Arial"/>
+          <w:sz w:val="20"/>
+          <w:szCs w:val="20"/>
+        </w:rPr>
+        <w:t xml:space="preserve"> </w:t>
+      </w:r>
+    </w:p>
+    <w:p>
+      <w:pPr>
+        <w:autoSpaceDE w:val="0"/>
+        <w:autoSpaceDN w:val="0"/>
+        <w:adjustRightInd w:val="0"/>
+        <w:spacing w:after="0" w:line="240" w:lineRule="auto"/>
+        <w:ind w:left="720"/>
+        <w:rPr>
+          <w:rFonts w:ascii="Arial" w:hAnsi="Arial" w:cs="Arial"/>
+          <w:sz w:val="20"/>
+          <w:szCs w:val="20"/>
+        </w:rPr>
+      </w:pPr>
+    </w:p>
+    <w:p>
+      <w:pPr>
+        <w:autoSpaceDE w:val="0"/>
+        <w:autoSpaceDN w:val="0"/>
+        <w:adjustRightInd w:val="0"/>
+        <w:spacing w:after="0" w:line="240" w:lineRule="auto"/>
+        <w:ind w:left="1440"/>
+        <w:rPr>
+          <w:rFonts w:ascii="Arial" w:hAnsi="Arial" w:cs="Arial"/>
+          <w:sz w:val="20"/>
+          <w:szCs w:val="20"/>
+        </w:rPr>
+      </w:pPr>
+      <w:r>
+        <w:rPr>
+          <w:rFonts w:ascii="Arial" w:hAnsi="Arial" w:cs="Arial"/>
+          <w:i/>
+          <w:iCs/>
+          <w:sz w:val="20"/>
+          <w:szCs w:val="20"/>
+        </w:rPr>
+        <w:t>&lt;b&gt;</w:t>
+      </w:r>
+      <w:r>
+        <w:rPr>
+          <w:rFonts w:ascii="Arial" w:hAnsi="Arial" w:cs="Arial"/>
+          <w:sz w:val="20"/>
+          <w:szCs w:val="20"/>
+        </w:rPr>
+        <w:t xml:space="preserve"> = binning</w:t>
+      </w:r>
+      <w:proofErr w:type="gramStart"/>
+      <w:r>
+        <w:rPr>
+          <w:rFonts w:ascii="Arial" w:hAnsi="Arial" w:cs="Arial"/>
+          <w:sz w:val="20"/>
+          <w:szCs w:val="20"/>
+        </w:rPr>
+        <w:t>:  “</w:t>
+      </w:r>
+      <w:proofErr w:type="gramEnd"/>
+      <w:r>
+        <w:rPr>
+          <w:rFonts w:ascii="Arial" w:hAnsi="Arial" w:cs="Arial"/>
+          <w:sz w:val="20"/>
+          <w:szCs w:val="20"/>
+        </w:rPr>
+        <w:t xml:space="preserve">1x1”, “2x2”, </w:t>
+      </w:r>
+      <w:proofErr w:type="spellStart"/>
+      <w:r>
+        <w:rPr>
+          <w:rFonts w:ascii="Arial" w:hAnsi="Arial" w:cs="Arial"/>
+          <w:sz w:val="20"/>
+          <w:szCs w:val="20"/>
+        </w:rPr>
+        <w:t>etc</w:t>
+      </w:r>
+      <w:proofErr w:type="spellEnd"/>
+    </w:p>
+    <w:p>
+      <w:pPr>
+        <w:autoSpaceDE w:val="0"/>
+        <w:autoSpaceDN w:val="0"/>
+        <w:adjustRightInd w:val="0"/>
+        <w:spacing w:after="0" w:line="240" w:lineRule="auto"/>
+        <w:ind w:left="1440"/>
+        <w:rPr>
+          <w:rFonts w:ascii="Arial" w:hAnsi="Arial" w:cs="Arial"/>
+          <w:sz w:val="20"/>
+          <w:szCs w:val="20"/>
+        </w:rPr>
+      </w:pPr>
+      <w:r>
+        <w:rPr>
+          <w:rFonts w:ascii="Arial" w:hAnsi="Arial" w:cs="Arial"/>
+          <w:i/>
+          <w:iCs/>
+          <w:sz w:val="20"/>
+          <w:szCs w:val="20"/>
+        </w:rPr>
+        <w:t>&lt;t&gt;</w:t>
+      </w:r>
+      <w:r>
+        <w:rPr>
+          <w:rFonts w:ascii="Arial" w:hAnsi="Arial" w:cs="Arial"/>
+          <w:sz w:val="20"/>
+          <w:szCs w:val="20"/>
+        </w:rPr>
+        <w:t xml:space="preserve"> = temperature in Centigrade</w:t>
+      </w:r>
+      <w:proofErr w:type="gramStart"/>
+      <w:r>
+        <w:rPr>
+          <w:rFonts w:ascii="Arial" w:hAnsi="Arial" w:cs="Arial"/>
+          <w:sz w:val="20"/>
+          <w:szCs w:val="20"/>
+        </w:rPr>
+        <w:t>:  “</w:t>
+      </w:r>
+      <w:proofErr w:type="gramEnd"/>
+      <w:r>
+        <w:rPr>
+          <w:rFonts w:ascii="Arial" w:hAnsi="Arial" w:cs="Arial"/>
+          <w:sz w:val="20"/>
+          <w:szCs w:val="20"/>
+        </w:rPr>
+        <w:t>-</w:t>
+      </w:r>
+      <w:proofErr w:type="spellStart"/>
+      <w:r>
+        <w:rPr>
+          <w:rFonts w:ascii="Arial" w:hAnsi="Arial" w:cs="Arial"/>
+          <w:sz w:val="20"/>
+          <w:szCs w:val="20"/>
+        </w:rPr>
+        <w:t>x.x</w:t>
+      </w:r>
+      <w:proofErr w:type="spellEnd"/>
+      <w:r>
+        <w:rPr>
+          <w:rFonts w:ascii="Arial" w:hAnsi="Arial" w:cs="Arial"/>
+          <w:sz w:val="20"/>
+          <w:szCs w:val="20"/>
+        </w:rPr>
+        <w:t>”</w:t>
+      </w:r>
+    </w:p>
+    <w:p>
+      <w:pPr>
+        <w:autoSpaceDE w:val="0"/>
+        <w:autoSpaceDN w:val="0"/>
+        <w:adjustRightInd w:val="0"/>
+        <w:spacing w:after="0" w:line="240" w:lineRule="auto"/>
+        <w:ind w:left="1440"/>
+        <w:rPr>
+          <w:rFonts w:ascii="Arial" w:hAnsi="Arial" w:cs="Arial"/>
+          <w:sz w:val="20"/>
+          <w:szCs w:val="20"/>
+        </w:rPr>
+      </w:pPr>
+      <w:r>
+        <w:rPr>
+          <w:rFonts w:ascii="Arial" w:hAnsi="Arial" w:cs="Arial"/>
+          <w:i/>
+          <w:iCs/>
+          <w:sz w:val="20"/>
+          <w:szCs w:val="20"/>
+        </w:rPr>
+        <w:t>&lt;e&gt;</w:t>
+      </w:r>
+      <w:r>
+        <w:rPr>
+          <w:rFonts w:ascii="Arial" w:hAnsi="Arial" w:cs="Arial"/>
+          <w:sz w:val="20"/>
+          <w:szCs w:val="20"/>
+        </w:rPr>
+        <w:t xml:space="preserve"> = exposure in seconds: “e.ee”</w:t>
+      </w:r>
+    </w:p>
+    <w:p>
+      <w:pPr>
+        <w:autoSpaceDE w:val="0"/>
+        <w:autoSpaceDN w:val="0"/>
+        <w:adjustRightInd w:val="0"/>
+        <w:spacing w:after="0" w:line="240" w:lineRule="auto"/>
+        <w:ind w:left="1440"/>
+        <w:rPr>
+          <w:rFonts w:ascii="Arial" w:hAnsi="Arial" w:cs="Arial"/>
+          <w:sz w:val="20"/>
+          <w:szCs w:val="20"/>
+        </w:rPr>
+      </w:pPr>
+      <w:r>
+        <w:rPr>
+          <w:rFonts w:ascii="Arial" w:hAnsi="Arial" w:cs="Arial"/>
+          <w:i/>
+          <w:iCs/>
+          <w:sz w:val="20"/>
+          <w:szCs w:val="20"/>
+        </w:rPr>
+        <w:t>&lt;f&gt;</w:t>
+      </w:r>
+      <w:r>
+        <w:rPr>
+          <w:rFonts w:ascii="Arial" w:hAnsi="Arial" w:cs="Arial"/>
+          <w:sz w:val="20"/>
+          <w:szCs w:val="20"/>
+        </w:rPr>
+        <w:t xml:space="preserve"> = filter name: “C”, “R</w:t>
+      </w:r>
+      <w:r>
+        <w:rPr>
+          <w:rFonts w:ascii="Arial" w:hAnsi="Arial" w:cs="Arial"/>
+          <w:sz w:val="20"/>
+          <w:szCs w:val="20"/>
+        </w:rPr>
+        <w:t>ed</w:t>
+      </w:r>
+      <w:r>
+        <w:rPr>
+          <w:rFonts w:ascii="Arial" w:hAnsi="Arial" w:cs="Arial"/>
+          <w:sz w:val="20"/>
+          <w:szCs w:val="20"/>
+        </w:rPr>
+        <w:t>”, “B</w:t>
+      </w:r>
+      <w:r>
+        <w:rPr>
+          <w:rFonts w:ascii="Arial" w:hAnsi="Arial" w:cs="Arial"/>
+          <w:sz w:val="20"/>
+          <w:szCs w:val="20"/>
+        </w:rPr>
+        <w:t>lue</w:t>
+      </w:r>
+      <w:r>
+        <w:rPr>
+          <w:rFonts w:ascii="Arial" w:hAnsi="Arial" w:cs="Arial"/>
+          <w:sz w:val="20"/>
+          <w:szCs w:val="20"/>
+        </w:rPr>
+        <w:t xml:space="preserve">”, “V”, </w:t>
+      </w:r>
+      <w:proofErr w:type="spellStart"/>
+      <w:r>
+        <w:rPr>
+          <w:rFonts w:ascii="Arial" w:hAnsi="Arial" w:cs="Arial"/>
+          <w:sz w:val="20"/>
+          <w:szCs w:val="20"/>
+        </w:rPr>
+        <w:t>etc</w:t>
+      </w:r>
+      <w:proofErr w:type="spellEnd"/>
+    </w:p>
+    <w:p>
+      <w:pPr>
+        <w:autoSpaceDE w:val="0"/>
+        <w:autoSpaceDN w:val="0"/>
+        <w:adjustRightInd w:val="0"/>
+        <w:spacing w:after="0" w:line="240" w:lineRule="auto"/>
+        <w:ind w:left="720"/>
+        <w:rPr>
+          <w:rFonts w:ascii="Arial" w:hAnsi="Arial" w:cs="Arial"/>
+          <w:sz w:val="20"/>
+          <w:szCs w:val="20"/>
+        </w:rPr>
+      </w:pPr>
+    </w:p>
+    <w:p>
+      <w:pPr>
+        <w:autoSpaceDE w:val="0"/>
+        <w:autoSpaceDN w:val="0"/>
+        <w:adjustRightInd w:val="0"/>
+        <w:spacing w:after="0" w:line="240" w:lineRule="auto"/>
+        <w:ind w:left="720"/>
+        <w:rPr>
+          <w:rFonts w:ascii="Arial" w:hAnsi="Arial" w:cs="Arial"/>
+          <w:sz w:val="20"/>
+          <w:szCs w:val="20"/>
+        </w:rPr>
+      </w:pPr>
+      <w:r>
+        <w:rPr>
+          <w:rFonts w:ascii="Arial" w:hAnsi="Arial" w:cs="Arial"/>
+          <w:sz w:val="20"/>
+          <w:szCs w:val="20"/>
+        </w:rPr>
+        <w:t>Examples</w:t>
+      </w:r>
+    </w:p>
+    <w:p>
+      <w:pPr>
+        <w:autoSpaceDE w:val="0"/>
+        <w:autoSpaceDN w:val="0"/>
+        <w:adjustRightInd w:val="0"/>
+        <w:spacing w:after="0" w:line="240" w:lineRule="auto"/>
+        <w:ind w:left="720"/>
+        <w:rPr>
+          <w:rFonts w:ascii="Arial" w:hAnsi="Arial" w:cs="Arial"/>
+          <w:sz w:val="20"/>
+          <w:szCs w:val="20"/>
+        </w:rPr>
+      </w:pPr>
+    </w:p>
+    <w:p>
+      <w:pPr>
+        <w:autoSpaceDE w:val="0"/>
+        <w:autoSpaceDN w:val="0"/>
+        <w:adjustRightInd w:val="0"/>
+        <w:spacing w:after="0" w:line="240" w:lineRule="auto"/>
+        <w:ind w:left="1440"/>
+        <w:rPr>
+          <w:rFonts w:ascii="Arial" w:hAnsi="Arial" w:cs="Arial"/>
+          <w:sz w:val="20"/>
+          <w:szCs w:val="20"/>
+        </w:rPr>
+      </w:pPr>
+      <w:r>
+        <w:rPr>
+          <w:rFonts w:ascii="Arial" w:hAnsi="Arial" w:cs="Arial"/>
+          <w:sz w:val="20"/>
+          <w:szCs w:val="20"/>
+        </w:rPr>
+        <w:t>“B1x1_T-20.2_E35.00_FC”</w:t>
+      </w:r>
+    </w:p>
+    <w:p>
+      <w:pPr>
+        <w:autoSpaceDE w:val="0"/>
+        <w:autoSpaceDN w:val="0"/>
+        <w:adjustRightInd w:val="0"/>
+        <w:spacing w:after="0" w:line="240" w:lineRule="auto"/>
+        <w:ind w:left="1440"/>
+        <w:rPr>
+          <w:rFonts w:ascii="Arial" w:hAnsi="Arial" w:cs="Arial"/>
+          <w:sz w:val="20"/>
+          <w:szCs w:val="20"/>
+        </w:rPr>
+      </w:pPr>
+      <w:r>
+        <w:rPr>
+          <w:rFonts w:ascii="Arial" w:hAnsi="Arial" w:cs="Arial"/>
+          <w:sz w:val="20"/>
+          <w:szCs w:val="20"/>
+        </w:rPr>
+        <w:t>“B2x2_T-10.0_E180.00_FR</w:t>
+      </w:r>
+      <w:r>
+        <w:rPr>
+          <w:rFonts w:ascii="Arial" w:hAnsi="Arial" w:cs="Arial"/>
+          <w:sz w:val="20"/>
+          <w:szCs w:val="20"/>
+        </w:rPr>
+        <w:t>ed</w:t>
+      </w:r>
+      <w:r>
+        <w:rPr>
+          <w:rFonts w:ascii="Arial" w:hAnsi="Arial" w:cs="Arial"/>
+          <w:sz w:val="20"/>
+          <w:szCs w:val="20"/>
+        </w:rPr>
+        <w:t>”</w:t>
+      </w:r>
+    </w:p>
+    <w:p>
+      <w:pPr>
+        <w:autoSpaceDE w:val="0"/>
+        <w:autoSpaceDN w:val="0"/>
+        <w:adjustRightInd w:val="0"/>
+        <w:spacing w:after="0" w:line="240" w:lineRule="auto"/>
+        <w:ind w:left="720"/>
+        <w:rPr>
+          <w:rFonts w:ascii="Arial" w:hAnsi="Arial" w:cs="Arial"/>
+          <w:sz w:val="20"/>
+          <w:szCs w:val="20"/>
+        </w:rPr>
+      </w:pPr>
+    </w:p>
+    <w:p>
+      <w:pPr>
+        <w:autoSpaceDE w:val="0"/>
+        <w:autoSpaceDN w:val="0"/>
+        <w:adjustRightInd w:val="0"/>
+        <w:spacing w:after="0" w:line="240" w:lineRule="auto"/>
+        <w:ind w:left="720"/>
+        <w:rPr>
+          <w:rFonts w:ascii="Arial" w:hAnsi="Arial" w:cs="Arial"/>
+          <w:sz w:val="20"/>
+          <w:szCs w:val="20"/>
+        </w:rPr>
+      </w:pPr>
+      <w:r>
+        <w:rPr>
+          <w:rFonts w:ascii="Arial" w:hAnsi="Arial" w:cs="Arial"/>
+          <w:sz w:val="20"/>
+          <w:szCs w:val="20"/>
+        </w:rPr>
+        <w:t>This format enables Hot Pursuit to select the correct image reduction folder based on each image exposure and filter.</w:t>
+      </w:r>
+    </w:p>
+    <w:p>
+      <w:pPr>
+        <w:autoSpaceDE w:val="0"/>
+        <w:autoSpaceDN w:val="0"/>
+        <w:adjustRightInd w:val="0"/>
+        <w:spacing w:after="0" w:line="240" w:lineRule="auto"/>
+        <w:ind w:left="720"/>
+        <w:rPr>
+          <w:rFonts w:ascii="Arial" w:hAnsi="Arial" w:cs="Arial"/>
+          <w:sz w:val="20"/>
+          <w:szCs w:val="20"/>
+        </w:rPr>
+      </w:pPr>
+    </w:p>
+    <w:p>
+      <w:pPr>
+        <w:autoSpaceDE w:val="0"/>
+        <w:autoSpaceDN w:val="0"/>
+        <w:adjustRightInd w:val="0"/>
+        <w:spacing w:after="0" w:line="240" w:lineRule="auto"/>
+        <w:ind w:left="720"/>
+        <w:rPr>
+          <w:rFonts w:ascii="Arial" w:hAnsi="Arial" w:cs="Arial"/>
+          <w:sz w:val="20"/>
+          <w:szCs w:val="20"/>
+        </w:rPr>
+      </w:pPr>
+      <w:r>
+        <w:rPr>
+          <w:rFonts w:ascii="Arial" w:hAnsi="Arial" w:cs="Arial"/>
+          <w:noProof/>
+          <w:sz w:val="20"/>
+          <w:szCs w:val="20"/>
+        </w:rPr>
+        <w:drawing>
+          <wp:anchor distT="0" distB="0" distL="114300" distR="114300" simplePos="0" relativeHeight="251660288" behindDoc="0" locked="0" layoutInCell="1" allowOverlap="1" wp14:anchorId="744BEA85" wp14:editId="1F70DC11">
+            <wp:simplePos x="0" y="0"/>
+            <wp:positionH relativeFrom="column">
+              <wp:posOffset>4126865</wp:posOffset>
+            </wp:positionH>
+            <wp:positionV relativeFrom="paragraph">
+              <wp:posOffset>16510</wp:posOffset>
+            </wp:positionV>
+            <wp:extent cx="2560760" cy="2734480"/>
+            <wp:effectExtent l="0" t="0" r="0" b="8890"/>
+            <wp:wrapSquare wrapText="bothSides"/>
+            <wp:docPr id="3" name="Picture 3" descr="A screenshot of a computer&#10;&#10;Description automatically generated with medium confidence"/>
+            <wp:cNvGraphicFramePr>
+              <a:graphicFrameLocks xmlns:a="http://schemas.openxmlformats.org/drawingml/2006/main" noChangeAspect="1"/>
+            </wp:cNvGraphicFramePr>
+            <a:graphic xmlns:a="http://schemas.openxmlformats.org/drawingml/2006/main">
+              <a:graphicData uri="http://schemas.openxmlformats.org/drawingml/2006/picture">
+                <pic:pic xmlns:pic="http://schemas.openxmlformats.org/drawingml/2006/picture">
+                  <pic:nvPicPr>
+                    <pic:cNvPr id="3" name="Picture 3" descr="A screenshot of a computer&#10;&#10;Description automatically generated with medium confidence"/>
+                    <pic:cNvPicPr/>
+                  </pic:nvPicPr>
+                  <pic:blipFill>
+                    <a:blip r:embed="rId11">
+                      <a:extLst>
+                        <a:ext uri="{28A0092B-C50C-407E-A947-70E740481C1C}">
+                          <a14:useLocalDpi xmlns:a14="http://schemas.microsoft.com/office/drawing/2010/main" val="0"/>
+                        </a:ext>
+                      </a:extLst>
+                    </a:blip>
+                    <a:stretch>
+                      <a:fillRect/>
+                    </a:stretch>
+                  </pic:blipFill>
+                  <pic:spPr>
+                    <a:xfrm>
+                      <a:off x="0" y="0"/>
+                      <a:ext cx="2560760" cy="2734480"/>
+                    </a:xfrm>
+                    <a:prstGeom prst="rect">
+                      <a:avLst/>
+                    </a:prstGeom>
+                  </pic:spPr>
+                </pic:pic>
+              </a:graphicData>
+            </a:graphic>
+          </wp:anchor>
+        </w:drawing>
+      </w:r>
+      <w:r>
+        <w:rPr>
+          <w:rFonts w:ascii="Arial" w:hAnsi="Arial" w:cs="Arial"/>
+          <w:sz w:val="20"/>
+          <w:szCs w:val="20"/>
+        </w:rPr>
+        <w:t xml:space="preserve">The easiest way to prepare for a full reduction library, is to use the </w:t>
+      </w:r>
+      <w:proofErr w:type="spellStart"/>
+      <w:r>
+        <w:rPr>
+          <w:rFonts w:ascii="Arial" w:hAnsi="Arial" w:cs="Arial"/>
+          <w:sz w:val="20"/>
+          <w:szCs w:val="20"/>
+        </w:rPr>
+        <w:t>TSXToolKit</w:t>
+      </w:r>
+      <w:proofErr w:type="spellEnd"/>
+      <w:r>
+        <w:rPr>
+          <w:rFonts w:ascii="Arial" w:hAnsi="Arial" w:cs="Arial"/>
+          <w:sz w:val="20"/>
+          <w:szCs w:val="20"/>
+        </w:rPr>
+        <w:t xml:space="preserve"> utility </w:t>
+      </w:r>
+      <w:r>
+        <w:rPr>
+          <w:rFonts w:ascii="Arial" w:hAnsi="Arial" w:cs="Arial"/>
+          <w:i/>
+          <w:iCs/>
+          <w:sz w:val="20"/>
+          <w:szCs w:val="20"/>
+        </w:rPr>
+        <w:t>Reduction Library Generator</w:t>
+      </w:r>
+      <w:r>
+        <w:rPr>
+          <w:rFonts w:ascii="Arial" w:hAnsi="Arial" w:cs="Arial"/>
+          <w:sz w:val="20"/>
+          <w:szCs w:val="20"/>
+        </w:rPr>
+        <w:t xml:space="preserve"> which can be downloaded from GitHub/</w:t>
+      </w:r>
+      <w:proofErr w:type="spellStart"/>
+      <w:r>
+        <w:rPr>
+          <w:rFonts w:ascii="Arial" w:hAnsi="Arial" w:cs="Arial"/>
+          <w:sz w:val="20"/>
+          <w:szCs w:val="20"/>
+        </w:rPr>
+        <w:t>rrskybox</w:t>
+      </w:r>
+      <w:proofErr w:type="spellEnd"/>
+      <w:r>
+        <w:rPr>
+          <w:rFonts w:ascii="Arial" w:hAnsi="Arial" w:cs="Arial"/>
+          <w:sz w:val="20"/>
+          <w:szCs w:val="20"/>
+        </w:rPr>
+        <w:t xml:space="preserve">/Reduction Library Generator in same manner as Hot Pursuit itself.  This utility will parse a directory and subdirectories for reduction files, compile their paths into the folder structure and naming conventions, then directly modify the </w:t>
+      </w:r>
+      <w:proofErr w:type="spellStart"/>
+      <w:r>
+        <w:rPr>
+          <w:rFonts w:ascii="Arial" w:hAnsi="Arial" w:cs="Arial"/>
+          <w:sz w:val="20"/>
+          <w:szCs w:val="20"/>
+        </w:rPr>
+        <w:t>TheSky</w:t>
+      </w:r>
+      <w:proofErr w:type="spellEnd"/>
+      <w:r>
+        <w:rPr>
+          <w:rFonts w:ascii="Arial" w:hAnsi="Arial" w:cs="Arial"/>
+          <w:sz w:val="20"/>
+          <w:szCs w:val="20"/>
+        </w:rPr>
+        <w:t xml:space="preserve"> configuration file to accept the libraries.  </w:t>
+      </w:r>
+      <w:proofErr w:type="spellStart"/>
+      <w:r>
+        <w:rPr>
+          <w:rFonts w:ascii="Arial" w:hAnsi="Arial" w:cs="Arial"/>
+          <w:sz w:val="20"/>
+          <w:szCs w:val="20"/>
+        </w:rPr>
+        <w:t>TheSky</w:t>
+      </w:r>
+      <w:proofErr w:type="spellEnd"/>
+      <w:r>
+        <w:rPr>
+          <w:rFonts w:ascii="Arial" w:hAnsi="Arial" w:cs="Arial"/>
+          <w:sz w:val="20"/>
+          <w:szCs w:val="20"/>
+        </w:rPr>
+        <w:t xml:space="preserve"> must be restarted once to load the library structure.</w:t>
+      </w:r>
+    </w:p>
+    <w:p>
+      <w:pPr>
+        <w:autoSpaceDE w:val="0"/>
+        <w:autoSpaceDN w:val="0"/>
+        <w:adjustRightInd w:val="0"/>
+        <w:spacing w:after="0" w:line="240" w:lineRule="auto"/>
+        <w:ind w:left="720"/>
+        <w:rPr>
+          <w:rFonts w:ascii="Arial" w:hAnsi="Arial" w:cs="Arial"/>
+          <w:sz w:val="20"/>
+          <w:szCs w:val="20"/>
+        </w:rPr>
+      </w:pPr>
+    </w:p>
+    <w:p>
+      <w:pPr>
+        <w:autoSpaceDE w:val="0"/>
+        <w:autoSpaceDN w:val="0"/>
+        <w:adjustRightInd w:val="0"/>
+        <w:spacing w:after="0" w:line="240" w:lineRule="auto"/>
+        <w:rPr>
+          <w:rFonts w:ascii="Arial" w:hAnsi="Arial" w:cs="Arial"/>
+          <w:sz w:val="20"/>
+          <w:szCs w:val="20"/>
+        </w:rPr>
+      </w:pPr>
+    </w:p>
+    <w:p>
+      <w:pPr>
+        <w:rPr>
+          <w:rFonts w:ascii="Arial" w:hAnsi="Arial" w:cs="Arial"/>
+          <w:sz w:val="20"/>
+          <w:szCs w:val="20"/>
+        </w:rPr>
+      </w:pPr>
+      <w:r>
+        <w:rPr>
+          <w:rFonts w:ascii="Arial" w:hAnsi="Arial" w:cs="Arial"/>
+          <w:sz w:val="20"/>
+          <w:szCs w:val="20"/>
+        </w:rPr>
+        <w:br w:type="page"/>
+      </w:r>
+    </w:p>
+    <w:p>
+      <w:pPr>
+        <w:rPr>
+          <w:rFonts w:ascii="Arial" w:hAnsi="Arial" w:cs="Arial"/>
+          <w:sz w:val="20"/>
+          <w:szCs w:val="20"/>
+        </w:rPr>
+      </w:pPr>
       <w:r>
         <w:rPr>
           <w:rFonts w:ascii="Arial" w:hAnsi="Arial" w:cs="Arial"/>
@@ -5310,7 +7381,25 @@
           <w:sz w:val="19"/>
           <w:szCs w:val="19"/>
         </w:rPr>
-        <w:t>Modified SuspectReport to displ</w:t>
+        <w:t xml:space="preserve">Modified </w:t>
+      </w:r>
+      <w:proofErr w:type="spellStart"/>
+      <w:r>
+        <w:rPr>
+          <w:rFonts w:ascii="Consolas" w:hAnsi="Consolas" w:cs="Consolas"/>
+          <w:sz w:val="19"/>
+          <w:szCs w:val="19"/>
+        </w:rPr>
+        <w:t>SuspectReport</w:t>
+      </w:r>
+      <w:proofErr w:type="spellEnd"/>
+      <w:r>
+        <w:rPr>
+          <w:rFonts w:ascii="Consolas" w:hAnsi="Consolas" w:cs="Consolas"/>
+          <w:sz w:val="19"/>
+          <w:szCs w:val="19"/>
+        </w:rPr>
+        <w:t xml:space="preserve"> to displ</w:t>
       </w:r>
       <w:r>
         <w:rPr>
@@ -5386,7 +7475,25 @@
           <w:sz w:val="19"/>
           <w:szCs w:val="19"/>
         </w:rPr>
-        <w:t>Changed SuperScanConfiguration class name to just Configuration</w:t>
+        <w:t xml:space="preserve">Changed </w:t>
+      </w:r>
+      <w:proofErr w:type="spellStart"/>
+      <w:r>
+        <w:rPr>
+          <w:rFonts w:ascii="Consolas" w:hAnsi="Consolas" w:cs="Consolas"/>
+          <w:sz w:val="19"/>
+          <w:szCs w:val="19"/>
+        </w:rPr>
+        <w:t>SuperScanConfiguration</w:t>
+      </w:r>
+      <w:proofErr w:type="spellEnd"/>
+      <w:r>
+        <w:rPr>
+          <w:rFonts w:ascii="Consolas" w:hAnsi="Consolas" w:cs="Consolas"/>
+          <w:sz w:val="19"/>
+          <w:szCs w:val="19"/>
+        </w:rPr>
+        <w:t xml:space="preserve"> class name to just Configuration</w:t>
       </w:r>
     </w:p>
     <w:p>
@@ -5412,8 +7519,36 @@
           <w:sz w:val="19"/>
           <w:szCs w:val="19"/>
         </w:rPr>
-        <w:t>Renamed TSXPrep.Telescope to TSXPrep.TelescopeStartUp</w:t>
-      </w:r>
+        <w:t xml:space="preserve">Renamed </w:t>
+      </w:r>
+      <w:proofErr w:type="spellStart"/>
+      <w:r>
+        <w:rPr>
+          <w:rFonts w:ascii="Consolas" w:hAnsi="Consolas" w:cs="Consolas"/>
+          <w:sz w:val="19"/>
+          <w:szCs w:val="19"/>
+        </w:rPr>
+        <w:t>TSXPrep.Telescope</w:t>
+      </w:r>
+      <w:proofErr w:type="spellEnd"/>
+      <w:r>
+        <w:rPr>
+          <w:rFonts w:ascii="Consolas" w:hAnsi="Consolas" w:cs="Consolas"/>
+          <w:sz w:val="19"/>
+          <w:szCs w:val="19"/>
+        </w:rPr>
+        <w:t xml:space="preserve"> to </w:t>
+      </w:r>
+      <w:proofErr w:type="spellStart"/>
+      <w:r>
+        <w:rPr>
+          <w:rFonts w:ascii="Consolas" w:hAnsi="Consolas" w:cs="Consolas"/>
+          <w:sz w:val="19"/>
+          <w:szCs w:val="19"/>
+        </w:rPr>
+        <w:t>TSXPrep.TelescopeStartUp</w:t>
+      </w:r>
+      <w:proofErr w:type="spellEnd"/>
     </w:p>
     <w:p>
       <w:pPr>
@@ -5438,7 +7573,25 @@
           <w:sz w:val="19"/>
           <w:szCs w:val="19"/>
         </w:rPr>
-        <w:t>Added TSXPrep.TelescopeShutDown method (for scope parking)</w:t>
+        <w:t xml:space="preserve">Added </w:t>
+      </w:r>
+      <w:proofErr w:type="spellStart"/>
+      <w:r>
+        <w:rPr>
+          <w:rFonts w:ascii="Consolas" w:hAnsi="Consolas" w:cs="Consolas"/>
+          <w:sz w:val="19"/>
+          <w:szCs w:val="19"/>
+        </w:rPr>
+        <w:t>TSXPrep.TelescopeShutDown</w:t>
+      </w:r>
+      <w:proofErr w:type="spellEnd"/>
+      <w:r>
+        <w:rPr>
+          <w:rFonts w:ascii="Consolas" w:hAnsi="Consolas" w:cs="Consolas"/>
+          <w:sz w:val="19"/>
+          <w:szCs w:val="19"/>
+        </w:rPr>
+        <w:t xml:space="preserve"> method (for scope parking)</w:t>
       </w:r>
     </w:p>
     <w:p>
@@ -5464,8 +7617,36 @@
           <w:sz w:val="19"/>
           <w:szCs w:val="19"/>
         </w:rPr>
-        <w:t>Renamed TSXPrep class to DeviceControl</w:t>
-      </w:r>
+        <w:t xml:space="preserve">Renamed </w:t>
+      </w:r>
+      <w:proofErr w:type="spellStart"/>
+      <w:r>
+        <w:rPr>
+          <w:rFonts w:ascii="Consolas" w:hAnsi="Consolas" w:cs="Consolas"/>
+          <w:sz w:val="19"/>
+          <w:szCs w:val="19"/>
+        </w:rPr>
+        <w:t>TSXPrep</w:t>
+      </w:r>
+      <w:proofErr w:type="spellEnd"/>
+      <w:r>
+        <w:rPr>
+          <w:rFonts w:ascii="Consolas" w:hAnsi="Consolas" w:cs="Consolas"/>
+          <w:sz w:val="19"/>
+          <w:szCs w:val="19"/>
+        </w:rPr>
+        <w:t xml:space="preserve"> class to </w:t>
+      </w:r>
+      <w:proofErr w:type="spellStart"/>
+      <w:r>
+        <w:rPr>
+          <w:rFonts w:ascii="Consolas" w:hAnsi="Consolas" w:cs="Consolas"/>
+          <w:sz w:val="19"/>
+          <w:szCs w:val="19"/>
+        </w:rPr>
+        <w:t>DeviceControl</w:t>
+      </w:r>
+      <w:proofErr w:type="spellEnd"/>
     </w:p>
     <w:p>
       <w:pPr>
@@ -5550,7 +7731,25 @@
           <w:sz w:val="19"/>
           <w:szCs w:val="19"/>
         </w:rPr>
-        <w:t>Added a configuration item to save a system staging filepath and run time.</w:t>
+        <w:t xml:space="preserve">Added a configuration item to save a system staging </w:t>
+      </w:r>
+      <w:proofErr w:type="spellStart"/>
+      <w:r>
+        <w:rPr>
+          <w:rFonts w:ascii="Consolas" w:hAnsi="Consolas" w:cs="Consolas"/>
+          <w:sz w:val="19"/>
+          <w:szCs w:val="19"/>
+        </w:rPr>
+        <w:t>filepath</w:t>
+      </w:r>
+      <w:proofErr w:type="spellEnd"/>
+      <w:r>
+        <w:rPr>
+          <w:rFonts w:ascii="Consolas" w:hAnsi="Consolas" w:cs="Consolas"/>
+          <w:sz w:val="19"/>
+          <w:szCs w:val="19"/>
+        </w:rPr>
+        <w:t xml:space="preserve"> and run time.</w:t>
       </w:r>
     </w:p>
     <w:p>
@@ -5576,8 +7775,18 @@
           <w:sz w:val="19"/>
           <w:szCs w:val="19"/>
         </w:rPr>
-        <w:t>Added a configuration item to save a drop-dead time for the SuperScan</w:t>
-      </w:r>
+        <w:t xml:space="preserve">Added a configuration item to save a drop-dead time for the </w:t>
+      </w:r>
+      <w:proofErr w:type="spellStart"/>
+      <w:r>
+        <w:rPr>
+          <w:rFonts w:ascii="Consolas" w:hAnsi="Consolas" w:cs="Consolas"/>
+          <w:sz w:val="19"/>
+          <w:szCs w:val="19"/>
+        </w:rPr>
+        <w:t>SuperScan</w:t>
+      </w:r>
+      <w:proofErr w:type="spellEnd"/>
     </w:p>
     <w:p>
       <w:pPr>
@@ -5654,7 +7863,25 @@
           <w:sz w:val="19"/>
           <w:szCs w:val="19"/>
         </w:rPr>
-        <w:t>Changed AutoRun to segue into the scanner, and have the scanner check for the</w:t>
+        <w:t xml:space="preserve">Changed </w:t>
+      </w:r>
+      <w:proofErr w:type="spellStart"/>
+      <w:r>
+        <w:rPr>
+          <w:rFonts w:ascii="Consolas" w:hAnsi="Consolas" w:cs="Consolas"/>
+          <w:sz w:val="19"/>
+          <w:szCs w:val="19"/>
+        </w:rPr>
+        <w:t>AutoRun</w:t>
+      </w:r>
+      <w:proofErr w:type="spellEnd"/>
+      <w:r>
+        <w:rPr>
+          <w:rFonts w:ascii="Consolas" w:hAnsi="Consolas" w:cs="Consolas"/>
+          <w:sz w:val="19"/>
+          <w:szCs w:val="19"/>
+        </w:rPr>
+        <w:t xml:space="preserve"> to segue into the scanner, and have the scanner check for the</w:t>
       </w:r>
     </w:p>
     <w:p>
@@ -5732,7 +7959,25 @@
           <w:sz w:val="19"/>
           <w:szCs w:val="19"/>
         </w:rPr>
-        <w:t>Added feature where suspect RA/Dec is copied to the clipboard for use in WikiSky, etc.</w:t>
+        <w:t xml:space="preserve">Added feature where suspect RA/Dec is copied to the clipboard for use in </w:t>
+      </w:r>
+      <w:proofErr w:type="spellStart"/>
+      <w:r>
+        <w:rPr>
+          <w:rFonts w:ascii="Consolas" w:hAnsi="Consolas" w:cs="Consolas"/>
+          <w:sz w:val="19"/>
+          <w:szCs w:val="19"/>
+        </w:rPr>
+        <w:t>WikiSky</w:t>
+      </w:r>
+      <w:proofErr w:type="spellEnd"/>
+      <w:r>
+        <w:rPr>
+          <w:rFonts w:ascii="Consolas" w:hAnsi="Consolas" w:cs="Consolas"/>
+          <w:sz w:val="19"/>
+          <w:szCs w:val="19"/>
+        </w:rPr>
+        <w:t>, etc.</w:t>
       </w:r>
     </w:p>
     <w:p>
@@ -5792,8 +8037,36 @@
           <w:sz w:val="19"/>
           <w:szCs w:val="19"/>
         </w:rPr>
-        <w:t>Major modifications to the SuperScanForm and SuspectReportForm</w:t>
-      </w:r>
+        <w:t xml:space="preserve">Major modifications to the </w:t>
+      </w:r>
+      <w:proofErr w:type="spellStart"/>
+      <w:r>
+        <w:rPr>
+          <w:rFonts w:ascii="Consolas" w:hAnsi="Consolas" w:cs="Consolas"/>
+          <w:sz w:val="19"/>
+          <w:szCs w:val="19"/>
+        </w:rPr>
+        <w:t>SuperScanForm</w:t>
+      </w:r>
+      <w:proofErr w:type="spellEnd"/>
+      <w:r>
+        <w:rPr>
+          <w:rFonts w:ascii="Consolas" w:hAnsi="Consolas" w:cs="Consolas"/>
+          <w:sz w:val="19"/>
+          <w:szCs w:val="19"/>
+        </w:rPr>
+        <w:t xml:space="preserve"> and </w:t>
+      </w:r>
+      <w:proofErr w:type="spellStart"/>
+      <w:r>
+        <w:rPr>
+          <w:rFonts w:ascii="Consolas" w:hAnsi="Consolas" w:cs="Consolas"/>
+          <w:sz w:val="19"/>
+          <w:szCs w:val="19"/>
+        </w:rPr>
+        <w:t>SuspectReportForm</w:t>
+      </w:r>
+      <w:proofErr w:type="spellEnd"/>
     </w:p>
     <w:p>
       <w:pPr>
@@ -5812,13 +8085,41 @@
           <w:szCs w:val="19"/>
         </w:rPr>
       </w:pPr>
-      <w:r>
-        <w:rPr>
-          <w:rFonts w:ascii="Consolas" w:hAnsi="Consolas" w:cs="Consolas"/>
-          <w:sz w:val="19"/>
-          <w:szCs w:val="19"/>
-        </w:rPr>
-        <w:t>SuperScanForm: added a subroutine to take a 10 minute deep image whenever a suspect is detected.</w:t>
+      <w:proofErr w:type="spellStart"/>
+      <w:r>
+        <w:rPr>
+          <w:rFonts w:ascii="Consolas" w:hAnsi="Consolas" w:cs="Consolas"/>
+          <w:sz w:val="19"/>
+          <w:szCs w:val="19"/>
+        </w:rPr>
+        <w:t>SuperScanForm</w:t>
+      </w:r>
+      <w:proofErr w:type="spellEnd"/>
+      <w:r>
+        <w:rPr>
+          <w:rFonts w:ascii="Consolas" w:hAnsi="Consolas" w:cs="Consolas"/>
+          <w:sz w:val="19"/>
+          <w:szCs w:val="19"/>
+        </w:rPr>
+        <w:t xml:space="preserve">: added a subroutine to take a </w:t>
+      </w:r>
+      <w:proofErr w:type="gramStart"/>
+      <w:r>
+        <w:rPr>
+          <w:rFonts w:ascii="Consolas" w:hAnsi="Consolas" w:cs="Consolas"/>
+          <w:sz w:val="19"/>
+          <w:szCs w:val="19"/>
+        </w:rPr>
+        <w:t>10 minute deep</w:t>
+      </w:r>
+      <w:proofErr w:type="gramEnd"/>
+      <w:r>
+        <w:rPr>
+          <w:rFonts w:ascii="Consolas" w:hAnsi="Consolas" w:cs="Consolas"/>
+          <w:sz w:val="19"/>
+          <w:szCs w:val="19"/>
+        </w:rPr>
+        <w:t xml:space="preserve"> image whenever a suspect is detected.</w:t>
       </w:r>
     </w:p>
     <w:p>
@@ -5844,7 +8145,43 @@
           <w:sz w:val="19"/>
           <w:szCs w:val="19"/>
         </w:rPr>
-        <w:t>The image is stored inside a new subdirectory in SuperScan called FollowUp/MM-DD-YY/.  This</w:t>
+        <w:t xml:space="preserve">The image is stored inside a new subdirectory in </w:t>
+      </w:r>
+      <w:proofErr w:type="spellStart"/>
+      <w:r>
+        <w:rPr>
+          <w:rFonts w:ascii="Consolas" w:hAnsi="Consolas" w:cs="Consolas"/>
+          <w:sz w:val="19"/>
+          <w:szCs w:val="19"/>
+        </w:rPr>
+        <w:t>SuperScan</w:t>
+      </w:r>
+      <w:proofErr w:type="spellEnd"/>
+      <w:r>
+        <w:rPr>
+          <w:rFonts w:ascii="Consolas" w:hAnsi="Consolas" w:cs="Consolas"/>
+          <w:sz w:val="19"/>
+          <w:szCs w:val="19"/>
+        </w:rPr>
+        <w:t xml:space="preserve"> called </w:t>
+      </w:r>
+      <w:proofErr w:type="spellStart"/>
+      <w:r>
+        <w:rPr>
+          <w:rFonts w:ascii="Consolas" w:hAnsi="Consolas" w:cs="Consolas"/>
+          <w:sz w:val="19"/>
+          <w:szCs w:val="19"/>
+        </w:rPr>
+        <w:t>FollowUp</w:t>
+      </w:r>
+      <w:proofErr w:type="spellEnd"/>
+      <w:r>
+        <w:rPr>
+          <w:rFonts w:ascii="Consolas" w:hAnsi="Consolas" w:cs="Consolas"/>
+          <w:sz w:val="19"/>
+          <w:szCs w:val="19"/>
+        </w:rPr>
+        <w:t>/MM-DD-YY/.  This</w:t>
       </w:r>
     </w:p>
     <w:p>
@@ -5890,13 +8227,41 @@
           <w:szCs w:val="19"/>
         </w:rPr>
       </w:pPr>
-      <w:r>
-        <w:rPr>
-          <w:rFonts w:ascii="Consolas" w:hAnsi="Consolas" w:cs="Consolas"/>
-          <w:sz w:val="19"/>
-          <w:szCs w:val="19"/>
-        </w:rPr>
-        <w:t>SuspectReportForm: deleted code to display reference, difference and current images on TSX.</w:t>
+      <w:proofErr w:type="spellStart"/>
+      <w:r>
+        <w:rPr>
+          <w:rFonts w:ascii="Consolas" w:hAnsi="Consolas" w:cs="Consolas"/>
+          <w:sz w:val="19"/>
+          <w:szCs w:val="19"/>
+        </w:rPr>
+        <w:t>SuspectReportForm</w:t>
+      </w:r>
+      <w:proofErr w:type="spellEnd"/>
+      <w:r>
+        <w:rPr>
+          <w:rFonts w:ascii="Consolas" w:hAnsi="Consolas" w:cs="Consolas"/>
+          <w:sz w:val="19"/>
+          <w:szCs w:val="19"/>
+        </w:rPr>
+        <w:t xml:space="preserve">: deleted code to display reference, </w:t>
+      </w:r>
+      <w:proofErr w:type="gramStart"/>
+      <w:r>
+        <w:rPr>
+          <w:rFonts w:ascii="Consolas" w:hAnsi="Consolas" w:cs="Consolas"/>
+          <w:sz w:val="19"/>
+          <w:szCs w:val="19"/>
+        </w:rPr>
+        <w:t>difference</w:t>
+      </w:r>
+      <w:proofErr w:type="gramEnd"/>
+      <w:r>
+        <w:rPr>
+          <w:rFonts w:ascii="Consolas" w:hAnsi="Consolas" w:cs="Consolas"/>
+          <w:sz w:val="19"/>
+          <w:szCs w:val="19"/>
+        </w:rPr>
+        <w:t xml:space="preserve"> and current images on TSX.</w:t>
       </w:r>
     </w:p>
     <w:p>
@@ -5916,13 +8281,23 @@
           <w:szCs w:val="19"/>
         </w:rPr>
       </w:pPr>
-      <w:r>
-        <w:rPr>
-          <w:rFonts w:ascii="Consolas" w:hAnsi="Consolas" w:cs="Consolas"/>
-          <w:sz w:val="19"/>
-          <w:szCs w:val="19"/>
-        </w:rPr>
-        <w:t>SuspectReportForm: added code to display the deep image, centering on the suspect location.</w:t>
+      <w:proofErr w:type="spellStart"/>
+      <w:r>
+        <w:rPr>
+          <w:rFonts w:ascii="Consolas" w:hAnsi="Consolas" w:cs="Consolas"/>
+          <w:sz w:val="19"/>
+          <w:szCs w:val="19"/>
+        </w:rPr>
+        <w:t>SuspectReportForm</w:t>
+      </w:r>
+      <w:proofErr w:type="spellEnd"/>
+      <w:r>
+        <w:rPr>
+          <w:rFonts w:ascii="Consolas" w:hAnsi="Consolas" w:cs="Consolas"/>
+          <w:sz w:val="19"/>
+          <w:szCs w:val="19"/>
+        </w:rPr>
+        <w:t>: added code to display the deep image, centering on the suspect location.</w:t>
       </w:r>
     </w:p>
     <w:p>
@@ -5948,7 +8323,25 @@
           <w:sz w:val="19"/>
           <w:szCs w:val="19"/>
         </w:rPr>
-        <w:t>The RA/Dec location will be loaded in the clipboard for use in WikiSky.</w:t>
+        <w:t xml:space="preserve">The RA/Dec location will be loaded in the clipboard for use in </w:t>
+      </w:r>
+      <w:proofErr w:type="spellStart"/>
+      <w:r>
+        <w:rPr>
+          <w:rFonts w:ascii="Consolas" w:hAnsi="Consolas" w:cs="Consolas"/>
+          <w:sz w:val="19"/>
+          <w:szCs w:val="19"/>
+        </w:rPr>
+        <w:t>WikiSky</w:t>
+      </w:r>
+      <w:proofErr w:type="spellEnd"/>
+      <w:r>
+        <w:rPr>
+          <w:rFonts w:ascii="Consolas" w:hAnsi="Consolas" w:cs="Consolas"/>
+          <w:sz w:val="19"/>
+          <w:szCs w:val="19"/>
+        </w:rPr>
+        <w:t>.</w:t>
       </w:r>
     </w:p>
     <w:p>
@@ -6000,7 +8393,25 @@
           <w:sz w:val="19"/>
           <w:szCs w:val="19"/>
         </w:rPr>
-        <w:t>Created own version of FindNearest -- TSX's version does not have control of the nearness.</w:t>
+        <w:t xml:space="preserve">Created own version of </w:t>
+      </w:r>
+      <w:proofErr w:type="spellStart"/>
+      <w:r>
+        <w:rPr>
+          <w:rFonts w:ascii="Consolas" w:hAnsi="Consolas" w:cs="Consolas"/>
+          <w:sz w:val="19"/>
+          <w:szCs w:val="19"/>
+        </w:rPr>
+        <w:t>FindNearest</w:t>
+      </w:r>
+      <w:proofErr w:type="spellEnd"/>
+      <w:r>
+        <w:rPr>
+          <w:rFonts w:ascii="Consolas" w:hAnsi="Consolas" w:cs="Consolas"/>
+          <w:sz w:val="19"/>
+          <w:szCs w:val="19"/>
+        </w:rPr>
+        <w:t xml:space="preserve"> -- TSX's version does not have control of the nearness.</w:t>
       </w:r>
     </w:p>
     <w:p>
@@ -6169,7 +8580,25 @@
           <w:sz w:val="19"/>
           <w:szCs w:val="19"/>
         </w:rPr>
-        <w:t>Fixed so Mininmum Altitude could be set/changed</w:t>
+        <w:t xml:space="preserve">Fixed so </w:t>
+      </w:r>
+      <w:proofErr w:type="spellStart"/>
+      <w:r>
+        <w:rPr>
+          <w:rFonts w:ascii="Consolas" w:hAnsi="Consolas" w:cs="Consolas"/>
+          <w:sz w:val="19"/>
+          <w:szCs w:val="19"/>
+        </w:rPr>
+        <w:t>Mininmum</w:t>
+      </w:r>
+      <w:proofErr w:type="spellEnd"/>
+      <w:r>
+        <w:rPr>
+          <w:rFonts w:ascii="Consolas" w:hAnsi="Consolas" w:cs="Consolas"/>
+          <w:sz w:val="19"/>
+          <w:szCs w:val="19"/>
+        </w:rPr>
+        <w:t xml:space="preserve"> Altitude could be set/changed</w:t>
       </w:r>
     </w:p>
     <w:p>
@@ -6282,7 +8711,25 @@
           <w:sz w:val="19"/>
           <w:szCs w:val="19"/>
         </w:rPr>
-        <w:t>Fixed CLS slew, again (and actually tested it)</w:t>
+        <w:t xml:space="preserve">Fixed CLS slew, again (and </w:t>
+      </w:r>
+      <w:proofErr w:type="gramStart"/>
+      <w:r>
+        <w:rPr>
+          <w:rFonts w:ascii="Consolas" w:hAnsi="Consolas" w:cs="Consolas"/>
+          <w:sz w:val="19"/>
+          <w:szCs w:val="19"/>
+        </w:rPr>
+        <w:t>actually tested</w:t>
+      </w:r>
+      <w:proofErr w:type="gramEnd"/>
+      <w:r>
+        <w:rPr>
+          <w:rFonts w:ascii="Consolas" w:hAnsi="Consolas" w:cs="Consolas"/>
+          <w:sz w:val="19"/>
+          <w:szCs w:val="19"/>
+        </w:rPr>
+        <w:t xml:space="preserve"> it)</w:t>
       </w:r>
     </w:p>
     <w:p>
@@ -6335,7 +8782,25 @@
           <w:sz w:val="19"/>
           <w:szCs w:val="19"/>
         </w:rPr>
-        <w:t>Added commands to connect to and couple a dome, if present</w:t>
+        <w:t xml:space="preserve">Added commands to connect to and couple a </w:t>
+      </w:r>
+      <w:proofErr w:type="gramStart"/>
+      <w:r>
+        <w:rPr>
+          <w:rFonts w:ascii="Consolas" w:hAnsi="Consolas" w:cs="Consolas"/>
+          <w:sz w:val="19"/>
+          <w:szCs w:val="19"/>
+        </w:rPr>
+        <w:t>dome, if</w:t>
+      </w:r>
+      <w:proofErr w:type="gramEnd"/>
+      <w:r>
+        <w:rPr>
+          <w:rFonts w:ascii="Consolas" w:hAnsi="Consolas" w:cs="Consolas"/>
+          <w:sz w:val="19"/>
+          <w:szCs w:val="19"/>
+        </w:rPr>
+        <w:t xml:space="preserve"> present</w:t>
       </w:r>
     </w:p>
     <w:p>
@@ -6447,8 +8912,36 @@
           <w:sz w:val="19"/>
           <w:szCs w:val="19"/>
         </w:rPr>
-        <w:t>Added AAGCloudWatcher ASCOM weather monitor and safety (e.g. weather) checks]\</w:t>
-      </w:r>
+        <w:t xml:space="preserve">Added </w:t>
+      </w:r>
+      <w:proofErr w:type="spellStart"/>
+      <w:r>
+        <w:rPr>
+          <w:rFonts w:ascii="Consolas" w:hAnsi="Consolas" w:cs="Consolas"/>
+          <w:sz w:val="19"/>
+          <w:szCs w:val="19"/>
+        </w:rPr>
+        <w:t>AAGCloudWatcher</w:t>
+      </w:r>
+      <w:proofErr w:type="spellEnd"/>
+      <w:r>
+        <w:rPr>
+          <w:rFonts w:ascii="Consolas" w:hAnsi="Consolas" w:cs="Consolas"/>
+          <w:sz w:val="19"/>
+          <w:szCs w:val="19"/>
+        </w:rPr>
+        <w:t xml:space="preserve"> ASCOM weather monitor and safety (e.g. weather) </w:t>
+      </w:r>
+      <w:proofErr w:type="gramStart"/>
+      <w:r>
+        <w:rPr>
+          <w:rFonts w:ascii="Consolas" w:hAnsi="Consolas" w:cs="Consolas"/>
+          <w:sz w:val="19"/>
+          <w:szCs w:val="19"/>
+        </w:rPr>
+        <w:t>checks]\</w:t>
+      </w:r>
+      <w:proofErr w:type="gramEnd"/>
     </w:p>
     <w:p>
       <w:pPr>
@@ -6593,7 +9086,25 @@
           <w:sz w:val="19"/>
           <w:szCs w:val="19"/>
         </w:rPr>
-        <w:t>Modified AutoFocus to move off the meridian to no more than 80 degrees altitude to avoid a meridian flip</w:t>
+        <w:t xml:space="preserve">Modified </w:t>
+      </w:r>
+      <w:proofErr w:type="spellStart"/>
+      <w:r>
+        <w:rPr>
+          <w:rFonts w:ascii="Consolas" w:hAnsi="Consolas" w:cs="Consolas"/>
+          <w:sz w:val="19"/>
+          <w:szCs w:val="19"/>
+        </w:rPr>
+        <w:t>AutoFocus</w:t>
+      </w:r>
+      <w:proofErr w:type="spellEnd"/>
+      <w:r>
+        <w:rPr>
+          <w:rFonts w:ascii="Consolas" w:hAnsi="Consolas" w:cs="Consolas"/>
+          <w:sz w:val="19"/>
+          <w:szCs w:val="19"/>
+        </w:rPr>
+        <w:t xml:space="preserve"> to move off the meridian to no more than 80 degrees altitude to avoid a meridian flip</w:t>
       </w:r>
     </w:p>
     <w:p>
@@ -6653,7 +9164,79 @@
           <w:sz w:val="19"/>
           <w:szCs w:val="19"/>
         </w:rPr>
-        <w:t>Added wait before IsDomeClosed and IsDomeOpened check because of inability of TSX or ASCOM driver tohandle with out throwing exception</w:t>
+        <w:t xml:space="preserve">Added wait before </w:t>
+      </w:r>
+      <w:proofErr w:type="spellStart"/>
+      <w:r>
+        <w:rPr>
+          <w:rFonts w:ascii="Consolas" w:hAnsi="Consolas" w:cs="Consolas"/>
+          <w:sz w:val="19"/>
+          <w:szCs w:val="19"/>
+        </w:rPr>
+        <w:t>IsDomeClosed</w:t>
+      </w:r>
+      <w:proofErr w:type="spellEnd"/>
+      <w:r>
+        <w:rPr>
+          <w:rFonts w:ascii="Consolas" w:hAnsi="Consolas" w:cs="Consolas"/>
+          <w:sz w:val="19"/>
+          <w:szCs w:val="19"/>
+        </w:rPr>
+        <w:t xml:space="preserve"> and </w:t>
+      </w:r>
+      <w:proofErr w:type="spellStart"/>
+      <w:r>
+        <w:rPr>
+          <w:rFonts w:ascii="Consolas" w:hAnsi="Consolas" w:cs="Consolas"/>
+          <w:sz w:val="19"/>
+          <w:szCs w:val="19"/>
+        </w:rPr>
+        <w:t>IsDomeOpened</w:t>
+      </w:r>
+      <w:proofErr w:type="spellEnd"/>
+      <w:r>
+        <w:rPr>
+          <w:rFonts w:ascii="Consolas" w:hAnsi="Consolas" w:cs="Consolas"/>
+          <w:sz w:val="19"/>
+          <w:szCs w:val="19"/>
+        </w:rPr>
+        <w:t xml:space="preserve"> check because of inability of TSX or ASCOM driver </w:t>
+      </w:r>
+      <w:proofErr w:type="spellStart"/>
+      <w:r>
+        <w:rPr>
+          <w:rFonts w:ascii="Consolas" w:hAnsi="Consolas" w:cs="Consolas"/>
+          <w:sz w:val="19"/>
+          <w:szCs w:val="19"/>
+        </w:rPr>
+        <w:t>tohandle</w:t>
+      </w:r>
+      <w:proofErr w:type="spellEnd"/>
+      <w:r>
+        <w:rPr>
+          <w:rFonts w:ascii="Consolas" w:hAnsi="Consolas" w:cs="Consolas"/>
+          <w:sz w:val="19"/>
+          <w:szCs w:val="19"/>
+        </w:rPr>
+        <w:t xml:space="preserve"> </w:t>
+      </w:r>
+      <w:proofErr w:type="spellStart"/>
+      <w:r>
+        <w:rPr>
+          <w:rFonts w:ascii="Consolas" w:hAnsi="Consolas" w:cs="Consolas"/>
+          <w:sz w:val="19"/>
+          <w:szCs w:val="19"/>
+        </w:rPr>
+        <w:t>with out</w:t>
+      </w:r>
+      <w:proofErr w:type="spellEnd"/>
+      <w:r>
+        <w:rPr>
+          <w:rFonts w:ascii="Consolas" w:hAnsi="Consolas" w:cs="Consolas"/>
+          <w:sz w:val="19"/>
+          <w:szCs w:val="19"/>
+        </w:rPr>
+        <w:t xml:space="preserve"> throwing exception</w:t>
       </w:r>
     </w:p>
     <w:p>
@@ -6713,7 +9296,61 @@
           <w:sz w:val="19"/>
           <w:szCs w:val="19"/>
         </w:rPr>
-        <w:t>1.Changed "Threading.Sleep" to "Task.Delay" in FreshImage to allow moving the form around during image capture</w:t>
+        <w:t>1.Changed "</w:t>
+      </w:r>
+      <w:proofErr w:type="spellStart"/>
+      <w:r>
+        <w:rPr>
+          <w:rFonts w:ascii="Consolas" w:hAnsi="Consolas" w:cs="Consolas"/>
+          <w:sz w:val="19"/>
+          <w:szCs w:val="19"/>
+        </w:rPr>
+        <w:t>Threading.Sleep</w:t>
+      </w:r>
+      <w:proofErr w:type="spellEnd"/>
+      <w:r>
+        <w:rPr>
+          <w:rFonts w:ascii="Consolas" w:hAnsi="Consolas" w:cs="Consolas"/>
+          <w:sz w:val="19"/>
+          <w:szCs w:val="19"/>
+        </w:rPr>
+        <w:t>" to "</w:t>
+      </w:r>
+      <w:proofErr w:type="spellStart"/>
+      <w:r>
+        <w:rPr>
+          <w:rFonts w:ascii="Consolas" w:hAnsi="Consolas" w:cs="Consolas"/>
+          <w:sz w:val="19"/>
+          <w:szCs w:val="19"/>
+        </w:rPr>
+        <w:t>Task.Delay</w:t>
+      </w:r>
+      <w:proofErr w:type="spellEnd"/>
+      <w:r>
+        <w:rPr>
+          <w:rFonts w:ascii="Consolas" w:hAnsi="Consolas" w:cs="Consolas"/>
+          <w:sz w:val="19"/>
+          <w:szCs w:val="19"/>
+        </w:rPr>
+        <w:t xml:space="preserve">" in </w:t>
+      </w:r>
+      <w:proofErr w:type="spellStart"/>
+      <w:r>
+        <w:rPr>
+          <w:rFonts w:ascii="Consolas" w:hAnsi="Consolas" w:cs="Consolas"/>
+          <w:sz w:val="19"/>
+          <w:szCs w:val="19"/>
+        </w:rPr>
+        <w:t>FreshImage</w:t>
+      </w:r>
+      <w:proofErr w:type="spellEnd"/>
+      <w:r>
+        <w:rPr>
+          <w:rFonts w:ascii="Consolas" w:hAnsi="Consolas" w:cs="Consolas"/>
+          <w:sz w:val="19"/>
+          <w:szCs w:val="19"/>
+        </w:rPr>
+        <w:t xml:space="preserve"> to allow moving the form around during image capture</w:t>
       </w:r>
     </w:p>
     <w:p>
@@ -6739,7 +9376,25 @@
           <w:sz w:val="19"/>
           <w:szCs w:val="19"/>
         </w:rPr>
-        <w:t>2.Added WatchWeather as a checkbox and stored in configuration to disable weather monitoring function</w:t>
+        <w:t xml:space="preserve">2.Added </w:t>
+      </w:r>
+      <w:proofErr w:type="spellStart"/>
+      <w:r>
+        <w:rPr>
+          <w:rFonts w:ascii="Consolas" w:hAnsi="Consolas" w:cs="Consolas"/>
+          <w:sz w:val="19"/>
+          <w:szCs w:val="19"/>
+        </w:rPr>
+        <w:t>WatchWeather</w:t>
+      </w:r>
+      <w:proofErr w:type="spellEnd"/>
+      <w:r>
+        <w:rPr>
+          <w:rFonts w:ascii="Consolas" w:hAnsi="Consolas" w:cs="Consolas"/>
+          <w:sz w:val="19"/>
+          <w:szCs w:val="19"/>
+        </w:rPr>
+        <w:t xml:space="preserve"> as a checkbox and stored in configuration to disable weather monitoring function</w:t>
       </w:r>
     </w:p>
     <w:p>
@@ -6958,7 +9613,25 @@
           <w:sz w:val="19"/>
           <w:szCs w:val="19"/>
         </w:rPr>
-        <w:t>1.11.0 --  10/30/19</w:t>
+        <w:t xml:space="preserve">1.11.0 </w:t>
+      </w:r>
+      <w:proofErr w:type="gramStart"/>
+      <w:r>
+        <w:rPr>
+          <w:rFonts w:ascii="Consolas" w:hAnsi="Consolas" w:cs="Consolas"/>
+          <w:sz w:val="19"/>
+          <w:szCs w:val="19"/>
+        </w:rPr>
+        <w:t>--  10</w:t>
+      </w:r>
+      <w:proofErr w:type="gramEnd"/>
+      <w:r>
+        <w:rPr>
+          <w:rFonts w:ascii="Consolas" w:hAnsi="Consolas" w:cs="Consolas"/>
+          <w:sz w:val="19"/>
+          <w:szCs w:val="19"/>
+        </w:rPr>
+        <w:t>/30/19</w:t>
       </w:r>
     </w:p>
     <w:p>
@@ -7012,6 +9685,7 @@
           <w:szCs w:val="19"/>
         </w:rPr>
       </w:pPr>
+      <w:proofErr w:type="gramStart"/>
       <w:r>
         <w:rPr>
           <w:rFonts w:ascii="Consolas" w:hAnsi="Consolas" w:cs="Consolas"/>
@@ -7026,7 +9700,16 @@
           <w:sz w:val="19"/>
           <w:szCs w:val="19"/>
         </w:rPr>
-        <w:t>--  11/11/19</w:t>
+        <w:t>--</w:t>
+      </w:r>
+      <w:proofErr w:type="gramEnd"/>
+      <w:r>
+        <w:rPr>
+          <w:rFonts w:ascii="Consolas" w:hAnsi="Consolas" w:cs="Consolas"/>
+          <w:sz w:val="19"/>
+          <w:szCs w:val="19"/>
+        </w:rPr>
+        <w:t xml:space="preserve">  11/11/19</w:t>
       </w:r>
     </w:p>
     <w:p>
@@ -7104,6 +9787,7 @@
           <w:szCs w:val="19"/>
         </w:rPr>
       </w:pPr>
+      <w:proofErr w:type="gramStart"/>
       <w:r>
         <w:rPr>
           <w:rFonts w:ascii="Consolas" w:hAnsi="Consolas" w:cs="Consolas"/>
@@ -7118,7 +9802,16 @@
           <w:sz w:val="19"/>
           <w:szCs w:val="19"/>
         </w:rPr>
-        <w:t>--  12/28/19</w:t>
+        <w:t>--</w:t>
+      </w:r>
+      <w:proofErr w:type="gramEnd"/>
+      <w:r>
+        <w:rPr>
+          <w:rFonts w:ascii="Consolas" w:hAnsi="Consolas" w:cs="Consolas"/>
+          <w:sz w:val="19"/>
+          <w:szCs w:val="19"/>
+        </w:rPr>
+        <w:t xml:space="preserve">  12/28/19</w:t>
       </w:r>
     </w:p>
     <w:p>
@@ -7144,7 +9837,25 @@
           <w:sz w:val="19"/>
           <w:szCs w:val="19"/>
         </w:rPr>
-        <w:t>Fix problem where Shut Down time would not reset to t</w:t>
+        <w:t xml:space="preserve">Fix problem </w:t>
+      </w:r>
+      <w:proofErr w:type="gramStart"/>
+      <w:r>
+        <w:rPr>
+          <w:rFonts w:ascii="Consolas" w:hAnsi="Consolas" w:cs="Consolas"/>
+          <w:sz w:val="19"/>
+          <w:szCs w:val="19"/>
+        </w:rPr>
+        <w:t>where</w:t>
+      </w:r>
+      <w:proofErr w:type="gramEnd"/>
+      <w:r>
+        <w:rPr>
+          <w:rFonts w:ascii="Consolas" w:hAnsi="Consolas" w:cs="Consolas"/>
+          <w:sz w:val="19"/>
+          <w:szCs w:val="19"/>
+        </w:rPr>
+        <w:t xml:space="preserve"> Shut Down time would not reset to t</w:t>
       </w:r>
       <w:r>
         <w:rPr>
@@ -7288,13 +9999,23 @@
         </w:rPr>
         <w:tab/>
       </w:r>
-      <w:r>
-        <w:rPr>
-          <w:rFonts w:ascii="Consolas" w:hAnsi="Consolas" w:cs="Consolas"/>
-          <w:sz w:val="19"/>
-          <w:szCs w:val="19"/>
-        </w:rPr>
-        <w:t>--  Not sure what I did</w:t>
+      <w:proofErr w:type="gramStart"/>
+      <w:r>
+        <w:rPr>
+          <w:rFonts w:ascii="Consolas" w:hAnsi="Consolas" w:cs="Consolas"/>
+          <w:sz w:val="19"/>
+          <w:szCs w:val="19"/>
+        </w:rPr>
+        <w:t>--  Not</w:t>
+      </w:r>
+      <w:proofErr w:type="gramEnd"/>
+      <w:r>
+        <w:rPr>
+          <w:rFonts w:ascii="Consolas" w:hAnsi="Consolas" w:cs="Consolas"/>
+          <w:sz w:val="19"/>
+          <w:szCs w:val="19"/>
+        </w:rPr>
+        <w:t xml:space="preserve"> sure what I did</w:t>
       </w:r>
     </w:p>
     <w:p>
@@ -7352,13 +10073,23 @@
         <w:tab/>
         <w:t xml:space="preserve">1. Added </w:t>
       </w:r>
-      <w:r>
-        <w:rPr>
-          <w:rFonts w:ascii="Consolas" w:hAnsi="Consolas" w:cs="Consolas"/>
-          <w:sz w:val="19"/>
-          <w:szCs w:val="19"/>
-        </w:rPr>
-        <w:t xml:space="preserve">CullImage static class to </w:t>
+      <w:proofErr w:type="spellStart"/>
+      <w:r>
+        <w:rPr>
+          <w:rFonts w:ascii="Consolas" w:hAnsi="Consolas" w:cs="Consolas"/>
+          <w:sz w:val="19"/>
+          <w:szCs w:val="19"/>
+        </w:rPr>
+        <w:t>CullImage</w:t>
+      </w:r>
+      <w:proofErr w:type="spellEnd"/>
+      <w:r>
+        <w:rPr>
+          <w:rFonts w:ascii="Consolas" w:hAnsi="Consolas" w:cs="Consolas"/>
+          <w:sz w:val="19"/>
+          <w:szCs w:val="19"/>
+        </w:rPr>
+        <w:t xml:space="preserve"> static class to </w:t>
       </w:r>
       <w:r>
         <w:rPr>
@@ -7469,7 +10200,43 @@
           <w:sz w:val="19"/>
           <w:szCs w:val="19"/>
         </w:rPr>
-        <w:t>1. Changed “SuperScanForm” name to “FormSuperScan” to make it easier to find in the list</w:t>
+        <w:t>1. Changed “</w:t>
+      </w:r>
+      <w:proofErr w:type="spellStart"/>
+      <w:r>
+        <w:rPr>
+          <w:rFonts w:ascii="Consolas" w:hAnsi="Consolas" w:cs="Consolas"/>
+          <w:sz w:val="19"/>
+          <w:szCs w:val="19"/>
+        </w:rPr>
+        <w:t>SuperScanForm</w:t>
+      </w:r>
+      <w:proofErr w:type="spellEnd"/>
+      <w:r>
+        <w:rPr>
+          <w:rFonts w:ascii="Consolas" w:hAnsi="Consolas" w:cs="Consolas"/>
+          <w:sz w:val="19"/>
+          <w:szCs w:val="19"/>
+        </w:rPr>
+        <w:t>” name to “</w:t>
+      </w:r>
+      <w:proofErr w:type="spellStart"/>
+      <w:r>
+        <w:rPr>
+          <w:rFonts w:ascii="Consolas" w:hAnsi="Consolas" w:cs="Consolas"/>
+          <w:sz w:val="19"/>
+          <w:szCs w:val="19"/>
+        </w:rPr>
+        <w:t>FormSuperScan</w:t>
+      </w:r>
+      <w:proofErr w:type="spellEnd"/>
+      <w:r>
+        <w:rPr>
+          <w:rFonts w:ascii="Consolas" w:hAnsi="Consolas" w:cs="Consolas"/>
+          <w:sz w:val="19"/>
+          <w:szCs w:val="19"/>
+        </w:rPr>
+        <w:t>” to make it easier to find in the list</w:t>
       </w:r>
       <w:r>
         <w:rPr>
@@ -7523,15 +10290,43 @@
           <w:sz w:val="19"/>
           <w:szCs w:val="19"/>
         </w:rPr>
-        <w:t>check items “Dome”, “AutoRun”, and “</w:t>
-      </w:r>
-      <w:r>
-        <w:rPr>
-          <w:rFonts w:ascii="Consolas" w:hAnsi="Consolas" w:cs="Consolas"/>
-          <w:sz w:val="19"/>
-          <w:szCs w:val="19"/>
-        </w:rPr>
-        <w:t>FormOnTop”</w:t>
+        <w:t>check items “Dome”, “</w:t>
+      </w:r>
+      <w:proofErr w:type="spellStart"/>
+      <w:r>
+        <w:rPr>
+          <w:rFonts w:ascii="Consolas" w:hAnsi="Consolas" w:cs="Consolas"/>
+          <w:sz w:val="19"/>
+          <w:szCs w:val="19"/>
+        </w:rPr>
+        <w:t>AutoRun</w:t>
+      </w:r>
+      <w:proofErr w:type="spellEnd"/>
+      <w:r>
+        <w:rPr>
+          <w:rFonts w:ascii="Consolas" w:hAnsi="Consolas" w:cs="Consolas"/>
+          <w:sz w:val="19"/>
+          <w:szCs w:val="19"/>
+        </w:rPr>
+        <w:t>”, and “</w:t>
+      </w:r>
+      <w:proofErr w:type="spellStart"/>
+      <w:r>
+        <w:rPr>
+          <w:rFonts w:ascii="Consolas" w:hAnsi="Consolas" w:cs="Consolas"/>
+          <w:sz w:val="19"/>
+          <w:szCs w:val="19"/>
+        </w:rPr>
+        <w:t>FormOnTop</w:t>
+      </w:r>
+      <w:proofErr w:type="spellEnd"/>
+      <w:r>
+        <w:rPr>
+          <w:rFonts w:ascii="Consolas" w:hAnsi="Consolas" w:cs="Consolas"/>
+          <w:sz w:val="19"/>
+          <w:szCs w:val="19"/>
+        </w:rPr>
+        <w:t>”</w:t>
       </w:r>
       <w:r>
         <w:rPr>
@@ -7662,12 +10457,8 @@
       </w:r>
     </w:p>
     <w:sectPr>
-      <w:headerReference w:type="even" r:id="rId11"/>
       <w:headerReference w:type="default" r:id="rId12"/>
-      <w:footerReference w:type="even" r:id="rId13"/>
-      <w:footerReference w:type="default" r:id="rId14"/>
-      <w:headerReference w:type="first" r:id="rId15"/>
-      <w:footerReference w:type="first" r:id="rId16"/>
+      <w:footerReference w:type="default" r:id="rId13"/>
       <w:pgSz w:w="12240" w:h="15840" w:code="1"/>
       <w:pgMar w:top="1440" w:right="1440" w:bottom="1440" w:left="1440" w:header="720" w:footer="720" w:gutter="0"/>
       <w:cols w:space="720"/>
@@ -7710,16 +10501,6 @@
 </file>
 
 <file path=word/footer1.xml><?xml version="1.0" encoding="utf-8"?>
-<w:ftr xmlns:wpc="http://schemas.microsoft.com/office/word/2010/wordprocessingCanvas" xmlns:cx="http://schemas.microsoft.com/office/drawing/2014/chartex" xmlns:cx1="http://schemas.microsoft.com/office/drawing/2015/9/8/chartex" xmlns:cx2="http://schemas.microsoft.com/office/drawing/2015/10/21/chartex" xmlns:cx3="http://schemas.microsoft.com/office/drawing/2016/5/9/chartex" xmlns:cx4="http://schemas.microsoft.com/office/drawing/2016/5/10/chartex" xmlns:cx5="http://schemas.microsoft.com/office/drawing/2016/5/11/chartex" xmlns:cx6="http://schemas.microsoft.com/office/drawing/2016/5/12/chartex" xmlns:cx7="http://schemas.microsoft.com/office/drawing/2016/5/13/chartex" xmlns:cx8="http://schemas.microsoft.com/office/drawing/2016/5/14/chartex" xmlns:mc="http://schemas.openxmlformats.org/markup-compatibility/2006" xmlns:aink="http://schemas.microsoft.com/office/drawing/2016/ink" xmlns:am3d="http://schemas.microsoft.com/office/drawing/2017/model3d" xmlns:o="urn:schemas-microsoft-com:office:office" xmlns:r="http://schemas.openxmlformats.org/officeDocument/2006/relationships" xmlns:m="http://schemas.openxmlformats.org/officeDocument/2006/math" xmlns:v="urn:schemas-microsoft-com:vml" xmlns:wp14="http://schemas.microsoft.com/office/word/2010/wordprocessingDrawing" xmlns:wp="http://schemas.openxmlformats.org/drawingml/2006/wordprocessingDrawing" xmlns:w10="urn:schemas-microsoft-com:office:word" xmlns:w="http://schemas.openxmlformats.org/wordprocessingml/2006/main" xmlns:w14="http://schemas.microsoft.com/office/word/2010/wordml" xmlns:w15="http://schemas.microsoft.com/office/word/2012/wordml" xmlns:w16cex="http://schemas.microsoft.com/office/word/2018/wordml/cex" xmlns:w16cid="http://schemas.microsoft.com/office/word/2016/wordml/cid" xmlns:w16="http://schemas.microsoft.com/office/word/2018/wordml" xmlns:w16sdtdh="http://schemas.microsoft.com/office/word/2020/wordml/sdtdatahash" xmlns:w16se="http://schemas.microsoft.com/office/word/2015/wordml/symex" xmlns:wpg="http://schemas.microsoft.com/office/word/2010/wordprocessingGroup" xmlns:wpi="http://schemas.microsoft.com/office/word/2010/wordprocessingInk" xmlns:wne="http://schemas.microsoft.com/office/word/2006/wordml" xmlns:wps="http://schemas.microsoft.com/office/word/2010/wordprocessingShape" mc:Ignorable="w14 w15 w16se w16cid w16 w16cex w16sdtdh wp14">
-  <w:p>
-    <w:pPr>
-      <w:pStyle w:val="Footer"/>
-    </w:pPr>
-  </w:p>
-</w:ftr>
-</file>
-
-<file path=word/footer2.xml><?xml version="1.0" encoding="utf-8"?>
 <w:ftr xmlns:wpc="http://schemas.microsoft.com/office/word/2010/wordprocessingCanvas" xmlns:cx="http://schemas.microsoft.com/office/drawing/2014/chartex" xmlns:cx1="http://schemas.microsoft.com/office/drawing/2015/9/8/chartex" xmlns:cx2="http://schemas.microsoft.com/office/drawing/2015/10/21/chartex" xmlns:cx3="http://schemas.microsoft.com/office/drawing/2016/5/9/chartex" xmlns:cx4="http://schemas.microsoft.com/office/drawing/2016/5/10/chartex" xmlns:cx5="http://schemas.microsoft.com/office/drawing/2016/5/11/chartex" xmlns:cx6="http://schemas.microsoft.com/office/drawing/2016/5/12/chartex" xmlns:cx7="http://schemas.microsoft.com/office/drawing/2016/5/13/chartex" xmlns:cx8="http://schemas.microsoft.com/office/drawing/2016/5/14/chartex" xmlns:mc="http://schemas.openxmlformats.org/markup-compatibility/2006" xmlns:aink="http://schemas.microsoft.com/office/drawing/2016/ink" xmlns:am3d="http://schemas.microsoft.com/office/drawing/2017/model3d" xmlns:o="urn:schemas-microsoft-com:office:office" xmlns:r="http://schemas.openxmlformats.org/officeDocument/2006/relationships" xmlns:m="http://schemas.openxmlformats.org/officeDocument/2006/math" xmlns:v="urn:schemas-microsoft-com:vml" xmlns:wp14="http://schemas.microsoft.com/office/word/2010/wordprocessingDrawing" xmlns:wp="http://schemas.openxmlformats.org/drawingml/2006/wordprocessingDrawing" xmlns:w10="urn:schemas-microsoft-com:office:word" xmlns:w="http://schemas.openxmlformats.org/wordprocessingml/2006/main" xmlns:w14="http://schemas.microsoft.com/office/word/2010/wordml" xmlns:w15="http://schemas.microsoft.com/office/word/2012/wordml" xmlns:w16cex="http://schemas.microsoft.com/office/word/2018/wordml/cex" xmlns:w16cid="http://schemas.microsoft.com/office/word/2016/wordml/cid" xmlns:w16="http://schemas.microsoft.com/office/word/2018/wordml" xmlns:w16sdtdh="http://schemas.microsoft.com/office/word/2020/wordml/sdtdatahash" xmlns:w16se="http://schemas.microsoft.com/office/word/2015/wordml/symex" xmlns:wpg="http://schemas.microsoft.com/office/word/2010/wordprocessingGroup" xmlns:wpi="http://schemas.microsoft.com/office/word/2010/wordprocessingInk" xmlns:wne="http://schemas.microsoft.com/office/word/2006/wordml" xmlns:wps="http://schemas.microsoft.com/office/word/2010/wordprocessingShape" mc:Ignorable="w14 w15 w16se w16cid w16 w16cex w16sdtdh wp14">
   <w:p>
     <w:pPr>
@@ -7782,16 +10563,6 @@
 </w:ftr>
 </file>
 
-<file path=word/footer3.xml><?xml version="1.0" encoding="utf-8"?>
-<w:ftr xmlns:wpc="http://schemas.microsoft.com/office/word/2010/wordprocessingCanvas" xmlns:cx="http://schemas.microsoft.com/office/drawing/2014/chartex" xmlns:cx1="http://schemas.microsoft.com/office/drawing/2015/9/8/chartex" xmlns:cx2="http://schemas.microsoft.com/office/drawing/2015/10/21/chartex" xmlns:cx3="http://schemas.microsoft.com/office/drawing/2016/5/9/chartex" xmlns:cx4="http://schemas.microsoft.com/office/drawing/2016/5/10/chartex" xmlns:cx5="http://schemas.microsoft.com/office/drawing/2016/5/11/chartex" xmlns:cx6="http://schemas.microsoft.com/office/drawing/2016/5/12/chartex" xmlns:cx7="http://schemas.microsoft.com/office/drawing/2016/5/13/chartex" xmlns:cx8="http://schemas.microsoft.com/office/drawing/2016/5/14/chartex" xmlns:mc="http://schemas.openxmlformats.org/markup-compatibility/2006" xmlns:aink="http://schemas.microsoft.com/office/drawing/2016/ink" xmlns:am3d="http://schemas.microsoft.com/office/drawing/2017/model3d" xmlns:o="urn:schemas-microsoft-com:office:office" xmlns:r="http://schemas.openxmlformats.org/officeDocument/2006/relationships" xmlns:m="http://schemas.openxmlformats.org/officeDocument/2006/math" xmlns:v="urn:schemas-microsoft-com:vml" xmlns:wp14="http://schemas.microsoft.com/office/word/2010/wordprocessingDrawing" xmlns:wp="http://schemas.openxmlformats.org/drawingml/2006/wordprocessingDrawing" xmlns:w10="urn:schemas-microsoft-com:office:word" xmlns:w="http://schemas.openxmlformats.org/wordprocessingml/2006/main" xmlns:w14="http://schemas.microsoft.com/office/word/2010/wordml" xmlns:w15="http://schemas.microsoft.com/office/word/2012/wordml" xmlns:w16cex="http://schemas.microsoft.com/office/word/2018/wordml/cex" xmlns:w16cid="http://schemas.microsoft.com/office/word/2016/wordml/cid" xmlns:w16="http://schemas.microsoft.com/office/word/2018/wordml" xmlns:w16sdtdh="http://schemas.microsoft.com/office/word/2020/wordml/sdtdatahash" xmlns:w16se="http://schemas.microsoft.com/office/word/2015/wordml/symex" xmlns:wpg="http://schemas.microsoft.com/office/word/2010/wordprocessingGroup" xmlns:wpi="http://schemas.microsoft.com/office/word/2010/wordprocessingInk" xmlns:wne="http://schemas.microsoft.com/office/word/2006/wordml" xmlns:wps="http://schemas.microsoft.com/office/word/2010/wordprocessingShape" mc:Ignorable="w14 w15 w16se w16cid w16 w16cex w16sdtdh wp14">
-  <w:p>
-    <w:pPr>
-      <w:pStyle w:val="Footer"/>
-    </w:pPr>
-  </w:p>
-</w:ftr>
-</file>
-
 <file path=word/footnotes.xml><?xml version="1.0" encoding="utf-8"?>
 <w:footnotes xmlns:wpc="http://schemas.microsoft.com/office/word/2010/wordprocessingCanvas" xmlns:cx="http://schemas.microsoft.com/office/drawing/2014/chartex" xmlns:cx1="http://schemas.microsoft.com/office/drawing/2015/9/8/chartex" xmlns:cx2="http://schemas.microsoft.com/office/drawing/2015/10/21/chartex" xmlns:cx3="http://schemas.microsoft.com/office/drawing/2016/5/9/chartex" xmlns:cx4="http://schemas.microsoft.com/office/drawing/2016/5/10/chartex" xmlns:cx5="http://schemas.microsoft.com/office/drawing/2016/5/11/chartex" xmlns:cx6="http://schemas.microsoft.com/office/drawing/2016/5/12/chartex" xmlns:cx7="http://schemas.microsoft.com/office/drawing/2016/5/13/chartex" xmlns:cx8="http://schemas.microsoft.com/office/drawing/2016/5/14/chartex" xmlns:mc="http://schemas.openxmlformats.org/markup-compatibility/2006" xmlns:aink="http://schemas.microsoft.com/office/drawing/2016/ink" xmlns:am3d="http://schemas.microsoft.com/office/drawing/2017/model3d" xmlns:o="urn:schemas-microsoft-com:office:office" xmlns:r="http://schemas.openxmlformats.org/officeDocument/2006/relationships" xmlns:m="http://schemas.openxmlformats.org/officeDocument/2006/math" xmlns:v="urn:schemas-microsoft-com:vml" xmlns:wp14="http://schemas.microsoft.com/office/word/2010/wordprocessingDrawing" xmlns:wp="http://schemas.openxmlformats.org/drawingml/2006/wordprocessingDrawing" xmlns:w10="urn:schemas-microsoft-com:office:word" xmlns:w="http://schemas.openxmlformats.org/wordprocessingml/2006/main" xmlns:w14="http://schemas.microsoft.com/office/word/2010/wordml" xmlns:w15="http://schemas.microsoft.com/office/word/2012/wordml" xmlns:w16cex="http://schemas.microsoft.com/office/word/2018/wordml/cex" xmlns:w16cid="http://schemas.microsoft.com/office/word/2016/wordml/cid" xmlns:w16="http://schemas.microsoft.com/office/word/2018/wordml" xmlns:w16sdtdh="http://schemas.microsoft.com/office/word/2020/wordml/sdtdatahash" xmlns:w16se="http://schemas.microsoft.com/office/word/2015/wordml/symex" xmlns:wpg="http://schemas.microsoft.com/office/word/2010/wordprocessingGroup" xmlns:wpi="http://schemas.microsoft.com/office/word/2010/wordprocessingInk" xmlns:wne="http://schemas.microsoft.com/office/word/2006/wordml" xmlns:wps="http://schemas.microsoft.com/office/word/2010/wordprocessingShape" mc:Ignorable="w14 w15 w16se w16cid w16 w16cex w16sdtdh wp14">
   <w:footnote w:type="separator" w:id="-1">
@@ -7830,27 +10601,28 @@
     <w:pPr>
       <w:pStyle w:val="Header"/>
     </w:pPr>
-  </w:p>
-</w:hdr>
-</file>
-
-<file path=word/header2.xml><?xml version="1.0" encoding="utf-8"?>
-<w:hdr xmlns:wpc="http://schemas.microsoft.com/office/word/2010/wordprocessingCanvas" xmlns:cx="http://schemas.microsoft.com/office/drawing/2014/chartex" xmlns:cx1="http://schemas.microsoft.com/office/drawing/2015/9/8/chartex" xmlns:cx2="http://schemas.microsoft.com/office/drawing/2015/10/21/chartex" xmlns:cx3="http://schemas.microsoft.com/office/drawing/2016/5/9/chartex" xmlns:cx4="http://schemas.microsoft.com/office/drawing/2016/5/10/chartex" xmlns:cx5="http://schemas.microsoft.com/office/drawing/2016/5/11/chartex" xmlns:cx6="http://schemas.microsoft.com/office/drawing/2016/5/12/chartex" xmlns:cx7="http://schemas.microsoft.com/office/drawing/2016/5/13/chartex" xmlns:cx8="http://schemas.microsoft.com/office/drawing/2016/5/14/chartex" xmlns:mc="http://schemas.openxmlformats.org/markup-compatibility/2006" xmlns:aink="http://schemas.microsoft.com/office/drawing/2016/ink" xmlns:am3d="http://schemas.microsoft.com/office/drawing/2017/model3d" xmlns:o="urn:schemas-microsoft-com:office:office" xmlns:r="http://schemas.openxmlformats.org/officeDocument/2006/relationships" xmlns:m="http://schemas.openxmlformats.org/officeDocument/2006/math" xmlns:v="urn:schemas-microsoft-com:vml" xmlns:wp14="http://schemas.microsoft.com/office/word/2010/wordprocessingDrawing" xmlns:wp="http://schemas.openxmlformats.org/drawingml/2006/wordprocessingDrawing" xmlns:w10="urn:schemas-microsoft-com:office:word" xmlns:w="http://schemas.openxmlformats.org/wordprocessingml/2006/main" xmlns:w14="http://schemas.microsoft.com/office/word/2010/wordml" xmlns:w15="http://schemas.microsoft.com/office/word/2012/wordml" xmlns:w16cex="http://schemas.microsoft.com/office/word/2018/wordml/cex" xmlns:w16cid="http://schemas.microsoft.com/office/word/2016/wordml/cid" xmlns:w16="http://schemas.microsoft.com/office/word/2018/wordml" xmlns:w16sdtdh="http://schemas.microsoft.com/office/word/2020/wordml/sdtdatahash" xmlns:w16se="http://schemas.microsoft.com/office/word/2015/wordml/symex" xmlns:wpg="http://schemas.microsoft.com/office/word/2010/wordprocessingGroup" xmlns:wpi="http://schemas.microsoft.com/office/word/2010/wordprocessingInk" xmlns:wne="http://schemas.microsoft.com/office/word/2006/wordml" xmlns:wps="http://schemas.microsoft.com/office/word/2010/wordprocessingShape" mc:Ignorable="w14 w15 w16se w16cid w16 w16cex w16sdtdh wp14">
-  <w:p>
-    <w:pPr>
-      <w:pStyle w:val="Header"/>
-    </w:pPr>
+    <w:proofErr w:type="spellStart"/>
     <w:r>
-      <w:t xml:space="preserve">SuperScan Ver </w:t>
+      <w:t>SuperScan</w:t>
+    </w:r>
+    <w:proofErr w:type="spellEnd"/>
+    <w:r>
+      <w:t xml:space="preserve"> Ver </w:t>
     </w:r>
     <w:r>
-      <w:t>2</w:t>
+      <w:t>3</w:t>
     </w:r>
     <w:r>
-      <w:t>.3</w:t>
+      <w:t>.</w:t>
+    </w:r>
+    <w:r>
+      <w:t>1</w:t>
     </w:r>
     <w:r>
       <w:t>.0</w:t>
+    </w:r>
+    <w:r>
+      <w:t xml:space="preserve"> </w:t>
     </w:r>
     <w:r>
       <w:tab/>
@@ -7860,21 +10632,8 @@
       <w:t xml:space="preserve">Rick McAlister </w:t>
     </w:r>
     <w:r>
-      <w:t>12.28</w:t>
+      <w:t>04.12.2022</w:t>
     </w:r>
-    <w:r>
-      <w:t>/2018</w:t>
-    </w:r>
-  </w:p>
-</w:hdr>
-</file>
-
-<file path=word/header3.xml><?xml version="1.0" encoding="utf-8"?>
-<w:hdr xmlns:wpc="http://schemas.microsoft.com/office/word/2010/wordprocessingCanvas" xmlns:cx="http://schemas.microsoft.com/office/drawing/2014/chartex" xmlns:cx1="http://schemas.microsoft.com/office/drawing/2015/9/8/chartex" xmlns:cx2="http://schemas.microsoft.com/office/drawing/2015/10/21/chartex" xmlns:cx3="http://schemas.microsoft.com/office/drawing/2016/5/9/chartex" xmlns:cx4="http://schemas.microsoft.com/office/drawing/2016/5/10/chartex" xmlns:cx5="http://schemas.microsoft.com/office/drawing/2016/5/11/chartex" xmlns:cx6="http://schemas.microsoft.com/office/drawing/2016/5/12/chartex" xmlns:cx7="http://schemas.microsoft.com/office/drawing/2016/5/13/chartex" xmlns:cx8="http://schemas.microsoft.com/office/drawing/2016/5/14/chartex" xmlns:mc="http://schemas.openxmlformats.org/markup-compatibility/2006" xmlns:aink="http://schemas.microsoft.com/office/drawing/2016/ink" xmlns:am3d="http://schemas.microsoft.com/office/drawing/2017/model3d" xmlns:o="urn:schemas-microsoft-com:office:office" xmlns:r="http://schemas.openxmlformats.org/officeDocument/2006/relationships" xmlns:m="http://schemas.openxmlformats.org/officeDocument/2006/math" xmlns:v="urn:schemas-microsoft-com:vml" xmlns:wp14="http://schemas.microsoft.com/office/word/2010/wordprocessingDrawing" xmlns:wp="http://schemas.openxmlformats.org/drawingml/2006/wordprocessingDrawing" xmlns:w10="urn:schemas-microsoft-com:office:word" xmlns:w="http://schemas.openxmlformats.org/wordprocessingml/2006/main" xmlns:w14="http://schemas.microsoft.com/office/word/2010/wordml" xmlns:w15="http://schemas.microsoft.com/office/word/2012/wordml" xmlns:w16cex="http://schemas.microsoft.com/office/word/2018/wordml/cex" xmlns:w16cid="http://schemas.microsoft.com/office/word/2016/wordml/cid" xmlns:w16="http://schemas.microsoft.com/office/word/2018/wordml" xmlns:w16sdtdh="http://schemas.microsoft.com/office/word/2020/wordml/sdtdatahash" xmlns:w16se="http://schemas.microsoft.com/office/word/2015/wordml/symex" xmlns:wpg="http://schemas.microsoft.com/office/word/2010/wordprocessingGroup" xmlns:wpi="http://schemas.microsoft.com/office/word/2010/wordprocessingInk" xmlns:wne="http://schemas.microsoft.com/office/word/2006/wordml" xmlns:wps="http://schemas.microsoft.com/office/word/2010/wordprocessingShape" mc:Ignorable="w14 w15 w16se w16cid w16 w16cex w16sdtdh wp14">
-  <w:p>
-    <w:pPr>
-      <w:pStyle w:val="Header"/>
-    </w:pPr>
   </w:p>
 </w:hdr>
 </file>

</xml_diff>

<commit_message>
Updated description to remove PlateSolve2 references.
</commit_message>
<xml_diff>
--- a/SuperScan/SuperScan Description.docx
+++ b/SuperScan/SuperScan Description.docx
@@ -1,6 +1,6 @@
 
 <file path=word/document.xml><?xml version="1.0" encoding="utf-8"?>
-<w:document xmlns:wpc="http://schemas.microsoft.com/office/word/2010/wordprocessingCanvas" xmlns:cx="http://schemas.microsoft.com/office/drawing/2014/chartex" xmlns:cx1="http://schemas.microsoft.com/office/drawing/2015/9/8/chartex" xmlns:cx2="http://schemas.microsoft.com/office/drawing/2015/10/21/chartex" xmlns:cx3="http://schemas.microsoft.com/office/drawing/2016/5/9/chartex" xmlns:cx4="http://schemas.microsoft.com/office/drawing/2016/5/10/chartex" xmlns:cx5="http://schemas.microsoft.com/office/drawing/2016/5/11/chartex" xmlns:cx6="http://schemas.microsoft.com/office/drawing/2016/5/12/chartex" xmlns:cx7="http://schemas.microsoft.com/office/drawing/2016/5/13/chartex" xmlns:cx8="http://schemas.microsoft.com/office/drawing/2016/5/14/chartex" xmlns:mc="http://schemas.openxmlformats.org/markup-compatibility/2006" xmlns:aink="http://schemas.microsoft.com/office/drawing/2016/ink" xmlns:am3d="http://schemas.microsoft.com/office/drawing/2017/model3d" xmlns:o="urn:schemas-microsoft-com:office:office" xmlns:r="http://schemas.openxmlformats.org/officeDocument/2006/relationships" xmlns:m="http://schemas.openxmlformats.org/officeDocument/2006/math" xmlns:v="urn:schemas-microsoft-com:vml" xmlns:wp14="http://schemas.microsoft.com/office/word/2010/wordprocessingDrawing" xmlns:wp="http://schemas.openxmlformats.org/drawingml/2006/wordprocessingDrawing" xmlns:w10="urn:schemas-microsoft-com:office:word" xmlns:w="http://schemas.openxmlformats.org/wordprocessingml/2006/main" xmlns:w14="http://schemas.microsoft.com/office/word/2010/wordml" xmlns:w15="http://schemas.microsoft.com/office/word/2012/wordml" xmlns:w16cex="http://schemas.microsoft.com/office/word/2018/wordml/cex" xmlns:w16cid="http://schemas.microsoft.com/office/word/2016/wordml/cid" xmlns:w16="http://schemas.microsoft.com/office/word/2018/wordml" xmlns:w16sdtdh="http://schemas.microsoft.com/office/word/2020/wordml/sdtdatahash" xmlns:w16se="http://schemas.microsoft.com/office/word/2015/wordml/symex" xmlns:wpg="http://schemas.microsoft.com/office/word/2010/wordprocessingGroup" xmlns:wpi="http://schemas.microsoft.com/office/word/2010/wordprocessingInk" xmlns:wne="http://schemas.microsoft.com/office/word/2006/wordml" xmlns:wps="http://schemas.microsoft.com/office/word/2010/wordprocessingShape" mc:Ignorable="w14 w15 w16se w16cid w16 w16cex w16sdtdh wp14">
+<w:document xmlns:wpc="http://schemas.microsoft.com/office/word/2010/wordprocessingCanvas" xmlns:cx="http://schemas.microsoft.com/office/drawing/2014/chartex" xmlns:cx1="http://schemas.microsoft.com/office/drawing/2015/9/8/chartex" xmlns:cx2="http://schemas.microsoft.com/office/drawing/2015/10/21/chartex" xmlns:cx3="http://schemas.microsoft.com/office/drawing/2016/5/9/chartex" xmlns:cx4="http://schemas.microsoft.com/office/drawing/2016/5/10/chartex" xmlns:cx5="http://schemas.microsoft.com/office/drawing/2016/5/11/chartex" xmlns:cx6="http://schemas.microsoft.com/office/drawing/2016/5/12/chartex" xmlns:cx7="http://schemas.microsoft.com/office/drawing/2016/5/13/chartex" xmlns:cx8="http://schemas.microsoft.com/office/drawing/2016/5/14/chartex" xmlns:mc="http://schemas.openxmlformats.org/markup-compatibility/2006" xmlns:aink="http://schemas.microsoft.com/office/drawing/2016/ink" xmlns:am3d="http://schemas.microsoft.com/office/drawing/2017/model3d" xmlns:o="urn:schemas-microsoft-com:office:office" xmlns:oel="http://schemas.microsoft.com/office/2019/extlst" xmlns:r="http://schemas.openxmlformats.org/officeDocument/2006/relationships" xmlns:m="http://schemas.openxmlformats.org/officeDocument/2006/math" xmlns:v="urn:schemas-microsoft-com:vml" xmlns:wp14="http://schemas.microsoft.com/office/word/2010/wordprocessingDrawing" xmlns:wp="http://schemas.openxmlformats.org/drawingml/2006/wordprocessingDrawing" xmlns:w10="urn:schemas-microsoft-com:office:word" xmlns:w="http://schemas.openxmlformats.org/wordprocessingml/2006/main" xmlns:w14="http://schemas.microsoft.com/office/word/2010/wordml" xmlns:w15="http://schemas.microsoft.com/office/word/2012/wordml" xmlns:w16cex="http://schemas.microsoft.com/office/word/2018/wordml/cex" xmlns:w16cid="http://schemas.microsoft.com/office/word/2016/wordml/cid" xmlns:w16="http://schemas.microsoft.com/office/word/2018/wordml" xmlns:w16sdtdh="http://schemas.microsoft.com/office/word/2020/wordml/sdtdatahash" xmlns:w16se="http://schemas.microsoft.com/office/word/2015/wordml/symex" xmlns:wpg="http://schemas.microsoft.com/office/word/2010/wordprocessingGroup" xmlns:wpi="http://schemas.microsoft.com/office/word/2010/wordprocessingInk" xmlns:wne="http://schemas.microsoft.com/office/word/2006/wordml" xmlns:wps="http://schemas.microsoft.com/office/word/2010/wordprocessingShape" mc:Ignorable="w14 w15 w16se w16cid w16 w16cex w16sdtdh wp14">
   <w:body>
     <w:p>
       <w:pPr>
@@ -2984,14 +2984,6 @@
           <w:szCs w:val="20"/>
         </w:rPr>
       </w:pPr>
-      <w:r>
-        <w:rPr>
-          <w:rFonts w:ascii="Arial" w:hAnsi="Arial" w:cs="Arial"/>
-          <w:sz w:val="20"/>
-          <w:szCs w:val="20"/>
-        </w:rPr>
-        <w:t xml:space="preserve">Upon Version 2.0, </w:t>
-      </w:r>
       <w:proofErr w:type="spellStart"/>
       <w:r>
         <w:rPr>
@@ -3008,7 +3000,7 @@
           <w:sz w:val="20"/>
           <w:szCs w:val="20"/>
         </w:rPr>
-        <w:t xml:space="preserve"> requires </w:t>
+        <w:t xml:space="preserve"> has been validated on a Paramount™ MX+.  The developer assumes that other precision mounts from such vendors as </w:t>
       </w:r>
       <w:proofErr w:type="spellStart"/>
       <w:r>
@@ -3017,7 +3009,7 @@
           <w:sz w:val="20"/>
           <w:szCs w:val="20"/>
         </w:rPr>
-        <w:t>PlaneWave</w:t>
+        <w:t>AstroPhysics</w:t>
       </w:r>
       <w:proofErr w:type="spellEnd"/>
       <w:r>
@@ -3026,103 +3018,160 @@
           <w:sz w:val="20"/>
           <w:szCs w:val="20"/>
         </w:rPr>
-        <w:t xml:space="preserve"> PlateSolve2</w:t>
-      </w:r>
-      <w:r>
-        <w:rPr>
-          <w:rFonts w:ascii="Arial" w:hAnsi="Arial" w:cs="Arial"/>
-          <w:sz w:val="20"/>
-          <w:szCs w:val="20"/>
-        </w:rPr>
-        <w:t xml:space="preserve"> V2.28 or later</w:t>
-      </w:r>
-      <w:r>
-        <w:rPr>
-          <w:rFonts w:ascii="Arial" w:hAnsi="Arial" w:cs="Arial"/>
-          <w:sz w:val="20"/>
-          <w:szCs w:val="20"/>
-        </w:rPr>
-        <w:t xml:space="preserve"> </w:t>
-      </w:r>
-      <w:r>
-        <w:rPr>
-          <w:rFonts w:ascii="Arial" w:hAnsi="Arial" w:cs="Arial"/>
-          <w:sz w:val="20"/>
-          <w:szCs w:val="20"/>
-        </w:rPr>
-        <w:t xml:space="preserve">to </w:t>
-      </w:r>
-      <w:r>
-        <w:rPr>
-          <w:rFonts w:ascii="Arial" w:hAnsi="Arial" w:cs="Arial"/>
-          <w:sz w:val="20"/>
-          <w:szCs w:val="20"/>
-        </w:rPr>
-        <w:t xml:space="preserve">display, </w:t>
-      </w:r>
-      <w:r>
-        <w:rPr>
-          <w:rFonts w:ascii="Arial" w:hAnsi="Arial" w:cs="Arial"/>
-          <w:sz w:val="20"/>
-          <w:szCs w:val="20"/>
-        </w:rPr>
-        <w:t>alig</w:t>
-      </w:r>
-      <w:r>
-        <w:rPr>
-          <w:rFonts w:ascii="Arial" w:hAnsi="Arial" w:cs="Arial"/>
-          <w:sz w:val="20"/>
-          <w:szCs w:val="20"/>
-        </w:rPr>
-        <w:t>n</w:t>
-      </w:r>
-      <w:r>
-        <w:rPr>
-          <w:rFonts w:ascii="Arial" w:hAnsi="Arial" w:cs="Arial"/>
-          <w:sz w:val="20"/>
-          <w:szCs w:val="20"/>
-        </w:rPr>
-        <w:t xml:space="preserve"> and</w:t>
-      </w:r>
-      <w:r>
-        <w:rPr>
-          <w:rFonts w:ascii="Arial" w:hAnsi="Arial" w:cs="Arial"/>
-          <w:sz w:val="20"/>
-          <w:szCs w:val="20"/>
-        </w:rPr>
-        <w:t xml:space="preserve"> </w:t>
-      </w:r>
-      <w:r>
-        <w:rPr>
-          <w:rFonts w:ascii="Arial" w:hAnsi="Arial" w:cs="Arial"/>
-          <w:sz w:val="20"/>
-          <w:szCs w:val="20"/>
-        </w:rPr>
-        <w:t xml:space="preserve">blink </w:t>
-      </w:r>
-      <w:r>
-        <w:rPr>
-          <w:rFonts w:ascii="Arial" w:hAnsi="Arial" w:cs="Arial"/>
-          <w:sz w:val="20"/>
-          <w:szCs w:val="20"/>
-        </w:rPr>
-        <w:t xml:space="preserve">suspected </w:t>
-      </w:r>
-      <w:r>
-        <w:rPr>
-          <w:rFonts w:ascii="Arial" w:hAnsi="Arial" w:cs="Arial"/>
-          <w:sz w:val="20"/>
-          <w:szCs w:val="20"/>
-        </w:rPr>
-        <w:t xml:space="preserve">light sources.  </w:t>
-      </w:r>
-      <w:r>
-        <w:rPr>
-          <w:rFonts w:ascii="Arial" w:hAnsi="Arial" w:cs="Arial"/>
-          <w:sz w:val="20"/>
-          <w:szCs w:val="20"/>
-        </w:rPr>
-        <w:t xml:space="preserve">PlateSolve2 is downloadable for free from the </w:t>
+        <w:t xml:space="preserve"> can also support accurate imaging over longer exposures without </w:t>
+      </w:r>
+      <w:proofErr w:type="gramStart"/>
+      <w:r>
+        <w:rPr>
+          <w:rFonts w:ascii="Arial" w:hAnsi="Arial" w:cs="Arial"/>
+          <w:sz w:val="20"/>
+          <w:szCs w:val="20"/>
+        </w:rPr>
+        <w:t>autoguiding, but</w:t>
+      </w:r>
+      <w:proofErr w:type="gramEnd"/>
+      <w:r>
+        <w:rPr>
+          <w:rFonts w:ascii="Arial" w:hAnsi="Arial" w:cs="Arial"/>
+          <w:sz w:val="20"/>
+          <w:szCs w:val="20"/>
+        </w:rPr>
+        <w:t xml:space="preserve"> makes no gu</w:t>
+      </w:r>
+      <w:r>
+        <w:rPr>
+          <w:rFonts w:ascii="Arial" w:hAnsi="Arial" w:cs="Arial"/>
+          <w:sz w:val="20"/>
+          <w:szCs w:val="20"/>
+        </w:rPr>
+        <w:t>arantees</w:t>
+      </w:r>
+      <w:r>
+        <w:rPr>
+          <w:rFonts w:ascii="Arial" w:hAnsi="Arial" w:cs="Arial"/>
+          <w:sz w:val="20"/>
+          <w:szCs w:val="20"/>
+        </w:rPr>
+        <w:t>.</w:t>
+      </w:r>
+    </w:p>
+    <w:p>
+      <w:pPr>
+        <w:rPr>
+          <w:rFonts w:ascii="Arial" w:hAnsi="Arial" w:cs="Arial"/>
+          <w:sz w:val="20"/>
+          <w:szCs w:val="20"/>
+          <w:u w:val="single"/>
+        </w:rPr>
+      </w:pPr>
+      <w:r>
+        <w:rPr>
+          <w:rFonts w:ascii="Arial" w:hAnsi="Arial" w:cs="Arial"/>
+          <w:b/>
+          <w:sz w:val="20"/>
+          <w:szCs w:val="20"/>
+          <w:u w:val="single"/>
+        </w:rPr>
+        <w:t>Installation</w:t>
+      </w:r>
+    </w:p>
+    <w:p>
+      <w:pPr>
+        <w:rPr>
+          <w:rFonts w:ascii="Arial" w:hAnsi="Arial" w:cs="Arial"/>
+          <w:sz w:val="20"/>
+          <w:szCs w:val="20"/>
+        </w:rPr>
+      </w:pPr>
+      <w:r>
+        <w:rPr>
+          <w:rFonts w:ascii="Arial" w:hAnsi="Arial" w:cs="Arial"/>
+          <w:sz w:val="20"/>
+          <w:szCs w:val="20"/>
+        </w:rPr>
+        <w:t>Download the SuperScan</w:t>
+      </w:r>
+      <w:r>
+        <w:rPr>
+          <w:rFonts w:ascii="Arial" w:hAnsi="Arial" w:cs="Arial"/>
+          <w:sz w:val="20"/>
+          <w:szCs w:val="20"/>
+        </w:rPr>
+        <w:t>64.</w:t>
+      </w:r>
+      <w:r>
+        <w:rPr>
+          <w:rFonts w:ascii="Arial" w:hAnsi="Arial" w:cs="Arial"/>
+          <w:sz w:val="20"/>
+          <w:szCs w:val="20"/>
+        </w:rPr>
+        <w:t xml:space="preserve">zip </w:t>
+      </w:r>
+      <w:r>
+        <w:rPr>
+          <w:rFonts w:ascii="Arial" w:hAnsi="Arial" w:cs="Arial"/>
+          <w:sz w:val="20"/>
+          <w:szCs w:val="20"/>
+        </w:rPr>
+        <w:t xml:space="preserve">or SuperScan32.zip from the </w:t>
+      </w:r>
+      <w:r>
+        <w:rPr>
+          <w:rFonts w:ascii="Arial" w:hAnsi="Arial" w:cs="Arial"/>
+          <w:i/>
+          <w:iCs/>
+          <w:sz w:val="20"/>
+          <w:szCs w:val="20"/>
+        </w:rPr>
+        <w:t>publish</w:t>
+      </w:r>
+      <w:r>
+        <w:rPr>
+          <w:rFonts w:ascii="Arial" w:hAnsi="Arial" w:cs="Arial"/>
+          <w:sz w:val="20"/>
+          <w:szCs w:val="20"/>
+        </w:rPr>
+        <w:t xml:space="preserve"> folder </w:t>
+      </w:r>
+      <w:r>
+        <w:rPr>
+          <w:rFonts w:ascii="Arial" w:hAnsi="Arial" w:cs="Arial"/>
+          <w:sz w:val="20"/>
+          <w:szCs w:val="20"/>
+        </w:rPr>
+        <w:t xml:space="preserve">and </w:t>
+      </w:r>
+      <w:r>
+        <w:rPr>
+          <w:rFonts w:ascii="Arial" w:hAnsi="Arial" w:cs="Arial"/>
+          <w:sz w:val="20"/>
+          <w:szCs w:val="20"/>
+        </w:rPr>
+        <w:t>extract</w:t>
+      </w:r>
+      <w:r>
+        <w:rPr>
+          <w:rFonts w:ascii="Arial" w:hAnsi="Arial" w:cs="Arial"/>
+          <w:sz w:val="20"/>
+          <w:szCs w:val="20"/>
+        </w:rPr>
+        <w:t>. Run the "Setup</w:t>
+      </w:r>
+      <w:r>
+        <w:rPr>
+          <w:rFonts w:ascii="Arial" w:hAnsi="Arial" w:cs="Arial"/>
+          <w:sz w:val="20"/>
+          <w:szCs w:val="20"/>
+        </w:rPr>
+        <w:t>.exe</w:t>
+      </w:r>
+      <w:r>
+        <w:rPr>
+          <w:rFonts w:ascii="Arial" w:hAnsi="Arial" w:cs="Arial"/>
+          <w:sz w:val="20"/>
+          <w:szCs w:val="20"/>
+        </w:rPr>
+        <w:t>" application.  Upon completion, an application icon will have been added to the start menu under "</w:t>
       </w:r>
       <w:proofErr w:type="spellStart"/>
       <w:r>
@@ -3131,7 +3180,7 @@
           <w:sz w:val="20"/>
           <w:szCs w:val="20"/>
         </w:rPr>
-        <w:t>PlaneWave</w:t>
+        <w:t>TSXToolKit</w:t>
       </w:r>
       <w:proofErr w:type="spellEnd"/>
       <w:r>
@@ -3140,17 +3189,8 @@
           <w:sz w:val="20"/>
           <w:szCs w:val="20"/>
         </w:rPr>
-        <w:t xml:space="preserve"> support site.</w:t>
-      </w:r>
-    </w:p>
-    <w:p>
-      <w:pPr>
-        <w:rPr>
-          <w:rFonts w:ascii="Arial" w:hAnsi="Arial" w:cs="Arial"/>
-          <w:sz w:val="20"/>
-          <w:szCs w:val="20"/>
-        </w:rPr>
-      </w:pPr>
+        <w:t>" with the name "</w:t>
+      </w:r>
       <w:proofErr w:type="spellStart"/>
       <w:r>
         <w:rPr>
@@ -3167,25 +3207,52 @@
           <w:sz w:val="20"/>
           <w:szCs w:val="20"/>
         </w:rPr>
-        <w:t xml:space="preserve"> has been validated on a Paramount™ MX+.  The developer assumes that other precision mounts from such vendors as </w:t>
-      </w:r>
-      <w:proofErr w:type="spellStart"/>
-      <w:r>
-        <w:rPr>
-          <w:rFonts w:ascii="Arial" w:hAnsi="Arial" w:cs="Arial"/>
-          <w:sz w:val="20"/>
-          <w:szCs w:val="20"/>
-        </w:rPr>
-        <w:t>AstroPhysics</w:t>
-      </w:r>
-      <w:proofErr w:type="spellEnd"/>
-      <w:r>
-        <w:rPr>
-          <w:rFonts w:ascii="Arial" w:hAnsi="Arial" w:cs="Arial"/>
-          <w:sz w:val="20"/>
-          <w:szCs w:val="20"/>
-        </w:rPr>
-        <w:t xml:space="preserve"> can also support accurate imaging over longer exposures without </w:t>
+        <w:t>".  This application can be pinned to the Start if desired.</w:t>
+      </w:r>
+    </w:p>
+    <w:p>
+      <w:pPr>
+        <w:rPr>
+          <w:rFonts w:ascii="Arial" w:hAnsi="Arial" w:cs="Arial"/>
+          <w:sz w:val="20"/>
+          <w:szCs w:val="20"/>
+          <w:u w:val="single"/>
+        </w:rPr>
+      </w:pPr>
+      <w:r>
+        <w:rPr>
+          <w:rFonts w:ascii="Arial" w:hAnsi="Arial" w:cs="Arial"/>
+          <w:b/>
+          <w:sz w:val="20"/>
+          <w:szCs w:val="20"/>
+          <w:u w:val="single"/>
+        </w:rPr>
+        <w:t>Support</w:t>
+      </w:r>
+    </w:p>
+    <w:p>
+      <w:pPr>
+        <w:rPr>
+          <w:rFonts w:ascii="Arial" w:hAnsi="Arial" w:cs="Arial"/>
+          <w:sz w:val="20"/>
+          <w:szCs w:val="20"/>
+        </w:rPr>
+      </w:pPr>
+      <w:r>
+        <w:rPr>
+          <w:rFonts w:ascii="Arial" w:hAnsi="Arial" w:cs="Arial"/>
+          <w:sz w:val="20"/>
+          <w:szCs w:val="20"/>
+        </w:rPr>
+        <w:t xml:space="preserve">This application was written for the public domain and as such is unsupported. </w:t>
+      </w:r>
+      <w:r>
+        <w:rPr>
+          <w:rFonts w:ascii="Arial" w:hAnsi="Arial" w:cs="Arial"/>
+          <w:sz w:val="20"/>
+          <w:szCs w:val="20"/>
+        </w:rPr>
+        <w:t xml:space="preserve">The developer would happily entertain questions or </w:t>
       </w:r>
       <w:proofErr w:type="gramStart"/>
       <w:r>
@@ -3194,7 +3261,7 @@
           <w:sz w:val="20"/>
           <w:szCs w:val="20"/>
         </w:rPr>
-        <w:t>autoguiding, but</w:t>
+        <w:t>suggestions, and</w:t>
       </w:r>
       <w:proofErr w:type="gramEnd"/>
       <w:r>
@@ -3203,126 +3270,8 @@
           <w:sz w:val="20"/>
           <w:szCs w:val="20"/>
         </w:rPr>
-        <w:t xml:space="preserve"> makes no gu</w:t>
-      </w:r>
-      <w:r>
-        <w:rPr>
-          <w:rFonts w:ascii="Arial" w:hAnsi="Arial" w:cs="Arial"/>
-          <w:sz w:val="20"/>
-          <w:szCs w:val="20"/>
-        </w:rPr>
-        <w:t>arantees</w:t>
-      </w:r>
-      <w:r>
-        <w:rPr>
-          <w:rFonts w:ascii="Arial" w:hAnsi="Arial" w:cs="Arial"/>
-          <w:sz w:val="20"/>
-          <w:szCs w:val="20"/>
-        </w:rPr>
-        <w:t>.</w:t>
-      </w:r>
-    </w:p>
-    <w:p>
-      <w:pPr>
-        <w:rPr>
-          <w:rFonts w:ascii="Arial" w:hAnsi="Arial" w:cs="Arial"/>
-          <w:sz w:val="20"/>
-          <w:szCs w:val="20"/>
-          <w:u w:val="single"/>
-        </w:rPr>
-      </w:pPr>
-      <w:r>
-        <w:rPr>
-          <w:rFonts w:ascii="Arial" w:hAnsi="Arial" w:cs="Arial"/>
-          <w:b/>
-          <w:sz w:val="20"/>
-          <w:szCs w:val="20"/>
-          <w:u w:val="single"/>
-        </w:rPr>
-        <w:t>Installation</w:t>
-      </w:r>
-    </w:p>
-    <w:p>
-      <w:pPr>
-        <w:rPr>
-          <w:rFonts w:ascii="Arial" w:hAnsi="Arial" w:cs="Arial"/>
-          <w:sz w:val="20"/>
-          <w:szCs w:val="20"/>
-        </w:rPr>
-      </w:pPr>
-      <w:r>
-        <w:rPr>
-          <w:rFonts w:ascii="Arial" w:hAnsi="Arial" w:cs="Arial"/>
-          <w:sz w:val="20"/>
-          <w:szCs w:val="20"/>
-        </w:rPr>
-        <w:t>Download the SuperScan_Exe.zip and open. Run the "Setup" application.  Upon completion, an application icon will have been added to the start menu under "</w:t>
-      </w:r>
-      <w:proofErr w:type="spellStart"/>
-      <w:r>
-        <w:rPr>
-          <w:rFonts w:ascii="Arial" w:hAnsi="Arial" w:cs="Arial"/>
-          <w:sz w:val="20"/>
-          <w:szCs w:val="20"/>
-        </w:rPr>
-        <w:t>TSXToolKit</w:t>
-      </w:r>
-      <w:proofErr w:type="spellEnd"/>
-      <w:r>
-        <w:rPr>
-          <w:rFonts w:ascii="Arial" w:hAnsi="Arial" w:cs="Arial"/>
-          <w:sz w:val="20"/>
-          <w:szCs w:val="20"/>
-        </w:rPr>
-        <w:t>" with the name "</w:t>
-      </w:r>
-      <w:proofErr w:type="spellStart"/>
-      <w:r>
-        <w:rPr>
-          <w:rFonts w:ascii="Arial" w:hAnsi="Arial" w:cs="Arial"/>
-          <w:sz w:val="20"/>
-          <w:szCs w:val="20"/>
-        </w:rPr>
-        <w:t>SuperScan</w:t>
-      </w:r>
-      <w:proofErr w:type="spellEnd"/>
-      <w:r>
-        <w:rPr>
-          <w:rFonts w:ascii="Arial" w:hAnsi="Arial" w:cs="Arial"/>
-          <w:sz w:val="20"/>
-          <w:szCs w:val="20"/>
-        </w:rPr>
-        <w:t>".  This application can be pinned to the Start if desired.</w:t>
-      </w:r>
-    </w:p>
-    <w:p>
-      <w:pPr>
-        <w:rPr>
-          <w:rFonts w:ascii="Arial" w:hAnsi="Arial" w:cs="Arial"/>
-          <w:sz w:val="20"/>
-          <w:szCs w:val="20"/>
-          <w:u w:val="single"/>
-        </w:rPr>
-      </w:pPr>
-      <w:r>
-        <w:rPr>
-          <w:rFonts w:ascii="Arial" w:hAnsi="Arial" w:cs="Arial"/>
-          <w:b/>
-          <w:sz w:val="20"/>
-          <w:szCs w:val="20"/>
-          <w:u w:val="single"/>
-        </w:rPr>
-        <w:t>Support</w:t>
-      </w:r>
-    </w:p>
-    <w:p>
-      <w:pPr>
-        <w:rPr>
-          <w:rFonts w:ascii="Arial" w:hAnsi="Arial" w:cs="Arial"/>
-          <w:sz w:val="20"/>
-          <w:szCs w:val="20"/>
-        </w:rPr>
-      </w:pPr>
+        <w:t xml:space="preserve"> may update the application occasionally as time permits.  </w:t>
+      </w:r>
       <w:r>
         <w:rPr>
           <w:rFonts w:ascii="Arial" w:hAnsi="Arial" w:cs="Arial"/>
@@ -3330,33 +3279,7 @@
           <w:szCs w:val="20"/>
         </w:rPr>
         <w:lastRenderedPageBreak/>
-        <w:t xml:space="preserve">This application was written for the public domain and as such is unsupported. </w:t>
-      </w:r>
-      <w:r>
-        <w:rPr>
-          <w:rFonts w:ascii="Arial" w:hAnsi="Arial" w:cs="Arial"/>
-          <w:sz w:val="20"/>
-          <w:szCs w:val="20"/>
-        </w:rPr>
-        <w:t xml:space="preserve">The developer would happily entertain questions or </w:t>
-      </w:r>
-      <w:proofErr w:type="gramStart"/>
-      <w:r>
-        <w:rPr>
-          <w:rFonts w:ascii="Arial" w:hAnsi="Arial" w:cs="Arial"/>
-          <w:sz w:val="20"/>
-          <w:szCs w:val="20"/>
-        </w:rPr>
-        <w:t>suggestions, and</w:t>
-      </w:r>
-      <w:proofErr w:type="gramEnd"/>
-      <w:r>
-        <w:rPr>
-          <w:rFonts w:ascii="Arial" w:hAnsi="Arial" w:cs="Arial"/>
-          <w:sz w:val="20"/>
-          <w:szCs w:val="20"/>
-        </w:rPr>
-        <w:t xml:space="preserve"> may update the application occasionally as time permits.  Otherwise, t</w:t>
+        <w:t>Otherwise, t</w:t>
       </w:r>
       <w:r>
         <w:rPr>
@@ -10438,6 +10361,62 @@
     </w:p>
     <w:p>
       <w:pPr>
+        <w:autoSpaceDE w:val="0"/>
+        <w:autoSpaceDN w:val="0"/>
+        <w:adjustRightInd w:val="0"/>
+        <w:spacing w:after="0" w:line="240" w:lineRule="auto"/>
+        <w:rPr>
+          <w:rFonts w:ascii="Consolas" w:hAnsi="Consolas" w:cs="Consolas"/>
+          <w:sz w:val="19"/>
+          <w:szCs w:val="19"/>
+        </w:rPr>
+      </w:pPr>
+      <w:r>
+        <w:rPr>
+          <w:rFonts w:ascii="Consolas" w:hAnsi="Consolas" w:cs="Consolas"/>
+          <w:sz w:val="19"/>
+          <w:szCs w:val="19"/>
+        </w:rPr>
+        <w:t>3.1.0</w:t>
+      </w:r>
+    </w:p>
+    <w:p>
+      <w:pPr>
+        <w:autoSpaceDE w:val="0"/>
+        <w:autoSpaceDN w:val="0"/>
+        <w:adjustRightInd w:val="0"/>
+        <w:spacing w:after="0" w:line="240" w:lineRule="auto"/>
+        <w:rPr>
+          <w:rFonts w:ascii="Consolas" w:hAnsi="Consolas" w:cs="Consolas"/>
+          <w:sz w:val="19"/>
+          <w:szCs w:val="19"/>
+        </w:rPr>
+      </w:pPr>
+      <w:r>
+        <w:rPr>
+          <w:rFonts w:ascii="Consolas" w:hAnsi="Consolas" w:cs="Consolas"/>
+          <w:sz w:val="19"/>
+          <w:szCs w:val="19"/>
+        </w:rPr>
+        <w:tab/>
+        <w:t>1. Designed out PlateSolve2</w:t>
+      </w:r>
+    </w:p>
+    <w:p>
+      <w:pPr>
+        <w:autoSpaceDE w:val="0"/>
+        <w:autoSpaceDN w:val="0"/>
+        <w:adjustRightInd w:val="0"/>
+        <w:spacing w:after="0" w:line="240" w:lineRule="auto"/>
+        <w:rPr>
+          <w:rFonts w:ascii="Consolas" w:hAnsi="Consolas" w:cs="Consolas"/>
+          <w:sz w:val="19"/>
+          <w:szCs w:val="19"/>
+        </w:rPr>
+      </w:pPr>
+    </w:p>
+    <w:p>
+      <w:pPr>
         <w:pStyle w:val="ListParagraph"/>
         <w:spacing w:line="240" w:lineRule="auto"/>
         <w:ind w:left="0"/>
@@ -10469,7 +10448,7 @@
 </file>
 
 <file path=word/endnotes.xml><?xml version="1.0" encoding="utf-8"?>
-<w:endnotes xmlns:wpc="http://schemas.microsoft.com/office/word/2010/wordprocessingCanvas" xmlns:cx="http://schemas.microsoft.com/office/drawing/2014/chartex" xmlns:cx1="http://schemas.microsoft.com/office/drawing/2015/9/8/chartex" xmlns:cx2="http://schemas.microsoft.com/office/drawing/2015/10/21/chartex" xmlns:cx3="http://schemas.microsoft.com/office/drawing/2016/5/9/chartex" xmlns:cx4="http://schemas.microsoft.com/office/drawing/2016/5/10/chartex" xmlns:cx5="http://schemas.microsoft.com/office/drawing/2016/5/11/chartex" xmlns:cx6="http://schemas.microsoft.com/office/drawing/2016/5/12/chartex" xmlns:cx7="http://schemas.microsoft.com/office/drawing/2016/5/13/chartex" xmlns:cx8="http://schemas.microsoft.com/office/drawing/2016/5/14/chartex" xmlns:mc="http://schemas.openxmlformats.org/markup-compatibility/2006" xmlns:aink="http://schemas.microsoft.com/office/drawing/2016/ink" xmlns:am3d="http://schemas.microsoft.com/office/drawing/2017/model3d" xmlns:o="urn:schemas-microsoft-com:office:office" xmlns:r="http://schemas.openxmlformats.org/officeDocument/2006/relationships" xmlns:m="http://schemas.openxmlformats.org/officeDocument/2006/math" xmlns:v="urn:schemas-microsoft-com:vml" xmlns:wp14="http://schemas.microsoft.com/office/word/2010/wordprocessingDrawing" xmlns:wp="http://schemas.openxmlformats.org/drawingml/2006/wordprocessingDrawing" xmlns:w10="urn:schemas-microsoft-com:office:word" xmlns:w="http://schemas.openxmlformats.org/wordprocessingml/2006/main" xmlns:w14="http://schemas.microsoft.com/office/word/2010/wordml" xmlns:w15="http://schemas.microsoft.com/office/word/2012/wordml" xmlns:w16cex="http://schemas.microsoft.com/office/word/2018/wordml/cex" xmlns:w16cid="http://schemas.microsoft.com/office/word/2016/wordml/cid" xmlns:w16="http://schemas.microsoft.com/office/word/2018/wordml" xmlns:w16sdtdh="http://schemas.microsoft.com/office/word/2020/wordml/sdtdatahash" xmlns:w16se="http://schemas.microsoft.com/office/word/2015/wordml/symex" xmlns:wpg="http://schemas.microsoft.com/office/word/2010/wordprocessingGroup" xmlns:wpi="http://schemas.microsoft.com/office/word/2010/wordprocessingInk" xmlns:wne="http://schemas.microsoft.com/office/word/2006/wordml" xmlns:wps="http://schemas.microsoft.com/office/word/2010/wordprocessingShape" mc:Ignorable="w14 w15 w16se w16cid w16 w16cex w16sdtdh wp14">
+<w:endnotes xmlns:wpc="http://schemas.microsoft.com/office/word/2010/wordprocessingCanvas" xmlns:cx="http://schemas.microsoft.com/office/drawing/2014/chartex" xmlns:cx1="http://schemas.microsoft.com/office/drawing/2015/9/8/chartex" xmlns:cx2="http://schemas.microsoft.com/office/drawing/2015/10/21/chartex" xmlns:cx3="http://schemas.microsoft.com/office/drawing/2016/5/9/chartex" xmlns:cx4="http://schemas.microsoft.com/office/drawing/2016/5/10/chartex" xmlns:cx5="http://schemas.microsoft.com/office/drawing/2016/5/11/chartex" xmlns:cx6="http://schemas.microsoft.com/office/drawing/2016/5/12/chartex" xmlns:cx7="http://schemas.microsoft.com/office/drawing/2016/5/13/chartex" xmlns:cx8="http://schemas.microsoft.com/office/drawing/2016/5/14/chartex" xmlns:mc="http://schemas.openxmlformats.org/markup-compatibility/2006" xmlns:aink="http://schemas.microsoft.com/office/drawing/2016/ink" xmlns:am3d="http://schemas.microsoft.com/office/drawing/2017/model3d" xmlns:o="urn:schemas-microsoft-com:office:office" xmlns:oel="http://schemas.microsoft.com/office/2019/extlst" xmlns:r="http://schemas.openxmlformats.org/officeDocument/2006/relationships" xmlns:m="http://schemas.openxmlformats.org/officeDocument/2006/math" xmlns:v="urn:schemas-microsoft-com:vml" xmlns:wp14="http://schemas.microsoft.com/office/word/2010/wordprocessingDrawing" xmlns:wp="http://schemas.openxmlformats.org/drawingml/2006/wordprocessingDrawing" xmlns:w10="urn:schemas-microsoft-com:office:word" xmlns:w="http://schemas.openxmlformats.org/wordprocessingml/2006/main" xmlns:w14="http://schemas.microsoft.com/office/word/2010/wordml" xmlns:w15="http://schemas.microsoft.com/office/word/2012/wordml" xmlns:w16cex="http://schemas.microsoft.com/office/word/2018/wordml/cex" xmlns:w16cid="http://schemas.microsoft.com/office/word/2016/wordml/cid" xmlns:w16="http://schemas.microsoft.com/office/word/2018/wordml" xmlns:w16sdtdh="http://schemas.microsoft.com/office/word/2020/wordml/sdtdatahash" xmlns:w16se="http://schemas.microsoft.com/office/word/2015/wordml/symex" xmlns:wpg="http://schemas.microsoft.com/office/word/2010/wordprocessingGroup" xmlns:wpi="http://schemas.microsoft.com/office/word/2010/wordprocessingInk" xmlns:wne="http://schemas.microsoft.com/office/word/2006/wordml" xmlns:wps="http://schemas.microsoft.com/office/word/2010/wordprocessingShape" mc:Ignorable="w14 w15 w16se w16cid w16 w16cex w16sdtdh wp14">
   <w:endnote w:type="separator" w:id="-1">
     <w:p>
       <w:pPr>
@@ -10501,7 +10480,7 @@
 </file>
 
 <file path=word/footer1.xml><?xml version="1.0" encoding="utf-8"?>
-<w:ftr xmlns:wpc="http://schemas.microsoft.com/office/word/2010/wordprocessingCanvas" xmlns:cx="http://schemas.microsoft.com/office/drawing/2014/chartex" xmlns:cx1="http://schemas.microsoft.com/office/drawing/2015/9/8/chartex" xmlns:cx2="http://schemas.microsoft.com/office/drawing/2015/10/21/chartex" xmlns:cx3="http://schemas.microsoft.com/office/drawing/2016/5/9/chartex" xmlns:cx4="http://schemas.microsoft.com/office/drawing/2016/5/10/chartex" xmlns:cx5="http://schemas.microsoft.com/office/drawing/2016/5/11/chartex" xmlns:cx6="http://schemas.microsoft.com/office/drawing/2016/5/12/chartex" xmlns:cx7="http://schemas.microsoft.com/office/drawing/2016/5/13/chartex" xmlns:cx8="http://schemas.microsoft.com/office/drawing/2016/5/14/chartex" xmlns:mc="http://schemas.openxmlformats.org/markup-compatibility/2006" xmlns:aink="http://schemas.microsoft.com/office/drawing/2016/ink" xmlns:am3d="http://schemas.microsoft.com/office/drawing/2017/model3d" xmlns:o="urn:schemas-microsoft-com:office:office" xmlns:r="http://schemas.openxmlformats.org/officeDocument/2006/relationships" xmlns:m="http://schemas.openxmlformats.org/officeDocument/2006/math" xmlns:v="urn:schemas-microsoft-com:vml" xmlns:wp14="http://schemas.microsoft.com/office/word/2010/wordprocessingDrawing" xmlns:wp="http://schemas.openxmlformats.org/drawingml/2006/wordprocessingDrawing" xmlns:w10="urn:schemas-microsoft-com:office:word" xmlns:w="http://schemas.openxmlformats.org/wordprocessingml/2006/main" xmlns:w14="http://schemas.microsoft.com/office/word/2010/wordml" xmlns:w15="http://schemas.microsoft.com/office/word/2012/wordml" xmlns:w16cex="http://schemas.microsoft.com/office/word/2018/wordml/cex" xmlns:w16cid="http://schemas.microsoft.com/office/word/2016/wordml/cid" xmlns:w16="http://schemas.microsoft.com/office/word/2018/wordml" xmlns:w16sdtdh="http://schemas.microsoft.com/office/word/2020/wordml/sdtdatahash" xmlns:w16se="http://schemas.microsoft.com/office/word/2015/wordml/symex" xmlns:wpg="http://schemas.microsoft.com/office/word/2010/wordprocessingGroup" xmlns:wpi="http://schemas.microsoft.com/office/word/2010/wordprocessingInk" xmlns:wne="http://schemas.microsoft.com/office/word/2006/wordml" xmlns:wps="http://schemas.microsoft.com/office/word/2010/wordprocessingShape" mc:Ignorable="w14 w15 w16se w16cid w16 w16cex w16sdtdh wp14">
+<w:ftr xmlns:wpc="http://schemas.microsoft.com/office/word/2010/wordprocessingCanvas" xmlns:cx="http://schemas.microsoft.com/office/drawing/2014/chartex" xmlns:cx1="http://schemas.microsoft.com/office/drawing/2015/9/8/chartex" xmlns:cx2="http://schemas.microsoft.com/office/drawing/2015/10/21/chartex" xmlns:cx3="http://schemas.microsoft.com/office/drawing/2016/5/9/chartex" xmlns:cx4="http://schemas.microsoft.com/office/drawing/2016/5/10/chartex" xmlns:cx5="http://schemas.microsoft.com/office/drawing/2016/5/11/chartex" xmlns:cx6="http://schemas.microsoft.com/office/drawing/2016/5/12/chartex" xmlns:cx7="http://schemas.microsoft.com/office/drawing/2016/5/13/chartex" xmlns:cx8="http://schemas.microsoft.com/office/drawing/2016/5/14/chartex" xmlns:mc="http://schemas.openxmlformats.org/markup-compatibility/2006" xmlns:aink="http://schemas.microsoft.com/office/drawing/2016/ink" xmlns:am3d="http://schemas.microsoft.com/office/drawing/2017/model3d" xmlns:o="urn:schemas-microsoft-com:office:office" xmlns:oel="http://schemas.microsoft.com/office/2019/extlst" xmlns:r="http://schemas.openxmlformats.org/officeDocument/2006/relationships" xmlns:m="http://schemas.openxmlformats.org/officeDocument/2006/math" xmlns:v="urn:schemas-microsoft-com:vml" xmlns:wp14="http://schemas.microsoft.com/office/word/2010/wordprocessingDrawing" xmlns:wp="http://schemas.openxmlformats.org/drawingml/2006/wordprocessingDrawing" xmlns:w10="urn:schemas-microsoft-com:office:word" xmlns:w="http://schemas.openxmlformats.org/wordprocessingml/2006/main" xmlns:w14="http://schemas.microsoft.com/office/word/2010/wordml" xmlns:w15="http://schemas.microsoft.com/office/word/2012/wordml" xmlns:w16cex="http://schemas.microsoft.com/office/word/2018/wordml/cex" xmlns:w16cid="http://schemas.microsoft.com/office/word/2016/wordml/cid" xmlns:w16="http://schemas.microsoft.com/office/word/2018/wordml" xmlns:w16sdtdh="http://schemas.microsoft.com/office/word/2020/wordml/sdtdatahash" xmlns:w16se="http://schemas.microsoft.com/office/word/2015/wordml/symex" xmlns:wpg="http://schemas.microsoft.com/office/word/2010/wordprocessingGroup" xmlns:wpi="http://schemas.microsoft.com/office/word/2010/wordprocessingInk" xmlns:wne="http://schemas.microsoft.com/office/word/2006/wordml" xmlns:wps="http://schemas.microsoft.com/office/word/2010/wordprocessingShape" mc:Ignorable="w14 w15 w16se w16cid w16 w16cex w16sdtdh wp14">
   <w:p>
     <w:pPr>
       <w:pStyle w:val="Footer"/>
@@ -10564,7 +10543,7 @@
 </file>
 
 <file path=word/footnotes.xml><?xml version="1.0" encoding="utf-8"?>
-<w:footnotes xmlns:wpc="http://schemas.microsoft.com/office/word/2010/wordprocessingCanvas" xmlns:cx="http://schemas.microsoft.com/office/drawing/2014/chartex" xmlns:cx1="http://schemas.microsoft.com/office/drawing/2015/9/8/chartex" xmlns:cx2="http://schemas.microsoft.com/office/drawing/2015/10/21/chartex" xmlns:cx3="http://schemas.microsoft.com/office/drawing/2016/5/9/chartex" xmlns:cx4="http://schemas.microsoft.com/office/drawing/2016/5/10/chartex" xmlns:cx5="http://schemas.microsoft.com/office/drawing/2016/5/11/chartex" xmlns:cx6="http://schemas.microsoft.com/office/drawing/2016/5/12/chartex" xmlns:cx7="http://schemas.microsoft.com/office/drawing/2016/5/13/chartex" xmlns:cx8="http://schemas.microsoft.com/office/drawing/2016/5/14/chartex" xmlns:mc="http://schemas.openxmlformats.org/markup-compatibility/2006" xmlns:aink="http://schemas.microsoft.com/office/drawing/2016/ink" xmlns:am3d="http://schemas.microsoft.com/office/drawing/2017/model3d" xmlns:o="urn:schemas-microsoft-com:office:office" xmlns:r="http://schemas.openxmlformats.org/officeDocument/2006/relationships" xmlns:m="http://schemas.openxmlformats.org/officeDocument/2006/math" xmlns:v="urn:schemas-microsoft-com:vml" xmlns:wp14="http://schemas.microsoft.com/office/word/2010/wordprocessingDrawing" xmlns:wp="http://schemas.openxmlformats.org/drawingml/2006/wordprocessingDrawing" xmlns:w10="urn:schemas-microsoft-com:office:word" xmlns:w="http://schemas.openxmlformats.org/wordprocessingml/2006/main" xmlns:w14="http://schemas.microsoft.com/office/word/2010/wordml" xmlns:w15="http://schemas.microsoft.com/office/word/2012/wordml" xmlns:w16cex="http://schemas.microsoft.com/office/word/2018/wordml/cex" xmlns:w16cid="http://schemas.microsoft.com/office/word/2016/wordml/cid" xmlns:w16="http://schemas.microsoft.com/office/word/2018/wordml" xmlns:w16sdtdh="http://schemas.microsoft.com/office/word/2020/wordml/sdtdatahash" xmlns:w16se="http://schemas.microsoft.com/office/word/2015/wordml/symex" xmlns:wpg="http://schemas.microsoft.com/office/word/2010/wordprocessingGroup" xmlns:wpi="http://schemas.microsoft.com/office/word/2010/wordprocessingInk" xmlns:wne="http://schemas.microsoft.com/office/word/2006/wordml" xmlns:wps="http://schemas.microsoft.com/office/word/2010/wordprocessingShape" mc:Ignorable="w14 w15 w16se w16cid w16 w16cex w16sdtdh wp14">
+<w:footnotes xmlns:wpc="http://schemas.microsoft.com/office/word/2010/wordprocessingCanvas" xmlns:cx="http://schemas.microsoft.com/office/drawing/2014/chartex" xmlns:cx1="http://schemas.microsoft.com/office/drawing/2015/9/8/chartex" xmlns:cx2="http://schemas.microsoft.com/office/drawing/2015/10/21/chartex" xmlns:cx3="http://schemas.microsoft.com/office/drawing/2016/5/9/chartex" xmlns:cx4="http://schemas.microsoft.com/office/drawing/2016/5/10/chartex" xmlns:cx5="http://schemas.microsoft.com/office/drawing/2016/5/11/chartex" xmlns:cx6="http://schemas.microsoft.com/office/drawing/2016/5/12/chartex" xmlns:cx7="http://schemas.microsoft.com/office/drawing/2016/5/13/chartex" xmlns:cx8="http://schemas.microsoft.com/office/drawing/2016/5/14/chartex" xmlns:mc="http://schemas.openxmlformats.org/markup-compatibility/2006" xmlns:aink="http://schemas.microsoft.com/office/drawing/2016/ink" xmlns:am3d="http://schemas.microsoft.com/office/drawing/2017/model3d" xmlns:o="urn:schemas-microsoft-com:office:office" xmlns:oel="http://schemas.microsoft.com/office/2019/extlst" xmlns:r="http://schemas.openxmlformats.org/officeDocument/2006/relationships" xmlns:m="http://schemas.openxmlformats.org/officeDocument/2006/math" xmlns:v="urn:schemas-microsoft-com:vml" xmlns:wp14="http://schemas.microsoft.com/office/word/2010/wordprocessingDrawing" xmlns:wp="http://schemas.openxmlformats.org/drawingml/2006/wordprocessingDrawing" xmlns:w10="urn:schemas-microsoft-com:office:word" xmlns:w="http://schemas.openxmlformats.org/wordprocessingml/2006/main" xmlns:w14="http://schemas.microsoft.com/office/word/2010/wordml" xmlns:w15="http://schemas.microsoft.com/office/word/2012/wordml" xmlns:w16cex="http://schemas.microsoft.com/office/word/2018/wordml/cex" xmlns:w16cid="http://schemas.microsoft.com/office/word/2016/wordml/cid" xmlns:w16="http://schemas.microsoft.com/office/word/2018/wordml" xmlns:w16sdtdh="http://schemas.microsoft.com/office/word/2020/wordml/sdtdatahash" xmlns:w16se="http://schemas.microsoft.com/office/word/2015/wordml/symex" xmlns:wpg="http://schemas.microsoft.com/office/word/2010/wordprocessingGroup" xmlns:wpi="http://schemas.microsoft.com/office/word/2010/wordprocessingInk" xmlns:wne="http://schemas.microsoft.com/office/word/2006/wordml" xmlns:wps="http://schemas.microsoft.com/office/word/2010/wordprocessingShape" mc:Ignorable="w14 w15 w16se w16cid w16 w16cex w16sdtdh wp14">
   <w:footnote w:type="separator" w:id="-1">
     <w:p>
       <w:pPr>
@@ -10596,7 +10575,7 @@
 </file>
 
 <file path=word/header1.xml><?xml version="1.0" encoding="utf-8"?>
-<w:hdr xmlns:wpc="http://schemas.microsoft.com/office/word/2010/wordprocessingCanvas" xmlns:cx="http://schemas.microsoft.com/office/drawing/2014/chartex" xmlns:cx1="http://schemas.microsoft.com/office/drawing/2015/9/8/chartex" xmlns:cx2="http://schemas.microsoft.com/office/drawing/2015/10/21/chartex" xmlns:cx3="http://schemas.microsoft.com/office/drawing/2016/5/9/chartex" xmlns:cx4="http://schemas.microsoft.com/office/drawing/2016/5/10/chartex" xmlns:cx5="http://schemas.microsoft.com/office/drawing/2016/5/11/chartex" xmlns:cx6="http://schemas.microsoft.com/office/drawing/2016/5/12/chartex" xmlns:cx7="http://schemas.microsoft.com/office/drawing/2016/5/13/chartex" xmlns:cx8="http://schemas.microsoft.com/office/drawing/2016/5/14/chartex" xmlns:mc="http://schemas.openxmlformats.org/markup-compatibility/2006" xmlns:aink="http://schemas.microsoft.com/office/drawing/2016/ink" xmlns:am3d="http://schemas.microsoft.com/office/drawing/2017/model3d" xmlns:o="urn:schemas-microsoft-com:office:office" xmlns:r="http://schemas.openxmlformats.org/officeDocument/2006/relationships" xmlns:m="http://schemas.openxmlformats.org/officeDocument/2006/math" xmlns:v="urn:schemas-microsoft-com:vml" xmlns:wp14="http://schemas.microsoft.com/office/word/2010/wordprocessingDrawing" xmlns:wp="http://schemas.openxmlformats.org/drawingml/2006/wordprocessingDrawing" xmlns:w10="urn:schemas-microsoft-com:office:word" xmlns:w="http://schemas.openxmlformats.org/wordprocessingml/2006/main" xmlns:w14="http://schemas.microsoft.com/office/word/2010/wordml" xmlns:w15="http://schemas.microsoft.com/office/word/2012/wordml" xmlns:w16cex="http://schemas.microsoft.com/office/word/2018/wordml/cex" xmlns:w16cid="http://schemas.microsoft.com/office/word/2016/wordml/cid" xmlns:w16="http://schemas.microsoft.com/office/word/2018/wordml" xmlns:w16sdtdh="http://schemas.microsoft.com/office/word/2020/wordml/sdtdatahash" xmlns:w16se="http://schemas.microsoft.com/office/word/2015/wordml/symex" xmlns:wpg="http://schemas.microsoft.com/office/word/2010/wordprocessingGroup" xmlns:wpi="http://schemas.microsoft.com/office/word/2010/wordprocessingInk" xmlns:wne="http://schemas.microsoft.com/office/word/2006/wordml" xmlns:wps="http://schemas.microsoft.com/office/word/2010/wordprocessingShape" mc:Ignorable="w14 w15 w16se w16cid w16 w16cex w16sdtdh wp14">
+<w:hdr xmlns:wpc="http://schemas.microsoft.com/office/word/2010/wordprocessingCanvas" xmlns:cx="http://schemas.microsoft.com/office/drawing/2014/chartex" xmlns:cx1="http://schemas.microsoft.com/office/drawing/2015/9/8/chartex" xmlns:cx2="http://schemas.microsoft.com/office/drawing/2015/10/21/chartex" xmlns:cx3="http://schemas.microsoft.com/office/drawing/2016/5/9/chartex" xmlns:cx4="http://schemas.microsoft.com/office/drawing/2016/5/10/chartex" xmlns:cx5="http://schemas.microsoft.com/office/drawing/2016/5/11/chartex" xmlns:cx6="http://schemas.microsoft.com/office/drawing/2016/5/12/chartex" xmlns:cx7="http://schemas.microsoft.com/office/drawing/2016/5/13/chartex" xmlns:cx8="http://schemas.microsoft.com/office/drawing/2016/5/14/chartex" xmlns:mc="http://schemas.openxmlformats.org/markup-compatibility/2006" xmlns:aink="http://schemas.microsoft.com/office/drawing/2016/ink" xmlns:am3d="http://schemas.microsoft.com/office/drawing/2017/model3d" xmlns:o="urn:schemas-microsoft-com:office:office" xmlns:oel="http://schemas.microsoft.com/office/2019/extlst" xmlns:r="http://schemas.openxmlformats.org/officeDocument/2006/relationships" xmlns:m="http://schemas.openxmlformats.org/officeDocument/2006/math" xmlns:v="urn:schemas-microsoft-com:vml" xmlns:wp14="http://schemas.microsoft.com/office/word/2010/wordprocessingDrawing" xmlns:wp="http://schemas.openxmlformats.org/drawingml/2006/wordprocessingDrawing" xmlns:w10="urn:schemas-microsoft-com:office:word" xmlns:w="http://schemas.openxmlformats.org/wordprocessingml/2006/main" xmlns:w14="http://schemas.microsoft.com/office/word/2010/wordml" xmlns:w15="http://schemas.microsoft.com/office/word/2012/wordml" xmlns:w16cex="http://schemas.microsoft.com/office/word/2018/wordml/cex" xmlns:w16cid="http://schemas.microsoft.com/office/word/2016/wordml/cid" xmlns:w16="http://schemas.microsoft.com/office/word/2018/wordml" xmlns:w16sdtdh="http://schemas.microsoft.com/office/word/2020/wordml/sdtdatahash" xmlns:w16se="http://schemas.microsoft.com/office/word/2015/wordml/symex" xmlns:wpg="http://schemas.microsoft.com/office/word/2010/wordprocessingGroup" xmlns:wpi="http://schemas.microsoft.com/office/word/2010/wordprocessingInk" xmlns:wne="http://schemas.microsoft.com/office/word/2006/wordml" xmlns:wps="http://schemas.microsoft.com/office/word/2010/wordprocessingShape" mc:Ignorable="w14 w15 w16se w16cid w16 w16cex w16sdtdh wp14">
   <w:p>
     <w:pPr>
       <w:pStyle w:val="Header"/>
@@ -10639,7 +10618,7 @@
 </file>
 
 <file path=word/numbering.xml><?xml version="1.0" encoding="utf-8"?>
-<w:numbering xmlns:wpc="http://schemas.microsoft.com/office/word/2010/wordprocessingCanvas" xmlns:cx="http://schemas.microsoft.com/office/drawing/2014/chartex" xmlns:cx1="http://schemas.microsoft.com/office/drawing/2015/9/8/chartex" xmlns:cx2="http://schemas.microsoft.com/office/drawing/2015/10/21/chartex" xmlns:cx3="http://schemas.microsoft.com/office/drawing/2016/5/9/chartex" xmlns:cx4="http://schemas.microsoft.com/office/drawing/2016/5/10/chartex" xmlns:cx5="http://schemas.microsoft.com/office/drawing/2016/5/11/chartex" xmlns:cx6="http://schemas.microsoft.com/office/drawing/2016/5/12/chartex" xmlns:cx7="http://schemas.microsoft.com/office/drawing/2016/5/13/chartex" xmlns:cx8="http://schemas.microsoft.com/office/drawing/2016/5/14/chartex" xmlns:mc="http://schemas.openxmlformats.org/markup-compatibility/2006" xmlns:aink="http://schemas.microsoft.com/office/drawing/2016/ink" xmlns:am3d="http://schemas.microsoft.com/office/drawing/2017/model3d" xmlns:o="urn:schemas-microsoft-com:office:office" xmlns:r="http://schemas.openxmlformats.org/officeDocument/2006/relationships" xmlns:m="http://schemas.openxmlformats.org/officeDocument/2006/math" xmlns:v="urn:schemas-microsoft-com:vml" xmlns:wp14="http://schemas.microsoft.com/office/word/2010/wordprocessingDrawing" xmlns:wp="http://schemas.openxmlformats.org/drawingml/2006/wordprocessingDrawing" xmlns:w10="urn:schemas-microsoft-com:office:word" xmlns:w="http://schemas.openxmlformats.org/wordprocessingml/2006/main" xmlns:w14="http://schemas.microsoft.com/office/word/2010/wordml" xmlns:w15="http://schemas.microsoft.com/office/word/2012/wordml" xmlns:w16cex="http://schemas.microsoft.com/office/word/2018/wordml/cex" xmlns:w16cid="http://schemas.microsoft.com/office/word/2016/wordml/cid" xmlns:w16="http://schemas.microsoft.com/office/word/2018/wordml" xmlns:w16sdtdh="http://schemas.microsoft.com/office/word/2020/wordml/sdtdatahash" xmlns:w16se="http://schemas.microsoft.com/office/word/2015/wordml/symex" xmlns:wpg="http://schemas.microsoft.com/office/word/2010/wordprocessingGroup" xmlns:wpi="http://schemas.microsoft.com/office/word/2010/wordprocessingInk" xmlns:wne="http://schemas.microsoft.com/office/word/2006/wordml" xmlns:wps="http://schemas.microsoft.com/office/word/2010/wordprocessingShape" mc:Ignorable="w14 w15 w16se w16cid w16 w16cex w16sdtdh wp14">
+<w:numbering xmlns:wpc="http://schemas.microsoft.com/office/word/2010/wordprocessingCanvas" xmlns:cx="http://schemas.microsoft.com/office/drawing/2014/chartex" xmlns:cx1="http://schemas.microsoft.com/office/drawing/2015/9/8/chartex" xmlns:cx2="http://schemas.microsoft.com/office/drawing/2015/10/21/chartex" xmlns:cx3="http://schemas.microsoft.com/office/drawing/2016/5/9/chartex" xmlns:cx4="http://schemas.microsoft.com/office/drawing/2016/5/10/chartex" xmlns:cx5="http://schemas.microsoft.com/office/drawing/2016/5/11/chartex" xmlns:cx6="http://schemas.microsoft.com/office/drawing/2016/5/12/chartex" xmlns:cx7="http://schemas.microsoft.com/office/drawing/2016/5/13/chartex" xmlns:cx8="http://schemas.microsoft.com/office/drawing/2016/5/14/chartex" xmlns:mc="http://schemas.openxmlformats.org/markup-compatibility/2006" xmlns:aink="http://schemas.microsoft.com/office/drawing/2016/ink" xmlns:am3d="http://schemas.microsoft.com/office/drawing/2017/model3d" xmlns:o="urn:schemas-microsoft-com:office:office" xmlns:oel="http://schemas.microsoft.com/office/2019/extlst" xmlns:r="http://schemas.openxmlformats.org/officeDocument/2006/relationships" xmlns:m="http://schemas.openxmlformats.org/officeDocument/2006/math" xmlns:v="urn:schemas-microsoft-com:vml" xmlns:wp14="http://schemas.microsoft.com/office/word/2010/wordprocessingDrawing" xmlns:wp="http://schemas.openxmlformats.org/drawingml/2006/wordprocessingDrawing" xmlns:w10="urn:schemas-microsoft-com:office:word" xmlns:w="http://schemas.openxmlformats.org/wordprocessingml/2006/main" xmlns:w14="http://schemas.microsoft.com/office/word/2010/wordml" xmlns:w15="http://schemas.microsoft.com/office/word/2012/wordml" xmlns:w16cex="http://schemas.microsoft.com/office/word/2018/wordml/cex" xmlns:w16cid="http://schemas.microsoft.com/office/word/2016/wordml/cid" xmlns:w16="http://schemas.microsoft.com/office/word/2018/wordml" xmlns:w16sdtdh="http://schemas.microsoft.com/office/word/2020/wordml/sdtdatahash" xmlns:w16se="http://schemas.microsoft.com/office/word/2015/wordml/symex" xmlns:wpg="http://schemas.microsoft.com/office/word/2010/wordprocessingGroup" xmlns:wpi="http://schemas.microsoft.com/office/word/2010/wordprocessingInk" xmlns:wne="http://schemas.microsoft.com/office/word/2006/wordml" xmlns:wps="http://schemas.microsoft.com/office/word/2010/wordprocessingShape" mc:Ignorable="w14 w15 w16se w16cid w16 w16cex w16sdtdh wp14">
   <w:abstractNum w:abstractNumId="0" w15:restartNumberingAfterBreak="0">
     <w:nsid w:val="00A14B62"/>
     <w:multiLevelType w:val="hybridMultilevel"/>

</xml_diff>

<commit_message>
Changed log file name format to yyyy_MM_dd
</commit_message>
<xml_diff>
--- a/SuperScan/SuperScan Description.docx
+++ b/SuperScan/SuperScan Description.docx
@@ -1,6 +1,6 @@
 
 <file path=word/document.xml><?xml version="1.0" encoding="utf-8"?>
-<w:document xmlns:wpc="http://schemas.microsoft.com/office/word/2010/wordprocessingCanvas" xmlns:cx="http://schemas.microsoft.com/office/drawing/2014/chartex" xmlns:cx1="http://schemas.microsoft.com/office/drawing/2015/9/8/chartex" xmlns:cx2="http://schemas.microsoft.com/office/drawing/2015/10/21/chartex" xmlns:cx3="http://schemas.microsoft.com/office/drawing/2016/5/9/chartex" xmlns:cx4="http://schemas.microsoft.com/office/drawing/2016/5/10/chartex" xmlns:cx5="http://schemas.microsoft.com/office/drawing/2016/5/11/chartex" xmlns:cx6="http://schemas.microsoft.com/office/drawing/2016/5/12/chartex" xmlns:cx7="http://schemas.microsoft.com/office/drawing/2016/5/13/chartex" xmlns:cx8="http://schemas.microsoft.com/office/drawing/2016/5/14/chartex" xmlns:mc="http://schemas.openxmlformats.org/markup-compatibility/2006" xmlns:aink="http://schemas.microsoft.com/office/drawing/2016/ink" xmlns:am3d="http://schemas.microsoft.com/office/drawing/2017/model3d" xmlns:o="urn:schemas-microsoft-com:office:office" xmlns:oel="http://schemas.microsoft.com/office/2019/extlst" xmlns:r="http://schemas.openxmlformats.org/officeDocument/2006/relationships" xmlns:m="http://schemas.openxmlformats.org/officeDocument/2006/math" xmlns:v="urn:schemas-microsoft-com:vml" xmlns:wp14="http://schemas.microsoft.com/office/word/2010/wordprocessingDrawing" xmlns:wp="http://schemas.openxmlformats.org/drawingml/2006/wordprocessingDrawing" xmlns:w10="urn:schemas-microsoft-com:office:word" xmlns:w="http://schemas.openxmlformats.org/wordprocessingml/2006/main" xmlns:w14="http://schemas.microsoft.com/office/word/2010/wordml" xmlns:w15="http://schemas.microsoft.com/office/word/2012/wordml" xmlns:w16cex="http://schemas.microsoft.com/office/word/2018/wordml/cex" xmlns:w16cid="http://schemas.microsoft.com/office/word/2016/wordml/cid" xmlns:w16="http://schemas.microsoft.com/office/word/2018/wordml" xmlns:w16sdtdh="http://schemas.microsoft.com/office/word/2020/wordml/sdtdatahash" xmlns:w16se="http://schemas.microsoft.com/office/word/2015/wordml/symex" xmlns:wpg="http://schemas.microsoft.com/office/word/2010/wordprocessingGroup" xmlns:wpi="http://schemas.microsoft.com/office/word/2010/wordprocessingInk" xmlns:wne="http://schemas.microsoft.com/office/word/2006/wordml" xmlns:wps="http://schemas.microsoft.com/office/word/2010/wordprocessingShape" mc:Ignorable="w14 w15 w16se w16cid w16 w16cex w16sdtdh wp14">
+<w:document xmlns:wpc="http://schemas.microsoft.com/office/word/2010/wordprocessingCanvas" xmlns:cx="http://schemas.microsoft.com/office/drawing/2014/chartex" xmlns:cx1="http://schemas.microsoft.com/office/drawing/2015/9/8/chartex" xmlns:cx2="http://schemas.microsoft.com/office/drawing/2015/10/21/chartex" xmlns:cx3="http://schemas.microsoft.com/office/drawing/2016/5/9/chartex" xmlns:cx4="http://schemas.microsoft.com/office/drawing/2016/5/10/chartex" xmlns:cx5="http://schemas.microsoft.com/office/drawing/2016/5/11/chartex" xmlns:cx6="http://schemas.microsoft.com/office/drawing/2016/5/12/chartex" xmlns:cx7="http://schemas.microsoft.com/office/drawing/2016/5/13/chartex" xmlns:cx8="http://schemas.microsoft.com/office/drawing/2016/5/14/chartex" xmlns:mc="http://schemas.openxmlformats.org/markup-compatibility/2006" xmlns:aink="http://schemas.microsoft.com/office/drawing/2016/ink" xmlns:am3d="http://schemas.microsoft.com/office/drawing/2017/model3d" xmlns:o="urn:schemas-microsoft-com:office:office" xmlns:oel="http://schemas.microsoft.com/office/2019/extlst" xmlns:r="http://schemas.openxmlformats.org/officeDocument/2006/relationships" xmlns:m="http://schemas.openxmlformats.org/officeDocument/2006/math" xmlns:v="urn:schemas-microsoft-com:vml" xmlns:wp14="http://schemas.microsoft.com/office/word/2010/wordprocessingDrawing" xmlns:wp="http://schemas.openxmlformats.org/drawingml/2006/wordprocessingDrawing" xmlns:w10="urn:schemas-microsoft-com:office:word" xmlns:w="http://schemas.openxmlformats.org/wordprocessingml/2006/main" xmlns:w14="http://schemas.microsoft.com/office/word/2010/wordml" xmlns:w15="http://schemas.microsoft.com/office/word/2012/wordml" xmlns:w16cex="http://schemas.microsoft.com/office/word/2018/wordml/cex" xmlns:w16cid="http://schemas.microsoft.com/office/word/2016/wordml/cid" xmlns:w16="http://schemas.microsoft.com/office/word/2018/wordml" xmlns:w16du="http://schemas.microsoft.com/office/word/2023/wordml/word16du" xmlns:w16sdtdh="http://schemas.microsoft.com/office/word/2020/wordml/sdtdatahash" xmlns:w16se="http://schemas.microsoft.com/office/word/2015/wordml/symex" xmlns:wpg="http://schemas.microsoft.com/office/word/2010/wordprocessingGroup" xmlns:wpi="http://schemas.microsoft.com/office/word/2010/wordprocessingInk" xmlns:wne="http://schemas.microsoft.com/office/word/2006/wordml" xmlns:wps="http://schemas.microsoft.com/office/word/2010/wordprocessingShape" mc:Ignorable="w14 w15 w16se w16cid w16 w16cex w16sdtdh wp14">
   <w:body>
     <w:p>
       <w:pPr>
@@ -13,6 +13,7 @@
           <w:u w:val="single"/>
         </w:rPr>
       </w:pPr>
+      <w:proofErr w:type="spellStart"/>
       <w:r>
         <w:rPr>
           <w:rFonts w:ascii="Arial" w:hAnsi="Arial" w:cs="Arial"/>
@@ -21,8 +22,9 @@
           <w:szCs w:val="20"/>
           <w:u w:val="single"/>
         </w:rPr>
-        <w:t xml:space="preserve">SuperScan </w:t>
-      </w:r>
+        <w:t>SuperScan</w:t>
+      </w:r>
+      <w:proofErr w:type="spellEnd"/>
       <w:r>
         <w:rPr>
           <w:rFonts w:ascii="Arial" w:hAnsi="Arial" w:cs="Arial"/>
@@ -31,6 +33,16 @@
           <w:szCs w:val="20"/>
           <w:u w:val="single"/>
         </w:rPr>
+        <w:t xml:space="preserve"> </w:t>
+      </w:r>
+      <w:r>
+        <w:rPr>
+          <w:rFonts w:ascii="Arial" w:hAnsi="Arial" w:cs="Arial"/>
+          <w:b/>
+          <w:sz w:val="20"/>
+          <w:szCs w:val="20"/>
+          <w:u w:val="single"/>
+        </w:rPr>
         <w:t xml:space="preserve">Automation </w:t>
       </w:r>
       <w:r>
@@ -107,13 +119,23 @@
           <w:szCs w:val="20"/>
         </w:rPr>
       </w:pPr>
-      <w:r>
-        <w:rPr>
-          <w:rFonts w:ascii="Arial" w:hAnsi="Arial" w:cs="Arial"/>
-          <w:sz w:val="20"/>
-          <w:szCs w:val="20"/>
-        </w:rPr>
-        <w:t>SuperScan is a Windows-compatible</w:t>
+      <w:proofErr w:type="spellStart"/>
+      <w:r>
+        <w:rPr>
+          <w:rFonts w:ascii="Arial" w:hAnsi="Arial" w:cs="Arial"/>
+          <w:sz w:val="20"/>
+          <w:szCs w:val="20"/>
+        </w:rPr>
+        <w:t>SuperScan</w:t>
+      </w:r>
+      <w:proofErr w:type="spellEnd"/>
+      <w:r>
+        <w:rPr>
+          <w:rFonts w:ascii="Arial" w:hAnsi="Arial" w:cs="Arial"/>
+          <w:sz w:val="20"/>
+          <w:szCs w:val="20"/>
+        </w:rPr>
+        <w:t xml:space="preserve"> is a Windows-compatible</w:t>
       </w:r>
       <w:r>
         <w:rPr>
@@ -153,8 +175,18 @@
           <w:sz w:val="20"/>
           <w:szCs w:val="20"/>
         </w:rPr>
-        <w:t>s using the TheSkyX</w:t>
-      </w:r>
+        <w:t xml:space="preserve">s using the </w:t>
+      </w:r>
+      <w:proofErr w:type="spellStart"/>
+      <w:r>
+        <w:rPr>
+          <w:rFonts w:ascii="Arial" w:hAnsi="Arial" w:cs="Arial"/>
+          <w:sz w:val="20"/>
+          <w:szCs w:val="20"/>
+        </w:rPr>
+        <w:t>TheSkyX</w:t>
+      </w:r>
+      <w:proofErr w:type="spellEnd"/>
       <w:r>
         <w:rPr>
           <w:rFonts w:ascii="Arial" w:hAnsi="Arial" w:cs="Arial"/>
@@ -192,6 +224,7 @@
       <w:r>
         <w:rPr>
           <w:rFonts w:ascii="Arial" w:hAnsi="Arial" w:cs="Arial"/>
+          <w:noProof/>
           <w:sz w:val="20"/>
           <w:szCs w:val="20"/>
         </w:rPr>
@@ -246,7 +279,25 @@
           <w:sz w:val="20"/>
           <w:szCs w:val="20"/>
         </w:rPr>
-        <w:t xml:space="preserve">Each night that SuperScan is run, a fresh set of images is taken of all available galaxies that fit a set of </w:t>
+        <w:t xml:space="preserve">Each night that </w:t>
+      </w:r>
+      <w:proofErr w:type="spellStart"/>
+      <w:r>
+        <w:rPr>
+          <w:rFonts w:ascii="Arial" w:hAnsi="Arial" w:cs="Arial"/>
+          <w:sz w:val="20"/>
+          <w:szCs w:val="20"/>
+        </w:rPr>
+        <w:t>SuperScan</w:t>
+      </w:r>
+      <w:proofErr w:type="spellEnd"/>
+      <w:r>
+        <w:rPr>
+          <w:rFonts w:ascii="Arial" w:hAnsi="Arial" w:cs="Arial"/>
+          <w:sz w:val="20"/>
+          <w:szCs w:val="20"/>
+        </w:rPr>
+        <w:t xml:space="preserve"> is run, a fresh set of images is taken of all available galaxies that fit a set of </w:t>
       </w:r>
       <w:r>
         <w:rPr>
@@ -312,13 +363,23 @@
         </w:rPr>
         <w:t xml:space="preserve">ge from a prior </w:t>
       </w:r>
-      <w:r>
-        <w:rPr>
-          <w:rFonts w:ascii="Arial" w:hAnsi="Arial" w:cs="Arial"/>
-          <w:sz w:val="20"/>
-          <w:szCs w:val="20"/>
-        </w:rPr>
-        <w:t>SuperScan run.  If any new light source</w:t>
+      <w:proofErr w:type="spellStart"/>
+      <w:r>
+        <w:rPr>
+          <w:rFonts w:ascii="Arial" w:hAnsi="Arial" w:cs="Arial"/>
+          <w:sz w:val="20"/>
+          <w:szCs w:val="20"/>
+        </w:rPr>
+        <w:t>SuperScan</w:t>
+      </w:r>
+      <w:proofErr w:type="spellEnd"/>
+      <w:r>
+        <w:rPr>
+          <w:rFonts w:ascii="Arial" w:hAnsi="Arial" w:cs="Arial"/>
+          <w:sz w:val="20"/>
+          <w:szCs w:val="20"/>
+        </w:rPr>
+        <w:t xml:space="preserve"> run.  If any new light source</w:t>
       </w:r>
       <w:r>
         <w:rPr>
@@ -415,7 +476,25 @@
           <w:sz w:val="20"/>
           <w:szCs w:val="20"/>
         </w:rPr>
-        <w:t>ayed for visual analysis and any follow up work a user might want to prove the source real.</w:t>
+        <w:t xml:space="preserve">ayed for visual analysis and any follow up work a user might want to prove the source </w:t>
+      </w:r>
+      <w:proofErr w:type="gramStart"/>
+      <w:r>
+        <w:rPr>
+          <w:rFonts w:ascii="Arial" w:hAnsi="Arial" w:cs="Arial"/>
+          <w:sz w:val="20"/>
+          <w:szCs w:val="20"/>
+        </w:rPr>
+        <w:t>real</w:t>
+      </w:r>
+      <w:proofErr w:type="gramEnd"/>
+      <w:r>
+        <w:rPr>
+          <w:rFonts w:ascii="Arial" w:hAnsi="Arial" w:cs="Arial"/>
+          <w:sz w:val="20"/>
+          <w:szCs w:val="20"/>
+        </w:rPr>
+        <w:t>.</w:t>
       </w:r>
     </w:p>
     <w:p>
@@ -442,7 +521,43 @@
           <w:sz w:val="20"/>
           <w:szCs w:val="20"/>
         </w:rPr>
-        <w:t>As options, SuperScan supports variable exposure length, autofocus, delayed start, execution of pre-scan and post-scan automation scripts, minimum altitude limit, and filter selection.  Additional constraints on the galaxy selection can be made by modifications to the SuperScan database search query.</w:t>
+        <w:t xml:space="preserve">As options, </w:t>
+      </w:r>
+      <w:proofErr w:type="spellStart"/>
+      <w:r>
+        <w:rPr>
+          <w:rFonts w:ascii="Arial" w:hAnsi="Arial" w:cs="Arial"/>
+          <w:sz w:val="20"/>
+          <w:szCs w:val="20"/>
+        </w:rPr>
+        <w:t>SuperScan</w:t>
+      </w:r>
+      <w:proofErr w:type="spellEnd"/>
+      <w:r>
+        <w:rPr>
+          <w:rFonts w:ascii="Arial" w:hAnsi="Arial" w:cs="Arial"/>
+          <w:sz w:val="20"/>
+          <w:szCs w:val="20"/>
+        </w:rPr>
+        <w:t xml:space="preserve"> supports variable exposure length, autofocus, delayed start, execution of pre-scan and post-scan automation scripts, minimum altitude limit, and filter selection.  Additional constraints on the galaxy selection can be made by modifications to the </w:t>
+      </w:r>
+      <w:proofErr w:type="spellStart"/>
+      <w:r>
+        <w:rPr>
+          <w:rFonts w:ascii="Arial" w:hAnsi="Arial" w:cs="Arial"/>
+          <w:sz w:val="20"/>
+          <w:szCs w:val="20"/>
+        </w:rPr>
+        <w:t>SuperScan</w:t>
+      </w:r>
+      <w:proofErr w:type="spellEnd"/>
+      <w:r>
+        <w:rPr>
+          <w:rFonts w:ascii="Arial" w:hAnsi="Arial" w:cs="Arial"/>
+          <w:sz w:val="20"/>
+          <w:szCs w:val="20"/>
+        </w:rPr>
+        <w:t xml:space="preserve"> database search query.</w:t>
       </w:r>
     </w:p>
     <w:p>
@@ -504,7 +619,43 @@
           <w:sz w:val="20"/>
           <w:szCs w:val="20"/>
         </w:rPr>
-        <w:t xml:space="preserve"> SuperScan uses TheSkyX™ to generate a list </w:t>
+        <w:t xml:space="preserve"> </w:t>
+      </w:r>
+      <w:proofErr w:type="spellStart"/>
+      <w:r>
+        <w:rPr>
+          <w:rFonts w:ascii="Arial" w:hAnsi="Arial" w:cs="Arial"/>
+          <w:sz w:val="20"/>
+          <w:szCs w:val="20"/>
+        </w:rPr>
+        <w:t>SuperScan</w:t>
+      </w:r>
+      <w:proofErr w:type="spellEnd"/>
+      <w:r>
+        <w:rPr>
+          <w:rFonts w:ascii="Arial" w:hAnsi="Arial" w:cs="Arial"/>
+          <w:sz w:val="20"/>
+          <w:szCs w:val="20"/>
+        </w:rPr>
+        <w:t xml:space="preserve"> uses </w:t>
+      </w:r>
+      <w:proofErr w:type="spellStart"/>
+      <w:r>
+        <w:rPr>
+          <w:rFonts w:ascii="Arial" w:hAnsi="Arial" w:cs="Arial"/>
+          <w:sz w:val="20"/>
+          <w:szCs w:val="20"/>
+        </w:rPr>
+        <w:t>TheSkyX</w:t>
+      </w:r>
+      <w:proofErr w:type="spellEnd"/>
+      <w:r>
+        <w:rPr>
+          <w:rFonts w:ascii="Arial" w:hAnsi="Arial" w:cs="Arial"/>
+          <w:sz w:val="20"/>
+          <w:szCs w:val="20"/>
+        </w:rPr>
+        <w:t xml:space="preserve">™ to generate a list </w:t>
       </w:r>
       <w:r>
         <w:rPr>
@@ -552,7 +703,25 @@
           <w:sz w:val="20"/>
           <w:szCs w:val="20"/>
         </w:rPr>
-        <w:t xml:space="preserve">h target galaxy, SuperScan </w:t>
+        <w:t xml:space="preserve">h target galaxy, </w:t>
+      </w:r>
+      <w:proofErr w:type="spellStart"/>
+      <w:r>
+        <w:rPr>
+          <w:rFonts w:ascii="Arial" w:hAnsi="Arial" w:cs="Arial"/>
+          <w:sz w:val="20"/>
+          <w:szCs w:val="20"/>
+        </w:rPr>
+        <w:t>SuperScan</w:t>
+      </w:r>
+      <w:proofErr w:type="spellEnd"/>
+      <w:r>
+        <w:rPr>
+          <w:rFonts w:ascii="Arial" w:hAnsi="Arial" w:cs="Arial"/>
+          <w:sz w:val="20"/>
+          <w:szCs w:val="20"/>
+        </w:rPr>
+        <w:t xml:space="preserve"> </w:t>
       </w:r>
       <w:r>
         <w:rPr>
@@ -592,16 +761,25 @@
           <w:sz w:val="20"/>
           <w:szCs w:val="20"/>
         </w:rPr>
-        <w:t xml:space="preserve"> a</w:t>
-      </w:r>
-      <w:r>
-        <w:rPr>
-          <w:rFonts w:ascii="Arial" w:hAnsi="Arial" w:cs="Arial"/>
-          <w:sz w:val="20"/>
-          <w:szCs w:val="20"/>
-        </w:rPr>
         <w:t xml:space="preserve"> </w:t>
       </w:r>
+      <w:proofErr w:type="gramStart"/>
+      <w:r>
+        <w:rPr>
+          <w:rFonts w:ascii="Arial" w:hAnsi="Arial" w:cs="Arial"/>
+          <w:sz w:val="20"/>
+          <w:szCs w:val="20"/>
+        </w:rPr>
+        <w:t>a</w:t>
+      </w:r>
+      <w:r>
+        <w:rPr>
+          <w:rFonts w:ascii="Arial" w:hAnsi="Arial" w:cs="Arial"/>
+          <w:sz w:val="20"/>
+          <w:szCs w:val="20"/>
+        </w:rPr>
+        <w:t xml:space="preserve"> </w:t>
+      </w:r>
       <w:r>
         <w:rPr>
           <w:rFonts w:ascii="Arial" w:hAnsi="Arial" w:cs="Arial"/>
@@ -610,6 +788,7 @@
         </w:rPr>
         <w:t xml:space="preserve"> prior</w:t>
       </w:r>
+      <w:proofErr w:type="gramEnd"/>
       <w:r>
         <w:rPr>
           <w:rFonts w:ascii="Arial" w:hAnsi="Arial" w:cs="Arial"/>
@@ -778,6 +957,7 @@
         </w:rPr>
         <w:t xml:space="preserve"> a </w:t>
       </w:r>
+      <w:proofErr w:type="gramStart"/>
       <w:r>
         <w:rPr>
           <w:rFonts w:ascii="Arial" w:hAnsi="Arial" w:cs="Arial"/>
@@ -786,6 +966,7 @@
         </w:rPr>
         <w:t>10 minute</w:t>
       </w:r>
+      <w:proofErr w:type="gramEnd"/>
       <w:r>
         <w:rPr>
           <w:rFonts w:ascii="Arial" w:hAnsi="Arial" w:cs="Arial"/>
@@ -1115,7 +1296,25 @@
           <w:sz w:val="20"/>
           <w:szCs w:val="20"/>
         </w:rPr>
-        <w:t xml:space="preserve">he detection function of SuperScan can be </w:t>
+        <w:t xml:space="preserve">he detection function of </w:t>
+      </w:r>
+      <w:proofErr w:type="spellStart"/>
+      <w:r>
+        <w:rPr>
+          <w:rFonts w:ascii="Arial" w:hAnsi="Arial" w:cs="Arial"/>
+          <w:sz w:val="20"/>
+          <w:szCs w:val="20"/>
+        </w:rPr>
+        <w:t>SuperScan</w:t>
+      </w:r>
+      <w:proofErr w:type="spellEnd"/>
+      <w:r>
+        <w:rPr>
+          <w:rFonts w:ascii="Arial" w:hAnsi="Arial" w:cs="Arial"/>
+          <w:sz w:val="20"/>
+          <w:szCs w:val="20"/>
+        </w:rPr>
+        <w:t xml:space="preserve"> can be </w:t>
       </w:r>
       <w:r>
         <w:rPr>
@@ -1139,7 +1338,25 @@
           <w:sz w:val="20"/>
           <w:szCs w:val="20"/>
         </w:rPr>
-        <w:t xml:space="preserve"> Detection of light sources can take up to several minutes for each target depending upon computer capabilities.  At a later time, the detection function can be executed.  In this mode, no images are acquired, but t</w:t>
+        <w:t xml:space="preserve"> Detection of light sources can take up to several minutes for each target depending upon computer capabilities.  </w:t>
+      </w:r>
+      <w:proofErr w:type="gramStart"/>
+      <w:r>
+        <w:rPr>
+          <w:rFonts w:ascii="Arial" w:hAnsi="Arial" w:cs="Arial"/>
+          <w:sz w:val="20"/>
+          <w:szCs w:val="20"/>
+        </w:rPr>
+        <w:t>At a later time</w:t>
+      </w:r>
+      <w:proofErr w:type="gramEnd"/>
+      <w:r>
+        <w:rPr>
+          <w:rFonts w:ascii="Arial" w:hAnsi="Arial" w:cs="Arial"/>
+          <w:sz w:val="20"/>
+          <w:szCs w:val="20"/>
+        </w:rPr>
+        <w:t>, the detection function can be executed.  In this mode, no images are acquired, but t</w:t>
       </w:r>
       <w:r>
         <w:rPr>
@@ -1351,14 +1568,52 @@
           <w:szCs w:val="20"/>
         </w:rPr>
       </w:pPr>
-      <w:r>
-        <w:rPr>
-          <w:rFonts w:ascii="Arial" w:hAnsi="Arial" w:cs="Arial"/>
-          <w:sz w:val="20"/>
-          <w:szCs w:val="20"/>
-        </w:rPr>
-        <w:t>SuperScan attempts to minimize slew distances and meridian flips.  After a galaxy is imaged, the next galaxy selected will be the closest unimaged galaxy that is on the same side of the meridian as the last, and is still above the minimum altitude.  When the last galaxy on one side of the meridian is imaged, the scan will continue with the northern-most image on the opposite side of the meridian</w:t>
-      </w:r>
+      <w:proofErr w:type="spellStart"/>
+      <w:r>
+        <w:rPr>
+          <w:rFonts w:ascii="Arial" w:hAnsi="Arial" w:cs="Arial"/>
+          <w:sz w:val="20"/>
+          <w:szCs w:val="20"/>
+        </w:rPr>
+        <w:t>SuperScan</w:t>
+      </w:r>
+      <w:proofErr w:type="spellEnd"/>
+      <w:r>
+        <w:rPr>
+          <w:rFonts w:ascii="Arial" w:hAnsi="Arial" w:cs="Arial"/>
+          <w:sz w:val="20"/>
+          <w:szCs w:val="20"/>
+        </w:rPr>
+        <w:t xml:space="preserve"> attempts to minimize slew distances and meridian flips.  After a galaxy is imaged, the next galaxy selected will be the closest unimaged galaxy that is on the same side of the meridian as the </w:t>
+      </w:r>
+      <w:proofErr w:type="gramStart"/>
+      <w:r>
+        <w:rPr>
+          <w:rFonts w:ascii="Arial" w:hAnsi="Arial" w:cs="Arial"/>
+          <w:sz w:val="20"/>
+          <w:szCs w:val="20"/>
+        </w:rPr>
+        <w:t>last, and</w:t>
+      </w:r>
+      <w:proofErr w:type="gramEnd"/>
+      <w:r>
+        <w:rPr>
+          <w:rFonts w:ascii="Arial" w:hAnsi="Arial" w:cs="Arial"/>
+          <w:sz w:val="20"/>
+          <w:szCs w:val="20"/>
+        </w:rPr>
+        <w:t xml:space="preserve"> is still above the minimum altitude.  When the last galaxy on one side of the meridian is imaged, the scan will continue with the northern-most image on the opposite side of the </w:t>
+      </w:r>
+      <w:proofErr w:type="gramStart"/>
+      <w:r>
+        <w:rPr>
+          <w:rFonts w:ascii="Arial" w:hAnsi="Arial" w:cs="Arial"/>
+          <w:sz w:val="20"/>
+          <w:szCs w:val="20"/>
+        </w:rPr>
+        <w:t>meridian</w:t>
+      </w:r>
+      <w:proofErr w:type="gramEnd"/>
     </w:p>
     <w:p>
       <w:pPr>
@@ -1468,24 +1723,78 @@
           <w:sz w:val="20"/>
           <w:szCs w:val="20"/>
         </w:rPr>
-        <w:t>If any the “Times” are set to a date/time earlier than the current date/time, then the Staging and Starting date/times are reset to the current date/time and the Ending Time is set to the morning of the current overnighter.</w:t>
-      </w:r>
-    </w:p>
-    <w:p>
-      <w:pPr>
-        <w:rPr>
-          <w:rFonts w:ascii="Arial" w:hAnsi="Arial" w:cs="Arial"/>
-          <w:sz w:val="20"/>
-          <w:szCs w:val="20"/>
-        </w:rPr>
-      </w:pPr>
-      <w:r>
-        <w:rPr>
-          <w:rFonts w:ascii="Arial" w:hAnsi="Arial" w:cs="Arial"/>
-          <w:sz w:val="20"/>
-          <w:szCs w:val="20"/>
-        </w:rPr>
-        <w:t xml:space="preserve">If AutoRun has been previously selected, SuperScan will open with this window automatically </w:t>
+        <w:t xml:space="preserve">If </w:t>
+      </w:r>
+      <w:proofErr w:type="gramStart"/>
+      <w:r>
+        <w:rPr>
+          <w:rFonts w:ascii="Arial" w:hAnsi="Arial" w:cs="Arial"/>
+          <w:sz w:val="20"/>
+          <w:szCs w:val="20"/>
+        </w:rPr>
+        <w:t>any</w:t>
+      </w:r>
+      <w:proofErr w:type="gramEnd"/>
+      <w:r>
+        <w:rPr>
+          <w:rFonts w:ascii="Arial" w:hAnsi="Arial" w:cs="Arial"/>
+          <w:sz w:val="20"/>
+          <w:szCs w:val="20"/>
+        </w:rPr>
+        <w:t xml:space="preserve"> the “Times” are set to a date/time earlier than the current date/time, then the Staging and Starting date/times are reset to the current date/time and the Ending Time is set to the morning of the current overnighter.</w:t>
+      </w:r>
+    </w:p>
+    <w:p>
+      <w:pPr>
+        <w:rPr>
+          <w:rFonts w:ascii="Arial" w:hAnsi="Arial" w:cs="Arial"/>
+          <w:sz w:val="20"/>
+          <w:szCs w:val="20"/>
+        </w:rPr>
+      </w:pPr>
+      <w:r>
+        <w:rPr>
+          <w:rFonts w:ascii="Arial" w:hAnsi="Arial" w:cs="Arial"/>
+          <w:sz w:val="20"/>
+          <w:szCs w:val="20"/>
+        </w:rPr>
+        <w:t xml:space="preserve">If </w:t>
+      </w:r>
+      <w:proofErr w:type="spellStart"/>
+      <w:r>
+        <w:rPr>
+          <w:rFonts w:ascii="Arial" w:hAnsi="Arial" w:cs="Arial"/>
+          <w:sz w:val="20"/>
+          <w:szCs w:val="20"/>
+        </w:rPr>
+        <w:t>AutoRun</w:t>
+      </w:r>
+      <w:proofErr w:type="spellEnd"/>
+      <w:r>
+        <w:rPr>
+          <w:rFonts w:ascii="Arial" w:hAnsi="Arial" w:cs="Arial"/>
+          <w:sz w:val="20"/>
+          <w:szCs w:val="20"/>
+        </w:rPr>
+        <w:t xml:space="preserve"> has been previously selected, </w:t>
+      </w:r>
+      <w:proofErr w:type="spellStart"/>
+      <w:r>
+        <w:rPr>
+          <w:rFonts w:ascii="Arial" w:hAnsi="Arial" w:cs="Arial"/>
+          <w:sz w:val="20"/>
+          <w:szCs w:val="20"/>
+        </w:rPr>
+        <w:t>SuperScan</w:t>
+      </w:r>
+      <w:proofErr w:type="spellEnd"/>
+      <w:r>
+        <w:rPr>
+          <w:rFonts w:ascii="Arial" w:hAnsi="Arial" w:cs="Arial"/>
+          <w:sz w:val="20"/>
+          <w:szCs w:val="20"/>
+        </w:rPr>
+        <w:t xml:space="preserve"> will open with this window automatically </w:t>
       </w:r>
       <w:r>
         <w:rPr>
@@ -1583,15 +1892,51 @@
           <w:sz w:val="20"/>
           <w:szCs w:val="20"/>
         </w:rPr>
-        <w:t xml:space="preserve">choose for the form to always be visible (Always On Top), </w:t>
-      </w:r>
-      <w:r>
-        <w:rPr>
-          <w:rFonts w:ascii="Arial" w:hAnsi="Arial" w:cs="Arial"/>
-          <w:sz w:val="20"/>
-          <w:szCs w:val="20"/>
-        </w:rPr>
-        <w:t xml:space="preserve">have SuperScan monitor and take action on weather events (Watch Weather), and control a </w:t>
+        <w:t xml:space="preserve">choose for the form to always be visible (Always </w:t>
+      </w:r>
+      <w:proofErr w:type="gramStart"/>
+      <w:r>
+        <w:rPr>
+          <w:rFonts w:ascii="Arial" w:hAnsi="Arial" w:cs="Arial"/>
+          <w:sz w:val="20"/>
+          <w:szCs w:val="20"/>
+        </w:rPr>
+        <w:t>On</w:t>
+      </w:r>
+      <w:proofErr w:type="gramEnd"/>
+      <w:r>
+        <w:rPr>
+          <w:rFonts w:ascii="Arial" w:hAnsi="Arial" w:cs="Arial"/>
+          <w:sz w:val="20"/>
+          <w:szCs w:val="20"/>
+        </w:rPr>
+        <w:t xml:space="preserve"> Top), </w:t>
+      </w:r>
+      <w:r>
+        <w:rPr>
+          <w:rFonts w:ascii="Arial" w:hAnsi="Arial" w:cs="Arial"/>
+          <w:sz w:val="20"/>
+          <w:szCs w:val="20"/>
+        </w:rPr>
+        <w:t xml:space="preserve">have </w:t>
+      </w:r>
+      <w:proofErr w:type="spellStart"/>
+      <w:r>
+        <w:rPr>
+          <w:rFonts w:ascii="Arial" w:hAnsi="Arial" w:cs="Arial"/>
+          <w:sz w:val="20"/>
+          <w:szCs w:val="20"/>
+        </w:rPr>
+        <w:t>SuperScan</w:t>
+      </w:r>
+      <w:proofErr w:type="spellEnd"/>
+      <w:r>
+        <w:rPr>
+          <w:rFonts w:ascii="Arial" w:hAnsi="Arial" w:cs="Arial"/>
+          <w:sz w:val="20"/>
+          <w:szCs w:val="20"/>
+        </w:rPr>
+        <w:t xml:space="preserve"> monitor and take action on weather events (Watch Weather), and control a </w:t>
       </w:r>
       <w:r>
         <w:rPr>
@@ -1963,6 +2308,7 @@
           <w:szCs w:val="20"/>
         </w:rPr>
       </w:pPr>
+      <w:proofErr w:type="spellStart"/>
       <w:r>
         <w:rPr>
           <w:rFonts w:ascii="Arial" w:hAnsi="Arial" w:cs="Arial"/>
@@ -1970,15 +2316,43 @@
           <w:szCs w:val="20"/>
           <w:u w:val="single"/>
         </w:rPr>
-        <w:t>AutoFocus:</w:t>
-      </w:r>
-      <w:r>
-        <w:rPr>
-          <w:rFonts w:ascii="Arial" w:hAnsi="Arial" w:cs="Arial"/>
-          <w:sz w:val="20"/>
-          <w:szCs w:val="20"/>
-        </w:rPr>
-        <w:t xml:space="preserve"> The camera will be focused at the start and whenever the temperature changes by one degree while the scan is underway.</w:t>
+        <w:t>AutoFocus</w:t>
+      </w:r>
+      <w:proofErr w:type="spellEnd"/>
+      <w:r>
+        <w:rPr>
+          <w:rFonts w:ascii="Arial" w:hAnsi="Arial" w:cs="Arial"/>
+          <w:sz w:val="20"/>
+          <w:szCs w:val="20"/>
+          <w:u w:val="single"/>
+        </w:rPr>
+        <w:t>:</w:t>
+      </w:r>
+      <w:r>
+        <w:rPr>
+          <w:rFonts w:ascii="Arial" w:hAnsi="Arial" w:cs="Arial"/>
+          <w:sz w:val="20"/>
+          <w:szCs w:val="20"/>
+        </w:rPr>
+        <w:t xml:space="preserve"> The camera will be focused </w:t>
+      </w:r>
+      <w:proofErr w:type="gramStart"/>
+      <w:r>
+        <w:rPr>
+          <w:rFonts w:ascii="Arial" w:hAnsi="Arial" w:cs="Arial"/>
+          <w:sz w:val="20"/>
+          <w:szCs w:val="20"/>
+        </w:rPr>
+        <w:t>at</w:t>
+      </w:r>
+      <w:proofErr w:type="gramEnd"/>
+      <w:r>
+        <w:rPr>
+          <w:rFonts w:ascii="Arial" w:hAnsi="Arial" w:cs="Arial"/>
+          <w:sz w:val="20"/>
+          <w:szCs w:val="20"/>
+        </w:rPr>
+        <w:t xml:space="preserve"> the start and whenever the temperature changes by one degree while the scan is underway.</w:t>
       </w:r>
     </w:p>
     <w:p>
@@ -2009,7 +2383,25 @@
           <w:sz w:val="20"/>
           <w:szCs w:val="20"/>
         </w:rPr>
-        <w:t>: The scan will start at a time designated in a pop up window.  Optionally a pre-scan and post-scan application can be configured to run using the same window.</w:t>
+        <w:t xml:space="preserve">: The scan will start at a time designated in a </w:t>
+      </w:r>
+      <w:proofErr w:type="gramStart"/>
+      <w:r>
+        <w:rPr>
+          <w:rFonts w:ascii="Arial" w:hAnsi="Arial" w:cs="Arial"/>
+          <w:sz w:val="20"/>
+          <w:szCs w:val="20"/>
+        </w:rPr>
+        <w:t>pop up</w:t>
+      </w:r>
+      <w:proofErr w:type="gramEnd"/>
+      <w:r>
+        <w:rPr>
+          <w:rFonts w:ascii="Arial" w:hAnsi="Arial" w:cs="Arial"/>
+          <w:sz w:val="20"/>
+          <w:szCs w:val="20"/>
+        </w:rPr>
+        <w:t xml:space="preserve"> window.  Optionally a pre-scan and post-scan application can be configured to run using the same window.</w:t>
       </w:r>
     </w:p>
     <w:p>
@@ -2052,7 +2444,25 @@
           <w:sz w:val="20"/>
           <w:szCs w:val="20"/>
         </w:rPr>
-        <w:t>: The SuperScan application window will always show on top of all other windows.</w:t>
+        <w:t xml:space="preserve">: The </w:t>
+      </w:r>
+      <w:proofErr w:type="spellStart"/>
+      <w:r>
+        <w:rPr>
+          <w:rFonts w:ascii="Arial" w:hAnsi="Arial" w:cs="Arial"/>
+          <w:sz w:val="20"/>
+          <w:szCs w:val="20"/>
+        </w:rPr>
+        <w:t>SuperScan</w:t>
+      </w:r>
+      <w:proofErr w:type="spellEnd"/>
+      <w:r>
+        <w:rPr>
+          <w:rFonts w:ascii="Arial" w:hAnsi="Arial" w:cs="Arial"/>
+          <w:sz w:val="20"/>
+          <w:szCs w:val="20"/>
+        </w:rPr>
+        <w:t xml:space="preserve"> application window will always show on top of all other windows.</w:t>
       </w:r>
     </w:p>
     <w:p>
@@ -2094,7 +2504,43 @@
           <w:sz w:val="20"/>
           <w:szCs w:val="20"/>
         </w:rPr>
-        <w:t>An AAG CloudWatcher file is monitored for unsate weather conditions.</w:t>
+        <w:t xml:space="preserve">An AAG </w:t>
+      </w:r>
+      <w:proofErr w:type="spellStart"/>
+      <w:r>
+        <w:rPr>
+          <w:rFonts w:ascii="Arial" w:hAnsi="Arial" w:cs="Arial"/>
+          <w:sz w:val="20"/>
+          <w:szCs w:val="20"/>
+        </w:rPr>
+        <w:t>CloudWatcher</w:t>
+      </w:r>
+      <w:proofErr w:type="spellEnd"/>
+      <w:r>
+        <w:rPr>
+          <w:rFonts w:ascii="Arial" w:hAnsi="Arial" w:cs="Arial"/>
+          <w:sz w:val="20"/>
+          <w:szCs w:val="20"/>
+        </w:rPr>
+        <w:t xml:space="preserve"> file is monitored for </w:t>
+      </w:r>
+      <w:proofErr w:type="spellStart"/>
+      <w:r>
+        <w:rPr>
+          <w:rFonts w:ascii="Arial" w:hAnsi="Arial" w:cs="Arial"/>
+          <w:sz w:val="20"/>
+          <w:szCs w:val="20"/>
+        </w:rPr>
+        <w:t>unsate</w:t>
+      </w:r>
+      <w:proofErr w:type="spellEnd"/>
+      <w:r>
+        <w:rPr>
+          <w:rFonts w:ascii="Arial" w:hAnsi="Arial" w:cs="Arial"/>
+          <w:sz w:val="20"/>
+          <w:szCs w:val="20"/>
+        </w:rPr>
+        <w:t xml:space="preserve"> weather conditions.</w:t>
       </w:r>
     </w:p>
     <w:p>
@@ -2180,47 +2626,376 @@
           <w:sz w:val="20"/>
           <w:szCs w:val="20"/>
         </w:rPr>
-        <w:t xml:space="preserve">  If selected, SuperScan </w:t>
-      </w:r>
-      <w:r>
-        <w:rPr>
-          <w:rFonts w:ascii="Arial" w:hAnsi="Arial" w:cs="Arial"/>
-          <w:sz w:val="20"/>
-          <w:szCs w:val="20"/>
-        </w:rPr>
-        <w:t xml:space="preserve">gets a fresh list of observable galaxies from TSX using the SuperScan database query.  If not, SuperScans reads in </w:t>
-      </w:r>
-      <w:r>
-        <w:rPr>
-          <w:rFonts w:ascii="Arial" w:hAnsi="Arial" w:cs="Arial"/>
-          <w:sz w:val="20"/>
-          <w:szCs w:val="20"/>
-        </w:rPr>
-        <w:t xml:space="preserve">a saved Observation List from the file SuperScanObservationList.txt.  This file must be previously created </w:t>
-      </w:r>
-      <w:r>
-        <w:rPr>
-          <w:rFonts w:ascii="Arial" w:hAnsi="Arial" w:cs="Arial"/>
-          <w:sz w:val="20"/>
-          <w:szCs w:val="20"/>
-        </w:rPr>
-        <w:t xml:space="preserve">and exported using the SuperScan query in the Observing List Management windows. This </w:t>
-      </w:r>
-      <w:r>
-        <w:rPr>
-          <w:rFonts w:ascii="Arial" w:hAnsi="Arial" w:cs="Arial"/>
-          <w:sz w:val="20"/>
-          <w:szCs w:val="20"/>
-        </w:rPr>
-        <w:t>file can repeatedly imported to TSX Observing List Management for addition and/or deletion of targets</w:t>
-      </w:r>
-      <w:r>
-        <w:rPr>
-          <w:rFonts w:ascii="Arial" w:hAnsi="Arial" w:cs="Arial"/>
-          <w:sz w:val="20"/>
-          <w:szCs w:val="20"/>
-        </w:rPr>
-        <w:t>, but must be exported again after changes.</w:t>
+        <w:t xml:space="preserve">  If selected, </w:t>
+      </w:r>
+      <w:proofErr w:type="spellStart"/>
+      <w:r>
+        <w:rPr>
+          <w:rFonts w:ascii="Arial" w:hAnsi="Arial" w:cs="Arial"/>
+          <w:sz w:val="20"/>
+          <w:szCs w:val="20"/>
+        </w:rPr>
+        <w:t>SuperScan</w:t>
+      </w:r>
+      <w:proofErr w:type="spellEnd"/>
+      <w:r>
+        <w:rPr>
+          <w:rFonts w:ascii="Arial" w:hAnsi="Arial" w:cs="Arial"/>
+          <w:sz w:val="20"/>
+          <w:szCs w:val="20"/>
+        </w:rPr>
+        <w:t xml:space="preserve"> </w:t>
+      </w:r>
+      <w:r>
+        <w:rPr>
+          <w:rFonts w:ascii="Arial" w:hAnsi="Arial" w:cs="Arial"/>
+          <w:sz w:val="20"/>
+          <w:szCs w:val="20"/>
+        </w:rPr>
+        <w:t xml:space="preserve">gets a fresh list of observable galaxies from TSX using the </w:t>
+      </w:r>
+      <w:proofErr w:type="spellStart"/>
+      <w:r>
+        <w:rPr>
+          <w:rFonts w:ascii="Arial" w:hAnsi="Arial" w:cs="Arial"/>
+          <w:sz w:val="20"/>
+          <w:szCs w:val="20"/>
+        </w:rPr>
+        <w:t>SuperScan</w:t>
+      </w:r>
+      <w:proofErr w:type="spellEnd"/>
+      <w:r>
+        <w:rPr>
+          <w:rFonts w:ascii="Arial" w:hAnsi="Arial" w:cs="Arial"/>
+          <w:sz w:val="20"/>
+          <w:szCs w:val="20"/>
+        </w:rPr>
+        <w:t xml:space="preserve"> database query.  If not, </w:t>
+      </w:r>
+      <w:proofErr w:type="spellStart"/>
+      <w:r>
+        <w:rPr>
+          <w:rFonts w:ascii="Arial" w:hAnsi="Arial" w:cs="Arial"/>
+          <w:sz w:val="20"/>
+          <w:szCs w:val="20"/>
+        </w:rPr>
+        <w:t>SuperScans</w:t>
+      </w:r>
+      <w:proofErr w:type="spellEnd"/>
+      <w:r>
+        <w:rPr>
+          <w:rFonts w:ascii="Arial" w:hAnsi="Arial" w:cs="Arial"/>
+          <w:sz w:val="20"/>
+          <w:szCs w:val="20"/>
+        </w:rPr>
+        <w:t xml:space="preserve"> reads in </w:t>
+      </w:r>
+      <w:r>
+        <w:rPr>
+          <w:rFonts w:ascii="Arial" w:hAnsi="Arial" w:cs="Arial"/>
+          <w:sz w:val="20"/>
+          <w:szCs w:val="20"/>
+        </w:rPr>
+        <w:t xml:space="preserve">a saved Observation List from the file SuperScanObservationList.txt.  </w:t>
+      </w:r>
+    </w:p>
+    <w:p>
+      <w:pPr>
+        <w:pStyle w:val="ListParagraph"/>
+        <w:keepNext/>
+        <w:keepLines/>
+        <w:rPr>
+          <w:rFonts w:ascii="Arial" w:hAnsi="Arial" w:cs="Arial"/>
+          <w:sz w:val="20"/>
+          <w:szCs w:val="20"/>
+          <w:u w:val="single"/>
+        </w:rPr>
+      </w:pPr>
+    </w:p>
+    <w:p>
+      <w:pPr>
+        <w:pStyle w:val="ListParagraph"/>
+        <w:keepNext/>
+        <w:keepLines/>
+        <w:rPr>
+          <w:rFonts w:ascii="Arial" w:hAnsi="Arial" w:cs="Arial"/>
+          <w:sz w:val="20"/>
+          <w:szCs w:val="20"/>
+        </w:rPr>
+      </w:pPr>
+      <w:r>
+        <w:rPr>
+          <w:rFonts w:ascii="Arial" w:hAnsi="Arial" w:cs="Arial"/>
+          <w:sz w:val="20"/>
+          <w:szCs w:val="20"/>
+        </w:rPr>
+        <w:t>The SuperScanObservingList.txt</w:t>
+      </w:r>
+      <w:r>
+        <w:rPr>
+          <w:rFonts w:ascii="Arial" w:hAnsi="Arial" w:cs="Arial"/>
+          <w:sz w:val="20"/>
+          <w:szCs w:val="20"/>
+        </w:rPr>
+        <w:t xml:space="preserve"> file</w:t>
+      </w:r>
+      <w:r>
+        <w:rPr>
+          <w:rFonts w:ascii="Arial" w:hAnsi="Arial" w:cs="Arial"/>
+          <w:sz w:val="20"/>
+          <w:szCs w:val="20"/>
+        </w:rPr>
+        <w:t xml:space="preserve"> can be created using</w:t>
+      </w:r>
+      <w:r>
+        <w:rPr>
+          <w:rFonts w:ascii="Arial" w:hAnsi="Arial" w:cs="Arial"/>
+          <w:sz w:val="20"/>
+          <w:szCs w:val="20"/>
+        </w:rPr>
+        <w:t xml:space="preserve"> two</w:t>
+      </w:r>
+      <w:r>
+        <w:rPr>
+          <w:rFonts w:ascii="Arial" w:hAnsi="Arial" w:cs="Arial"/>
+          <w:sz w:val="20"/>
+          <w:szCs w:val="20"/>
+        </w:rPr>
+        <w:t xml:space="preserve"> different formats</w:t>
+      </w:r>
+      <w:r>
+        <w:rPr>
+          <w:rFonts w:ascii="Arial" w:hAnsi="Arial" w:cs="Arial"/>
+          <w:sz w:val="20"/>
+          <w:szCs w:val="20"/>
+        </w:rPr>
+        <w:t>:</w:t>
+      </w:r>
+      <w:r>
+        <w:rPr>
+          <w:rFonts w:ascii="Arial" w:hAnsi="Arial" w:cs="Arial"/>
+          <w:sz w:val="20"/>
+          <w:szCs w:val="20"/>
+        </w:rPr>
+        <w:t xml:space="preserve"> </w:t>
+      </w:r>
+    </w:p>
+    <w:p>
+      <w:pPr>
+        <w:pStyle w:val="ListParagraph"/>
+        <w:keepNext/>
+        <w:keepLines/>
+        <w:numPr>
+          <w:ilvl w:val="0"/>
+          <w:numId w:val="27"/>
+        </w:numPr>
+        <w:rPr>
+          <w:rFonts w:ascii="Arial" w:hAnsi="Arial" w:cs="Arial"/>
+          <w:sz w:val="20"/>
+          <w:szCs w:val="20"/>
+          <w:u w:val="single"/>
+        </w:rPr>
+      </w:pPr>
+      <w:r>
+        <w:rPr>
+          <w:rFonts w:ascii="Arial" w:hAnsi="Arial" w:cs="Arial"/>
+          <w:sz w:val="20"/>
+          <w:szCs w:val="20"/>
+        </w:rPr>
+        <w:t>C</w:t>
+      </w:r>
+      <w:r>
+        <w:rPr>
+          <w:rFonts w:ascii="Arial" w:hAnsi="Arial" w:cs="Arial"/>
+          <w:sz w:val="20"/>
+          <w:szCs w:val="20"/>
+        </w:rPr>
+        <w:t xml:space="preserve">reated </w:t>
+      </w:r>
+      <w:r>
+        <w:rPr>
+          <w:rFonts w:ascii="Arial" w:hAnsi="Arial" w:cs="Arial"/>
+          <w:sz w:val="20"/>
+          <w:szCs w:val="20"/>
+        </w:rPr>
+        <w:t xml:space="preserve">and </w:t>
+      </w:r>
+      <w:proofErr w:type="gramStart"/>
+      <w:r>
+        <w:rPr>
+          <w:rFonts w:ascii="Arial" w:hAnsi="Arial" w:cs="Arial"/>
+          <w:sz w:val="20"/>
+          <w:szCs w:val="20"/>
+        </w:rPr>
+        <w:t>export</w:t>
+      </w:r>
+      <w:proofErr w:type="gramEnd"/>
+      <w:r>
+        <w:rPr>
+          <w:rFonts w:ascii="Arial" w:hAnsi="Arial" w:cs="Arial"/>
+          <w:sz w:val="20"/>
+          <w:szCs w:val="20"/>
+        </w:rPr>
+        <w:t xml:space="preserve"> </w:t>
+      </w:r>
+      <w:r>
+        <w:rPr>
+          <w:rFonts w:ascii="Arial" w:hAnsi="Arial" w:cs="Arial"/>
+          <w:sz w:val="20"/>
+          <w:szCs w:val="20"/>
+        </w:rPr>
+        <w:t xml:space="preserve">this file </w:t>
+      </w:r>
+      <w:r>
+        <w:rPr>
+          <w:rFonts w:ascii="Arial" w:hAnsi="Arial" w:cs="Arial"/>
+          <w:sz w:val="20"/>
+          <w:szCs w:val="20"/>
+        </w:rPr>
+        <w:t xml:space="preserve">using the </w:t>
+      </w:r>
+      <w:proofErr w:type="spellStart"/>
+      <w:r>
+        <w:rPr>
+          <w:rFonts w:ascii="Arial" w:hAnsi="Arial" w:cs="Arial"/>
+          <w:sz w:val="20"/>
+          <w:szCs w:val="20"/>
+        </w:rPr>
+        <w:t>SuperScan</w:t>
+      </w:r>
+      <w:proofErr w:type="spellEnd"/>
+      <w:r>
+        <w:rPr>
+          <w:rFonts w:ascii="Arial" w:hAnsi="Arial" w:cs="Arial"/>
+          <w:sz w:val="20"/>
+          <w:szCs w:val="20"/>
+        </w:rPr>
+        <w:t xml:space="preserve"> query in the Observing List Management windows. This </w:t>
+      </w:r>
+      <w:r>
+        <w:rPr>
+          <w:rFonts w:ascii="Arial" w:hAnsi="Arial" w:cs="Arial"/>
+          <w:sz w:val="20"/>
+          <w:szCs w:val="20"/>
+        </w:rPr>
+        <w:t xml:space="preserve">file can </w:t>
+      </w:r>
+      <w:r>
+        <w:rPr>
+          <w:rFonts w:ascii="Arial" w:hAnsi="Arial" w:cs="Arial"/>
+          <w:sz w:val="20"/>
+          <w:szCs w:val="20"/>
+        </w:rPr>
+        <w:t xml:space="preserve">be </w:t>
+      </w:r>
+      <w:r>
+        <w:rPr>
+          <w:rFonts w:ascii="Arial" w:hAnsi="Arial" w:cs="Arial"/>
+          <w:sz w:val="20"/>
+          <w:szCs w:val="20"/>
+        </w:rPr>
+        <w:t xml:space="preserve">repeatedly imported to TSX Observing List Management for addition and/or deletion of </w:t>
+      </w:r>
+      <w:proofErr w:type="gramStart"/>
+      <w:r>
+        <w:rPr>
+          <w:rFonts w:ascii="Arial" w:hAnsi="Arial" w:cs="Arial"/>
+          <w:sz w:val="20"/>
+          <w:szCs w:val="20"/>
+        </w:rPr>
+        <w:t>targets</w:t>
+      </w:r>
+      <w:r>
+        <w:rPr>
+          <w:rFonts w:ascii="Arial" w:hAnsi="Arial" w:cs="Arial"/>
+          <w:sz w:val="20"/>
+          <w:szCs w:val="20"/>
+        </w:rPr>
+        <w:t>, but</w:t>
+      </w:r>
+      <w:proofErr w:type="gramEnd"/>
+      <w:r>
+        <w:rPr>
+          <w:rFonts w:ascii="Arial" w:hAnsi="Arial" w:cs="Arial"/>
+          <w:sz w:val="20"/>
+          <w:szCs w:val="20"/>
+        </w:rPr>
+        <w:t xml:space="preserve"> must be exported again after changes.</w:t>
+      </w:r>
+      <w:r>
+        <w:rPr>
+          <w:rFonts w:ascii="Arial" w:hAnsi="Arial" w:cs="Arial"/>
+          <w:sz w:val="20"/>
+          <w:szCs w:val="20"/>
+        </w:rPr>
+        <w:t xml:space="preserve">  Line items can be </w:t>
+      </w:r>
+      <w:r>
+        <w:rPr>
+          <w:rFonts w:ascii="Arial" w:hAnsi="Arial" w:cs="Arial"/>
+          <w:sz w:val="20"/>
+          <w:szCs w:val="20"/>
+        </w:rPr>
+        <w:t>deleted</w:t>
+      </w:r>
+      <w:r>
+        <w:rPr>
+          <w:rFonts w:ascii="Arial" w:hAnsi="Arial" w:cs="Arial"/>
+          <w:sz w:val="20"/>
+          <w:szCs w:val="20"/>
+        </w:rPr>
+        <w:t xml:space="preserve"> manually as </w:t>
+      </w:r>
+      <w:proofErr w:type="gramStart"/>
+      <w:r>
+        <w:rPr>
+          <w:rFonts w:ascii="Arial" w:hAnsi="Arial" w:cs="Arial"/>
+          <w:sz w:val="20"/>
+          <w:szCs w:val="20"/>
+        </w:rPr>
+        <w:t>well</w:t>
+      </w:r>
+      <w:r>
+        <w:rPr>
+          <w:rFonts w:ascii="Arial" w:hAnsi="Arial" w:cs="Arial"/>
+          <w:sz w:val="20"/>
+          <w:szCs w:val="20"/>
+        </w:rPr>
+        <w:t>, but</w:t>
+      </w:r>
+      <w:proofErr w:type="gramEnd"/>
+      <w:r>
+        <w:rPr>
+          <w:rFonts w:ascii="Arial" w:hAnsi="Arial" w:cs="Arial"/>
+          <w:sz w:val="20"/>
+          <w:szCs w:val="20"/>
+        </w:rPr>
+        <w:t xml:space="preserve"> must retain the TSX observing list format.</w:t>
+      </w:r>
+    </w:p>
+    <w:p>
+      <w:pPr>
+        <w:pStyle w:val="ListParagraph"/>
+        <w:keepNext/>
+        <w:keepLines/>
+        <w:numPr>
+          <w:ilvl w:val="0"/>
+          <w:numId w:val="27"/>
+        </w:numPr>
+        <w:rPr>
+          <w:rFonts w:ascii="Arial" w:hAnsi="Arial" w:cs="Arial"/>
+          <w:sz w:val="20"/>
+          <w:szCs w:val="20"/>
+          <w:u w:val="single"/>
+        </w:rPr>
+      </w:pPr>
+      <w:r>
+        <w:rPr>
+          <w:rFonts w:ascii="Arial" w:hAnsi="Arial" w:cs="Arial"/>
+          <w:sz w:val="20"/>
+          <w:szCs w:val="20"/>
+        </w:rPr>
+        <w:t>Create this file using Notebook with one line per galaxy name.</w:t>
       </w:r>
     </w:p>
     <w:p>
@@ -2416,7 +3191,25 @@
           <w:sz w:val="20"/>
           <w:szCs w:val="20"/>
         </w:rPr>
-        <w:t>:  Ends the SuperScan session.</w:t>
+        <w:t xml:space="preserve">:  Ends the </w:t>
+      </w:r>
+      <w:proofErr w:type="spellStart"/>
+      <w:r>
+        <w:rPr>
+          <w:rFonts w:ascii="Arial" w:hAnsi="Arial" w:cs="Arial"/>
+          <w:sz w:val="20"/>
+          <w:szCs w:val="20"/>
+        </w:rPr>
+        <w:t>SuperScan</w:t>
+      </w:r>
+      <w:proofErr w:type="spellEnd"/>
+      <w:r>
+        <w:rPr>
+          <w:rFonts w:ascii="Arial" w:hAnsi="Arial" w:cs="Arial"/>
+          <w:sz w:val="20"/>
+          <w:szCs w:val="20"/>
+        </w:rPr>
+        <w:t xml:space="preserve"> session.</w:t>
       </w:r>
       <w:r>
         <w:rPr>
@@ -2523,13 +3316,23 @@
           <w:szCs w:val="20"/>
         </w:rPr>
       </w:pPr>
-      <w:r>
-        <w:rPr>
-          <w:rFonts w:ascii="Arial" w:hAnsi="Arial" w:cs="Arial"/>
-          <w:sz w:val="20"/>
-          <w:szCs w:val="20"/>
-        </w:rPr>
-        <w:t>SuperScan is a Windows Forms executable, written in Visual C#.  The app requires TheSky</w:t>
+      <w:proofErr w:type="spellStart"/>
+      <w:r>
+        <w:rPr>
+          <w:rFonts w:ascii="Arial" w:hAnsi="Arial" w:cs="Arial"/>
+          <w:sz w:val="20"/>
+          <w:szCs w:val="20"/>
+        </w:rPr>
+        <w:t>SuperScan</w:t>
+      </w:r>
+      <w:proofErr w:type="spellEnd"/>
+      <w:r>
+        <w:rPr>
+          <w:rFonts w:ascii="Arial" w:hAnsi="Arial" w:cs="Arial"/>
+          <w:sz w:val="20"/>
+          <w:szCs w:val="20"/>
+        </w:rPr>
+        <w:t xml:space="preserve"> is a Windows Forms executable, written in Visual C#.  The app requires TheSky</w:t>
       </w:r>
       <w:r>
         <w:rPr>
@@ -2572,13 +3375,59 @@
           <w:szCs w:val="20"/>
         </w:rPr>
       </w:pPr>
-      <w:r>
-        <w:rPr>
-          <w:rFonts w:ascii="Arial" w:hAnsi="Arial" w:cs="Arial"/>
-          <w:sz w:val="20"/>
-          <w:szCs w:val="20"/>
-        </w:rPr>
-        <w:t>SuperScan has been validated on a Paramount™ MX+.  The developer assumes that other precision mounts from such vendors as AstroPhysics can also support accurate imaging over longer exposures without autoguiding, but makes no gu</w:t>
+      <w:proofErr w:type="spellStart"/>
+      <w:r>
+        <w:rPr>
+          <w:rFonts w:ascii="Arial" w:hAnsi="Arial" w:cs="Arial"/>
+          <w:sz w:val="20"/>
+          <w:szCs w:val="20"/>
+        </w:rPr>
+        <w:t>SuperScan</w:t>
+      </w:r>
+      <w:proofErr w:type="spellEnd"/>
+      <w:r>
+        <w:rPr>
+          <w:rFonts w:ascii="Arial" w:hAnsi="Arial" w:cs="Arial"/>
+          <w:sz w:val="20"/>
+          <w:szCs w:val="20"/>
+        </w:rPr>
+        <w:t xml:space="preserve"> has been validated on a Paramount™ MX+.  The developer assumes that other precision mounts from such vendors as </w:t>
+      </w:r>
+      <w:proofErr w:type="spellStart"/>
+      <w:r>
+        <w:rPr>
+          <w:rFonts w:ascii="Arial" w:hAnsi="Arial" w:cs="Arial"/>
+          <w:sz w:val="20"/>
+          <w:szCs w:val="20"/>
+        </w:rPr>
+        <w:t>AstroPhysics</w:t>
+      </w:r>
+      <w:proofErr w:type="spellEnd"/>
+      <w:r>
+        <w:rPr>
+          <w:rFonts w:ascii="Arial" w:hAnsi="Arial" w:cs="Arial"/>
+          <w:sz w:val="20"/>
+          <w:szCs w:val="20"/>
+        </w:rPr>
+        <w:t xml:space="preserve"> can also support accurate imaging over longer exposures without </w:t>
+      </w:r>
+      <w:proofErr w:type="gramStart"/>
+      <w:r>
+        <w:rPr>
+          <w:rFonts w:ascii="Arial" w:hAnsi="Arial" w:cs="Arial"/>
+          <w:sz w:val="20"/>
+          <w:szCs w:val="20"/>
+        </w:rPr>
+        <w:t>autoguiding, but</w:t>
+      </w:r>
+      <w:proofErr w:type="gramEnd"/>
+      <w:r>
+        <w:rPr>
+          <w:rFonts w:ascii="Arial" w:hAnsi="Arial" w:cs="Arial"/>
+          <w:sz w:val="20"/>
+          <w:szCs w:val="20"/>
+        </w:rPr>
+        <w:t xml:space="preserve"> makes no gu</w:t>
       </w:r>
       <w:r>
         <w:rPr>
@@ -2761,7 +3610,25 @@
           <w:sz w:val="20"/>
           <w:szCs w:val="20"/>
         </w:rPr>
-        <w:t xml:space="preserve">.  Xxx is the current build number.  </w:t>
+        <w:t xml:space="preserve">.  </w:t>
+      </w:r>
+      <w:proofErr w:type="spellStart"/>
+      <w:r>
+        <w:rPr>
+          <w:rFonts w:ascii="Arial" w:hAnsi="Arial" w:cs="Arial"/>
+          <w:sz w:val="20"/>
+          <w:szCs w:val="20"/>
+        </w:rPr>
+        <w:t>Xxx</w:t>
+      </w:r>
+      <w:proofErr w:type="spellEnd"/>
+      <w:r>
+        <w:rPr>
+          <w:rFonts w:ascii="Arial" w:hAnsi="Arial" w:cs="Arial"/>
+          <w:sz w:val="20"/>
+          <w:szCs w:val="20"/>
+        </w:rPr>
+        <w:t xml:space="preserve"> is the current build number.  </w:t>
       </w:r>
       <w:r>
         <w:rPr>
@@ -2793,15 +3660,34 @@
           <w:sz w:val="20"/>
           <w:szCs w:val="20"/>
         </w:rPr>
-        <w:t xml:space="preserve"> As an uncertified application, the user may have to </w:t>
-      </w:r>
-      <w:r>
-        <w:rPr>
-          <w:rFonts w:ascii="Arial" w:hAnsi="Arial" w:cs="Arial"/>
-          <w:sz w:val="20"/>
-          <w:szCs w:val="20"/>
-        </w:rPr>
-        <w:t xml:space="preserve">by-pass installation security.  If installation is blocked by a previously installed version, uninstall the prior version then </w:t>
+        <w:t xml:space="preserve"> As an uncertified application, the user may </w:t>
+      </w:r>
+      <w:r>
+        <w:rPr>
+          <w:rFonts w:ascii="Arial" w:hAnsi="Arial" w:cs="Arial"/>
+          <w:sz w:val="20"/>
+          <w:szCs w:val="20"/>
+        </w:rPr>
+        <w:lastRenderedPageBreak/>
+        <w:t xml:space="preserve">have to </w:t>
+      </w:r>
+      <w:proofErr w:type="gramStart"/>
+      <w:r>
+        <w:rPr>
+          <w:rFonts w:ascii="Arial" w:hAnsi="Arial" w:cs="Arial"/>
+          <w:sz w:val="20"/>
+          <w:szCs w:val="20"/>
+        </w:rPr>
+        <w:t>by-pass</w:t>
+      </w:r>
+      <w:proofErr w:type="gramEnd"/>
+      <w:r>
+        <w:rPr>
+          <w:rFonts w:ascii="Arial" w:hAnsi="Arial" w:cs="Arial"/>
+          <w:sz w:val="20"/>
+          <w:szCs w:val="20"/>
+        </w:rPr>
+        <w:t xml:space="preserve"> installation security.  If installation is blocked by a previously installed version, uninstall the prior version then </w:t>
       </w:r>
       <w:r>
         <w:rPr>
@@ -2825,7 +3711,43 @@
           <w:sz w:val="20"/>
           <w:szCs w:val="20"/>
         </w:rPr>
-        <w:t>pon completion, an application icon will have been added to the start menu under "TSXToolKit" with the name "SuperScan".  This application can be pinned to the Start if desired.</w:t>
+        <w:t>pon completion, an application icon will have been added to the start menu under "</w:t>
+      </w:r>
+      <w:proofErr w:type="spellStart"/>
+      <w:r>
+        <w:rPr>
+          <w:rFonts w:ascii="Arial" w:hAnsi="Arial" w:cs="Arial"/>
+          <w:sz w:val="20"/>
+          <w:szCs w:val="20"/>
+        </w:rPr>
+        <w:t>TSXToolKit</w:t>
+      </w:r>
+      <w:proofErr w:type="spellEnd"/>
+      <w:r>
+        <w:rPr>
+          <w:rFonts w:ascii="Arial" w:hAnsi="Arial" w:cs="Arial"/>
+          <w:sz w:val="20"/>
+          <w:szCs w:val="20"/>
+        </w:rPr>
+        <w:t>" with the name "</w:t>
+      </w:r>
+      <w:proofErr w:type="spellStart"/>
+      <w:r>
+        <w:rPr>
+          <w:rFonts w:ascii="Arial" w:hAnsi="Arial" w:cs="Arial"/>
+          <w:sz w:val="20"/>
+          <w:szCs w:val="20"/>
+        </w:rPr>
+        <w:t>SuperScan</w:t>
+      </w:r>
+      <w:proofErr w:type="spellEnd"/>
+      <w:r>
+        <w:rPr>
+          <w:rFonts w:ascii="Arial" w:hAnsi="Arial" w:cs="Arial"/>
+          <w:sz w:val="20"/>
+          <w:szCs w:val="20"/>
+        </w:rPr>
+        <w:t>".  This application can be pinned to the Start if desired.</w:t>
       </w:r>
     </w:p>
     <w:p>
@@ -2846,7 +3768,6 @@
           <w:szCs w:val="20"/>
           <w:u w:val="single"/>
         </w:rPr>
-        <w:lastRenderedPageBreak/>
         <w:t>Support</w:t>
       </w:r>
     </w:p>
@@ -2873,15 +3794,51 @@
           <w:sz w:val="20"/>
           <w:szCs w:val="20"/>
         </w:rPr>
-        <w:t>The developer would happily entertain questions or suggestions, and may update the application occasionally as time permits.  Otherwise, t</w:t>
-      </w:r>
-      <w:r>
-        <w:rPr>
-          <w:rFonts w:ascii="Arial" w:hAnsi="Arial" w:cs="Arial"/>
-          <w:sz w:val="20"/>
-          <w:szCs w:val="20"/>
-        </w:rPr>
-        <w:t xml:space="preserve">he developer wishes you his best and hopes everything works out, but recommends learning Visual C# (it's </w:t>
+        <w:t xml:space="preserve">The developer would happily entertain questions or </w:t>
+      </w:r>
+      <w:proofErr w:type="gramStart"/>
+      <w:r>
+        <w:rPr>
+          <w:rFonts w:ascii="Arial" w:hAnsi="Arial" w:cs="Arial"/>
+          <w:sz w:val="20"/>
+          <w:szCs w:val="20"/>
+        </w:rPr>
+        <w:t>suggestions, and</w:t>
+      </w:r>
+      <w:proofErr w:type="gramEnd"/>
+      <w:r>
+        <w:rPr>
+          <w:rFonts w:ascii="Arial" w:hAnsi="Arial" w:cs="Arial"/>
+          <w:sz w:val="20"/>
+          <w:szCs w:val="20"/>
+        </w:rPr>
+        <w:t xml:space="preserve"> may update the application occasionally as time permits.  Otherwise, t</w:t>
+      </w:r>
+      <w:r>
+        <w:rPr>
+          <w:rFonts w:ascii="Arial" w:hAnsi="Arial" w:cs="Arial"/>
+          <w:sz w:val="20"/>
+          <w:szCs w:val="20"/>
+        </w:rPr>
+        <w:t xml:space="preserve">he developer wishes you his best and hopes everything works </w:t>
+      </w:r>
+      <w:proofErr w:type="gramStart"/>
+      <w:r>
+        <w:rPr>
+          <w:rFonts w:ascii="Arial" w:hAnsi="Arial" w:cs="Arial"/>
+          <w:sz w:val="20"/>
+          <w:szCs w:val="20"/>
+        </w:rPr>
+        <w:t>out, but</w:t>
+      </w:r>
+      <w:proofErr w:type="gramEnd"/>
+      <w:r>
+        <w:rPr>
+          <w:rFonts w:ascii="Arial" w:hAnsi="Arial" w:cs="Arial"/>
+          <w:sz w:val="20"/>
+          <w:szCs w:val="20"/>
+        </w:rPr>
+        <w:t xml:space="preserve"> recommends learning Visual C# (it's </w:t>
       </w:r>
       <w:r>
         <w:rPr>
@@ -3004,13 +3961,41 @@
           <w:szCs w:val="20"/>
         </w:rPr>
       </w:pPr>
-      <w:r>
-        <w:rPr>
-          <w:rFonts w:ascii="Arial" w:hAnsi="Arial" w:cs="Arial"/>
-          <w:sz w:val="20"/>
-          <w:szCs w:val="20"/>
-        </w:rPr>
-        <w:t>SuperScan files are stored in the user’s Documents folder in a folder named “SuperScan”.  In this folder will be stored:</w:t>
+      <w:proofErr w:type="spellStart"/>
+      <w:r>
+        <w:rPr>
+          <w:rFonts w:ascii="Arial" w:hAnsi="Arial" w:cs="Arial"/>
+          <w:sz w:val="20"/>
+          <w:szCs w:val="20"/>
+        </w:rPr>
+        <w:t>SuperScan</w:t>
+      </w:r>
+      <w:proofErr w:type="spellEnd"/>
+      <w:r>
+        <w:rPr>
+          <w:rFonts w:ascii="Arial" w:hAnsi="Arial" w:cs="Arial"/>
+          <w:sz w:val="20"/>
+          <w:szCs w:val="20"/>
+        </w:rPr>
+        <w:t xml:space="preserve"> files are stored in the user’s Documents folder in a folder named “</w:t>
+      </w:r>
+      <w:proofErr w:type="spellStart"/>
+      <w:r>
+        <w:rPr>
+          <w:rFonts w:ascii="Arial" w:hAnsi="Arial" w:cs="Arial"/>
+          <w:sz w:val="20"/>
+          <w:szCs w:val="20"/>
+        </w:rPr>
+        <w:t>SuperScan</w:t>
+      </w:r>
+      <w:proofErr w:type="spellEnd"/>
+      <w:r>
+        <w:rPr>
+          <w:rFonts w:ascii="Arial" w:hAnsi="Arial" w:cs="Arial"/>
+          <w:sz w:val="20"/>
+          <w:szCs w:val="20"/>
+        </w:rPr>
+        <w:t>”.  In this folder will be stored:</w:t>
       </w:r>
     </w:p>
     <w:p>
@@ -3033,8 +4018,18 @@
           <w:sz w:val="20"/>
           <w:szCs w:val="20"/>
         </w:rPr>
-        <w:t>A directory named “Logs” containing daily log files::</w:t>
-      </w:r>
+        <w:t xml:space="preserve">A directory named “Logs” containing daily log </w:t>
+      </w:r>
+      <w:proofErr w:type="gramStart"/>
+      <w:r>
+        <w:rPr>
+          <w:rFonts w:ascii="Arial" w:hAnsi="Arial" w:cs="Arial"/>
+          <w:sz w:val="20"/>
+          <w:szCs w:val="20"/>
+        </w:rPr>
+        <w:t>files::</w:t>
+      </w:r>
+      <w:proofErr w:type="gramEnd"/>
     </w:p>
     <w:p>
       <w:pPr>
@@ -3056,7 +4051,25 @@
           <w:sz w:val="20"/>
           <w:szCs w:val="20"/>
         </w:rPr>
-        <w:t>Text-based log files with dated names:  “dd_mmm_yyyy.txt”</w:t>
+        <w:t>Text-based log files with dated names</w:t>
+      </w:r>
+      <w:proofErr w:type="gramStart"/>
+      <w:r>
+        <w:rPr>
+          <w:rFonts w:ascii="Arial" w:hAnsi="Arial" w:cs="Arial"/>
+          <w:sz w:val="20"/>
+          <w:szCs w:val="20"/>
+        </w:rPr>
+        <w:t>:  “</w:t>
+      </w:r>
+      <w:proofErr w:type="gramEnd"/>
+      <w:r>
+        <w:rPr>
+          <w:rFonts w:ascii="Arial" w:hAnsi="Arial" w:cs="Arial"/>
+          <w:sz w:val="20"/>
+          <w:szCs w:val="20"/>
+        </w:rPr>
+        <w:t>dd_mmm_yyyy.txt”</w:t>
       </w:r>
     </w:p>
     <w:p>
@@ -3110,7 +4123,43 @@
           <w:sz w:val="20"/>
           <w:szCs w:val="20"/>
         </w:rPr>
-        <w:t xml:space="preserve"> with the name “NGC xxxx” where xxxx is the NGC number.</w:t>
+        <w:t xml:space="preserve"> with the name “NGC </w:t>
+      </w:r>
+      <w:proofErr w:type="spellStart"/>
+      <w:r>
+        <w:rPr>
+          <w:rFonts w:ascii="Arial" w:hAnsi="Arial" w:cs="Arial"/>
+          <w:sz w:val="20"/>
+          <w:szCs w:val="20"/>
+        </w:rPr>
+        <w:t>xxxx</w:t>
+      </w:r>
+      <w:proofErr w:type="spellEnd"/>
+      <w:r>
+        <w:rPr>
+          <w:rFonts w:ascii="Arial" w:hAnsi="Arial" w:cs="Arial"/>
+          <w:sz w:val="20"/>
+          <w:szCs w:val="20"/>
+        </w:rPr>
+        <w:t xml:space="preserve">” where </w:t>
+      </w:r>
+      <w:proofErr w:type="spellStart"/>
+      <w:r>
+        <w:rPr>
+          <w:rFonts w:ascii="Arial" w:hAnsi="Arial" w:cs="Arial"/>
+          <w:sz w:val="20"/>
+          <w:szCs w:val="20"/>
+        </w:rPr>
+        <w:t>xxxx</w:t>
+      </w:r>
+      <w:proofErr w:type="spellEnd"/>
+      <w:r>
+        <w:rPr>
+          <w:rFonts w:ascii="Arial" w:hAnsi="Arial" w:cs="Arial"/>
+          <w:sz w:val="20"/>
+          <w:szCs w:val="20"/>
+        </w:rPr>
+        <w:t xml:space="preserve"> is the NGC number.</w:t>
       </w:r>
       <w:r>
         <w:rPr>
@@ -3169,7 +4218,43 @@
           <w:sz w:val="20"/>
           <w:szCs w:val="20"/>
         </w:rPr>
-        <w:t xml:space="preserve"> “NGC xxxx_yyyy-MM-dd HHmm.fit”</w:t>
+        <w:t xml:space="preserve"> “NGC </w:t>
+      </w:r>
+      <w:proofErr w:type="spellStart"/>
+      <w:r>
+        <w:rPr>
+          <w:rFonts w:ascii="Arial" w:hAnsi="Arial" w:cs="Arial"/>
+          <w:sz w:val="20"/>
+          <w:szCs w:val="20"/>
+        </w:rPr>
+        <w:t>xxxx_yyyy</w:t>
+      </w:r>
+      <w:proofErr w:type="spellEnd"/>
+      <w:r>
+        <w:rPr>
+          <w:rFonts w:ascii="Arial" w:hAnsi="Arial" w:cs="Arial"/>
+          <w:sz w:val="20"/>
+          <w:szCs w:val="20"/>
+        </w:rPr>
+        <w:t xml:space="preserve">-MM-dd </w:t>
+      </w:r>
+      <w:proofErr w:type="spellStart"/>
+      <w:r>
+        <w:rPr>
+          <w:rFonts w:ascii="Arial" w:hAnsi="Arial" w:cs="Arial"/>
+          <w:sz w:val="20"/>
+          <w:szCs w:val="20"/>
+        </w:rPr>
+        <w:t>HHmm.fit</w:t>
+      </w:r>
+      <w:proofErr w:type="spellEnd"/>
+      <w:r>
+        <w:rPr>
+          <w:rFonts w:ascii="Arial" w:hAnsi="Arial" w:cs="Arial"/>
+          <w:sz w:val="20"/>
+          <w:szCs w:val="20"/>
+        </w:rPr>
+        <w:t>”</w:t>
       </w:r>
     </w:p>
     <w:p>
@@ -3192,7 +4277,25 @@
           <w:sz w:val="20"/>
           <w:szCs w:val="20"/>
         </w:rPr>
-        <w:t>Cropped image of most recent image: “CurrentImage.fit”</w:t>
+        <w:t>Cropped image of most recent image: “</w:t>
+      </w:r>
+      <w:proofErr w:type="spellStart"/>
+      <w:r>
+        <w:rPr>
+          <w:rFonts w:ascii="Arial" w:hAnsi="Arial" w:cs="Arial"/>
+          <w:sz w:val="20"/>
+          <w:szCs w:val="20"/>
+        </w:rPr>
+        <w:t>CurrentImage.fit</w:t>
+      </w:r>
+      <w:proofErr w:type="spellEnd"/>
+      <w:r>
+        <w:rPr>
+          <w:rFonts w:ascii="Arial" w:hAnsi="Arial" w:cs="Arial"/>
+          <w:sz w:val="20"/>
+          <w:szCs w:val="20"/>
+        </w:rPr>
+        <w:t>”</w:t>
       </w:r>
     </w:p>
     <w:p>
@@ -3215,7 +4318,25 @@
           <w:sz w:val="20"/>
           <w:szCs w:val="20"/>
         </w:rPr>
-        <w:t>Cropped image of next most recent image “Reference.fit”</w:t>
+        <w:t>Cropped image of next most recent image “</w:t>
+      </w:r>
+      <w:proofErr w:type="spellStart"/>
+      <w:r>
+        <w:rPr>
+          <w:rFonts w:ascii="Arial" w:hAnsi="Arial" w:cs="Arial"/>
+          <w:sz w:val="20"/>
+          <w:szCs w:val="20"/>
+        </w:rPr>
+        <w:t>Reference.fit</w:t>
+      </w:r>
+      <w:proofErr w:type="spellEnd"/>
+      <w:r>
+        <w:rPr>
+          <w:rFonts w:ascii="Arial" w:hAnsi="Arial" w:cs="Arial"/>
+          <w:sz w:val="20"/>
+          <w:szCs w:val="20"/>
+        </w:rPr>
+        <w:t>”</w:t>
       </w:r>
     </w:p>
     <w:p>
@@ -3238,7 +4359,25 @@
           <w:sz w:val="20"/>
           <w:szCs w:val="20"/>
         </w:rPr>
-        <w:t>Cropped image of difference image: “Difference.fit”</w:t>
+        <w:t>Cropped image of difference image: “</w:t>
+      </w:r>
+      <w:proofErr w:type="spellStart"/>
+      <w:r>
+        <w:rPr>
+          <w:rFonts w:ascii="Arial" w:hAnsi="Arial" w:cs="Arial"/>
+          <w:sz w:val="20"/>
+          <w:szCs w:val="20"/>
+        </w:rPr>
+        <w:t>Difference.fit</w:t>
+      </w:r>
+      <w:proofErr w:type="spellEnd"/>
+      <w:r>
+        <w:rPr>
+          <w:rFonts w:ascii="Arial" w:hAnsi="Arial" w:cs="Arial"/>
+          <w:sz w:val="20"/>
+          <w:szCs w:val="20"/>
+        </w:rPr>
+        <w:t>”</w:t>
       </w:r>
     </w:p>
     <w:p>
@@ -3402,14 +4541,34 @@
           <w:szCs w:val="20"/>
         </w:rPr>
       </w:pPr>
-      <w:r>
-        <w:rPr>
-          <w:rFonts w:ascii="Arial" w:hAnsi="Arial" w:cs="Arial"/>
-          <w:sz w:val="20"/>
-          <w:szCs w:val="20"/>
-        </w:rPr>
-        <w:t>SuperScan adjusts for differences between image PA when comparing sequential images</w:t>
-      </w:r>
+      <w:proofErr w:type="spellStart"/>
+      <w:r>
+        <w:rPr>
+          <w:rFonts w:ascii="Arial" w:hAnsi="Arial" w:cs="Arial"/>
+          <w:sz w:val="20"/>
+          <w:szCs w:val="20"/>
+        </w:rPr>
+        <w:t>SuperScan</w:t>
+      </w:r>
+      <w:proofErr w:type="spellEnd"/>
+      <w:r>
+        <w:rPr>
+          <w:rFonts w:ascii="Arial" w:hAnsi="Arial" w:cs="Arial"/>
+          <w:sz w:val="20"/>
+          <w:szCs w:val="20"/>
+        </w:rPr>
+        <w:t xml:space="preserve"> adjusts for differences between image PA when comparing sequential </w:t>
+      </w:r>
+      <w:proofErr w:type="gramStart"/>
+      <w:r>
+        <w:rPr>
+          <w:rFonts w:ascii="Arial" w:hAnsi="Arial" w:cs="Arial"/>
+          <w:sz w:val="20"/>
+          <w:szCs w:val="20"/>
+        </w:rPr>
+        <w:t>images</w:t>
+      </w:r>
+      <w:proofErr w:type="gramEnd"/>
     </w:p>
     <w:p>
       <w:pPr>
@@ -3444,16 +4603,44 @@
           <w:sz w:val="20"/>
           <w:szCs w:val="20"/>
         </w:rPr>
-        <w:t>The user can configure the filter to be used for the SuperScan session, based on a zero-based filter number in the filter wheel.</w:t>
-      </w:r>
-      <w:r>
-        <w:rPr>
-          <w:rFonts w:ascii="Arial" w:hAnsi="Arial" w:cs="Arial"/>
-          <w:sz w:val="20"/>
-          <w:szCs w:val="20"/>
-        </w:rPr>
-        <w:t xml:space="preserve">  Normally, this would be the Clear or Luminance filter as it provides for the fastest imaging, but the user may choose some other filter for some other reason</w:t>
-      </w:r>
+        <w:t xml:space="preserve">The user can configure the filter to be used for the </w:t>
+      </w:r>
+      <w:proofErr w:type="spellStart"/>
+      <w:r>
+        <w:rPr>
+          <w:rFonts w:ascii="Arial" w:hAnsi="Arial" w:cs="Arial"/>
+          <w:sz w:val="20"/>
+          <w:szCs w:val="20"/>
+        </w:rPr>
+        <w:t>SuperScan</w:t>
+      </w:r>
+      <w:proofErr w:type="spellEnd"/>
+      <w:r>
+        <w:rPr>
+          <w:rFonts w:ascii="Arial" w:hAnsi="Arial" w:cs="Arial"/>
+          <w:sz w:val="20"/>
+          <w:szCs w:val="20"/>
+        </w:rPr>
+        <w:t xml:space="preserve"> session, based on a zero-based filter number in the filter wheel.</w:t>
+      </w:r>
+      <w:r>
+        <w:rPr>
+          <w:rFonts w:ascii="Arial" w:hAnsi="Arial" w:cs="Arial"/>
+          <w:sz w:val="20"/>
+          <w:szCs w:val="20"/>
+        </w:rPr>
+        <w:t xml:space="preserve">  Normally, this would be the Clear or Luminance filter as it provides for the fastest imaging, but the user may choose some other filter for some other </w:t>
+      </w:r>
+      <w:proofErr w:type="gramStart"/>
+      <w:r>
+        <w:rPr>
+          <w:rFonts w:ascii="Arial" w:hAnsi="Arial" w:cs="Arial"/>
+          <w:sz w:val="20"/>
+          <w:szCs w:val="20"/>
+        </w:rPr>
+        <w:t>reason</w:t>
+      </w:r>
+      <w:proofErr w:type="gramEnd"/>
     </w:p>
     <w:p>
       <w:pPr>
@@ -3544,23 +4731,59 @@
           <w:sz w:val="20"/>
           <w:szCs w:val="20"/>
         </w:rPr>
-        <w:t xml:space="preserve"> variation will cause false positives or negatives.</w:t>
-      </w:r>
-      <w:r>
-        <w:rPr>
-          <w:rFonts w:ascii="Arial" w:hAnsi="Arial" w:cs="Arial"/>
-          <w:sz w:val="20"/>
-          <w:szCs w:val="20"/>
-        </w:rPr>
-        <w:t xml:space="preserve">.  </w:t>
-      </w:r>
-      <w:r>
-        <w:rPr>
-          <w:rFonts w:ascii="Arial" w:hAnsi="Arial" w:cs="Arial"/>
-          <w:sz w:val="20"/>
-          <w:szCs w:val="20"/>
-        </w:rPr>
-        <w:t>So, the exposure time should be set and left for all sessions.  This may be improved upon in the future.  Maybe not.</w:t>
+        <w:t xml:space="preserve"> variation will cause false positives or </w:t>
+      </w:r>
+      <w:proofErr w:type="gramStart"/>
+      <w:r>
+        <w:rPr>
+          <w:rFonts w:ascii="Arial" w:hAnsi="Arial" w:cs="Arial"/>
+          <w:sz w:val="20"/>
+          <w:szCs w:val="20"/>
+        </w:rPr>
+        <w:t>negatives.</w:t>
+      </w:r>
+      <w:r>
+        <w:rPr>
+          <w:rFonts w:ascii="Arial" w:hAnsi="Arial" w:cs="Arial"/>
+          <w:sz w:val="20"/>
+          <w:szCs w:val="20"/>
+        </w:rPr>
+        <w:t>.</w:t>
+      </w:r>
+      <w:proofErr w:type="gramEnd"/>
+      <w:r>
+        <w:rPr>
+          <w:rFonts w:ascii="Arial" w:hAnsi="Arial" w:cs="Arial"/>
+          <w:sz w:val="20"/>
+          <w:szCs w:val="20"/>
+        </w:rPr>
+        <w:t xml:space="preserve">  </w:t>
+      </w:r>
+      <w:r>
+        <w:rPr>
+          <w:rFonts w:ascii="Arial" w:hAnsi="Arial" w:cs="Arial"/>
+          <w:sz w:val="20"/>
+          <w:szCs w:val="20"/>
+        </w:rPr>
+        <w:t xml:space="preserve">So, the exposure time should be set and left for all sessions.  This may be </w:t>
+      </w:r>
+      <w:proofErr w:type="gramStart"/>
+      <w:r>
+        <w:rPr>
+          <w:rFonts w:ascii="Arial" w:hAnsi="Arial" w:cs="Arial"/>
+          <w:sz w:val="20"/>
+          <w:szCs w:val="20"/>
+        </w:rPr>
+        <w:t>improved upon</w:t>
+      </w:r>
+      <w:proofErr w:type="gramEnd"/>
+      <w:r>
+        <w:rPr>
+          <w:rFonts w:ascii="Arial" w:hAnsi="Arial" w:cs="Arial"/>
+          <w:sz w:val="20"/>
+          <w:szCs w:val="20"/>
+        </w:rPr>
+        <w:t xml:space="preserve"> in the future.  Maybe not.</w:t>
       </w:r>
     </w:p>
     <w:p>
@@ -3604,7 +4827,25 @@
           <w:sz w:val="20"/>
           <w:szCs w:val="20"/>
         </w:rPr>
-        <w:t xml:space="preserve">etermines if SuperScan will delay until a proscribed time to begin scanning.  If AutoStart is selected, a configuration window will pop up for the user to enter the location of an executable file to run just before the galaxy scan, the location of an executable file to run just after the galaxy scan, and the time to start the scan.  If the time </w:t>
+        <w:t xml:space="preserve">etermines if </w:t>
+      </w:r>
+      <w:proofErr w:type="spellStart"/>
+      <w:r>
+        <w:rPr>
+          <w:rFonts w:ascii="Arial" w:hAnsi="Arial" w:cs="Arial"/>
+          <w:sz w:val="20"/>
+          <w:szCs w:val="20"/>
+        </w:rPr>
+        <w:t>SuperScan</w:t>
+      </w:r>
+      <w:proofErr w:type="spellEnd"/>
+      <w:r>
+        <w:rPr>
+          <w:rFonts w:ascii="Arial" w:hAnsi="Arial" w:cs="Arial"/>
+          <w:sz w:val="20"/>
+          <w:szCs w:val="20"/>
+        </w:rPr>
+        <w:t xml:space="preserve"> will delay until a proscribed time to begin scanning.  If AutoStart is selected, a configuration window will pop up for the user to enter the location of an executable file to run just before the galaxy scan, the location of an executable file to run just after the galaxy scan, and the time to start the scan.  If the time </w:t>
       </w:r>
       <w:r>
         <w:rPr>
@@ -3621,7 +4862,25 @@
           <w:sz w:val="20"/>
           <w:szCs w:val="20"/>
         </w:rPr>
-        <w:t xml:space="preserve"> will be set for the next day, e.g. after midnight of the current day.</w:t>
+        <w:t xml:space="preserve"> will be set for the next day, </w:t>
+      </w:r>
+      <w:proofErr w:type="gramStart"/>
+      <w:r>
+        <w:rPr>
+          <w:rFonts w:ascii="Arial" w:hAnsi="Arial" w:cs="Arial"/>
+          <w:sz w:val="20"/>
+          <w:szCs w:val="20"/>
+        </w:rPr>
+        <w:t>e.g.</w:t>
+      </w:r>
+      <w:proofErr w:type="gramEnd"/>
+      <w:r>
+        <w:rPr>
+          <w:rFonts w:ascii="Arial" w:hAnsi="Arial" w:cs="Arial"/>
+          <w:sz w:val="20"/>
+          <w:szCs w:val="20"/>
+        </w:rPr>
+        <w:t xml:space="preserve"> after midnight of the current day.</w:t>
       </w:r>
     </w:p>
     <w:p>
@@ -3663,7 +4922,25 @@
           <w:sz w:val="20"/>
           <w:szCs w:val="20"/>
         </w:rPr>
-        <w:t>Select to keep the app showing at all times.</w:t>
+        <w:t xml:space="preserve">Select to keep the app </w:t>
+      </w:r>
+      <w:proofErr w:type="gramStart"/>
+      <w:r>
+        <w:rPr>
+          <w:rFonts w:ascii="Arial" w:hAnsi="Arial" w:cs="Arial"/>
+          <w:sz w:val="20"/>
+          <w:szCs w:val="20"/>
+        </w:rPr>
+        <w:t>showing at all times</w:t>
+      </w:r>
+      <w:proofErr w:type="gramEnd"/>
+      <w:r>
+        <w:rPr>
+          <w:rFonts w:ascii="Arial" w:hAnsi="Arial" w:cs="Arial"/>
+          <w:sz w:val="20"/>
+          <w:szCs w:val="20"/>
+        </w:rPr>
+        <w:t>.</w:t>
       </w:r>
     </w:p>
     <w:p>
@@ -3800,7 +5077,43 @@
           <w:sz w:val="20"/>
           <w:szCs w:val="20"/>
         </w:rPr>
-        <w:t>The galaxy list is driven by a custom TheSkyX™ Observing List query “SuperScanQuery.dbs”.  This query searches the NGC catalog for all galaxies, within the user’s local horizon who</w:t>
+        <w:t xml:space="preserve">The galaxy list is driven by a custom </w:t>
+      </w:r>
+      <w:proofErr w:type="spellStart"/>
+      <w:r>
+        <w:rPr>
+          <w:rFonts w:ascii="Arial" w:hAnsi="Arial" w:cs="Arial"/>
+          <w:sz w:val="20"/>
+          <w:szCs w:val="20"/>
+        </w:rPr>
+        <w:t>TheSkyX</w:t>
+      </w:r>
+      <w:proofErr w:type="spellEnd"/>
+      <w:r>
+        <w:rPr>
+          <w:rFonts w:ascii="Arial" w:hAnsi="Arial" w:cs="Arial"/>
+          <w:sz w:val="20"/>
+          <w:szCs w:val="20"/>
+        </w:rPr>
+        <w:t>™ Observing List query “</w:t>
+      </w:r>
+      <w:proofErr w:type="spellStart"/>
+      <w:r>
+        <w:rPr>
+          <w:rFonts w:ascii="Arial" w:hAnsi="Arial" w:cs="Arial"/>
+          <w:sz w:val="20"/>
+          <w:szCs w:val="20"/>
+        </w:rPr>
+        <w:t>SuperScanQuery.dbs</w:t>
+      </w:r>
+      <w:proofErr w:type="spellEnd"/>
+      <w:r>
+        <w:rPr>
+          <w:rFonts w:ascii="Arial" w:hAnsi="Arial" w:cs="Arial"/>
+          <w:sz w:val="20"/>
+          <w:szCs w:val="20"/>
+        </w:rPr>
+        <w:t>”.  This query searches the NGC catalog for all galaxies, within the user’s local horizon who</w:t>
       </w:r>
       <w:r>
         <w:rPr>
@@ -3932,13 +5245,23 @@
           <w:szCs w:val="20"/>
         </w:rPr>
       </w:pPr>
-      <w:r>
-        <w:rPr>
-          <w:rFonts w:ascii="Arial" w:hAnsi="Arial" w:cs="Arial"/>
-          <w:sz w:val="20"/>
-          <w:szCs w:val="20"/>
-        </w:rPr>
-        <w:t>Altitude is greater than 30°.</w:t>
+      <w:proofErr w:type="gramStart"/>
+      <w:r>
+        <w:rPr>
+          <w:rFonts w:ascii="Arial" w:hAnsi="Arial" w:cs="Arial"/>
+          <w:sz w:val="20"/>
+          <w:szCs w:val="20"/>
+        </w:rPr>
+        <w:t>Altitude</w:t>
+      </w:r>
+      <w:proofErr w:type="gramEnd"/>
+      <w:r>
+        <w:rPr>
+          <w:rFonts w:ascii="Arial" w:hAnsi="Arial" w:cs="Arial"/>
+          <w:sz w:val="20"/>
+          <w:szCs w:val="20"/>
+        </w:rPr>
+        <w:t xml:space="preserve"> is greater than 30°.</w:t>
       </w:r>
     </w:p>
     <w:p>
@@ -3980,7 +5303,25 @@
           <w:sz w:val="20"/>
           <w:szCs w:val="20"/>
         </w:rPr>
-        <w:t xml:space="preserve">  Future versions of SuperScan may make this query more easily configurable.  Maybe not.</w:t>
+        <w:t xml:space="preserve">  Future versions of </w:t>
+      </w:r>
+      <w:proofErr w:type="spellStart"/>
+      <w:r>
+        <w:rPr>
+          <w:rFonts w:ascii="Arial" w:hAnsi="Arial" w:cs="Arial"/>
+          <w:sz w:val="20"/>
+          <w:szCs w:val="20"/>
+        </w:rPr>
+        <w:t>SuperScan</w:t>
+      </w:r>
+      <w:proofErr w:type="spellEnd"/>
+      <w:r>
+        <w:rPr>
+          <w:rFonts w:ascii="Arial" w:hAnsi="Arial" w:cs="Arial"/>
+          <w:sz w:val="20"/>
+          <w:szCs w:val="20"/>
+        </w:rPr>
+        <w:t xml:space="preserve"> may make this query more easily configurable.  Maybe not.</w:t>
       </w:r>
     </w:p>
     <w:p>
@@ -4023,7 +5364,25 @@
           <w:sz w:val="20"/>
           <w:szCs w:val="20"/>
         </w:rPr>
-        <w:t xml:space="preserve">For each galaxy in the list, SuperScan performs a Closed Loop Slew to </w:t>
+        <w:t xml:space="preserve">For each galaxy in the list, </w:t>
+      </w:r>
+      <w:proofErr w:type="spellStart"/>
+      <w:r>
+        <w:rPr>
+          <w:rFonts w:ascii="Arial" w:hAnsi="Arial" w:cs="Arial"/>
+          <w:sz w:val="20"/>
+          <w:szCs w:val="20"/>
+        </w:rPr>
+        <w:t>SuperScan</w:t>
+      </w:r>
+      <w:proofErr w:type="spellEnd"/>
+      <w:r>
+        <w:rPr>
+          <w:rFonts w:ascii="Arial" w:hAnsi="Arial" w:cs="Arial"/>
+          <w:sz w:val="20"/>
+          <w:szCs w:val="20"/>
+        </w:rPr>
+        <w:t xml:space="preserve"> performs a Closed Loop Slew to </w:t>
       </w:r>
       <w:r>
         <w:rPr>
@@ -4087,7 +5446,25 @@
           <w:sz w:val="20"/>
           <w:szCs w:val="20"/>
         </w:rPr>
-        <w:t xml:space="preserve">Calibration is set for AutoDark – no options. </w:t>
+        <w:t xml:space="preserve">Calibration is set for </w:t>
+      </w:r>
+      <w:proofErr w:type="spellStart"/>
+      <w:r>
+        <w:rPr>
+          <w:rFonts w:ascii="Arial" w:hAnsi="Arial" w:cs="Arial"/>
+          <w:sz w:val="20"/>
+          <w:szCs w:val="20"/>
+        </w:rPr>
+        <w:t>AutoDark</w:t>
+      </w:r>
+      <w:proofErr w:type="spellEnd"/>
+      <w:r>
+        <w:rPr>
+          <w:rFonts w:ascii="Arial" w:hAnsi="Arial" w:cs="Arial"/>
+          <w:sz w:val="20"/>
+          <w:szCs w:val="20"/>
+        </w:rPr>
+        <w:t xml:space="preserve"> – no options. </w:t>
       </w:r>
     </w:p>
     <w:p>
@@ -4196,23 +5573,77 @@
           <w:sz w:val="20"/>
           <w:szCs w:val="20"/>
         </w:rPr>
-        <w:t xml:space="preserve"> SuperScan has nothing else to do while waiting</w:t>
-      </w:r>
-      <w:r>
-        <w:rPr>
-          <w:rFonts w:ascii="Arial" w:hAnsi="Arial" w:cs="Arial"/>
-          <w:sz w:val="20"/>
-          <w:szCs w:val="20"/>
-        </w:rPr>
-        <w:t>, for now.</w:t>
-      </w:r>
-      <w:r>
-        <w:rPr>
-          <w:rFonts w:ascii="Arial" w:hAnsi="Arial" w:cs="Arial"/>
-          <w:sz w:val="20"/>
-          <w:szCs w:val="20"/>
-        </w:rPr>
-        <w:t>.  Aborts are not supported at this time.  Upon completion, the image is stored as a temporary file in anticipation of comparison with a previous image.</w:t>
+        <w:t xml:space="preserve"> </w:t>
+      </w:r>
+      <w:proofErr w:type="spellStart"/>
+      <w:r>
+        <w:rPr>
+          <w:rFonts w:ascii="Arial" w:hAnsi="Arial" w:cs="Arial"/>
+          <w:sz w:val="20"/>
+          <w:szCs w:val="20"/>
+        </w:rPr>
+        <w:t>SuperScan</w:t>
+      </w:r>
+      <w:proofErr w:type="spellEnd"/>
+      <w:r>
+        <w:rPr>
+          <w:rFonts w:ascii="Arial" w:hAnsi="Arial" w:cs="Arial"/>
+          <w:sz w:val="20"/>
+          <w:szCs w:val="20"/>
+        </w:rPr>
+        <w:t xml:space="preserve"> has nothing else to do while waiting</w:t>
+      </w:r>
+      <w:r>
+        <w:rPr>
+          <w:rFonts w:ascii="Arial" w:hAnsi="Arial" w:cs="Arial"/>
+          <w:sz w:val="20"/>
+          <w:szCs w:val="20"/>
+        </w:rPr>
+        <w:t xml:space="preserve">, for </w:t>
+      </w:r>
+      <w:proofErr w:type="gramStart"/>
+      <w:r>
+        <w:rPr>
+          <w:rFonts w:ascii="Arial" w:hAnsi="Arial" w:cs="Arial"/>
+          <w:sz w:val="20"/>
+          <w:szCs w:val="20"/>
+        </w:rPr>
+        <w:t>now.</w:t>
+      </w:r>
+      <w:r>
+        <w:rPr>
+          <w:rFonts w:ascii="Arial" w:hAnsi="Arial" w:cs="Arial"/>
+          <w:sz w:val="20"/>
+          <w:szCs w:val="20"/>
+        </w:rPr>
+        <w:t>.</w:t>
+      </w:r>
+      <w:proofErr w:type="gramEnd"/>
+      <w:r>
+        <w:rPr>
+          <w:rFonts w:ascii="Arial" w:hAnsi="Arial" w:cs="Arial"/>
+          <w:sz w:val="20"/>
+          <w:szCs w:val="20"/>
+        </w:rPr>
+        <w:t xml:space="preserve">  Aborts are not supported </w:t>
+      </w:r>
+      <w:proofErr w:type="gramStart"/>
+      <w:r>
+        <w:rPr>
+          <w:rFonts w:ascii="Arial" w:hAnsi="Arial" w:cs="Arial"/>
+          <w:sz w:val="20"/>
+          <w:szCs w:val="20"/>
+        </w:rPr>
+        <w:t>at this time</w:t>
+      </w:r>
+      <w:proofErr w:type="gramEnd"/>
+      <w:r>
+        <w:rPr>
+          <w:rFonts w:ascii="Arial" w:hAnsi="Arial" w:cs="Arial"/>
+          <w:sz w:val="20"/>
+          <w:szCs w:val="20"/>
+        </w:rPr>
+        <w:t>.  Upon completion, the image is stored as a temporary file in anticipation of comparison with a previous image.</w:t>
       </w:r>
     </w:p>
     <w:p>
@@ -4255,7 +5686,25 @@
           <w:sz w:val="20"/>
           <w:szCs w:val="20"/>
         </w:rPr>
-        <w:t xml:space="preserve">The Image Bank is a set of folders where previously taken images of each galaxy are sorted and stored.  Each folder is named with the NGC number of the galaxy, e.g. “NGC 2331” to allow easy lookup.  </w:t>
+        <w:t xml:space="preserve">The Image Bank is a set of folders where previously taken images of each galaxy are sorted and stored.  Each folder is named with the NGC number of the galaxy, </w:t>
+      </w:r>
+      <w:proofErr w:type="gramStart"/>
+      <w:r>
+        <w:rPr>
+          <w:rFonts w:ascii="Arial" w:hAnsi="Arial" w:cs="Arial"/>
+          <w:sz w:val="20"/>
+          <w:szCs w:val="20"/>
+        </w:rPr>
+        <w:t>e.g.</w:t>
+      </w:r>
+      <w:proofErr w:type="gramEnd"/>
+      <w:r>
+        <w:rPr>
+          <w:rFonts w:ascii="Arial" w:hAnsi="Arial" w:cs="Arial"/>
+          <w:sz w:val="20"/>
+          <w:szCs w:val="20"/>
+        </w:rPr>
+        <w:t xml:space="preserve"> “NGC 2331” to allow easy lookup.  </w:t>
       </w:r>
       <w:r>
         <w:rPr>
@@ -4271,7 +5720,25 @@
           <w:sz w:val="20"/>
           <w:szCs w:val="20"/>
         </w:rPr>
-        <w:t xml:space="preserve">  Once an imaged is processed, it is stored in the Image Bank.</w:t>
+        <w:t xml:space="preserve">  Once an </w:t>
+      </w:r>
+      <w:proofErr w:type="gramStart"/>
+      <w:r>
+        <w:rPr>
+          <w:rFonts w:ascii="Arial" w:hAnsi="Arial" w:cs="Arial"/>
+          <w:sz w:val="20"/>
+          <w:szCs w:val="20"/>
+        </w:rPr>
+        <w:t>imaged</w:t>
+      </w:r>
+      <w:proofErr w:type="gramEnd"/>
+      <w:r>
+        <w:rPr>
+          <w:rFonts w:ascii="Arial" w:hAnsi="Arial" w:cs="Arial"/>
+          <w:sz w:val="20"/>
+          <w:szCs w:val="20"/>
+        </w:rPr>
+        <w:t xml:space="preserve"> is processed, it is stored in the Image Bank.</w:t>
       </w:r>
     </w:p>
     <w:p>
@@ -4300,13 +5767,23 @@
           <w:szCs w:val="20"/>
         </w:rPr>
       </w:pPr>
-      <w:r>
-        <w:rPr>
-          <w:rFonts w:ascii="Arial" w:hAnsi="Arial" w:cs="Arial"/>
-          <w:sz w:val="20"/>
-          <w:szCs w:val="20"/>
-        </w:rPr>
-        <w:t>SuperScan expects a supernova explosion to appear as a new, stellar</w:t>
+      <w:proofErr w:type="spellStart"/>
+      <w:r>
+        <w:rPr>
+          <w:rFonts w:ascii="Arial" w:hAnsi="Arial" w:cs="Arial"/>
+          <w:sz w:val="20"/>
+          <w:szCs w:val="20"/>
+        </w:rPr>
+        <w:t>SuperScan</w:t>
+      </w:r>
+      <w:proofErr w:type="spellEnd"/>
+      <w:r>
+        <w:rPr>
+          <w:rFonts w:ascii="Arial" w:hAnsi="Arial" w:cs="Arial"/>
+          <w:sz w:val="20"/>
+          <w:szCs w:val="20"/>
+        </w:rPr>
+        <w:t xml:space="preserve"> expects a supernova explosion to appear as a new, stellar</w:t>
       </w:r>
       <w:r>
         <w:rPr>
@@ -4373,7 +5850,25 @@
           <w:szCs w:val="20"/>
         </w:rPr>
         <w:lastRenderedPageBreak/>
-        <w:t xml:space="preserve">For each galaxy imaged during a session, SuperScan adjusts the </w:t>
+        <w:t xml:space="preserve">For each galaxy imaged during a session, </w:t>
+      </w:r>
+      <w:proofErr w:type="spellStart"/>
+      <w:r>
+        <w:rPr>
+          <w:rFonts w:ascii="Arial" w:hAnsi="Arial" w:cs="Arial"/>
+          <w:sz w:val="20"/>
+          <w:szCs w:val="20"/>
+        </w:rPr>
+        <w:t>SuperScan</w:t>
+      </w:r>
+      <w:proofErr w:type="spellEnd"/>
+      <w:r>
+        <w:rPr>
+          <w:rFonts w:ascii="Arial" w:hAnsi="Arial" w:cs="Arial"/>
+          <w:sz w:val="20"/>
+          <w:szCs w:val="20"/>
+        </w:rPr>
+        <w:t xml:space="preserve"> adjusts the </w:t>
       </w:r>
       <w:r>
         <w:rPr>
@@ -4403,7 +5898,25 @@
           <w:sz w:val="20"/>
           <w:szCs w:val="20"/>
         </w:rPr>
-        <w:t xml:space="preserve">Extract TSX WCS Inventory information to determine relative rotation and translation </w:t>
+        <w:t xml:space="preserve">Extract TSX WCS Inventory information to determine relative rotation and </w:t>
+      </w:r>
+      <w:proofErr w:type="gramStart"/>
+      <w:r>
+        <w:rPr>
+          <w:rFonts w:ascii="Arial" w:hAnsi="Arial" w:cs="Arial"/>
+          <w:sz w:val="20"/>
+          <w:szCs w:val="20"/>
+        </w:rPr>
+        <w:t>translation</w:t>
+      </w:r>
+      <w:proofErr w:type="gramEnd"/>
+      <w:r>
+        <w:rPr>
+          <w:rFonts w:ascii="Arial" w:hAnsi="Arial" w:cs="Arial"/>
+          <w:sz w:val="20"/>
+          <w:szCs w:val="20"/>
+        </w:rPr>
+        <w:t xml:space="preserve"> </w:t>
       </w:r>
     </w:p>
     <w:p>
@@ -4425,7 +5938,25 @@
           <w:sz w:val="20"/>
           <w:szCs w:val="20"/>
         </w:rPr>
-        <w:t>Crop images based on galaxy major axis.  Convert cropped images to image arrays and apply bias, rotation and translation adjustments.</w:t>
+        <w:t xml:space="preserve">Crop images based on galaxy major axis.  Convert cropped images to image arrays and apply bias, </w:t>
+      </w:r>
+      <w:proofErr w:type="gramStart"/>
+      <w:r>
+        <w:rPr>
+          <w:rFonts w:ascii="Arial" w:hAnsi="Arial" w:cs="Arial"/>
+          <w:sz w:val="20"/>
+          <w:szCs w:val="20"/>
+        </w:rPr>
+        <w:t>rotation</w:t>
+      </w:r>
+      <w:proofErr w:type="gramEnd"/>
+      <w:r>
+        <w:rPr>
+          <w:rFonts w:ascii="Arial" w:hAnsi="Arial" w:cs="Arial"/>
+          <w:sz w:val="20"/>
+          <w:szCs w:val="20"/>
+        </w:rPr>
+        <w:t xml:space="preserve"> and translation adjustments.</w:t>
       </w:r>
     </w:p>
     <w:p>
@@ -4841,7 +6372,25 @@
           <w:sz w:val="20"/>
           <w:szCs w:val="20"/>
         </w:rPr>
-        <w:t xml:space="preserve"> SuperScan uses </w:t>
+        <w:t xml:space="preserve"> </w:t>
+      </w:r>
+      <w:proofErr w:type="spellStart"/>
+      <w:r>
+        <w:rPr>
+          <w:rFonts w:ascii="Arial" w:hAnsi="Arial" w:cs="Arial"/>
+          <w:sz w:val="20"/>
+          <w:szCs w:val="20"/>
+        </w:rPr>
+        <w:t>SuperScan</w:t>
+      </w:r>
+      <w:proofErr w:type="spellEnd"/>
+      <w:r>
+        <w:rPr>
+          <w:rFonts w:ascii="Arial" w:hAnsi="Arial" w:cs="Arial"/>
+          <w:sz w:val="20"/>
+          <w:szCs w:val="20"/>
+        </w:rPr>
+        <w:t xml:space="preserve"> uses </w:t>
       </w:r>
       <w:r>
         <w:rPr>
@@ -5353,13 +6902,41 @@
           <w:szCs w:val="20"/>
         </w:rPr>
       </w:pPr>
-      <w:r>
-        <w:rPr>
-          <w:rFonts w:ascii="Arial" w:hAnsi="Arial" w:cs="Arial"/>
-          <w:sz w:val="20"/>
-          <w:szCs w:val="20"/>
-        </w:rPr>
-        <w:t>SuperScan maintains an xml-based session log in the base folder under the filenames called “SuperScan&lt;date&gt;.xml”.</w:t>
+      <w:proofErr w:type="spellStart"/>
+      <w:r>
+        <w:rPr>
+          <w:rFonts w:ascii="Arial" w:hAnsi="Arial" w:cs="Arial"/>
+          <w:sz w:val="20"/>
+          <w:szCs w:val="20"/>
+        </w:rPr>
+        <w:t>SuperScan</w:t>
+      </w:r>
+      <w:proofErr w:type="spellEnd"/>
+      <w:r>
+        <w:rPr>
+          <w:rFonts w:ascii="Arial" w:hAnsi="Arial" w:cs="Arial"/>
+          <w:sz w:val="20"/>
+          <w:szCs w:val="20"/>
+        </w:rPr>
+        <w:t xml:space="preserve"> maintains an xml-based session log in the base folder under the filenames called “</w:t>
+      </w:r>
+      <w:proofErr w:type="spellStart"/>
+      <w:r>
+        <w:rPr>
+          <w:rFonts w:ascii="Arial" w:hAnsi="Arial" w:cs="Arial"/>
+          <w:sz w:val="20"/>
+          <w:szCs w:val="20"/>
+        </w:rPr>
+        <w:t>SuperScan</w:t>
+      </w:r>
+      <w:proofErr w:type="spellEnd"/>
+      <w:r>
+        <w:rPr>
+          <w:rFonts w:ascii="Arial" w:hAnsi="Arial" w:cs="Arial"/>
+          <w:sz w:val="20"/>
+          <w:szCs w:val="20"/>
+        </w:rPr>
+        <w:t>&lt;date&gt;.xml”.</w:t>
       </w:r>
       <w:r>
         <w:rPr>
@@ -5467,8 +7044,18 @@
           <w:sz w:val="20"/>
           <w:szCs w:val="20"/>
         </w:rPr>
-        <w:t>calibration, SuperScan</w:t>
-      </w:r>
+        <w:t xml:space="preserve">calibration, </w:t>
+      </w:r>
+      <w:proofErr w:type="spellStart"/>
+      <w:r>
+        <w:rPr>
+          <w:rFonts w:ascii="Arial" w:hAnsi="Arial" w:cs="Arial"/>
+          <w:sz w:val="20"/>
+          <w:szCs w:val="20"/>
+        </w:rPr>
+        <w:t>SuperScan</w:t>
+      </w:r>
+      <w:proofErr w:type="spellEnd"/>
       <w:r>
         <w:rPr>
           <w:rFonts w:ascii="Arial" w:hAnsi="Arial" w:cs="Arial"/>
@@ -5582,13 +7169,23 @@
         </w:rPr>
         <w:t xml:space="preserve"> </w:t>
       </w:r>
-      <w:r>
-        <w:rPr>
-          <w:rFonts w:ascii="Arial" w:hAnsi="Arial" w:cs="Arial"/>
-          <w:sz w:val="20"/>
-          <w:szCs w:val="20"/>
-        </w:rPr>
-        <w:t xml:space="preserve">where </w:t>
+      <w:proofErr w:type="gramStart"/>
+      <w:r>
+        <w:rPr>
+          <w:rFonts w:ascii="Arial" w:hAnsi="Arial" w:cs="Arial"/>
+          <w:sz w:val="20"/>
+          <w:szCs w:val="20"/>
+        </w:rPr>
+        <w:t>where</w:t>
+      </w:r>
+      <w:proofErr w:type="gramEnd"/>
+      <w:r>
+        <w:rPr>
+          <w:rFonts w:ascii="Arial" w:hAnsi="Arial" w:cs="Arial"/>
+          <w:sz w:val="20"/>
+          <w:szCs w:val="20"/>
+        </w:rPr>
+        <w:t xml:space="preserve"> </w:t>
       </w:r>
     </w:p>
     <w:p>
@@ -5634,8 +7231,36 @@
           <w:sz w:val="20"/>
           <w:szCs w:val="20"/>
         </w:rPr>
-        <w:t xml:space="preserve"> = binning:  “1x1”, “2x2”, etc</w:t>
-      </w:r>
+        <w:t xml:space="preserve"> = binning</w:t>
+      </w:r>
+      <w:proofErr w:type="gramStart"/>
+      <w:r>
+        <w:rPr>
+          <w:rFonts w:ascii="Arial" w:hAnsi="Arial" w:cs="Arial"/>
+          <w:sz w:val="20"/>
+          <w:szCs w:val="20"/>
+        </w:rPr>
+        <w:t>:  “</w:t>
+      </w:r>
+      <w:proofErr w:type="gramEnd"/>
+      <w:r>
+        <w:rPr>
+          <w:rFonts w:ascii="Arial" w:hAnsi="Arial" w:cs="Arial"/>
+          <w:sz w:val="20"/>
+          <w:szCs w:val="20"/>
+        </w:rPr>
+        <w:t xml:space="preserve">1x1”, “2x2”, </w:t>
+      </w:r>
+      <w:proofErr w:type="spellStart"/>
+      <w:r>
+        <w:rPr>
+          <w:rFonts w:ascii="Arial" w:hAnsi="Arial" w:cs="Arial"/>
+          <w:sz w:val="20"/>
+          <w:szCs w:val="20"/>
+        </w:rPr>
+        <w:t>etc</w:t>
+      </w:r>
+      <w:proofErr w:type="spellEnd"/>
     </w:p>
     <w:p>
       <w:pPr>
@@ -5666,7 +7291,43 @@
           <w:sz w:val="20"/>
           <w:szCs w:val="20"/>
         </w:rPr>
-        <w:t xml:space="preserve"> = temperature in Centigrade:  “-x.x”</w:t>
+        <w:t xml:space="preserve"> = temperature in Centigrade</w:t>
+      </w:r>
+      <w:proofErr w:type="gramStart"/>
+      <w:r>
+        <w:rPr>
+          <w:rFonts w:ascii="Arial" w:hAnsi="Arial" w:cs="Arial"/>
+          <w:sz w:val="20"/>
+          <w:szCs w:val="20"/>
+        </w:rPr>
+        <w:t>:  “</w:t>
+      </w:r>
+      <w:proofErr w:type="gramEnd"/>
+      <w:r>
+        <w:rPr>
+          <w:rFonts w:ascii="Arial" w:hAnsi="Arial" w:cs="Arial"/>
+          <w:sz w:val="20"/>
+          <w:szCs w:val="20"/>
+        </w:rPr>
+        <w:t>-</w:t>
+      </w:r>
+      <w:proofErr w:type="spellStart"/>
+      <w:r>
+        <w:rPr>
+          <w:rFonts w:ascii="Arial" w:hAnsi="Arial" w:cs="Arial"/>
+          <w:sz w:val="20"/>
+          <w:szCs w:val="20"/>
+        </w:rPr>
+        <w:t>x.x</w:t>
+      </w:r>
+      <w:proofErr w:type="spellEnd"/>
+      <w:r>
+        <w:rPr>
+          <w:rFonts w:ascii="Arial" w:hAnsi="Arial" w:cs="Arial"/>
+          <w:sz w:val="20"/>
+          <w:szCs w:val="20"/>
+        </w:rPr>
+        <w:t>”</w:t>
       </w:r>
     </w:p>
     <w:p>
@@ -5762,8 +7423,18 @@
           <w:sz w:val="20"/>
           <w:szCs w:val="20"/>
         </w:rPr>
-        <w:t>”, “V”, etc</w:t>
-      </w:r>
+        <w:t xml:space="preserve">”, “V”, </w:t>
+      </w:r>
+      <w:proofErr w:type="spellStart"/>
+      <w:r>
+        <w:rPr>
+          <w:rFonts w:ascii="Arial" w:hAnsi="Arial" w:cs="Arial"/>
+          <w:sz w:val="20"/>
+          <w:szCs w:val="20"/>
+        </w:rPr>
+        <w:t>etc</w:t>
+      </w:r>
+      <w:proofErr w:type="spellEnd"/>
     </w:p>
     <w:p>
       <w:pPr>
@@ -6001,7 +7672,43 @@
           <w:sz w:val="20"/>
           <w:szCs w:val="20"/>
         </w:rPr>
-        <w:t xml:space="preserve">The easiest way to prepare for a full reduction library, is to use the TSXToolKit utility </w:t>
+        <w:t xml:space="preserve">The easiest way to prepare for a full reduction </w:t>
+      </w:r>
+      <w:proofErr w:type="gramStart"/>
+      <w:r>
+        <w:rPr>
+          <w:rFonts w:ascii="Arial" w:hAnsi="Arial" w:cs="Arial"/>
+          <w:sz w:val="20"/>
+          <w:szCs w:val="20"/>
+        </w:rPr>
+        <w:t>library,</w:t>
+      </w:r>
+      <w:proofErr w:type="gramEnd"/>
+      <w:r>
+        <w:rPr>
+          <w:rFonts w:ascii="Arial" w:hAnsi="Arial" w:cs="Arial"/>
+          <w:sz w:val="20"/>
+          <w:szCs w:val="20"/>
+        </w:rPr>
+        <w:t xml:space="preserve"> is to use the </w:t>
+      </w:r>
+      <w:proofErr w:type="spellStart"/>
+      <w:r>
+        <w:rPr>
+          <w:rFonts w:ascii="Arial" w:hAnsi="Arial" w:cs="Arial"/>
+          <w:sz w:val="20"/>
+          <w:szCs w:val="20"/>
+        </w:rPr>
+        <w:t>TSXToolKit</w:t>
+      </w:r>
+      <w:proofErr w:type="spellEnd"/>
+      <w:r>
+        <w:rPr>
+          <w:rFonts w:ascii="Arial" w:hAnsi="Arial" w:cs="Arial"/>
+          <w:sz w:val="20"/>
+          <w:szCs w:val="20"/>
+        </w:rPr>
+        <w:t xml:space="preserve"> utility </w:t>
       </w:r>
       <w:r>
         <w:rPr>
@@ -6019,7 +7726,61 @@
           <w:sz w:val="20"/>
           <w:szCs w:val="20"/>
         </w:rPr>
-        <w:t xml:space="preserve"> which can be downloaded from GitHub/rrskybox/Reduction Library Generator in same manner as Hot Pursuit itself.  This utility will parse a directory and subdirectories for reduction files, compile their paths into the folder structure and naming conventions, then directly modify the TheSky configuration file to accept the libraries.  TheSky must be restarted once to load the library structure.</w:t>
+        <w:t xml:space="preserve"> which can be downloaded from GitHub/</w:t>
+      </w:r>
+      <w:proofErr w:type="spellStart"/>
+      <w:r>
+        <w:rPr>
+          <w:rFonts w:ascii="Arial" w:hAnsi="Arial" w:cs="Arial"/>
+          <w:sz w:val="20"/>
+          <w:szCs w:val="20"/>
+        </w:rPr>
+        <w:t>rrskybox</w:t>
+      </w:r>
+      <w:proofErr w:type="spellEnd"/>
+      <w:r>
+        <w:rPr>
+          <w:rFonts w:ascii="Arial" w:hAnsi="Arial" w:cs="Arial"/>
+          <w:sz w:val="20"/>
+          <w:szCs w:val="20"/>
+        </w:rPr>
+        <w:t xml:space="preserve">/Reduction Library Generator in same manner as Hot Pursuit itself.  This utility will parse a directory and subdirectories for reduction files, compile their paths into the folder structure and naming conventions, then directly modify the </w:t>
+      </w:r>
+      <w:proofErr w:type="spellStart"/>
+      <w:r>
+        <w:rPr>
+          <w:rFonts w:ascii="Arial" w:hAnsi="Arial" w:cs="Arial"/>
+          <w:sz w:val="20"/>
+          <w:szCs w:val="20"/>
+        </w:rPr>
+        <w:t>TheSky</w:t>
+      </w:r>
+      <w:proofErr w:type="spellEnd"/>
+      <w:r>
+        <w:rPr>
+          <w:rFonts w:ascii="Arial" w:hAnsi="Arial" w:cs="Arial"/>
+          <w:sz w:val="20"/>
+          <w:szCs w:val="20"/>
+        </w:rPr>
+        <w:t xml:space="preserve"> configuration file to accept the libraries.  </w:t>
+      </w:r>
+      <w:proofErr w:type="spellStart"/>
+      <w:r>
+        <w:rPr>
+          <w:rFonts w:ascii="Arial" w:hAnsi="Arial" w:cs="Arial"/>
+          <w:sz w:val="20"/>
+          <w:szCs w:val="20"/>
+        </w:rPr>
+        <w:t>TheSky</w:t>
+      </w:r>
+      <w:proofErr w:type="spellEnd"/>
+      <w:r>
+        <w:rPr>
+          <w:rFonts w:ascii="Arial" w:hAnsi="Arial" w:cs="Arial"/>
+          <w:sz w:val="20"/>
+          <w:szCs w:val="20"/>
+        </w:rPr>
+        <w:t xml:space="preserve"> must be restarted once to load the library structure.</w:t>
       </w:r>
     </w:p>
     <w:p>
@@ -6196,7 +7957,25 @@
           <w:sz w:val="19"/>
           <w:szCs w:val="19"/>
         </w:rPr>
-        <w:t>Modified SuspectReport to displ</w:t>
+        <w:t xml:space="preserve">Modified </w:t>
+      </w:r>
+      <w:proofErr w:type="spellStart"/>
+      <w:r>
+        <w:rPr>
+          <w:rFonts w:ascii="Consolas" w:hAnsi="Consolas" w:cs="Consolas"/>
+          <w:sz w:val="19"/>
+          <w:szCs w:val="19"/>
+        </w:rPr>
+        <w:t>SuspectReport</w:t>
+      </w:r>
+      <w:proofErr w:type="spellEnd"/>
+      <w:r>
+        <w:rPr>
+          <w:rFonts w:ascii="Consolas" w:hAnsi="Consolas" w:cs="Consolas"/>
+          <w:sz w:val="19"/>
+          <w:szCs w:val="19"/>
+        </w:rPr>
+        <w:t xml:space="preserve"> to displ</w:t>
       </w:r>
       <w:r>
         <w:rPr>
@@ -6246,7 +8025,25 @@
           <w:sz w:val="19"/>
           <w:szCs w:val="19"/>
         </w:rPr>
-        <w:t>Added description headers where missing.</w:t>
+        <w:t xml:space="preserve">Added description headers </w:t>
+      </w:r>
+      <w:proofErr w:type="gramStart"/>
+      <w:r>
+        <w:rPr>
+          <w:rFonts w:ascii="Consolas" w:hAnsi="Consolas" w:cs="Consolas"/>
+          <w:sz w:val="19"/>
+          <w:szCs w:val="19"/>
+        </w:rPr>
+        <w:t>where</w:t>
+      </w:r>
+      <w:proofErr w:type="gramEnd"/>
+      <w:r>
+        <w:rPr>
+          <w:rFonts w:ascii="Consolas" w:hAnsi="Consolas" w:cs="Consolas"/>
+          <w:sz w:val="19"/>
+          <w:szCs w:val="19"/>
+        </w:rPr>
+        <w:t xml:space="preserve"> missing.</w:t>
       </w:r>
     </w:p>
     <w:p>
@@ -6272,8 +8069,36 @@
           <w:sz w:val="19"/>
           <w:szCs w:val="19"/>
         </w:rPr>
-        <w:t>Changed SuperScanConfiguration class name to just Configuration</w:t>
-      </w:r>
+        <w:t xml:space="preserve">Changed </w:t>
+      </w:r>
+      <w:proofErr w:type="spellStart"/>
+      <w:r>
+        <w:rPr>
+          <w:rFonts w:ascii="Consolas" w:hAnsi="Consolas" w:cs="Consolas"/>
+          <w:sz w:val="19"/>
+          <w:szCs w:val="19"/>
+        </w:rPr>
+        <w:t>SuperScanConfiguration</w:t>
+      </w:r>
+      <w:proofErr w:type="spellEnd"/>
+      <w:r>
+        <w:rPr>
+          <w:rFonts w:ascii="Consolas" w:hAnsi="Consolas" w:cs="Consolas"/>
+          <w:sz w:val="19"/>
+          <w:szCs w:val="19"/>
+        </w:rPr>
+        <w:t xml:space="preserve"> class name to just </w:t>
+      </w:r>
+      <w:proofErr w:type="gramStart"/>
+      <w:r>
+        <w:rPr>
+          <w:rFonts w:ascii="Consolas" w:hAnsi="Consolas" w:cs="Consolas"/>
+          <w:sz w:val="19"/>
+          <w:szCs w:val="19"/>
+        </w:rPr>
+        <w:t>Configuration</w:t>
+      </w:r>
+      <w:proofErr w:type="gramEnd"/>
     </w:p>
     <w:p>
       <w:pPr>
@@ -6298,8 +8123,36 @@
           <w:sz w:val="19"/>
           <w:szCs w:val="19"/>
         </w:rPr>
-        <w:t>Renamed TSXPrep.Telescope to TSXPrep.TelescopeStartUp</w:t>
-      </w:r>
+        <w:t xml:space="preserve">Renamed </w:t>
+      </w:r>
+      <w:proofErr w:type="spellStart"/>
+      <w:r>
+        <w:rPr>
+          <w:rFonts w:ascii="Consolas" w:hAnsi="Consolas" w:cs="Consolas"/>
+          <w:sz w:val="19"/>
+          <w:szCs w:val="19"/>
+        </w:rPr>
+        <w:t>TSXPrep.Telescope</w:t>
+      </w:r>
+      <w:proofErr w:type="spellEnd"/>
+      <w:r>
+        <w:rPr>
+          <w:rFonts w:ascii="Consolas" w:hAnsi="Consolas" w:cs="Consolas"/>
+          <w:sz w:val="19"/>
+          <w:szCs w:val="19"/>
+        </w:rPr>
+        <w:t xml:space="preserve"> to </w:t>
+      </w:r>
+      <w:proofErr w:type="spellStart"/>
+      <w:r>
+        <w:rPr>
+          <w:rFonts w:ascii="Consolas" w:hAnsi="Consolas" w:cs="Consolas"/>
+          <w:sz w:val="19"/>
+          <w:szCs w:val="19"/>
+        </w:rPr>
+        <w:t>TSXPrep.TelescopeStartUp</w:t>
+      </w:r>
+      <w:proofErr w:type="spellEnd"/>
     </w:p>
     <w:p>
       <w:pPr>
@@ -6324,7 +8177,25 @@
           <w:sz w:val="19"/>
           <w:szCs w:val="19"/>
         </w:rPr>
-        <w:t>Added TSXPrep.TelescopeShutDown method (for scope parking)</w:t>
+        <w:t xml:space="preserve">Added </w:t>
+      </w:r>
+      <w:proofErr w:type="spellStart"/>
+      <w:r>
+        <w:rPr>
+          <w:rFonts w:ascii="Consolas" w:hAnsi="Consolas" w:cs="Consolas"/>
+          <w:sz w:val="19"/>
+          <w:szCs w:val="19"/>
+        </w:rPr>
+        <w:t>TSXPrep.TelescopeShutDown</w:t>
+      </w:r>
+      <w:proofErr w:type="spellEnd"/>
+      <w:r>
+        <w:rPr>
+          <w:rFonts w:ascii="Consolas" w:hAnsi="Consolas" w:cs="Consolas"/>
+          <w:sz w:val="19"/>
+          <w:szCs w:val="19"/>
+        </w:rPr>
+        <w:t xml:space="preserve"> method (for scope parking)</w:t>
       </w:r>
     </w:p>
     <w:p>
@@ -6350,8 +8221,38 @@
           <w:sz w:val="19"/>
           <w:szCs w:val="19"/>
         </w:rPr>
-        <w:t>Renamed TSXPrep class to DeviceControl</w:t>
-      </w:r>
+        <w:t xml:space="preserve">Renamed </w:t>
+      </w:r>
+      <w:proofErr w:type="spellStart"/>
+      <w:r>
+        <w:rPr>
+          <w:rFonts w:ascii="Consolas" w:hAnsi="Consolas" w:cs="Consolas"/>
+          <w:sz w:val="19"/>
+          <w:szCs w:val="19"/>
+        </w:rPr>
+        <w:t>TSXPrep</w:t>
+      </w:r>
+      <w:proofErr w:type="spellEnd"/>
+      <w:r>
+        <w:rPr>
+          <w:rFonts w:ascii="Consolas" w:hAnsi="Consolas" w:cs="Consolas"/>
+          <w:sz w:val="19"/>
+          <w:szCs w:val="19"/>
+        </w:rPr>
+        <w:t xml:space="preserve"> class to </w:t>
+      </w:r>
+      <w:proofErr w:type="spellStart"/>
+      <w:proofErr w:type="gramStart"/>
+      <w:r>
+        <w:rPr>
+          <w:rFonts w:ascii="Consolas" w:hAnsi="Consolas" w:cs="Consolas"/>
+          <w:sz w:val="19"/>
+          <w:szCs w:val="19"/>
+        </w:rPr>
+        <w:t>DeviceControl</w:t>
+      </w:r>
+      <w:proofErr w:type="spellEnd"/>
+      <w:proofErr w:type="gramEnd"/>
     </w:p>
     <w:p>
       <w:pPr>
@@ -6436,7 +8337,25 @@
           <w:sz w:val="19"/>
           <w:szCs w:val="19"/>
         </w:rPr>
-        <w:t>Added a configuration item to save a system staging filepath and run time.</w:t>
+        <w:t xml:space="preserve">Added a configuration item to save a system staging </w:t>
+      </w:r>
+      <w:proofErr w:type="spellStart"/>
+      <w:r>
+        <w:rPr>
+          <w:rFonts w:ascii="Consolas" w:hAnsi="Consolas" w:cs="Consolas"/>
+          <w:sz w:val="19"/>
+          <w:szCs w:val="19"/>
+        </w:rPr>
+        <w:t>filepath</w:t>
+      </w:r>
+      <w:proofErr w:type="spellEnd"/>
+      <w:r>
+        <w:rPr>
+          <w:rFonts w:ascii="Consolas" w:hAnsi="Consolas" w:cs="Consolas"/>
+          <w:sz w:val="19"/>
+          <w:szCs w:val="19"/>
+        </w:rPr>
+        <w:t xml:space="preserve"> and run time.</w:t>
       </w:r>
     </w:p>
     <w:p>
@@ -6462,8 +8381,20 @@
           <w:sz w:val="19"/>
           <w:szCs w:val="19"/>
         </w:rPr>
-        <w:t>Added a configuration item to save a drop-dead time for the SuperScan</w:t>
-      </w:r>
+        <w:t xml:space="preserve">Added a configuration item to save a drop-dead time for the </w:t>
+      </w:r>
+      <w:proofErr w:type="spellStart"/>
+      <w:proofErr w:type="gramStart"/>
+      <w:r>
+        <w:rPr>
+          <w:rFonts w:ascii="Consolas" w:hAnsi="Consolas" w:cs="Consolas"/>
+          <w:sz w:val="19"/>
+          <w:szCs w:val="19"/>
+        </w:rPr>
+        <w:t>SuperScan</w:t>
+      </w:r>
+      <w:proofErr w:type="spellEnd"/>
+      <w:proofErr w:type="gramEnd"/>
     </w:p>
     <w:p>
       <w:pPr>
@@ -6488,8 +8419,18 @@
           <w:sz w:val="19"/>
           <w:szCs w:val="19"/>
         </w:rPr>
-        <w:t>Added paths to run for each of the staging, start up and shut down executables</w:t>
-      </w:r>
+        <w:t xml:space="preserve">Added paths to run for each of the staging, start up and shut down </w:t>
+      </w:r>
+      <w:proofErr w:type="gramStart"/>
+      <w:r>
+        <w:rPr>
+          <w:rFonts w:ascii="Consolas" w:hAnsi="Consolas" w:cs="Consolas"/>
+          <w:sz w:val="19"/>
+          <w:szCs w:val="19"/>
+        </w:rPr>
+        <w:t>executables</w:t>
+      </w:r>
+      <w:proofErr w:type="gramEnd"/>
     </w:p>
     <w:p>
       <w:pPr>
@@ -6514,8 +8455,18 @@
           <w:sz w:val="19"/>
           <w:szCs w:val="19"/>
         </w:rPr>
-        <w:t>Added checkboxes to enable each in the autorun configuration</w:t>
-      </w:r>
+        <w:t xml:space="preserve">Added checkboxes to enable each in the autorun </w:t>
+      </w:r>
+      <w:proofErr w:type="gramStart"/>
+      <w:r>
+        <w:rPr>
+          <w:rFonts w:ascii="Consolas" w:hAnsi="Consolas" w:cs="Consolas"/>
+          <w:sz w:val="19"/>
+          <w:szCs w:val="19"/>
+        </w:rPr>
+        <w:t>configuration</w:t>
+      </w:r>
+      <w:proofErr w:type="gramEnd"/>
     </w:p>
     <w:p>
       <w:pPr>
@@ -6540,7 +8491,25 @@
           <w:sz w:val="19"/>
           <w:szCs w:val="19"/>
         </w:rPr>
-        <w:t>Changed AutoRun to segue into the scanner, and have the scanner check for the</w:t>
+        <w:t xml:space="preserve">Changed </w:t>
+      </w:r>
+      <w:proofErr w:type="spellStart"/>
+      <w:r>
+        <w:rPr>
+          <w:rFonts w:ascii="Consolas" w:hAnsi="Consolas" w:cs="Consolas"/>
+          <w:sz w:val="19"/>
+          <w:szCs w:val="19"/>
+        </w:rPr>
+        <w:t>AutoRun</w:t>
+      </w:r>
+      <w:proofErr w:type="spellEnd"/>
+      <w:r>
+        <w:rPr>
+          <w:rFonts w:ascii="Consolas" w:hAnsi="Consolas" w:cs="Consolas"/>
+          <w:sz w:val="19"/>
+          <w:szCs w:val="19"/>
+        </w:rPr>
+        <w:t xml:space="preserve"> to segue into the scanner, and have the scanner check for the</w:t>
       </w:r>
     </w:p>
     <w:p>
@@ -6618,7 +8587,25 @@
           <w:sz w:val="19"/>
           <w:szCs w:val="19"/>
         </w:rPr>
-        <w:t>Added feature where suspect RA/Dec is copied to the clipboard for use in WikiSky, etc.</w:t>
+        <w:t xml:space="preserve">Added feature where suspect RA/Dec is copied to the clipboard for use in </w:t>
+      </w:r>
+      <w:proofErr w:type="spellStart"/>
+      <w:r>
+        <w:rPr>
+          <w:rFonts w:ascii="Consolas" w:hAnsi="Consolas" w:cs="Consolas"/>
+          <w:sz w:val="19"/>
+          <w:szCs w:val="19"/>
+        </w:rPr>
+        <w:t>WikiSky</w:t>
+      </w:r>
+      <w:proofErr w:type="spellEnd"/>
+      <w:r>
+        <w:rPr>
+          <w:rFonts w:ascii="Consolas" w:hAnsi="Consolas" w:cs="Consolas"/>
+          <w:sz w:val="19"/>
+          <w:szCs w:val="19"/>
+        </w:rPr>
+        <w:t>, etc.</w:t>
       </w:r>
     </w:p>
     <w:p>
@@ -6678,8 +8665,36 @@
           <w:sz w:val="19"/>
           <w:szCs w:val="19"/>
         </w:rPr>
-        <w:t>Major modifications to the SuperScanForm and SuspectReportForm</w:t>
-      </w:r>
+        <w:t xml:space="preserve">Major modifications to the </w:t>
+      </w:r>
+      <w:proofErr w:type="spellStart"/>
+      <w:r>
+        <w:rPr>
+          <w:rFonts w:ascii="Consolas" w:hAnsi="Consolas" w:cs="Consolas"/>
+          <w:sz w:val="19"/>
+          <w:szCs w:val="19"/>
+        </w:rPr>
+        <w:t>SuperScanForm</w:t>
+      </w:r>
+      <w:proofErr w:type="spellEnd"/>
+      <w:r>
+        <w:rPr>
+          <w:rFonts w:ascii="Consolas" w:hAnsi="Consolas" w:cs="Consolas"/>
+          <w:sz w:val="19"/>
+          <w:szCs w:val="19"/>
+        </w:rPr>
+        <w:t xml:space="preserve"> and </w:t>
+      </w:r>
+      <w:proofErr w:type="spellStart"/>
+      <w:r>
+        <w:rPr>
+          <w:rFonts w:ascii="Consolas" w:hAnsi="Consolas" w:cs="Consolas"/>
+          <w:sz w:val="19"/>
+          <w:szCs w:val="19"/>
+        </w:rPr>
+        <w:t>SuspectReportForm</w:t>
+      </w:r>
+      <w:proofErr w:type="spellEnd"/>
     </w:p>
     <w:p>
       <w:pPr>
@@ -6698,13 +8713,41 @@
           <w:szCs w:val="19"/>
         </w:rPr>
       </w:pPr>
-      <w:r>
-        <w:rPr>
-          <w:rFonts w:ascii="Consolas" w:hAnsi="Consolas" w:cs="Consolas"/>
-          <w:sz w:val="19"/>
-          <w:szCs w:val="19"/>
-        </w:rPr>
-        <w:t>SuperScanForm: added a subroutine to take a 10 minute deep image whenever a suspect is detected.</w:t>
+      <w:proofErr w:type="spellStart"/>
+      <w:r>
+        <w:rPr>
+          <w:rFonts w:ascii="Consolas" w:hAnsi="Consolas" w:cs="Consolas"/>
+          <w:sz w:val="19"/>
+          <w:szCs w:val="19"/>
+        </w:rPr>
+        <w:t>SuperScanForm</w:t>
+      </w:r>
+      <w:proofErr w:type="spellEnd"/>
+      <w:r>
+        <w:rPr>
+          <w:rFonts w:ascii="Consolas" w:hAnsi="Consolas" w:cs="Consolas"/>
+          <w:sz w:val="19"/>
+          <w:szCs w:val="19"/>
+        </w:rPr>
+        <w:t xml:space="preserve">: added a subroutine to take a </w:t>
+      </w:r>
+      <w:proofErr w:type="gramStart"/>
+      <w:r>
+        <w:rPr>
+          <w:rFonts w:ascii="Consolas" w:hAnsi="Consolas" w:cs="Consolas"/>
+          <w:sz w:val="19"/>
+          <w:szCs w:val="19"/>
+        </w:rPr>
+        <w:t>10 minute deep</w:t>
+      </w:r>
+      <w:proofErr w:type="gramEnd"/>
+      <w:r>
+        <w:rPr>
+          <w:rFonts w:ascii="Consolas" w:hAnsi="Consolas" w:cs="Consolas"/>
+          <w:sz w:val="19"/>
+          <w:szCs w:val="19"/>
+        </w:rPr>
+        <w:t xml:space="preserve"> image whenever a suspect is detected.</w:t>
       </w:r>
     </w:p>
     <w:p>
@@ -6730,7 +8773,43 @@
           <w:sz w:val="19"/>
           <w:szCs w:val="19"/>
         </w:rPr>
-        <w:t>The image is stored inside a new subdirectory in SuperScan called FollowUp/MM-DD-YY/.  This</w:t>
+        <w:t xml:space="preserve">The image is stored inside a new subdirectory in </w:t>
+      </w:r>
+      <w:proofErr w:type="spellStart"/>
+      <w:r>
+        <w:rPr>
+          <w:rFonts w:ascii="Consolas" w:hAnsi="Consolas" w:cs="Consolas"/>
+          <w:sz w:val="19"/>
+          <w:szCs w:val="19"/>
+        </w:rPr>
+        <w:t>SuperScan</w:t>
+      </w:r>
+      <w:proofErr w:type="spellEnd"/>
+      <w:r>
+        <w:rPr>
+          <w:rFonts w:ascii="Consolas" w:hAnsi="Consolas" w:cs="Consolas"/>
+          <w:sz w:val="19"/>
+          <w:szCs w:val="19"/>
+        </w:rPr>
+        <w:t xml:space="preserve"> called </w:t>
+      </w:r>
+      <w:proofErr w:type="spellStart"/>
+      <w:r>
+        <w:rPr>
+          <w:rFonts w:ascii="Consolas" w:hAnsi="Consolas" w:cs="Consolas"/>
+          <w:sz w:val="19"/>
+          <w:szCs w:val="19"/>
+        </w:rPr>
+        <w:t>FollowUp</w:t>
+      </w:r>
+      <w:proofErr w:type="spellEnd"/>
+      <w:r>
+        <w:rPr>
+          <w:rFonts w:ascii="Consolas" w:hAnsi="Consolas" w:cs="Consolas"/>
+          <w:sz w:val="19"/>
+          <w:szCs w:val="19"/>
+        </w:rPr>
+        <w:t>/MM-DD-YY/.  This</w:t>
       </w:r>
     </w:p>
     <w:p>
@@ -6776,13 +8855,41 @@
           <w:szCs w:val="19"/>
         </w:rPr>
       </w:pPr>
-      <w:r>
-        <w:rPr>
-          <w:rFonts w:ascii="Consolas" w:hAnsi="Consolas" w:cs="Consolas"/>
-          <w:sz w:val="19"/>
-          <w:szCs w:val="19"/>
-        </w:rPr>
-        <w:t>SuspectReportForm: deleted code to display reference, difference and current images on TSX.</w:t>
+      <w:proofErr w:type="spellStart"/>
+      <w:r>
+        <w:rPr>
+          <w:rFonts w:ascii="Consolas" w:hAnsi="Consolas" w:cs="Consolas"/>
+          <w:sz w:val="19"/>
+          <w:szCs w:val="19"/>
+        </w:rPr>
+        <w:t>SuspectReportForm</w:t>
+      </w:r>
+      <w:proofErr w:type="spellEnd"/>
+      <w:r>
+        <w:rPr>
+          <w:rFonts w:ascii="Consolas" w:hAnsi="Consolas" w:cs="Consolas"/>
+          <w:sz w:val="19"/>
+          <w:szCs w:val="19"/>
+        </w:rPr>
+        <w:t xml:space="preserve">: deleted code to display reference, </w:t>
+      </w:r>
+      <w:proofErr w:type="gramStart"/>
+      <w:r>
+        <w:rPr>
+          <w:rFonts w:ascii="Consolas" w:hAnsi="Consolas" w:cs="Consolas"/>
+          <w:sz w:val="19"/>
+          <w:szCs w:val="19"/>
+        </w:rPr>
+        <w:t>difference</w:t>
+      </w:r>
+      <w:proofErr w:type="gramEnd"/>
+      <w:r>
+        <w:rPr>
+          <w:rFonts w:ascii="Consolas" w:hAnsi="Consolas" w:cs="Consolas"/>
+          <w:sz w:val="19"/>
+          <w:szCs w:val="19"/>
+        </w:rPr>
+        <w:t xml:space="preserve"> and current images on TSX.</w:t>
       </w:r>
     </w:p>
     <w:p>
@@ -6802,13 +8909,23 @@
           <w:szCs w:val="19"/>
         </w:rPr>
       </w:pPr>
-      <w:r>
-        <w:rPr>
-          <w:rFonts w:ascii="Consolas" w:hAnsi="Consolas" w:cs="Consolas"/>
-          <w:sz w:val="19"/>
-          <w:szCs w:val="19"/>
-        </w:rPr>
-        <w:t>SuspectReportForm: added code to display the deep image, centering on the suspect location.</w:t>
+      <w:proofErr w:type="spellStart"/>
+      <w:r>
+        <w:rPr>
+          <w:rFonts w:ascii="Consolas" w:hAnsi="Consolas" w:cs="Consolas"/>
+          <w:sz w:val="19"/>
+          <w:szCs w:val="19"/>
+        </w:rPr>
+        <w:t>SuspectReportForm</w:t>
+      </w:r>
+      <w:proofErr w:type="spellEnd"/>
+      <w:r>
+        <w:rPr>
+          <w:rFonts w:ascii="Consolas" w:hAnsi="Consolas" w:cs="Consolas"/>
+          <w:sz w:val="19"/>
+          <w:szCs w:val="19"/>
+        </w:rPr>
+        <w:t>: added code to display the deep image, centering on the suspect location.</w:t>
       </w:r>
     </w:p>
     <w:p>
@@ -6834,7 +8951,25 @@
           <w:sz w:val="19"/>
           <w:szCs w:val="19"/>
         </w:rPr>
-        <w:t>The RA/Dec location will be loaded in the clipboard for use in WikiSky.</w:t>
+        <w:t xml:space="preserve">The RA/Dec location will be loaded in the clipboard for use in </w:t>
+      </w:r>
+      <w:proofErr w:type="spellStart"/>
+      <w:r>
+        <w:rPr>
+          <w:rFonts w:ascii="Consolas" w:hAnsi="Consolas" w:cs="Consolas"/>
+          <w:sz w:val="19"/>
+          <w:szCs w:val="19"/>
+        </w:rPr>
+        <w:t>WikiSky</w:t>
+      </w:r>
+      <w:proofErr w:type="spellEnd"/>
+      <w:r>
+        <w:rPr>
+          <w:rFonts w:ascii="Consolas" w:hAnsi="Consolas" w:cs="Consolas"/>
+          <w:sz w:val="19"/>
+          <w:szCs w:val="19"/>
+        </w:rPr>
+        <w:t>.</w:t>
       </w:r>
     </w:p>
     <w:p>
@@ -6886,7 +9021,25 @@
           <w:sz w:val="19"/>
           <w:szCs w:val="19"/>
         </w:rPr>
-        <w:t>Created own version of FindNearest -- TSX's version does not have control of the nearness.</w:t>
+        <w:t xml:space="preserve">Created own version of </w:t>
+      </w:r>
+      <w:proofErr w:type="spellStart"/>
+      <w:r>
+        <w:rPr>
+          <w:rFonts w:ascii="Consolas" w:hAnsi="Consolas" w:cs="Consolas"/>
+          <w:sz w:val="19"/>
+          <w:szCs w:val="19"/>
+        </w:rPr>
+        <w:t>FindNearest</w:t>
+      </w:r>
+      <w:proofErr w:type="spellEnd"/>
+      <w:r>
+        <w:rPr>
+          <w:rFonts w:ascii="Consolas" w:hAnsi="Consolas" w:cs="Consolas"/>
+          <w:sz w:val="19"/>
+          <w:szCs w:val="19"/>
+        </w:rPr>
+        <w:t xml:space="preserve"> -- TSX's version does not have control of the nearness.</w:t>
       </w:r>
     </w:p>
     <w:p>
@@ -7055,8 +9208,36 @@
           <w:sz w:val="19"/>
           <w:szCs w:val="19"/>
         </w:rPr>
-        <w:t>Fixed so Mininmum Altitude could be set/changed</w:t>
-      </w:r>
+        <w:t xml:space="preserve">Fixed so </w:t>
+      </w:r>
+      <w:proofErr w:type="spellStart"/>
+      <w:r>
+        <w:rPr>
+          <w:rFonts w:ascii="Consolas" w:hAnsi="Consolas" w:cs="Consolas"/>
+          <w:sz w:val="19"/>
+          <w:szCs w:val="19"/>
+        </w:rPr>
+        <w:t>Mininmum</w:t>
+      </w:r>
+      <w:proofErr w:type="spellEnd"/>
+      <w:r>
+        <w:rPr>
+          <w:rFonts w:ascii="Consolas" w:hAnsi="Consolas" w:cs="Consolas"/>
+          <w:sz w:val="19"/>
+          <w:szCs w:val="19"/>
+        </w:rPr>
+        <w:t xml:space="preserve"> Altitude could be set/</w:t>
+      </w:r>
+      <w:proofErr w:type="gramStart"/>
+      <w:r>
+        <w:rPr>
+          <w:rFonts w:ascii="Consolas" w:hAnsi="Consolas" w:cs="Consolas"/>
+          <w:sz w:val="19"/>
+          <w:szCs w:val="19"/>
+        </w:rPr>
+        <w:t>changed</w:t>
+      </w:r>
+      <w:proofErr w:type="gramEnd"/>
     </w:p>
     <w:p>
       <w:pPr>
@@ -7168,7 +9349,25 @@
           <w:sz w:val="19"/>
           <w:szCs w:val="19"/>
         </w:rPr>
-        <w:t>Fixed CLS slew, again (and actually tested it)</w:t>
+        <w:t xml:space="preserve">Fixed CLS slew, again (and </w:t>
+      </w:r>
+      <w:proofErr w:type="gramStart"/>
+      <w:r>
+        <w:rPr>
+          <w:rFonts w:ascii="Consolas" w:hAnsi="Consolas" w:cs="Consolas"/>
+          <w:sz w:val="19"/>
+          <w:szCs w:val="19"/>
+        </w:rPr>
+        <w:t>actually tested</w:t>
+      </w:r>
+      <w:proofErr w:type="gramEnd"/>
+      <w:r>
+        <w:rPr>
+          <w:rFonts w:ascii="Consolas" w:hAnsi="Consolas" w:cs="Consolas"/>
+          <w:sz w:val="19"/>
+          <w:szCs w:val="19"/>
+        </w:rPr>
+        <w:t xml:space="preserve"> it)</w:t>
       </w:r>
     </w:p>
     <w:p>
@@ -7221,7 +9420,25 @@
           <w:sz w:val="19"/>
           <w:szCs w:val="19"/>
         </w:rPr>
-        <w:t>Added commands to connect to and couple a dome, if present</w:t>
+        <w:t xml:space="preserve">Added commands to connect to and couple a </w:t>
+      </w:r>
+      <w:proofErr w:type="gramStart"/>
+      <w:r>
+        <w:rPr>
+          <w:rFonts w:ascii="Consolas" w:hAnsi="Consolas" w:cs="Consolas"/>
+          <w:sz w:val="19"/>
+          <w:szCs w:val="19"/>
+        </w:rPr>
+        <w:t>dome, if</w:t>
+      </w:r>
+      <w:proofErr w:type="gramEnd"/>
+      <w:r>
+        <w:rPr>
+          <w:rFonts w:ascii="Consolas" w:hAnsi="Consolas" w:cs="Consolas"/>
+          <w:sz w:val="19"/>
+          <w:szCs w:val="19"/>
+        </w:rPr>
+        <w:t xml:space="preserve"> present</w:t>
       </w:r>
     </w:p>
     <w:p>
@@ -7247,8 +9464,18 @@
           <w:sz w:val="19"/>
           <w:szCs w:val="19"/>
         </w:rPr>
-        <w:t>Added color to scan button to indicate that a scan is underway</w:t>
-      </w:r>
+        <w:t xml:space="preserve">Added color to scan button to indicate that a scan is </w:t>
+      </w:r>
+      <w:proofErr w:type="gramStart"/>
+      <w:r>
+        <w:rPr>
+          <w:rFonts w:ascii="Consolas" w:hAnsi="Consolas" w:cs="Consolas"/>
+          <w:sz w:val="19"/>
+          <w:szCs w:val="19"/>
+        </w:rPr>
+        <w:t>underway</w:t>
+      </w:r>
+      <w:proofErr w:type="gramEnd"/>
     </w:p>
     <w:p>
       <w:pPr>
@@ -7273,8 +9500,18 @@
           <w:sz w:val="19"/>
           <w:szCs w:val="19"/>
         </w:rPr>
-        <w:t>Added an abort button -- mostly just closes the app when it can</w:t>
-      </w:r>
+        <w:t xml:space="preserve">Added an abort button -- mostly just closes the app when it </w:t>
+      </w:r>
+      <w:proofErr w:type="gramStart"/>
+      <w:r>
+        <w:rPr>
+          <w:rFonts w:ascii="Consolas" w:hAnsi="Consolas" w:cs="Consolas"/>
+          <w:sz w:val="19"/>
+          <w:szCs w:val="19"/>
+        </w:rPr>
+        <w:t>can</w:t>
+      </w:r>
+      <w:proofErr w:type="gramEnd"/>
     </w:p>
     <w:p>
       <w:pPr>
@@ -7333,8 +9570,36 @@
           <w:sz w:val="19"/>
           <w:szCs w:val="19"/>
         </w:rPr>
-        <w:t>Added AAGCloudWatcher ASCOM weather monitor and safety (e.g. weather) checks]\</w:t>
-      </w:r>
+        <w:t xml:space="preserve">Added </w:t>
+      </w:r>
+      <w:proofErr w:type="spellStart"/>
+      <w:r>
+        <w:rPr>
+          <w:rFonts w:ascii="Consolas" w:hAnsi="Consolas" w:cs="Consolas"/>
+          <w:sz w:val="19"/>
+          <w:szCs w:val="19"/>
+        </w:rPr>
+        <w:t>AAGCloudWatcher</w:t>
+      </w:r>
+      <w:proofErr w:type="spellEnd"/>
+      <w:r>
+        <w:rPr>
+          <w:rFonts w:ascii="Consolas" w:hAnsi="Consolas" w:cs="Consolas"/>
+          <w:sz w:val="19"/>
+          <w:szCs w:val="19"/>
+        </w:rPr>
+        <w:t xml:space="preserve"> ASCOM weather monitor and safety (e.g. weather) </w:t>
+      </w:r>
+      <w:proofErr w:type="gramStart"/>
+      <w:r>
+        <w:rPr>
+          <w:rFonts w:ascii="Consolas" w:hAnsi="Consolas" w:cs="Consolas"/>
+          <w:sz w:val="19"/>
+          <w:szCs w:val="19"/>
+        </w:rPr>
+        <w:t>checks]\</w:t>
+      </w:r>
+      <w:proofErr w:type="gramEnd"/>
     </w:p>
     <w:p>
       <w:pPr>
@@ -7393,8 +9658,18 @@
           <w:sz w:val="19"/>
           <w:szCs w:val="19"/>
         </w:rPr>
-        <w:t>Added Minimum Galaxy Size setting</w:t>
-      </w:r>
+        <w:t xml:space="preserve">Added Minimum Galaxy Size </w:t>
+      </w:r>
+      <w:proofErr w:type="gramStart"/>
+      <w:r>
+        <w:rPr>
+          <w:rFonts w:ascii="Consolas" w:hAnsi="Consolas" w:cs="Consolas"/>
+          <w:sz w:val="19"/>
+          <w:szCs w:val="19"/>
+        </w:rPr>
+        <w:t>setting</w:t>
+      </w:r>
+      <w:proofErr w:type="gramEnd"/>
     </w:p>
     <w:p>
       <w:pPr>
@@ -7479,8 +9754,36 @@
           <w:sz w:val="19"/>
           <w:szCs w:val="19"/>
         </w:rPr>
-        <w:t>Modified AutoFocus to move off the meridian to no more than 80 degrees altitude to avoid a meridian flip</w:t>
-      </w:r>
+        <w:t xml:space="preserve">Modified </w:t>
+      </w:r>
+      <w:proofErr w:type="spellStart"/>
+      <w:r>
+        <w:rPr>
+          <w:rFonts w:ascii="Consolas" w:hAnsi="Consolas" w:cs="Consolas"/>
+          <w:sz w:val="19"/>
+          <w:szCs w:val="19"/>
+        </w:rPr>
+        <w:t>AutoFocus</w:t>
+      </w:r>
+      <w:proofErr w:type="spellEnd"/>
+      <w:r>
+        <w:rPr>
+          <w:rFonts w:ascii="Consolas" w:hAnsi="Consolas" w:cs="Consolas"/>
+          <w:sz w:val="19"/>
+          <w:szCs w:val="19"/>
+        </w:rPr>
+        <w:t xml:space="preserve"> to move off the meridian to no more than 80 degrees altitude to avoid a meridian </w:t>
+      </w:r>
+      <w:proofErr w:type="gramStart"/>
+      <w:r>
+        <w:rPr>
+          <w:rFonts w:ascii="Consolas" w:hAnsi="Consolas" w:cs="Consolas"/>
+          <w:sz w:val="19"/>
+          <w:szCs w:val="19"/>
+        </w:rPr>
+        <w:t>flip</w:t>
+      </w:r>
+      <w:proofErr w:type="gramEnd"/>
     </w:p>
     <w:p>
       <w:pPr>
@@ -7539,8 +9842,90 @@
           <w:sz w:val="19"/>
           <w:szCs w:val="19"/>
         </w:rPr>
-        <w:t>Added wait before IsDomeClosed and IsDomeOpened check because of inability of TSX or ASCOM driver tohandle with out throwing exception</w:t>
-      </w:r>
+        <w:t xml:space="preserve">Added wait before </w:t>
+      </w:r>
+      <w:proofErr w:type="spellStart"/>
+      <w:r>
+        <w:rPr>
+          <w:rFonts w:ascii="Consolas" w:hAnsi="Consolas" w:cs="Consolas"/>
+          <w:sz w:val="19"/>
+          <w:szCs w:val="19"/>
+        </w:rPr>
+        <w:t>IsDomeClosed</w:t>
+      </w:r>
+      <w:proofErr w:type="spellEnd"/>
+      <w:r>
+        <w:rPr>
+          <w:rFonts w:ascii="Consolas" w:hAnsi="Consolas" w:cs="Consolas"/>
+          <w:sz w:val="19"/>
+          <w:szCs w:val="19"/>
+        </w:rPr>
+        <w:t xml:space="preserve"> and </w:t>
+      </w:r>
+      <w:proofErr w:type="spellStart"/>
+      <w:r>
+        <w:rPr>
+          <w:rFonts w:ascii="Consolas" w:hAnsi="Consolas" w:cs="Consolas"/>
+          <w:sz w:val="19"/>
+          <w:szCs w:val="19"/>
+        </w:rPr>
+        <w:t>IsDomeOpened</w:t>
+      </w:r>
+      <w:proofErr w:type="spellEnd"/>
+      <w:r>
+        <w:rPr>
+          <w:rFonts w:ascii="Consolas" w:hAnsi="Consolas" w:cs="Consolas"/>
+          <w:sz w:val="19"/>
+          <w:szCs w:val="19"/>
+        </w:rPr>
+        <w:t xml:space="preserve"> check because of inability of TSX or ASCOM driver </w:t>
+      </w:r>
+      <w:proofErr w:type="spellStart"/>
+      <w:r>
+        <w:rPr>
+          <w:rFonts w:ascii="Consolas" w:hAnsi="Consolas" w:cs="Consolas"/>
+          <w:sz w:val="19"/>
+          <w:szCs w:val="19"/>
+        </w:rPr>
+        <w:t>tohandle</w:t>
+      </w:r>
+      <w:proofErr w:type="spellEnd"/>
+      <w:r>
+        <w:rPr>
+          <w:rFonts w:ascii="Consolas" w:hAnsi="Consolas" w:cs="Consolas"/>
+          <w:sz w:val="19"/>
+          <w:szCs w:val="19"/>
+        </w:rPr>
+        <w:t xml:space="preserve"> </w:t>
+      </w:r>
+      <w:proofErr w:type="spellStart"/>
+      <w:r>
+        <w:rPr>
+          <w:rFonts w:ascii="Consolas" w:hAnsi="Consolas" w:cs="Consolas"/>
+          <w:sz w:val="19"/>
+          <w:szCs w:val="19"/>
+        </w:rPr>
+        <w:t>with out</w:t>
+      </w:r>
+      <w:proofErr w:type="spellEnd"/>
+      <w:r>
+        <w:rPr>
+          <w:rFonts w:ascii="Consolas" w:hAnsi="Consolas" w:cs="Consolas"/>
+          <w:sz w:val="19"/>
+          <w:szCs w:val="19"/>
+        </w:rPr>
+        <w:t xml:space="preserve"> throwing </w:t>
+      </w:r>
+      <w:proofErr w:type="gramStart"/>
+      <w:r>
+        <w:rPr>
+          <w:rFonts w:ascii="Consolas" w:hAnsi="Consolas" w:cs="Consolas"/>
+          <w:sz w:val="19"/>
+          <w:szCs w:val="19"/>
+        </w:rPr>
+        <w:t>exception</w:t>
+      </w:r>
+      <w:proofErr w:type="gramEnd"/>
     </w:p>
     <w:p>
       <w:pPr>
@@ -7599,7 +9984,61 @@
           <w:sz w:val="19"/>
           <w:szCs w:val="19"/>
         </w:rPr>
-        <w:t>1.Changed "Threading.Sleep" to "Task.Delay" in FreshImage to allow moving the form around during image capture</w:t>
+        <w:t>1.Changed "</w:t>
+      </w:r>
+      <w:proofErr w:type="spellStart"/>
+      <w:r>
+        <w:rPr>
+          <w:rFonts w:ascii="Consolas" w:hAnsi="Consolas" w:cs="Consolas"/>
+          <w:sz w:val="19"/>
+          <w:szCs w:val="19"/>
+        </w:rPr>
+        <w:t>Threading.Sleep</w:t>
+      </w:r>
+      <w:proofErr w:type="spellEnd"/>
+      <w:r>
+        <w:rPr>
+          <w:rFonts w:ascii="Consolas" w:hAnsi="Consolas" w:cs="Consolas"/>
+          <w:sz w:val="19"/>
+          <w:szCs w:val="19"/>
+        </w:rPr>
+        <w:t>" to "</w:t>
+      </w:r>
+      <w:proofErr w:type="spellStart"/>
+      <w:r>
+        <w:rPr>
+          <w:rFonts w:ascii="Consolas" w:hAnsi="Consolas" w:cs="Consolas"/>
+          <w:sz w:val="19"/>
+          <w:szCs w:val="19"/>
+        </w:rPr>
+        <w:t>Task.Delay</w:t>
+      </w:r>
+      <w:proofErr w:type="spellEnd"/>
+      <w:r>
+        <w:rPr>
+          <w:rFonts w:ascii="Consolas" w:hAnsi="Consolas" w:cs="Consolas"/>
+          <w:sz w:val="19"/>
+          <w:szCs w:val="19"/>
+        </w:rPr>
+        <w:t xml:space="preserve">" in </w:t>
+      </w:r>
+      <w:proofErr w:type="spellStart"/>
+      <w:r>
+        <w:rPr>
+          <w:rFonts w:ascii="Consolas" w:hAnsi="Consolas" w:cs="Consolas"/>
+          <w:sz w:val="19"/>
+          <w:szCs w:val="19"/>
+        </w:rPr>
+        <w:t>FreshImage</w:t>
+      </w:r>
+      <w:proofErr w:type="spellEnd"/>
+      <w:r>
+        <w:rPr>
+          <w:rFonts w:ascii="Consolas" w:hAnsi="Consolas" w:cs="Consolas"/>
+          <w:sz w:val="19"/>
+          <w:szCs w:val="19"/>
+        </w:rPr>
+        <w:t xml:space="preserve"> to allow moving the form around during image capture</w:t>
       </w:r>
     </w:p>
     <w:p>
@@ -7625,7 +10064,25 @@
           <w:sz w:val="19"/>
           <w:szCs w:val="19"/>
         </w:rPr>
-        <w:t>2.Added WatchWeather as a checkbox and stored in configuration to disable weather monitoring function</w:t>
+        <w:t xml:space="preserve">2.Added </w:t>
+      </w:r>
+      <w:proofErr w:type="spellStart"/>
+      <w:r>
+        <w:rPr>
+          <w:rFonts w:ascii="Consolas" w:hAnsi="Consolas" w:cs="Consolas"/>
+          <w:sz w:val="19"/>
+          <w:szCs w:val="19"/>
+        </w:rPr>
+        <w:t>WatchWeather</w:t>
+      </w:r>
+      <w:proofErr w:type="spellEnd"/>
+      <w:r>
+        <w:rPr>
+          <w:rFonts w:ascii="Consolas" w:hAnsi="Consolas" w:cs="Consolas"/>
+          <w:sz w:val="19"/>
+          <w:szCs w:val="19"/>
+        </w:rPr>
+        <w:t xml:space="preserve"> as a checkbox and stored in configuration to disable weather monitoring function</w:t>
       </w:r>
     </w:p>
     <w:p>
@@ -7745,8 +10202,18 @@
           <w:sz w:val="19"/>
           <w:szCs w:val="19"/>
         </w:rPr>
-        <w:t>Added the avoidance code to prevent an Error 123 from blowing up a CLS</w:t>
-      </w:r>
+        <w:t xml:space="preserve">Added the avoidance code to prevent an Error 123 from blowing up a </w:t>
+      </w:r>
+      <w:proofErr w:type="gramStart"/>
+      <w:r>
+        <w:rPr>
+          <w:rFonts w:ascii="Consolas" w:hAnsi="Consolas" w:cs="Consolas"/>
+          <w:sz w:val="19"/>
+          <w:szCs w:val="19"/>
+        </w:rPr>
+        <w:t>CLS</w:t>
+      </w:r>
+      <w:proofErr w:type="gramEnd"/>
     </w:p>
     <w:p>
       <w:pPr>
@@ -7844,7 +10311,25 @@
           <w:sz w:val="19"/>
           <w:szCs w:val="19"/>
         </w:rPr>
-        <w:t>1.11.0 --  10/30/19</w:t>
+        <w:t xml:space="preserve">1.11.0 </w:t>
+      </w:r>
+      <w:proofErr w:type="gramStart"/>
+      <w:r>
+        <w:rPr>
+          <w:rFonts w:ascii="Consolas" w:hAnsi="Consolas" w:cs="Consolas"/>
+          <w:sz w:val="19"/>
+          <w:szCs w:val="19"/>
+        </w:rPr>
+        <w:t>--  10</w:t>
+      </w:r>
+      <w:proofErr w:type="gramEnd"/>
+      <w:r>
+        <w:rPr>
+          <w:rFonts w:ascii="Consolas" w:hAnsi="Consolas" w:cs="Consolas"/>
+          <w:sz w:val="19"/>
+          <w:szCs w:val="19"/>
+        </w:rPr>
+        <w:t>/30/19</w:t>
       </w:r>
     </w:p>
     <w:p>
@@ -7898,6 +10383,7 @@
           <w:szCs w:val="19"/>
         </w:rPr>
       </w:pPr>
+      <w:proofErr w:type="gramStart"/>
       <w:r>
         <w:rPr>
           <w:rFonts w:ascii="Consolas" w:hAnsi="Consolas" w:cs="Consolas"/>
@@ -7912,7 +10398,16 @@
           <w:sz w:val="19"/>
           <w:szCs w:val="19"/>
         </w:rPr>
-        <w:t>--  11/11/19</w:t>
+        <w:t>--</w:t>
+      </w:r>
+      <w:proofErr w:type="gramEnd"/>
+      <w:r>
+        <w:rPr>
+          <w:rFonts w:ascii="Consolas" w:hAnsi="Consolas" w:cs="Consolas"/>
+          <w:sz w:val="19"/>
+          <w:szCs w:val="19"/>
+        </w:rPr>
+        <w:t xml:space="preserve">  11/11/19</w:t>
       </w:r>
     </w:p>
     <w:p>
@@ -7990,6 +10485,7 @@
           <w:szCs w:val="19"/>
         </w:rPr>
       </w:pPr>
+      <w:proofErr w:type="gramStart"/>
       <w:r>
         <w:rPr>
           <w:rFonts w:ascii="Consolas" w:hAnsi="Consolas" w:cs="Consolas"/>
@@ -8004,7 +10500,16 @@
           <w:sz w:val="19"/>
           <w:szCs w:val="19"/>
         </w:rPr>
-        <w:t>--  12/28/19</w:t>
+        <w:t>--</w:t>
+      </w:r>
+      <w:proofErr w:type="gramEnd"/>
+      <w:r>
+        <w:rPr>
+          <w:rFonts w:ascii="Consolas" w:hAnsi="Consolas" w:cs="Consolas"/>
+          <w:sz w:val="19"/>
+          <w:szCs w:val="19"/>
+        </w:rPr>
+        <w:t xml:space="preserve">  12/28/19</w:t>
       </w:r>
     </w:p>
     <w:p>
@@ -8030,7 +10535,25 @@
           <w:sz w:val="19"/>
           <w:szCs w:val="19"/>
         </w:rPr>
-        <w:t>Fix problem where Shut Down time would not reset to t</w:t>
+        <w:t xml:space="preserve">Fix problem </w:t>
+      </w:r>
+      <w:proofErr w:type="gramStart"/>
+      <w:r>
+        <w:rPr>
+          <w:rFonts w:ascii="Consolas" w:hAnsi="Consolas" w:cs="Consolas"/>
+          <w:sz w:val="19"/>
+          <w:szCs w:val="19"/>
+        </w:rPr>
+        <w:t>where</w:t>
+      </w:r>
+      <w:proofErr w:type="gramEnd"/>
+      <w:r>
+        <w:rPr>
+          <w:rFonts w:ascii="Consolas" w:hAnsi="Consolas" w:cs="Consolas"/>
+          <w:sz w:val="19"/>
+          <w:szCs w:val="19"/>
+        </w:rPr>
+        <w:t xml:space="preserve"> Shut Down time would not reset to t</w:t>
       </w:r>
       <w:r>
         <w:rPr>
@@ -8080,8 +10603,18 @@
           <w:sz w:val="19"/>
           <w:szCs w:val="19"/>
         </w:rPr>
-        <w:t xml:space="preserve"> to this document</w:t>
-      </w:r>
+        <w:t xml:space="preserve"> to this </w:t>
+      </w:r>
+      <w:proofErr w:type="gramStart"/>
+      <w:r>
+        <w:rPr>
+          <w:rFonts w:ascii="Consolas" w:hAnsi="Consolas" w:cs="Consolas"/>
+          <w:sz w:val="19"/>
+          <w:szCs w:val="19"/>
+        </w:rPr>
+        <w:t>document</w:t>
+      </w:r>
+      <w:proofErr w:type="gramEnd"/>
     </w:p>
     <w:p>
       <w:pPr>
@@ -8174,13 +10707,23 @@
         </w:rPr>
         <w:tab/>
       </w:r>
-      <w:r>
-        <w:rPr>
-          <w:rFonts w:ascii="Consolas" w:hAnsi="Consolas" w:cs="Consolas"/>
-          <w:sz w:val="19"/>
-          <w:szCs w:val="19"/>
-        </w:rPr>
-        <w:t>--  Not sure what I did</w:t>
+      <w:proofErr w:type="gramStart"/>
+      <w:r>
+        <w:rPr>
+          <w:rFonts w:ascii="Consolas" w:hAnsi="Consolas" w:cs="Consolas"/>
+          <w:sz w:val="19"/>
+          <w:szCs w:val="19"/>
+        </w:rPr>
+        <w:t>--  Not</w:t>
+      </w:r>
+      <w:proofErr w:type="gramEnd"/>
+      <w:r>
+        <w:rPr>
+          <w:rFonts w:ascii="Consolas" w:hAnsi="Consolas" w:cs="Consolas"/>
+          <w:sz w:val="19"/>
+          <w:szCs w:val="19"/>
+        </w:rPr>
+        <w:t xml:space="preserve"> sure what I did</w:t>
       </w:r>
     </w:p>
     <w:p>
@@ -8238,13 +10781,23 @@
         <w:tab/>
         <w:t xml:space="preserve">1. Added </w:t>
       </w:r>
-      <w:r>
-        <w:rPr>
-          <w:rFonts w:ascii="Consolas" w:hAnsi="Consolas" w:cs="Consolas"/>
-          <w:sz w:val="19"/>
-          <w:szCs w:val="19"/>
-        </w:rPr>
-        <w:t xml:space="preserve">CullImage static class to </w:t>
+      <w:proofErr w:type="spellStart"/>
+      <w:r>
+        <w:rPr>
+          <w:rFonts w:ascii="Consolas" w:hAnsi="Consolas" w:cs="Consolas"/>
+          <w:sz w:val="19"/>
+          <w:szCs w:val="19"/>
+        </w:rPr>
+        <w:t>CullImage</w:t>
+      </w:r>
+      <w:proofErr w:type="spellEnd"/>
+      <w:r>
+        <w:rPr>
+          <w:rFonts w:ascii="Consolas" w:hAnsi="Consolas" w:cs="Consolas"/>
+          <w:sz w:val="19"/>
+          <w:szCs w:val="19"/>
+        </w:rPr>
+        <w:t xml:space="preserve"> static class to </w:t>
       </w:r>
       <w:r>
         <w:rPr>
@@ -8355,7 +10908,43 @@
           <w:sz w:val="19"/>
           <w:szCs w:val="19"/>
         </w:rPr>
-        <w:t>1. Changed “SuperScanForm” name to “FormSuperScan” to make it easier to find in the list</w:t>
+        <w:t>1. Changed “</w:t>
+      </w:r>
+      <w:proofErr w:type="spellStart"/>
+      <w:r>
+        <w:rPr>
+          <w:rFonts w:ascii="Consolas" w:hAnsi="Consolas" w:cs="Consolas"/>
+          <w:sz w:val="19"/>
+          <w:szCs w:val="19"/>
+        </w:rPr>
+        <w:t>SuperScanForm</w:t>
+      </w:r>
+      <w:proofErr w:type="spellEnd"/>
+      <w:r>
+        <w:rPr>
+          <w:rFonts w:ascii="Consolas" w:hAnsi="Consolas" w:cs="Consolas"/>
+          <w:sz w:val="19"/>
+          <w:szCs w:val="19"/>
+        </w:rPr>
+        <w:t>” name to “</w:t>
+      </w:r>
+      <w:proofErr w:type="spellStart"/>
+      <w:r>
+        <w:rPr>
+          <w:rFonts w:ascii="Consolas" w:hAnsi="Consolas" w:cs="Consolas"/>
+          <w:sz w:val="19"/>
+          <w:szCs w:val="19"/>
+        </w:rPr>
+        <w:t>FormSuperScan</w:t>
+      </w:r>
+      <w:proofErr w:type="spellEnd"/>
+      <w:r>
+        <w:rPr>
+          <w:rFonts w:ascii="Consolas" w:hAnsi="Consolas" w:cs="Consolas"/>
+          <w:sz w:val="19"/>
+          <w:szCs w:val="19"/>
+        </w:rPr>
+        <w:t>” to make it easier to find in the list</w:t>
       </w:r>
       <w:r>
         <w:rPr>
@@ -8409,15 +10998,43 @@
           <w:sz w:val="19"/>
           <w:szCs w:val="19"/>
         </w:rPr>
-        <w:t>check items “Dome”, “AutoRun”, and “</w:t>
-      </w:r>
-      <w:r>
-        <w:rPr>
-          <w:rFonts w:ascii="Consolas" w:hAnsi="Consolas" w:cs="Consolas"/>
-          <w:sz w:val="19"/>
-          <w:szCs w:val="19"/>
-        </w:rPr>
-        <w:t>FormOnTop”</w:t>
+        <w:t>check items “Dome”, “</w:t>
+      </w:r>
+      <w:proofErr w:type="spellStart"/>
+      <w:r>
+        <w:rPr>
+          <w:rFonts w:ascii="Consolas" w:hAnsi="Consolas" w:cs="Consolas"/>
+          <w:sz w:val="19"/>
+          <w:szCs w:val="19"/>
+        </w:rPr>
+        <w:t>AutoRun</w:t>
+      </w:r>
+      <w:proofErr w:type="spellEnd"/>
+      <w:r>
+        <w:rPr>
+          <w:rFonts w:ascii="Consolas" w:hAnsi="Consolas" w:cs="Consolas"/>
+          <w:sz w:val="19"/>
+          <w:szCs w:val="19"/>
+        </w:rPr>
+        <w:t>”, and “</w:t>
+      </w:r>
+      <w:proofErr w:type="spellStart"/>
+      <w:r>
+        <w:rPr>
+          <w:rFonts w:ascii="Consolas" w:hAnsi="Consolas" w:cs="Consolas"/>
+          <w:sz w:val="19"/>
+          <w:szCs w:val="19"/>
+        </w:rPr>
+        <w:t>FormOnTop</w:t>
+      </w:r>
+      <w:proofErr w:type="spellEnd"/>
+      <w:r>
+        <w:rPr>
+          <w:rFonts w:ascii="Consolas" w:hAnsi="Consolas" w:cs="Consolas"/>
+          <w:sz w:val="19"/>
+          <w:szCs w:val="19"/>
+        </w:rPr>
+        <w:t>”</w:t>
       </w:r>
       <w:r>
         <w:rPr>
@@ -8672,7 +11289,7 @@
 </file>
 
 <file path=word/endnotes.xml><?xml version="1.0" encoding="utf-8"?>
-<w:endnotes xmlns:wpc="http://schemas.microsoft.com/office/word/2010/wordprocessingCanvas" xmlns:cx="http://schemas.microsoft.com/office/drawing/2014/chartex" xmlns:cx1="http://schemas.microsoft.com/office/drawing/2015/9/8/chartex" xmlns:cx2="http://schemas.microsoft.com/office/drawing/2015/10/21/chartex" xmlns:cx3="http://schemas.microsoft.com/office/drawing/2016/5/9/chartex" xmlns:cx4="http://schemas.microsoft.com/office/drawing/2016/5/10/chartex" xmlns:cx5="http://schemas.microsoft.com/office/drawing/2016/5/11/chartex" xmlns:cx6="http://schemas.microsoft.com/office/drawing/2016/5/12/chartex" xmlns:cx7="http://schemas.microsoft.com/office/drawing/2016/5/13/chartex" xmlns:cx8="http://schemas.microsoft.com/office/drawing/2016/5/14/chartex" xmlns:mc="http://schemas.openxmlformats.org/markup-compatibility/2006" xmlns:aink="http://schemas.microsoft.com/office/drawing/2016/ink" xmlns:am3d="http://schemas.microsoft.com/office/drawing/2017/model3d" xmlns:o="urn:schemas-microsoft-com:office:office" xmlns:oel="http://schemas.microsoft.com/office/2019/extlst" xmlns:r="http://schemas.openxmlformats.org/officeDocument/2006/relationships" xmlns:m="http://schemas.openxmlformats.org/officeDocument/2006/math" xmlns:v="urn:schemas-microsoft-com:vml" xmlns:wp14="http://schemas.microsoft.com/office/word/2010/wordprocessingDrawing" xmlns:wp="http://schemas.openxmlformats.org/drawingml/2006/wordprocessingDrawing" xmlns:w10="urn:schemas-microsoft-com:office:word" xmlns:w="http://schemas.openxmlformats.org/wordprocessingml/2006/main" xmlns:w14="http://schemas.microsoft.com/office/word/2010/wordml" xmlns:w15="http://schemas.microsoft.com/office/word/2012/wordml" xmlns:w16cex="http://schemas.microsoft.com/office/word/2018/wordml/cex" xmlns:w16cid="http://schemas.microsoft.com/office/word/2016/wordml/cid" xmlns:w16="http://schemas.microsoft.com/office/word/2018/wordml" xmlns:w16sdtdh="http://schemas.microsoft.com/office/word/2020/wordml/sdtdatahash" xmlns:w16se="http://schemas.microsoft.com/office/word/2015/wordml/symex" xmlns:wpg="http://schemas.microsoft.com/office/word/2010/wordprocessingGroup" xmlns:wpi="http://schemas.microsoft.com/office/word/2010/wordprocessingInk" xmlns:wne="http://schemas.microsoft.com/office/word/2006/wordml" xmlns:wps="http://schemas.microsoft.com/office/word/2010/wordprocessingShape" mc:Ignorable="w14 w15 w16se w16cid w16 w16cex w16sdtdh wp14">
+<w:endnotes xmlns:wpc="http://schemas.microsoft.com/office/word/2010/wordprocessingCanvas" xmlns:cx="http://schemas.microsoft.com/office/drawing/2014/chartex" xmlns:cx1="http://schemas.microsoft.com/office/drawing/2015/9/8/chartex" xmlns:cx2="http://schemas.microsoft.com/office/drawing/2015/10/21/chartex" xmlns:cx3="http://schemas.microsoft.com/office/drawing/2016/5/9/chartex" xmlns:cx4="http://schemas.microsoft.com/office/drawing/2016/5/10/chartex" xmlns:cx5="http://schemas.microsoft.com/office/drawing/2016/5/11/chartex" xmlns:cx6="http://schemas.microsoft.com/office/drawing/2016/5/12/chartex" xmlns:cx7="http://schemas.microsoft.com/office/drawing/2016/5/13/chartex" xmlns:cx8="http://schemas.microsoft.com/office/drawing/2016/5/14/chartex" xmlns:mc="http://schemas.openxmlformats.org/markup-compatibility/2006" xmlns:aink="http://schemas.microsoft.com/office/drawing/2016/ink" xmlns:am3d="http://schemas.microsoft.com/office/drawing/2017/model3d" xmlns:o="urn:schemas-microsoft-com:office:office" xmlns:oel="http://schemas.microsoft.com/office/2019/extlst" xmlns:r="http://schemas.openxmlformats.org/officeDocument/2006/relationships" xmlns:m="http://schemas.openxmlformats.org/officeDocument/2006/math" xmlns:v="urn:schemas-microsoft-com:vml" xmlns:wp14="http://schemas.microsoft.com/office/word/2010/wordprocessingDrawing" xmlns:wp="http://schemas.openxmlformats.org/drawingml/2006/wordprocessingDrawing" xmlns:w10="urn:schemas-microsoft-com:office:word" xmlns:w="http://schemas.openxmlformats.org/wordprocessingml/2006/main" xmlns:w14="http://schemas.microsoft.com/office/word/2010/wordml" xmlns:w15="http://schemas.microsoft.com/office/word/2012/wordml" xmlns:w16cex="http://schemas.microsoft.com/office/word/2018/wordml/cex" xmlns:w16cid="http://schemas.microsoft.com/office/word/2016/wordml/cid" xmlns:w16="http://schemas.microsoft.com/office/word/2018/wordml" xmlns:w16du="http://schemas.microsoft.com/office/word/2023/wordml/word16du" xmlns:w16sdtdh="http://schemas.microsoft.com/office/word/2020/wordml/sdtdatahash" xmlns:w16se="http://schemas.microsoft.com/office/word/2015/wordml/symex" xmlns:wpg="http://schemas.microsoft.com/office/word/2010/wordprocessingGroup" xmlns:wpi="http://schemas.microsoft.com/office/word/2010/wordprocessingInk" xmlns:wne="http://schemas.microsoft.com/office/word/2006/wordml" xmlns:wps="http://schemas.microsoft.com/office/word/2010/wordprocessingShape" mc:Ignorable="w14 w15 w16se w16cid w16 w16cex w16sdtdh wp14">
   <w:endnote w:type="separator" w:id="-1">
     <w:p>
       <w:pPr>
@@ -8704,7 +11321,7 @@
 </file>
 
 <file path=word/footer1.xml><?xml version="1.0" encoding="utf-8"?>
-<w:ftr xmlns:wpc="http://schemas.microsoft.com/office/word/2010/wordprocessingCanvas" xmlns:cx="http://schemas.microsoft.com/office/drawing/2014/chartex" xmlns:cx1="http://schemas.microsoft.com/office/drawing/2015/9/8/chartex" xmlns:cx2="http://schemas.microsoft.com/office/drawing/2015/10/21/chartex" xmlns:cx3="http://schemas.microsoft.com/office/drawing/2016/5/9/chartex" xmlns:cx4="http://schemas.microsoft.com/office/drawing/2016/5/10/chartex" xmlns:cx5="http://schemas.microsoft.com/office/drawing/2016/5/11/chartex" xmlns:cx6="http://schemas.microsoft.com/office/drawing/2016/5/12/chartex" xmlns:cx7="http://schemas.microsoft.com/office/drawing/2016/5/13/chartex" xmlns:cx8="http://schemas.microsoft.com/office/drawing/2016/5/14/chartex" xmlns:mc="http://schemas.openxmlformats.org/markup-compatibility/2006" xmlns:aink="http://schemas.microsoft.com/office/drawing/2016/ink" xmlns:am3d="http://schemas.microsoft.com/office/drawing/2017/model3d" xmlns:o="urn:schemas-microsoft-com:office:office" xmlns:oel="http://schemas.microsoft.com/office/2019/extlst" xmlns:r="http://schemas.openxmlformats.org/officeDocument/2006/relationships" xmlns:m="http://schemas.openxmlformats.org/officeDocument/2006/math" xmlns:v="urn:schemas-microsoft-com:vml" xmlns:wp14="http://schemas.microsoft.com/office/word/2010/wordprocessingDrawing" xmlns:wp="http://schemas.openxmlformats.org/drawingml/2006/wordprocessingDrawing" xmlns:w10="urn:schemas-microsoft-com:office:word" xmlns:w="http://schemas.openxmlformats.org/wordprocessingml/2006/main" xmlns:w14="http://schemas.microsoft.com/office/word/2010/wordml" xmlns:w15="http://schemas.microsoft.com/office/word/2012/wordml" xmlns:w16cex="http://schemas.microsoft.com/office/word/2018/wordml/cex" xmlns:w16cid="http://schemas.microsoft.com/office/word/2016/wordml/cid" xmlns:w16="http://schemas.microsoft.com/office/word/2018/wordml" xmlns:w16sdtdh="http://schemas.microsoft.com/office/word/2020/wordml/sdtdatahash" xmlns:w16se="http://schemas.microsoft.com/office/word/2015/wordml/symex" xmlns:wpg="http://schemas.microsoft.com/office/word/2010/wordprocessingGroup" xmlns:wpi="http://schemas.microsoft.com/office/word/2010/wordprocessingInk" xmlns:wne="http://schemas.microsoft.com/office/word/2006/wordml" xmlns:wps="http://schemas.microsoft.com/office/word/2010/wordprocessingShape" mc:Ignorable="w14 w15 w16se w16cid w16 w16cex w16sdtdh wp14">
+<w:ftr xmlns:wpc="http://schemas.microsoft.com/office/word/2010/wordprocessingCanvas" xmlns:cx="http://schemas.microsoft.com/office/drawing/2014/chartex" xmlns:cx1="http://schemas.microsoft.com/office/drawing/2015/9/8/chartex" xmlns:cx2="http://schemas.microsoft.com/office/drawing/2015/10/21/chartex" xmlns:cx3="http://schemas.microsoft.com/office/drawing/2016/5/9/chartex" xmlns:cx4="http://schemas.microsoft.com/office/drawing/2016/5/10/chartex" xmlns:cx5="http://schemas.microsoft.com/office/drawing/2016/5/11/chartex" xmlns:cx6="http://schemas.microsoft.com/office/drawing/2016/5/12/chartex" xmlns:cx7="http://schemas.microsoft.com/office/drawing/2016/5/13/chartex" xmlns:cx8="http://schemas.microsoft.com/office/drawing/2016/5/14/chartex" xmlns:mc="http://schemas.openxmlformats.org/markup-compatibility/2006" xmlns:aink="http://schemas.microsoft.com/office/drawing/2016/ink" xmlns:am3d="http://schemas.microsoft.com/office/drawing/2017/model3d" xmlns:o="urn:schemas-microsoft-com:office:office" xmlns:oel="http://schemas.microsoft.com/office/2019/extlst" xmlns:r="http://schemas.openxmlformats.org/officeDocument/2006/relationships" xmlns:m="http://schemas.openxmlformats.org/officeDocument/2006/math" xmlns:v="urn:schemas-microsoft-com:vml" xmlns:wp14="http://schemas.microsoft.com/office/word/2010/wordprocessingDrawing" xmlns:wp="http://schemas.openxmlformats.org/drawingml/2006/wordprocessingDrawing" xmlns:w10="urn:schemas-microsoft-com:office:word" xmlns:w="http://schemas.openxmlformats.org/wordprocessingml/2006/main" xmlns:w14="http://schemas.microsoft.com/office/word/2010/wordml" xmlns:w15="http://schemas.microsoft.com/office/word/2012/wordml" xmlns:w16cex="http://schemas.microsoft.com/office/word/2018/wordml/cex" xmlns:w16cid="http://schemas.microsoft.com/office/word/2016/wordml/cid" xmlns:w16="http://schemas.microsoft.com/office/word/2018/wordml" xmlns:w16du="http://schemas.microsoft.com/office/word/2023/wordml/word16du" xmlns:w16sdtdh="http://schemas.microsoft.com/office/word/2020/wordml/sdtdatahash" xmlns:w16se="http://schemas.microsoft.com/office/word/2015/wordml/symex" xmlns:wpg="http://schemas.microsoft.com/office/word/2010/wordprocessingGroup" xmlns:wpi="http://schemas.microsoft.com/office/word/2010/wordprocessingInk" xmlns:wne="http://schemas.microsoft.com/office/word/2006/wordml" xmlns:wps="http://schemas.microsoft.com/office/word/2010/wordprocessingShape" mc:Ignorable="w14 w15 w16se w16cid w16 w16cex w16sdtdh wp14">
   <w:p>
     <w:pPr>
       <w:pStyle w:val="Footer"/>
@@ -8767,7 +11384,7 @@
 </file>
 
 <file path=word/footnotes.xml><?xml version="1.0" encoding="utf-8"?>
-<w:footnotes xmlns:wpc="http://schemas.microsoft.com/office/word/2010/wordprocessingCanvas" xmlns:cx="http://schemas.microsoft.com/office/drawing/2014/chartex" xmlns:cx1="http://schemas.microsoft.com/office/drawing/2015/9/8/chartex" xmlns:cx2="http://schemas.microsoft.com/office/drawing/2015/10/21/chartex" xmlns:cx3="http://schemas.microsoft.com/office/drawing/2016/5/9/chartex" xmlns:cx4="http://schemas.microsoft.com/office/drawing/2016/5/10/chartex" xmlns:cx5="http://schemas.microsoft.com/office/drawing/2016/5/11/chartex" xmlns:cx6="http://schemas.microsoft.com/office/drawing/2016/5/12/chartex" xmlns:cx7="http://schemas.microsoft.com/office/drawing/2016/5/13/chartex" xmlns:cx8="http://schemas.microsoft.com/office/drawing/2016/5/14/chartex" xmlns:mc="http://schemas.openxmlformats.org/markup-compatibility/2006" xmlns:aink="http://schemas.microsoft.com/office/drawing/2016/ink" xmlns:am3d="http://schemas.microsoft.com/office/drawing/2017/model3d" xmlns:o="urn:schemas-microsoft-com:office:office" xmlns:oel="http://schemas.microsoft.com/office/2019/extlst" xmlns:r="http://schemas.openxmlformats.org/officeDocument/2006/relationships" xmlns:m="http://schemas.openxmlformats.org/officeDocument/2006/math" xmlns:v="urn:schemas-microsoft-com:vml" xmlns:wp14="http://schemas.microsoft.com/office/word/2010/wordprocessingDrawing" xmlns:wp="http://schemas.openxmlformats.org/drawingml/2006/wordprocessingDrawing" xmlns:w10="urn:schemas-microsoft-com:office:word" xmlns:w="http://schemas.openxmlformats.org/wordprocessingml/2006/main" xmlns:w14="http://schemas.microsoft.com/office/word/2010/wordml" xmlns:w15="http://schemas.microsoft.com/office/word/2012/wordml" xmlns:w16cex="http://schemas.microsoft.com/office/word/2018/wordml/cex" xmlns:w16cid="http://schemas.microsoft.com/office/word/2016/wordml/cid" xmlns:w16="http://schemas.microsoft.com/office/word/2018/wordml" xmlns:w16sdtdh="http://schemas.microsoft.com/office/word/2020/wordml/sdtdatahash" xmlns:w16se="http://schemas.microsoft.com/office/word/2015/wordml/symex" xmlns:wpg="http://schemas.microsoft.com/office/word/2010/wordprocessingGroup" xmlns:wpi="http://schemas.microsoft.com/office/word/2010/wordprocessingInk" xmlns:wne="http://schemas.microsoft.com/office/word/2006/wordml" xmlns:wps="http://schemas.microsoft.com/office/word/2010/wordprocessingShape" mc:Ignorable="w14 w15 w16se w16cid w16 w16cex w16sdtdh wp14">
+<w:footnotes xmlns:wpc="http://schemas.microsoft.com/office/word/2010/wordprocessingCanvas" xmlns:cx="http://schemas.microsoft.com/office/drawing/2014/chartex" xmlns:cx1="http://schemas.microsoft.com/office/drawing/2015/9/8/chartex" xmlns:cx2="http://schemas.microsoft.com/office/drawing/2015/10/21/chartex" xmlns:cx3="http://schemas.microsoft.com/office/drawing/2016/5/9/chartex" xmlns:cx4="http://schemas.microsoft.com/office/drawing/2016/5/10/chartex" xmlns:cx5="http://schemas.microsoft.com/office/drawing/2016/5/11/chartex" xmlns:cx6="http://schemas.microsoft.com/office/drawing/2016/5/12/chartex" xmlns:cx7="http://schemas.microsoft.com/office/drawing/2016/5/13/chartex" xmlns:cx8="http://schemas.microsoft.com/office/drawing/2016/5/14/chartex" xmlns:mc="http://schemas.openxmlformats.org/markup-compatibility/2006" xmlns:aink="http://schemas.microsoft.com/office/drawing/2016/ink" xmlns:am3d="http://schemas.microsoft.com/office/drawing/2017/model3d" xmlns:o="urn:schemas-microsoft-com:office:office" xmlns:oel="http://schemas.microsoft.com/office/2019/extlst" xmlns:r="http://schemas.openxmlformats.org/officeDocument/2006/relationships" xmlns:m="http://schemas.openxmlformats.org/officeDocument/2006/math" xmlns:v="urn:schemas-microsoft-com:vml" xmlns:wp14="http://schemas.microsoft.com/office/word/2010/wordprocessingDrawing" xmlns:wp="http://schemas.openxmlformats.org/drawingml/2006/wordprocessingDrawing" xmlns:w10="urn:schemas-microsoft-com:office:word" xmlns:w="http://schemas.openxmlformats.org/wordprocessingml/2006/main" xmlns:w14="http://schemas.microsoft.com/office/word/2010/wordml" xmlns:w15="http://schemas.microsoft.com/office/word/2012/wordml" xmlns:w16cex="http://schemas.microsoft.com/office/word/2018/wordml/cex" xmlns:w16cid="http://schemas.microsoft.com/office/word/2016/wordml/cid" xmlns:w16="http://schemas.microsoft.com/office/word/2018/wordml" xmlns:w16du="http://schemas.microsoft.com/office/word/2023/wordml/word16du" xmlns:w16sdtdh="http://schemas.microsoft.com/office/word/2020/wordml/sdtdatahash" xmlns:w16se="http://schemas.microsoft.com/office/word/2015/wordml/symex" xmlns:wpg="http://schemas.microsoft.com/office/word/2010/wordprocessingGroup" xmlns:wpi="http://schemas.microsoft.com/office/word/2010/wordprocessingInk" xmlns:wne="http://schemas.microsoft.com/office/word/2006/wordml" xmlns:wps="http://schemas.microsoft.com/office/word/2010/wordprocessingShape" mc:Ignorable="w14 w15 w16se w16cid w16 w16cex w16sdtdh wp14">
   <w:footnote w:type="separator" w:id="-1">
     <w:p>
       <w:pPr>
@@ -8799,13 +11416,18 @@
 </file>
 
 <file path=word/header1.xml><?xml version="1.0" encoding="utf-8"?>
-<w:hdr xmlns:wpc="http://schemas.microsoft.com/office/word/2010/wordprocessingCanvas" xmlns:cx="http://schemas.microsoft.com/office/drawing/2014/chartex" xmlns:cx1="http://schemas.microsoft.com/office/drawing/2015/9/8/chartex" xmlns:cx2="http://schemas.microsoft.com/office/drawing/2015/10/21/chartex" xmlns:cx3="http://schemas.microsoft.com/office/drawing/2016/5/9/chartex" xmlns:cx4="http://schemas.microsoft.com/office/drawing/2016/5/10/chartex" xmlns:cx5="http://schemas.microsoft.com/office/drawing/2016/5/11/chartex" xmlns:cx6="http://schemas.microsoft.com/office/drawing/2016/5/12/chartex" xmlns:cx7="http://schemas.microsoft.com/office/drawing/2016/5/13/chartex" xmlns:cx8="http://schemas.microsoft.com/office/drawing/2016/5/14/chartex" xmlns:mc="http://schemas.openxmlformats.org/markup-compatibility/2006" xmlns:aink="http://schemas.microsoft.com/office/drawing/2016/ink" xmlns:am3d="http://schemas.microsoft.com/office/drawing/2017/model3d" xmlns:o="urn:schemas-microsoft-com:office:office" xmlns:oel="http://schemas.microsoft.com/office/2019/extlst" xmlns:r="http://schemas.openxmlformats.org/officeDocument/2006/relationships" xmlns:m="http://schemas.openxmlformats.org/officeDocument/2006/math" xmlns:v="urn:schemas-microsoft-com:vml" xmlns:wp14="http://schemas.microsoft.com/office/word/2010/wordprocessingDrawing" xmlns:wp="http://schemas.openxmlformats.org/drawingml/2006/wordprocessingDrawing" xmlns:w10="urn:schemas-microsoft-com:office:word" xmlns:w="http://schemas.openxmlformats.org/wordprocessingml/2006/main" xmlns:w14="http://schemas.microsoft.com/office/word/2010/wordml" xmlns:w15="http://schemas.microsoft.com/office/word/2012/wordml" xmlns:w16cex="http://schemas.microsoft.com/office/word/2018/wordml/cex" xmlns:w16cid="http://schemas.microsoft.com/office/word/2016/wordml/cid" xmlns:w16="http://schemas.microsoft.com/office/word/2018/wordml" xmlns:w16sdtdh="http://schemas.microsoft.com/office/word/2020/wordml/sdtdatahash" xmlns:w16se="http://schemas.microsoft.com/office/word/2015/wordml/symex" xmlns:wpg="http://schemas.microsoft.com/office/word/2010/wordprocessingGroup" xmlns:wpi="http://schemas.microsoft.com/office/word/2010/wordprocessingInk" xmlns:wne="http://schemas.microsoft.com/office/word/2006/wordml" xmlns:wps="http://schemas.microsoft.com/office/word/2010/wordprocessingShape" mc:Ignorable="w14 w15 w16se w16cid w16 w16cex w16sdtdh wp14">
+<w:hdr xmlns:wpc="http://schemas.microsoft.com/office/word/2010/wordprocessingCanvas" xmlns:cx="http://schemas.microsoft.com/office/drawing/2014/chartex" xmlns:cx1="http://schemas.microsoft.com/office/drawing/2015/9/8/chartex" xmlns:cx2="http://schemas.microsoft.com/office/drawing/2015/10/21/chartex" xmlns:cx3="http://schemas.microsoft.com/office/drawing/2016/5/9/chartex" xmlns:cx4="http://schemas.microsoft.com/office/drawing/2016/5/10/chartex" xmlns:cx5="http://schemas.microsoft.com/office/drawing/2016/5/11/chartex" xmlns:cx6="http://schemas.microsoft.com/office/drawing/2016/5/12/chartex" xmlns:cx7="http://schemas.microsoft.com/office/drawing/2016/5/13/chartex" xmlns:cx8="http://schemas.microsoft.com/office/drawing/2016/5/14/chartex" xmlns:mc="http://schemas.openxmlformats.org/markup-compatibility/2006" xmlns:aink="http://schemas.microsoft.com/office/drawing/2016/ink" xmlns:am3d="http://schemas.microsoft.com/office/drawing/2017/model3d" xmlns:o="urn:schemas-microsoft-com:office:office" xmlns:oel="http://schemas.microsoft.com/office/2019/extlst" xmlns:r="http://schemas.openxmlformats.org/officeDocument/2006/relationships" xmlns:m="http://schemas.openxmlformats.org/officeDocument/2006/math" xmlns:v="urn:schemas-microsoft-com:vml" xmlns:wp14="http://schemas.microsoft.com/office/word/2010/wordprocessingDrawing" xmlns:wp="http://schemas.openxmlformats.org/drawingml/2006/wordprocessingDrawing" xmlns:w10="urn:schemas-microsoft-com:office:word" xmlns:w="http://schemas.openxmlformats.org/wordprocessingml/2006/main" xmlns:w14="http://schemas.microsoft.com/office/word/2010/wordml" xmlns:w15="http://schemas.microsoft.com/office/word/2012/wordml" xmlns:w16cex="http://schemas.microsoft.com/office/word/2018/wordml/cex" xmlns:w16cid="http://schemas.microsoft.com/office/word/2016/wordml/cid" xmlns:w16="http://schemas.microsoft.com/office/word/2018/wordml" xmlns:w16du="http://schemas.microsoft.com/office/word/2023/wordml/word16du" xmlns:w16sdtdh="http://schemas.microsoft.com/office/word/2020/wordml/sdtdatahash" xmlns:w16se="http://schemas.microsoft.com/office/word/2015/wordml/symex" xmlns:wpg="http://schemas.microsoft.com/office/word/2010/wordprocessingGroup" xmlns:wpi="http://schemas.microsoft.com/office/word/2010/wordprocessingInk" xmlns:wne="http://schemas.microsoft.com/office/word/2006/wordml" xmlns:wps="http://schemas.microsoft.com/office/word/2010/wordprocessingShape" mc:Ignorable="w14 w15 w16se w16cid w16 w16cex w16sdtdh wp14">
   <w:p>
     <w:pPr>
       <w:pStyle w:val="Header"/>
     </w:pPr>
+    <w:proofErr w:type="spellStart"/>
     <w:r>
-      <w:t xml:space="preserve">SuperScan Ver </w:t>
+      <w:t>SuperScan</w:t>
+    </w:r>
+    <w:proofErr w:type="spellEnd"/>
+    <w:r>
+      <w:t xml:space="preserve"> Ver </w:t>
     </w:r>
     <w:r>
       <w:t>3</w:t>
@@ -8837,7 +11459,7 @@
 </file>
 
 <file path=word/numbering.xml><?xml version="1.0" encoding="utf-8"?>
-<w:numbering xmlns:wpc="http://schemas.microsoft.com/office/word/2010/wordprocessingCanvas" xmlns:cx="http://schemas.microsoft.com/office/drawing/2014/chartex" xmlns:cx1="http://schemas.microsoft.com/office/drawing/2015/9/8/chartex" xmlns:cx2="http://schemas.microsoft.com/office/drawing/2015/10/21/chartex" xmlns:cx3="http://schemas.microsoft.com/office/drawing/2016/5/9/chartex" xmlns:cx4="http://schemas.microsoft.com/office/drawing/2016/5/10/chartex" xmlns:cx5="http://schemas.microsoft.com/office/drawing/2016/5/11/chartex" xmlns:cx6="http://schemas.microsoft.com/office/drawing/2016/5/12/chartex" xmlns:cx7="http://schemas.microsoft.com/office/drawing/2016/5/13/chartex" xmlns:cx8="http://schemas.microsoft.com/office/drawing/2016/5/14/chartex" xmlns:mc="http://schemas.openxmlformats.org/markup-compatibility/2006" xmlns:aink="http://schemas.microsoft.com/office/drawing/2016/ink" xmlns:am3d="http://schemas.microsoft.com/office/drawing/2017/model3d" xmlns:o="urn:schemas-microsoft-com:office:office" xmlns:oel="http://schemas.microsoft.com/office/2019/extlst" xmlns:r="http://schemas.openxmlformats.org/officeDocument/2006/relationships" xmlns:m="http://schemas.openxmlformats.org/officeDocument/2006/math" xmlns:v="urn:schemas-microsoft-com:vml" xmlns:wp14="http://schemas.microsoft.com/office/word/2010/wordprocessingDrawing" xmlns:wp="http://schemas.openxmlformats.org/drawingml/2006/wordprocessingDrawing" xmlns:w10="urn:schemas-microsoft-com:office:word" xmlns:w="http://schemas.openxmlformats.org/wordprocessingml/2006/main" xmlns:w14="http://schemas.microsoft.com/office/word/2010/wordml" xmlns:w15="http://schemas.microsoft.com/office/word/2012/wordml" xmlns:w16cex="http://schemas.microsoft.com/office/word/2018/wordml/cex" xmlns:w16cid="http://schemas.microsoft.com/office/word/2016/wordml/cid" xmlns:w16="http://schemas.microsoft.com/office/word/2018/wordml" xmlns:w16sdtdh="http://schemas.microsoft.com/office/word/2020/wordml/sdtdatahash" xmlns:w16se="http://schemas.microsoft.com/office/word/2015/wordml/symex" xmlns:wpg="http://schemas.microsoft.com/office/word/2010/wordprocessingGroup" xmlns:wpi="http://schemas.microsoft.com/office/word/2010/wordprocessingInk" xmlns:wne="http://schemas.microsoft.com/office/word/2006/wordml" xmlns:wps="http://schemas.microsoft.com/office/word/2010/wordprocessingShape" mc:Ignorable="w14 w15 w16se w16cid w16 w16cex w16sdtdh wp14">
+<w:numbering xmlns:wpc="http://schemas.microsoft.com/office/word/2010/wordprocessingCanvas" xmlns:cx="http://schemas.microsoft.com/office/drawing/2014/chartex" xmlns:cx1="http://schemas.microsoft.com/office/drawing/2015/9/8/chartex" xmlns:cx2="http://schemas.microsoft.com/office/drawing/2015/10/21/chartex" xmlns:cx3="http://schemas.microsoft.com/office/drawing/2016/5/9/chartex" xmlns:cx4="http://schemas.microsoft.com/office/drawing/2016/5/10/chartex" xmlns:cx5="http://schemas.microsoft.com/office/drawing/2016/5/11/chartex" xmlns:cx6="http://schemas.microsoft.com/office/drawing/2016/5/12/chartex" xmlns:cx7="http://schemas.microsoft.com/office/drawing/2016/5/13/chartex" xmlns:cx8="http://schemas.microsoft.com/office/drawing/2016/5/14/chartex" xmlns:mc="http://schemas.openxmlformats.org/markup-compatibility/2006" xmlns:aink="http://schemas.microsoft.com/office/drawing/2016/ink" xmlns:am3d="http://schemas.microsoft.com/office/drawing/2017/model3d" xmlns:o="urn:schemas-microsoft-com:office:office" xmlns:oel="http://schemas.microsoft.com/office/2019/extlst" xmlns:r="http://schemas.openxmlformats.org/officeDocument/2006/relationships" xmlns:m="http://schemas.openxmlformats.org/officeDocument/2006/math" xmlns:v="urn:schemas-microsoft-com:vml" xmlns:wp14="http://schemas.microsoft.com/office/word/2010/wordprocessingDrawing" xmlns:wp="http://schemas.openxmlformats.org/drawingml/2006/wordprocessingDrawing" xmlns:w10="urn:schemas-microsoft-com:office:word" xmlns:w="http://schemas.openxmlformats.org/wordprocessingml/2006/main" xmlns:w14="http://schemas.microsoft.com/office/word/2010/wordml" xmlns:w15="http://schemas.microsoft.com/office/word/2012/wordml" xmlns:w16cex="http://schemas.microsoft.com/office/word/2018/wordml/cex" xmlns:w16cid="http://schemas.microsoft.com/office/word/2016/wordml/cid" xmlns:w16="http://schemas.microsoft.com/office/word/2018/wordml" xmlns:w16du="http://schemas.microsoft.com/office/word/2023/wordml/word16du" xmlns:w16sdtdh="http://schemas.microsoft.com/office/word/2020/wordml/sdtdatahash" xmlns:w16se="http://schemas.microsoft.com/office/word/2015/wordml/symex" xmlns:wpg="http://schemas.microsoft.com/office/word/2010/wordprocessingGroup" xmlns:wpi="http://schemas.microsoft.com/office/word/2010/wordprocessingInk" xmlns:wne="http://schemas.microsoft.com/office/word/2006/wordml" xmlns:wps="http://schemas.microsoft.com/office/word/2010/wordprocessingShape" mc:Ignorable="w14 w15 w16se w16cid w16 w16cex w16sdtdh wp14">
   <w:abstractNum w:abstractNumId="0" w15:restartNumberingAfterBreak="0">
     <w:nsid w:val="00A14B62"/>
     <w:multiLevelType w:val="hybridMultilevel"/>
@@ -11323,6 +13945,96 @@
     </w:lvl>
   </w:abstractNum>
   <w:abstractNum w:abstractNumId="25" w15:restartNumberingAfterBreak="0">
+    <w:nsid w:val="75AF0C0E"/>
+    <w:multiLevelType w:val="hybridMultilevel"/>
+    <w:tmpl w:val="8AA09CA6"/>
+    <w:lvl w:ilvl="0" w:tplc="685AE45E">
+      <w:start w:val="1"/>
+      <w:numFmt w:val="decimal"/>
+      <w:lvlText w:val="%1."/>
+      <w:lvlJc w:val="left"/>
+      <w:pPr>
+        <w:ind w:left="1080" w:hanging="360"/>
+      </w:pPr>
+      <w:rPr>
+        <w:rFonts w:hint="default"/>
+        <w:u w:val="none"/>
+      </w:rPr>
+    </w:lvl>
+    <w:lvl w:ilvl="1" w:tplc="04090019" w:tentative="1">
+      <w:start w:val="1"/>
+      <w:numFmt w:val="lowerLetter"/>
+      <w:lvlText w:val="%2."/>
+      <w:lvlJc w:val="left"/>
+      <w:pPr>
+        <w:ind w:left="1800" w:hanging="360"/>
+      </w:pPr>
+    </w:lvl>
+    <w:lvl w:ilvl="2" w:tplc="0409001B" w:tentative="1">
+      <w:start w:val="1"/>
+      <w:numFmt w:val="lowerRoman"/>
+      <w:lvlText w:val="%3."/>
+      <w:lvlJc w:val="right"/>
+      <w:pPr>
+        <w:ind w:left="2520" w:hanging="180"/>
+      </w:pPr>
+    </w:lvl>
+    <w:lvl w:ilvl="3" w:tplc="0409000F" w:tentative="1">
+      <w:start w:val="1"/>
+      <w:numFmt w:val="decimal"/>
+      <w:lvlText w:val="%4."/>
+      <w:lvlJc w:val="left"/>
+      <w:pPr>
+        <w:ind w:left="3240" w:hanging="360"/>
+      </w:pPr>
+    </w:lvl>
+    <w:lvl w:ilvl="4" w:tplc="04090019" w:tentative="1">
+      <w:start w:val="1"/>
+      <w:numFmt w:val="lowerLetter"/>
+      <w:lvlText w:val="%5."/>
+      <w:lvlJc w:val="left"/>
+      <w:pPr>
+        <w:ind w:left="3960" w:hanging="360"/>
+      </w:pPr>
+    </w:lvl>
+    <w:lvl w:ilvl="5" w:tplc="0409001B" w:tentative="1">
+      <w:start w:val="1"/>
+      <w:numFmt w:val="lowerRoman"/>
+      <w:lvlText w:val="%6."/>
+      <w:lvlJc w:val="right"/>
+      <w:pPr>
+        <w:ind w:left="4680" w:hanging="180"/>
+      </w:pPr>
+    </w:lvl>
+    <w:lvl w:ilvl="6" w:tplc="0409000F" w:tentative="1">
+      <w:start w:val="1"/>
+      <w:numFmt w:val="decimal"/>
+      <w:lvlText w:val="%7."/>
+      <w:lvlJc w:val="left"/>
+      <w:pPr>
+        <w:ind w:left="5400" w:hanging="360"/>
+      </w:pPr>
+    </w:lvl>
+    <w:lvl w:ilvl="7" w:tplc="04090019" w:tentative="1">
+      <w:start w:val="1"/>
+      <w:numFmt w:val="lowerLetter"/>
+      <w:lvlText w:val="%8."/>
+      <w:lvlJc w:val="left"/>
+      <w:pPr>
+        <w:ind w:left="6120" w:hanging="360"/>
+      </w:pPr>
+    </w:lvl>
+    <w:lvl w:ilvl="8" w:tplc="0409001B" w:tentative="1">
+      <w:start w:val="1"/>
+      <w:numFmt w:val="lowerRoman"/>
+      <w:lvlText w:val="%9."/>
+      <w:lvlJc w:val="right"/>
+      <w:pPr>
+        <w:ind w:left="6840" w:hanging="180"/>
+      </w:pPr>
+    </w:lvl>
+  </w:abstractNum>
+  <w:abstractNum w:abstractNumId="26" w15:restartNumberingAfterBreak="0">
     <w:nsid w:val="7D44717F"/>
     <w:multiLevelType w:val="hybridMultilevel"/>
     <w:tmpl w:val="BCE42DC4"/>
@@ -11475,7 +14187,7 @@
     <w:abstractNumId w:val="18"/>
   </w:num>
   <w:num w:numId="23" w16cid:durableId="943849873">
-    <w:abstractNumId w:val="25"/>
+    <w:abstractNumId w:val="26"/>
   </w:num>
   <w:num w:numId="24" w16cid:durableId="322634550">
     <w:abstractNumId w:val="23"/>
@@ -11485,6 +14197,9 @@
   </w:num>
   <w:num w:numId="26" w16cid:durableId="697967289">
     <w:abstractNumId w:val="0"/>
+  </w:num>
+  <w:num w:numId="27" w16cid:durableId="2024747025">
+    <w:abstractNumId w:val="25"/>
   </w:num>
   <w:numIdMacAtCleanup w:val="21"/>
 </w:numbering>

</xml_diff>

<commit_message>
Refined galaxy selection algo. Removed some unnecessary logging of rejected targets.
</commit_message>
<xml_diff>
--- a/SuperScan/SuperScan Description.docx
+++ b/SuperScan/SuperScan Description.docx
@@ -1,6 +1,6 @@
 
 <file path=word/document.xml><?xml version="1.0" encoding="utf-8"?>
-<w:document xmlns:wpc="http://schemas.microsoft.com/office/word/2010/wordprocessingCanvas" xmlns:cx="http://schemas.microsoft.com/office/drawing/2014/chartex" xmlns:cx1="http://schemas.microsoft.com/office/drawing/2015/9/8/chartex" xmlns:cx2="http://schemas.microsoft.com/office/drawing/2015/10/21/chartex" xmlns:cx3="http://schemas.microsoft.com/office/drawing/2016/5/9/chartex" xmlns:cx4="http://schemas.microsoft.com/office/drawing/2016/5/10/chartex" xmlns:cx5="http://schemas.microsoft.com/office/drawing/2016/5/11/chartex" xmlns:cx6="http://schemas.microsoft.com/office/drawing/2016/5/12/chartex" xmlns:cx7="http://schemas.microsoft.com/office/drawing/2016/5/13/chartex" xmlns:cx8="http://schemas.microsoft.com/office/drawing/2016/5/14/chartex" xmlns:mc="http://schemas.openxmlformats.org/markup-compatibility/2006" xmlns:aink="http://schemas.microsoft.com/office/drawing/2016/ink" xmlns:am3d="http://schemas.microsoft.com/office/drawing/2017/model3d" xmlns:o="urn:schemas-microsoft-com:office:office" xmlns:oel="http://schemas.microsoft.com/office/2019/extlst" xmlns:r="http://schemas.openxmlformats.org/officeDocument/2006/relationships" xmlns:m="http://schemas.openxmlformats.org/officeDocument/2006/math" xmlns:v="urn:schemas-microsoft-com:vml" xmlns:wp14="http://schemas.microsoft.com/office/word/2010/wordprocessingDrawing" xmlns:wp="http://schemas.openxmlformats.org/drawingml/2006/wordprocessingDrawing" xmlns:w10="urn:schemas-microsoft-com:office:word" xmlns:w="http://schemas.openxmlformats.org/wordprocessingml/2006/main" xmlns:w14="http://schemas.microsoft.com/office/word/2010/wordml" xmlns:w15="http://schemas.microsoft.com/office/word/2012/wordml" xmlns:w16cex="http://schemas.microsoft.com/office/word/2018/wordml/cex" xmlns:w16cid="http://schemas.microsoft.com/office/word/2016/wordml/cid" xmlns:w16="http://schemas.microsoft.com/office/word/2018/wordml" xmlns:w16du="http://schemas.microsoft.com/office/word/2023/wordml/word16du" xmlns:w16sdtdh="http://schemas.microsoft.com/office/word/2020/wordml/sdtdatahash" xmlns:w16se="http://schemas.microsoft.com/office/word/2015/wordml/symex" xmlns:wpg="http://schemas.microsoft.com/office/word/2010/wordprocessingGroup" xmlns:wpi="http://schemas.microsoft.com/office/word/2010/wordprocessingInk" xmlns:wne="http://schemas.microsoft.com/office/word/2006/wordml" xmlns:wps="http://schemas.microsoft.com/office/word/2010/wordprocessingShape" mc:Ignorable="w14 w15 w16se w16cid w16 w16cex w16sdtdh wp14">
+<w:document xmlns:wpc="http://schemas.microsoft.com/office/word/2010/wordprocessingCanvas" xmlns:cx="http://schemas.microsoft.com/office/drawing/2014/chartex" xmlns:cx1="http://schemas.microsoft.com/office/drawing/2015/9/8/chartex" xmlns:cx2="http://schemas.microsoft.com/office/drawing/2015/10/21/chartex" xmlns:cx3="http://schemas.microsoft.com/office/drawing/2016/5/9/chartex" xmlns:cx4="http://schemas.microsoft.com/office/drawing/2016/5/10/chartex" xmlns:cx5="http://schemas.microsoft.com/office/drawing/2016/5/11/chartex" xmlns:cx6="http://schemas.microsoft.com/office/drawing/2016/5/12/chartex" xmlns:cx7="http://schemas.microsoft.com/office/drawing/2016/5/13/chartex" xmlns:cx8="http://schemas.microsoft.com/office/drawing/2016/5/14/chartex" xmlns:mc="http://schemas.openxmlformats.org/markup-compatibility/2006" xmlns:aink="http://schemas.microsoft.com/office/drawing/2016/ink" xmlns:am3d="http://schemas.microsoft.com/office/drawing/2017/model3d" xmlns:o="urn:schemas-microsoft-com:office:office" xmlns:oel="http://schemas.microsoft.com/office/2019/extlst" xmlns:r="http://schemas.openxmlformats.org/officeDocument/2006/relationships" xmlns:m="http://schemas.openxmlformats.org/officeDocument/2006/math" xmlns:v="urn:schemas-microsoft-com:vml" xmlns:wp14="http://schemas.microsoft.com/office/word/2010/wordprocessingDrawing" xmlns:wp="http://schemas.openxmlformats.org/drawingml/2006/wordprocessingDrawing" xmlns:w10="urn:schemas-microsoft-com:office:word" xmlns:w="http://schemas.openxmlformats.org/wordprocessingml/2006/main" xmlns:w14="http://schemas.microsoft.com/office/word/2010/wordml" xmlns:w15="http://schemas.microsoft.com/office/word/2012/wordml" xmlns:w16cex="http://schemas.microsoft.com/office/word/2018/wordml/cex" xmlns:w16cid="http://schemas.microsoft.com/office/word/2016/wordml/cid" xmlns:w16="http://schemas.microsoft.com/office/word/2018/wordml" xmlns:w16du="http://schemas.microsoft.com/office/word/2023/wordml/word16du" xmlns:w16sdtdh="http://schemas.microsoft.com/office/word/2020/wordml/sdtdatahash" xmlns:w16sdtfl="http://schemas.microsoft.com/office/word/2024/wordml/sdtformatlock" xmlns:w16se="http://schemas.microsoft.com/office/word/2015/wordml/symex" xmlns:wpg="http://schemas.microsoft.com/office/word/2010/wordprocessingGroup" xmlns:wpi="http://schemas.microsoft.com/office/word/2010/wordprocessingInk" xmlns:wne="http://schemas.microsoft.com/office/word/2006/wordml" xmlns:wps="http://schemas.microsoft.com/office/word/2010/wordprocessingShape" mc:Ignorable="w14 w15 w16se w16cid w16 w16cex w16sdtdh w16sdtfl w16du wp14">
   <w:body>
     <w:p>
       <w:pPr>
@@ -476,7 +476,274 @@
           <w:sz w:val="20"/>
           <w:szCs w:val="20"/>
         </w:rPr>
-        <w:t xml:space="preserve">ayed for visual analysis and any follow up work a user might want to prove the source </w:t>
+        <w:t>ayed for visual analysis and any follow up work a user might want to prove the source real.</w:t>
+      </w:r>
+    </w:p>
+    <w:p>
+      <w:pPr>
+        <w:jc w:val="center"/>
+        <w:rPr>
+          <w:rFonts w:ascii="Arial" w:hAnsi="Arial" w:cs="Arial"/>
+          <w:sz w:val="20"/>
+          <w:szCs w:val="20"/>
+        </w:rPr>
+      </w:pPr>
+    </w:p>
+    <w:p>
+      <w:pPr>
+        <w:rPr>
+          <w:rFonts w:ascii="Arial" w:hAnsi="Arial" w:cs="Arial"/>
+          <w:sz w:val="20"/>
+          <w:szCs w:val="20"/>
+        </w:rPr>
+      </w:pPr>
+      <w:r>
+        <w:rPr>
+          <w:rFonts w:ascii="Arial" w:hAnsi="Arial" w:cs="Arial"/>
+          <w:sz w:val="20"/>
+          <w:szCs w:val="20"/>
+        </w:rPr>
+        <w:t xml:space="preserve">As options, </w:t>
+      </w:r>
+      <w:proofErr w:type="spellStart"/>
+      <w:r>
+        <w:rPr>
+          <w:rFonts w:ascii="Arial" w:hAnsi="Arial" w:cs="Arial"/>
+          <w:sz w:val="20"/>
+          <w:szCs w:val="20"/>
+        </w:rPr>
+        <w:t>SuperScan</w:t>
+      </w:r>
+      <w:proofErr w:type="spellEnd"/>
+      <w:r>
+        <w:rPr>
+          <w:rFonts w:ascii="Arial" w:hAnsi="Arial" w:cs="Arial"/>
+          <w:sz w:val="20"/>
+          <w:szCs w:val="20"/>
+        </w:rPr>
+        <w:t xml:space="preserve"> supports variable exposure length, autofocus, delayed start, execution of pre-scan and post-scan automation scripts, minimum altitude limit, and filter selection.  Additional constraints on the galaxy selection can be made by modifications to the </w:t>
+      </w:r>
+      <w:proofErr w:type="spellStart"/>
+      <w:r>
+        <w:rPr>
+          <w:rFonts w:ascii="Arial" w:hAnsi="Arial" w:cs="Arial"/>
+          <w:sz w:val="20"/>
+          <w:szCs w:val="20"/>
+        </w:rPr>
+        <w:t>SuperScan</w:t>
+      </w:r>
+      <w:proofErr w:type="spellEnd"/>
+      <w:r>
+        <w:rPr>
+          <w:rFonts w:ascii="Arial" w:hAnsi="Arial" w:cs="Arial"/>
+          <w:sz w:val="20"/>
+          <w:szCs w:val="20"/>
+        </w:rPr>
+        <w:t xml:space="preserve"> database search query.</w:t>
+      </w:r>
+    </w:p>
+    <w:p>
+      <w:pPr>
+        <w:rPr>
+          <w:rFonts w:ascii="Arial" w:hAnsi="Arial" w:cs="Arial"/>
+          <w:b/>
+          <w:sz w:val="20"/>
+          <w:szCs w:val="20"/>
+          <w:u w:val="single"/>
+        </w:rPr>
+      </w:pPr>
+      <w:r>
+        <w:rPr>
+          <w:rFonts w:ascii="Arial" w:hAnsi="Arial" w:cs="Arial"/>
+          <w:b/>
+          <w:sz w:val="20"/>
+          <w:szCs w:val="20"/>
+          <w:u w:val="single"/>
+        </w:rPr>
+        <w:t>Description</w:t>
+      </w:r>
+    </w:p>
+    <w:p>
+      <w:pPr>
+        <w:rPr>
+          <w:rFonts w:ascii="Arial" w:hAnsi="Arial" w:cs="Arial"/>
+          <w:sz w:val="20"/>
+          <w:szCs w:val="20"/>
+        </w:rPr>
+      </w:pPr>
+      <w:r>
+        <w:rPr>
+          <w:rFonts w:ascii="Arial" w:hAnsi="Arial" w:cs="Arial"/>
+          <w:sz w:val="20"/>
+          <w:szCs w:val="20"/>
+        </w:rPr>
+        <w:t>For e</w:t>
+      </w:r>
+      <w:r>
+        <w:rPr>
+          <w:rFonts w:ascii="Arial" w:hAnsi="Arial" w:cs="Arial"/>
+          <w:sz w:val="20"/>
+          <w:szCs w:val="20"/>
+        </w:rPr>
+        <w:t>ach night</w:t>
+      </w:r>
+      <w:r>
+        <w:rPr>
+          <w:rFonts w:ascii="Arial" w:hAnsi="Arial" w:cs="Arial"/>
+          <w:sz w:val="20"/>
+          <w:szCs w:val="20"/>
+        </w:rPr>
+        <w:t>’s session,</w:t>
+      </w:r>
+      <w:r>
+        <w:rPr>
+          <w:rFonts w:ascii="Arial" w:hAnsi="Arial" w:cs="Arial"/>
+          <w:sz w:val="20"/>
+          <w:szCs w:val="20"/>
+        </w:rPr>
+        <w:t xml:space="preserve"> </w:t>
+      </w:r>
+      <w:proofErr w:type="spellStart"/>
+      <w:r>
+        <w:rPr>
+          <w:rFonts w:ascii="Arial" w:hAnsi="Arial" w:cs="Arial"/>
+          <w:sz w:val="20"/>
+          <w:szCs w:val="20"/>
+        </w:rPr>
+        <w:t>SuperScan</w:t>
+      </w:r>
+      <w:proofErr w:type="spellEnd"/>
+      <w:r>
+        <w:rPr>
+          <w:rFonts w:ascii="Arial" w:hAnsi="Arial" w:cs="Arial"/>
+          <w:sz w:val="20"/>
+          <w:szCs w:val="20"/>
+        </w:rPr>
+        <w:t xml:space="preserve"> uses </w:t>
+      </w:r>
+      <w:proofErr w:type="spellStart"/>
+      <w:r>
+        <w:rPr>
+          <w:rFonts w:ascii="Arial" w:hAnsi="Arial" w:cs="Arial"/>
+          <w:sz w:val="20"/>
+          <w:szCs w:val="20"/>
+        </w:rPr>
+        <w:t>TheSkyX</w:t>
+      </w:r>
+      <w:proofErr w:type="spellEnd"/>
+      <w:r>
+        <w:rPr>
+          <w:rFonts w:ascii="Arial" w:hAnsi="Arial" w:cs="Arial"/>
+          <w:sz w:val="20"/>
+          <w:szCs w:val="20"/>
+        </w:rPr>
+        <w:t xml:space="preserve">™ to generate a list </w:t>
+      </w:r>
+      <w:r>
+        <w:rPr>
+          <w:rFonts w:ascii="Arial" w:hAnsi="Arial" w:cs="Arial"/>
+          <w:sz w:val="20"/>
+          <w:szCs w:val="20"/>
+        </w:rPr>
+        <w:t xml:space="preserve">of imageable target galaxies in the form of a </w:t>
+      </w:r>
+      <w:r>
+        <w:rPr>
+          <w:rFonts w:ascii="Arial" w:hAnsi="Arial" w:cs="Arial"/>
+          <w:sz w:val="20"/>
+          <w:szCs w:val="20"/>
+        </w:rPr>
+        <w:t>constrained Observing List</w:t>
+      </w:r>
+      <w:r>
+        <w:rPr>
+          <w:rFonts w:ascii="Arial" w:hAnsi="Arial" w:cs="Arial"/>
+          <w:sz w:val="20"/>
+          <w:szCs w:val="20"/>
+        </w:rPr>
+        <w:t xml:space="preserve"> (or uses pre</w:t>
+      </w:r>
+      <w:r>
+        <w:rPr>
+          <w:rFonts w:ascii="Arial" w:hAnsi="Arial" w:cs="Arial"/>
+          <w:sz w:val="20"/>
+          <w:szCs w:val="20"/>
+        </w:rPr>
+        <w:t>vious list – see below)</w:t>
+      </w:r>
+      <w:r>
+        <w:rPr>
+          <w:rFonts w:ascii="Arial" w:hAnsi="Arial" w:cs="Arial"/>
+          <w:sz w:val="20"/>
+          <w:szCs w:val="20"/>
+        </w:rPr>
+        <w:t>.  For eac</w:t>
+      </w:r>
+      <w:r>
+        <w:rPr>
+          <w:rFonts w:ascii="Arial" w:hAnsi="Arial" w:cs="Arial"/>
+          <w:sz w:val="20"/>
+          <w:szCs w:val="20"/>
+        </w:rPr>
+        <w:t xml:space="preserve">h target galaxy, </w:t>
+      </w:r>
+      <w:proofErr w:type="spellStart"/>
+      <w:r>
+        <w:rPr>
+          <w:rFonts w:ascii="Arial" w:hAnsi="Arial" w:cs="Arial"/>
+          <w:sz w:val="20"/>
+          <w:szCs w:val="20"/>
+        </w:rPr>
+        <w:t>SuperScan</w:t>
+      </w:r>
+      <w:proofErr w:type="spellEnd"/>
+      <w:r>
+        <w:rPr>
+          <w:rFonts w:ascii="Arial" w:hAnsi="Arial" w:cs="Arial"/>
+          <w:sz w:val="20"/>
+          <w:szCs w:val="20"/>
+        </w:rPr>
+        <w:t xml:space="preserve"> </w:t>
+      </w:r>
+      <w:r>
+        <w:rPr>
+          <w:rFonts w:ascii="Arial" w:hAnsi="Arial" w:cs="Arial"/>
+          <w:sz w:val="20"/>
+          <w:szCs w:val="20"/>
+        </w:rPr>
+        <w:t xml:space="preserve">takes </w:t>
+      </w:r>
+      <w:r>
+        <w:rPr>
+          <w:rFonts w:ascii="Arial" w:hAnsi="Arial" w:cs="Arial"/>
+          <w:sz w:val="20"/>
+          <w:szCs w:val="20"/>
+        </w:rPr>
+        <w:t xml:space="preserve">and stores </w:t>
+      </w:r>
+      <w:r>
+        <w:rPr>
+          <w:rFonts w:ascii="Arial" w:hAnsi="Arial" w:cs="Arial"/>
+          <w:sz w:val="20"/>
+          <w:szCs w:val="20"/>
+        </w:rPr>
+        <w:t xml:space="preserve">an image using a single filter, normally clear.  </w:t>
+      </w:r>
+      <w:r>
+        <w:rPr>
+          <w:rFonts w:ascii="Arial" w:hAnsi="Arial" w:cs="Arial"/>
+          <w:sz w:val="20"/>
+          <w:szCs w:val="20"/>
+        </w:rPr>
+        <w:t>Unless this is the first image of that galaxy,</w:t>
+      </w:r>
+      <w:r>
+        <w:rPr>
+          <w:rFonts w:ascii="Arial" w:hAnsi="Arial" w:cs="Arial"/>
+          <w:sz w:val="20"/>
+          <w:szCs w:val="20"/>
+        </w:rPr>
+        <w:t xml:space="preserve"> </w:t>
       </w:r>
       <w:proofErr w:type="gramStart"/>
       <w:r>
@@ -485,7 +752,23 @@
           <w:sz w:val="20"/>
           <w:szCs w:val="20"/>
         </w:rPr>
-        <w:t>real</w:t>
+        <w:t>a</w:t>
+      </w:r>
+      <w:r>
+        <w:rPr>
+          <w:rFonts w:ascii="Arial" w:hAnsi="Arial" w:cs="Arial"/>
+          <w:sz w:val="20"/>
+          <w:szCs w:val="20"/>
+        </w:rPr>
+        <w:t xml:space="preserve"> </w:t>
+      </w:r>
+      <w:r>
+        <w:rPr>
+          <w:rFonts w:ascii="Arial" w:hAnsi="Arial" w:cs="Arial"/>
+          <w:sz w:val="20"/>
+          <w:szCs w:val="20"/>
+        </w:rPr>
+        <w:t xml:space="preserve"> prior</w:t>
       </w:r>
       <w:proofErr w:type="gramEnd"/>
       <w:r>
@@ -494,34 +777,508 @@
           <w:sz w:val="20"/>
           <w:szCs w:val="20"/>
         </w:rPr>
-        <w:t>.</w:t>
-      </w:r>
-    </w:p>
-    <w:p>
-      <w:pPr>
-        <w:jc w:val="center"/>
-        <w:rPr>
-          <w:rFonts w:ascii="Arial" w:hAnsi="Arial" w:cs="Arial"/>
-          <w:sz w:val="20"/>
-          <w:szCs w:val="20"/>
-        </w:rPr>
-      </w:pPr>
-    </w:p>
-    <w:p>
-      <w:pPr>
-        <w:rPr>
-          <w:rFonts w:ascii="Arial" w:hAnsi="Arial" w:cs="Arial"/>
-          <w:sz w:val="20"/>
-          <w:szCs w:val="20"/>
-        </w:rPr>
-      </w:pPr>
-      <w:r>
-        <w:rPr>
-          <w:rFonts w:ascii="Arial" w:hAnsi="Arial" w:cs="Arial"/>
-          <w:sz w:val="20"/>
-          <w:szCs w:val="20"/>
-        </w:rPr>
-        <w:t xml:space="preserve">As options, </w:t>
+        <w:t xml:space="preserve"> image is aligned and subtracted from </w:t>
+      </w:r>
+      <w:r>
+        <w:rPr>
+          <w:rFonts w:ascii="Arial" w:hAnsi="Arial" w:cs="Arial"/>
+          <w:sz w:val="20"/>
+          <w:szCs w:val="20"/>
+        </w:rPr>
+        <w:t>the current</w:t>
+      </w:r>
+      <w:r>
+        <w:rPr>
+          <w:rFonts w:ascii="Arial" w:hAnsi="Arial" w:cs="Arial"/>
+          <w:sz w:val="20"/>
+          <w:szCs w:val="20"/>
+        </w:rPr>
+        <w:t xml:space="preserve"> image</w:t>
+      </w:r>
+      <w:r>
+        <w:rPr>
+          <w:rFonts w:ascii="Arial" w:hAnsi="Arial" w:cs="Arial"/>
+          <w:sz w:val="20"/>
+          <w:szCs w:val="20"/>
+        </w:rPr>
+        <w:t xml:space="preserve"> leaving an image of </w:t>
+      </w:r>
+      <w:r>
+        <w:rPr>
+          <w:rFonts w:ascii="Arial" w:hAnsi="Arial" w:cs="Arial"/>
+          <w:sz w:val="20"/>
+          <w:szCs w:val="20"/>
+        </w:rPr>
+        <w:t>residual</w:t>
+      </w:r>
+      <w:r>
+        <w:rPr>
+          <w:rFonts w:ascii="Arial" w:hAnsi="Arial" w:cs="Arial"/>
+          <w:sz w:val="20"/>
+          <w:szCs w:val="20"/>
+        </w:rPr>
+        <w:t xml:space="preserve"> light sources</w:t>
+      </w:r>
+      <w:r>
+        <w:rPr>
+          <w:rFonts w:ascii="Arial" w:hAnsi="Arial" w:cs="Arial"/>
+          <w:sz w:val="20"/>
+          <w:szCs w:val="20"/>
+        </w:rPr>
+        <w:t xml:space="preserve">. </w:t>
+      </w:r>
+      <w:r>
+        <w:rPr>
+          <w:rFonts w:ascii="Arial" w:hAnsi="Arial" w:cs="Arial"/>
+          <w:sz w:val="20"/>
+          <w:szCs w:val="20"/>
+        </w:rPr>
+        <w:t xml:space="preserve">These remaining light sources are compared against </w:t>
+      </w:r>
+      <w:r>
+        <w:rPr>
+          <w:rFonts w:ascii="Arial" w:hAnsi="Arial" w:cs="Arial"/>
+          <w:sz w:val="20"/>
+          <w:szCs w:val="20"/>
+        </w:rPr>
+        <w:t xml:space="preserve">cataloged </w:t>
+      </w:r>
+      <w:r>
+        <w:rPr>
+          <w:rFonts w:ascii="Arial" w:hAnsi="Arial" w:cs="Arial"/>
+          <w:sz w:val="20"/>
+          <w:szCs w:val="20"/>
+        </w:rPr>
+        <w:t xml:space="preserve">star positions. </w:t>
+      </w:r>
+      <w:r>
+        <w:rPr>
+          <w:rFonts w:ascii="Arial" w:hAnsi="Arial" w:cs="Arial"/>
+          <w:sz w:val="20"/>
+          <w:szCs w:val="20"/>
+        </w:rPr>
+        <w:t xml:space="preserve"> </w:t>
+      </w:r>
+      <w:r>
+        <w:rPr>
+          <w:rFonts w:ascii="Arial" w:hAnsi="Arial" w:cs="Arial"/>
+          <w:sz w:val="20"/>
+          <w:szCs w:val="20"/>
+        </w:rPr>
+        <w:t>If a</w:t>
+      </w:r>
+      <w:r>
+        <w:rPr>
+          <w:rFonts w:ascii="Arial" w:hAnsi="Arial" w:cs="Arial"/>
+          <w:sz w:val="20"/>
+          <w:szCs w:val="20"/>
+        </w:rPr>
+        <w:t>n unexpected</w:t>
+      </w:r>
+      <w:r>
+        <w:rPr>
+          <w:rFonts w:ascii="Arial" w:hAnsi="Arial" w:cs="Arial"/>
+          <w:sz w:val="20"/>
+          <w:szCs w:val="20"/>
+        </w:rPr>
+        <w:t xml:space="preserve"> light source is detected, then the target is flagged for the user’s subsequent attention</w:t>
+      </w:r>
+      <w:r>
+        <w:rPr>
+          <w:rFonts w:ascii="Arial" w:hAnsi="Arial" w:cs="Arial"/>
+          <w:sz w:val="20"/>
+          <w:szCs w:val="20"/>
+        </w:rPr>
+        <w:t xml:space="preserve"> as a </w:t>
+      </w:r>
+      <w:r>
+        <w:rPr>
+          <w:rFonts w:ascii="Arial" w:hAnsi="Arial" w:cs="Arial"/>
+          <w:sz w:val="20"/>
+          <w:szCs w:val="20"/>
+        </w:rPr>
+        <w:t>“</w:t>
+      </w:r>
+      <w:r>
+        <w:rPr>
+          <w:rFonts w:ascii="Arial" w:hAnsi="Arial" w:cs="Arial"/>
+          <w:sz w:val="20"/>
+          <w:szCs w:val="20"/>
+        </w:rPr>
+        <w:t>suspect</w:t>
+      </w:r>
+      <w:r>
+        <w:rPr>
+          <w:rFonts w:ascii="Arial" w:hAnsi="Arial" w:cs="Arial"/>
+          <w:sz w:val="20"/>
+          <w:szCs w:val="20"/>
+        </w:rPr>
+        <w:t>”</w:t>
+      </w:r>
+      <w:r>
+        <w:rPr>
+          <w:rFonts w:ascii="Arial" w:hAnsi="Arial" w:cs="Arial"/>
+          <w:sz w:val="20"/>
+          <w:szCs w:val="20"/>
+        </w:rPr>
+        <w:t xml:space="preserve"> </w:t>
+      </w:r>
+      <w:r>
+        <w:rPr>
+          <w:rFonts w:ascii="Arial" w:hAnsi="Arial" w:cs="Arial"/>
+          <w:sz w:val="20"/>
+          <w:szCs w:val="20"/>
+        </w:rPr>
+        <w:t>whereupon</w:t>
+      </w:r>
+      <w:r>
+        <w:rPr>
+          <w:rFonts w:ascii="Arial" w:hAnsi="Arial" w:cs="Arial"/>
+          <w:sz w:val="20"/>
+          <w:szCs w:val="20"/>
+        </w:rPr>
+        <w:t xml:space="preserve"> a </w:t>
+      </w:r>
+      <w:proofErr w:type="gramStart"/>
+      <w:r>
+        <w:rPr>
+          <w:rFonts w:ascii="Arial" w:hAnsi="Arial" w:cs="Arial"/>
+          <w:sz w:val="20"/>
+          <w:szCs w:val="20"/>
+        </w:rPr>
+        <w:t>10 minute</w:t>
+      </w:r>
+      <w:proofErr w:type="gramEnd"/>
+      <w:r>
+        <w:rPr>
+          <w:rFonts w:ascii="Arial" w:hAnsi="Arial" w:cs="Arial"/>
+          <w:sz w:val="20"/>
+          <w:szCs w:val="20"/>
+        </w:rPr>
+        <w:t xml:space="preserve"> exposure is imaged and stored for subsequent</w:t>
+      </w:r>
+      <w:r>
+        <w:rPr>
+          <w:rFonts w:ascii="Arial" w:hAnsi="Arial" w:cs="Arial"/>
+          <w:sz w:val="20"/>
+          <w:szCs w:val="20"/>
+        </w:rPr>
+        <w:t xml:space="preserve"> </w:t>
+      </w:r>
+      <w:r>
+        <w:rPr>
+          <w:rFonts w:ascii="Arial" w:hAnsi="Arial" w:cs="Arial"/>
+          <w:sz w:val="20"/>
+          <w:szCs w:val="20"/>
+        </w:rPr>
+        <w:t>review</w:t>
+      </w:r>
+      <w:r>
+        <w:rPr>
+          <w:rFonts w:ascii="Arial" w:hAnsi="Arial" w:cs="Arial"/>
+          <w:sz w:val="20"/>
+          <w:szCs w:val="20"/>
+        </w:rPr>
+        <w:t xml:space="preserve">.  </w:t>
+      </w:r>
+    </w:p>
+    <w:p>
+      <w:pPr>
+        <w:rPr>
+          <w:rFonts w:ascii="Arial" w:hAnsi="Arial" w:cs="Arial"/>
+          <w:sz w:val="20"/>
+          <w:szCs w:val="20"/>
+        </w:rPr>
+      </w:pPr>
+      <w:r>
+        <w:rPr>
+          <w:rFonts w:ascii="Arial" w:hAnsi="Arial" w:cs="Arial"/>
+          <w:sz w:val="20"/>
+          <w:szCs w:val="20"/>
+        </w:rPr>
+        <w:t xml:space="preserve">Once the light source processing on </w:t>
+      </w:r>
+      <w:r>
+        <w:rPr>
+          <w:rFonts w:ascii="Arial" w:hAnsi="Arial" w:cs="Arial"/>
+          <w:sz w:val="20"/>
+          <w:szCs w:val="20"/>
+        </w:rPr>
+        <w:t>the set of galaxies</w:t>
+      </w:r>
+      <w:r>
+        <w:rPr>
+          <w:rFonts w:ascii="Arial" w:hAnsi="Arial" w:cs="Arial"/>
+          <w:sz w:val="20"/>
+          <w:szCs w:val="20"/>
+        </w:rPr>
+        <w:t xml:space="preserve"> is completed, the list of</w:t>
+      </w:r>
+      <w:r>
+        <w:rPr>
+          <w:rFonts w:ascii="Arial" w:hAnsi="Arial" w:cs="Arial"/>
+          <w:sz w:val="20"/>
+          <w:szCs w:val="20"/>
+        </w:rPr>
+        <w:t xml:space="preserve"> galaxies containing suspect light sources</w:t>
+      </w:r>
+      <w:r>
+        <w:rPr>
+          <w:rFonts w:ascii="Arial" w:hAnsi="Arial" w:cs="Arial"/>
+          <w:sz w:val="20"/>
+          <w:szCs w:val="20"/>
+        </w:rPr>
+        <w:t xml:space="preserve"> i</w:t>
+      </w:r>
+      <w:r>
+        <w:rPr>
+          <w:rFonts w:ascii="Arial" w:hAnsi="Arial" w:cs="Arial"/>
+          <w:sz w:val="20"/>
+          <w:szCs w:val="20"/>
+        </w:rPr>
+        <w:t>s</w:t>
+      </w:r>
+      <w:r>
+        <w:rPr>
+          <w:rFonts w:ascii="Arial" w:hAnsi="Arial" w:cs="Arial"/>
+          <w:sz w:val="20"/>
+          <w:szCs w:val="20"/>
+        </w:rPr>
+        <w:t xml:space="preserve"> available for visual ana</w:t>
+      </w:r>
+      <w:r>
+        <w:rPr>
+          <w:rFonts w:ascii="Arial" w:hAnsi="Arial" w:cs="Arial"/>
+          <w:sz w:val="20"/>
+          <w:szCs w:val="20"/>
+        </w:rPr>
+        <w:t xml:space="preserve">lysis.  </w:t>
+      </w:r>
+      <w:r>
+        <w:rPr>
+          <w:rFonts w:ascii="Arial" w:hAnsi="Arial" w:cs="Arial"/>
+          <w:sz w:val="20"/>
+          <w:szCs w:val="20"/>
+        </w:rPr>
+        <w:t xml:space="preserve">The light source anomaly is centered on the TSX chart.  </w:t>
+      </w:r>
+      <w:r>
+        <w:rPr>
+          <w:rFonts w:ascii="Arial" w:hAnsi="Arial" w:cs="Arial"/>
+          <w:sz w:val="20"/>
+          <w:szCs w:val="20"/>
+        </w:rPr>
+        <w:t>Then, u</w:t>
+      </w:r>
+      <w:r>
+        <w:rPr>
+          <w:rFonts w:ascii="Arial" w:hAnsi="Arial" w:cs="Arial"/>
+          <w:sz w:val="20"/>
+          <w:szCs w:val="20"/>
+        </w:rPr>
+        <w:t xml:space="preserve">sing </w:t>
+      </w:r>
+      <w:r>
+        <w:rPr>
+          <w:rFonts w:ascii="Arial" w:hAnsi="Arial" w:cs="Arial"/>
+          <w:sz w:val="20"/>
+          <w:szCs w:val="20"/>
+        </w:rPr>
+        <w:t>Plane Wave PlateSolve2</w:t>
+      </w:r>
+      <w:r>
+        <w:rPr>
+          <w:rFonts w:ascii="Arial" w:hAnsi="Arial" w:cs="Arial"/>
+          <w:sz w:val="20"/>
+          <w:szCs w:val="20"/>
+        </w:rPr>
+        <w:t xml:space="preserve">, the </w:t>
+      </w:r>
+      <w:r>
+        <w:rPr>
+          <w:rFonts w:ascii="Arial" w:hAnsi="Arial" w:cs="Arial"/>
+          <w:sz w:val="20"/>
+          <w:szCs w:val="20"/>
+        </w:rPr>
+        <w:t>long exposure with pointers to the suspect location</w:t>
+      </w:r>
+      <w:r>
+        <w:rPr>
+          <w:rFonts w:ascii="Arial" w:hAnsi="Arial" w:cs="Arial"/>
+          <w:sz w:val="20"/>
+          <w:szCs w:val="20"/>
+        </w:rPr>
+        <w:t xml:space="preserve"> is</w:t>
+      </w:r>
+      <w:r>
+        <w:rPr>
+          <w:rFonts w:ascii="Arial" w:hAnsi="Arial" w:cs="Arial"/>
+          <w:sz w:val="20"/>
+          <w:szCs w:val="20"/>
+        </w:rPr>
+        <w:t xml:space="preserve"> displayed.  </w:t>
+      </w:r>
+      <w:r>
+        <w:rPr>
+          <w:rFonts w:ascii="Arial" w:hAnsi="Arial" w:cs="Arial"/>
+          <w:sz w:val="20"/>
+          <w:szCs w:val="20"/>
+        </w:rPr>
+        <w:t xml:space="preserve">The Transient Name Server is queried for recent reports of supernova events for this </w:t>
+      </w:r>
+      <w:r>
+        <w:rPr>
+          <w:rFonts w:ascii="Arial" w:hAnsi="Arial" w:cs="Arial"/>
+          <w:sz w:val="20"/>
+          <w:szCs w:val="20"/>
+        </w:rPr>
+        <w:t>galaxy</w:t>
+      </w:r>
+      <w:r>
+        <w:rPr>
+          <w:rFonts w:ascii="Arial" w:hAnsi="Arial" w:cs="Arial"/>
+          <w:sz w:val="20"/>
+          <w:szCs w:val="20"/>
+        </w:rPr>
+        <w:t xml:space="preserve">.  </w:t>
+      </w:r>
+      <w:r>
+        <w:rPr>
+          <w:rFonts w:ascii="Arial" w:hAnsi="Arial" w:cs="Arial"/>
+          <w:sz w:val="20"/>
+          <w:szCs w:val="20"/>
+        </w:rPr>
+        <w:t xml:space="preserve">The </w:t>
+      </w:r>
+      <w:r>
+        <w:rPr>
+          <w:rFonts w:ascii="Arial" w:hAnsi="Arial" w:cs="Arial"/>
+          <w:sz w:val="20"/>
+          <w:szCs w:val="20"/>
+        </w:rPr>
+        <w:t xml:space="preserve">RA/Dec position of the light source is saved to the clipboard.  </w:t>
+      </w:r>
+      <w:r>
+        <w:rPr>
+          <w:rFonts w:ascii="Arial" w:hAnsi="Arial" w:cs="Arial"/>
+          <w:sz w:val="20"/>
+          <w:szCs w:val="20"/>
+        </w:rPr>
+        <w:t xml:space="preserve">Using the Blink command, the user can </w:t>
+      </w:r>
+      <w:r>
+        <w:rPr>
+          <w:rFonts w:ascii="Arial" w:hAnsi="Arial" w:cs="Arial"/>
+          <w:sz w:val="20"/>
+          <w:szCs w:val="20"/>
+        </w:rPr>
+        <w:t xml:space="preserve">also </w:t>
+      </w:r>
+      <w:r>
+        <w:rPr>
+          <w:rFonts w:ascii="Arial" w:hAnsi="Arial" w:cs="Arial"/>
+          <w:sz w:val="20"/>
+          <w:szCs w:val="20"/>
+        </w:rPr>
+        <w:t>compare</w:t>
+      </w:r>
+      <w:r>
+        <w:rPr>
+          <w:rFonts w:ascii="Arial" w:hAnsi="Arial" w:cs="Arial"/>
+          <w:sz w:val="20"/>
+          <w:szCs w:val="20"/>
+        </w:rPr>
+        <w:t xml:space="preserve"> rapid</w:t>
+      </w:r>
+      <w:r>
+        <w:rPr>
+          <w:rFonts w:ascii="Arial" w:hAnsi="Arial" w:cs="Arial"/>
+          <w:sz w:val="20"/>
+          <w:szCs w:val="20"/>
+        </w:rPr>
+        <w:t xml:space="preserve"> overlays of the current and prior </w:t>
+      </w:r>
+      <w:r>
+        <w:rPr>
+          <w:rFonts w:ascii="Arial" w:hAnsi="Arial" w:cs="Arial"/>
+          <w:sz w:val="20"/>
+          <w:szCs w:val="20"/>
+        </w:rPr>
+        <w:t xml:space="preserve">images.  </w:t>
+      </w:r>
+    </w:p>
+    <w:p>
+      <w:pPr>
+        <w:rPr>
+          <w:rFonts w:ascii="Arial" w:hAnsi="Arial" w:cs="Arial"/>
+          <w:sz w:val="20"/>
+          <w:szCs w:val="20"/>
+        </w:rPr>
+      </w:pPr>
+      <w:r>
+        <w:rPr>
+          <w:rFonts w:ascii="Arial" w:hAnsi="Arial" w:cs="Arial"/>
+          <w:sz w:val="20"/>
+          <w:szCs w:val="20"/>
+        </w:rPr>
+        <w:t xml:space="preserve">The user can then </w:t>
+      </w:r>
+      <w:r>
+        <w:rPr>
+          <w:rFonts w:ascii="Arial" w:hAnsi="Arial" w:cs="Arial"/>
+          <w:sz w:val="20"/>
+          <w:szCs w:val="20"/>
+        </w:rPr>
+        <w:t xml:space="preserve">mark the </w:t>
+      </w:r>
+      <w:r>
+        <w:rPr>
+          <w:rFonts w:ascii="Arial" w:hAnsi="Arial" w:cs="Arial"/>
+          <w:sz w:val="20"/>
+          <w:szCs w:val="20"/>
+        </w:rPr>
+        <w:t xml:space="preserve">suspect </w:t>
+      </w:r>
+      <w:r>
+        <w:rPr>
+          <w:rFonts w:ascii="Arial" w:hAnsi="Arial" w:cs="Arial"/>
+          <w:sz w:val="20"/>
+          <w:szCs w:val="20"/>
+        </w:rPr>
+        <w:t xml:space="preserve">as cleared </w:t>
+      </w:r>
+      <w:r>
+        <w:rPr>
+          <w:rFonts w:ascii="Arial" w:hAnsi="Arial" w:cs="Arial"/>
+          <w:sz w:val="20"/>
+          <w:szCs w:val="20"/>
+        </w:rPr>
+        <w:t>or leave for follow up imaging and analysis.  Suspect information is retained in an XML file.</w:t>
+      </w:r>
+    </w:p>
+    <w:p>
+      <w:pPr>
+        <w:rPr>
+          <w:rFonts w:ascii="Arial" w:hAnsi="Arial" w:cs="Arial"/>
+          <w:sz w:val="20"/>
+          <w:szCs w:val="20"/>
+        </w:rPr>
+      </w:pPr>
+      <w:r>
+        <w:rPr>
+          <w:rFonts w:ascii="Arial" w:hAnsi="Arial" w:cs="Arial"/>
+          <w:sz w:val="20"/>
+          <w:szCs w:val="20"/>
+        </w:rPr>
+        <w:t>If the user wishes to optimize the use of available imaging time during a scan, t</w:t>
+      </w:r>
+      <w:r>
+        <w:rPr>
+          <w:rFonts w:ascii="Arial" w:hAnsi="Arial" w:cs="Arial"/>
+          <w:sz w:val="20"/>
+          <w:szCs w:val="20"/>
+        </w:rPr>
+        <w:t xml:space="preserve">he detection function of </w:t>
       </w:r>
       <w:proofErr w:type="spellStart"/>
       <w:r>
@@ -539,8 +1296,260 @@
           <w:sz w:val="20"/>
           <w:szCs w:val="20"/>
         </w:rPr>
-        <w:t xml:space="preserve"> supports variable exposure length, autofocus, delayed start, execution of pre-scan and post-scan automation scripts, minimum altitude limit, and filter selection.  Additional constraints on the galaxy selection can be made by modifications to the </w:t>
-      </w:r>
+        <w:t xml:space="preserve"> can be </w:t>
+      </w:r>
+      <w:r>
+        <w:rPr>
+          <w:rFonts w:ascii="Arial" w:hAnsi="Arial" w:cs="Arial"/>
+          <w:sz w:val="20"/>
+          <w:szCs w:val="20"/>
+        </w:rPr>
+        <w:t>suspended</w:t>
+      </w:r>
+      <w:r>
+        <w:rPr>
+          <w:rFonts w:ascii="Arial" w:hAnsi="Arial" w:cs="Arial"/>
+          <w:sz w:val="20"/>
+          <w:szCs w:val="20"/>
+        </w:rPr>
+        <w:t xml:space="preserve">. </w:t>
+      </w:r>
+      <w:r>
+        <w:rPr>
+          <w:rFonts w:ascii="Arial" w:hAnsi="Arial" w:cs="Arial"/>
+          <w:sz w:val="20"/>
+          <w:szCs w:val="20"/>
+        </w:rPr>
+        <w:t xml:space="preserve"> Detection of light sources can take up to several minutes for each target depending upon computer capabilities.  </w:t>
+      </w:r>
+      <w:proofErr w:type="gramStart"/>
+      <w:r>
+        <w:rPr>
+          <w:rFonts w:ascii="Arial" w:hAnsi="Arial" w:cs="Arial"/>
+          <w:sz w:val="20"/>
+          <w:szCs w:val="20"/>
+        </w:rPr>
+        <w:t>At a later time</w:t>
+      </w:r>
+      <w:proofErr w:type="gramEnd"/>
+      <w:r>
+        <w:rPr>
+          <w:rFonts w:ascii="Arial" w:hAnsi="Arial" w:cs="Arial"/>
+          <w:sz w:val="20"/>
+          <w:szCs w:val="20"/>
+        </w:rPr>
+        <w:t>, the detection function can be executed.  In this mode, no images are acquired, but t</w:t>
+      </w:r>
+      <w:r>
+        <w:rPr>
+          <w:rFonts w:ascii="Arial" w:hAnsi="Arial" w:cs="Arial"/>
+          <w:sz w:val="20"/>
+          <w:szCs w:val="20"/>
+        </w:rPr>
+        <w:t>he two most recent images for e</w:t>
+      </w:r>
+      <w:r>
+        <w:rPr>
+          <w:rFonts w:ascii="Arial" w:hAnsi="Arial" w:cs="Arial"/>
+          <w:sz w:val="20"/>
+          <w:szCs w:val="20"/>
+        </w:rPr>
+        <w:t>very</w:t>
+      </w:r>
+      <w:r>
+        <w:rPr>
+          <w:rFonts w:ascii="Arial" w:hAnsi="Arial" w:cs="Arial"/>
+          <w:sz w:val="20"/>
+          <w:szCs w:val="20"/>
+        </w:rPr>
+        <w:t xml:space="preserve"> galaxy in the image bank are </w:t>
+      </w:r>
+      <w:r>
+        <w:rPr>
+          <w:rFonts w:ascii="Arial" w:hAnsi="Arial" w:cs="Arial"/>
+          <w:sz w:val="20"/>
+          <w:szCs w:val="20"/>
+        </w:rPr>
+        <w:t>compared and analyzed.</w:t>
+      </w:r>
+    </w:p>
+    <w:p>
+      <w:pPr>
+        <w:rPr>
+          <w:rFonts w:ascii="Arial" w:hAnsi="Arial" w:cs="Arial"/>
+          <w:sz w:val="20"/>
+          <w:szCs w:val="20"/>
+        </w:rPr>
+      </w:pPr>
+      <w:r>
+        <w:rPr>
+          <w:rFonts w:ascii="Arial" w:hAnsi="Arial" w:cs="Arial"/>
+          <w:sz w:val="20"/>
+          <w:szCs w:val="20"/>
+        </w:rPr>
+        <w:t xml:space="preserve">The scan does not use </w:t>
+      </w:r>
+      <w:r>
+        <w:rPr>
+          <w:rFonts w:ascii="Arial" w:hAnsi="Arial" w:cs="Arial"/>
+          <w:sz w:val="20"/>
+          <w:szCs w:val="20"/>
+        </w:rPr>
+        <w:t>autoguiding but</w:t>
+      </w:r>
+      <w:r>
+        <w:rPr>
+          <w:rFonts w:ascii="Arial" w:hAnsi="Arial" w:cs="Arial"/>
+          <w:sz w:val="20"/>
+          <w:szCs w:val="20"/>
+        </w:rPr>
+        <w:t xml:space="preserve"> relies on the </w:t>
+      </w:r>
+      <w:r>
+        <w:rPr>
+          <w:rFonts w:ascii="Arial" w:hAnsi="Arial" w:cs="Arial"/>
+          <w:sz w:val="20"/>
+          <w:szCs w:val="20"/>
+        </w:rPr>
+        <w:t>inhere</w:t>
+      </w:r>
+      <w:r>
+        <w:rPr>
+          <w:rFonts w:ascii="Arial" w:hAnsi="Arial" w:cs="Arial"/>
+          <w:sz w:val="20"/>
+          <w:szCs w:val="20"/>
+        </w:rPr>
+        <w:t>nt tracking precision of mount</w:t>
+      </w:r>
+      <w:r>
+        <w:rPr>
+          <w:rFonts w:ascii="Arial" w:hAnsi="Arial" w:cs="Arial"/>
+          <w:sz w:val="20"/>
+          <w:szCs w:val="20"/>
+        </w:rPr>
+        <w:t>s such as the Software Bisque Param</w:t>
+      </w:r>
+      <w:r>
+        <w:rPr>
+          <w:rFonts w:ascii="Arial" w:hAnsi="Arial" w:cs="Arial"/>
+          <w:sz w:val="20"/>
+          <w:szCs w:val="20"/>
+        </w:rPr>
+        <w:t>ount™ family</w:t>
+      </w:r>
+      <w:r>
+        <w:rPr>
+          <w:rFonts w:ascii="Arial" w:hAnsi="Arial" w:cs="Arial"/>
+          <w:sz w:val="20"/>
+          <w:szCs w:val="20"/>
+        </w:rPr>
+        <w:t xml:space="preserve">.  </w:t>
+      </w:r>
+      <w:r>
+        <w:rPr>
+          <w:rFonts w:ascii="Arial" w:hAnsi="Arial" w:cs="Arial"/>
+          <w:sz w:val="20"/>
+          <w:szCs w:val="20"/>
+        </w:rPr>
+        <w:t>Once such a mount is f</w:t>
+      </w:r>
+      <w:r>
+        <w:rPr>
+          <w:rFonts w:ascii="Arial" w:hAnsi="Arial" w:cs="Arial"/>
+          <w:sz w:val="20"/>
+          <w:szCs w:val="20"/>
+        </w:rPr>
+        <w:t xml:space="preserve">ully </w:t>
+      </w:r>
+      <w:r>
+        <w:rPr>
+          <w:rFonts w:ascii="Arial" w:hAnsi="Arial" w:cs="Arial"/>
+          <w:sz w:val="20"/>
+          <w:szCs w:val="20"/>
+        </w:rPr>
+        <w:t>dialed-in</w:t>
+      </w:r>
+      <w:r>
+        <w:rPr>
+          <w:rFonts w:ascii="Arial" w:hAnsi="Arial" w:cs="Arial"/>
+          <w:sz w:val="20"/>
+          <w:szCs w:val="20"/>
+        </w:rPr>
+        <w:t xml:space="preserve">, </w:t>
+      </w:r>
+      <w:r>
+        <w:rPr>
+          <w:rFonts w:ascii="Arial" w:hAnsi="Arial" w:cs="Arial"/>
+          <w:sz w:val="20"/>
+          <w:szCs w:val="20"/>
+        </w:rPr>
+        <w:t>images of</w:t>
+      </w:r>
+      <w:r>
+        <w:rPr>
+          <w:rFonts w:ascii="Arial" w:hAnsi="Arial" w:cs="Arial"/>
+          <w:sz w:val="20"/>
+          <w:szCs w:val="20"/>
+        </w:rPr>
+        <w:t xml:space="preserve"> up to five minutes exhibit light source trailing artifacts that are indistinguishable from the noise contributions of seeing and bloom</w:t>
+      </w:r>
+      <w:r>
+        <w:rPr>
+          <w:rFonts w:ascii="Arial" w:hAnsi="Arial" w:cs="Arial"/>
+          <w:sz w:val="20"/>
+          <w:szCs w:val="20"/>
+        </w:rPr>
+        <w:t xml:space="preserve">.  </w:t>
+      </w:r>
+      <w:r>
+        <w:rPr>
+          <w:rFonts w:ascii="Arial" w:hAnsi="Arial" w:cs="Arial"/>
+          <w:sz w:val="20"/>
+          <w:szCs w:val="20"/>
+        </w:rPr>
+        <w:t xml:space="preserve">This attribute may limit the </w:t>
+      </w:r>
+      <w:r>
+        <w:rPr>
+          <w:rFonts w:ascii="Arial" w:hAnsi="Arial" w:cs="Arial"/>
+          <w:sz w:val="20"/>
+          <w:szCs w:val="20"/>
+        </w:rPr>
+        <w:t>minimum magnitude</w:t>
+      </w:r>
+      <w:r>
+        <w:rPr>
+          <w:rFonts w:ascii="Arial" w:hAnsi="Arial" w:cs="Arial"/>
+          <w:sz w:val="20"/>
+          <w:szCs w:val="20"/>
+        </w:rPr>
+        <w:t xml:space="preserve"> of viable targets, but signific</w:t>
+      </w:r>
+      <w:r>
+        <w:rPr>
+          <w:rFonts w:ascii="Arial" w:hAnsi="Arial" w:cs="Arial"/>
+          <w:sz w:val="20"/>
+          <w:szCs w:val="20"/>
+        </w:rPr>
+        <w:t>antly reduces the complexity of targeting</w:t>
+      </w:r>
+      <w:r>
+        <w:rPr>
+          <w:rFonts w:ascii="Arial" w:hAnsi="Arial" w:cs="Arial"/>
+          <w:sz w:val="20"/>
+          <w:szCs w:val="20"/>
+        </w:rPr>
+        <w:t>, as well as improves its speed and reliability.</w:t>
+      </w:r>
+    </w:p>
+    <w:p>
+      <w:pPr>
+        <w:rPr>
+          <w:rFonts w:ascii="Arial" w:hAnsi="Arial" w:cs="Arial"/>
+          <w:sz w:val="20"/>
+          <w:szCs w:val="20"/>
+        </w:rPr>
+      </w:pPr>
       <w:proofErr w:type="spellStart"/>
       <w:r>
         <w:rPr>
@@ -557,211 +1566,7 @@
           <w:sz w:val="20"/>
           <w:szCs w:val="20"/>
         </w:rPr>
-        <w:t xml:space="preserve"> database search query.</w:t>
-      </w:r>
-    </w:p>
-    <w:p>
-      <w:pPr>
-        <w:rPr>
-          <w:rFonts w:ascii="Arial" w:hAnsi="Arial" w:cs="Arial"/>
-          <w:b/>
-          <w:sz w:val="20"/>
-          <w:szCs w:val="20"/>
-          <w:u w:val="single"/>
-        </w:rPr>
-      </w:pPr>
-      <w:r>
-        <w:rPr>
-          <w:rFonts w:ascii="Arial" w:hAnsi="Arial" w:cs="Arial"/>
-          <w:b/>
-          <w:sz w:val="20"/>
-          <w:szCs w:val="20"/>
-          <w:u w:val="single"/>
-        </w:rPr>
-        <w:t>Description</w:t>
-      </w:r>
-    </w:p>
-    <w:p>
-      <w:pPr>
-        <w:rPr>
-          <w:rFonts w:ascii="Arial" w:hAnsi="Arial" w:cs="Arial"/>
-          <w:sz w:val="20"/>
-          <w:szCs w:val="20"/>
-        </w:rPr>
-      </w:pPr>
-      <w:r>
-        <w:rPr>
-          <w:rFonts w:ascii="Arial" w:hAnsi="Arial" w:cs="Arial"/>
-          <w:sz w:val="20"/>
-          <w:szCs w:val="20"/>
-        </w:rPr>
-        <w:t>For e</w:t>
-      </w:r>
-      <w:r>
-        <w:rPr>
-          <w:rFonts w:ascii="Arial" w:hAnsi="Arial" w:cs="Arial"/>
-          <w:sz w:val="20"/>
-          <w:szCs w:val="20"/>
-        </w:rPr>
-        <w:t>ach night</w:t>
-      </w:r>
-      <w:r>
-        <w:rPr>
-          <w:rFonts w:ascii="Arial" w:hAnsi="Arial" w:cs="Arial"/>
-          <w:sz w:val="20"/>
-          <w:szCs w:val="20"/>
-        </w:rPr>
-        <w:t>’s session,</w:t>
-      </w:r>
-      <w:r>
-        <w:rPr>
-          <w:rFonts w:ascii="Arial" w:hAnsi="Arial" w:cs="Arial"/>
-          <w:sz w:val="20"/>
-          <w:szCs w:val="20"/>
-        </w:rPr>
-        <w:t xml:space="preserve"> </w:t>
-      </w:r>
-      <w:proofErr w:type="spellStart"/>
-      <w:r>
-        <w:rPr>
-          <w:rFonts w:ascii="Arial" w:hAnsi="Arial" w:cs="Arial"/>
-          <w:sz w:val="20"/>
-          <w:szCs w:val="20"/>
-        </w:rPr>
-        <w:t>SuperScan</w:t>
-      </w:r>
-      <w:proofErr w:type="spellEnd"/>
-      <w:r>
-        <w:rPr>
-          <w:rFonts w:ascii="Arial" w:hAnsi="Arial" w:cs="Arial"/>
-          <w:sz w:val="20"/>
-          <w:szCs w:val="20"/>
-        </w:rPr>
-        <w:t xml:space="preserve"> uses </w:t>
-      </w:r>
-      <w:proofErr w:type="spellStart"/>
-      <w:r>
-        <w:rPr>
-          <w:rFonts w:ascii="Arial" w:hAnsi="Arial" w:cs="Arial"/>
-          <w:sz w:val="20"/>
-          <w:szCs w:val="20"/>
-        </w:rPr>
-        <w:t>TheSkyX</w:t>
-      </w:r>
-      <w:proofErr w:type="spellEnd"/>
-      <w:r>
-        <w:rPr>
-          <w:rFonts w:ascii="Arial" w:hAnsi="Arial" w:cs="Arial"/>
-          <w:sz w:val="20"/>
-          <w:szCs w:val="20"/>
-        </w:rPr>
-        <w:t xml:space="preserve">™ to generate a list </w:t>
-      </w:r>
-      <w:r>
-        <w:rPr>
-          <w:rFonts w:ascii="Arial" w:hAnsi="Arial" w:cs="Arial"/>
-          <w:sz w:val="20"/>
-          <w:szCs w:val="20"/>
-        </w:rPr>
-        <w:t xml:space="preserve">of imageable target galaxies in the form of a </w:t>
-      </w:r>
-      <w:r>
-        <w:rPr>
-          <w:rFonts w:ascii="Arial" w:hAnsi="Arial" w:cs="Arial"/>
-          <w:sz w:val="20"/>
-          <w:szCs w:val="20"/>
-        </w:rPr>
-        <w:t>constrained Observing List</w:t>
-      </w:r>
-      <w:r>
-        <w:rPr>
-          <w:rFonts w:ascii="Arial" w:hAnsi="Arial" w:cs="Arial"/>
-          <w:sz w:val="20"/>
-          <w:szCs w:val="20"/>
-        </w:rPr>
-        <w:t xml:space="preserve"> (or uses pre</w:t>
-      </w:r>
-      <w:r>
-        <w:rPr>
-          <w:rFonts w:ascii="Arial" w:hAnsi="Arial" w:cs="Arial"/>
-          <w:sz w:val="20"/>
-          <w:szCs w:val="20"/>
-        </w:rPr>
-        <w:t>vious list – see below)</w:t>
-      </w:r>
-      <w:r>
-        <w:rPr>
-          <w:rFonts w:ascii="Arial" w:hAnsi="Arial" w:cs="Arial"/>
-          <w:sz w:val="20"/>
-          <w:szCs w:val="20"/>
-        </w:rPr>
-        <w:t>.  For eac</w:t>
-      </w:r>
-      <w:r>
-        <w:rPr>
-          <w:rFonts w:ascii="Arial" w:hAnsi="Arial" w:cs="Arial"/>
-          <w:sz w:val="20"/>
-          <w:szCs w:val="20"/>
-        </w:rPr>
-        <w:t xml:space="preserve">h target galaxy, </w:t>
-      </w:r>
-      <w:proofErr w:type="spellStart"/>
-      <w:r>
-        <w:rPr>
-          <w:rFonts w:ascii="Arial" w:hAnsi="Arial" w:cs="Arial"/>
-          <w:sz w:val="20"/>
-          <w:szCs w:val="20"/>
-        </w:rPr>
-        <w:t>SuperScan</w:t>
-      </w:r>
-      <w:proofErr w:type="spellEnd"/>
-      <w:r>
-        <w:rPr>
-          <w:rFonts w:ascii="Arial" w:hAnsi="Arial" w:cs="Arial"/>
-          <w:sz w:val="20"/>
-          <w:szCs w:val="20"/>
-        </w:rPr>
-        <w:t xml:space="preserve"> </w:t>
-      </w:r>
-      <w:r>
-        <w:rPr>
-          <w:rFonts w:ascii="Arial" w:hAnsi="Arial" w:cs="Arial"/>
-          <w:sz w:val="20"/>
-          <w:szCs w:val="20"/>
-        </w:rPr>
-        <w:t xml:space="preserve">takes </w:t>
-      </w:r>
-      <w:r>
-        <w:rPr>
-          <w:rFonts w:ascii="Arial" w:hAnsi="Arial" w:cs="Arial"/>
-          <w:sz w:val="20"/>
-          <w:szCs w:val="20"/>
-        </w:rPr>
-        <w:t xml:space="preserve">and stores </w:t>
-      </w:r>
-      <w:r>
-        <w:rPr>
-          <w:rFonts w:ascii="Arial" w:hAnsi="Arial" w:cs="Arial"/>
-          <w:sz w:val="20"/>
-          <w:szCs w:val="20"/>
-        </w:rPr>
-        <w:t xml:space="preserve">an image using a single filter, normally clear.  </w:t>
-      </w:r>
-      <w:r>
-        <w:rPr>
-          <w:rFonts w:ascii="Arial" w:hAnsi="Arial" w:cs="Arial"/>
-          <w:sz w:val="20"/>
-          <w:szCs w:val="20"/>
-        </w:rPr>
-        <w:t>Unless this is the first image of that galaxy,</w:t>
-      </w:r>
-      <w:r>
-        <w:rPr>
-          <w:rFonts w:ascii="Arial" w:hAnsi="Arial" w:cs="Arial"/>
-          <w:sz w:val="20"/>
-          <w:szCs w:val="20"/>
-        </w:rPr>
-        <w:t xml:space="preserve"> </w:t>
+        <w:t xml:space="preserve"> attempts to minimize slew distances and meridian flips.  After a galaxy is imaged, the next galaxy selected will be the closest unimaged galaxy that is on the same side of the meridian as the </w:t>
       </w:r>
       <w:proofErr w:type="gramStart"/>
       <w:r>
@@ -770,23 +1575,7 @@
           <w:sz w:val="20"/>
           <w:szCs w:val="20"/>
         </w:rPr>
-        <w:t>a</w:t>
-      </w:r>
-      <w:r>
-        <w:rPr>
-          <w:rFonts w:ascii="Arial" w:hAnsi="Arial" w:cs="Arial"/>
-          <w:sz w:val="20"/>
-          <w:szCs w:val="20"/>
-        </w:rPr>
-        <w:t xml:space="preserve"> </w:t>
-      </w:r>
-      <w:r>
-        <w:rPr>
-          <w:rFonts w:ascii="Arial" w:hAnsi="Arial" w:cs="Arial"/>
-          <w:sz w:val="20"/>
-          <w:szCs w:val="20"/>
-        </w:rPr>
-        <w:t xml:space="preserve"> prior</w:t>
+        <w:t>last, and</w:t>
       </w:r>
       <w:proofErr w:type="gramEnd"/>
       <w:r>
@@ -795,825 +1584,8 @@
           <w:sz w:val="20"/>
           <w:szCs w:val="20"/>
         </w:rPr>
-        <w:t xml:space="preserve"> image is aligned and subtracted from </w:t>
-      </w:r>
-      <w:r>
-        <w:rPr>
-          <w:rFonts w:ascii="Arial" w:hAnsi="Arial" w:cs="Arial"/>
-          <w:sz w:val="20"/>
-          <w:szCs w:val="20"/>
-        </w:rPr>
-        <w:t>the current</w:t>
-      </w:r>
-      <w:r>
-        <w:rPr>
-          <w:rFonts w:ascii="Arial" w:hAnsi="Arial" w:cs="Arial"/>
-          <w:sz w:val="20"/>
-          <w:szCs w:val="20"/>
-        </w:rPr>
-        <w:t xml:space="preserve"> image</w:t>
-      </w:r>
-      <w:r>
-        <w:rPr>
-          <w:rFonts w:ascii="Arial" w:hAnsi="Arial" w:cs="Arial"/>
-          <w:sz w:val="20"/>
-          <w:szCs w:val="20"/>
-        </w:rPr>
-        <w:t xml:space="preserve"> leaving an image of </w:t>
-      </w:r>
-      <w:r>
-        <w:rPr>
-          <w:rFonts w:ascii="Arial" w:hAnsi="Arial" w:cs="Arial"/>
-          <w:sz w:val="20"/>
-          <w:szCs w:val="20"/>
-        </w:rPr>
-        <w:t>residual</w:t>
-      </w:r>
-      <w:r>
-        <w:rPr>
-          <w:rFonts w:ascii="Arial" w:hAnsi="Arial" w:cs="Arial"/>
-          <w:sz w:val="20"/>
-          <w:szCs w:val="20"/>
-        </w:rPr>
-        <w:t xml:space="preserve"> light sources</w:t>
-      </w:r>
-      <w:r>
-        <w:rPr>
-          <w:rFonts w:ascii="Arial" w:hAnsi="Arial" w:cs="Arial"/>
-          <w:sz w:val="20"/>
-          <w:szCs w:val="20"/>
-        </w:rPr>
-        <w:t xml:space="preserve">. </w:t>
-      </w:r>
-      <w:r>
-        <w:rPr>
-          <w:rFonts w:ascii="Arial" w:hAnsi="Arial" w:cs="Arial"/>
-          <w:sz w:val="20"/>
-          <w:szCs w:val="20"/>
-        </w:rPr>
-        <w:t xml:space="preserve">These remaining light sources are compared against </w:t>
-      </w:r>
-      <w:r>
-        <w:rPr>
-          <w:rFonts w:ascii="Arial" w:hAnsi="Arial" w:cs="Arial"/>
-          <w:sz w:val="20"/>
-          <w:szCs w:val="20"/>
-        </w:rPr>
-        <w:t xml:space="preserve">cataloged </w:t>
-      </w:r>
-      <w:r>
-        <w:rPr>
-          <w:rFonts w:ascii="Arial" w:hAnsi="Arial" w:cs="Arial"/>
-          <w:sz w:val="20"/>
-          <w:szCs w:val="20"/>
-        </w:rPr>
-        <w:t xml:space="preserve">star positions. </w:t>
-      </w:r>
-      <w:r>
-        <w:rPr>
-          <w:rFonts w:ascii="Arial" w:hAnsi="Arial" w:cs="Arial"/>
-          <w:sz w:val="20"/>
-          <w:szCs w:val="20"/>
-        </w:rPr>
-        <w:t xml:space="preserve"> </w:t>
-      </w:r>
-      <w:r>
-        <w:rPr>
-          <w:rFonts w:ascii="Arial" w:hAnsi="Arial" w:cs="Arial"/>
-          <w:sz w:val="20"/>
-          <w:szCs w:val="20"/>
-        </w:rPr>
-        <w:t>If a</w:t>
-      </w:r>
-      <w:r>
-        <w:rPr>
-          <w:rFonts w:ascii="Arial" w:hAnsi="Arial" w:cs="Arial"/>
-          <w:sz w:val="20"/>
-          <w:szCs w:val="20"/>
-        </w:rPr>
-        <w:t>n unexpected</w:t>
-      </w:r>
-      <w:r>
-        <w:rPr>
-          <w:rFonts w:ascii="Arial" w:hAnsi="Arial" w:cs="Arial"/>
-          <w:sz w:val="20"/>
-          <w:szCs w:val="20"/>
-        </w:rPr>
-        <w:t xml:space="preserve"> light source is detected, then the target is flagged for the user’s subsequent attention</w:t>
-      </w:r>
-      <w:r>
-        <w:rPr>
-          <w:rFonts w:ascii="Arial" w:hAnsi="Arial" w:cs="Arial"/>
-          <w:sz w:val="20"/>
-          <w:szCs w:val="20"/>
-        </w:rPr>
-        <w:t xml:space="preserve"> as a </w:t>
-      </w:r>
-      <w:r>
-        <w:rPr>
-          <w:rFonts w:ascii="Arial" w:hAnsi="Arial" w:cs="Arial"/>
-          <w:sz w:val="20"/>
-          <w:szCs w:val="20"/>
-        </w:rPr>
-        <w:t>“</w:t>
-      </w:r>
-      <w:r>
-        <w:rPr>
-          <w:rFonts w:ascii="Arial" w:hAnsi="Arial" w:cs="Arial"/>
-          <w:sz w:val="20"/>
-          <w:szCs w:val="20"/>
-        </w:rPr>
-        <w:t>suspect</w:t>
-      </w:r>
-      <w:r>
-        <w:rPr>
-          <w:rFonts w:ascii="Arial" w:hAnsi="Arial" w:cs="Arial"/>
-          <w:sz w:val="20"/>
-          <w:szCs w:val="20"/>
-        </w:rPr>
-        <w:t>”</w:t>
-      </w:r>
-      <w:r>
-        <w:rPr>
-          <w:rFonts w:ascii="Arial" w:hAnsi="Arial" w:cs="Arial"/>
-          <w:sz w:val="20"/>
-          <w:szCs w:val="20"/>
-        </w:rPr>
-        <w:t xml:space="preserve"> </w:t>
-      </w:r>
-      <w:r>
-        <w:rPr>
-          <w:rFonts w:ascii="Arial" w:hAnsi="Arial" w:cs="Arial"/>
-          <w:sz w:val="20"/>
-          <w:szCs w:val="20"/>
-        </w:rPr>
-        <w:t>whereupon</w:t>
-      </w:r>
-      <w:r>
-        <w:rPr>
-          <w:rFonts w:ascii="Arial" w:hAnsi="Arial" w:cs="Arial"/>
-          <w:sz w:val="20"/>
-          <w:szCs w:val="20"/>
-        </w:rPr>
-        <w:t xml:space="preserve"> a </w:t>
-      </w:r>
-      <w:proofErr w:type="gramStart"/>
-      <w:r>
-        <w:rPr>
-          <w:rFonts w:ascii="Arial" w:hAnsi="Arial" w:cs="Arial"/>
-          <w:sz w:val="20"/>
-          <w:szCs w:val="20"/>
-        </w:rPr>
-        <w:t>10 minute</w:t>
-      </w:r>
-      <w:proofErr w:type="gramEnd"/>
-      <w:r>
-        <w:rPr>
-          <w:rFonts w:ascii="Arial" w:hAnsi="Arial" w:cs="Arial"/>
-          <w:sz w:val="20"/>
-          <w:szCs w:val="20"/>
-        </w:rPr>
-        <w:t xml:space="preserve"> exposure is imaged and stored for subsequent</w:t>
-      </w:r>
-      <w:r>
-        <w:rPr>
-          <w:rFonts w:ascii="Arial" w:hAnsi="Arial" w:cs="Arial"/>
-          <w:sz w:val="20"/>
-          <w:szCs w:val="20"/>
-        </w:rPr>
-        <w:t xml:space="preserve"> </w:t>
-      </w:r>
-      <w:r>
-        <w:rPr>
-          <w:rFonts w:ascii="Arial" w:hAnsi="Arial" w:cs="Arial"/>
-          <w:sz w:val="20"/>
-          <w:szCs w:val="20"/>
-        </w:rPr>
-        <w:t>review</w:t>
-      </w:r>
-      <w:r>
-        <w:rPr>
-          <w:rFonts w:ascii="Arial" w:hAnsi="Arial" w:cs="Arial"/>
-          <w:sz w:val="20"/>
-          <w:szCs w:val="20"/>
-        </w:rPr>
-        <w:t xml:space="preserve">.  </w:t>
-      </w:r>
-    </w:p>
-    <w:p>
-      <w:pPr>
-        <w:rPr>
-          <w:rFonts w:ascii="Arial" w:hAnsi="Arial" w:cs="Arial"/>
-          <w:sz w:val="20"/>
-          <w:szCs w:val="20"/>
-        </w:rPr>
-      </w:pPr>
-      <w:r>
-        <w:rPr>
-          <w:rFonts w:ascii="Arial" w:hAnsi="Arial" w:cs="Arial"/>
-          <w:sz w:val="20"/>
-          <w:szCs w:val="20"/>
-        </w:rPr>
-        <w:t xml:space="preserve">Once the light source processing on </w:t>
-      </w:r>
-      <w:r>
-        <w:rPr>
-          <w:rFonts w:ascii="Arial" w:hAnsi="Arial" w:cs="Arial"/>
-          <w:sz w:val="20"/>
-          <w:szCs w:val="20"/>
-        </w:rPr>
-        <w:t>the set of galaxies</w:t>
-      </w:r>
-      <w:r>
-        <w:rPr>
-          <w:rFonts w:ascii="Arial" w:hAnsi="Arial" w:cs="Arial"/>
-          <w:sz w:val="20"/>
-          <w:szCs w:val="20"/>
-        </w:rPr>
-        <w:t xml:space="preserve"> is completed, the list of</w:t>
-      </w:r>
-      <w:r>
-        <w:rPr>
-          <w:rFonts w:ascii="Arial" w:hAnsi="Arial" w:cs="Arial"/>
-          <w:sz w:val="20"/>
-          <w:szCs w:val="20"/>
-        </w:rPr>
-        <w:t xml:space="preserve"> galaxies containing suspect light sources</w:t>
-      </w:r>
-      <w:r>
-        <w:rPr>
-          <w:rFonts w:ascii="Arial" w:hAnsi="Arial" w:cs="Arial"/>
-          <w:sz w:val="20"/>
-          <w:szCs w:val="20"/>
-        </w:rPr>
-        <w:t xml:space="preserve"> i</w:t>
-      </w:r>
-      <w:r>
-        <w:rPr>
-          <w:rFonts w:ascii="Arial" w:hAnsi="Arial" w:cs="Arial"/>
-          <w:sz w:val="20"/>
-          <w:szCs w:val="20"/>
-        </w:rPr>
-        <w:t>s</w:t>
-      </w:r>
-      <w:r>
-        <w:rPr>
-          <w:rFonts w:ascii="Arial" w:hAnsi="Arial" w:cs="Arial"/>
-          <w:sz w:val="20"/>
-          <w:szCs w:val="20"/>
-        </w:rPr>
-        <w:t xml:space="preserve"> available for visual ana</w:t>
-      </w:r>
-      <w:r>
-        <w:rPr>
-          <w:rFonts w:ascii="Arial" w:hAnsi="Arial" w:cs="Arial"/>
-          <w:sz w:val="20"/>
-          <w:szCs w:val="20"/>
-        </w:rPr>
-        <w:t xml:space="preserve">lysis.  </w:t>
-      </w:r>
-      <w:r>
-        <w:rPr>
-          <w:rFonts w:ascii="Arial" w:hAnsi="Arial" w:cs="Arial"/>
-          <w:sz w:val="20"/>
-          <w:szCs w:val="20"/>
-        </w:rPr>
-        <w:t xml:space="preserve">The light source anomaly is centered on the TSX chart.  </w:t>
-      </w:r>
-      <w:r>
-        <w:rPr>
-          <w:rFonts w:ascii="Arial" w:hAnsi="Arial" w:cs="Arial"/>
-          <w:sz w:val="20"/>
-          <w:szCs w:val="20"/>
-        </w:rPr>
-        <w:t>Then, u</w:t>
-      </w:r>
-      <w:r>
-        <w:rPr>
-          <w:rFonts w:ascii="Arial" w:hAnsi="Arial" w:cs="Arial"/>
-          <w:sz w:val="20"/>
-          <w:szCs w:val="20"/>
-        </w:rPr>
-        <w:t xml:space="preserve">sing </w:t>
-      </w:r>
-      <w:r>
-        <w:rPr>
-          <w:rFonts w:ascii="Arial" w:hAnsi="Arial" w:cs="Arial"/>
-          <w:sz w:val="20"/>
-          <w:szCs w:val="20"/>
-        </w:rPr>
-        <w:t>Plane Wave PlateSolve2</w:t>
-      </w:r>
-      <w:r>
-        <w:rPr>
-          <w:rFonts w:ascii="Arial" w:hAnsi="Arial" w:cs="Arial"/>
-          <w:sz w:val="20"/>
-          <w:szCs w:val="20"/>
-        </w:rPr>
-        <w:t xml:space="preserve">, the </w:t>
-      </w:r>
-      <w:r>
-        <w:rPr>
-          <w:rFonts w:ascii="Arial" w:hAnsi="Arial" w:cs="Arial"/>
-          <w:sz w:val="20"/>
-          <w:szCs w:val="20"/>
-        </w:rPr>
-        <w:t>long exposure with pointers to the suspect location</w:t>
-      </w:r>
-      <w:r>
-        <w:rPr>
-          <w:rFonts w:ascii="Arial" w:hAnsi="Arial" w:cs="Arial"/>
-          <w:sz w:val="20"/>
-          <w:szCs w:val="20"/>
-        </w:rPr>
-        <w:t xml:space="preserve"> is</w:t>
-      </w:r>
-      <w:r>
-        <w:rPr>
-          <w:rFonts w:ascii="Arial" w:hAnsi="Arial" w:cs="Arial"/>
-          <w:sz w:val="20"/>
-          <w:szCs w:val="20"/>
-        </w:rPr>
-        <w:t xml:space="preserve"> displayed.  </w:t>
-      </w:r>
-      <w:r>
-        <w:rPr>
-          <w:rFonts w:ascii="Arial" w:hAnsi="Arial" w:cs="Arial"/>
-          <w:sz w:val="20"/>
-          <w:szCs w:val="20"/>
-        </w:rPr>
-        <w:t xml:space="preserve">The Transient Name Server is queried for recent reports of supernova events for this </w:t>
-      </w:r>
-      <w:r>
-        <w:rPr>
-          <w:rFonts w:ascii="Arial" w:hAnsi="Arial" w:cs="Arial"/>
-          <w:sz w:val="20"/>
-          <w:szCs w:val="20"/>
-        </w:rPr>
-        <w:t>galaxy</w:t>
-      </w:r>
-      <w:r>
-        <w:rPr>
-          <w:rFonts w:ascii="Arial" w:hAnsi="Arial" w:cs="Arial"/>
-          <w:sz w:val="20"/>
-          <w:szCs w:val="20"/>
-        </w:rPr>
-        <w:t xml:space="preserve">.  </w:t>
-      </w:r>
-      <w:r>
-        <w:rPr>
-          <w:rFonts w:ascii="Arial" w:hAnsi="Arial" w:cs="Arial"/>
-          <w:sz w:val="20"/>
-          <w:szCs w:val="20"/>
-        </w:rPr>
-        <w:t xml:space="preserve">The </w:t>
-      </w:r>
-      <w:r>
-        <w:rPr>
-          <w:rFonts w:ascii="Arial" w:hAnsi="Arial" w:cs="Arial"/>
-          <w:sz w:val="20"/>
-          <w:szCs w:val="20"/>
-        </w:rPr>
-        <w:t xml:space="preserve">RA/Dec position of the light source is saved to the clipboard.  </w:t>
-      </w:r>
-      <w:r>
-        <w:rPr>
-          <w:rFonts w:ascii="Arial" w:hAnsi="Arial" w:cs="Arial"/>
-          <w:sz w:val="20"/>
-          <w:szCs w:val="20"/>
-        </w:rPr>
-        <w:t xml:space="preserve">Using the Blink command, the user can </w:t>
-      </w:r>
-      <w:r>
-        <w:rPr>
-          <w:rFonts w:ascii="Arial" w:hAnsi="Arial" w:cs="Arial"/>
-          <w:sz w:val="20"/>
-          <w:szCs w:val="20"/>
-        </w:rPr>
-        <w:t xml:space="preserve">also </w:t>
-      </w:r>
-      <w:r>
-        <w:rPr>
-          <w:rFonts w:ascii="Arial" w:hAnsi="Arial" w:cs="Arial"/>
-          <w:sz w:val="20"/>
-          <w:szCs w:val="20"/>
-        </w:rPr>
-        <w:t>compare</w:t>
-      </w:r>
-      <w:r>
-        <w:rPr>
-          <w:rFonts w:ascii="Arial" w:hAnsi="Arial" w:cs="Arial"/>
-          <w:sz w:val="20"/>
-          <w:szCs w:val="20"/>
-        </w:rPr>
-        <w:t xml:space="preserve"> rapid</w:t>
-      </w:r>
-      <w:r>
-        <w:rPr>
-          <w:rFonts w:ascii="Arial" w:hAnsi="Arial" w:cs="Arial"/>
-          <w:sz w:val="20"/>
-          <w:szCs w:val="20"/>
-        </w:rPr>
-        <w:t xml:space="preserve"> overlays of the current and prior </w:t>
-      </w:r>
-      <w:r>
-        <w:rPr>
-          <w:rFonts w:ascii="Arial" w:hAnsi="Arial" w:cs="Arial"/>
-          <w:sz w:val="20"/>
-          <w:szCs w:val="20"/>
-        </w:rPr>
-        <w:t xml:space="preserve">images.  </w:t>
-      </w:r>
-    </w:p>
-    <w:p>
-      <w:pPr>
-        <w:rPr>
-          <w:rFonts w:ascii="Arial" w:hAnsi="Arial" w:cs="Arial"/>
-          <w:sz w:val="20"/>
-          <w:szCs w:val="20"/>
-        </w:rPr>
-      </w:pPr>
-      <w:r>
-        <w:rPr>
-          <w:rFonts w:ascii="Arial" w:hAnsi="Arial" w:cs="Arial"/>
-          <w:sz w:val="20"/>
-          <w:szCs w:val="20"/>
-        </w:rPr>
-        <w:t xml:space="preserve">The user can then </w:t>
-      </w:r>
-      <w:r>
-        <w:rPr>
-          <w:rFonts w:ascii="Arial" w:hAnsi="Arial" w:cs="Arial"/>
-          <w:sz w:val="20"/>
-          <w:szCs w:val="20"/>
-        </w:rPr>
-        <w:t xml:space="preserve">mark the </w:t>
-      </w:r>
-      <w:r>
-        <w:rPr>
-          <w:rFonts w:ascii="Arial" w:hAnsi="Arial" w:cs="Arial"/>
-          <w:sz w:val="20"/>
-          <w:szCs w:val="20"/>
-        </w:rPr>
-        <w:t xml:space="preserve">suspect </w:t>
-      </w:r>
-      <w:r>
-        <w:rPr>
-          <w:rFonts w:ascii="Arial" w:hAnsi="Arial" w:cs="Arial"/>
-          <w:sz w:val="20"/>
-          <w:szCs w:val="20"/>
-        </w:rPr>
-        <w:t xml:space="preserve">as cleared </w:t>
-      </w:r>
-      <w:r>
-        <w:rPr>
-          <w:rFonts w:ascii="Arial" w:hAnsi="Arial" w:cs="Arial"/>
-          <w:sz w:val="20"/>
-          <w:szCs w:val="20"/>
-        </w:rPr>
-        <w:t>or leave for follow up imaging and analysis.  Suspect information is retained in an XML file.</w:t>
-      </w:r>
-    </w:p>
-    <w:p>
-      <w:pPr>
-        <w:rPr>
-          <w:rFonts w:ascii="Arial" w:hAnsi="Arial" w:cs="Arial"/>
-          <w:sz w:val="20"/>
-          <w:szCs w:val="20"/>
-        </w:rPr>
-      </w:pPr>
-      <w:r>
-        <w:rPr>
-          <w:rFonts w:ascii="Arial" w:hAnsi="Arial" w:cs="Arial"/>
-          <w:sz w:val="20"/>
-          <w:szCs w:val="20"/>
-        </w:rPr>
-        <w:t>If the user wishes to optimize the use of available imaging time during a scan, t</w:t>
-      </w:r>
-      <w:r>
-        <w:rPr>
-          <w:rFonts w:ascii="Arial" w:hAnsi="Arial" w:cs="Arial"/>
-          <w:sz w:val="20"/>
-          <w:szCs w:val="20"/>
-        </w:rPr>
-        <w:t xml:space="preserve">he detection function of </w:t>
-      </w:r>
-      <w:proofErr w:type="spellStart"/>
-      <w:r>
-        <w:rPr>
-          <w:rFonts w:ascii="Arial" w:hAnsi="Arial" w:cs="Arial"/>
-          <w:sz w:val="20"/>
-          <w:szCs w:val="20"/>
-        </w:rPr>
-        <w:t>SuperScan</w:t>
-      </w:r>
-      <w:proofErr w:type="spellEnd"/>
-      <w:r>
-        <w:rPr>
-          <w:rFonts w:ascii="Arial" w:hAnsi="Arial" w:cs="Arial"/>
-          <w:sz w:val="20"/>
-          <w:szCs w:val="20"/>
-        </w:rPr>
-        <w:t xml:space="preserve"> can be </w:t>
-      </w:r>
-      <w:r>
-        <w:rPr>
-          <w:rFonts w:ascii="Arial" w:hAnsi="Arial" w:cs="Arial"/>
-          <w:sz w:val="20"/>
-          <w:szCs w:val="20"/>
-        </w:rPr>
-        <w:t>suspended</w:t>
-      </w:r>
-      <w:r>
-        <w:rPr>
-          <w:rFonts w:ascii="Arial" w:hAnsi="Arial" w:cs="Arial"/>
-          <w:sz w:val="20"/>
-          <w:szCs w:val="20"/>
-        </w:rPr>
-        <w:t xml:space="preserve">. </w:t>
-      </w:r>
-      <w:r>
-        <w:rPr>
-          <w:rFonts w:ascii="Arial" w:hAnsi="Arial" w:cs="Arial"/>
-          <w:sz w:val="20"/>
-          <w:szCs w:val="20"/>
-        </w:rPr>
-        <w:t xml:space="preserve"> Detection of light sources can take up to several minutes for each target depending upon computer capabilities.  </w:t>
-      </w:r>
-      <w:proofErr w:type="gramStart"/>
-      <w:r>
-        <w:rPr>
-          <w:rFonts w:ascii="Arial" w:hAnsi="Arial" w:cs="Arial"/>
-          <w:sz w:val="20"/>
-          <w:szCs w:val="20"/>
-        </w:rPr>
-        <w:t>At a later time</w:t>
-      </w:r>
-      <w:proofErr w:type="gramEnd"/>
-      <w:r>
-        <w:rPr>
-          <w:rFonts w:ascii="Arial" w:hAnsi="Arial" w:cs="Arial"/>
-          <w:sz w:val="20"/>
-          <w:szCs w:val="20"/>
-        </w:rPr>
-        <w:t>, the detection function can be executed.  In this mode, no images are acquired, but t</w:t>
-      </w:r>
-      <w:r>
-        <w:rPr>
-          <w:rFonts w:ascii="Arial" w:hAnsi="Arial" w:cs="Arial"/>
-          <w:sz w:val="20"/>
-          <w:szCs w:val="20"/>
-        </w:rPr>
-        <w:t>he two most recent images for e</w:t>
-      </w:r>
-      <w:r>
-        <w:rPr>
-          <w:rFonts w:ascii="Arial" w:hAnsi="Arial" w:cs="Arial"/>
-          <w:sz w:val="20"/>
-          <w:szCs w:val="20"/>
-        </w:rPr>
-        <w:t>very</w:t>
-      </w:r>
-      <w:r>
-        <w:rPr>
-          <w:rFonts w:ascii="Arial" w:hAnsi="Arial" w:cs="Arial"/>
-          <w:sz w:val="20"/>
-          <w:szCs w:val="20"/>
-        </w:rPr>
-        <w:t xml:space="preserve"> galaxy in the image bank are </w:t>
-      </w:r>
-      <w:r>
-        <w:rPr>
-          <w:rFonts w:ascii="Arial" w:hAnsi="Arial" w:cs="Arial"/>
-          <w:sz w:val="20"/>
-          <w:szCs w:val="20"/>
-        </w:rPr>
-        <w:t>compared and analyzed.</w:t>
-      </w:r>
-    </w:p>
-    <w:p>
-      <w:pPr>
-        <w:rPr>
-          <w:rFonts w:ascii="Arial" w:hAnsi="Arial" w:cs="Arial"/>
-          <w:sz w:val="20"/>
-          <w:szCs w:val="20"/>
-        </w:rPr>
-      </w:pPr>
-      <w:r>
-        <w:rPr>
-          <w:rFonts w:ascii="Arial" w:hAnsi="Arial" w:cs="Arial"/>
-          <w:sz w:val="20"/>
-          <w:szCs w:val="20"/>
-        </w:rPr>
-        <w:t xml:space="preserve">The scan does not use </w:t>
-      </w:r>
-      <w:r>
-        <w:rPr>
-          <w:rFonts w:ascii="Arial" w:hAnsi="Arial" w:cs="Arial"/>
-          <w:sz w:val="20"/>
-          <w:szCs w:val="20"/>
-        </w:rPr>
-        <w:t>autoguiding but</w:t>
-      </w:r>
-      <w:r>
-        <w:rPr>
-          <w:rFonts w:ascii="Arial" w:hAnsi="Arial" w:cs="Arial"/>
-          <w:sz w:val="20"/>
-          <w:szCs w:val="20"/>
-        </w:rPr>
-        <w:t xml:space="preserve"> relies on the </w:t>
-      </w:r>
-      <w:r>
-        <w:rPr>
-          <w:rFonts w:ascii="Arial" w:hAnsi="Arial" w:cs="Arial"/>
-          <w:sz w:val="20"/>
-          <w:szCs w:val="20"/>
-        </w:rPr>
-        <w:t>inhere</w:t>
-      </w:r>
-      <w:r>
-        <w:rPr>
-          <w:rFonts w:ascii="Arial" w:hAnsi="Arial" w:cs="Arial"/>
-          <w:sz w:val="20"/>
-          <w:szCs w:val="20"/>
-        </w:rPr>
-        <w:t>nt tracking precision of mount</w:t>
-      </w:r>
-      <w:r>
-        <w:rPr>
-          <w:rFonts w:ascii="Arial" w:hAnsi="Arial" w:cs="Arial"/>
-          <w:sz w:val="20"/>
-          <w:szCs w:val="20"/>
-        </w:rPr>
-        <w:t>s such as the Software Bisque Param</w:t>
-      </w:r>
-      <w:r>
-        <w:rPr>
-          <w:rFonts w:ascii="Arial" w:hAnsi="Arial" w:cs="Arial"/>
-          <w:sz w:val="20"/>
-          <w:szCs w:val="20"/>
-        </w:rPr>
-        <w:t>ount™ family</w:t>
-      </w:r>
-      <w:r>
-        <w:rPr>
-          <w:rFonts w:ascii="Arial" w:hAnsi="Arial" w:cs="Arial"/>
-          <w:sz w:val="20"/>
-          <w:szCs w:val="20"/>
-        </w:rPr>
-        <w:t xml:space="preserve">.  </w:t>
-      </w:r>
-      <w:r>
-        <w:rPr>
-          <w:rFonts w:ascii="Arial" w:hAnsi="Arial" w:cs="Arial"/>
-          <w:sz w:val="20"/>
-          <w:szCs w:val="20"/>
-        </w:rPr>
-        <w:t>Once such a mount is f</w:t>
-      </w:r>
-      <w:r>
-        <w:rPr>
-          <w:rFonts w:ascii="Arial" w:hAnsi="Arial" w:cs="Arial"/>
-          <w:sz w:val="20"/>
-          <w:szCs w:val="20"/>
-        </w:rPr>
-        <w:t xml:space="preserve">ully </w:t>
-      </w:r>
-      <w:r>
-        <w:rPr>
-          <w:rFonts w:ascii="Arial" w:hAnsi="Arial" w:cs="Arial"/>
-          <w:sz w:val="20"/>
-          <w:szCs w:val="20"/>
-        </w:rPr>
-        <w:t>dialed-in</w:t>
-      </w:r>
-      <w:r>
-        <w:rPr>
-          <w:rFonts w:ascii="Arial" w:hAnsi="Arial" w:cs="Arial"/>
-          <w:sz w:val="20"/>
-          <w:szCs w:val="20"/>
-        </w:rPr>
-        <w:t xml:space="preserve">, </w:t>
-      </w:r>
-      <w:r>
-        <w:rPr>
-          <w:rFonts w:ascii="Arial" w:hAnsi="Arial" w:cs="Arial"/>
-          <w:sz w:val="20"/>
-          <w:szCs w:val="20"/>
-        </w:rPr>
-        <w:t>images of</w:t>
-      </w:r>
-      <w:r>
-        <w:rPr>
-          <w:rFonts w:ascii="Arial" w:hAnsi="Arial" w:cs="Arial"/>
-          <w:sz w:val="20"/>
-          <w:szCs w:val="20"/>
-        </w:rPr>
-        <w:t xml:space="preserve"> up to five minutes exhibit light source trailing artifacts that are indistinguishable from the noise contributions of seeing and bloom</w:t>
-      </w:r>
-      <w:r>
-        <w:rPr>
-          <w:rFonts w:ascii="Arial" w:hAnsi="Arial" w:cs="Arial"/>
-          <w:sz w:val="20"/>
-          <w:szCs w:val="20"/>
-        </w:rPr>
-        <w:t xml:space="preserve">.  </w:t>
-      </w:r>
-      <w:r>
-        <w:rPr>
-          <w:rFonts w:ascii="Arial" w:hAnsi="Arial" w:cs="Arial"/>
-          <w:sz w:val="20"/>
-          <w:szCs w:val="20"/>
-        </w:rPr>
-        <w:t xml:space="preserve">This attribute may limit the </w:t>
-      </w:r>
-      <w:r>
-        <w:rPr>
-          <w:rFonts w:ascii="Arial" w:hAnsi="Arial" w:cs="Arial"/>
-          <w:sz w:val="20"/>
-          <w:szCs w:val="20"/>
-        </w:rPr>
-        <w:t>minimum magnitude</w:t>
-      </w:r>
-      <w:r>
-        <w:rPr>
-          <w:rFonts w:ascii="Arial" w:hAnsi="Arial" w:cs="Arial"/>
-          <w:sz w:val="20"/>
-          <w:szCs w:val="20"/>
-        </w:rPr>
-        <w:t xml:space="preserve"> of viable targets, but signific</w:t>
-      </w:r>
-      <w:r>
-        <w:rPr>
-          <w:rFonts w:ascii="Arial" w:hAnsi="Arial" w:cs="Arial"/>
-          <w:sz w:val="20"/>
-          <w:szCs w:val="20"/>
-        </w:rPr>
-        <w:t>antly reduces the complexity of targeting</w:t>
-      </w:r>
-      <w:r>
-        <w:rPr>
-          <w:rFonts w:ascii="Arial" w:hAnsi="Arial" w:cs="Arial"/>
-          <w:sz w:val="20"/>
-          <w:szCs w:val="20"/>
-        </w:rPr>
-        <w:t>, as well as improves its speed and reliability.</w:t>
-      </w:r>
-    </w:p>
-    <w:p>
-      <w:pPr>
-        <w:rPr>
-          <w:rFonts w:ascii="Arial" w:hAnsi="Arial" w:cs="Arial"/>
-          <w:sz w:val="20"/>
-          <w:szCs w:val="20"/>
-        </w:rPr>
-      </w:pPr>
-      <w:proofErr w:type="spellStart"/>
-      <w:r>
-        <w:rPr>
-          <w:rFonts w:ascii="Arial" w:hAnsi="Arial" w:cs="Arial"/>
-          <w:sz w:val="20"/>
-          <w:szCs w:val="20"/>
-        </w:rPr>
-        <w:t>SuperScan</w:t>
-      </w:r>
-      <w:proofErr w:type="spellEnd"/>
-      <w:r>
-        <w:rPr>
-          <w:rFonts w:ascii="Arial" w:hAnsi="Arial" w:cs="Arial"/>
-          <w:sz w:val="20"/>
-          <w:szCs w:val="20"/>
-        </w:rPr>
-        <w:t xml:space="preserve"> attempts to minimize slew distances and meridian flips.  After a galaxy is imaged, the next galaxy selected will be the closest unimaged galaxy that is on the same side of the meridian as the </w:t>
-      </w:r>
-      <w:proofErr w:type="gramStart"/>
-      <w:r>
-        <w:rPr>
-          <w:rFonts w:ascii="Arial" w:hAnsi="Arial" w:cs="Arial"/>
-          <w:sz w:val="20"/>
-          <w:szCs w:val="20"/>
-        </w:rPr>
-        <w:t>last, and</w:t>
-      </w:r>
-      <w:proofErr w:type="gramEnd"/>
-      <w:r>
-        <w:rPr>
-          <w:rFonts w:ascii="Arial" w:hAnsi="Arial" w:cs="Arial"/>
-          <w:sz w:val="20"/>
-          <w:szCs w:val="20"/>
-        </w:rPr>
-        <w:t xml:space="preserve"> is still above the minimum altitude.  When the last galaxy on one side of the meridian is imaged, the scan will continue with the northern-most image on the opposite side of the </w:t>
-      </w:r>
-      <w:proofErr w:type="gramStart"/>
-      <w:r>
-        <w:rPr>
-          <w:rFonts w:ascii="Arial" w:hAnsi="Arial" w:cs="Arial"/>
-          <w:sz w:val="20"/>
-          <w:szCs w:val="20"/>
-        </w:rPr>
-        <w:t>meridian</w:t>
-      </w:r>
-      <w:proofErr w:type="gramEnd"/>
+        <w:t xml:space="preserve"> is still above the minimum altitude.  When the last galaxy on one side of the meridian is imaged, the scan will continue with the northern-most image on the opposite side of the meridian</w:t>
+      </w:r>
     </w:p>
     <w:p>
       <w:pPr>
@@ -1723,7 +1695,7 @@
           <w:sz w:val="20"/>
           <w:szCs w:val="20"/>
         </w:rPr>
-        <w:t xml:space="preserve">If </w:t>
+        <w:t xml:space="preserve">If any the “Times” are set to a date/time earlier than the current date/time, then the Staging and Starting date/times are reset to the current date/time and the Ending Time is set to the morning of the current </w:t>
       </w:r>
       <w:proofErr w:type="gramStart"/>
       <w:r>
@@ -1732,7 +1704,7 @@
           <w:sz w:val="20"/>
           <w:szCs w:val="20"/>
         </w:rPr>
-        <w:t>any</w:t>
+        <w:t>overnighter</w:t>
       </w:r>
       <w:proofErr w:type="gramEnd"/>
       <w:r>
@@ -1741,7 +1713,7 @@
           <w:sz w:val="20"/>
           <w:szCs w:val="20"/>
         </w:rPr>
-        <w:t xml:space="preserve"> the “Times” are set to a date/time earlier than the current date/time, then the Staging and Starting date/times are reset to the current date/time and the Ending Time is set to the morning of the current overnighter.</w:t>
+        <w:t>.</w:t>
       </w:r>
     </w:p>
     <w:p>
@@ -2524,16 +2496,14 @@
         </w:rPr>
         <w:t xml:space="preserve"> file is monitored for </w:t>
       </w:r>
-      <w:proofErr w:type="spellStart"/>
-      <w:r>
-        <w:rPr>
-          <w:rFonts w:ascii="Arial" w:hAnsi="Arial" w:cs="Arial"/>
-          <w:sz w:val="20"/>
-          <w:szCs w:val="20"/>
-        </w:rPr>
-        <w:t>unsate</w:t>
-      </w:r>
-      <w:proofErr w:type="spellEnd"/>
+      <w:r>
+        <w:rPr>
+          <w:rFonts w:ascii="Arial" w:hAnsi="Arial" w:cs="Arial"/>
+          <w:sz w:val="20"/>
+          <w:szCs w:val="20"/>
+        </w:rPr>
+        <w:t>unsafe</w:t>
+      </w:r>
       <w:r>
         <w:rPr>
           <w:rFonts w:ascii="Arial" w:hAnsi="Arial" w:cs="Arial"/>
@@ -2670,25 +2640,7 @@
           <w:sz w:val="20"/>
           <w:szCs w:val="20"/>
         </w:rPr>
-        <w:t xml:space="preserve"> database query.  If not, </w:t>
-      </w:r>
-      <w:proofErr w:type="spellStart"/>
-      <w:r>
-        <w:rPr>
-          <w:rFonts w:ascii="Arial" w:hAnsi="Arial" w:cs="Arial"/>
-          <w:sz w:val="20"/>
-          <w:szCs w:val="20"/>
-        </w:rPr>
-        <w:t>SuperScans</w:t>
-      </w:r>
-      <w:proofErr w:type="spellEnd"/>
-      <w:r>
-        <w:rPr>
-          <w:rFonts w:ascii="Arial" w:hAnsi="Arial" w:cs="Arial"/>
-          <w:sz w:val="20"/>
-          <w:szCs w:val="20"/>
-        </w:rPr>
-        <w:t xml:space="preserve"> reads in </w:t>
+        <w:t xml:space="preserve"> database query.  If not, SuperScans reads in </w:t>
       </w:r>
       <w:r>
         <w:rPr>
@@ -4557,18 +4509,8 @@
           <w:sz w:val="20"/>
           <w:szCs w:val="20"/>
         </w:rPr>
-        <w:t xml:space="preserve"> adjusts for differences between image PA when comparing sequential </w:t>
-      </w:r>
-      <w:proofErr w:type="gramStart"/>
-      <w:r>
-        <w:rPr>
-          <w:rFonts w:ascii="Arial" w:hAnsi="Arial" w:cs="Arial"/>
-          <w:sz w:val="20"/>
-          <w:szCs w:val="20"/>
-        </w:rPr>
-        <w:t>images</w:t>
-      </w:r>
-      <w:proofErr w:type="gramEnd"/>
+        <w:t xml:space="preserve"> adjusts for differences between image PA when comparing sequential images</w:t>
+      </w:r>
     </w:p>
     <w:p>
       <w:pPr>
@@ -4629,18 +4571,8 @@
           <w:sz w:val="20"/>
           <w:szCs w:val="20"/>
         </w:rPr>
-        <w:t xml:space="preserve">  Normally, this would be the Clear or Luminance filter as it provides for the fastest imaging, but the user may choose some other filter for some other </w:t>
-      </w:r>
-      <w:proofErr w:type="gramStart"/>
-      <w:r>
-        <w:rPr>
-          <w:rFonts w:ascii="Arial" w:hAnsi="Arial" w:cs="Arial"/>
-          <w:sz w:val="20"/>
-          <w:szCs w:val="20"/>
-        </w:rPr>
-        <w:t>reason</w:t>
-      </w:r>
-      <w:proofErr w:type="gramEnd"/>
+        <w:t xml:space="preserve">  Normally, this would be the Clear or Luminance filter as it provides for the fastest imaging, but the user may choose some other filter for some other reason</w:t>
+      </w:r>
     </w:p>
     <w:p>
       <w:pPr>
@@ -4862,25 +4794,7 @@
           <w:sz w:val="20"/>
           <w:szCs w:val="20"/>
         </w:rPr>
-        <w:t xml:space="preserve"> will be set for the next day, </w:t>
-      </w:r>
-      <w:proofErr w:type="gramStart"/>
-      <w:r>
-        <w:rPr>
-          <w:rFonts w:ascii="Arial" w:hAnsi="Arial" w:cs="Arial"/>
-          <w:sz w:val="20"/>
-          <w:szCs w:val="20"/>
-        </w:rPr>
-        <w:t>e.g.</w:t>
-      </w:r>
-      <w:proofErr w:type="gramEnd"/>
-      <w:r>
-        <w:rPr>
-          <w:rFonts w:ascii="Arial" w:hAnsi="Arial" w:cs="Arial"/>
-          <w:sz w:val="20"/>
-          <w:szCs w:val="20"/>
-        </w:rPr>
-        <w:t xml:space="preserve"> after midnight of the current day.</w:t>
+        <w:t xml:space="preserve"> will be set for the next day, e.g. after midnight of the current day.</w:t>
       </w:r>
     </w:p>
     <w:p>
@@ -5245,23 +5159,13 @@
           <w:szCs w:val="20"/>
         </w:rPr>
       </w:pPr>
-      <w:proofErr w:type="gramStart"/>
-      <w:r>
-        <w:rPr>
-          <w:rFonts w:ascii="Arial" w:hAnsi="Arial" w:cs="Arial"/>
-          <w:sz w:val="20"/>
-          <w:szCs w:val="20"/>
-        </w:rPr>
-        <w:t>Altitude</w:t>
-      </w:r>
-      <w:proofErr w:type="gramEnd"/>
-      <w:r>
-        <w:rPr>
-          <w:rFonts w:ascii="Arial" w:hAnsi="Arial" w:cs="Arial"/>
-          <w:sz w:val="20"/>
-          <w:szCs w:val="20"/>
-        </w:rPr>
-        <w:t xml:space="preserve"> is greater than 30°.</w:t>
+      <w:r>
+        <w:rPr>
+          <w:rFonts w:ascii="Arial" w:hAnsi="Arial" w:cs="Arial"/>
+          <w:sz w:val="20"/>
+          <w:szCs w:val="20"/>
+        </w:rPr>
+        <w:t>Altitude is greater than 30°.</w:t>
       </w:r>
     </w:p>
     <w:p>
@@ -5686,25 +5590,7 @@
           <w:sz w:val="20"/>
           <w:szCs w:val="20"/>
         </w:rPr>
-        <w:t xml:space="preserve">The Image Bank is a set of folders where previously taken images of each galaxy are sorted and stored.  Each folder is named with the NGC number of the galaxy, </w:t>
-      </w:r>
-      <w:proofErr w:type="gramStart"/>
-      <w:r>
-        <w:rPr>
-          <w:rFonts w:ascii="Arial" w:hAnsi="Arial" w:cs="Arial"/>
-          <w:sz w:val="20"/>
-          <w:szCs w:val="20"/>
-        </w:rPr>
-        <w:t>e.g.</w:t>
-      </w:r>
-      <w:proofErr w:type="gramEnd"/>
-      <w:r>
-        <w:rPr>
-          <w:rFonts w:ascii="Arial" w:hAnsi="Arial" w:cs="Arial"/>
-          <w:sz w:val="20"/>
-          <w:szCs w:val="20"/>
-        </w:rPr>
-        <w:t xml:space="preserve"> “NGC 2331” to allow easy lookup.  </w:t>
+        <w:t xml:space="preserve">The Image Bank is a set of folders where previously taken images of each galaxy are sorted and stored.  Each folder is named with the NGC number of the galaxy, e.g. “NGC 2331” to allow easy lookup.  </w:t>
       </w:r>
       <w:r>
         <w:rPr>
@@ -5898,25 +5784,7 @@
           <w:sz w:val="20"/>
           <w:szCs w:val="20"/>
         </w:rPr>
-        <w:t xml:space="preserve">Extract TSX WCS Inventory information to determine relative rotation and </w:t>
-      </w:r>
-      <w:proofErr w:type="gramStart"/>
-      <w:r>
-        <w:rPr>
-          <w:rFonts w:ascii="Arial" w:hAnsi="Arial" w:cs="Arial"/>
-          <w:sz w:val="20"/>
-          <w:szCs w:val="20"/>
-        </w:rPr>
-        <w:t>translation</w:t>
-      </w:r>
-      <w:proofErr w:type="gramEnd"/>
-      <w:r>
-        <w:rPr>
-          <w:rFonts w:ascii="Arial" w:hAnsi="Arial" w:cs="Arial"/>
-          <w:sz w:val="20"/>
-          <w:szCs w:val="20"/>
-        </w:rPr>
-        <w:t xml:space="preserve"> </w:t>
+        <w:t xml:space="preserve">Extract TSX WCS Inventory information to determine relative rotation and translation </w:t>
       </w:r>
     </w:p>
     <w:p>
@@ -5938,25 +5806,7 @@
           <w:sz w:val="20"/>
           <w:szCs w:val="20"/>
         </w:rPr>
-        <w:t xml:space="preserve">Crop images based on galaxy major axis.  Convert cropped images to image arrays and apply bias, </w:t>
-      </w:r>
-      <w:proofErr w:type="gramStart"/>
-      <w:r>
-        <w:rPr>
-          <w:rFonts w:ascii="Arial" w:hAnsi="Arial" w:cs="Arial"/>
-          <w:sz w:val="20"/>
-          <w:szCs w:val="20"/>
-        </w:rPr>
-        <w:t>rotation</w:t>
-      </w:r>
-      <w:proofErr w:type="gramEnd"/>
-      <w:r>
-        <w:rPr>
-          <w:rFonts w:ascii="Arial" w:hAnsi="Arial" w:cs="Arial"/>
-          <w:sz w:val="20"/>
-          <w:szCs w:val="20"/>
-        </w:rPr>
-        <w:t xml:space="preserve"> and translation adjustments.</w:t>
+        <w:t>Crop images based on galaxy major axis.  Convert cropped images to image arrays and apply bias, rotation and translation adjustments.</w:t>
       </w:r>
     </w:p>
     <w:p>
@@ -7461,13 +7311,15 @@
           <w:rFonts w:ascii="Arial" w:hAnsi="Arial" w:cs="Arial"/>
           <w:sz w:val="20"/>
           <w:szCs w:val="20"/>
-        </w:rPr>
-      </w:pPr>
-      <w:r>
-        <w:rPr>
-          <w:rFonts w:ascii="Arial" w:hAnsi="Arial" w:cs="Arial"/>
-          <w:sz w:val="20"/>
-          <w:szCs w:val="20"/>
+          <w:lang w:val="fr-FR"/>
+        </w:rPr>
+      </w:pPr>
+      <w:r>
+        <w:rPr>
+          <w:rFonts w:ascii="Arial" w:hAnsi="Arial" w:cs="Arial"/>
+          <w:sz w:val="20"/>
+          <w:szCs w:val="20"/>
+          <w:lang w:val="fr-FR"/>
         </w:rPr>
         <w:t>Examples</w:t>
       </w:r>
@@ -7483,6 +7335,7 @@
           <w:rFonts w:ascii="Arial" w:hAnsi="Arial" w:cs="Arial"/>
           <w:sz w:val="20"/>
           <w:szCs w:val="20"/>
+          <w:lang w:val="fr-FR"/>
         </w:rPr>
       </w:pPr>
     </w:p>
@@ -7497,13 +7350,15 @@
           <w:rFonts w:ascii="Arial" w:hAnsi="Arial" w:cs="Arial"/>
           <w:sz w:val="20"/>
           <w:szCs w:val="20"/>
-        </w:rPr>
-      </w:pPr>
-      <w:r>
-        <w:rPr>
-          <w:rFonts w:ascii="Arial" w:hAnsi="Arial" w:cs="Arial"/>
-          <w:sz w:val="20"/>
-          <w:szCs w:val="20"/>
+          <w:lang w:val="fr-FR"/>
+        </w:rPr>
+      </w:pPr>
+      <w:r>
+        <w:rPr>
+          <w:rFonts w:ascii="Arial" w:hAnsi="Arial" w:cs="Arial"/>
+          <w:sz w:val="20"/>
+          <w:szCs w:val="20"/>
+          <w:lang w:val="fr-FR"/>
         </w:rPr>
         <w:t>“B1x1_T-20.2_E35.00_FC”</w:t>
       </w:r>
@@ -7672,25 +7527,7 @@
           <w:sz w:val="20"/>
           <w:szCs w:val="20"/>
         </w:rPr>
-        <w:t xml:space="preserve">The easiest way to prepare for a full reduction </w:t>
-      </w:r>
-      <w:proofErr w:type="gramStart"/>
-      <w:r>
-        <w:rPr>
-          <w:rFonts w:ascii="Arial" w:hAnsi="Arial" w:cs="Arial"/>
-          <w:sz w:val="20"/>
-          <w:szCs w:val="20"/>
-        </w:rPr>
-        <w:t>library,</w:t>
-      </w:r>
-      <w:proofErr w:type="gramEnd"/>
-      <w:r>
-        <w:rPr>
-          <w:rFonts w:ascii="Arial" w:hAnsi="Arial" w:cs="Arial"/>
-          <w:sz w:val="20"/>
-          <w:szCs w:val="20"/>
-        </w:rPr>
-        <w:t xml:space="preserve"> is to use the </w:t>
+        <w:t xml:space="preserve">The easiest way to prepare for a full reduction library, is to use the </w:t>
       </w:r>
       <w:proofErr w:type="spellStart"/>
       <w:r>
@@ -8087,18 +7924,8 @@
           <w:sz w:val="19"/>
           <w:szCs w:val="19"/>
         </w:rPr>
-        <w:t xml:space="preserve"> class name to just </w:t>
-      </w:r>
-      <w:proofErr w:type="gramStart"/>
-      <w:r>
-        <w:rPr>
-          <w:rFonts w:ascii="Consolas" w:hAnsi="Consolas" w:cs="Consolas"/>
-          <w:sz w:val="19"/>
-          <w:szCs w:val="19"/>
-        </w:rPr>
-        <w:t>Configuration</w:t>
-      </w:r>
-      <w:proofErr w:type="gramEnd"/>
+        <w:t xml:space="preserve"> class name to just Configuration</w:t>
+      </w:r>
     </w:p>
     <w:p>
       <w:pPr>
@@ -8242,7 +8069,6 @@
         <w:t xml:space="preserve"> class to </w:t>
       </w:r>
       <w:proofErr w:type="spellStart"/>
-      <w:proofErr w:type="gramStart"/>
       <w:r>
         <w:rPr>
           <w:rFonts w:ascii="Consolas" w:hAnsi="Consolas" w:cs="Consolas"/>
@@ -8252,7 +8078,6 @@
         <w:t>DeviceControl</w:t>
       </w:r>
       <w:proofErr w:type="spellEnd"/>
-      <w:proofErr w:type="gramEnd"/>
     </w:p>
     <w:p>
       <w:pPr>
@@ -8384,7 +8209,6 @@
         <w:t xml:space="preserve">Added a configuration item to save a drop-dead time for the </w:t>
       </w:r>
       <w:proofErr w:type="spellStart"/>
-      <w:proofErr w:type="gramStart"/>
       <w:r>
         <w:rPr>
           <w:rFonts w:ascii="Consolas" w:hAnsi="Consolas" w:cs="Consolas"/>
@@ -8394,7 +8218,6 @@
         <w:t>SuperScan</w:t>
       </w:r>
       <w:proofErr w:type="spellEnd"/>
-      <w:proofErr w:type="gramEnd"/>
     </w:p>
     <w:p>
       <w:pPr>
@@ -8419,18 +8242,8 @@
           <w:sz w:val="19"/>
           <w:szCs w:val="19"/>
         </w:rPr>
-        <w:t xml:space="preserve">Added paths to run for each of the staging, start up and shut down </w:t>
-      </w:r>
-      <w:proofErr w:type="gramStart"/>
-      <w:r>
-        <w:rPr>
-          <w:rFonts w:ascii="Consolas" w:hAnsi="Consolas" w:cs="Consolas"/>
-          <w:sz w:val="19"/>
-          <w:szCs w:val="19"/>
-        </w:rPr>
-        <w:t>executables</w:t>
-      </w:r>
-      <w:proofErr w:type="gramEnd"/>
+        <w:t>Added paths to run for each of the staging, start up and shut down executables</w:t>
+      </w:r>
     </w:p>
     <w:p>
       <w:pPr>
@@ -8455,18 +8268,8 @@
           <w:sz w:val="19"/>
           <w:szCs w:val="19"/>
         </w:rPr>
-        <w:t xml:space="preserve">Added checkboxes to enable each in the autorun </w:t>
-      </w:r>
-      <w:proofErr w:type="gramStart"/>
-      <w:r>
-        <w:rPr>
-          <w:rFonts w:ascii="Consolas" w:hAnsi="Consolas" w:cs="Consolas"/>
-          <w:sz w:val="19"/>
-          <w:szCs w:val="19"/>
-        </w:rPr>
-        <w:t>configuration</w:t>
-      </w:r>
-      <w:proofErr w:type="gramEnd"/>
+        <w:t>Added checkboxes to enable each in the autorun configuration</w:t>
+      </w:r>
     </w:p>
     <w:p>
       <w:pPr>
@@ -8871,25 +8674,7 @@
           <w:sz w:val="19"/>
           <w:szCs w:val="19"/>
         </w:rPr>
-        <w:t xml:space="preserve">: deleted code to display reference, </w:t>
-      </w:r>
-      <w:proofErr w:type="gramStart"/>
-      <w:r>
-        <w:rPr>
-          <w:rFonts w:ascii="Consolas" w:hAnsi="Consolas" w:cs="Consolas"/>
-          <w:sz w:val="19"/>
-          <w:szCs w:val="19"/>
-        </w:rPr>
-        <w:t>difference</w:t>
-      </w:r>
-      <w:proofErr w:type="gramEnd"/>
-      <w:r>
-        <w:rPr>
-          <w:rFonts w:ascii="Consolas" w:hAnsi="Consolas" w:cs="Consolas"/>
-          <w:sz w:val="19"/>
-          <w:szCs w:val="19"/>
-        </w:rPr>
-        <w:t xml:space="preserve"> and current images on TSX.</w:t>
+        <w:t>: deleted code to display reference, difference and current images on TSX.</w:t>
       </w:r>
     </w:p>
     <w:p>
@@ -9226,18 +9011,8 @@
           <w:sz w:val="19"/>
           <w:szCs w:val="19"/>
         </w:rPr>
-        <w:t xml:space="preserve"> Altitude could be set/</w:t>
-      </w:r>
-      <w:proofErr w:type="gramStart"/>
-      <w:r>
-        <w:rPr>
-          <w:rFonts w:ascii="Consolas" w:hAnsi="Consolas" w:cs="Consolas"/>
-          <w:sz w:val="19"/>
-          <w:szCs w:val="19"/>
-        </w:rPr>
-        <w:t>changed</w:t>
-      </w:r>
-      <w:proofErr w:type="gramEnd"/>
+        <w:t xml:space="preserve"> Altitude could be set/changed</w:t>
+      </w:r>
     </w:p>
     <w:p>
       <w:pPr>
@@ -9420,25 +9195,7 @@
           <w:sz w:val="19"/>
           <w:szCs w:val="19"/>
         </w:rPr>
-        <w:t xml:space="preserve">Added commands to connect to and couple a </w:t>
-      </w:r>
-      <w:proofErr w:type="gramStart"/>
-      <w:r>
-        <w:rPr>
-          <w:rFonts w:ascii="Consolas" w:hAnsi="Consolas" w:cs="Consolas"/>
-          <w:sz w:val="19"/>
-          <w:szCs w:val="19"/>
-        </w:rPr>
-        <w:t>dome, if</w:t>
-      </w:r>
-      <w:proofErr w:type="gramEnd"/>
-      <w:r>
-        <w:rPr>
-          <w:rFonts w:ascii="Consolas" w:hAnsi="Consolas" w:cs="Consolas"/>
-          <w:sz w:val="19"/>
-          <w:szCs w:val="19"/>
-        </w:rPr>
-        <w:t xml:space="preserve"> present</w:t>
+        <w:t>Added commands to connect to and couple a dome, if present</w:t>
       </w:r>
     </w:p>
     <w:p>
@@ -9464,18 +9221,8 @@
           <w:sz w:val="19"/>
           <w:szCs w:val="19"/>
         </w:rPr>
-        <w:t xml:space="preserve">Added color to scan button to indicate that a scan is </w:t>
-      </w:r>
-      <w:proofErr w:type="gramStart"/>
-      <w:r>
-        <w:rPr>
-          <w:rFonts w:ascii="Consolas" w:hAnsi="Consolas" w:cs="Consolas"/>
-          <w:sz w:val="19"/>
-          <w:szCs w:val="19"/>
-        </w:rPr>
-        <w:t>underway</w:t>
-      </w:r>
-      <w:proofErr w:type="gramEnd"/>
+        <w:t>Added color to scan button to indicate that a scan is underway</w:t>
+      </w:r>
     </w:p>
     <w:p>
       <w:pPr>
@@ -9500,18 +9247,8 @@
           <w:sz w:val="19"/>
           <w:szCs w:val="19"/>
         </w:rPr>
-        <w:t xml:space="preserve">Added an abort button -- mostly just closes the app when it </w:t>
-      </w:r>
-      <w:proofErr w:type="gramStart"/>
-      <w:r>
-        <w:rPr>
-          <w:rFonts w:ascii="Consolas" w:hAnsi="Consolas" w:cs="Consolas"/>
-          <w:sz w:val="19"/>
-          <w:szCs w:val="19"/>
-        </w:rPr>
-        <w:t>can</w:t>
-      </w:r>
-      <w:proofErr w:type="gramEnd"/>
+        <w:t>Added an abort button -- mostly just closes the app when it can</w:t>
+      </w:r>
     </w:p>
     <w:p>
       <w:pPr>
@@ -9658,18 +9395,8 @@
           <w:sz w:val="19"/>
           <w:szCs w:val="19"/>
         </w:rPr>
-        <w:t xml:space="preserve">Added Minimum Galaxy Size </w:t>
-      </w:r>
-      <w:proofErr w:type="gramStart"/>
-      <w:r>
-        <w:rPr>
-          <w:rFonts w:ascii="Consolas" w:hAnsi="Consolas" w:cs="Consolas"/>
-          <w:sz w:val="19"/>
-          <w:szCs w:val="19"/>
-        </w:rPr>
-        <w:t>setting</w:t>
-      </w:r>
-      <w:proofErr w:type="gramEnd"/>
+        <w:t>Added Minimum Galaxy Size setting</w:t>
+      </w:r>
     </w:p>
     <w:p>
       <w:pPr>
@@ -9772,18 +9499,8 @@
           <w:sz w:val="19"/>
           <w:szCs w:val="19"/>
         </w:rPr>
-        <w:t xml:space="preserve"> to move off the meridian to no more than 80 degrees altitude to avoid a meridian </w:t>
-      </w:r>
-      <w:proofErr w:type="gramStart"/>
-      <w:r>
-        <w:rPr>
-          <w:rFonts w:ascii="Consolas" w:hAnsi="Consolas" w:cs="Consolas"/>
-          <w:sz w:val="19"/>
-          <w:szCs w:val="19"/>
-        </w:rPr>
-        <w:t>flip</w:t>
-      </w:r>
-      <w:proofErr w:type="gramEnd"/>
+        <w:t xml:space="preserve"> to move off the meridian to no more than 80 degrees altitude to avoid a meridian flip</w:t>
+      </w:r>
     </w:p>
     <w:p>
       <w:pPr>
@@ -9899,6 +9616,7 @@
         <w:t xml:space="preserve"> </w:t>
       </w:r>
       <w:proofErr w:type="spellStart"/>
+      <w:proofErr w:type="gramStart"/>
       <w:r>
         <w:rPr>
           <w:rFonts w:ascii="Consolas" w:hAnsi="Consolas" w:cs="Consolas"/>
@@ -9908,24 +9626,15 @@
         <w:t>with out</w:t>
       </w:r>
       <w:proofErr w:type="spellEnd"/>
-      <w:r>
-        <w:rPr>
-          <w:rFonts w:ascii="Consolas" w:hAnsi="Consolas" w:cs="Consolas"/>
-          <w:sz w:val="19"/>
-          <w:szCs w:val="19"/>
-        </w:rPr>
-        <w:t xml:space="preserve"> throwing </w:t>
-      </w:r>
-      <w:proofErr w:type="gramStart"/>
-      <w:r>
-        <w:rPr>
-          <w:rFonts w:ascii="Consolas" w:hAnsi="Consolas" w:cs="Consolas"/>
-          <w:sz w:val="19"/>
-          <w:szCs w:val="19"/>
-        </w:rPr>
-        <w:t>exception</w:t>
-      </w:r>
       <w:proofErr w:type="gramEnd"/>
+      <w:r>
+        <w:rPr>
+          <w:rFonts w:ascii="Consolas" w:hAnsi="Consolas" w:cs="Consolas"/>
+          <w:sz w:val="19"/>
+          <w:szCs w:val="19"/>
+        </w:rPr>
+        <w:t xml:space="preserve"> throwing exception</w:t>
+      </w:r>
     </w:p>
     <w:p>
       <w:pPr>
@@ -10202,18 +9911,8 @@
           <w:sz w:val="19"/>
           <w:szCs w:val="19"/>
         </w:rPr>
-        <w:t xml:space="preserve">Added the avoidance code to prevent an Error 123 from blowing up a </w:t>
-      </w:r>
-      <w:proofErr w:type="gramStart"/>
-      <w:r>
-        <w:rPr>
-          <w:rFonts w:ascii="Consolas" w:hAnsi="Consolas" w:cs="Consolas"/>
-          <w:sz w:val="19"/>
-          <w:szCs w:val="19"/>
-        </w:rPr>
-        <w:t>CLS</w:t>
-      </w:r>
-      <w:proofErr w:type="gramEnd"/>
+        <w:t>Added the avoidance code to prevent an Error 123 from blowing up a CLS</w:t>
+      </w:r>
     </w:p>
     <w:p>
       <w:pPr>
@@ -10603,18 +10302,8 @@
           <w:sz w:val="19"/>
           <w:szCs w:val="19"/>
         </w:rPr>
-        <w:t xml:space="preserve"> to this </w:t>
-      </w:r>
-      <w:proofErr w:type="gramStart"/>
-      <w:r>
-        <w:rPr>
-          <w:rFonts w:ascii="Consolas" w:hAnsi="Consolas" w:cs="Consolas"/>
-          <w:sz w:val="19"/>
-          <w:szCs w:val="19"/>
-        </w:rPr>
-        <w:t>document</w:t>
-      </w:r>
-      <w:proofErr w:type="gramEnd"/>
+        <w:t xml:space="preserve"> to this document</w:t>
+      </w:r>
     </w:p>
     <w:p>
       <w:pPr>
@@ -11289,7 +10978,7 @@
 </file>
 
 <file path=word/endnotes.xml><?xml version="1.0" encoding="utf-8"?>
-<w:endnotes xmlns:wpc="http://schemas.microsoft.com/office/word/2010/wordprocessingCanvas" xmlns:cx="http://schemas.microsoft.com/office/drawing/2014/chartex" xmlns:cx1="http://schemas.microsoft.com/office/drawing/2015/9/8/chartex" xmlns:cx2="http://schemas.microsoft.com/office/drawing/2015/10/21/chartex" xmlns:cx3="http://schemas.microsoft.com/office/drawing/2016/5/9/chartex" xmlns:cx4="http://schemas.microsoft.com/office/drawing/2016/5/10/chartex" xmlns:cx5="http://schemas.microsoft.com/office/drawing/2016/5/11/chartex" xmlns:cx6="http://schemas.microsoft.com/office/drawing/2016/5/12/chartex" xmlns:cx7="http://schemas.microsoft.com/office/drawing/2016/5/13/chartex" xmlns:cx8="http://schemas.microsoft.com/office/drawing/2016/5/14/chartex" xmlns:mc="http://schemas.openxmlformats.org/markup-compatibility/2006" xmlns:aink="http://schemas.microsoft.com/office/drawing/2016/ink" xmlns:am3d="http://schemas.microsoft.com/office/drawing/2017/model3d" xmlns:o="urn:schemas-microsoft-com:office:office" xmlns:oel="http://schemas.microsoft.com/office/2019/extlst" xmlns:r="http://schemas.openxmlformats.org/officeDocument/2006/relationships" xmlns:m="http://schemas.openxmlformats.org/officeDocument/2006/math" xmlns:v="urn:schemas-microsoft-com:vml" xmlns:wp14="http://schemas.microsoft.com/office/word/2010/wordprocessingDrawing" xmlns:wp="http://schemas.openxmlformats.org/drawingml/2006/wordprocessingDrawing" xmlns:w10="urn:schemas-microsoft-com:office:word" xmlns:w="http://schemas.openxmlformats.org/wordprocessingml/2006/main" xmlns:w14="http://schemas.microsoft.com/office/word/2010/wordml" xmlns:w15="http://schemas.microsoft.com/office/word/2012/wordml" xmlns:w16cex="http://schemas.microsoft.com/office/word/2018/wordml/cex" xmlns:w16cid="http://schemas.microsoft.com/office/word/2016/wordml/cid" xmlns:w16="http://schemas.microsoft.com/office/word/2018/wordml" xmlns:w16du="http://schemas.microsoft.com/office/word/2023/wordml/word16du" xmlns:w16sdtdh="http://schemas.microsoft.com/office/word/2020/wordml/sdtdatahash" xmlns:w16se="http://schemas.microsoft.com/office/word/2015/wordml/symex" xmlns:wpg="http://schemas.microsoft.com/office/word/2010/wordprocessingGroup" xmlns:wpi="http://schemas.microsoft.com/office/word/2010/wordprocessingInk" xmlns:wne="http://schemas.microsoft.com/office/word/2006/wordml" xmlns:wps="http://schemas.microsoft.com/office/word/2010/wordprocessingShape" mc:Ignorable="w14 w15 w16se w16cid w16 w16cex w16sdtdh wp14">
+<w:endnotes xmlns:wpc="http://schemas.microsoft.com/office/word/2010/wordprocessingCanvas" xmlns:cx="http://schemas.microsoft.com/office/drawing/2014/chartex" xmlns:cx1="http://schemas.microsoft.com/office/drawing/2015/9/8/chartex" xmlns:cx2="http://schemas.microsoft.com/office/drawing/2015/10/21/chartex" xmlns:cx3="http://schemas.microsoft.com/office/drawing/2016/5/9/chartex" xmlns:cx4="http://schemas.microsoft.com/office/drawing/2016/5/10/chartex" xmlns:cx5="http://schemas.microsoft.com/office/drawing/2016/5/11/chartex" xmlns:cx6="http://schemas.microsoft.com/office/drawing/2016/5/12/chartex" xmlns:cx7="http://schemas.microsoft.com/office/drawing/2016/5/13/chartex" xmlns:cx8="http://schemas.microsoft.com/office/drawing/2016/5/14/chartex" xmlns:mc="http://schemas.openxmlformats.org/markup-compatibility/2006" xmlns:aink="http://schemas.microsoft.com/office/drawing/2016/ink" xmlns:am3d="http://schemas.microsoft.com/office/drawing/2017/model3d" xmlns:o="urn:schemas-microsoft-com:office:office" xmlns:oel="http://schemas.microsoft.com/office/2019/extlst" xmlns:r="http://schemas.openxmlformats.org/officeDocument/2006/relationships" xmlns:m="http://schemas.openxmlformats.org/officeDocument/2006/math" xmlns:v="urn:schemas-microsoft-com:vml" xmlns:wp14="http://schemas.microsoft.com/office/word/2010/wordprocessingDrawing" xmlns:wp="http://schemas.openxmlformats.org/drawingml/2006/wordprocessingDrawing" xmlns:w10="urn:schemas-microsoft-com:office:word" xmlns:w="http://schemas.openxmlformats.org/wordprocessingml/2006/main" xmlns:w14="http://schemas.microsoft.com/office/word/2010/wordml" xmlns:w15="http://schemas.microsoft.com/office/word/2012/wordml" xmlns:w16cex="http://schemas.microsoft.com/office/word/2018/wordml/cex" xmlns:w16cid="http://schemas.microsoft.com/office/word/2016/wordml/cid" xmlns:w16="http://schemas.microsoft.com/office/word/2018/wordml" xmlns:w16du="http://schemas.microsoft.com/office/word/2023/wordml/word16du" xmlns:w16sdtdh="http://schemas.microsoft.com/office/word/2020/wordml/sdtdatahash" xmlns:w16sdtfl="http://schemas.microsoft.com/office/word/2024/wordml/sdtformatlock" xmlns:w16se="http://schemas.microsoft.com/office/word/2015/wordml/symex" xmlns:wpg="http://schemas.microsoft.com/office/word/2010/wordprocessingGroup" xmlns:wpi="http://schemas.microsoft.com/office/word/2010/wordprocessingInk" xmlns:wne="http://schemas.microsoft.com/office/word/2006/wordml" xmlns:wps="http://schemas.microsoft.com/office/word/2010/wordprocessingShape" mc:Ignorable="w14 w15 w16se w16cid w16 w16cex w16sdtdh w16sdtfl w16du wp14">
   <w:endnote w:type="separator" w:id="-1">
     <w:p>
       <w:pPr>
@@ -11321,7 +11010,7 @@
 </file>
 
 <file path=word/footer1.xml><?xml version="1.0" encoding="utf-8"?>
-<w:ftr xmlns:wpc="http://schemas.microsoft.com/office/word/2010/wordprocessingCanvas" xmlns:cx="http://schemas.microsoft.com/office/drawing/2014/chartex" xmlns:cx1="http://schemas.microsoft.com/office/drawing/2015/9/8/chartex" xmlns:cx2="http://schemas.microsoft.com/office/drawing/2015/10/21/chartex" xmlns:cx3="http://schemas.microsoft.com/office/drawing/2016/5/9/chartex" xmlns:cx4="http://schemas.microsoft.com/office/drawing/2016/5/10/chartex" xmlns:cx5="http://schemas.microsoft.com/office/drawing/2016/5/11/chartex" xmlns:cx6="http://schemas.microsoft.com/office/drawing/2016/5/12/chartex" xmlns:cx7="http://schemas.microsoft.com/office/drawing/2016/5/13/chartex" xmlns:cx8="http://schemas.microsoft.com/office/drawing/2016/5/14/chartex" xmlns:mc="http://schemas.openxmlformats.org/markup-compatibility/2006" xmlns:aink="http://schemas.microsoft.com/office/drawing/2016/ink" xmlns:am3d="http://schemas.microsoft.com/office/drawing/2017/model3d" xmlns:o="urn:schemas-microsoft-com:office:office" xmlns:oel="http://schemas.microsoft.com/office/2019/extlst" xmlns:r="http://schemas.openxmlformats.org/officeDocument/2006/relationships" xmlns:m="http://schemas.openxmlformats.org/officeDocument/2006/math" xmlns:v="urn:schemas-microsoft-com:vml" xmlns:wp14="http://schemas.microsoft.com/office/word/2010/wordprocessingDrawing" xmlns:wp="http://schemas.openxmlformats.org/drawingml/2006/wordprocessingDrawing" xmlns:w10="urn:schemas-microsoft-com:office:word" xmlns:w="http://schemas.openxmlformats.org/wordprocessingml/2006/main" xmlns:w14="http://schemas.microsoft.com/office/word/2010/wordml" xmlns:w15="http://schemas.microsoft.com/office/word/2012/wordml" xmlns:w16cex="http://schemas.microsoft.com/office/word/2018/wordml/cex" xmlns:w16cid="http://schemas.microsoft.com/office/word/2016/wordml/cid" xmlns:w16="http://schemas.microsoft.com/office/word/2018/wordml" xmlns:w16du="http://schemas.microsoft.com/office/word/2023/wordml/word16du" xmlns:w16sdtdh="http://schemas.microsoft.com/office/word/2020/wordml/sdtdatahash" xmlns:w16se="http://schemas.microsoft.com/office/word/2015/wordml/symex" xmlns:wpg="http://schemas.microsoft.com/office/word/2010/wordprocessingGroup" xmlns:wpi="http://schemas.microsoft.com/office/word/2010/wordprocessingInk" xmlns:wne="http://schemas.microsoft.com/office/word/2006/wordml" xmlns:wps="http://schemas.microsoft.com/office/word/2010/wordprocessingShape" mc:Ignorable="w14 w15 w16se w16cid w16 w16cex w16sdtdh wp14">
+<w:ftr xmlns:wpc="http://schemas.microsoft.com/office/word/2010/wordprocessingCanvas" xmlns:cx="http://schemas.microsoft.com/office/drawing/2014/chartex" xmlns:cx1="http://schemas.microsoft.com/office/drawing/2015/9/8/chartex" xmlns:cx2="http://schemas.microsoft.com/office/drawing/2015/10/21/chartex" xmlns:cx3="http://schemas.microsoft.com/office/drawing/2016/5/9/chartex" xmlns:cx4="http://schemas.microsoft.com/office/drawing/2016/5/10/chartex" xmlns:cx5="http://schemas.microsoft.com/office/drawing/2016/5/11/chartex" xmlns:cx6="http://schemas.microsoft.com/office/drawing/2016/5/12/chartex" xmlns:cx7="http://schemas.microsoft.com/office/drawing/2016/5/13/chartex" xmlns:cx8="http://schemas.microsoft.com/office/drawing/2016/5/14/chartex" xmlns:mc="http://schemas.openxmlformats.org/markup-compatibility/2006" xmlns:aink="http://schemas.microsoft.com/office/drawing/2016/ink" xmlns:am3d="http://schemas.microsoft.com/office/drawing/2017/model3d" xmlns:o="urn:schemas-microsoft-com:office:office" xmlns:oel="http://schemas.microsoft.com/office/2019/extlst" xmlns:r="http://schemas.openxmlformats.org/officeDocument/2006/relationships" xmlns:m="http://schemas.openxmlformats.org/officeDocument/2006/math" xmlns:v="urn:schemas-microsoft-com:vml" xmlns:wp14="http://schemas.microsoft.com/office/word/2010/wordprocessingDrawing" xmlns:wp="http://schemas.openxmlformats.org/drawingml/2006/wordprocessingDrawing" xmlns:w10="urn:schemas-microsoft-com:office:word" xmlns:w="http://schemas.openxmlformats.org/wordprocessingml/2006/main" xmlns:w14="http://schemas.microsoft.com/office/word/2010/wordml" xmlns:w15="http://schemas.microsoft.com/office/word/2012/wordml" xmlns:w16cex="http://schemas.microsoft.com/office/word/2018/wordml/cex" xmlns:w16cid="http://schemas.microsoft.com/office/word/2016/wordml/cid" xmlns:w16="http://schemas.microsoft.com/office/word/2018/wordml" xmlns:w16du="http://schemas.microsoft.com/office/word/2023/wordml/word16du" xmlns:w16sdtdh="http://schemas.microsoft.com/office/word/2020/wordml/sdtdatahash" xmlns:w16sdtfl="http://schemas.microsoft.com/office/word/2024/wordml/sdtformatlock" xmlns:w16se="http://schemas.microsoft.com/office/word/2015/wordml/symex" xmlns:wpg="http://schemas.microsoft.com/office/word/2010/wordprocessingGroup" xmlns:wpi="http://schemas.microsoft.com/office/word/2010/wordprocessingInk" xmlns:wne="http://schemas.microsoft.com/office/word/2006/wordml" xmlns:wps="http://schemas.microsoft.com/office/word/2010/wordprocessingShape" mc:Ignorable="w14 w15 w16se w16cid w16 w16cex w16sdtdh w16sdtfl w16du wp14">
   <w:p>
     <w:pPr>
       <w:pStyle w:val="Footer"/>
@@ -11384,7 +11073,7 @@
 </file>
 
 <file path=word/footnotes.xml><?xml version="1.0" encoding="utf-8"?>
-<w:footnotes xmlns:wpc="http://schemas.microsoft.com/office/word/2010/wordprocessingCanvas" xmlns:cx="http://schemas.microsoft.com/office/drawing/2014/chartex" xmlns:cx1="http://schemas.microsoft.com/office/drawing/2015/9/8/chartex" xmlns:cx2="http://schemas.microsoft.com/office/drawing/2015/10/21/chartex" xmlns:cx3="http://schemas.microsoft.com/office/drawing/2016/5/9/chartex" xmlns:cx4="http://schemas.microsoft.com/office/drawing/2016/5/10/chartex" xmlns:cx5="http://schemas.microsoft.com/office/drawing/2016/5/11/chartex" xmlns:cx6="http://schemas.microsoft.com/office/drawing/2016/5/12/chartex" xmlns:cx7="http://schemas.microsoft.com/office/drawing/2016/5/13/chartex" xmlns:cx8="http://schemas.microsoft.com/office/drawing/2016/5/14/chartex" xmlns:mc="http://schemas.openxmlformats.org/markup-compatibility/2006" xmlns:aink="http://schemas.microsoft.com/office/drawing/2016/ink" xmlns:am3d="http://schemas.microsoft.com/office/drawing/2017/model3d" xmlns:o="urn:schemas-microsoft-com:office:office" xmlns:oel="http://schemas.microsoft.com/office/2019/extlst" xmlns:r="http://schemas.openxmlformats.org/officeDocument/2006/relationships" xmlns:m="http://schemas.openxmlformats.org/officeDocument/2006/math" xmlns:v="urn:schemas-microsoft-com:vml" xmlns:wp14="http://schemas.microsoft.com/office/word/2010/wordprocessingDrawing" xmlns:wp="http://schemas.openxmlformats.org/drawingml/2006/wordprocessingDrawing" xmlns:w10="urn:schemas-microsoft-com:office:word" xmlns:w="http://schemas.openxmlformats.org/wordprocessingml/2006/main" xmlns:w14="http://schemas.microsoft.com/office/word/2010/wordml" xmlns:w15="http://schemas.microsoft.com/office/word/2012/wordml" xmlns:w16cex="http://schemas.microsoft.com/office/word/2018/wordml/cex" xmlns:w16cid="http://schemas.microsoft.com/office/word/2016/wordml/cid" xmlns:w16="http://schemas.microsoft.com/office/word/2018/wordml" xmlns:w16du="http://schemas.microsoft.com/office/word/2023/wordml/word16du" xmlns:w16sdtdh="http://schemas.microsoft.com/office/word/2020/wordml/sdtdatahash" xmlns:w16se="http://schemas.microsoft.com/office/word/2015/wordml/symex" xmlns:wpg="http://schemas.microsoft.com/office/word/2010/wordprocessingGroup" xmlns:wpi="http://schemas.microsoft.com/office/word/2010/wordprocessingInk" xmlns:wne="http://schemas.microsoft.com/office/word/2006/wordml" xmlns:wps="http://schemas.microsoft.com/office/word/2010/wordprocessingShape" mc:Ignorable="w14 w15 w16se w16cid w16 w16cex w16sdtdh wp14">
+<w:footnotes xmlns:wpc="http://schemas.microsoft.com/office/word/2010/wordprocessingCanvas" xmlns:cx="http://schemas.microsoft.com/office/drawing/2014/chartex" xmlns:cx1="http://schemas.microsoft.com/office/drawing/2015/9/8/chartex" xmlns:cx2="http://schemas.microsoft.com/office/drawing/2015/10/21/chartex" xmlns:cx3="http://schemas.microsoft.com/office/drawing/2016/5/9/chartex" xmlns:cx4="http://schemas.microsoft.com/office/drawing/2016/5/10/chartex" xmlns:cx5="http://schemas.microsoft.com/office/drawing/2016/5/11/chartex" xmlns:cx6="http://schemas.microsoft.com/office/drawing/2016/5/12/chartex" xmlns:cx7="http://schemas.microsoft.com/office/drawing/2016/5/13/chartex" xmlns:cx8="http://schemas.microsoft.com/office/drawing/2016/5/14/chartex" xmlns:mc="http://schemas.openxmlformats.org/markup-compatibility/2006" xmlns:aink="http://schemas.microsoft.com/office/drawing/2016/ink" xmlns:am3d="http://schemas.microsoft.com/office/drawing/2017/model3d" xmlns:o="urn:schemas-microsoft-com:office:office" xmlns:oel="http://schemas.microsoft.com/office/2019/extlst" xmlns:r="http://schemas.openxmlformats.org/officeDocument/2006/relationships" xmlns:m="http://schemas.openxmlformats.org/officeDocument/2006/math" xmlns:v="urn:schemas-microsoft-com:vml" xmlns:wp14="http://schemas.microsoft.com/office/word/2010/wordprocessingDrawing" xmlns:wp="http://schemas.openxmlformats.org/drawingml/2006/wordprocessingDrawing" xmlns:w10="urn:schemas-microsoft-com:office:word" xmlns:w="http://schemas.openxmlformats.org/wordprocessingml/2006/main" xmlns:w14="http://schemas.microsoft.com/office/word/2010/wordml" xmlns:w15="http://schemas.microsoft.com/office/word/2012/wordml" xmlns:w16cex="http://schemas.microsoft.com/office/word/2018/wordml/cex" xmlns:w16cid="http://schemas.microsoft.com/office/word/2016/wordml/cid" xmlns:w16="http://schemas.microsoft.com/office/word/2018/wordml" xmlns:w16du="http://schemas.microsoft.com/office/word/2023/wordml/word16du" xmlns:w16sdtdh="http://schemas.microsoft.com/office/word/2020/wordml/sdtdatahash" xmlns:w16sdtfl="http://schemas.microsoft.com/office/word/2024/wordml/sdtformatlock" xmlns:w16se="http://schemas.microsoft.com/office/word/2015/wordml/symex" xmlns:wpg="http://schemas.microsoft.com/office/word/2010/wordprocessingGroup" xmlns:wpi="http://schemas.microsoft.com/office/word/2010/wordprocessingInk" xmlns:wne="http://schemas.microsoft.com/office/word/2006/wordml" xmlns:wps="http://schemas.microsoft.com/office/word/2010/wordprocessingShape" mc:Ignorable="w14 w15 w16se w16cid w16 w16cex w16sdtdh w16sdtfl w16du wp14">
   <w:footnote w:type="separator" w:id="-1">
     <w:p>
       <w:pPr>
@@ -11416,7 +11105,7 @@
 </file>
 
 <file path=word/header1.xml><?xml version="1.0" encoding="utf-8"?>
-<w:hdr xmlns:wpc="http://schemas.microsoft.com/office/word/2010/wordprocessingCanvas" xmlns:cx="http://schemas.microsoft.com/office/drawing/2014/chartex" xmlns:cx1="http://schemas.microsoft.com/office/drawing/2015/9/8/chartex" xmlns:cx2="http://schemas.microsoft.com/office/drawing/2015/10/21/chartex" xmlns:cx3="http://schemas.microsoft.com/office/drawing/2016/5/9/chartex" xmlns:cx4="http://schemas.microsoft.com/office/drawing/2016/5/10/chartex" xmlns:cx5="http://schemas.microsoft.com/office/drawing/2016/5/11/chartex" xmlns:cx6="http://schemas.microsoft.com/office/drawing/2016/5/12/chartex" xmlns:cx7="http://schemas.microsoft.com/office/drawing/2016/5/13/chartex" xmlns:cx8="http://schemas.microsoft.com/office/drawing/2016/5/14/chartex" xmlns:mc="http://schemas.openxmlformats.org/markup-compatibility/2006" xmlns:aink="http://schemas.microsoft.com/office/drawing/2016/ink" xmlns:am3d="http://schemas.microsoft.com/office/drawing/2017/model3d" xmlns:o="urn:schemas-microsoft-com:office:office" xmlns:oel="http://schemas.microsoft.com/office/2019/extlst" xmlns:r="http://schemas.openxmlformats.org/officeDocument/2006/relationships" xmlns:m="http://schemas.openxmlformats.org/officeDocument/2006/math" xmlns:v="urn:schemas-microsoft-com:vml" xmlns:wp14="http://schemas.microsoft.com/office/word/2010/wordprocessingDrawing" xmlns:wp="http://schemas.openxmlformats.org/drawingml/2006/wordprocessingDrawing" xmlns:w10="urn:schemas-microsoft-com:office:word" xmlns:w="http://schemas.openxmlformats.org/wordprocessingml/2006/main" xmlns:w14="http://schemas.microsoft.com/office/word/2010/wordml" xmlns:w15="http://schemas.microsoft.com/office/word/2012/wordml" xmlns:w16cex="http://schemas.microsoft.com/office/word/2018/wordml/cex" xmlns:w16cid="http://schemas.microsoft.com/office/word/2016/wordml/cid" xmlns:w16="http://schemas.microsoft.com/office/word/2018/wordml" xmlns:w16du="http://schemas.microsoft.com/office/word/2023/wordml/word16du" xmlns:w16sdtdh="http://schemas.microsoft.com/office/word/2020/wordml/sdtdatahash" xmlns:w16se="http://schemas.microsoft.com/office/word/2015/wordml/symex" xmlns:wpg="http://schemas.microsoft.com/office/word/2010/wordprocessingGroup" xmlns:wpi="http://schemas.microsoft.com/office/word/2010/wordprocessingInk" xmlns:wne="http://schemas.microsoft.com/office/word/2006/wordml" xmlns:wps="http://schemas.microsoft.com/office/word/2010/wordprocessingShape" mc:Ignorable="w14 w15 w16se w16cid w16 w16cex w16sdtdh wp14">
+<w:hdr xmlns:wpc="http://schemas.microsoft.com/office/word/2010/wordprocessingCanvas" xmlns:cx="http://schemas.microsoft.com/office/drawing/2014/chartex" xmlns:cx1="http://schemas.microsoft.com/office/drawing/2015/9/8/chartex" xmlns:cx2="http://schemas.microsoft.com/office/drawing/2015/10/21/chartex" xmlns:cx3="http://schemas.microsoft.com/office/drawing/2016/5/9/chartex" xmlns:cx4="http://schemas.microsoft.com/office/drawing/2016/5/10/chartex" xmlns:cx5="http://schemas.microsoft.com/office/drawing/2016/5/11/chartex" xmlns:cx6="http://schemas.microsoft.com/office/drawing/2016/5/12/chartex" xmlns:cx7="http://schemas.microsoft.com/office/drawing/2016/5/13/chartex" xmlns:cx8="http://schemas.microsoft.com/office/drawing/2016/5/14/chartex" xmlns:mc="http://schemas.openxmlformats.org/markup-compatibility/2006" xmlns:aink="http://schemas.microsoft.com/office/drawing/2016/ink" xmlns:am3d="http://schemas.microsoft.com/office/drawing/2017/model3d" xmlns:o="urn:schemas-microsoft-com:office:office" xmlns:oel="http://schemas.microsoft.com/office/2019/extlst" xmlns:r="http://schemas.openxmlformats.org/officeDocument/2006/relationships" xmlns:m="http://schemas.openxmlformats.org/officeDocument/2006/math" xmlns:v="urn:schemas-microsoft-com:vml" xmlns:wp14="http://schemas.microsoft.com/office/word/2010/wordprocessingDrawing" xmlns:wp="http://schemas.openxmlformats.org/drawingml/2006/wordprocessingDrawing" xmlns:w10="urn:schemas-microsoft-com:office:word" xmlns:w="http://schemas.openxmlformats.org/wordprocessingml/2006/main" xmlns:w14="http://schemas.microsoft.com/office/word/2010/wordml" xmlns:w15="http://schemas.microsoft.com/office/word/2012/wordml" xmlns:w16cex="http://schemas.microsoft.com/office/word/2018/wordml/cex" xmlns:w16cid="http://schemas.microsoft.com/office/word/2016/wordml/cid" xmlns:w16="http://schemas.microsoft.com/office/word/2018/wordml" xmlns:w16du="http://schemas.microsoft.com/office/word/2023/wordml/word16du" xmlns:w16sdtdh="http://schemas.microsoft.com/office/word/2020/wordml/sdtdatahash" xmlns:w16sdtfl="http://schemas.microsoft.com/office/word/2024/wordml/sdtformatlock" xmlns:w16se="http://schemas.microsoft.com/office/word/2015/wordml/symex" xmlns:wpg="http://schemas.microsoft.com/office/word/2010/wordprocessingGroup" xmlns:wpi="http://schemas.microsoft.com/office/word/2010/wordprocessingInk" xmlns:wne="http://schemas.microsoft.com/office/word/2006/wordml" xmlns:wps="http://schemas.microsoft.com/office/word/2010/wordprocessingShape" mc:Ignorable="w14 w15 w16se w16cid w16 w16cex w16sdtdh w16sdtfl w16du wp14">
   <w:p>
     <w:pPr>
       <w:pStyle w:val="Header"/>
@@ -11459,7 +11148,7 @@
 </file>
 
 <file path=word/numbering.xml><?xml version="1.0" encoding="utf-8"?>
-<w:numbering xmlns:wpc="http://schemas.microsoft.com/office/word/2010/wordprocessingCanvas" xmlns:cx="http://schemas.microsoft.com/office/drawing/2014/chartex" xmlns:cx1="http://schemas.microsoft.com/office/drawing/2015/9/8/chartex" xmlns:cx2="http://schemas.microsoft.com/office/drawing/2015/10/21/chartex" xmlns:cx3="http://schemas.microsoft.com/office/drawing/2016/5/9/chartex" xmlns:cx4="http://schemas.microsoft.com/office/drawing/2016/5/10/chartex" xmlns:cx5="http://schemas.microsoft.com/office/drawing/2016/5/11/chartex" xmlns:cx6="http://schemas.microsoft.com/office/drawing/2016/5/12/chartex" xmlns:cx7="http://schemas.microsoft.com/office/drawing/2016/5/13/chartex" xmlns:cx8="http://schemas.microsoft.com/office/drawing/2016/5/14/chartex" xmlns:mc="http://schemas.openxmlformats.org/markup-compatibility/2006" xmlns:aink="http://schemas.microsoft.com/office/drawing/2016/ink" xmlns:am3d="http://schemas.microsoft.com/office/drawing/2017/model3d" xmlns:o="urn:schemas-microsoft-com:office:office" xmlns:oel="http://schemas.microsoft.com/office/2019/extlst" xmlns:r="http://schemas.openxmlformats.org/officeDocument/2006/relationships" xmlns:m="http://schemas.openxmlformats.org/officeDocument/2006/math" xmlns:v="urn:schemas-microsoft-com:vml" xmlns:wp14="http://schemas.microsoft.com/office/word/2010/wordprocessingDrawing" xmlns:wp="http://schemas.openxmlformats.org/drawingml/2006/wordprocessingDrawing" xmlns:w10="urn:schemas-microsoft-com:office:word" xmlns:w="http://schemas.openxmlformats.org/wordprocessingml/2006/main" xmlns:w14="http://schemas.microsoft.com/office/word/2010/wordml" xmlns:w15="http://schemas.microsoft.com/office/word/2012/wordml" xmlns:w16cex="http://schemas.microsoft.com/office/word/2018/wordml/cex" xmlns:w16cid="http://schemas.microsoft.com/office/word/2016/wordml/cid" xmlns:w16="http://schemas.microsoft.com/office/word/2018/wordml" xmlns:w16du="http://schemas.microsoft.com/office/word/2023/wordml/word16du" xmlns:w16sdtdh="http://schemas.microsoft.com/office/word/2020/wordml/sdtdatahash" xmlns:w16se="http://schemas.microsoft.com/office/word/2015/wordml/symex" xmlns:wpg="http://schemas.microsoft.com/office/word/2010/wordprocessingGroup" xmlns:wpi="http://schemas.microsoft.com/office/word/2010/wordprocessingInk" xmlns:wne="http://schemas.microsoft.com/office/word/2006/wordml" xmlns:wps="http://schemas.microsoft.com/office/word/2010/wordprocessingShape" mc:Ignorable="w14 w15 w16se w16cid w16 w16cex w16sdtdh wp14">
+<w:numbering xmlns:wpc="http://schemas.microsoft.com/office/word/2010/wordprocessingCanvas" xmlns:cx="http://schemas.microsoft.com/office/drawing/2014/chartex" xmlns:cx1="http://schemas.microsoft.com/office/drawing/2015/9/8/chartex" xmlns:cx2="http://schemas.microsoft.com/office/drawing/2015/10/21/chartex" xmlns:cx3="http://schemas.microsoft.com/office/drawing/2016/5/9/chartex" xmlns:cx4="http://schemas.microsoft.com/office/drawing/2016/5/10/chartex" xmlns:cx5="http://schemas.microsoft.com/office/drawing/2016/5/11/chartex" xmlns:cx6="http://schemas.microsoft.com/office/drawing/2016/5/12/chartex" xmlns:cx7="http://schemas.microsoft.com/office/drawing/2016/5/13/chartex" xmlns:cx8="http://schemas.microsoft.com/office/drawing/2016/5/14/chartex" xmlns:mc="http://schemas.openxmlformats.org/markup-compatibility/2006" xmlns:aink="http://schemas.microsoft.com/office/drawing/2016/ink" xmlns:am3d="http://schemas.microsoft.com/office/drawing/2017/model3d" xmlns:o="urn:schemas-microsoft-com:office:office" xmlns:oel="http://schemas.microsoft.com/office/2019/extlst" xmlns:r="http://schemas.openxmlformats.org/officeDocument/2006/relationships" xmlns:m="http://schemas.openxmlformats.org/officeDocument/2006/math" xmlns:v="urn:schemas-microsoft-com:vml" xmlns:wp14="http://schemas.microsoft.com/office/word/2010/wordprocessingDrawing" xmlns:wp="http://schemas.openxmlformats.org/drawingml/2006/wordprocessingDrawing" xmlns:w10="urn:schemas-microsoft-com:office:word" xmlns:w="http://schemas.openxmlformats.org/wordprocessingml/2006/main" xmlns:w14="http://schemas.microsoft.com/office/word/2010/wordml" xmlns:w15="http://schemas.microsoft.com/office/word/2012/wordml" xmlns:w16cex="http://schemas.microsoft.com/office/word/2018/wordml/cex" xmlns:w16cid="http://schemas.microsoft.com/office/word/2016/wordml/cid" xmlns:w16="http://schemas.microsoft.com/office/word/2018/wordml" xmlns:w16du="http://schemas.microsoft.com/office/word/2023/wordml/word16du" xmlns:w16sdtdh="http://schemas.microsoft.com/office/word/2020/wordml/sdtdatahash" xmlns:w16sdtfl="http://schemas.microsoft.com/office/word/2024/wordml/sdtformatlock" xmlns:w16se="http://schemas.microsoft.com/office/word/2015/wordml/symex" xmlns:wpg="http://schemas.microsoft.com/office/word/2010/wordprocessingGroup" xmlns:wpi="http://schemas.microsoft.com/office/word/2010/wordprocessingInk" xmlns:wne="http://schemas.microsoft.com/office/word/2006/wordml" xmlns:wps="http://schemas.microsoft.com/office/word/2010/wordprocessingShape" mc:Ignorable="w14 w15 w16se w16cid w16 w16cex w16sdtdh w16sdtfl w16du wp14">
   <w:abstractNum w:abstractNumId="0" w15:restartNumberingAfterBreak="0">
     <w:nsid w:val="00A14B62"/>
     <w:multiLevelType w:val="hybridMultilevel"/>
@@ -14206,7 +13895,7 @@
 </file>
 
 <file path=word/styles.xml><?xml version="1.0" encoding="utf-8"?>
-<w:styles xmlns:mc="http://schemas.openxmlformats.org/markup-compatibility/2006" xmlns:r="http://schemas.openxmlformats.org/officeDocument/2006/relationships" xmlns:w="http://schemas.openxmlformats.org/wordprocessingml/2006/main" xmlns:w14="http://schemas.microsoft.com/office/word/2010/wordml" xmlns:w15="http://schemas.microsoft.com/office/word/2012/wordml" xmlns:w16cex="http://schemas.microsoft.com/office/word/2018/wordml/cex" xmlns:w16cid="http://schemas.microsoft.com/office/word/2016/wordml/cid" xmlns:w16="http://schemas.microsoft.com/office/word/2018/wordml" xmlns:w16sdtdh="http://schemas.microsoft.com/office/word/2020/wordml/sdtdatahash" xmlns:w16se="http://schemas.microsoft.com/office/word/2015/wordml/symex" mc:Ignorable="w14 w15 w16se w16cid w16 w16cex w16sdtdh">
+<w:styles xmlns:mc="http://schemas.openxmlformats.org/markup-compatibility/2006" xmlns:r="http://schemas.openxmlformats.org/officeDocument/2006/relationships" xmlns:w="http://schemas.openxmlformats.org/wordprocessingml/2006/main" xmlns:w14="http://schemas.microsoft.com/office/word/2010/wordml" xmlns:w15="http://schemas.microsoft.com/office/word/2012/wordml" xmlns:w16cex="http://schemas.microsoft.com/office/word/2018/wordml/cex" xmlns:w16cid="http://schemas.microsoft.com/office/word/2016/wordml/cid" xmlns:w16="http://schemas.microsoft.com/office/word/2018/wordml" xmlns:w16du="http://schemas.microsoft.com/office/word/2023/wordml/word16du" xmlns:w16sdtdh="http://schemas.microsoft.com/office/word/2020/wordml/sdtdatahash" xmlns:w16sdtfl="http://schemas.microsoft.com/office/word/2024/wordml/sdtformatlock" xmlns:w16se="http://schemas.microsoft.com/office/word/2015/wordml/symex" mc:Ignorable="w14 w15 w16se w16cid w16 w16cex w16sdtdh w16sdtfl w16du">
   <w:docDefaults>
     <w:rPrDefault>
       <w:rPr>

</xml_diff>

<commit_message>
Cleared bin and publish then rebuilt to build 232
</commit_message>
<xml_diff>
--- a/SuperScan/SuperScan Description.docx
+++ b/SuperScan/SuperScan Description.docx
@@ -1695,7 +1695,7 @@
           <w:sz w:val="20"/>
           <w:szCs w:val="20"/>
         </w:rPr>
-        <w:t xml:space="preserve">If any the “Times” are set to a date/time earlier than the current date/time, then the Staging and Starting date/times are reset to the current date/time and the Ending Time is set to the morning of the current </w:t>
+        <w:t>If any the “Times” are set to a date/time earlier than the current date/time, then the Staging and Starting date/times are reset to the current date/</w:t>
       </w:r>
       <w:proofErr w:type="gramStart"/>
       <w:r>
@@ -1704,7 +1704,7 @@
           <w:sz w:val="20"/>
           <w:szCs w:val="20"/>
         </w:rPr>
-        <w:t>overnighter</w:t>
+        <w:t>time</w:t>
       </w:r>
       <w:proofErr w:type="gramEnd"/>
       <w:r>
@@ -1713,7 +1713,7 @@
           <w:sz w:val="20"/>
           <w:szCs w:val="20"/>
         </w:rPr>
-        <w:t>.</w:t>
+        <w:t xml:space="preserve"> and the Ending Time is set to the morning of the current overnighter.</w:t>
       </w:r>
     </w:p>
     <w:p>
@@ -1908,7 +1908,25 @@
           <w:sz w:val="20"/>
           <w:szCs w:val="20"/>
         </w:rPr>
-        <w:t xml:space="preserve"> monitor and take action on weather events (Watch Weather), and control a </w:t>
+        <w:t xml:space="preserve"> monitor and </w:t>
+      </w:r>
+      <w:proofErr w:type="gramStart"/>
+      <w:r>
+        <w:rPr>
+          <w:rFonts w:ascii="Arial" w:hAnsi="Arial" w:cs="Arial"/>
+          <w:sz w:val="20"/>
+          <w:szCs w:val="20"/>
+        </w:rPr>
+        <w:t>take action</w:t>
+      </w:r>
+      <w:proofErr w:type="gramEnd"/>
+      <w:r>
+        <w:rPr>
+          <w:rFonts w:ascii="Arial" w:hAnsi="Arial" w:cs="Arial"/>
+          <w:sz w:val="20"/>
+          <w:szCs w:val="20"/>
+        </w:rPr>
+        <w:t xml:space="preserve"> on weather events (Watch Weather), and control a </w:t>
       </w:r>
       <w:r>
         <w:rPr>
@@ -10260,7 +10278,25 @@
           <w:sz w:val="19"/>
           <w:szCs w:val="19"/>
         </w:rPr>
-        <w:t xml:space="preserve">he following day, and generally cleaned up that </w:t>
+        <w:t xml:space="preserve">he following </w:t>
+      </w:r>
+      <w:proofErr w:type="gramStart"/>
+      <w:r>
+        <w:rPr>
+          <w:rFonts w:ascii="Consolas" w:hAnsi="Consolas" w:cs="Consolas"/>
+          <w:sz w:val="19"/>
+          <w:szCs w:val="19"/>
+        </w:rPr>
+        <w:t>day, and</w:t>
+      </w:r>
+      <w:proofErr w:type="gramEnd"/>
+      <w:r>
+        <w:rPr>
+          <w:rFonts w:ascii="Consolas" w:hAnsi="Consolas" w:cs="Consolas"/>
+          <w:sz w:val="19"/>
+          <w:szCs w:val="19"/>
+        </w:rPr>
+        <w:t xml:space="preserve"> generally cleaned up that </w:t>
       </w:r>
       <w:r>
         <w:rPr>

</xml_diff>